<commit_message>
DEUI historial de cambios
</commit_message>
<xml_diff>
--- a/Desarrollo/FC/Analisis/FC-DEUI.docx
+++ b/Desarrollo/FC/Analisis/FC-DEUI.docx
@@ -1,6 +1,6 @@
 
 <file path=word/document.xml><?xml version="1.0" encoding="utf-8"?>
-<w:document xmlns:wpc="http://schemas.microsoft.com/office/word/2010/wordprocessingCanvas" xmlns:cx="http://schemas.microsoft.com/office/drawing/2014/chartex" xmlns:cx1="http://schemas.microsoft.com/office/drawing/2015/9/8/chartex" xmlns:cx2="http://schemas.microsoft.com/office/drawing/2015/10/21/chartex" xmlns:cx3="http://schemas.microsoft.com/office/drawing/2016/5/9/chartex" xmlns:cx4="http://schemas.microsoft.com/office/drawing/2016/5/10/chartex" xmlns:cx5="http://schemas.microsoft.com/office/drawing/2016/5/11/chartex" xmlns:cx6="http://schemas.microsoft.com/office/drawing/2016/5/12/chartex" xmlns:cx7="http://schemas.microsoft.com/office/drawing/2016/5/13/chartex" xmlns:cx8="http://schemas.microsoft.com/office/drawing/2016/5/14/chartex" xmlns:mc="http://schemas.openxmlformats.org/markup-compatibility/2006" xmlns:aink="http://schemas.microsoft.com/office/drawing/2016/ink" xmlns:am3d="http://schemas.microsoft.com/office/drawing/2017/model3d" xmlns:o="urn:schemas-microsoft-com:office:office" xmlns:oel="http://schemas.microsoft.com/office/2019/extlst" xmlns:r="http://schemas.openxmlformats.org/officeDocument/2006/relationships" xmlns:m="http://schemas.openxmlformats.org/officeDocument/2006/math" xmlns:v="urn:schemas-microsoft-com:vml" xmlns:wp14="http://schemas.microsoft.com/office/word/2010/wordprocessingDrawing" xmlns:wp="http://schemas.openxmlformats.org/drawingml/2006/wordprocessingDrawing" xmlns:w10="urn:schemas-microsoft-com:office:word" xmlns:w="http://schemas.openxmlformats.org/wordprocessingml/2006/main" xmlns:w14="http://schemas.microsoft.com/office/word/2010/wordml" xmlns:w15="http://schemas.microsoft.com/office/word/2012/wordml" xmlns:w16cex="http://schemas.microsoft.com/office/word/2018/wordml/cex" xmlns:w16cid="http://schemas.microsoft.com/office/word/2016/wordml/cid" xmlns:w16="http://schemas.microsoft.com/office/word/2018/wordml" xmlns:w16sdtdh="http://schemas.microsoft.com/office/word/2020/wordml/sdtdatahash" xmlns:w16se="http://schemas.microsoft.com/office/word/2015/wordml/symex" xmlns:wpg="http://schemas.microsoft.com/office/word/2010/wordprocessingGroup" xmlns:wpi="http://schemas.microsoft.com/office/word/2010/wordprocessingInk" xmlns:wne="http://schemas.microsoft.com/office/word/2006/wordml" xmlns:wps="http://schemas.microsoft.com/office/word/2010/wordprocessingShape" mc:Ignorable="w14 w15 w16se w16cid w16 w16cex w16sdtdh wp14">
+<w:document xmlns:wpc="http://schemas.microsoft.com/office/word/2010/wordprocessingCanvas" xmlns:cx="http://schemas.microsoft.com/office/drawing/2014/chartex" xmlns:mc="http://schemas.openxmlformats.org/markup-compatibility/2006" xmlns:o="urn:schemas-microsoft-com:office:office" xmlns:r="http://schemas.openxmlformats.org/officeDocument/2006/relationships" xmlns:m="http://schemas.openxmlformats.org/officeDocument/2006/math" xmlns:v="urn:schemas-microsoft-com:vml" xmlns:wp14="http://schemas.microsoft.com/office/word/2010/wordprocessingDrawing" xmlns:wp="http://schemas.openxmlformats.org/drawingml/2006/wordprocessingDrawing" xmlns:w10="urn:schemas-microsoft-com:office:word" xmlns:w="http://schemas.openxmlformats.org/wordprocessingml/2006/main" xmlns:w14="http://schemas.microsoft.com/office/word/2010/wordml" xmlns:w15="http://schemas.microsoft.com/office/word/2012/wordml" xmlns:w16se="http://schemas.microsoft.com/office/word/2015/wordml/symex" xmlns:wpg="http://schemas.microsoft.com/office/word/2010/wordprocessingGroup" xmlns:wpi="http://schemas.microsoft.com/office/word/2010/wordprocessingInk" xmlns:wne="http://schemas.microsoft.com/office/word/2006/wordml" xmlns:wps="http://schemas.microsoft.com/office/word/2010/wordprocessingShape" mc:Ignorable="w14 w15 w16se wp14">
   <w:body>
     <w:p>
       <w:pPr>
@@ -328,29 +328,7 @@
           <w:szCs w:val="24"/>
           <w:lang w:eastAsia="es-PE"/>
         </w:rPr>
-        <w:t xml:space="preserve">Balandra Camacho, </w:t>
-      </w:r>
-      <w:proofErr w:type="spellStart"/>
-      <w:r>
-        <w:rPr>
-          <w:rFonts w:ascii="Arial" w:eastAsia="Times New Roman" w:hAnsi="Arial" w:cs="Arial"/>
-          <w:color w:val="000000"/>
-          <w:sz w:val="24"/>
-          <w:szCs w:val="24"/>
-          <w:lang w:eastAsia="es-PE"/>
-        </w:rPr>
-        <w:t>Ivan</w:t>
-      </w:r>
-      <w:proofErr w:type="spellEnd"/>
-      <w:r>
-        <w:rPr>
-          <w:rFonts w:ascii="Arial" w:eastAsia="Times New Roman" w:hAnsi="Arial" w:cs="Arial"/>
-          <w:color w:val="000000"/>
-          <w:sz w:val="24"/>
-          <w:szCs w:val="24"/>
-          <w:lang w:eastAsia="es-PE"/>
-        </w:rPr>
-        <w:t xml:space="preserve">                                  </w:t>
+        <w:t xml:space="preserve">Balandra Camacho, Ivan                                  </w:t>
       </w:r>
       <w:r>
         <w:rPr>
@@ -449,51 +427,7 @@
           <w:szCs w:val="24"/>
           <w:lang w:eastAsia="es-PE"/>
         </w:rPr>
-        <w:t xml:space="preserve">Ortiz </w:t>
-      </w:r>
-      <w:proofErr w:type="spellStart"/>
-      <w:r>
-        <w:rPr>
-          <w:rFonts w:ascii="Arial" w:eastAsia="Times New Roman" w:hAnsi="Arial" w:cs="Arial"/>
-          <w:color w:val="000000"/>
-          <w:sz w:val="24"/>
-          <w:szCs w:val="24"/>
-          <w:lang w:eastAsia="es-PE"/>
-        </w:rPr>
-        <w:t>Crisostomo</w:t>
-      </w:r>
-      <w:proofErr w:type="spellEnd"/>
-      <w:r>
-        <w:rPr>
-          <w:rFonts w:ascii="Arial" w:eastAsia="Times New Roman" w:hAnsi="Arial" w:cs="Arial"/>
-          <w:color w:val="000000"/>
-          <w:sz w:val="24"/>
-          <w:szCs w:val="24"/>
-          <w:lang w:eastAsia="es-PE"/>
-        </w:rPr>
-        <w:t xml:space="preserve">, Edwin </w:t>
-      </w:r>
-      <w:proofErr w:type="spellStart"/>
-      <w:r>
-        <w:rPr>
-          <w:rFonts w:ascii="Arial" w:eastAsia="Times New Roman" w:hAnsi="Arial" w:cs="Arial"/>
-          <w:color w:val="000000"/>
-          <w:sz w:val="24"/>
-          <w:szCs w:val="24"/>
-          <w:lang w:eastAsia="es-PE"/>
-        </w:rPr>
-        <w:t>Jose</w:t>
-      </w:r>
-      <w:proofErr w:type="spellEnd"/>
-      <w:r>
-        <w:rPr>
-          <w:rFonts w:ascii="Arial" w:eastAsia="Times New Roman" w:hAnsi="Arial" w:cs="Arial"/>
-          <w:color w:val="000000"/>
-          <w:sz w:val="24"/>
-          <w:szCs w:val="24"/>
-          <w:lang w:eastAsia="es-PE"/>
-        </w:rPr>
-        <w:t xml:space="preserve">            </w:t>
+        <w:t xml:space="preserve">Ortiz Crisostomo, Edwin Jose            </w:t>
       </w:r>
       <w:r>
         <w:rPr>
@@ -584,49 +518,15 @@
           <w:lang w:eastAsia="es-PE"/>
         </w:rPr>
       </w:pPr>
-      <w:proofErr w:type="spellStart"/>
-      <w:r>
-        <w:rPr>
-          <w:rFonts w:ascii="Arial" w:eastAsia="Times New Roman" w:hAnsi="Arial" w:cs="Arial"/>
-          <w:color w:val="000000"/>
-          <w:sz w:val="24"/>
-          <w:szCs w:val="24"/>
-          <w:lang w:eastAsia="es-PE"/>
-        </w:rPr>
-        <w:t>Solis</w:t>
-      </w:r>
-      <w:proofErr w:type="spellEnd"/>
-      <w:r>
-        <w:rPr>
-          <w:rFonts w:ascii="Arial" w:eastAsia="Times New Roman" w:hAnsi="Arial" w:cs="Arial"/>
-          <w:color w:val="000000"/>
-          <w:sz w:val="24"/>
-          <w:szCs w:val="24"/>
-          <w:lang w:eastAsia="es-PE"/>
-        </w:rPr>
-        <w:t xml:space="preserve"> Flores, Aldair </w:t>
-      </w:r>
-      <w:proofErr w:type="spellStart"/>
-      <w:r>
-        <w:rPr>
-          <w:rFonts w:ascii="Arial" w:eastAsia="Times New Roman" w:hAnsi="Arial" w:cs="Arial"/>
-          <w:color w:val="000000"/>
-          <w:sz w:val="24"/>
-          <w:szCs w:val="24"/>
-          <w:lang w:eastAsia="es-PE"/>
-        </w:rPr>
-        <w:t>Jhostin</w:t>
-      </w:r>
-      <w:proofErr w:type="spellEnd"/>
-      <w:r>
-        <w:rPr>
-          <w:rFonts w:ascii="Arial" w:eastAsia="Times New Roman" w:hAnsi="Arial" w:cs="Arial"/>
-          <w:color w:val="000000"/>
-          <w:sz w:val="24"/>
-          <w:szCs w:val="24"/>
-          <w:lang w:eastAsia="es-PE"/>
-        </w:rPr>
-        <w:t xml:space="preserve">                               </w:t>
+      <w:r>
+        <w:rPr>
+          <w:rFonts w:ascii="Arial" w:eastAsia="Times New Roman" w:hAnsi="Arial" w:cs="Arial"/>
+          <w:color w:val="000000"/>
+          <w:sz w:val="24"/>
+          <w:szCs w:val="24"/>
+          <w:lang w:eastAsia="es-PE"/>
+        </w:rPr>
+        <w:t xml:space="preserve">Solis Flores, Aldair Jhostin                               </w:t>
       </w:r>
       <w:r>
         <w:rPr>
@@ -737,6 +637,669 @@
       </w:r>
     </w:p>
     <w:p/>
+    <w:p>
+      <w:pPr>
+        <w:ind w:firstLine="708"/>
+        <w:jc w:val="center"/>
+        <w:rPr>
+          <w:rFonts w:ascii="Arial" w:eastAsia="Times New Roman" w:hAnsi="Arial" w:cs="Arial"/>
+          <w:b/>
+          <w:bCs/>
+          <w:color w:val="004173"/>
+          <w:sz w:val="40"/>
+          <w:szCs w:val="40"/>
+          <w:lang w:eastAsia="es-PE"/>
+        </w:rPr>
+      </w:pPr>
+      <w:r>
+        <w:rPr>
+          <w:rFonts w:ascii="Arial" w:eastAsia="Times New Roman" w:hAnsi="Arial" w:cs="Arial"/>
+          <w:b/>
+          <w:bCs/>
+          <w:color w:val="004173"/>
+          <w:sz w:val="40"/>
+          <w:szCs w:val="40"/>
+          <w:lang w:eastAsia="es-PE"/>
+        </w:rPr>
+        <w:lastRenderedPageBreak/>
+        <w:t>HISTORIAL DE CAMBIOS</w:t>
+      </w:r>
+    </w:p>
+    <w:tbl>
+      <w:tblPr>
+        <w:tblW w:w="0" w:type="auto"/>
+        <w:tblCellMar>
+          <w:top w:w="15" w:type="dxa"/>
+          <w:left w:w="15" w:type="dxa"/>
+          <w:bottom w:w="15" w:type="dxa"/>
+          <w:right w:w="15" w:type="dxa"/>
+        </w:tblCellMar>
+        <w:tblLook w:val="04A0" w:firstRow="1" w:lastRow="0" w:firstColumn="1" w:lastColumn="0" w:noHBand="0" w:noVBand="1"/>
+      </w:tblPr>
+      <w:tblGrid>
+        <w:gridCol w:w="1147"/>
+        <w:gridCol w:w="3090"/>
+        <w:gridCol w:w="3112"/>
+        <w:gridCol w:w="1135"/>
+      </w:tblGrid>
+      <w:tr>
+        <w:trPr>
+          <w:trHeight w:val="1008"/>
+        </w:trPr>
+        <w:tc>
+          <w:tcPr>
+            <w:tcW w:w="0" w:type="auto"/>
+            <w:tcBorders>
+              <w:top w:val="single" w:sz="8" w:space="0" w:color="000000"/>
+              <w:left w:val="single" w:sz="8" w:space="0" w:color="000000"/>
+              <w:bottom w:val="single" w:sz="8" w:space="0" w:color="000000"/>
+              <w:right w:val="single" w:sz="8" w:space="0" w:color="000000"/>
+            </w:tcBorders>
+            <w:tcMar>
+              <w:top w:w="100" w:type="dxa"/>
+              <w:left w:w="100" w:type="dxa"/>
+              <w:bottom w:w="100" w:type="dxa"/>
+              <w:right w:w="100" w:type="dxa"/>
+            </w:tcMar>
+            <w:hideMark/>
+          </w:tcPr>
+          <w:p>
+            <w:pPr>
+              <w:spacing w:after="0" w:line="240" w:lineRule="auto"/>
+              <w:jc w:val="center"/>
+              <w:rPr>
+                <w:rFonts w:ascii="Times New Roman" w:eastAsia="Times New Roman" w:hAnsi="Times New Roman" w:cs="Times New Roman"/>
+                <w:sz w:val="24"/>
+                <w:szCs w:val="24"/>
+                <w:lang w:val="en-US"/>
+              </w:rPr>
+            </w:pPr>
+            <w:r>
+              <w:rPr>
+                <w:rFonts w:ascii="Arial" w:eastAsia="Times New Roman" w:hAnsi="Arial" w:cs="Arial"/>
+                <w:b/>
+                <w:bCs/>
+                <w:color w:val="000000"/>
+                <w:sz w:val="24"/>
+                <w:szCs w:val="24"/>
+                <w:lang w:val="en-US"/>
+              </w:rPr>
+              <w:t>Versión </w:t>
+            </w:r>
+          </w:p>
+        </w:tc>
+        <w:tc>
+          <w:tcPr>
+            <w:tcW w:w="0" w:type="auto"/>
+            <w:tcBorders>
+              <w:top w:val="single" w:sz="8" w:space="0" w:color="000000"/>
+              <w:left w:val="single" w:sz="8" w:space="0" w:color="000000"/>
+              <w:bottom w:val="single" w:sz="8" w:space="0" w:color="000000"/>
+              <w:right w:val="single" w:sz="8" w:space="0" w:color="000000"/>
+            </w:tcBorders>
+            <w:tcMar>
+              <w:top w:w="100" w:type="dxa"/>
+              <w:left w:w="100" w:type="dxa"/>
+              <w:bottom w:w="100" w:type="dxa"/>
+              <w:right w:w="100" w:type="dxa"/>
+            </w:tcMar>
+            <w:hideMark/>
+          </w:tcPr>
+          <w:p>
+            <w:pPr>
+              <w:spacing w:after="0" w:line="240" w:lineRule="auto"/>
+              <w:jc w:val="center"/>
+              <w:rPr>
+                <w:rFonts w:ascii="Times New Roman" w:eastAsia="Times New Roman" w:hAnsi="Times New Roman" w:cs="Times New Roman"/>
+                <w:sz w:val="24"/>
+                <w:szCs w:val="24"/>
+                <w:lang w:val="en-US"/>
+              </w:rPr>
+            </w:pPr>
+            <w:r>
+              <w:rPr>
+                <w:rFonts w:ascii="Arial" w:eastAsia="Times New Roman" w:hAnsi="Arial" w:cs="Arial"/>
+                <w:b/>
+                <w:bCs/>
+                <w:color w:val="000000"/>
+                <w:sz w:val="24"/>
+                <w:szCs w:val="24"/>
+                <w:lang w:val="en-US"/>
+              </w:rPr>
+              <w:t>Autor(es) </w:t>
+            </w:r>
+          </w:p>
+        </w:tc>
+        <w:tc>
+          <w:tcPr>
+            <w:tcW w:w="0" w:type="auto"/>
+            <w:tcBorders>
+              <w:top w:val="single" w:sz="8" w:space="0" w:color="000000"/>
+              <w:left w:val="single" w:sz="8" w:space="0" w:color="000000"/>
+              <w:bottom w:val="single" w:sz="8" w:space="0" w:color="000000"/>
+              <w:right w:val="single" w:sz="8" w:space="0" w:color="000000"/>
+            </w:tcBorders>
+            <w:tcMar>
+              <w:top w:w="100" w:type="dxa"/>
+              <w:left w:w="100" w:type="dxa"/>
+              <w:bottom w:w="100" w:type="dxa"/>
+              <w:right w:w="100" w:type="dxa"/>
+            </w:tcMar>
+            <w:hideMark/>
+          </w:tcPr>
+          <w:p>
+            <w:pPr>
+              <w:spacing w:after="0" w:line="240" w:lineRule="auto"/>
+              <w:ind w:right="887"/>
+              <w:jc w:val="right"/>
+              <w:rPr>
+                <w:rFonts w:ascii="Times New Roman" w:eastAsia="Times New Roman" w:hAnsi="Times New Roman" w:cs="Times New Roman"/>
+                <w:sz w:val="24"/>
+                <w:szCs w:val="24"/>
+                <w:lang w:val="en-US"/>
+              </w:rPr>
+            </w:pPr>
+            <w:r>
+              <w:rPr>
+                <w:rFonts w:ascii="Arial" w:eastAsia="Times New Roman" w:hAnsi="Arial" w:cs="Arial"/>
+                <w:b/>
+                <w:bCs/>
+                <w:color w:val="000000"/>
+                <w:sz w:val="24"/>
+                <w:szCs w:val="24"/>
+                <w:lang w:val="en-US"/>
+              </w:rPr>
+              <w:t>Descripción </w:t>
+            </w:r>
+          </w:p>
+        </w:tc>
+        <w:tc>
+          <w:tcPr>
+            <w:tcW w:w="0" w:type="auto"/>
+            <w:tcBorders>
+              <w:top w:val="single" w:sz="8" w:space="0" w:color="000000"/>
+              <w:left w:val="single" w:sz="8" w:space="0" w:color="000000"/>
+              <w:bottom w:val="single" w:sz="8" w:space="0" w:color="000000"/>
+              <w:right w:val="single" w:sz="8" w:space="0" w:color="000000"/>
+            </w:tcBorders>
+            <w:tcMar>
+              <w:top w:w="100" w:type="dxa"/>
+              <w:left w:w="100" w:type="dxa"/>
+              <w:bottom w:w="100" w:type="dxa"/>
+              <w:right w:w="100" w:type="dxa"/>
+            </w:tcMar>
+            <w:hideMark/>
+          </w:tcPr>
+          <w:p>
+            <w:pPr>
+              <w:spacing w:after="0" w:line="240" w:lineRule="auto"/>
+              <w:jc w:val="center"/>
+              <w:rPr>
+                <w:rFonts w:ascii="Times New Roman" w:eastAsia="Times New Roman" w:hAnsi="Times New Roman" w:cs="Times New Roman"/>
+                <w:sz w:val="24"/>
+                <w:szCs w:val="24"/>
+                <w:lang w:val="en-US"/>
+              </w:rPr>
+            </w:pPr>
+            <w:r>
+              <w:rPr>
+                <w:rFonts w:ascii="Arial" w:eastAsia="Times New Roman" w:hAnsi="Arial" w:cs="Arial"/>
+                <w:b/>
+                <w:bCs/>
+                <w:color w:val="000000"/>
+                <w:sz w:val="24"/>
+                <w:szCs w:val="24"/>
+                <w:lang w:val="en-US"/>
+              </w:rPr>
+              <w:t>Fecha</w:t>
+            </w:r>
+          </w:p>
+        </w:tc>
+      </w:tr>
+      <w:tr>
+        <w:trPr>
+          <w:trHeight w:val="2069"/>
+        </w:trPr>
+        <w:tc>
+          <w:tcPr>
+            <w:tcW w:w="0" w:type="auto"/>
+            <w:tcBorders>
+              <w:top w:val="single" w:sz="8" w:space="0" w:color="000000"/>
+              <w:left w:val="single" w:sz="8" w:space="0" w:color="000000"/>
+              <w:bottom w:val="single" w:sz="8" w:space="0" w:color="000000"/>
+              <w:right w:val="single" w:sz="8" w:space="0" w:color="000000"/>
+            </w:tcBorders>
+            <w:tcMar>
+              <w:top w:w="100" w:type="dxa"/>
+              <w:left w:w="100" w:type="dxa"/>
+              <w:bottom w:w="100" w:type="dxa"/>
+              <w:right w:w="100" w:type="dxa"/>
+            </w:tcMar>
+            <w:hideMark/>
+          </w:tcPr>
+          <w:p>
+            <w:pPr>
+              <w:spacing w:after="0" w:line="240" w:lineRule="auto"/>
+              <w:jc w:val="center"/>
+              <w:rPr>
+                <w:rFonts w:ascii="Times New Roman" w:eastAsia="Times New Roman" w:hAnsi="Times New Roman" w:cs="Times New Roman"/>
+                <w:sz w:val="24"/>
+                <w:szCs w:val="24"/>
+                <w:lang w:val="en-US"/>
+              </w:rPr>
+            </w:pPr>
+            <w:r>
+              <w:rPr>
+                <w:rFonts w:ascii="Arial" w:eastAsia="Times New Roman" w:hAnsi="Arial" w:cs="Arial"/>
+                <w:b/>
+                <w:bCs/>
+                <w:i/>
+                <w:iCs/>
+                <w:color w:val="000000"/>
+                <w:sz w:val="24"/>
+                <w:szCs w:val="24"/>
+                <w:lang w:val="en-US"/>
+              </w:rPr>
+              <w:t>1.0</w:t>
+            </w:r>
+          </w:p>
+        </w:tc>
+        <w:tc>
+          <w:tcPr>
+            <w:tcW w:w="0" w:type="auto"/>
+            <w:tcBorders>
+              <w:top w:val="single" w:sz="8" w:space="0" w:color="000000"/>
+              <w:left w:val="single" w:sz="8" w:space="0" w:color="000000"/>
+              <w:bottom w:val="single" w:sz="8" w:space="0" w:color="000000"/>
+              <w:right w:val="single" w:sz="8" w:space="0" w:color="000000"/>
+            </w:tcBorders>
+            <w:tcMar>
+              <w:top w:w="100" w:type="dxa"/>
+              <w:left w:w="100" w:type="dxa"/>
+              <w:bottom w:w="100" w:type="dxa"/>
+              <w:right w:w="100" w:type="dxa"/>
+            </w:tcMar>
+            <w:hideMark/>
+          </w:tcPr>
+          <w:p>
+            <w:pPr>
+              <w:spacing w:after="0" w:line="240" w:lineRule="auto"/>
+              <w:jc w:val="center"/>
+              <w:rPr>
+                <w:rFonts w:ascii="Times New Roman" w:eastAsia="Times New Roman" w:hAnsi="Times New Roman" w:cs="Times New Roman"/>
+                <w:sz w:val="24"/>
+                <w:szCs w:val="24"/>
+                <w:lang w:val="es-MX"/>
+              </w:rPr>
+            </w:pPr>
+            <w:r>
+              <w:rPr>
+                <w:rFonts w:ascii="Arial" w:eastAsia="Times New Roman" w:hAnsi="Arial" w:cs="Arial"/>
+                <w:b/>
+                <w:bCs/>
+                <w:color w:val="000000"/>
+                <w:sz w:val="24"/>
+                <w:szCs w:val="24"/>
+                <w:lang w:val="es-MX"/>
+              </w:rPr>
+              <w:t xml:space="preserve">EQUIPO </w:t>
+            </w:r>
+            <w:r>
+              <w:rPr>
+                <w:rFonts w:ascii="Arial" w:eastAsia="Times New Roman" w:hAnsi="Arial" w:cs="Arial"/>
+                <w:b/>
+                <w:bCs/>
+                <w:color w:val="000000"/>
+                <w:sz w:val="24"/>
+                <w:szCs w:val="24"/>
+                <w:lang w:val="es-MX"/>
+              </w:rPr>
+              <w:t>6</w:t>
+            </w:r>
+            <w:r>
+              <w:rPr>
+                <w:rFonts w:ascii="Arial" w:eastAsia="Times New Roman" w:hAnsi="Arial" w:cs="Arial"/>
+                <w:b/>
+                <w:bCs/>
+                <w:color w:val="000000"/>
+                <w:sz w:val="24"/>
+                <w:szCs w:val="24"/>
+                <w:lang w:val="es-MX"/>
+              </w:rPr>
+              <w:t> </w:t>
+            </w:r>
+          </w:p>
+          <w:p>
+            <w:pPr>
+              <w:spacing w:before="196" w:after="0" w:line="240" w:lineRule="auto"/>
+              <w:ind w:left="186" w:right="169"/>
+              <w:jc w:val="center"/>
+              <w:rPr>
+                <w:rFonts w:ascii="Times New Roman" w:eastAsia="Times New Roman" w:hAnsi="Times New Roman" w:cs="Times New Roman"/>
+                <w:sz w:val="24"/>
+                <w:szCs w:val="24"/>
+                <w:lang w:val="es-MX"/>
+              </w:rPr>
+            </w:pPr>
+            <w:r>
+              <w:rPr>
+                <w:rFonts w:ascii="Arial" w:eastAsia="Times New Roman" w:hAnsi="Arial" w:cs="Arial"/>
+                <w:color w:val="000000"/>
+                <w:sz w:val="24"/>
+                <w:szCs w:val="24"/>
+                <w:highlight w:val="yellow"/>
+                <w:lang w:eastAsia="es-PE"/>
+              </w:rPr>
+              <w:t>Marcelo Salinas, Moises</w:t>
+            </w:r>
+            <w:r>
+              <w:rPr>
+                <w:rFonts w:ascii="Arial" w:eastAsia="Times New Roman" w:hAnsi="Arial" w:cs="Arial"/>
+                <w:color w:val="000000"/>
+                <w:sz w:val="24"/>
+                <w:szCs w:val="24"/>
+                <w:highlight w:val="yellow"/>
+                <w:lang w:val="es-MX"/>
+              </w:rPr>
+              <w:t xml:space="preserve"> </w:t>
+            </w:r>
+            <w:r>
+              <w:rPr>
+                <w:rFonts w:ascii="Arial" w:eastAsia="Times New Roman" w:hAnsi="Arial" w:cs="Arial"/>
+                <w:color w:val="000000"/>
+                <w:sz w:val="24"/>
+                <w:szCs w:val="24"/>
+                <w:highlight w:val="yellow"/>
+                <w:lang w:eastAsia="es-PE"/>
+              </w:rPr>
+              <w:t>Quispe Fajardo, Adrián</w:t>
+            </w:r>
+            <w:r>
+              <w:rPr>
+                <w:rFonts w:ascii="Arial" w:eastAsia="Times New Roman" w:hAnsi="Arial" w:cs="Arial"/>
+                <w:color w:val="000000"/>
+                <w:sz w:val="24"/>
+                <w:szCs w:val="24"/>
+                <w:highlight w:val="yellow"/>
+                <w:lang w:val="es-MX"/>
+              </w:rPr>
+              <w:t xml:space="preserve"> </w:t>
+            </w:r>
+            <w:r>
+              <w:rPr>
+                <w:rFonts w:ascii="Arial" w:eastAsia="Times New Roman" w:hAnsi="Arial" w:cs="Arial"/>
+                <w:color w:val="000000"/>
+                <w:sz w:val="24"/>
+                <w:szCs w:val="24"/>
+                <w:highlight w:val="yellow"/>
+                <w:lang w:eastAsia="es-PE"/>
+              </w:rPr>
+              <w:t>Solis Flores, Aldair</w:t>
+            </w:r>
+            <w:r>
+              <w:rPr>
+                <w:rFonts w:ascii="Arial" w:eastAsia="Times New Roman" w:hAnsi="Arial" w:cs="Arial"/>
+                <w:color w:val="000000"/>
+                <w:sz w:val="24"/>
+                <w:szCs w:val="24"/>
+                <w:lang w:eastAsia="es-PE"/>
+              </w:rPr>
+              <w:t xml:space="preserve"> </w:t>
+            </w:r>
+          </w:p>
+        </w:tc>
+        <w:tc>
+          <w:tcPr>
+            <w:tcW w:w="0" w:type="auto"/>
+            <w:tcBorders>
+              <w:top w:val="single" w:sz="8" w:space="0" w:color="000000"/>
+              <w:left w:val="single" w:sz="8" w:space="0" w:color="000000"/>
+              <w:bottom w:val="single" w:sz="8" w:space="0" w:color="000000"/>
+              <w:right w:val="single" w:sz="8" w:space="0" w:color="000000"/>
+            </w:tcBorders>
+            <w:tcMar>
+              <w:top w:w="100" w:type="dxa"/>
+              <w:left w:w="100" w:type="dxa"/>
+              <w:bottom w:w="100" w:type="dxa"/>
+              <w:right w:w="100" w:type="dxa"/>
+            </w:tcMar>
+            <w:hideMark/>
+          </w:tcPr>
+          <w:p>
+            <w:pPr>
+              <w:spacing w:after="0" w:line="240" w:lineRule="auto"/>
+              <w:ind w:left="115"/>
+              <w:rPr>
+                <w:rFonts w:ascii="Times New Roman" w:eastAsia="Times New Roman" w:hAnsi="Times New Roman" w:cs="Times New Roman"/>
+                <w:sz w:val="24"/>
+                <w:szCs w:val="24"/>
+                <w:highlight w:val="yellow"/>
+                <w:lang w:val="es-MX"/>
+              </w:rPr>
+            </w:pPr>
+            <w:r>
+              <w:rPr>
+                <w:rFonts w:ascii="Arial" w:eastAsia="Times New Roman" w:hAnsi="Arial" w:cs="Arial"/>
+                <w:color w:val="000000"/>
+                <w:sz w:val="24"/>
+                <w:szCs w:val="24"/>
+                <w:highlight w:val="yellow"/>
+                <w:shd w:val="clear" w:color="auto" w:fill="FAFDCB"/>
+                <w:lang w:val="es-MX"/>
+              </w:rPr>
+              <w:t>- Descripción general</w:t>
+            </w:r>
+            <w:r>
+              <w:rPr>
+                <w:rFonts w:ascii="Arial" w:eastAsia="Times New Roman" w:hAnsi="Arial" w:cs="Arial"/>
+                <w:color w:val="000000"/>
+                <w:sz w:val="24"/>
+                <w:szCs w:val="24"/>
+                <w:highlight w:val="yellow"/>
+                <w:lang w:val="es-MX"/>
+              </w:rPr>
+              <w:t> </w:t>
+            </w:r>
+          </w:p>
+          <w:p>
+            <w:pPr>
+              <w:spacing w:after="0" w:line="240" w:lineRule="auto"/>
+              <w:ind w:left="115" w:right="311"/>
+              <w:jc w:val="center"/>
+              <w:rPr>
+                <w:rFonts w:ascii="Times New Roman" w:eastAsia="Times New Roman" w:hAnsi="Times New Roman" w:cs="Times New Roman"/>
+                <w:sz w:val="24"/>
+                <w:szCs w:val="24"/>
+                <w:highlight w:val="yellow"/>
+                <w:lang w:val="es-MX"/>
+              </w:rPr>
+            </w:pPr>
+            <w:r>
+              <w:rPr>
+                <w:rFonts w:ascii="Arial" w:eastAsia="Times New Roman" w:hAnsi="Arial" w:cs="Arial"/>
+                <w:color w:val="000000"/>
+                <w:sz w:val="24"/>
+                <w:szCs w:val="24"/>
+                <w:highlight w:val="yellow"/>
+                <w:shd w:val="clear" w:color="auto" w:fill="FAFDCB"/>
+                <w:lang w:val="es-MX"/>
+              </w:rPr>
+              <w:t xml:space="preserve">- Prototipado </w:t>
+            </w:r>
+            <w:bookmarkStart w:id="0" w:name="_GoBack"/>
+            <w:bookmarkEnd w:id="0"/>
+            <w:r>
+              <w:rPr>
+                <w:rFonts w:ascii="Arial" w:eastAsia="Times New Roman" w:hAnsi="Arial" w:cs="Arial"/>
+                <w:color w:val="000000"/>
+                <w:sz w:val="24"/>
+                <w:szCs w:val="24"/>
+                <w:highlight w:val="yellow"/>
+                <w:shd w:val="clear" w:color="auto" w:fill="FAFDCB"/>
+                <w:lang w:val="es-MX"/>
+              </w:rPr>
+              <w:t xml:space="preserve">del </w:t>
+            </w:r>
+            <w:r>
+              <w:rPr>
+                <w:rFonts w:ascii="Arial" w:eastAsia="Times New Roman" w:hAnsi="Arial" w:cs="Arial"/>
+                <w:color w:val="000000"/>
+                <w:sz w:val="24"/>
+                <w:szCs w:val="24"/>
+                <w:highlight w:val="yellow"/>
+                <w:lang w:val="es-MX"/>
+              </w:rPr>
+              <w:t>Proyecto</w:t>
+            </w:r>
+            <w:r>
+              <w:rPr>
+                <w:rFonts w:ascii="Arial" w:eastAsia="Times New Roman" w:hAnsi="Arial" w:cs="Arial"/>
+                <w:color w:val="000000"/>
+                <w:sz w:val="24"/>
+                <w:szCs w:val="24"/>
+                <w:highlight w:val="yellow"/>
+                <w:shd w:val="clear" w:color="auto" w:fill="FAFDCB"/>
+                <w:lang w:val="es-MX"/>
+              </w:rPr>
+              <w:t xml:space="preserve"> </w:t>
+            </w:r>
+            <w:r>
+              <w:rPr>
+                <w:rFonts w:ascii="Arial" w:eastAsia="Times New Roman" w:hAnsi="Arial" w:cs="Arial"/>
+                <w:color w:val="000000"/>
+                <w:sz w:val="24"/>
+                <w:szCs w:val="24"/>
+                <w:highlight w:val="yellow"/>
+                <w:shd w:val="clear" w:color="auto" w:fill="FAFDCB"/>
+                <w:lang w:val="es-MX"/>
+              </w:rPr>
+              <w:t>FollowClass</w:t>
+            </w:r>
+          </w:p>
+          <w:p>
+            <w:pPr>
+              <w:spacing w:before="13" w:after="0" w:line="240" w:lineRule="auto"/>
+              <w:jc w:val="center"/>
+              <w:rPr>
+                <w:rFonts w:ascii="Times New Roman" w:eastAsia="Times New Roman" w:hAnsi="Times New Roman" w:cs="Times New Roman"/>
+                <w:sz w:val="24"/>
+                <w:szCs w:val="24"/>
+                <w:lang w:val="es-MX"/>
+              </w:rPr>
+            </w:pPr>
+            <w:r>
+              <w:rPr>
+                <w:rFonts w:ascii="Arial" w:eastAsia="Times New Roman" w:hAnsi="Arial" w:cs="Arial"/>
+                <w:i/>
+                <w:iCs/>
+                <w:color w:val="000000"/>
+                <w:sz w:val="24"/>
+                <w:szCs w:val="24"/>
+                <w:highlight w:val="yellow"/>
+                <w:shd w:val="clear" w:color="auto" w:fill="FAFDCB"/>
+                <w:lang w:val="es-MX"/>
+              </w:rPr>
+              <w:t>(VIEW_01 y VIEW_02)</w:t>
+            </w:r>
+          </w:p>
+        </w:tc>
+        <w:tc>
+          <w:tcPr>
+            <w:tcW w:w="0" w:type="auto"/>
+            <w:tcBorders>
+              <w:top w:val="single" w:sz="8" w:space="0" w:color="000000"/>
+              <w:left w:val="single" w:sz="8" w:space="0" w:color="000000"/>
+              <w:bottom w:val="single" w:sz="8" w:space="0" w:color="000000"/>
+              <w:right w:val="single" w:sz="8" w:space="0" w:color="000000"/>
+            </w:tcBorders>
+            <w:tcMar>
+              <w:top w:w="100" w:type="dxa"/>
+              <w:left w:w="100" w:type="dxa"/>
+              <w:bottom w:w="100" w:type="dxa"/>
+              <w:right w:w="100" w:type="dxa"/>
+            </w:tcMar>
+            <w:hideMark/>
+          </w:tcPr>
+          <w:p>
+            <w:pPr>
+              <w:spacing w:after="0" w:line="240" w:lineRule="auto"/>
+              <w:jc w:val="center"/>
+              <w:rPr>
+                <w:rFonts w:ascii="Times New Roman" w:eastAsia="Times New Roman" w:hAnsi="Times New Roman" w:cs="Times New Roman"/>
+                <w:sz w:val="24"/>
+                <w:szCs w:val="24"/>
+                <w:lang w:val="en-US"/>
+              </w:rPr>
+            </w:pPr>
+            <w:r>
+              <w:rPr>
+                <w:rFonts w:ascii="Arial" w:eastAsia="Times New Roman" w:hAnsi="Arial" w:cs="Arial"/>
+                <w:color w:val="000000"/>
+                <w:sz w:val="24"/>
+                <w:szCs w:val="24"/>
+                <w:lang w:val="en-US"/>
+              </w:rPr>
+              <w:t>0</w:t>
+            </w:r>
+            <w:r>
+              <w:rPr>
+                <w:rFonts w:ascii="Arial" w:eastAsia="Times New Roman" w:hAnsi="Arial" w:cs="Arial"/>
+                <w:color w:val="000000"/>
+                <w:sz w:val="24"/>
+                <w:szCs w:val="24"/>
+                <w:lang w:val="en-US"/>
+              </w:rPr>
+              <w:t>2</w:t>
+            </w:r>
+            <w:r>
+              <w:rPr>
+                <w:rFonts w:ascii="Arial" w:eastAsia="Times New Roman" w:hAnsi="Arial" w:cs="Arial"/>
+                <w:color w:val="000000"/>
+                <w:sz w:val="24"/>
+                <w:szCs w:val="24"/>
+                <w:lang w:val="en-US"/>
+              </w:rPr>
+              <w:t>.</w:t>
+            </w:r>
+            <w:r>
+              <w:rPr>
+                <w:rFonts w:ascii="Arial" w:eastAsia="Times New Roman" w:hAnsi="Arial" w:cs="Arial"/>
+                <w:color w:val="000000"/>
+                <w:sz w:val="24"/>
+                <w:szCs w:val="24"/>
+                <w:lang w:val="en-US"/>
+              </w:rPr>
+              <w:t>06</w:t>
+            </w:r>
+            <w:r>
+              <w:rPr>
+                <w:rFonts w:ascii="Arial" w:eastAsia="Times New Roman" w:hAnsi="Arial" w:cs="Arial"/>
+                <w:color w:val="000000"/>
+                <w:sz w:val="24"/>
+                <w:szCs w:val="24"/>
+                <w:lang w:val="en-US"/>
+              </w:rPr>
+              <w:t>.2</w:t>
+            </w:r>
+            <w:r>
+              <w:rPr>
+                <w:rFonts w:ascii="Arial" w:eastAsia="Times New Roman" w:hAnsi="Arial" w:cs="Arial"/>
+                <w:color w:val="000000"/>
+                <w:sz w:val="24"/>
+                <w:szCs w:val="24"/>
+                <w:lang w:val="en-US"/>
+              </w:rPr>
+              <w:t>2</w:t>
+            </w:r>
+          </w:p>
+        </w:tc>
+      </w:tr>
+    </w:tbl>
+    <w:p>
+      <w:pPr>
+        <w:ind w:firstLine="708"/>
+      </w:pPr>
+    </w:p>
     <w:sectPr>
       <w:pgSz w:w="11906" w:h="16838"/>
       <w:pgMar w:top="1417" w:right="1701" w:bottom="1417" w:left="1701" w:header="708" w:footer="708" w:gutter="0"/>
@@ -747,8 +1310,58 @@
 </w:document>
 </file>
 
+<file path=word/endnotes.xml><?xml version="1.0" encoding="utf-8"?>
+<w:endnotes xmlns:wpc="http://schemas.microsoft.com/office/word/2010/wordprocessingCanvas" xmlns:cx="http://schemas.microsoft.com/office/drawing/2014/chartex" xmlns:mc="http://schemas.openxmlformats.org/markup-compatibility/2006" xmlns:o="urn:schemas-microsoft-com:office:office" xmlns:r="http://schemas.openxmlformats.org/officeDocument/2006/relationships" xmlns:m="http://schemas.openxmlformats.org/officeDocument/2006/math" xmlns:v="urn:schemas-microsoft-com:vml" xmlns:wp14="http://schemas.microsoft.com/office/word/2010/wordprocessingDrawing" xmlns:wp="http://schemas.openxmlformats.org/drawingml/2006/wordprocessingDrawing" xmlns:w10="urn:schemas-microsoft-com:office:word" xmlns:w="http://schemas.openxmlformats.org/wordprocessingml/2006/main" xmlns:w14="http://schemas.microsoft.com/office/word/2010/wordml" xmlns:w15="http://schemas.microsoft.com/office/word/2012/wordml" xmlns:w16se="http://schemas.microsoft.com/office/word/2015/wordml/symex" xmlns:wpg="http://schemas.microsoft.com/office/word/2010/wordprocessingGroup" xmlns:wpi="http://schemas.microsoft.com/office/word/2010/wordprocessingInk" xmlns:wne="http://schemas.microsoft.com/office/word/2006/wordml" xmlns:wps="http://schemas.microsoft.com/office/word/2010/wordprocessingShape" mc:Ignorable="w14 w15 w16se wp14">
+  <w:endnote w:type="separator" w:id="-1">
+    <w:p>
+      <w:pPr>
+        <w:spacing w:after="0" w:line="240" w:lineRule="auto"/>
+      </w:pPr>
+      <w:r>
+        <w:separator/>
+      </w:r>
+    </w:p>
+  </w:endnote>
+  <w:endnote w:type="continuationSeparator" w:id="0">
+    <w:p>
+      <w:pPr>
+        <w:spacing w:after="0" w:line="240" w:lineRule="auto"/>
+      </w:pPr>
+      <w:r>
+        <w:continuationSeparator/>
+      </w:r>
+    </w:p>
+  </w:endnote>
+</w:endnotes>
+</file>
+
+<file path=word/footnotes.xml><?xml version="1.0" encoding="utf-8"?>
+<w:footnotes xmlns:wpc="http://schemas.microsoft.com/office/word/2010/wordprocessingCanvas" xmlns:cx="http://schemas.microsoft.com/office/drawing/2014/chartex" xmlns:mc="http://schemas.openxmlformats.org/markup-compatibility/2006" xmlns:o="urn:schemas-microsoft-com:office:office" xmlns:r="http://schemas.openxmlformats.org/officeDocument/2006/relationships" xmlns:m="http://schemas.openxmlformats.org/officeDocument/2006/math" xmlns:v="urn:schemas-microsoft-com:vml" xmlns:wp14="http://schemas.microsoft.com/office/word/2010/wordprocessingDrawing" xmlns:wp="http://schemas.openxmlformats.org/drawingml/2006/wordprocessingDrawing" xmlns:w10="urn:schemas-microsoft-com:office:word" xmlns:w="http://schemas.openxmlformats.org/wordprocessingml/2006/main" xmlns:w14="http://schemas.microsoft.com/office/word/2010/wordml" xmlns:w15="http://schemas.microsoft.com/office/word/2012/wordml" xmlns:w16se="http://schemas.microsoft.com/office/word/2015/wordml/symex" xmlns:wpg="http://schemas.microsoft.com/office/word/2010/wordprocessingGroup" xmlns:wpi="http://schemas.microsoft.com/office/word/2010/wordprocessingInk" xmlns:wne="http://schemas.microsoft.com/office/word/2006/wordml" xmlns:wps="http://schemas.microsoft.com/office/word/2010/wordprocessingShape" mc:Ignorable="w14 w15 w16se wp14">
+  <w:footnote w:type="separator" w:id="-1">
+    <w:p>
+      <w:pPr>
+        <w:spacing w:after="0" w:line="240" w:lineRule="auto"/>
+      </w:pPr>
+      <w:r>
+        <w:separator/>
+      </w:r>
+    </w:p>
+  </w:footnote>
+  <w:footnote w:type="continuationSeparator" w:id="0">
+    <w:p>
+      <w:pPr>
+        <w:spacing w:after="0" w:line="240" w:lineRule="auto"/>
+      </w:pPr>
+      <w:r>
+        <w:continuationSeparator/>
+      </w:r>
+    </w:p>
+  </w:footnote>
+</w:footnotes>
+</file>
+
 <file path=word/styles.xml><?xml version="1.0" encoding="utf-8"?>
-<w:styles xmlns:mc="http://schemas.openxmlformats.org/markup-compatibility/2006" xmlns:r="http://schemas.openxmlformats.org/officeDocument/2006/relationships" xmlns:w="http://schemas.openxmlformats.org/wordprocessingml/2006/main" xmlns:w14="http://schemas.microsoft.com/office/word/2010/wordml" xmlns:w15="http://schemas.microsoft.com/office/word/2012/wordml" xmlns:w16cex="http://schemas.microsoft.com/office/word/2018/wordml/cex" xmlns:w16cid="http://schemas.microsoft.com/office/word/2016/wordml/cid" xmlns:w16="http://schemas.microsoft.com/office/word/2018/wordml" xmlns:w16sdtdh="http://schemas.microsoft.com/office/word/2020/wordml/sdtdatahash" xmlns:w16se="http://schemas.microsoft.com/office/word/2015/wordml/symex" mc:Ignorable="w14 w15 w16se w16cid w16 w16cex w16sdtdh">
+<w:styles xmlns:mc="http://schemas.openxmlformats.org/markup-compatibility/2006" xmlns:r="http://schemas.openxmlformats.org/officeDocument/2006/relationships" xmlns:w="http://schemas.openxmlformats.org/wordprocessingml/2006/main" xmlns:w14="http://schemas.microsoft.com/office/word/2010/wordml" xmlns:w15="http://schemas.microsoft.com/office/word/2012/wordml" xmlns:w16se="http://schemas.microsoft.com/office/word/2015/wordml/symex" mc:Ignorable="w14 w15 w16se">
   <w:docDefaults>
     <w:rPrDefault>
       <w:rPr>
@@ -764,7 +1377,7 @@
       </w:pPr>
     </w:pPrDefault>
   </w:docDefaults>
-  <w:latentStyles w:defLockedState="0" w:defUIPriority="99" w:defSemiHidden="0" w:defUnhideWhenUsed="0" w:defQFormat="0" w:count="376">
+  <w:latentStyles w:defLockedState="0" w:defUIPriority="99" w:defSemiHidden="0" w:defUnhideWhenUsed="0" w:defQFormat="0" w:count="371">
     <w:lsdException w:name="Normal" w:uiPriority="0" w:qFormat="1"/>
     <w:lsdException w:name="heading 1" w:uiPriority="9" w:qFormat="1"/>
     <w:lsdException w:name="heading 2" w:semiHidden="1" w:uiPriority="9" w:unhideWhenUsed="1" w:qFormat="1"/>
@@ -1136,11 +1749,6 @@
     <w:lsdException w:name="List Table 5 Dark Accent 6" w:uiPriority="50"/>
     <w:lsdException w:name="List Table 6 Colorful Accent 6" w:uiPriority="51"/>
     <w:lsdException w:name="List Table 7 Colorful Accent 6" w:uiPriority="52"/>
-    <w:lsdException w:name="Mention" w:semiHidden="1" w:unhideWhenUsed="1"/>
-    <w:lsdException w:name="Smart Hyperlink" w:semiHidden="1" w:unhideWhenUsed="1"/>
-    <w:lsdException w:name="Hashtag" w:semiHidden="1" w:unhideWhenUsed="1"/>
-    <w:lsdException w:name="Unresolved Mention" w:semiHidden="1" w:unhideWhenUsed="1"/>
-    <w:lsdException w:name="Smart Link" w:semiHidden="1" w:unhideWhenUsed="1"/>
   </w:latentStyles>
   <w:style w:type="paragraph" w:default="1" w:styleId="Normal">
     <w:name w:val="Normal"/>
@@ -1194,6 +1802,50 @@
     <w:name w:val="apple-tab-span"/>
     <w:basedOn w:val="Fuentedeprrafopredeter"/>
     <w:rsid w:val="000E058A"/>
+  </w:style>
+  <w:style w:type="paragraph" w:styleId="Encabezado">
+    <w:name w:val="header"/>
+    <w:basedOn w:val="Normal"/>
+    <w:link w:val="EncabezadoCar"/>
+    <w:uiPriority w:val="99"/>
+    <w:unhideWhenUsed/>
+    <w:rsid w:val="00BA3B41"/>
+    <w:pPr>
+      <w:tabs>
+        <w:tab w:val="center" w:pos="4419"/>
+        <w:tab w:val="right" w:pos="8838"/>
+      </w:tabs>
+      <w:spacing w:after="0" w:line="240" w:lineRule="auto"/>
+    </w:pPr>
+  </w:style>
+  <w:style w:type="character" w:customStyle="1" w:styleId="EncabezadoCar">
+    <w:name w:val="Encabezado Car"/>
+    <w:basedOn w:val="Fuentedeprrafopredeter"/>
+    <w:link w:val="Encabezado"/>
+    <w:uiPriority w:val="99"/>
+    <w:rsid w:val="00BA3B41"/>
+  </w:style>
+  <w:style w:type="paragraph" w:styleId="Piedepgina">
+    <w:name w:val="footer"/>
+    <w:basedOn w:val="Normal"/>
+    <w:link w:val="PiedepginaCar"/>
+    <w:uiPriority w:val="99"/>
+    <w:unhideWhenUsed/>
+    <w:rsid w:val="00BA3B41"/>
+    <w:pPr>
+      <w:tabs>
+        <w:tab w:val="center" w:pos="4419"/>
+        <w:tab w:val="right" w:pos="8838"/>
+      </w:tabs>
+      <w:spacing w:after="0" w:line="240" w:lineRule="auto"/>
+    </w:pPr>
+  </w:style>
+  <w:style w:type="character" w:customStyle="1" w:styleId="PiedepginaCar">
+    <w:name w:val="Pie de página Car"/>
+    <w:basedOn w:val="Fuentedeprrafopredeter"/>
+    <w:link w:val="Piedepgina"/>
+    <w:uiPriority w:val="99"/>
+    <w:rsid w:val="00BA3B41"/>
   </w:style>
 </w:styles>
 </file>

</xml_diff>

<commit_message>
FC-DEUI prototipado avance 2
</commit_message>
<xml_diff>
--- a/Desarrollo/FC/Analisis/FC-DEUI.docx
+++ b/Desarrollo/FC/Analisis/FC-DEUI.docx
@@ -1,6 +1,6 @@
 
 <file path=word/document.xml><?xml version="1.0" encoding="utf-8"?>
-<w:document xmlns:wpc="http://schemas.microsoft.com/office/word/2010/wordprocessingCanvas" xmlns:cx="http://schemas.microsoft.com/office/drawing/2014/chartex" xmlns:mc="http://schemas.openxmlformats.org/markup-compatibility/2006" xmlns:o="urn:schemas-microsoft-com:office:office" xmlns:r="http://schemas.openxmlformats.org/officeDocument/2006/relationships" xmlns:m="http://schemas.openxmlformats.org/officeDocument/2006/math" xmlns:v="urn:schemas-microsoft-com:vml" xmlns:wp14="http://schemas.microsoft.com/office/word/2010/wordprocessingDrawing" xmlns:wp="http://schemas.openxmlformats.org/drawingml/2006/wordprocessingDrawing" xmlns:w10="urn:schemas-microsoft-com:office:word" xmlns:w="http://schemas.openxmlformats.org/wordprocessingml/2006/main" xmlns:w14="http://schemas.microsoft.com/office/word/2010/wordml" xmlns:w15="http://schemas.microsoft.com/office/word/2012/wordml" xmlns:w16se="http://schemas.microsoft.com/office/word/2015/wordml/symex" xmlns:wpg="http://schemas.microsoft.com/office/word/2010/wordprocessingGroup" xmlns:wpi="http://schemas.microsoft.com/office/word/2010/wordprocessingInk" xmlns:wne="http://schemas.microsoft.com/office/word/2006/wordml" xmlns:wps="http://schemas.microsoft.com/office/word/2010/wordprocessingShape" mc:Ignorable="w14 w15 w16se wp14">
+<w:document xmlns:wpc="http://schemas.microsoft.com/office/word/2010/wordprocessingCanvas" xmlns:cx="http://schemas.microsoft.com/office/drawing/2014/chartex" xmlns:cx1="http://schemas.microsoft.com/office/drawing/2015/9/8/chartex" xmlns:cx2="http://schemas.microsoft.com/office/drawing/2015/10/21/chartex" xmlns:cx3="http://schemas.microsoft.com/office/drawing/2016/5/9/chartex" xmlns:cx4="http://schemas.microsoft.com/office/drawing/2016/5/10/chartex" xmlns:cx5="http://schemas.microsoft.com/office/drawing/2016/5/11/chartex" xmlns:cx6="http://schemas.microsoft.com/office/drawing/2016/5/12/chartex" xmlns:cx7="http://schemas.microsoft.com/office/drawing/2016/5/13/chartex" xmlns:cx8="http://schemas.microsoft.com/office/drawing/2016/5/14/chartex" xmlns:mc="http://schemas.openxmlformats.org/markup-compatibility/2006" xmlns:aink="http://schemas.microsoft.com/office/drawing/2016/ink" xmlns:am3d="http://schemas.microsoft.com/office/drawing/2017/model3d" xmlns:o="urn:schemas-microsoft-com:office:office" xmlns:oel="http://schemas.microsoft.com/office/2019/extlst" xmlns:r="http://schemas.openxmlformats.org/officeDocument/2006/relationships" xmlns:m="http://schemas.openxmlformats.org/officeDocument/2006/math" xmlns:v="urn:schemas-microsoft-com:vml" xmlns:wp14="http://schemas.microsoft.com/office/word/2010/wordprocessingDrawing" xmlns:wp="http://schemas.openxmlformats.org/drawingml/2006/wordprocessingDrawing" xmlns:w10="urn:schemas-microsoft-com:office:word" xmlns:w="http://schemas.openxmlformats.org/wordprocessingml/2006/main" xmlns:w14="http://schemas.microsoft.com/office/word/2010/wordml" xmlns:w15="http://schemas.microsoft.com/office/word/2012/wordml" xmlns:w16cex="http://schemas.microsoft.com/office/word/2018/wordml/cex" xmlns:w16cid="http://schemas.microsoft.com/office/word/2016/wordml/cid" xmlns:w16="http://schemas.microsoft.com/office/word/2018/wordml" xmlns:w16sdtdh="http://schemas.microsoft.com/office/word/2020/wordml/sdtdatahash" xmlns:w16se="http://schemas.microsoft.com/office/word/2015/wordml/symex" xmlns:wpg="http://schemas.microsoft.com/office/word/2010/wordprocessingGroup" xmlns:wpi="http://schemas.microsoft.com/office/word/2010/wordprocessingInk" xmlns:wne="http://schemas.microsoft.com/office/word/2006/wordml" xmlns:wps="http://schemas.microsoft.com/office/word/2010/wordprocessingShape" mc:Ignorable="w14 w15 w16se w16cid w16 w16cex w16sdtdh wp14">
   <w:body>
     <w:p>
       <w:pPr>
@@ -328,7 +328,29 @@
           <w:szCs w:val="24"/>
           <w:lang w:eastAsia="es-PE"/>
         </w:rPr>
-        <w:t xml:space="preserve">Balandra Camacho, Ivan                                  </w:t>
+        <w:t xml:space="preserve">Balandra Camacho, </w:t>
+      </w:r>
+      <w:proofErr w:type="spellStart"/>
+      <w:r>
+        <w:rPr>
+          <w:rFonts w:ascii="Arial" w:eastAsia="Times New Roman" w:hAnsi="Arial" w:cs="Arial"/>
+          <w:color w:val="000000"/>
+          <w:sz w:val="24"/>
+          <w:szCs w:val="24"/>
+          <w:lang w:eastAsia="es-PE"/>
+        </w:rPr>
+        <w:t>Ivan</w:t>
+      </w:r>
+      <w:proofErr w:type="spellEnd"/>
+      <w:r>
+        <w:rPr>
+          <w:rFonts w:ascii="Arial" w:eastAsia="Times New Roman" w:hAnsi="Arial" w:cs="Arial"/>
+          <w:color w:val="000000"/>
+          <w:sz w:val="24"/>
+          <w:szCs w:val="24"/>
+          <w:lang w:eastAsia="es-PE"/>
+        </w:rPr>
+        <w:t xml:space="preserve">                                  </w:t>
       </w:r>
       <w:r>
         <w:rPr>
@@ -427,7 +449,51 @@
           <w:szCs w:val="24"/>
           <w:lang w:eastAsia="es-PE"/>
         </w:rPr>
-        <w:t xml:space="preserve">Ortiz Crisostomo, Edwin Jose            </w:t>
+        <w:t xml:space="preserve">Ortiz </w:t>
+      </w:r>
+      <w:proofErr w:type="spellStart"/>
+      <w:r>
+        <w:rPr>
+          <w:rFonts w:ascii="Arial" w:eastAsia="Times New Roman" w:hAnsi="Arial" w:cs="Arial"/>
+          <w:color w:val="000000"/>
+          <w:sz w:val="24"/>
+          <w:szCs w:val="24"/>
+          <w:lang w:eastAsia="es-PE"/>
+        </w:rPr>
+        <w:t>Crisostomo</w:t>
+      </w:r>
+      <w:proofErr w:type="spellEnd"/>
+      <w:r>
+        <w:rPr>
+          <w:rFonts w:ascii="Arial" w:eastAsia="Times New Roman" w:hAnsi="Arial" w:cs="Arial"/>
+          <w:color w:val="000000"/>
+          <w:sz w:val="24"/>
+          <w:szCs w:val="24"/>
+          <w:lang w:eastAsia="es-PE"/>
+        </w:rPr>
+        <w:t xml:space="preserve">, Edwin </w:t>
+      </w:r>
+      <w:proofErr w:type="spellStart"/>
+      <w:r>
+        <w:rPr>
+          <w:rFonts w:ascii="Arial" w:eastAsia="Times New Roman" w:hAnsi="Arial" w:cs="Arial"/>
+          <w:color w:val="000000"/>
+          <w:sz w:val="24"/>
+          <w:szCs w:val="24"/>
+          <w:lang w:eastAsia="es-PE"/>
+        </w:rPr>
+        <w:t>Jose</w:t>
+      </w:r>
+      <w:proofErr w:type="spellEnd"/>
+      <w:r>
+        <w:rPr>
+          <w:rFonts w:ascii="Arial" w:eastAsia="Times New Roman" w:hAnsi="Arial" w:cs="Arial"/>
+          <w:color w:val="000000"/>
+          <w:sz w:val="24"/>
+          <w:szCs w:val="24"/>
+          <w:lang w:eastAsia="es-PE"/>
+        </w:rPr>
+        <w:t xml:space="preserve">            </w:t>
       </w:r>
       <w:r>
         <w:rPr>
@@ -518,15 +584,49 @@
           <w:lang w:eastAsia="es-PE"/>
         </w:rPr>
       </w:pPr>
-      <w:r>
-        <w:rPr>
-          <w:rFonts w:ascii="Arial" w:eastAsia="Times New Roman" w:hAnsi="Arial" w:cs="Arial"/>
-          <w:color w:val="000000"/>
-          <w:sz w:val="24"/>
-          <w:szCs w:val="24"/>
-          <w:lang w:eastAsia="es-PE"/>
-        </w:rPr>
-        <w:t xml:space="preserve">Solis Flores, Aldair Jhostin                               </w:t>
+      <w:proofErr w:type="spellStart"/>
+      <w:r>
+        <w:rPr>
+          <w:rFonts w:ascii="Arial" w:eastAsia="Times New Roman" w:hAnsi="Arial" w:cs="Arial"/>
+          <w:color w:val="000000"/>
+          <w:sz w:val="24"/>
+          <w:szCs w:val="24"/>
+          <w:lang w:eastAsia="es-PE"/>
+        </w:rPr>
+        <w:t>Solis</w:t>
+      </w:r>
+      <w:proofErr w:type="spellEnd"/>
+      <w:r>
+        <w:rPr>
+          <w:rFonts w:ascii="Arial" w:eastAsia="Times New Roman" w:hAnsi="Arial" w:cs="Arial"/>
+          <w:color w:val="000000"/>
+          <w:sz w:val="24"/>
+          <w:szCs w:val="24"/>
+          <w:lang w:eastAsia="es-PE"/>
+        </w:rPr>
+        <w:t xml:space="preserve"> Flores, Aldair </w:t>
+      </w:r>
+      <w:proofErr w:type="spellStart"/>
+      <w:r>
+        <w:rPr>
+          <w:rFonts w:ascii="Arial" w:eastAsia="Times New Roman" w:hAnsi="Arial" w:cs="Arial"/>
+          <w:color w:val="000000"/>
+          <w:sz w:val="24"/>
+          <w:szCs w:val="24"/>
+          <w:lang w:eastAsia="es-PE"/>
+        </w:rPr>
+        <w:t>Jhostin</w:t>
+      </w:r>
+      <w:proofErr w:type="spellEnd"/>
+      <w:r>
+        <w:rPr>
+          <w:rFonts w:ascii="Arial" w:eastAsia="Times New Roman" w:hAnsi="Arial" w:cs="Arial"/>
+          <w:color w:val="000000"/>
+          <w:sz w:val="24"/>
+          <w:szCs w:val="24"/>
+          <w:lang w:eastAsia="es-PE"/>
+        </w:rPr>
+        <w:t xml:space="preserve">                               </w:t>
       </w:r>
       <w:r>
         <w:rPr>
@@ -661,7 +761,6 @@
           <w:szCs w:val="40"/>
           <w:lang w:eastAsia="es-PE"/>
         </w:rPr>
-        <w:lastRenderedPageBreak/>
         <w:t>HISTORIAL DE CAMBIOS</w:t>
       </w:r>
     </w:p>
@@ -678,8 +777,8 @@
       </w:tblPr>
       <w:tblGrid>
         <w:gridCol w:w="1147"/>
-        <w:gridCol w:w="3090"/>
-        <w:gridCol w:w="3112"/>
+        <w:gridCol w:w="3300"/>
+        <w:gridCol w:w="3187"/>
         <w:gridCol w:w="1135"/>
       </w:tblGrid>
       <w:tr>
@@ -714,6 +813,7 @@
                 <w:lang w:val="en-US"/>
               </w:rPr>
             </w:pPr>
+            <w:proofErr w:type="spellStart"/>
             <w:r>
               <w:rPr>
                 <w:rFonts w:ascii="Arial" w:eastAsia="Times New Roman" w:hAnsi="Arial" w:cs="Arial"/>
@@ -724,7 +824,21 @@
                 <w:szCs w:val="24"/>
                 <w:lang w:val="en-US"/>
               </w:rPr>
-              <w:t>Versión </w:t>
+              <w:lastRenderedPageBreak/>
+              <w:t>Versión</w:t>
+            </w:r>
+            <w:proofErr w:type="spellEnd"/>
+            <w:r>
+              <w:rPr>
+                <w:rFonts w:ascii="Arial" w:eastAsia="Times New Roman" w:hAnsi="Arial" w:cs="Arial"/>
+                <w:b/>
+                <w:bCs/>
+                <w:color w:val="000000"/>
+                <w:sz w:val="24"/>
+                <w:szCs w:val="24"/>
+                <w:lang w:val="en-US"/>
+              </w:rPr>
+              <w:t> </w:t>
             </w:r>
           </w:p>
         </w:tc>
@@ -799,6 +913,7 @@
                 <w:lang w:val="en-US"/>
               </w:rPr>
             </w:pPr>
+            <w:proofErr w:type="spellStart"/>
             <w:r>
               <w:rPr>
                 <w:rFonts w:ascii="Arial" w:eastAsia="Times New Roman" w:hAnsi="Arial" w:cs="Arial"/>
@@ -809,7 +924,20 @@
                 <w:szCs w:val="24"/>
                 <w:lang w:val="en-US"/>
               </w:rPr>
-              <w:t>Descripción </w:t>
+              <w:t>Descripción</w:t>
+            </w:r>
+            <w:proofErr w:type="spellEnd"/>
+            <w:r>
+              <w:rPr>
+                <w:rFonts w:ascii="Arial" w:eastAsia="Times New Roman" w:hAnsi="Arial" w:cs="Arial"/>
+                <w:b/>
+                <w:bCs/>
+                <w:color w:val="000000"/>
+                <w:sz w:val="24"/>
+                <w:szCs w:val="24"/>
+                <w:lang w:val="en-US"/>
+              </w:rPr>
+              <w:t> </w:t>
             </w:r>
           </w:p>
         </w:tc>
@@ -841,6 +969,7 @@
                 <w:lang w:val="en-US"/>
               </w:rPr>
             </w:pPr>
+            <w:proofErr w:type="spellStart"/>
             <w:r>
               <w:rPr>
                 <w:rFonts w:ascii="Arial" w:eastAsia="Times New Roman" w:hAnsi="Arial" w:cs="Arial"/>
@@ -853,6 +982,7 @@
               </w:rPr>
               <w:t>Fecha</w:t>
             </w:r>
+            <w:proofErr w:type="spellEnd"/>
           </w:p>
         </w:tc>
       </w:tr>
@@ -1025,6 +1155,7 @@
               </w:rPr>
               <w:t xml:space="preserve"> </w:t>
             </w:r>
+            <w:proofErr w:type="spellStart"/>
             <w:r>
               <w:rPr>
                 <w:rFonts w:ascii="Arial" w:eastAsia="Times New Roman" w:hAnsi="Arial" w:cs="Arial"/>
@@ -1034,7 +1165,19 @@
                 <w:highlight w:val="yellow"/>
                 <w:lang w:eastAsia="es-PE"/>
               </w:rPr>
-              <w:t>Solis Flores, Aldair</w:t>
+              <w:t>Solis</w:t>
+            </w:r>
+            <w:proofErr w:type="spellEnd"/>
+            <w:r>
+              <w:rPr>
+                <w:rFonts w:ascii="Arial" w:eastAsia="Times New Roman" w:hAnsi="Arial" w:cs="Arial"/>
+                <w:color w:val="000000"/>
+                <w:sz w:val="24"/>
+                <w:szCs w:val="24"/>
+                <w:highlight w:val="yellow"/>
+                <w:lang w:eastAsia="es-PE"/>
+              </w:rPr>
+              <w:t xml:space="preserve"> Flores, Aldair</w:t>
             </w:r>
             <w:r>
               <w:rPr>
@@ -1149,6 +1292,7 @@
               </w:rPr>
               <w:t xml:space="preserve"> </w:t>
             </w:r>
+            <w:proofErr w:type="spellStart"/>
             <w:r>
               <w:rPr>
                 <w:rFonts w:ascii="Arial" w:eastAsia="Times New Roman" w:hAnsi="Arial" w:cs="Arial"/>
@@ -1161,6 +1305,7 @@
               </w:rPr>
               <w:t>FollowClass</w:t>
             </w:r>
+            <w:proofErr w:type="spellEnd"/>
           </w:p>
           <w:p>
             <w:pPr>
@@ -1415,7 +1560,6 @@
           <w:szCs w:val="40"/>
           <w:lang w:eastAsia="es-PE"/>
         </w:rPr>
-        <w:lastRenderedPageBreak/>
         <w:t>DOCUMENTACIÓN DE LA</w:t>
       </w:r>
     </w:p>
@@ -1488,19 +1632,79 @@
         <w:jc w:val="both"/>
         <w:rPr>
           <w:rFonts w:ascii="Arial" w:eastAsia="Times New Roman" w:hAnsi="Arial" w:cs="Arial"/>
-          <w:sz w:val="28"/>
-          <w:szCs w:val="28"/>
-          <w:lang w:eastAsia="es-PE"/>
-        </w:rPr>
-      </w:pPr>
-      <w:r>
-        <w:rPr>
-          <w:rFonts w:ascii="Arial" w:eastAsia="Times New Roman" w:hAnsi="Arial" w:cs="Arial"/>
-          <w:sz w:val="28"/>
-          <w:szCs w:val="28"/>
-          <w:lang w:eastAsia="es-PE"/>
-        </w:rPr>
-        <w:t>El presente documento tiene como objetivo concretar la elaboración de los modelos de las pantallas y su posterior implementación en la aplicación Follow Class, tareas propias del desarrollo Front-End dentro del proyecto.</w:t>
+          <w:sz w:val="26"/>
+          <w:szCs w:val="26"/>
+          <w:lang w:eastAsia="es-PE"/>
+        </w:rPr>
+      </w:pPr>
+      <w:r>
+        <w:rPr>
+          <w:rFonts w:ascii="Arial" w:eastAsia="Times New Roman" w:hAnsi="Arial" w:cs="Arial"/>
+          <w:sz w:val="26"/>
+          <w:szCs w:val="26"/>
+          <w:lang w:eastAsia="es-PE"/>
+        </w:rPr>
+        <w:t xml:space="preserve">El presente documento tiene como objetivo concretar la elaboración de los modelos de las pantallas y su posterior implementación en la aplicación </w:t>
+      </w:r>
+      <w:proofErr w:type="spellStart"/>
+      <w:r>
+        <w:rPr>
+          <w:rFonts w:ascii="Arial" w:eastAsia="Times New Roman" w:hAnsi="Arial" w:cs="Arial"/>
+          <w:sz w:val="26"/>
+          <w:szCs w:val="26"/>
+          <w:lang w:eastAsia="es-PE"/>
+        </w:rPr>
+        <w:t>Follow</w:t>
+      </w:r>
+      <w:proofErr w:type="spellEnd"/>
+      <w:r>
+        <w:rPr>
+          <w:rFonts w:ascii="Arial" w:eastAsia="Times New Roman" w:hAnsi="Arial" w:cs="Arial"/>
+          <w:sz w:val="26"/>
+          <w:szCs w:val="26"/>
+          <w:lang w:eastAsia="es-PE"/>
+        </w:rPr>
+        <w:t xml:space="preserve"> </w:t>
+      </w:r>
+      <w:proofErr w:type="spellStart"/>
+      <w:r>
+        <w:rPr>
+          <w:rFonts w:ascii="Arial" w:eastAsia="Times New Roman" w:hAnsi="Arial" w:cs="Arial"/>
+          <w:sz w:val="26"/>
+          <w:szCs w:val="26"/>
+          <w:lang w:eastAsia="es-PE"/>
+        </w:rPr>
+        <w:t>Class</w:t>
+      </w:r>
+      <w:proofErr w:type="spellEnd"/>
+      <w:r>
+        <w:rPr>
+          <w:rFonts w:ascii="Arial" w:eastAsia="Times New Roman" w:hAnsi="Arial" w:cs="Arial"/>
+          <w:sz w:val="26"/>
+          <w:szCs w:val="26"/>
+          <w:lang w:eastAsia="es-PE"/>
+        </w:rPr>
+        <w:t>, tareas propias del desarrollo Front-</w:t>
+      </w:r>
+      <w:proofErr w:type="spellStart"/>
+      <w:r>
+        <w:rPr>
+          <w:rFonts w:ascii="Arial" w:eastAsia="Times New Roman" w:hAnsi="Arial" w:cs="Arial"/>
+          <w:sz w:val="26"/>
+          <w:szCs w:val="26"/>
+          <w:lang w:eastAsia="es-PE"/>
+        </w:rPr>
+        <w:t>End</w:t>
+      </w:r>
+      <w:proofErr w:type="spellEnd"/>
+      <w:r>
+        <w:rPr>
+          <w:rFonts w:ascii="Arial" w:eastAsia="Times New Roman" w:hAnsi="Arial" w:cs="Arial"/>
+          <w:sz w:val="26"/>
+          <w:szCs w:val="26"/>
+          <w:lang w:eastAsia="es-PE"/>
+        </w:rPr>
+        <w:t xml:space="preserve"> dentro del proyecto.</w:t>
       </w:r>
     </w:p>
     <w:p>
@@ -1509,34 +1713,25 @@
         <w:jc w:val="both"/>
         <w:rPr>
           <w:rFonts w:ascii="Arial" w:eastAsia="Times New Roman" w:hAnsi="Arial" w:cs="Arial"/>
-          <w:sz w:val="28"/>
-          <w:szCs w:val="28"/>
-          <w:lang w:eastAsia="es-PE"/>
-        </w:rPr>
-      </w:pPr>
-      <w:r>
-        <w:rPr>
-          <w:rFonts w:ascii="Arial" w:eastAsia="Times New Roman" w:hAnsi="Arial" w:cs="Arial"/>
-          <w:sz w:val="28"/>
-          <w:szCs w:val="28"/>
-          <w:lang w:eastAsia="es-PE"/>
-        </w:rPr>
-        <w:t xml:space="preserve">Cabe resaltar que se han tomado cuenta tanto la lista de historia </w:t>
-      </w:r>
-      <w:r>
-        <w:rPr>
-          <w:rFonts w:ascii="Arial" w:eastAsia="Times New Roman" w:hAnsi="Arial" w:cs="Arial"/>
-          <w:sz w:val="28"/>
-          <w:szCs w:val="28"/>
-          <w:lang w:eastAsia="es-PE"/>
-        </w:rPr>
-        <w:t>de Usuario (</w:t>
-      </w:r>
-      <w:r>
-        <w:rPr>
-          <w:rFonts w:ascii="Arial" w:eastAsia="Times New Roman" w:hAnsi="Arial" w:cs="Arial"/>
-          <w:sz w:val="28"/>
-          <w:szCs w:val="28"/>
+          <w:sz w:val="26"/>
+          <w:szCs w:val="26"/>
+          <w:lang w:eastAsia="es-PE"/>
+        </w:rPr>
+      </w:pPr>
+      <w:r>
+        <w:rPr>
+          <w:rFonts w:ascii="Arial" w:eastAsia="Times New Roman" w:hAnsi="Arial" w:cs="Arial"/>
+          <w:sz w:val="26"/>
+          <w:szCs w:val="26"/>
+          <w:lang w:eastAsia="es-PE"/>
+        </w:rPr>
+        <w:t>Cabe resaltar que se han tomado cuenta tanto la lista de historia de Usuario (</w:t>
+      </w:r>
+      <w:r>
+        <w:rPr>
+          <w:rFonts w:ascii="Arial" w:eastAsia="Times New Roman" w:hAnsi="Arial" w:cs="Arial"/>
+          <w:sz w:val="26"/>
+          <w:szCs w:val="26"/>
           <w:lang w:eastAsia="es-PE"/>
         </w:rPr>
         <w:t>LHU</w:t>
@@ -1544,17 +1739,26 @@
       <w:r>
         <w:rPr>
           <w:rFonts w:ascii="Arial" w:eastAsia="Times New Roman" w:hAnsi="Arial" w:cs="Arial"/>
-          <w:sz w:val="28"/>
-          <w:szCs w:val="28"/>
-          <w:lang w:eastAsia="es-PE"/>
-        </w:rPr>
-        <w:t>)</w:t>
-      </w:r>
-      <w:r>
-        <w:rPr>
-          <w:rFonts w:ascii="Arial" w:eastAsia="Times New Roman" w:hAnsi="Arial" w:cs="Arial"/>
-          <w:sz w:val="28"/>
-          <w:szCs w:val="28"/>
+          <w:sz w:val="26"/>
+          <w:szCs w:val="26"/>
+          <w:lang w:eastAsia="es-PE"/>
+        </w:rPr>
+        <w:t xml:space="preserve">) (para </w:t>
+      </w:r>
+      <w:r>
+        <w:rPr>
+          <w:rFonts w:ascii="Arial" w:eastAsia="Times New Roman" w:hAnsi="Arial" w:cs="Arial"/>
+          <w:sz w:val="26"/>
+          <w:szCs w:val="26"/>
+          <w:lang w:eastAsia="es-PE"/>
+        </w:rPr>
+        <w:t>más información</w:t>
+      </w:r>
+      <w:r>
+        <w:rPr>
+          <w:rFonts w:ascii="Arial" w:eastAsia="Times New Roman" w:hAnsi="Arial" w:cs="Arial"/>
+          <w:sz w:val="26"/>
+          <w:szCs w:val="26"/>
           <w:lang w:eastAsia="es-PE"/>
         </w:rPr>
         <w:t xml:space="preserve"> </w:t>
@@ -1562,146 +1766,58 @@
       <w:r>
         <w:rPr>
           <w:rFonts w:ascii="Arial" w:eastAsia="Times New Roman" w:hAnsi="Arial" w:cs="Arial"/>
-          <w:sz w:val="28"/>
-          <w:szCs w:val="28"/>
+          <w:sz w:val="26"/>
+          <w:szCs w:val="26"/>
+          <w:lang w:eastAsia="es-PE"/>
+        </w:rPr>
+        <w:t>sírvase a revisar</w:t>
+      </w:r>
+      <w:r>
+        <w:rPr>
+          <w:rFonts w:ascii="Arial" w:eastAsia="Times New Roman" w:hAnsi="Arial" w:cs="Arial"/>
+          <w:sz w:val="26"/>
+          <w:szCs w:val="26"/>
+          <w:lang w:eastAsia="es-PE"/>
+        </w:rPr>
+        <w:t xml:space="preserve"> el Listado de Historias de Usuario) como también los Requerimientos Funcionales (RF) y No Funcionales (RNF)</w:t>
+      </w:r>
+      <w:r>
+        <w:rPr>
+          <w:rFonts w:ascii="Arial" w:eastAsia="Times New Roman" w:hAnsi="Arial" w:cs="Arial"/>
+          <w:sz w:val="26"/>
+          <w:szCs w:val="26"/>
+          <w:lang w:eastAsia="es-PE"/>
+        </w:rPr>
+        <w:t xml:space="preserve"> </w:t>
+      </w:r>
+      <w:r>
+        <w:rPr>
+          <w:rFonts w:ascii="Arial" w:eastAsia="Times New Roman" w:hAnsi="Arial" w:cs="Arial"/>
+          <w:sz w:val="26"/>
+          <w:szCs w:val="26"/>
           <w:lang w:eastAsia="es-PE"/>
         </w:rPr>
         <w:t xml:space="preserve">(para </w:t>
       </w:r>
-      <w:r>
-        <w:rPr>
-          <w:rFonts w:ascii="Arial" w:eastAsia="Times New Roman" w:hAnsi="Arial" w:cs="Arial"/>
-          <w:sz w:val="28"/>
-          <w:szCs w:val="28"/>
-          <w:lang w:eastAsia="es-PE"/>
-        </w:rPr>
-        <w:t>más información</w:t>
-      </w:r>
-      <w:r>
-        <w:rPr>
-          <w:rFonts w:ascii="Arial" w:eastAsia="Times New Roman" w:hAnsi="Arial" w:cs="Arial"/>
-          <w:sz w:val="28"/>
-          <w:szCs w:val="28"/>
-          <w:lang w:eastAsia="es-PE"/>
-        </w:rPr>
-        <w:t xml:space="preserve"> </w:t>
-      </w:r>
-      <w:r>
-        <w:rPr>
-          <w:rFonts w:ascii="Arial" w:eastAsia="Times New Roman" w:hAnsi="Arial" w:cs="Arial"/>
-          <w:sz w:val="28"/>
-          <w:szCs w:val="28"/>
-          <w:lang w:eastAsia="es-PE"/>
-        </w:rPr>
-        <w:t>sírvase a revisar</w:t>
-      </w:r>
-      <w:r>
-        <w:rPr>
-          <w:rFonts w:ascii="Arial" w:eastAsia="Times New Roman" w:hAnsi="Arial" w:cs="Arial"/>
-          <w:sz w:val="28"/>
-          <w:szCs w:val="28"/>
-          <w:lang w:eastAsia="es-PE"/>
-        </w:rPr>
-        <w:t xml:space="preserve"> el Listado de Historias de Usuario) como también</w:t>
-      </w:r>
-      <w:r>
-        <w:rPr>
-          <w:rFonts w:ascii="Arial" w:eastAsia="Times New Roman" w:hAnsi="Arial" w:cs="Arial"/>
-          <w:sz w:val="28"/>
-          <w:szCs w:val="28"/>
-          <w:lang w:eastAsia="es-PE"/>
-        </w:rPr>
-        <w:t xml:space="preserve"> </w:t>
-      </w:r>
-      <w:r>
-        <w:rPr>
-          <w:rFonts w:ascii="Arial" w:eastAsia="Times New Roman" w:hAnsi="Arial" w:cs="Arial"/>
-          <w:sz w:val="28"/>
-          <w:szCs w:val="28"/>
-          <w:lang w:eastAsia="es-PE"/>
-        </w:rPr>
-        <w:t>los Requerimientos Funcionales (RF) y No Funcionales (RNF)</w:t>
-      </w:r>
-      <w:r>
-        <w:rPr>
-          <w:rFonts w:ascii="Arial" w:eastAsia="Times New Roman" w:hAnsi="Arial" w:cs="Arial"/>
-          <w:sz w:val="28"/>
-          <w:szCs w:val="28"/>
-          <w:lang w:eastAsia="es-PE"/>
-        </w:rPr>
-        <w:t xml:space="preserve"> </w:t>
-      </w:r>
-      <w:r>
-        <w:rPr>
-          <w:rFonts w:ascii="Arial" w:eastAsia="Times New Roman" w:hAnsi="Arial" w:cs="Arial"/>
-          <w:sz w:val="28"/>
-          <w:szCs w:val="28"/>
-          <w:lang w:eastAsia="es-PE"/>
-        </w:rPr>
-        <w:t>(para mayor</w:t>
-      </w:r>
-      <w:r>
-        <w:rPr>
-          <w:rFonts w:ascii="Arial" w:eastAsia="Times New Roman" w:hAnsi="Arial" w:cs="Arial"/>
-          <w:sz w:val="28"/>
-          <w:szCs w:val="28"/>
-          <w:lang w:eastAsia="es-PE"/>
-        </w:rPr>
-        <w:t xml:space="preserve"> </w:t>
-      </w:r>
-      <w:r>
-        <w:rPr>
-          <w:rFonts w:ascii="Arial" w:eastAsia="Times New Roman" w:hAnsi="Arial" w:cs="Arial"/>
-          <w:sz w:val="28"/>
-          <w:szCs w:val="28"/>
-          <w:lang w:eastAsia="es-PE"/>
-        </w:rPr>
-        <w:t>información revisar el Documentación de Especificación de Requisitos) que</w:t>
-      </w:r>
-      <w:r>
-        <w:rPr>
-          <w:rFonts w:ascii="Arial" w:eastAsia="Times New Roman" w:hAnsi="Arial" w:cs="Arial"/>
-          <w:sz w:val="28"/>
-          <w:szCs w:val="28"/>
-          <w:lang w:eastAsia="es-PE"/>
-        </w:rPr>
-        <w:t xml:space="preserve"> </w:t>
-      </w:r>
-      <w:r>
-        <w:rPr>
-          <w:rFonts w:ascii="Arial" w:eastAsia="Times New Roman" w:hAnsi="Arial" w:cs="Arial"/>
-          <w:sz w:val="28"/>
-          <w:szCs w:val="28"/>
-          <w:lang w:eastAsia="es-PE"/>
-        </w:rPr>
-        <w:t>atienden a las mismas, puesto que se está trabajando dentro de un marco de</w:t>
-      </w:r>
-      <w:r>
-        <w:rPr>
-          <w:rFonts w:ascii="Arial" w:eastAsia="Times New Roman" w:hAnsi="Arial" w:cs="Arial"/>
-          <w:sz w:val="28"/>
-          <w:szCs w:val="28"/>
-          <w:lang w:eastAsia="es-PE"/>
-        </w:rPr>
-        <w:t xml:space="preserve"> </w:t>
-      </w:r>
-      <w:r>
-        <w:rPr>
-          <w:rFonts w:ascii="Arial" w:eastAsia="Times New Roman" w:hAnsi="Arial" w:cs="Arial"/>
-          <w:sz w:val="28"/>
-          <w:szCs w:val="28"/>
-          <w:lang w:eastAsia="es-PE"/>
-        </w:rPr>
-        <w:t>entorno ágil como es el caso de Scrum.</w:t>
-      </w:r>
-      <w:r>
-        <w:rPr>
-          <w:rFonts w:ascii="Arial" w:eastAsia="Times New Roman" w:hAnsi="Arial" w:cs="Arial"/>
-          <w:sz w:val="28"/>
-          <w:szCs w:val="28"/>
-          <w:lang w:eastAsia="es-PE"/>
-        </w:rPr>
-        <w:t xml:space="preserve"> </w:t>
+      <w:proofErr w:type="gramStart"/>
+      <w:r>
+        <w:rPr>
+          <w:rFonts w:ascii="Arial" w:eastAsia="Times New Roman" w:hAnsi="Arial" w:cs="Arial"/>
+          <w:sz w:val="26"/>
+          <w:szCs w:val="26"/>
+          <w:lang w:eastAsia="es-PE"/>
+        </w:rPr>
+        <w:t>mayor información</w:t>
+      </w:r>
+      <w:proofErr w:type="gramEnd"/>
+      <w:r>
+        <w:rPr>
+          <w:rFonts w:ascii="Arial" w:eastAsia="Times New Roman" w:hAnsi="Arial" w:cs="Arial"/>
+          <w:sz w:val="26"/>
+          <w:szCs w:val="26"/>
+          <w:lang w:eastAsia="es-PE"/>
+        </w:rPr>
+        <w:t xml:space="preserve"> revisar el Documentación de Especificación de Requisitos) que atienden a las mismas, puesto que se está trabajando dentro de un marco de entorno ágil como es el caso de Scrum. </w:t>
       </w:r>
     </w:p>
     <w:p>
@@ -1711,19 +1827,51 @@
         <w:rPr>
           <w:rFonts w:ascii="Arial" w:hAnsi="Arial" w:cs="Arial"/>
           <w:color w:val="000000"/>
-          <w:sz w:val="28"/>
-          <w:szCs w:val="28"/>
+          <w:sz w:val="26"/>
+          <w:szCs w:val="26"/>
         </w:rPr>
       </w:pPr>
       <w:r>
         <w:rPr>
           <w:rFonts w:ascii="Arial" w:hAnsi="Arial" w:cs="Arial"/>
           <w:color w:val="000000"/>
-          <w:sz w:val="28"/>
-          <w:szCs w:val="28"/>
-        </w:rPr>
-        <w:t>En base al análisis correspondiente a los requerimientos funcionales (RF_001,RF_002, RF_003, RF_004, RF_005, RF_006, RF_007) llegamos a sintetizar la siguiente información:</w:t>
-      </w:r>
+          <w:sz w:val="26"/>
+          <w:szCs w:val="26"/>
+        </w:rPr>
+        <w:t>En base al análisis correspondiente a los requerimientos funcionales (RF_</w:t>
+      </w:r>
+      <w:proofErr w:type="gramStart"/>
+      <w:r>
+        <w:rPr>
+          <w:rFonts w:ascii="Arial" w:hAnsi="Arial" w:cs="Arial"/>
+          <w:color w:val="000000"/>
+          <w:sz w:val="26"/>
+          <w:szCs w:val="26"/>
+        </w:rPr>
+        <w:t>001,RF</w:t>
+      </w:r>
+      <w:proofErr w:type="gramEnd"/>
+      <w:r>
+        <w:rPr>
+          <w:rFonts w:ascii="Arial" w:hAnsi="Arial" w:cs="Arial"/>
+          <w:color w:val="000000"/>
+          <w:sz w:val="26"/>
+          <w:szCs w:val="26"/>
+        </w:rPr>
+        <w:t>_002, RF_003, RF_004, RF_005, RF_006, RF_007) llegamos a sintetizar la siguiente información:</w:t>
+      </w:r>
+    </w:p>
+    <w:p>
+      <w:pPr>
+        <w:spacing w:line="276" w:lineRule="auto"/>
+        <w:jc w:val="both"/>
+        <w:rPr>
+          <w:rFonts w:ascii="Arial" w:hAnsi="Arial" w:cs="Arial"/>
+          <w:color w:val="000000"/>
+          <w:sz w:val="26"/>
+          <w:szCs w:val="26"/>
+        </w:rPr>
+      </w:pPr>
     </w:p>
     <w:tbl>
       <w:tblPr>
@@ -2196,7 +2344,6 @@
                 <w:color w:val="000000"/>
                 <w:lang w:eastAsia="es-PE"/>
               </w:rPr>
-              <w:lastRenderedPageBreak/>
               <w:t xml:space="preserve"> RF_004</w:t>
             </w:r>
             <w:r>
@@ -2540,18 +2687,30 @@
       <w:pPr>
         <w:spacing w:after="0" w:line="240" w:lineRule="auto"/>
         <w:rPr>
-          <w:rFonts w:ascii="Times New Roman" w:eastAsia="Times New Roman" w:hAnsi="Times New Roman" w:cs="Times New Roman"/>
-          <w:sz w:val="24"/>
-          <w:szCs w:val="24"/>
-          <w:lang w:eastAsia="es-PE"/>
-        </w:rPr>
-      </w:pPr>
-      <w:r>
-        <w:rPr>
           <w:rFonts w:ascii="Arial" w:eastAsia="Times New Roman" w:hAnsi="Arial" w:cs="Arial"/>
           <w:color w:val="000000"/>
           <w:sz w:val="28"/>
           <w:szCs w:val="28"/>
+          <w:lang w:eastAsia="es-PE"/>
+        </w:rPr>
+      </w:pPr>
+    </w:p>
+    <w:p>
+      <w:pPr>
+        <w:spacing w:after="0" w:line="240" w:lineRule="auto"/>
+        <w:rPr>
+          <w:rFonts w:ascii="Times New Roman" w:eastAsia="Times New Roman" w:hAnsi="Times New Roman" w:cs="Times New Roman"/>
+          <w:sz w:val="26"/>
+          <w:szCs w:val="26"/>
+          <w:lang w:eastAsia="es-PE"/>
+        </w:rPr>
+      </w:pPr>
+      <w:r>
+        <w:rPr>
+          <w:rFonts w:ascii="Arial" w:eastAsia="Times New Roman" w:hAnsi="Arial" w:cs="Arial"/>
+          <w:color w:val="000000"/>
+          <w:sz w:val="26"/>
+          <w:szCs w:val="26"/>
           <w:lang w:eastAsia="es-PE"/>
         </w:rPr>
         <w:t>De manera mucho más sintetizada, obtenemos las siguientes vistas del sistema:</w:t>
@@ -3229,7 +3388,6 @@
                 <w:color w:val="000000"/>
                 <w:lang w:eastAsia="es-PE"/>
               </w:rPr>
-              <w:lastRenderedPageBreak/>
               <w:t xml:space="preserve"> VIEW_006</w:t>
             </w:r>
             <w:r>
@@ -3393,105 +3551,202 @@
     </w:p>
     <w:p>
       <w:pPr>
-        <w:spacing w:before="265" w:after="0" w:line="240" w:lineRule="auto"/>
-        <w:ind w:left="699"/>
+        <w:pStyle w:val="Prrafodelista"/>
+        <w:ind w:left="-284"/>
+        <w:rPr>
+          <w:rFonts w:ascii="Arial" w:eastAsia="Times New Roman" w:hAnsi="Arial" w:cs="Arial"/>
+          <w:b/>
+          <w:bCs/>
+          <w:color w:val="00B0F0"/>
+          <w:sz w:val="40"/>
+          <w:szCs w:val="40"/>
+          <w:lang w:eastAsia="es-PE"/>
+        </w:rPr>
+      </w:pPr>
+      <w:r>
+        <w:rPr>
+          <w:rFonts w:ascii="Arial" w:eastAsia="Times New Roman" w:hAnsi="Arial" w:cs="Arial"/>
+          <w:b/>
+          <w:bCs/>
+          <w:color w:val="00B0F0"/>
+          <w:sz w:val="40"/>
+          <w:szCs w:val="40"/>
+          <w:lang w:eastAsia="es-PE"/>
+        </w:rPr>
+        <w:t>2.</w:t>
+      </w:r>
+      <w:r>
+        <w:rPr>
+          <w:rFonts w:ascii="Arial" w:eastAsia="Times New Roman" w:hAnsi="Arial" w:cs="Arial"/>
+          <w:b/>
+          <w:bCs/>
+          <w:color w:val="00B0F0"/>
+          <w:sz w:val="40"/>
+          <w:szCs w:val="40"/>
+          <w:lang w:eastAsia="es-PE"/>
+        </w:rPr>
+        <w:t xml:space="preserve"> </w:t>
+      </w:r>
+      <w:r>
+        <w:rPr>
+          <w:rFonts w:ascii="Arial" w:eastAsia="Times New Roman" w:hAnsi="Arial" w:cs="Arial"/>
+          <w:b/>
+          <w:bCs/>
+          <w:color w:val="00B0F0"/>
+          <w:sz w:val="40"/>
+          <w:szCs w:val="40"/>
+          <w:lang w:eastAsia="es-PE"/>
+        </w:rPr>
+        <w:t xml:space="preserve">Prototipado del Proyecto </w:t>
+      </w:r>
+      <w:proofErr w:type="spellStart"/>
+      <w:r>
+        <w:rPr>
+          <w:rFonts w:ascii="Arial" w:eastAsia="Times New Roman" w:hAnsi="Arial" w:cs="Arial"/>
+          <w:b/>
+          <w:bCs/>
+          <w:color w:val="00B0F0"/>
+          <w:sz w:val="40"/>
+          <w:szCs w:val="40"/>
+          <w:lang w:eastAsia="es-PE"/>
+        </w:rPr>
+        <w:t>Follow</w:t>
+      </w:r>
+      <w:proofErr w:type="spellEnd"/>
+      <w:r>
+        <w:rPr>
+          <w:rFonts w:ascii="Arial" w:eastAsia="Times New Roman" w:hAnsi="Arial" w:cs="Arial"/>
+          <w:b/>
+          <w:bCs/>
+          <w:color w:val="00B0F0"/>
+          <w:sz w:val="40"/>
+          <w:szCs w:val="40"/>
+          <w:lang w:eastAsia="es-PE"/>
+        </w:rPr>
+        <w:t xml:space="preserve"> </w:t>
+      </w:r>
+      <w:proofErr w:type="spellStart"/>
+      <w:r>
+        <w:rPr>
+          <w:rFonts w:ascii="Arial" w:eastAsia="Times New Roman" w:hAnsi="Arial" w:cs="Arial"/>
+          <w:b/>
+          <w:bCs/>
+          <w:color w:val="00B0F0"/>
+          <w:sz w:val="40"/>
+          <w:szCs w:val="40"/>
+          <w:lang w:eastAsia="es-PE"/>
+        </w:rPr>
+        <w:t>Class</w:t>
+      </w:r>
+      <w:proofErr w:type="spellEnd"/>
+      <w:r>
+        <w:rPr>
+          <w:rFonts w:ascii="Arial" w:eastAsia="Times New Roman" w:hAnsi="Arial" w:cs="Arial"/>
+          <w:b/>
+          <w:bCs/>
+          <w:color w:val="00B0F0"/>
+          <w:sz w:val="40"/>
+          <w:szCs w:val="40"/>
+          <w:lang w:eastAsia="es-PE"/>
+        </w:rPr>
+        <w:t> </w:t>
+      </w:r>
+    </w:p>
+    <w:p>
+      <w:pPr>
+        <w:spacing w:before="304" w:after="0" w:line="240" w:lineRule="auto"/>
+        <w:ind w:right="-1"/>
+        <w:rPr>
+          <w:rFonts w:ascii="Arial" w:eastAsia="Times New Roman" w:hAnsi="Arial" w:cs="Arial"/>
+          <w:color w:val="000000"/>
+          <w:sz w:val="24"/>
+          <w:szCs w:val="24"/>
+        </w:rPr>
+      </w:pPr>
+      <w:r>
+        <w:rPr>
+          <w:rFonts w:ascii="Arial" w:eastAsia="Times New Roman" w:hAnsi="Arial" w:cs="Arial"/>
+          <w:color w:val="000000"/>
+          <w:sz w:val="24"/>
+          <w:szCs w:val="24"/>
+          <w:lang w:val="es-MX"/>
+        </w:rPr>
+        <w:t xml:space="preserve">Para la elaboración del prototipo, se utilizó la Herramienta </w:t>
+      </w:r>
+      <w:proofErr w:type="spellStart"/>
+      <w:r>
+        <w:rPr>
+          <w:rFonts w:ascii="Arial" w:eastAsia="Times New Roman" w:hAnsi="Arial" w:cs="Arial"/>
+          <w:color w:val="000000"/>
+          <w:sz w:val="24"/>
+          <w:szCs w:val="24"/>
+          <w:lang w:val="es-MX"/>
+        </w:rPr>
+        <w:t>Figma</w:t>
+      </w:r>
+      <w:proofErr w:type="spellEnd"/>
+      <w:r>
+        <w:rPr>
+          <w:rFonts w:ascii="Arial" w:eastAsia="Times New Roman" w:hAnsi="Arial" w:cs="Arial"/>
+          <w:color w:val="000000"/>
+          <w:sz w:val="24"/>
+          <w:szCs w:val="24"/>
+          <w:lang w:val="es-MX"/>
+        </w:rPr>
+        <w:t xml:space="preserve">. </w:t>
+      </w:r>
+      <w:r>
+        <w:rPr>
+          <w:rFonts w:ascii="Arial" w:eastAsia="Times New Roman" w:hAnsi="Arial" w:cs="Arial"/>
+          <w:color w:val="000000"/>
+          <w:sz w:val="24"/>
+          <w:szCs w:val="24"/>
+        </w:rPr>
+        <w:t>A</w:t>
+      </w:r>
+      <w:r>
+        <w:rPr>
+          <w:rFonts w:ascii="Arial" w:eastAsia="Times New Roman" w:hAnsi="Arial" w:cs="Arial"/>
+          <w:color w:val="000000"/>
+          <w:sz w:val="24"/>
+          <w:szCs w:val="24"/>
+        </w:rPr>
+        <w:t xml:space="preserve"> </w:t>
+      </w:r>
+      <w:r>
+        <w:rPr>
+          <w:rFonts w:ascii="Arial" w:eastAsia="Times New Roman" w:hAnsi="Arial" w:cs="Arial"/>
+          <w:color w:val="000000"/>
+          <w:sz w:val="24"/>
+          <w:szCs w:val="24"/>
+        </w:rPr>
+        <w:t>continuación, adjuntamos</w:t>
+      </w:r>
+      <w:r>
+        <w:rPr>
+          <w:rFonts w:ascii="Arial" w:eastAsia="Times New Roman" w:hAnsi="Arial" w:cs="Arial"/>
+          <w:color w:val="000000"/>
+          <w:sz w:val="24"/>
+          <w:szCs w:val="24"/>
+        </w:rPr>
+        <w:t xml:space="preserve"> el siguiente enlace: </w:t>
+      </w:r>
+    </w:p>
+    <w:p>
+      <w:pPr>
+        <w:spacing w:before="304" w:after="0" w:line="240" w:lineRule="auto"/>
+        <w:ind w:right="-1"/>
         <w:rPr>
           <w:rFonts w:ascii="Times New Roman" w:eastAsia="Times New Roman" w:hAnsi="Times New Roman" w:cs="Times New Roman"/>
           <w:sz w:val="24"/>
           <w:szCs w:val="24"/>
-          <w:lang w:val="es-MX"/>
-        </w:rPr>
-      </w:pPr>
-      <w:r>
-        <w:rPr>
-          <w:rFonts w:ascii="Arial" w:eastAsia="Times New Roman" w:hAnsi="Arial" w:cs="Arial"/>
-          <w:b/>
-          <w:bCs/>
-          <w:color w:val="000099"/>
-          <w:sz w:val="36"/>
-          <w:szCs w:val="36"/>
-          <w:lang w:val="es-MX"/>
-        </w:rPr>
-        <w:t>2.Prototipado del Proyecto Meal Planner </w:t>
-      </w:r>
-    </w:p>
-    <w:p>
-      <w:pPr>
-        <w:spacing w:before="304" w:after="0" w:line="240" w:lineRule="auto"/>
-        <w:ind w:left="1058" w:right="885" w:firstLine="12"/>
-        <w:rPr>
-          <w:rFonts w:ascii="Times New Roman" w:eastAsia="Times New Roman" w:hAnsi="Times New Roman" w:cs="Times New Roman"/>
-          <w:sz w:val="24"/>
-          <w:szCs w:val="24"/>
-          <w:lang w:val="en-US"/>
-        </w:rPr>
-      </w:pPr>
-      <w:r>
-        <w:rPr>
-          <w:rFonts w:ascii="Arial" w:eastAsia="Times New Roman" w:hAnsi="Arial" w:cs="Arial"/>
-          <w:color w:val="000000"/>
-          <w:sz w:val="24"/>
-          <w:szCs w:val="24"/>
-          <w:lang w:val="es-MX"/>
-        </w:rPr>
-        <w:t xml:space="preserve">Para la elaboración del prototipo, se utilizó la Herramienta Figma. </w:t>
-      </w:r>
-      <w:r>
-        <w:rPr>
-          <w:rFonts w:ascii="Arial" w:eastAsia="Times New Roman" w:hAnsi="Arial" w:cs="Arial"/>
-          <w:color w:val="000000"/>
-          <w:sz w:val="24"/>
-          <w:szCs w:val="24"/>
-          <w:lang w:val="en-US"/>
-        </w:rPr>
-        <w:t>A continuación,  adjuntamos el siguiente enlace: </w:t>
-      </w:r>
-    </w:p>
-    <w:p>
-      <w:pPr>
-        <w:spacing w:line="276" w:lineRule="auto"/>
-        <w:ind w:left="362" w:firstLine="708"/>
-        <w:jc w:val="both"/>
-        <w:rPr>
-          <w:rFonts w:ascii="Arial" w:hAnsi="Arial" w:cs="Arial"/>
-          <w:b/>
-          <w:bCs/>
-          <w:i/>
-          <w:iCs/>
-          <w:color w:val="000000"/>
-        </w:rPr>
-      </w:pPr>
-    </w:p>
-    <w:p>
-      <w:pPr>
-        <w:spacing w:line="276" w:lineRule="auto"/>
-        <w:ind w:left="362" w:firstLine="708"/>
-        <w:jc w:val="both"/>
-        <w:rPr>
-          <w:rFonts w:ascii="Arial" w:hAnsi="Arial" w:cs="Arial"/>
-          <w:b/>
-          <w:bCs/>
-          <w:i/>
-          <w:iCs/>
-          <w:color w:val="000000"/>
-        </w:rPr>
-      </w:pPr>
-      <w:r>
-        <w:rPr>
-          <w:rFonts w:ascii="Arial" w:hAnsi="Arial" w:cs="Arial"/>
-          <w:b/>
-          <w:bCs/>
-          <w:i/>
-          <w:iCs/>
-          <w:color w:val="000000"/>
-        </w:rPr>
-        <w:t>Clic Aquí:</w:t>
-      </w:r>
+        </w:rPr>
+      </w:pPr>
     </w:p>
     <w:p>
       <w:pPr>
         <w:spacing w:after="0" w:line="240" w:lineRule="auto"/>
-        <w:ind w:left="1057"/>
+        <w:ind w:firstLine="708"/>
         <w:rPr>
           <w:rFonts w:ascii="Times New Roman" w:eastAsia="Times New Roman" w:hAnsi="Times New Roman" w:cs="Times New Roman"/>
           <w:sz w:val="24"/>
@@ -3515,7 +3770,223 @@
     <w:p>
       <w:pPr>
         <w:spacing w:before="285" w:after="0" w:line="240" w:lineRule="auto"/>
-        <w:ind w:left="1416"/>
+        <w:ind w:left="708" w:firstLine="708"/>
+        <w:rPr>
+          <w:rFonts w:ascii="Arial" w:eastAsia="Times New Roman" w:hAnsi="Arial" w:cs="Arial"/>
+          <w:b/>
+          <w:bCs/>
+          <w:color w:val="434343"/>
+          <w:sz w:val="24"/>
+          <w:szCs w:val="24"/>
+          <w:lang w:val="es-MX"/>
+        </w:rPr>
+      </w:pPr>
+      <w:r>
+        <w:rPr>
+          <w:rFonts w:ascii="Arial" w:eastAsia="Times New Roman" w:hAnsi="Arial" w:cs="Arial"/>
+          <w:b/>
+          <w:bCs/>
+          <w:color w:val="434343"/>
+          <w:sz w:val="24"/>
+          <w:szCs w:val="24"/>
+          <w:lang w:val="es-MX"/>
+        </w:rPr>
+        <w:t xml:space="preserve">2.1.1. Vista </w:t>
+      </w:r>
+      <w:proofErr w:type="spellStart"/>
+      <w:r>
+        <w:rPr>
+          <w:rFonts w:ascii="Arial" w:eastAsia="Times New Roman" w:hAnsi="Arial" w:cs="Arial"/>
+          <w:b/>
+          <w:bCs/>
+          <w:color w:val="434343"/>
+          <w:sz w:val="24"/>
+          <w:szCs w:val="24"/>
+          <w:lang w:val="es-MX"/>
+        </w:rPr>
+        <w:t>N°</w:t>
+      </w:r>
+      <w:proofErr w:type="spellEnd"/>
+      <w:r>
+        <w:rPr>
+          <w:rFonts w:ascii="Arial" w:eastAsia="Times New Roman" w:hAnsi="Arial" w:cs="Arial"/>
+          <w:b/>
+          <w:bCs/>
+          <w:color w:val="434343"/>
+          <w:sz w:val="24"/>
+          <w:szCs w:val="24"/>
+          <w:lang w:val="es-MX"/>
+        </w:rPr>
+        <w:t xml:space="preserve"> 01.1: </w:t>
+      </w:r>
+      <w:r>
+        <w:rPr>
+          <w:rFonts w:ascii="Arial" w:eastAsia="Times New Roman" w:hAnsi="Arial" w:cs="Arial"/>
+          <w:b/>
+          <w:bCs/>
+          <w:color w:val="434343"/>
+          <w:sz w:val="24"/>
+          <w:szCs w:val="24"/>
+          <w:lang w:val="es-MX"/>
+        </w:rPr>
+        <w:t>Vista</w:t>
+      </w:r>
+      <w:r>
+        <w:rPr>
+          <w:rFonts w:ascii="Arial" w:eastAsia="Times New Roman" w:hAnsi="Arial" w:cs="Arial"/>
+          <w:b/>
+          <w:bCs/>
+          <w:color w:val="434343"/>
+          <w:sz w:val="24"/>
+          <w:szCs w:val="24"/>
+          <w:lang w:val="es-MX"/>
+        </w:rPr>
+        <w:t xml:space="preserve"> de Registro de Usuario</w:t>
+      </w:r>
+    </w:p>
+    <w:p>
+      <w:pPr>
+        <w:spacing w:before="285" w:after="0" w:line="240" w:lineRule="auto"/>
+        <w:ind w:left="708" w:firstLine="708"/>
+        <w:rPr>
+          <w:rFonts w:ascii="Arial" w:eastAsia="Times New Roman" w:hAnsi="Arial" w:cs="Arial"/>
+          <w:b/>
+          <w:bCs/>
+          <w:color w:val="434343"/>
+          <w:sz w:val="24"/>
+          <w:szCs w:val="24"/>
+          <w:lang w:val="es-MX"/>
+        </w:rPr>
+      </w:pPr>
+      <w:r>
+        <w:rPr>
+          <w:rFonts w:ascii="Arial" w:eastAsia="Times New Roman" w:hAnsi="Arial" w:cs="Arial"/>
+          <w:b/>
+          <w:bCs/>
+          <w:color w:val="434343"/>
+          <w:sz w:val="24"/>
+          <w:szCs w:val="24"/>
+          <w:lang w:val="es-MX"/>
+        </w:rPr>
+        <w:t>2.1.</w:t>
+      </w:r>
+      <w:r>
+        <w:rPr>
+          <w:rFonts w:ascii="Arial" w:eastAsia="Times New Roman" w:hAnsi="Arial" w:cs="Arial"/>
+          <w:b/>
+          <w:bCs/>
+          <w:color w:val="434343"/>
+          <w:sz w:val="24"/>
+          <w:szCs w:val="24"/>
+          <w:lang w:val="es-MX"/>
+        </w:rPr>
+        <w:t>2</w:t>
+      </w:r>
+      <w:r>
+        <w:rPr>
+          <w:rFonts w:ascii="Arial" w:eastAsia="Times New Roman" w:hAnsi="Arial" w:cs="Arial"/>
+          <w:b/>
+          <w:bCs/>
+          <w:color w:val="434343"/>
+          <w:sz w:val="24"/>
+          <w:szCs w:val="24"/>
+          <w:lang w:val="es-MX"/>
+        </w:rPr>
+        <w:t xml:space="preserve">. Vista </w:t>
+      </w:r>
+      <w:proofErr w:type="spellStart"/>
+      <w:r>
+        <w:rPr>
+          <w:rFonts w:ascii="Arial" w:eastAsia="Times New Roman" w:hAnsi="Arial" w:cs="Arial"/>
+          <w:b/>
+          <w:bCs/>
+          <w:color w:val="434343"/>
+          <w:sz w:val="24"/>
+          <w:szCs w:val="24"/>
+          <w:lang w:val="es-MX"/>
+        </w:rPr>
+        <w:t>N°</w:t>
+      </w:r>
+      <w:proofErr w:type="spellEnd"/>
+      <w:r>
+        <w:rPr>
+          <w:rFonts w:ascii="Arial" w:eastAsia="Times New Roman" w:hAnsi="Arial" w:cs="Arial"/>
+          <w:b/>
+          <w:bCs/>
+          <w:color w:val="434343"/>
+          <w:sz w:val="24"/>
+          <w:szCs w:val="24"/>
+          <w:lang w:val="es-MX"/>
+        </w:rPr>
+        <w:t xml:space="preserve"> 01.</w:t>
+      </w:r>
+      <w:r>
+        <w:rPr>
+          <w:rFonts w:ascii="Arial" w:eastAsia="Times New Roman" w:hAnsi="Arial" w:cs="Arial"/>
+          <w:b/>
+          <w:bCs/>
+          <w:color w:val="434343"/>
+          <w:sz w:val="24"/>
+          <w:szCs w:val="24"/>
+          <w:lang w:val="es-MX"/>
+        </w:rPr>
+        <w:t>2</w:t>
+      </w:r>
+      <w:r>
+        <w:rPr>
+          <w:rFonts w:ascii="Arial" w:eastAsia="Times New Roman" w:hAnsi="Arial" w:cs="Arial"/>
+          <w:b/>
+          <w:bCs/>
+          <w:color w:val="434343"/>
+          <w:sz w:val="24"/>
+          <w:szCs w:val="24"/>
+          <w:lang w:val="es-MX"/>
+        </w:rPr>
+        <w:t>: Vista</w:t>
+      </w:r>
+      <w:r>
+        <w:rPr>
+          <w:rFonts w:ascii="Arial" w:eastAsia="Times New Roman" w:hAnsi="Arial" w:cs="Arial"/>
+          <w:b/>
+          <w:bCs/>
+          <w:color w:val="434343"/>
+          <w:sz w:val="24"/>
+          <w:szCs w:val="24"/>
+          <w:lang w:val="es-MX"/>
+        </w:rPr>
+        <w:t xml:space="preserve"> de </w:t>
+      </w:r>
+      <w:proofErr w:type="spellStart"/>
+      <w:r>
+        <w:rPr>
+          <w:rFonts w:ascii="Arial" w:eastAsia="Times New Roman" w:hAnsi="Arial" w:cs="Arial"/>
+          <w:b/>
+          <w:bCs/>
+          <w:color w:val="434343"/>
+          <w:sz w:val="24"/>
+          <w:szCs w:val="24"/>
+          <w:lang w:val="es-MX"/>
+        </w:rPr>
+        <w:t>Login</w:t>
+      </w:r>
+      <w:proofErr w:type="spellEnd"/>
+      <w:r>
+        <w:rPr>
+          <w:rFonts w:ascii="Arial" w:eastAsia="Times New Roman" w:hAnsi="Arial" w:cs="Arial"/>
+          <w:b/>
+          <w:bCs/>
+          <w:color w:val="434343"/>
+          <w:sz w:val="24"/>
+          <w:szCs w:val="24"/>
+          <w:lang w:val="es-MX"/>
+        </w:rPr>
+        <w:t xml:space="preserve"> de Usuario</w:t>
+      </w:r>
+    </w:p>
+    <w:p>
+      <w:pPr>
+        <w:spacing w:before="285" w:after="0" w:line="240" w:lineRule="auto"/>
+        <w:ind w:left="708" w:firstLine="708"/>
         <w:rPr>
           <w:rFonts w:ascii="Times New Roman" w:eastAsia="Times New Roman" w:hAnsi="Times New Roman" w:cs="Times New Roman"/>
           <w:sz w:val="24"/>
@@ -3523,18 +3994,6 @@
           <w:lang w:val="es-MX"/>
         </w:rPr>
       </w:pPr>
-      <w:r>
-        <w:rPr>
-          <w:rFonts w:ascii="Arial" w:eastAsia="Times New Roman" w:hAnsi="Arial" w:cs="Arial"/>
-          <w:b/>
-          <w:bCs/>
-          <w:color w:val="434343"/>
-          <w:sz w:val="24"/>
-          <w:szCs w:val="24"/>
-          <w:lang w:val="es-MX"/>
-        </w:rPr>
-        <w:t>2.1.1. Vista N° 01.1: Vista Bienvenida</w:t>
-      </w:r>
     </w:p>
     <w:p>
       <w:pPr>
@@ -3543,17 +4002,169 @@
         <w:jc w:val="both"/>
         <w:rPr>
           <w:rFonts w:ascii="Arial" w:eastAsia="Times New Roman" w:hAnsi="Arial" w:cs="Arial"/>
+          <w:b/>
+          <w:bCs/>
+          <w:color w:val="0779E4"/>
+          <w:sz w:val="28"/>
+          <w:szCs w:val="28"/>
+          <w:lang w:val="es-MX"/>
+        </w:rPr>
+      </w:pPr>
+    </w:p>
+    <w:p>
+      <w:pPr>
+        <w:spacing w:line="276" w:lineRule="auto"/>
+        <w:ind w:firstLine="708"/>
+        <w:jc w:val="both"/>
+        <w:rPr>
+          <w:rFonts w:ascii="Arial" w:eastAsia="Times New Roman" w:hAnsi="Arial" w:cs="Arial"/>
+          <w:b/>
+          <w:bCs/>
+          <w:color w:val="0779E4"/>
+          <w:sz w:val="28"/>
+          <w:szCs w:val="28"/>
+          <w:lang w:val="es-MX"/>
+        </w:rPr>
+      </w:pPr>
+      <w:r>
+        <w:rPr>
+          <w:rFonts w:ascii="Arial" w:eastAsia="Times New Roman" w:hAnsi="Arial" w:cs="Arial"/>
+          <w:b/>
+          <w:bCs/>
+          <w:color w:val="0779E4"/>
+          <w:sz w:val="28"/>
+          <w:szCs w:val="28"/>
+          <w:lang w:val="es-MX"/>
+        </w:rPr>
+        <w:t>2.</w:t>
+      </w:r>
+      <w:r>
+        <w:rPr>
+          <w:rFonts w:ascii="Arial" w:eastAsia="Times New Roman" w:hAnsi="Arial" w:cs="Arial"/>
+          <w:b/>
+          <w:bCs/>
+          <w:color w:val="0779E4"/>
+          <w:sz w:val="28"/>
+          <w:szCs w:val="28"/>
+          <w:lang w:val="es-MX"/>
+        </w:rPr>
+        <w:t>2</w:t>
+      </w:r>
+      <w:r>
+        <w:rPr>
+          <w:rFonts w:ascii="Arial" w:eastAsia="Times New Roman" w:hAnsi="Arial" w:cs="Arial"/>
+          <w:b/>
+          <w:bCs/>
+          <w:color w:val="0779E4"/>
+          <w:sz w:val="28"/>
+          <w:szCs w:val="28"/>
+          <w:lang w:val="es-MX"/>
+        </w:rPr>
+        <w:t>. INTERFAZ: VIEW_0</w:t>
+      </w:r>
+      <w:r>
+        <w:rPr>
+          <w:rFonts w:ascii="Arial" w:eastAsia="Times New Roman" w:hAnsi="Arial" w:cs="Arial"/>
+          <w:b/>
+          <w:bCs/>
+          <w:color w:val="0779E4"/>
+          <w:sz w:val="28"/>
+          <w:szCs w:val="28"/>
+          <w:lang w:val="es-MX"/>
+        </w:rPr>
+        <w:t>2</w:t>
+      </w:r>
+    </w:p>
+    <w:p>
+      <w:pPr>
+        <w:spacing w:before="285" w:after="0" w:line="240" w:lineRule="auto"/>
+        <w:ind w:left="1416"/>
+        <w:rPr>
+          <w:rFonts w:ascii="Times New Roman" w:eastAsia="Times New Roman" w:hAnsi="Times New Roman" w:cs="Times New Roman"/>
+          <w:sz w:val="24"/>
+          <w:szCs w:val="24"/>
+          <w:lang w:val="es-MX"/>
+        </w:rPr>
+      </w:pPr>
+      <w:r>
+        <w:rPr>
+          <w:rFonts w:ascii="Arial" w:eastAsia="Times New Roman" w:hAnsi="Arial" w:cs="Arial"/>
+          <w:b/>
+          <w:bCs/>
+          <w:color w:val="434343"/>
+          <w:sz w:val="24"/>
+          <w:szCs w:val="24"/>
+          <w:lang w:val="es-MX"/>
+        </w:rPr>
+        <w:t xml:space="preserve">2.1.1. Vista </w:t>
+      </w:r>
+      <w:proofErr w:type="spellStart"/>
+      <w:r>
+        <w:rPr>
+          <w:rFonts w:ascii="Arial" w:eastAsia="Times New Roman" w:hAnsi="Arial" w:cs="Arial"/>
+          <w:b/>
+          <w:bCs/>
+          <w:color w:val="434343"/>
+          <w:sz w:val="24"/>
+          <w:szCs w:val="24"/>
+          <w:lang w:val="es-MX"/>
+        </w:rPr>
+        <w:t>N°</w:t>
+      </w:r>
+      <w:proofErr w:type="spellEnd"/>
+      <w:r>
+        <w:rPr>
+          <w:rFonts w:ascii="Arial" w:eastAsia="Times New Roman" w:hAnsi="Arial" w:cs="Arial"/>
+          <w:b/>
+          <w:bCs/>
+          <w:color w:val="434343"/>
+          <w:sz w:val="24"/>
+          <w:szCs w:val="24"/>
+          <w:lang w:val="es-MX"/>
+        </w:rPr>
+        <w:t xml:space="preserve"> 0</w:t>
+      </w:r>
+      <w:r>
+        <w:rPr>
+          <w:rFonts w:ascii="Arial" w:eastAsia="Times New Roman" w:hAnsi="Arial" w:cs="Arial"/>
+          <w:b/>
+          <w:bCs/>
+          <w:color w:val="434343"/>
+          <w:sz w:val="24"/>
+          <w:szCs w:val="24"/>
+          <w:lang w:val="es-MX"/>
+        </w:rPr>
+        <w:t>2</w:t>
+      </w:r>
+      <w:r>
+        <w:rPr>
+          <w:rFonts w:ascii="Arial" w:eastAsia="Times New Roman" w:hAnsi="Arial" w:cs="Arial"/>
+          <w:b/>
+          <w:bCs/>
+          <w:color w:val="434343"/>
+          <w:sz w:val="24"/>
+          <w:szCs w:val="24"/>
+          <w:lang w:val="es-MX"/>
+        </w:rPr>
+        <w:t xml:space="preserve">: </w:t>
+      </w:r>
+    </w:p>
+    <w:p>
+      <w:pPr>
+        <w:spacing w:line="276" w:lineRule="auto"/>
+        <w:ind w:left="362" w:firstLine="708"/>
+        <w:jc w:val="both"/>
+        <w:rPr>
+          <w:rFonts w:ascii="Arial" w:eastAsia="Times New Roman" w:hAnsi="Arial" w:cs="Arial"/>
           <w:sz w:val="28"/>
           <w:szCs w:val="28"/>
           <w:lang w:val="es-MX" w:eastAsia="es-PE"/>
         </w:rPr>
       </w:pPr>
-      <w:bookmarkStart w:id="0" w:name="_GoBack"/>
-      <w:bookmarkEnd w:id="0"/>
     </w:p>
     <w:sectPr>
       <w:pgSz w:w="11906" w:h="16838"/>
-      <w:pgMar w:top="1417" w:right="1701" w:bottom="1417" w:left="1701" w:header="708" w:footer="708" w:gutter="0"/>
+      <w:pgMar w:top="1417" w:right="1416" w:bottom="1417" w:left="1701" w:header="708" w:footer="708" w:gutter="0"/>
       <w:cols w:space="708"/>
       <w:docGrid w:linePitch="360"/>
     </w:sectPr>
@@ -3562,7 +4173,7 @@
 </file>
 
 <file path=word/endnotes.xml><?xml version="1.0" encoding="utf-8"?>
-<w:endnotes xmlns:wpc="http://schemas.microsoft.com/office/word/2010/wordprocessingCanvas" xmlns:cx="http://schemas.microsoft.com/office/drawing/2014/chartex" xmlns:mc="http://schemas.openxmlformats.org/markup-compatibility/2006" xmlns:o="urn:schemas-microsoft-com:office:office" xmlns:r="http://schemas.openxmlformats.org/officeDocument/2006/relationships" xmlns:m="http://schemas.openxmlformats.org/officeDocument/2006/math" xmlns:v="urn:schemas-microsoft-com:vml" xmlns:wp14="http://schemas.microsoft.com/office/word/2010/wordprocessingDrawing" xmlns:wp="http://schemas.openxmlformats.org/drawingml/2006/wordprocessingDrawing" xmlns:w10="urn:schemas-microsoft-com:office:word" xmlns:w="http://schemas.openxmlformats.org/wordprocessingml/2006/main" xmlns:w14="http://schemas.microsoft.com/office/word/2010/wordml" xmlns:w15="http://schemas.microsoft.com/office/word/2012/wordml" xmlns:w16se="http://schemas.microsoft.com/office/word/2015/wordml/symex" xmlns:wpg="http://schemas.microsoft.com/office/word/2010/wordprocessingGroup" xmlns:wpi="http://schemas.microsoft.com/office/word/2010/wordprocessingInk" xmlns:wne="http://schemas.microsoft.com/office/word/2006/wordml" xmlns:wps="http://schemas.microsoft.com/office/word/2010/wordprocessingShape" mc:Ignorable="w14 w15 w16se wp14">
+<w:endnotes xmlns:wpc="http://schemas.microsoft.com/office/word/2010/wordprocessingCanvas" xmlns:cx="http://schemas.microsoft.com/office/drawing/2014/chartex" xmlns:cx1="http://schemas.microsoft.com/office/drawing/2015/9/8/chartex" xmlns:cx2="http://schemas.microsoft.com/office/drawing/2015/10/21/chartex" xmlns:cx3="http://schemas.microsoft.com/office/drawing/2016/5/9/chartex" xmlns:cx4="http://schemas.microsoft.com/office/drawing/2016/5/10/chartex" xmlns:cx5="http://schemas.microsoft.com/office/drawing/2016/5/11/chartex" xmlns:cx6="http://schemas.microsoft.com/office/drawing/2016/5/12/chartex" xmlns:cx7="http://schemas.microsoft.com/office/drawing/2016/5/13/chartex" xmlns:cx8="http://schemas.microsoft.com/office/drawing/2016/5/14/chartex" xmlns:mc="http://schemas.openxmlformats.org/markup-compatibility/2006" xmlns:aink="http://schemas.microsoft.com/office/drawing/2016/ink" xmlns:am3d="http://schemas.microsoft.com/office/drawing/2017/model3d" xmlns:o="urn:schemas-microsoft-com:office:office" xmlns:oel="http://schemas.microsoft.com/office/2019/extlst" xmlns:r="http://schemas.openxmlformats.org/officeDocument/2006/relationships" xmlns:m="http://schemas.openxmlformats.org/officeDocument/2006/math" xmlns:v="urn:schemas-microsoft-com:vml" xmlns:wp14="http://schemas.microsoft.com/office/word/2010/wordprocessingDrawing" xmlns:wp="http://schemas.openxmlformats.org/drawingml/2006/wordprocessingDrawing" xmlns:w10="urn:schemas-microsoft-com:office:word" xmlns:w="http://schemas.openxmlformats.org/wordprocessingml/2006/main" xmlns:w14="http://schemas.microsoft.com/office/word/2010/wordml" xmlns:w15="http://schemas.microsoft.com/office/word/2012/wordml" xmlns:w16cex="http://schemas.microsoft.com/office/word/2018/wordml/cex" xmlns:w16cid="http://schemas.microsoft.com/office/word/2016/wordml/cid" xmlns:w16="http://schemas.microsoft.com/office/word/2018/wordml" xmlns:w16sdtdh="http://schemas.microsoft.com/office/word/2020/wordml/sdtdatahash" xmlns:w16se="http://schemas.microsoft.com/office/word/2015/wordml/symex" xmlns:wpg="http://schemas.microsoft.com/office/word/2010/wordprocessingGroup" xmlns:wpi="http://schemas.microsoft.com/office/word/2010/wordprocessingInk" xmlns:wne="http://schemas.microsoft.com/office/word/2006/wordml" xmlns:wps="http://schemas.microsoft.com/office/word/2010/wordprocessingShape" mc:Ignorable="w14 w15 w16se w16cid w16 w16cex w16sdtdh wp14">
   <w:endnote w:type="separator" w:id="-1">
     <w:p>
       <w:pPr>
@@ -3587,7 +4198,7 @@
 </file>
 
 <file path=word/footnotes.xml><?xml version="1.0" encoding="utf-8"?>
-<w:footnotes xmlns:wpc="http://schemas.microsoft.com/office/word/2010/wordprocessingCanvas" xmlns:cx="http://schemas.microsoft.com/office/drawing/2014/chartex" xmlns:mc="http://schemas.openxmlformats.org/markup-compatibility/2006" xmlns:o="urn:schemas-microsoft-com:office:office" xmlns:r="http://schemas.openxmlformats.org/officeDocument/2006/relationships" xmlns:m="http://schemas.openxmlformats.org/officeDocument/2006/math" xmlns:v="urn:schemas-microsoft-com:vml" xmlns:wp14="http://schemas.microsoft.com/office/word/2010/wordprocessingDrawing" xmlns:wp="http://schemas.openxmlformats.org/drawingml/2006/wordprocessingDrawing" xmlns:w10="urn:schemas-microsoft-com:office:word" xmlns:w="http://schemas.openxmlformats.org/wordprocessingml/2006/main" xmlns:w14="http://schemas.microsoft.com/office/word/2010/wordml" xmlns:w15="http://schemas.microsoft.com/office/word/2012/wordml" xmlns:w16se="http://schemas.microsoft.com/office/word/2015/wordml/symex" xmlns:wpg="http://schemas.microsoft.com/office/word/2010/wordprocessingGroup" xmlns:wpi="http://schemas.microsoft.com/office/word/2010/wordprocessingInk" xmlns:wne="http://schemas.microsoft.com/office/word/2006/wordml" xmlns:wps="http://schemas.microsoft.com/office/word/2010/wordprocessingShape" mc:Ignorable="w14 w15 w16se wp14">
+<w:footnotes xmlns:wpc="http://schemas.microsoft.com/office/word/2010/wordprocessingCanvas" xmlns:cx="http://schemas.microsoft.com/office/drawing/2014/chartex" xmlns:cx1="http://schemas.microsoft.com/office/drawing/2015/9/8/chartex" xmlns:cx2="http://schemas.microsoft.com/office/drawing/2015/10/21/chartex" xmlns:cx3="http://schemas.microsoft.com/office/drawing/2016/5/9/chartex" xmlns:cx4="http://schemas.microsoft.com/office/drawing/2016/5/10/chartex" xmlns:cx5="http://schemas.microsoft.com/office/drawing/2016/5/11/chartex" xmlns:cx6="http://schemas.microsoft.com/office/drawing/2016/5/12/chartex" xmlns:cx7="http://schemas.microsoft.com/office/drawing/2016/5/13/chartex" xmlns:cx8="http://schemas.microsoft.com/office/drawing/2016/5/14/chartex" xmlns:mc="http://schemas.openxmlformats.org/markup-compatibility/2006" xmlns:aink="http://schemas.microsoft.com/office/drawing/2016/ink" xmlns:am3d="http://schemas.microsoft.com/office/drawing/2017/model3d" xmlns:o="urn:schemas-microsoft-com:office:office" xmlns:oel="http://schemas.microsoft.com/office/2019/extlst" xmlns:r="http://schemas.openxmlformats.org/officeDocument/2006/relationships" xmlns:m="http://schemas.openxmlformats.org/officeDocument/2006/math" xmlns:v="urn:schemas-microsoft-com:vml" xmlns:wp14="http://schemas.microsoft.com/office/word/2010/wordprocessingDrawing" xmlns:wp="http://schemas.openxmlformats.org/drawingml/2006/wordprocessingDrawing" xmlns:w10="urn:schemas-microsoft-com:office:word" xmlns:w="http://schemas.openxmlformats.org/wordprocessingml/2006/main" xmlns:w14="http://schemas.microsoft.com/office/word/2010/wordml" xmlns:w15="http://schemas.microsoft.com/office/word/2012/wordml" xmlns:w16cex="http://schemas.microsoft.com/office/word/2018/wordml/cex" xmlns:w16cid="http://schemas.microsoft.com/office/word/2016/wordml/cid" xmlns:w16="http://schemas.microsoft.com/office/word/2018/wordml" xmlns:w16sdtdh="http://schemas.microsoft.com/office/word/2020/wordml/sdtdatahash" xmlns:w16se="http://schemas.microsoft.com/office/word/2015/wordml/symex" xmlns:wpg="http://schemas.microsoft.com/office/word/2010/wordprocessingGroup" xmlns:wpi="http://schemas.microsoft.com/office/word/2010/wordprocessingInk" xmlns:wne="http://schemas.microsoft.com/office/word/2006/wordml" xmlns:wps="http://schemas.microsoft.com/office/word/2010/wordprocessingShape" mc:Ignorable="w14 w15 w16se w16cid w16 w16cex w16sdtdh wp14">
   <w:footnote w:type="separator" w:id="-1">
     <w:p>
       <w:pPr>
@@ -3612,7 +4223,7 @@
 </file>
 
 <file path=word/numbering.xml><?xml version="1.0" encoding="utf-8"?>
-<w:numbering xmlns:wpc="http://schemas.microsoft.com/office/word/2010/wordprocessingCanvas" xmlns:cx="http://schemas.microsoft.com/office/drawing/2014/chartex" xmlns:mc="http://schemas.openxmlformats.org/markup-compatibility/2006" xmlns:o="urn:schemas-microsoft-com:office:office" xmlns:r="http://schemas.openxmlformats.org/officeDocument/2006/relationships" xmlns:m="http://schemas.openxmlformats.org/officeDocument/2006/math" xmlns:v="urn:schemas-microsoft-com:vml" xmlns:wp14="http://schemas.microsoft.com/office/word/2010/wordprocessingDrawing" xmlns:wp="http://schemas.openxmlformats.org/drawingml/2006/wordprocessingDrawing" xmlns:w10="urn:schemas-microsoft-com:office:word" xmlns:w="http://schemas.openxmlformats.org/wordprocessingml/2006/main" xmlns:w14="http://schemas.microsoft.com/office/word/2010/wordml" xmlns:w15="http://schemas.microsoft.com/office/word/2012/wordml" xmlns:w16se="http://schemas.microsoft.com/office/word/2015/wordml/symex" xmlns:wpg="http://schemas.microsoft.com/office/word/2010/wordprocessingGroup" xmlns:wpi="http://schemas.microsoft.com/office/word/2010/wordprocessingInk" xmlns:wne="http://schemas.microsoft.com/office/word/2006/wordml" xmlns:wps="http://schemas.microsoft.com/office/word/2010/wordprocessingShape" mc:Ignorable="w14 w15 w16se wp14">
+<w:numbering xmlns:wpc="http://schemas.microsoft.com/office/word/2010/wordprocessingCanvas" xmlns:cx="http://schemas.microsoft.com/office/drawing/2014/chartex" xmlns:cx1="http://schemas.microsoft.com/office/drawing/2015/9/8/chartex" xmlns:cx2="http://schemas.microsoft.com/office/drawing/2015/10/21/chartex" xmlns:cx3="http://schemas.microsoft.com/office/drawing/2016/5/9/chartex" xmlns:cx4="http://schemas.microsoft.com/office/drawing/2016/5/10/chartex" xmlns:cx5="http://schemas.microsoft.com/office/drawing/2016/5/11/chartex" xmlns:cx6="http://schemas.microsoft.com/office/drawing/2016/5/12/chartex" xmlns:cx7="http://schemas.microsoft.com/office/drawing/2016/5/13/chartex" xmlns:cx8="http://schemas.microsoft.com/office/drawing/2016/5/14/chartex" xmlns:mc="http://schemas.openxmlformats.org/markup-compatibility/2006" xmlns:aink="http://schemas.microsoft.com/office/drawing/2016/ink" xmlns:am3d="http://schemas.microsoft.com/office/drawing/2017/model3d" xmlns:o="urn:schemas-microsoft-com:office:office" xmlns:oel="http://schemas.microsoft.com/office/2019/extlst" xmlns:r="http://schemas.openxmlformats.org/officeDocument/2006/relationships" xmlns:m="http://schemas.openxmlformats.org/officeDocument/2006/math" xmlns:v="urn:schemas-microsoft-com:vml" xmlns:wp14="http://schemas.microsoft.com/office/word/2010/wordprocessingDrawing" xmlns:wp="http://schemas.openxmlformats.org/drawingml/2006/wordprocessingDrawing" xmlns:w10="urn:schemas-microsoft-com:office:word" xmlns:w="http://schemas.openxmlformats.org/wordprocessingml/2006/main" xmlns:w14="http://schemas.microsoft.com/office/word/2010/wordml" xmlns:w15="http://schemas.microsoft.com/office/word/2012/wordml" xmlns:w16cex="http://schemas.microsoft.com/office/word/2018/wordml/cex" xmlns:w16cid="http://schemas.microsoft.com/office/word/2016/wordml/cid" xmlns:w16="http://schemas.microsoft.com/office/word/2018/wordml" xmlns:w16sdtdh="http://schemas.microsoft.com/office/word/2020/wordml/sdtdatahash" xmlns:w16se="http://schemas.microsoft.com/office/word/2015/wordml/symex" xmlns:wpg="http://schemas.microsoft.com/office/word/2010/wordprocessingGroup" xmlns:wpi="http://schemas.microsoft.com/office/word/2010/wordprocessingInk" xmlns:wne="http://schemas.microsoft.com/office/word/2006/wordml" xmlns:wps="http://schemas.microsoft.com/office/word/2010/wordprocessingShape" mc:Ignorable="w14 w15 w16se w16cid w16 w16cex w16sdtdh wp14">
   <w:abstractNum w:abstractNumId="0" w15:restartNumberingAfterBreak="0">
     <w:nsid w:val="2084192B"/>
     <w:multiLevelType w:val="hybridMultilevel"/>
@@ -3791,17 +4402,17 @@
       </w:pPr>
     </w:lvl>
   </w:abstractNum>
-  <w:num w:numId="1">
+  <w:num w:numId="1" w16cid:durableId="2012098057">
     <w:abstractNumId w:val="1"/>
   </w:num>
-  <w:num w:numId="2">
+  <w:num w:numId="2" w16cid:durableId="326788281">
     <w:abstractNumId w:val="0"/>
   </w:num>
 </w:numbering>
 </file>
 
 <file path=word/styles.xml><?xml version="1.0" encoding="utf-8"?>
-<w:styles xmlns:mc="http://schemas.openxmlformats.org/markup-compatibility/2006" xmlns:r="http://schemas.openxmlformats.org/officeDocument/2006/relationships" xmlns:w="http://schemas.openxmlformats.org/wordprocessingml/2006/main" xmlns:w14="http://schemas.microsoft.com/office/word/2010/wordml" xmlns:w15="http://schemas.microsoft.com/office/word/2012/wordml" xmlns:w16se="http://schemas.microsoft.com/office/word/2015/wordml/symex" mc:Ignorable="w14 w15 w16se">
+<w:styles xmlns:mc="http://schemas.openxmlformats.org/markup-compatibility/2006" xmlns:r="http://schemas.openxmlformats.org/officeDocument/2006/relationships" xmlns:w="http://schemas.openxmlformats.org/wordprocessingml/2006/main" xmlns:w14="http://schemas.microsoft.com/office/word/2010/wordml" xmlns:w15="http://schemas.microsoft.com/office/word/2012/wordml" xmlns:w16cex="http://schemas.microsoft.com/office/word/2018/wordml/cex" xmlns:w16cid="http://schemas.microsoft.com/office/word/2016/wordml/cid" xmlns:w16="http://schemas.microsoft.com/office/word/2018/wordml" xmlns:w16sdtdh="http://schemas.microsoft.com/office/word/2020/wordml/sdtdatahash" xmlns:w16se="http://schemas.microsoft.com/office/word/2015/wordml/symex" mc:Ignorable="w14 w15 w16se w16cid w16 w16cex w16sdtdh">
   <w:docDefaults>
     <w:rPrDefault>
       <w:rPr>
@@ -3817,7 +4428,7 @@
       </w:pPr>
     </w:pPrDefault>
   </w:docDefaults>
-  <w:latentStyles w:defLockedState="0" w:defUIPriority="99" w:defSemiHidden="0" w:defUnhideWhenUsed="0" w:defQFormat="0" w:count="371">
+  <w:latentStyles w:defLockedState="0" w:defUIPriority="99" w:defSemiHidden="0" w:defUnhideWhenUsed="0" w:defQFormat="0" w:count="376">
     <w:lsdException w:name="Normal" w:uiPriority="0" w:qFormat="1"/>
     <w:lsdException w:name="heading 1" w:uiPriority="9" w:qFormat="1"/>
     <w:lsdException w:name="heading 2" w:semiHidden="1" w:uiPriority="9" w:unhideWhenUsed="1" w:qFormat="1"/>
@@ -3923,7 +4534,6 @@
     <w:lsdException w:name="HTML Sample" w:semiHidden="1" w:unhideWhenUsed="1"/>
     <w:lsdException w:name="HTML Typewriter" w:semiHidden="1" w:unhideWhenUsed="1"/>
     <w:lsdException w:name="HTML Variable" w:semiHidden="1" w:unhideWhenUsed="1"/>
-    <w:lsdException w:name="Normal Table" w:semiHidden="1" w:unhideWhenUsed="1"/>
     <w:lsdException w:name="annotation subject" w:semiHidden="1" w:unhideWhenUsed="1"/>
     <w:lsdException w:name="No List" w:semiHidden="1" w:unhideWhenUsed="1"/>
     <w:lsdException w:name="Outline List 1" w:semiHidden="1" w:unhideWhenUsed="1"/>
@@ -3966,11 +4576,8 @@
     <w:lsdException w:name="Table Contemporary" w:semiHidden="1" w:unhideWhenUsed="1"/>
     <w:lsdException w:name="Table Elegant" w:semiHidden="1" w:unhideWhenUsed="1"/>
     <w:lsdException w:name="Table Professional" w:semiHidden="1" w:unhideWhenUsed="1"/>
-    <w:lsdException w:name="Table Subtle 1" w:semiHidden="1" w:unhideWhenUsed="1"/>
     <w:lsdException w:name="Table Subtle 2" w:semiHidden="1" w:unhideWhenUsed="1"/>
     <w:lsdException w:name="Table Web 1" w:semiHidden="1" w:unhideWhenUsed="1"/>
-    <w:lsdException w:name="Table Web 2" w:semiHidden="1" w:unhideWhenUsed="1"/>
-    <w:lsdException w:name="Table Web 3" w:semiHidden="1" w:unhideWhenUsed="1"/>
     <w:lsdException w:name="Balloon Text" w:semiHidden="1" w:unhideWhenUsed="1"/>
     <w:lsdException w:name="Table Grid" w:uiPriority="39"/>
     <w:lsdException w:name="Table Theme" w:semiHidden="1" w:unhideWhenUsed="1"/>
@@ -4189,10 +4796,16 @@
     <w:lsdException w:name="List Table 5 Dark Accent 6" w:uiPriority="50"/>
     <w:lsdException w:name="List Table 6 Colorful Accent 6" w:uiPriority="51"/>
     <w:lsdException w:name="List Table 7 Colorful Accent 6" w:uiPriority="52"/>
+    <w:lsdException w:name="Mention" w:semiHidden="1" w:unhideWhenUsed="1"/>
+    <w:lsdException w:name="Smart Hyperlink" w:semiHidden="1" w:unhideWhenUsed="1"/>
+    <w:lsdException w:name="Hashtag" w:semiHidden="1" w:unhideWhenUsed="1"/>
+    <w:lsdException w:name="Unresolved Mention" w:semiHidden="1" w:unhideWhenUsed="1"/>
+    <w:lsdException w:name="Smart Link" w:semiHidden="1" w:unhideWhenUsed="1"/>
   </w:latentStyles>
   <w:style w:type="paragraph" w:default="1" w:styleId="Normal">
     <w:name w:val="Normal"/>
     <w:qFormat/>
+    <w:rsid w:val="002A22CF"/>
   </w:style>
   <w:style w:type="character" w:default="1" w:styleId="Fuentedeprrafopredeter">
     <w:name w:val="Default Paragraph Font"/>

</xml_diff>

<commit_message>
FC-DEUI Requisitos Funcionales 1
</commit_message>
<xml_diff>
--- a/Desarrollo/FC/Analisis/FC-DEUI.docx
+++ b/Desarrollo/FC/Analisis/FC-DEUI.docx
@@ -1459,7 +1459,6 @@
           <w:szCs w:val="40"/>
           <w:lang w:eastAsia="es-PE"/>
         </w:rPr>
-        <w:lastRenderedPageBreak/>
         <w:t>DOCUMENTACIÓN DE LA</w:t>
       </w:r>
     </w:p>
@@ -1677,68 +1676,28 @@
           <w:szCs w:val="26"/>
           <w:lang w:eastAsia="es-PE"/>
         </w:rPr>
-        <w:t xml:space="preserve">(para </w:t>
-      </w:r>
-      <w:proofErr w:type="gramStart"/>
-      <w:r>
-        <w:rPr>
-          <w:rFonts w:ascii="Arial" w:eastAsia="Times New Roman" w:hAnsi="Arial" w:cs="Arial"/>
+        <w:t xml:space="preserve">(para mayor información revisar el Documentación de Especificación de Requisitos) que atienden a las mismas, puesto que se está trabajando dentro de un marco de entorno ágil como es el caso de Scrum. </w:t>
+      </w:r>
+    </w:p>
+    <w:p>
+      <w:pPr>
+        <w:spacing w:line="276" w:lineRule="auto"/>
+        <w:jc w:val="both"/>
+        <w:rPr>
+          <w:rFonts w:ascii="Arial" w:hAnsi="Arial" w:cs="Arial"/>
+          <w:color w:val="000000"/>
           <w:sz w:val="26"/>
           <w:szCs w:val="26"/>
-          <w:lang w:eastAsia="es-PE"/>
-        </w:rPr>
-        <w:t>mayor información</w:t>
-      </w:r>
-      <w:proofErr w:type="gramEnd"/>
-      <w:r>
-        <w:rPr>
-          <w:rFonts w:ascii="Arial" w:eastAsia="Times New Roman" w:hAnsi="Arial" w:cs="Arial"/>
+        </w:rPr>
+      </w:pPr>
+      <w:r>
+        <w:rPr>
+          <w:rFonts w:ascii="Arial" w:hAnsi="Arial" w:cs="Arial"/>
+          <w:color w:val="000000"/>
           <w:sz w:val="26"/>
           <w:szCs w:val="26"/>
-          <w:lang w:eastAsia="es-PE"/>
-        </w:rPr>
-        <w:t xml:space="preserve"> revisar el Documentación de Especificación de Requisitos) que atienden a las mismas, puesto que se está trabajando dentro de un marco de entorno ágil como es el caso de Scrum. </w:t>
-      </w:r>
-    </w:p>
-    <w:p>
-      <w:pPr>
-        <w:spacing w:line="276" w:lineRule="auto"/>
-        <w:jc w:val="both"/>
-        <w:rPr>
-          <w:rFonts w:ascii="Arial" w:hAnsi="Arial" w:cs="Arial"/>
-          <w:color w:val="000000"/>
-          <w:sz w:val="26"/>
-          <w:szCs w:val="26"/>
-        </w:rPr>
-      </w:pPr>
-      <w:r>
-        <w:rPr>
-          <w:rFonts w:ascii="Arial" w:hAnsi="Arial" w:cs="Arial"/>
-          <w:color w:val="000000"/>
-          <w:sz w:val="26"/>
-          <w:szCs w:val="26"/>
-        </w:rPr>
-        <w:t>En base al análisis correspondiente a los requerimientos funcionales (RF_</w:t>
-      </w:r>
-      <w:proofErr w:type="gramStart"/>
-      <w:r>
-        <w:rPr>
-          <w:rFonts w:ascii="Arial" w:hAnsi="Arial" w:cs="Arial"/>
-          <w:color w:val="000000"/>
-          <w:sz w:val="26"/>
-          <w:szCs w:val="26"/>
-        </w:rPr>
-        <w:t>001,RF</w:t>
-      </w:r>
-      <w:proofErr w:type="gramEnd"/>
-      <w:r>
-        <w:rPr>
-          <w:rFonts w:ascii="Arial" w:hAnsi="Arial" w:cs="Arial"/>
-          <w:color w:val="000000"/>
-          <w:sz w:val="26"/>
-          <w:szCs w:val="26"/>
-        </w:rPr>
-        <w:t>_002, RF_003, RF_004, RF_005, RF_006, RF_007) llegamos a sintetizar la siguiente información:</w:t>
+        </w:rPr>
+        <w:t>En base al análisis correspondiente a los requerimientos funcionales (RF_001,RF_002, RF_003, RF_004, RF_005, RF_006, RF_007) llegamos a sintetizar la siguiente información:</w:t>
       </w:r>
     </w:p>
     <w:p>
@@ -1765,8 +1724,8 @@
         <w:tblLook w:val="04A0" w:firstRow="1" w:lastRow="0" w:firstColumn="1" w:lastColumn="0" w:noHBand="0" w:noVBand="1"/>
       </w:tblPr>
       <w:tblGrid>
-        <w:gridCol w:w="4457"/>
-        <w:gridCol w:w="4707"/>
+        <w:gridCol w:w="1820"/>
+        <w:gridCol w:w="7344"/>
       </w:tblGrid>
       <w:tr>
         <w:trPr>
@@ -1991,6 +1950,22 @@
             </w:pPr>
             <w:r>
               <w:rPr>
+                <w:rFonts w:ascii="Arial" w:hAnsi="Arial" w:cs="Arial"/>
+                <w:color w:val="000000"/>
+              </w:rPr>
+              <w:t xml:space="preserve"> Registrar un usuario </w:t>
+            </w:r>
+            <w:r>
+              <w:rPr>
+                <w:rFonts w:ascii="Arial" w:hAnsi="Arial" w:cs="Arial"/>
+                <w:b/>
+                <w:bCs/>
+                <w:color w:val="000000"/>
+              </w:rPr>
+              <w:t>(VIEW 01)</w:t>
+            </w:r>
+            <w:r>
+              <w:rPr>
                 <w:rFonts w:ascii="Arial" w:eastAsia="Times New Roman" w:hAnsi="Arial" w:cs="Arial"/>
                 <w:color w:val="000000"/>
                 <w:lang w:eastAsia="es-PE"/>
@@ -2066,21 +2041,35 @@
           </w:tcPr>
           <w:p>
             <w:pPr>
-              <w:spacing w:before="240" w:after="0" w:line="240" w:lineRule="auto"/>
+              <w:pStyle w:val="NormalWeb"/>
+              <w:spacing w:before="240" w:beforeAutospacing="0" w:after="0" w:afterAutospacing="0"/>
               <w:ind w:left="100" w:right="100"/>
               <w:jc w:val="center"/>
-              <w:rPr>
-                <w:rFonts w:ascii="Times New Roman" w:eastAsia="Times New Roman" w:hAnsi="Times New Roman" w:cs="Times New Roman"/>
-                <w:sz w:val="24"/>
-                <w:szCs w:val="24"/>
-                <w:lang w:eastAsia="es-PE"/>
-              </w:rPr>
             </w:pPr>
             <w:r>
               <w:rPr>
-                <w:rFonts w:ascii="Arial" w:eastAsia="Times New Roman" w:hAnsi="Arial" w:cs="Arial"/>
-                <w:color w:val="000000"/>
-                <w:lang w:eastAsia="es-PE"/>
+                <w:rFonts w:ascii="Arial" w:hAnsi="Arial" w:cs="Arial"/>
+                <w:color w:val="000000"/>
+                <w:sz w:val="22"/>
+                <w:szCs w:val="22"/>
+              </w:rPr>
+              <w:t xml:space="preserve">Iniciar Sesión </w:t>
+            </w:r>
+            <w:r>
+              <w:rPr>
+                <w:rFonts w:ascii="Arial" w:hAnsi="Arial" w:cs="Arial"/>
+                <w:b/>
+                <w:bCs/>
+                <w:color w:val="000000"/>
+                <w:sz w:val="22"/>
+                <w:szCs w:val="22"/>
+              </w:rPr>
+              <w:t>(VIEW 02) </w:t>
+            </w:r>
+            <w:r>
+              <w:rPr>
+                <w:rFonts w:ascii="Arial" w:hAnsi="Arial" w:cs="Arial"/>
+                <w:color w:val="000000"/>
               </w:rPr>
               <w:t> </w:t>
             </w:r>
@@ -2173,6 +2162,22 @@
             </w:pPr>
             <w:r>
               <w:rPr>
+                <w:rFonts w:ascii="Arial" w:hAnsi="Arial" w:cs="Arial"/>
+                <w:color w:val="000000"/>
+              </w:rPr>
+              <w:t xml:space="preserve">Visualizar el calendario de actividades </w:t>
+            </w:r>
+            <w:r>
+              <w:rPr>
+                <w:rFonts w:ascii="Arial" w:hAnsi="Arial" w:cs="Arial"/>
+                <w:b/>
+                <w:bCs/>
+                <w:color w:val="000000"/>
+              </w:rPr>
+              <w:t>(VIEW 03)</w:t>
+            </w:r>
+            <w:r>
+              <w:rPr>
                 <w:rFonts w:ascii="Arial" w:eastAsia="Times New Roman" w:hAnsi="Arial" w:cs="Arial"/>
                 <w:color w:val="000000"/>
                 <w:lang w:eastAsia="es-PE"/>
@@ -2224,7 +2229,6 @@
                 <w:color w:val="000000"/>
                 <w:lang w:eastAsia="es-PE"/>
               </w:rPr>
-              <w:lastRenderedPageBreak/>
               <w:t xml:space="preserve"> RF_004</w:t>
             </w:r>
             <w:r>
@@ -3250,7 +3254,6 @@
                 <w:color w:val="000000"/>
                 <w:lang w:eastAsia="es-PE"/>
               </w:rPr>
-              <w:lastRenderedPageBreak/>
               <w:t xml:space="preserve"> VIEW_005</w:t>
             </w:r>
             <w:r>
@@ -3609,6 +3612,187 @@
         </w:rPr>
         <w:t> </w:t>
       </w:r>
+    </w:p>
+    <w:p>
+      <w:pPr>
+        <w:spacing w:before="300" w:after="0" w:line="240" w:lineRule="auto"/>
+        <w:rPr>
+          <w:rFonts w:ascii="Times New Roman" w:eastAsia="Times New Roman" w:hAnsi="Times New Roman" w:cs="Times New Roman"/>
+          <w:sz w:val="24"/>
+          <w:szCs w:val="24"/>
+          <w:lang w:eastAsia="es-PE"/>
+        </w:rPr>
+      </w:pPr>
+      <w:r>
+        <w:rPr>
+          <w:rFonts w:ascii="Arial" w:eastAsia="Times New Roman" w:hAnsi="Arial" w:cs="Arial"/>
+          <w:color w:val="000000"/>
+          <w:sz w:val="24"/>
+          <w:szCs w:val="24"/>
+          <w:lang w:eastAsia="es-PE"/>
+        </w:rPr>
+        <w:t xml:space="preserve">Para la elaboración del prototipo, se utilizó la Herramienta </w:t>
+      </w:r>
+      <w:proofErr w:type="spellStart"/>
+      <w:r>
+        <w:rPr>
+          <w:rFonts w:ascii="Arial" w:eastAsia="Times New Roman" w:hAnsi="Arial" w:cs="Arial"/>
+          <w:color w:val="000000"/>
+          <w:sz w:val="24"/>
+          <w:szCs w:val="24"/>
+          <w:lang w:eastAsia="es-PE"/>
+        </w:rPr>
+        <w:t>Figma</w:t>
+      </w:r>
+      <w:proofErr w:type="spellEnd"/>
+      <w:r>
+        <w:rPr>
+          <w:rFonts w:ascii="Arial" w:eastAsia="Times New Roman" w:hAnsi="Arial" w:cs="Arial"/>
+          <w:color w:val="000000"/>
+          <w:sz w:val="24"/>
+          <w:szCs w:val="24"/>
+          <w:lang w:eastAsia="es-PE"/>
+        </w:rPr>
+        <w:t>. A continuación, adjuntamos el siguiente enlace: </w:t>
+      </w:r>
+    </w:p>
+    <w:p>
+      <w:pPr>
+        <w:spacing w:before="300" w:after="0" w:line="240" w:lineRule="auto"/>
+        <w:rPr>
+          <w:rFonts w:ascii="Times New Roman" w:eastAsia="Times New Roman" w:hAnsi="Times New Roman" w:cs="Times New Roman"/>
+          <w:sz w:val="24"/>
+          <w:szCs w:val="24"/>
+          <w:lang w:eastAsia="es-PE"/>
+        </w:rPr>
+      </w:pPr>
+      <w:r>
+        <w:rPr>
+          <w:rFonts w:ascii="Times New Roman" w:eastAsia="Times New Roman" w:hAnsi="Times New Roman" w:cs="Times New Roman"/>
+          <w:color w:val="000000"/>
+          <w:sz w:val="24"/>
+          <w:szCs w:val="24"/>
+          <w:lang w:eastAsia="es-PE"/>
+        </w:rPr>
+        <w:t> </w:t>
+      </w:r>
+      <w:r>
+        <w:rPr>
+          <w:rFonts w:ascii="Times New Roman" w:eastAsia="Times New Roman" w:hAnsi="Times New Roman" w:cs="Times New Roman"/>
+          <w:color w:val="000000"/>
+          <w:sz w:val="24"/>
+          <w:szCs w:val="24"/>
+          <w:lang w:eastAsia="es-PE"/>
+        </w:rPr>
+        <w:tab/>
+      </w:r>
+      <w:r>
+        <w:rPr>
+          <w:rFonts w:ascii="Times New Roman" w:eastAsia="Times New Roman" w:hAnsi="Times New Roman" w:cs="Times New Roman"/>
+          <w:b/>
+          <w:bCs/>
+          <w:color w:val="000000"/>
+          <w:sz w:val="24"/>
+          <w:szCs w:val="24"/>
+          <w:lang w:eastAsia="es-PE"/>
+        </w:rPr>
+        <w:tab/>
+        <w:t xml:space="preserve"> </w:t>
+      </w:r>
+      <w:proofErr w:type="spellStart"/>
+      <w:r>
+        <w:rPr>
+          <w:rFonts w:ascii="Times New Roman" w:eastAsia="Times New Roman" w:hAnsi="Times New Roman" w:cs="Times New Roman"/>
+          <w:b/>
+          <w:bCs/>
+          <w:i/>
+          <w:iCs/>
+          <w:color w:val="000000"/>
+          <w:sz w:val="24"/>
+          <w:szCs w:val="24"/>
+          <w:lang w:eastAsia="es-PE"/>
+        </w:rPr>
+        <w:t>Click</w:t>
+      </w:r>
+      <w:proofErr w:type="spellEnd"/>
+      <w:r>
+        <w:rPr>
+          <w:rFonts w:ascii="Times New Roman" w:eastAsia="Times New Roman" w:hAnsi="Times New Roman" w:cs="Times New Roman"/>
+          <w:b/>
+          <w:bCs/>
+          <w:i/>
+          <w:iCs/>
+          <w:color w:val="000000"/>
+          <w:sz w:val="24"/>
+          <w:szCs w:val="24"/>
+          <w:lang w:eastAsia="es-PE"/>
+        </w:rPr>
+        <w:t xml:space="preserve"> aquí: </w:t>
+      </w:r>
+      <w:r>
+        <w:rPr>
+          <w:rFonts w:ascii="Times New Roman" w:eastAsia="Times New Roman" w:hAnsi="Times New Roman" w:cs="Times New Roman"/>
+          <w:b/>
+          <w:bCs/>
+          <w:color w:val="000000"/>
+          <w:sz w:val="24"/>
+          <w:szCs w:val="24"/>
+          <w:lang w:eastAsia="es-PE"/>
+        </w:rPr>
+        <w:t>       </w:t>
+      </w:r>
+      <w:r>
+        <w:rPr>
+          <w:rFonts w:ascii="Times New Roman" w:eastAsia="Times New Roman" w:hAnsi="Times New Roman" w:cs="Times New Roman"/>
+          <w:b/>
+          <w:bCs/>
+          <w:color w:val="0000FF"/>
+          <w:sz w:val="24"/>
+          <w:szCs w:val="24"/>
+          <w:lang w:eastAsia="es-PE"/>
+        </w:rPr>
+        <w:t xml:space="preserve">Interfaz de usuario - </w:t>
+      </w:r>
+      <w:proofErr w:type="spellStart"/>
+      <w:r>
+        <w:rPr>
+          <w:rFonts w:ascii="Times New Roman" w:eastAsia="Times New Roman" w:hAnsi="Times New Roman" w:cs="Times New Roman"/>
+          <w:b/>
+          <w:bCs/>
+          <w:color w:val="0000FF"/>
+          <w:sz w:val="24"/>
+          <w:szCs w:val="24"/>
+          <w:lang w:eastAsia="es-PE"/>
+        </w:rPr>
+        <w:t>Follow</w:t>
+      </w:r>
+      <w:proofErr w:type="spellEnd"/>
+      <w:r>
+        <w:rPr>
+          <w:rFonts w:ascii="Times New Roman" w:eastAsia="Times New Roman" w:hAnsi="Times New Roman" w:cs="Times New Roman"/>
+          <w:b/>
+          <w:bCs/>
+          <w:color w:val="0000FF"/>
+          <w:sz w:val="24"/>
+          <w:szCs w:val="24"/>
+          <w:lang w:eastAsia="es-PE"/>
+        </w:rPr>
+        <w:t xml:space="preserve"> </w:t>
+      </w:r>
+      <w:proofErr w:type="spellStart"/>
+      <w:r>
+        <w:rPr>
+          <w:rFonts w:ascii="Times New Roman" w:eastAsia="Times New Roman" w:hAnsi="Times New Roman" w:cs="Times New Roman"/>
+          <w:b/>
+          <w:bCs/>
+          <w:color w:val="0000FF"/>
+          <w:sz w:val="24"/>
+          <w:szCs w:val="24"/>
+          <w:lang w:eastAsia="es-PE"/>
+        </w:rPr>
+        <w:t>Class</w:t>
+      </w:r>
+      <w:proofErr w:type="spellEnd"/>
     </w:p>
     <w:p>
       <w:pPr>
@@ -4720,7 +4904,6 @@
     <w:name w:val="Normal (Web)"/>
     <w:basedOn w:val="Normal"/>
     <w:uiPriority w:val="99"/>
-    <w:semiHidden/>
     <w:unhideWhenUsed/>
     <w:rsid w:val="003E095B"/>
     <w:pPr>

</xml_diff>

<commit_message>
FC-DEUI Requisitos Funcionales 2
</commit_message>
<xml_diff>
--- a/Desarrollo/FC/Analisis/FC-DEUI.docx
+++ b/Desarrollo/FC/Analisis/FC-DEUI.docx
@@ -1,6 +1,6 @@
 
 <file path=word/document.xml><?xml version="1.0" encoding="utf-8"?>
-<w:document xmlns:wpc="http://schemas.microsoft.com/office/word/2010/wordprocessingCanvas" xmlns:cx="http://schemas.microsoft.com/office/drawing/2014/chartex" xmlns:cx1="http://schemas.microsoft.com/office/drawing/2015/9/8/chartex" xmlns:cx2="http://schemas.microsoft.com/office/drawing/2015/10/21/chartex" xmlns:cx3="http://schemas.microsoft.com/office/drawing/2016/5/9/chartex" xmlns:cx4="http://schemas.microsoft.com/office/drawing/2016/5/10/chartex" xmlns:cx5="http://schemas.microsoft.com/office/drawing/2016/5/11/chartex" xmlns:cx6="http://schemas.microsoft.com/office/drawing/2016/5/12/chartex" xmlns:cx7="http://schemas.microsoft.com/office/drawing/2016/5/13/chartex" xmlns:cx8="http://schemas.microsoft.com/office/drawing/2016/5/14/chartex" xmlns:mc="http://schemas.openxmlformats.org/markup-compatibility/2006" xmlns:aink="http://schemas.microsoft.com/office/drawing/2016/ink" xmlns:am3d="http://schemas.microsoft.com/office/drawing/2017/model3d" xmlns:o="urn:schemas-microsoft-com:office:office" xmlns:oel="http://schemas.microsoft.com/office/2019/extlst" xmlns:r="http://schemas.openxmlformats.org/officeDocument/2006/relationships" xmlns:m="http://schemas.openxmlformats.org/officeDocument/2006/math" xmlns:v="urn:schemas-microsoft-com:vml" xmlns:wp14="http://schemas.microsoft.com/office/word/2010/wordprocessingDrawing" xmlns:wp="http://schemas.openxmlformats.org/drawingml/2006/wordprocessingDrawing" xmlns:w10="urn:schemas-microsoft-com:office:word" xmlns:w="http://schemas.openxmlformats.org/wordprocessingml/2006/main" xmlns:w14="http://schemas.microsoft.com/office/word/2010/wordml" xmlns:w15="http://schemas.microsoft.com/office/word/2012/wordml" xmlns:w16cex="http://schemas.microsoft.com/office/word/2018/wordml/cex" xmlns:w16cid="http://schemas.microsoft.com/office/word/2016/wordml/cid" xmlns:w16="http://schemas.microsoft.com/office/word/2018/wordml" xmlns:w16sdtdh="http://schemas.microsoft.com/office/word/2020/wordml/sdtdatahash" xmlns:w16se="http://schemas.microsoft.com/office/word/2015/wordml/symex" xmlns:wpg="http://schemas.microsoft.com/office/word/2010/wordprocessingGroup" xmlns:wpi="http://schemas.microsoft.com/office/word/2010/wordprocessingInk" xmlns:wne="http://schemas.microsoft.com/office/word/2006/wordml" xmlns:wps="http://schemas.microsoft.com/office/word/2010/wordprocessingShape" mc:Ignorable="w14 w15 w16se w16cid w16 w16cex w16sdtdh wp14">
+<w:document xmlns:wpc="http://schemas.microsoft.com/office/word/2010/wordprocessingCanvas" xmlns:cx="http://schemas.microsoft.com/office/drawing/2014/chartex" xmlns:mc="http://schemas.openxmlformats.org/markup-compatibility/2006" xmlns:o="urn:schemas-microsoft-com:office:office" xmlns:r="http://schemas.openxmlformats.org/officeDocument/2006/relationships" xmlns:m="http://schemas.openxmlformats.org/officeDocument/2006/math" xmlns:v="urn:schemas-microsoft-com:vml" xmlns:wp14="http://schemas.microsoft.com/office/word/2010/wordprocessingDrawing" xmlns:wp="http://schemas.openxmlformats.org/drawingml/2006/wordprocessingDrawing" xmlns:w10="urn:schemas-microsoft-com:office:word" xmlns:w="http://schemas.openxmlformats.org/wordprocessingml/2006/main" xmlns:w14="http://schemas.microsoft.com/office/word/2010/wordml" xmlns:w15="http://schemas.microsoft.com/office/word/2012/wordml" xmlns:w16se="http://schemas.microsoft.com/office/word/2015/wordml/symex" xmlns:wpg="http://schemas.microsoft.com/office/word/2010/wordprocessingGroup" xmlns:wpi="http://schemas.microsoft.com/office/word/2010/wordprocessingInk" xmlns:wne="http://schemas.microsoft.com/office/word/2006/wordml" xmlns:wps="http://schemas.microsoft.com/office/word/2010/wordprocessingShape" mc:Ignorable="w14 w15 w16se wp14">
   <w:body>
     <w:p>
       <w:pPr>
@@ -328,29 +328,7 @@
           <w:szCs w:val="24"/>
           <w:lang w:eastAsia="es-PE"/>
         </w:rPr>
-        <w:t xml:space="preserve">Balandra Camacho, </w:t>
-      </w:r>
-      <w:proofErr w:type="spellStart"/>
-      <w:r>
-        <w:rPr>
-          <w:rFonts w:ascii="Arial" w:eastAsia="Times New Roman" w:hAnsi="Arial" w:cs="Arial"/>
-          <w:color w:val="000000"/>
-          <w:sz w:val="24"/>
-          <w:szCs w:val="24"/>
-          <w:lang w:eastAsia="es-PE"/>
-        </w:rPr>
-        <w:t>Ivan</w:t>
-      </w:r>
-      <w:proofErr w:type="spellEnd"/>
-      <w:r>
-        <w:rPr>
-          <w:rFonts w:ascii="Arial" w:eastAsia="Times New Roman" w:hAnsi="Arial" w:cs="Arial"/>
-          <w:color w:val="000000"/>
-          <w:sz w:val="24"/>
-          <w:szCs w:val="24"/>
-          <w:lang w:eastAsia="es-PE"/>
-        </w:rPr>
-        <w:t xml:space="preserve">                                  </w:t>
+        <w:t xml:space="preserve">Balandra Camacho, Ivan                                  </w:t>
       </w:r>
       <w:r>
         <w:rPr>
@@ -449,29 +427,7 @@
           <w:szCs w:val="24"/>
           <w:lang w:eastAsia="es-PE"/>
         </w:rPr>
-        <w:t xml:space="preserve">Ortiz </w:t>
-      </w:r>
-      <w:proofErr w:type="spellStart"/>
-      <w:r>
-        <w:rPr>
-          <w:rFonts w:ascii="Arial" w:eastAsia="Times New Roman" w:hAnsi="Arial" w:cs="Arial"/>
-          <w:color w:val="000000"/>
-          <w:sz w:val="24"/>
-          <w:szCs w:val="24"/>
-          <w:lang w:eastAsia="es-PE"/>
-        </w:rPr>
-        <w:t>Crisostomo</w:t>
-      </w:r>
-      <w:proofErr w:type="spellEnd"/>
-      <w:r>
-        <w:rPr>
-          <w:rFonts w:ascii="Arial" w:eastAsia="Times New Roman" w:hAnsi="Arial" w:cs="Arial"/>
-          <w:color w:val="000000"/>
-          <w:sz w:val="24"/>
-          <w:szCs w:val="24"/>
-          <w:lang w:eastAsia="es-PE"/>
-        </w:rPr>
-        <w:t xml:space="preserve">, Edwin Jose            </w:t>
+        <w:t xml:space="preserve">Ortiz Crisostomo, Edwin Jose            </w:t>
       </w:r>
       <w:r>
         <w:rPr>
@@ -562,7 +518,6 @@
           <w:lang w:eastAsia="es-PE"/>
         </w:rPr>
       </w:pPr>
-      <w:proofErr w:type="spellStart"/>
       <w:r>
         <w:rPr>
           <w:rFonts w:ascii="Arial" w:eastAsia="Times New Roman" w:hAnsi="Arial" w:cs="Arial"/>
@@ -571,40 +526,7 @@
           <w:szCs w:val="24"/>
           <w:lang w:eastAsia="es-PE"/>
         </w:rPr>
-        <w:t>Solis</w:t>
-      </w:r>
-      <w:proofErr w:type="spellEnd"/>
-      <w:r>
-        <w:rPr>
-          <w:rFonts w:ascii="Arial" w:eastAsia="Times New Roman" w:hAnsi="Arial" w:cs="Arial"/>
-          <w:color w:val="000000"/>
-          <w:sz w:val="24"/>
-          <w:szCs w:val="24"/>
-          <w:lang w:eastAsia="es-PE"/>
-        </w:rPr>
-        <w:t xml:space="preserve"> Flores, Aldair </w:t>
-      </w:r>
-      <w:proofErr w:type="spellStart"/>
-      <w:r>
-        <w:rPr>
-          <w:rFonts w:ascii="Arial" w:eastAsia="Times New Roman" w:hAnsi="Arial" w:cs="Arial"/>
-          <w:color w:val="000000"/>
-          <w:sz w:val="24"/>
-          <w:szCs w:val="24"/>
-          <w:lang w:eastAsia="es-PE"/>
-        </w:rPr>
-        <w:t>Jhostin</w:t>
-      </w:r>
-      <w:proofErr w:type="spellEnd"/>
-      <w:r>
-        <w:rPr>
-          <w:rFonts w:ascii="Arial" w:eastAsia="Times New Roman" w:hAnsi="Arial" w:cs="Arial"/>
-          <w:color w:val="000000"/>
-          <w:sz w:val="24"/>
-          <w:szCs w:val="24"/>
-          <w:lang w:eastAsia="es-PE"/>
-        </w:rPr>
-        <w:t xml:space="preserve">                               </w:t>
+        <w:t xml:space="preserve">Solis Flores, Aldair Jhostin                               </w:t>
       </w:r>
       <w:r>
         <w:rPr>
@@ -791,7 +713,6 @@
                 <w:lang w:val="en-US"/>
               </w:rPr>
             </w:pPr>
-            <w:proofErr w:type="spellStart"/>
             <w:r>
               <w:rPr>
                 <w:rFonts w:ascii="Arial" w:eastAsia="Times New Roman" w:hAnsi="Arial" w:cs="Arial"/>
@@ -803,20 +724,7 @@
                 <w:lang w:val="en-US"/>
               </w:rPr>
               <w:lastRenderedPageBreak/>
-              <w:t>Versión</w:t>
-            </w:r>
-            <w:proofErr w:type="spellEnd"/>
-            <w:r>
-              <w:rPr>
-                <w:rFonts w:ascii="Arial" w:eastAsia="Times New Roman" w:hAnsi="Arial" w:cs="Arial"/>
-                <w:b/>
-                <w:bCs/>
-                <w:color w:val="000000"/>
-                <w:sz w:val="24"/>
-                <w:szCs w:val="24"/>
-                <w:lang w:val="en-US"/>
-              </w:rPr>
-              <w:t> </w:t>
+              <w:t>Versión </w:t>
             </w:r>
           </w:p>
         </w:tc>
@@ -891,7 +799,6 @@
                 <w:lang w:val="en-US"/>
               </w:rPr>
             </w:pPr>
-            <w:proofErr w:type="spellStart"/>
             <w:r>
               <w:rPr>
                 <w:rFonts w:ascii="Arial" w:eastAsia="Times New Roman" w:hAnsi="Arial" w:cs="Arial"/>
@@ -902,20 +809,7 @@
                 <w:szCs w:val="24"/>
                 <w:lang w:val="en-US"/>
               </w:rPr>
-              <w:t>Descripción</w:t>
-            </w:r>
-            <w:proofErr w:type="spellEnd"/>
-            <w:r>
-              <w:rPr>
-                <w:rFonts w:ascii="Arial" w:eastAsia="Times New Roman" w:hAnsi="Arial" w:cs="Arial"/>
-                <w:b/>
-                <w:bCs/>
-                <w:color w:val="000000"/>
-                <w:sz w:val="24"/>
-                <w:szCs w:val="24"/>
-                <w:lang w:val="en-US"/>
-              </w:rPr>
-              <w:t> </w:t>
+              <w:t>Descripción </w:t>
             </w:r>
           </w:p>
         </w:tc>
@@ -947,7 +841,6 @@
                 <w:lang w:val="en-US"/>
               </w:rPr>
             </w:pPr>
-            <w:proofErr w:type="spellStart"/>
             <w:r>
               <w:rPr>
                 <w:rFonts w:ascii="Arial" w:eastAsia="Times New Roman" w:hAnsi="Arial" w:cs="Arial"/>
@@ -960,7 +853,6 @@
               </w:rPr>
               <w:t>Fecha</w:t>
             </w:r>
-            <w:proofErr w:type="spellEnd"/>
           </w:p>
         </w:tc>
       </w:tr>
@@ -1133,7 +1025,6 @@
               </w:rPr>
               <w:t xml:space="preserve"> </w:t>
             </w:r>
-            <w:proofErr w:type="spellStart"/>
             <w:r>
               <w:rPr>
                 <w:rFonts w:ascii="Arial" w:eastAsia="Times New Roman" w:hAnsi="Arial" w:cs="Arial"/>
@@ -1143,19 +1034,7 @@
                 <w:highlight w:val="yellow"/>
                 <w:lang w:eastAsia="es-PE"/>
               </w:rPr>
-              <w:t>Solis</w:t>
-            </w:r>
-            <w:proofErr w:type="spellEnd"/>
-            <w:r>
-              <w:rPr>
-                <w:rFonts w:ascii="Arial" w:eastAsia="Times New Roman" w:hAnsi="Arial" w:cs="Arial"/>
-                <w:color w:val="000000"/>
-                <w:sz w:val="24"/>
-                <w:szCs w:val="24"/>
-                <w:highlight w:val="yellow"/>
-                <w:lang w:eastAsia="es-PE"/>
-              </w:rPr>
-              <w:t xml:space="preserve"> Flores, Aldair</w:t>
+              <w:t>Solis Flores, Aldair</w:t>
             </w:r>
             <w:r>
               <w:rPr>
@@ -1270,7 +1149,6 @@
               </w:rPr>
               <w:t xml:space="preserve"> </w:t>
             </w:r>
-            <w:proofErr w:type="spellStart"/>
             <w:r>
               <w:rPr>
                 <w:rFonts w:ascii="Arial" w:eastAsia="Times New Roman" w:hAnsi="Arial" w:cs="Arial"/>
@@ -1283,7 +1161,6 @@
               </w:rPr>
               <w:t>FollowClass</w:t>
             </w:r>
-            <w:proofErr w:type="spellEnd"/>
           </w:p>
           <w:p>
             <w:pPr>
@@ -1459,6 +1336,7 @@
           <w:szCs w:val="40"/>
           <w:lang w:eastAsia="es-PE"/>
         </w:rPr>
+        <w:lastRenderedPageBreak/>
         <w:t>DOCUMENTACIÓN DE LA</w:t>
       </w:r>
     </w:p>
@@ -1543,47 +1421,7 @@
           <w:szCs w:val="26"/>
           <w:lang w:eastAsia="es-PE"/>
         </w:rPr>
-        <w:t xml:space="preserve">El presente documento tiene como objetivo concretar la elaboración de los modelos de las pantallas y su posterior implementación en la aplicación </w:t>
-      </w:r>
-      <w:proofErr w:type="spellStart"/>
-      <w:r>
-        <w:rPr>
-          <w:rFonts w:ascii="Arial" w:eastAsia="Times New Roman" w:hAnsi="Arial" w:cs="Arial"/>
-          <w:sz w:val="26"/>
-          <w:szCs w:val="26"/>
-          <w:lang w:eastAsia="es-PE"/>
-        </w:rPr>
-        <w:t>FollowClass</w:t>
-      </w:r>
-      <w:proofErr w:type="spellEnd"/>
-      <w:r>
-        <w:rPr>
-          <w:rFonts w:ascii="Arial" w:eastAsia="Times New Roman" w:hAnsi="Arial" w:cs="Arial"/>
-          <w:sz w:val="26"/>
-          <w:szCs w:val="26"/>
-          <w:lang w:eastAsia="es-PE"/>
-        </w:rPr>
-        <w:t>, tareas propias del desarrollo Front-</w:t>
-      </w:r>
-      <w:proofErr w:type="spellStart"/>
-      <w:r>
-        <w:rPr>
-          <w:rFonts w:ascii="Arial" w:eastAsia="Times New Roman" w:hAnsi="Arial" w:cs="Arial"/>
-          <w:sz w:val="26"/>
-          <w:szCs w:val="26"/>
-          <w:lang w:eastAsia="es-PE"/>
-        </w:rPr>
-        <w:t>End</w:t>
-      </w:r>
-      <w:proofErr w:type="spellEnd"/>
-      <w:r>
-        <w:rPr>
-          <w:rFonts w:ascii="Arial" w:eastAsia="Times New Roman" w:hAnsi="Arial" w:cs="Arial"/>
-          <w:sz w:val="26"/>
-          <w:szCs w:val="26"/>
-          <w:lang w:eastAsia="es-PE"/>
-        </w:rPr>
-        <w:t xml:space="preserve"> dentro del proyecto.</w:t>
+        <w:t>El presente documento tiene como objetivo concretar la elaboración de los modelos de las pantallas y su posterior implementación en la aplicación FollowClass, tareas propias del desarrollo Front-End dentro del proyecto.</w:t>
       </w:r>
     </w:p>
     <w:p>
@@ -1697,7 +1535,25 @@
           <w:sz w:val="26"/>
           <w:szCs w:val="26"/>
         </w:rPr>
-        <w:t>En base al análisis correspondiente a los requerimientos funcionales (RF_001,RF_002, RF_003, RF_004, RF_005, RF_006, RF_007) llegamos a sintetizar la siguiente información:</w:t>
+        <w:t>En base al análisis correspondiente a los requerimientos funcionales (RF_</w:t>
+      </w:r>
+      <w:r>
+        <w:rPr>
+          <w:rFonts w:ascii="Arial" w:hAnsi="Arial" w:cs="Arial"/>
+          <w:color w:val="000000"/>
+          <w:sz w:val="26"/>
+          <w:szCs w:val="26"/>
+        </w:rPr>
+        <w:t>001, RF</w:t>
+      </w:r>
+      <w:r>
+        <w:rPr>
+          <w:rFonts w:ascii="Arial" w:hAnsi="Arial" w:cs="Arial"/>
+          <w:color w:val="000000"/>
+          <w:sz w:val="26"/>
+          <w:szCs w:val="26"/>
+        </w:rPr>
+        <w:t>_002, RF_003, RF_004, RF_005, RF_006, RF_007) llegamos a sintetizar la siguiente información:</w:t>
       </w:r>
     </w:p>
     <w:p>
@@ -2229,6 +2085,7 @@
                 <w:color w:val="000000"/>
                 <w:lang w:eastAsia="es-PE"/>
               </w:rPr>
+              <w:lastRenderedPageBreak/>
               <w:t xml:space="preserve"> RF_004</w:t>
             </w:r>
             <w:r>
@@ -2271,6 +2128,23 @@
                 <w:lang w:eastAsia="es-PE"/>
               </w:rPr>
             </w:pPr>
+            <w:r>
+              <w:rPr>
+                <w:rFonts w:ascii="Arial" w:eastAsia="Times New Roman" w:hAnsi="Arial" w:cs="Arial"/>
+                <w:color w:val="000000"/>
+                <w:lang w:eastAsia="es-PE"/>
+              </w:rPr>
+              <w:t xml:space="preserve">Agregar actividad </w:t>
+            </w:r>
+            <w:r>
+              <w:rPr>
+                <w:rFonts w:ascii="Arial" w:eastAsia="Times New Roman" w:hAnsi="Arial" w:cs="Arial"/>
+                <w:b/>
+                <w:color w:val="000000"/>
+                <w:lang w:eastAsia="es-PE"/>
+              </w:rPr>
+              <w:t>(VIEW 04)</w:t>
+            </w:r>
             <w:r>
               <w:rPr>
                 <w:rFonts w:ascii="Arial" w:eastAsia="Times New Roman" w:hAnsi="Arial" w:cs="Arial"/>
@@ -2366,6 +2240,41 @@
                 <w:lang w:eastAsia="es-PE"/>
               </w:rPr>
             </w:pPr>
+            <w:r>
+              <w:rPr>
+                <w:rFonts w:ascii="Arial" w:eastAsia="Times New Roman" w:hAnsi="Arial" w:cs="Arial"/>
+                <w:color w:val="000000"/>
+                <w:lang w:eastAsia="es-PE"/>
+              </w:rPr>
+              <w:t xml:space="preserve">Editar y Eliminar </w:t>
+            </w:r>
+            <w:r>
+              <w:rPr>
+                <w:rFonts w:ascii="Arial" w:eastAsia="Times New Roman" w:hAnsi="Arial" w:cs="Arial"/>
+                <w:color w:val="000000"/>
+                <w:lang w:eastAsia="es-PE"/>
+              </w:rPr>
+              <w:t>actividad</w:t>
+            </w:r>
+            <w:bookmarkStart w:id="0" w:name="_GoBack"/>
+            <w:bookmarkEnd w:id="0"/>
+            <w:r>
+              <w:rPr>
+                <w:rFonts w:ascii="Arial" w:eastAsia="Times New Roman" w:hAnsi="Arial" w:cs="Arial"/>
+                <w:color w:val="000000"/>
+                <w:lang w:eastAsia="es-PE"/>
+              </w:rPr>
+              <w:t xml:space="preserve"> </w:t>
+            </w:r>
+            <w:r>
+              <w:rPr>
+                <w:rFonts w:ascii="Arial" w:eastAsia="Times New Roman" w:hAnsi="Arial" w:cs="Arial"/>
+                <w:b/>
+                <w:color w:val="000000"/>
+                <w:lang w:eastAsia="es-PE"/>
+              </w:rPr>
+              <w:t>(VIEW 05)</w:t>
+            </w:r>
             <w:r>
               <w:rPr>
                 <w:rFonts w:ascii="Arial" w:eastAsia="Times New Roman" w:hAnsi="Arial" w:cs="Arial"/>
@@ -2883,33 +2792,7 @@
                 <w:szCs w:val="24"/>
                 <w:lang w:eastAsia="es-PE"/>
               </w:rPr>
-              <w:t xml:space="preserve">Vista de </w:t>
-            </w:r>
-            <w:proofErr w:type="spellStart"/>
-            <w:r>
-              <w:rPr>
-                <w:rFonts w:ascii="Arial" w:eastAsia="Times New Roman" w:hAnsi="Arial" w:cs="Arial"/>
-                <w:b/>
-                <w:bCs/>
-                <w:color w:val="000000"/>
-                <w:sz w:val="24"/>
-                <w:szCs w:val="24"/>
-                <w:lang w:eastAsia="es-PE"/>
-              </w:rPr>
-              <w:t>Login</w:t>
-            </w:r>
-            <w:proofErr w:type="spellEnd"/>
-            <w:r>
-              <w:rPr>
-                <w:rFonts w:ascii="Arial" w:eastAsia="Times New Roman" w:hAnsi="Arial" w:cs="Arial"/>
-                <w:b/>
-                <w:bCs/>
-                <w:color w:val="000000"/>
-                <w:sz w:val="24"/>
-                <w:szCs w:val="24"/>
-                <w:lang w:eastAsia="es-PE"/>
-              </w:rPr>
-              <w:t xml:space="preserve"> de Usuario</w:t>
+              <w:t>Vista de Login de Usuario</w:t>
             </w:r>
           </w:p>
           <w:p>
@@ -3254,6 +3137,7 @@
                 <w:color w:val="000000"/>
                 <w:lang w:eastAsia="es-PE"/>
               </w:rPr>
+              <w:lastRenderedPageBreak/>
               <w:t xml:space="preserve"> VIEW_005</w:t>
             </w:r>
             <w:r>
@@ -3560,7 +3444,6 @@
         </w:rPr>
         <w:t xml:space="preserve">Prototipado del Proyecto </w:t>
       </w:r>
-      <w:proofErr w:type="spellStart"/>
       <w:r>
         <w:rPr>
           <w:rFonts w:ascii="Arial" w:eastAsia="Times New Roman" w:hAnsi="Arial" w:cs="Arial"/>
@@ -3571,9 +3454,8 @@
           <w:szCs w:val="40"/>
           <w:lang w:eastAsia="es-PE"/>
         </w:rPr>
-        <w:t>Follow</w:t>
-      </w:r>
-      <w:proofErr w:type="spellEnd"/>
+        <w:t>Follow Class</w:t>
+      </w:r>
       <w:r>
         <w:rPr>
           <w:rFonts w:ascii="Arial" w:eastAsia="Times New Roman" w:hAnsi="Arial" w:cs="Arial"/>
@@ -3584,32 +3466,6 @@
           <w:szCs w:val="40"/>
           <w:lang w:eastAsia="es-PE"/>
         </w:rPr>
-        <w:t xml:space="preserve"> </w:t>
-      </w:r>
-      <w:proofErr w:type="spellStart"/>
-      <w:r>
-        <w:rPr>
-          <w:rFonts w:ascii="Arial" w:eastAsia="Times New Roman" w:hAnsi="Arial" w:cs="Arial"/>
-          <w:b/>
-          <w:bCs/>
-          <w:color w:val="00B0F0"/>
-          <w:sz w:val="40"/>
-          <w:szCs w:val="40"/>
-          <w:lang w:eastAsia="es-PE"/>
-        </w:rPr>
-        <w:t>Class</w:t>
-      </w:r>
-      <w:proofErr w:type="spellEnd"/>
-      <w:r>
-        <w:rPr>
-          <w:rFonts w:ascii="Arial" w:eastAsia="Times New Roman" w:hAnsi="Arial" w:cs="Arial"/>
-          <w:b/>
-          <w:bCs/>
-          <w:color w:val="00B0F0"/>
-          <w:sz w:val="40"/>
-          <w:szCs w:val="40"/>
-          <w:lang w:eastAsia="es-PE"/>
-        </w:rPr>
         <w:t> </w:t>
       </w:r>
     </w:p>
@@ -3631,29 +3487,7 @@
           <w:szCs w:val="24"/>
           <w:lang w:eastAsia="es-PE"/>
         </w:rPr>
-        <w:t xml:space="preserve">Para la elaboración del prototipo, se utilizó la Herramienta </w:t>
-      </w:r>
-      <w:proofErr w:type="spellStart"/>
-      <w:r>
-        <w:rPr>
-          <w:rFonts w:ascii="Arial" w:eastAsia="Times New Roman" w:hAnsi="Arial" w:cs="Arial"/>
-          <w:color w:val="000000"/>
-          <w:sz w:val="24"/>
-          <w:szCs w:val="24"/>
-          <w:lang w:eastAsia="es-PE"/>
-        </w:rPr>
-        <w:t>Figma</w:t>
-      </w:r>
-      <w:proofErr w:type="spellEnd"/>
-      <w:r>
-        <w:rPr>
-          <w:rFonts w:ascii="Arial" w:eastAsia="Times New Roman" w:hAnsi="Arial" w:cs="Arial"/>
-          <w:color w:val="000000"/>
-          <w:sz w:val="24"/>
-          <w:szCs w:val="24"/>
-          <w:lang w:eastAsia="es-PE"/>
-        </w:rPr>
-        <w:t>. A continuación, adjuntamos el siguiente enlace: </w:t>
+        <w:t>Para la elaboración del prototipo, se utilizó la Herramienta Figma. A continuación, adjuntamos el siguiente enlace: </w:t>
       </w:r>
     </w:p>
     <w:p>
@@ -3699,7 +3533,6 @@
         <w:tab/>
         <w:t xml:space="preserve"> </w:t>
       </w:r>
-      <w:proofErr w:type="spellStart"/>
       <w:r>
         <w:rPr>
           <w:rFonts w:ascii="Times New Roman" w:eastAsia="Times New Roman" w:hAnsi="Times New Roman" w:cs="Times New Roman"/>
@@ -3712,87 +3545,32 @@
           <w:szCs w:val="24"/>
           <w:lang w:eastAsia="es-PE"/>
         </w:rPr>
-        <w:t>Click</w:t>
-      </w:r>
-      <w:proofErr w:type="spellEnd"/>
+        <w:t xml:space="preserve">Click aquí: </w:t>
+      </w:r>
       <w:r>
         <w:rPr>
           <w:rFonts w:ascii="Times New Roman" w:eastAsia="Times New Roman" w:hAnsi="Times New Roman" w:cs="Times New Roman"/>
           <w:b/>
           <w:bCs/>
-          <w:i/>
-          <w:iCs/>
           <w:color w:val="000000"/>
           <w:sz w:val="24"/>
           <w:szCs w:val="24"/>
           <w:lang w:eastAsia="es-PE"/>
         </w:rPr>
-        <w:t xml:space="preserve"> aquí: </w:t>
+        <w:t>       </w:t>
       </w:r>
       <w:r>
         <w:rPr>
           <w:rFonts w:ascii="Times New Roman" w:eastAsia="Times New Roman" w:hAnsi="Times New Roman" w:cs="Times New Roman"/>
           <w:b/>
           <w:bCs/>
-          <w:color w:val="000000"/>
-          <w:sz w:val="24"/>
-          <w:szCs w:val="24"/>
-          <w:lang w:eastAsia="es-PE"/>
-        </w:rPr>
-        <w:t>       </w:t>
-      </w:r>
-      <w:r>
-        <w:rPr>
-          <w:rFonts w:ascii="Times New Roman" w:eastAsia="Times New Roman" w:hAnsi="Times New Roman" w:cs="Times New Roman"/>
-          <w:b/>
-          <w:bCs/>
           <w:color w:val="0000FF"/>
           <w:sz w:val="24"/>
           <w:szCs w:val="24"/>
           <w:lang w:eastAsia="es-PE"/>
         </w:rPr>
-        <w:t xml:space="preserve">Interfaz de usuario - </w:t>
-      </w:r>
-      <w:proofErr w:type="spellStart"/>
-      <w:r>
-        <w:rPr>
-          <w:rFonts w:ascii="Times New Roman" w:eastAsia="Times New Roman" w:hAnsi="Times New Roman" w:cs="Times New Roman"/>
-          <w:b/>
-          <w:bCs/>
-          <w:color w:val="0000FF"/>
-          <w:sz w:val="24"/>
-          <w:szCs w:val="24"/>
-          <w:lang w:eastAsia="es-PE"/>
-        </w:rPr>
-        <w:t>Follow</w:t>
-      </w:r>
-      <w:proofErr w:type="spellEnd"/>
-      <w:r>
-        <w:rPr>
-          <w:rFonts w:ascii="Times New Roman" w:eastAsia="Times New Roman" w:hAnsi="Times New Roman" w:cs="Times New Roman"/>
-          <w:b/>
-          <w:bCs/>
-          <w:color w:val="0000FF"/>
-          <w:sz w:val="24"/>
-          <w:szCs w:val="24"/>
-          <w:lang w:eastAsia="es-PE"/>
-        </w:rPr>
-        <w:t xml:space="preserve"> </w:t>
-      </w:r>
-      <w:proofErr w:type="spellStart"/>
-      <w:r>
-        <w:rPr>
-          <w:rFonts w:ascii="Times New Roman" w:eastAsia="Times New Roman" w:hAnsi="Times New Roman" w:cs="Times New Roman"/>
-          <w:b/>
-          <w:bCs/>
-          <w:color w:val="0000FF"/>
-          <w:sz w:val="24"/>
-          <w:szCs w:val="24"/>
-          <w:lang w:eastAsia="es-PE"/>
-        </w:rPr>
-        <w:t>Class</w:t>
-      </w:r>
-      <w:proofErr w:type="spellEnd"/>
+        <w:t>Interfaz de usuario - Follow Class</w:t>
+      </w:r>
     </w:p>
     <w:p>
       <w:pPr>
@@ -3853,33 +3631,7 @@
           <w:szCs w:val="24"/>
           <w:lang w:val="es-MX"/>
         </w:rPr>
-        <w:t xml:space="preserve">2.1.1. Vista </w:t>
-      </w:r>
-      <w:proofErr w:type="spellStart"/>
-      <w:r>
-        <w:rPr>
-          <w:rFonts w:ascii="Arial" w:eastAsia="Times New Roman" w:hAnsi="Arial" w:cs="Arial"/>
-          <w:b/>
-          <w:bCs/>
-          <w:color w:val="434343"/>
-          <w:sz w:val="24"/>
-          <w:szCs w:val="24"/>
-          <w:lang w:val="es-MX"/>
-        </w:rPr>
-        <w:t>N°</w:t>
-      </w:r>
-      <w:proofErr w:type="spellEnd"/>
-      <w:r>
-        <w:rPr>
-          <w:rFonts w:ascii="Arial" w:eastAsia="Times New Roman" w:hAnsi="Arial" w:cs="Arial"/>
-          <w:b/>
-          <w:bCs/>
-          <w:color w:val="434343"/>
-          <w:sz w:val="24"/>
-          <w:szCs w:val="24"/>
-          <w:lang w:val="es-MX"/>
-        </w:rPr>
-        <w:t xml:space="preserve"> 01.1: </w:t>
+        <w:t xml:space="preserve">2.1.1. Vista N° 01.1: </w:t>
       </w:r>
       <w:r>
         <w:rPr>
@@ -3954,9 +3706,8 @@
           <w:szCs w:val="24"/>
           <w:lang w:val="es-MX"/>
         </w:rPr>
-        <w:t xml:space="preserve">. Vista </w:t>
-      </w:r>
-      <w:proofErr w:type="spellStart"/>
+        <w:t>. Vista N° 01.</w:t>
+      </w:r>
       <w:r>
         <w:rPr>
           <w:rFonts w:ascii="Arial" w:eastAsia="Times New Roman" w:hAnsi="Arial" w:cs="Arial"/>
@@ -3967,9 +3718,8 @@
           <w:szCs w:val="24"/>
           <w:lang w:val="es-MX"/>
         </w:rPr>
-        <w:t>N°</w:t>
-      </w:r>
-      <w:proofErr w:type="spellEnd"/>
+        <w:t>2</w:t>
+      </w:r>
       <w:r>
         <w:rPr>
           <w:rFonts w:ascii="Arial" w:eastAsia="Times New Roman" w:hAnsi="Arial" w:cs="Arial"/>
@@ -3980,7 +3730,7 @@
           <w:szCs w:val="24"/>
           <w:lang w:val="es-MX"/>
         </w:rPr>
-        <w:t xml:space="preserve"> 01.</w:t>
+        <w:t>: Vista</w:t>
       </w:r>
       <w:r>
         <w:rPr>
@@ -3992,57 +3742,7 @@
           <w:szCs w:val="24"/>
           <w:lang w:val="es-MX"/>
         </w:rPr>
-        <w:t>2</w:t>
-      </w:r>
-      <w:r>
-        <w:rPr>
-          <w:rFonts w:ascii="Arial" w:eastAsia="Times New Roman" w:hAnsi="Arial" w:cs="Arial"/>
-          <w:b/>
-          <w:bCs/>
-          <w:color w:val="434343"/>
-          <w:sz w:val="24"/>
-          <w:szCs w:val="24"/>
-          <w:lang w:val="es-MX"/>
-        </w:rPr>
-        <w:t>: Vista</w:t>
-      </w:r>
-      <w:r>
-        <w:rPr>
-          <w:rFonts w:ascii="Arial" w:eastAsia="Times New Roman" w:hAnsi="Arial" w:cs="Arial"/>
-          <w:b/>
-          <w:bCs/>
-          <w:color w:val="434343"/>
-          <w:sz w:val="24"/>
-          <w:szCs w:val="24"/>
-          <w:lang w:val="es-MX"/>
-        </w:rPr>
-        <w:t xml:space="preserve"> de </w:t>
-      </w:r>
-      <w:proofErr w:type="spellStart"/>
-      <w:r>
-        <w:rPr>
-          <w:rFonts w:ascii="Arial" w:eastAsia="Times New Roman" w:hAnsi="Arial" w:cs="Arial"/>
-          <w:b/>
-          <w:bCs/>
-          <w:color w:val="434343"/>
-          <w:sz w:val="24"/>
-          <w:szCs w:val="24"/>
-          <w:lang w:val="es-MX"/>
-        </w:rPr>
-        <w:t>Login</w:t>
-      </w:r>
-      <w:proofErr w:type="spellEnd"/>
-      <w:r>
-        <w:rPr>
-          <w:rFonts w:ascii="Arial" w:eastAsia="Times New Roman" w:hAnsi="Arial" w:cs="Arial"/>
-          <w:b/>
-          <w:bCs/>
-          <w:color w:val="434343"/>
-          <w:sz w:val="24"/>
-          <w:szCs w:val="24"/>
-          <w:lang w:val="es-MX"/>
-        </w:rPr>
-        <w:t xml:space="preserve"> de Usuario</w:t>
+        <w:t xml:space="preserve"> de Login de Usuario</w:t>
       </w:r>
     </w:p>
     <w:p>
@@ -4158,33 +3858,7 @@
           <w:szCs w:val="24"/>
           <w:lang w:val="es-MX"/>
         </w:rPr>
-        <w:t xml:space="preserve">2.1.1. Vista </w:t>
-      </w:r>
-      <w:proofErr w:type="spellStart"/>
-      <w:r>
-        <w:rPr>
-          <w:rFonts w:ascii="Arial" w:eastAsia="Times New Roman" w:hAnsi="Arial" w:cs="Arial"/>
-          <w:b/>
-          <w:bCs/>
-          <w:color w:val="434343"/>
-          <w:sz w:val="24"/>
-          <w:szCs w:val="24"/>
-          <w:lang w:val="es-MX"/>
-        </w:rPr>
-        <w:t>N°</w:t>
-      </w:r>
-      <w:proofErr w:type="spellEnd"/>
-      <w:r>
-        <w:rPr>
-          <w:rFonts w:ascii="Arial" w:eastAsia="Times New Roman" w:hAnsi="Arial" w:cs="Arial"/>
-          <w:b/>
-          <w:bCs/>
-          <w:color w:val="434343"/>
-          <w:sz w:val="24"/>
-          <w:szCs w:val="24"/>
-          <w:lang w:val="es-MX"/>
-        </w:rPr>
-        <w:t xml:space="preserve"> 0</w:t>
+        <w:t>2.1.1. Vista N° 0</w:t>
       </w:r>
       <w:r>
         <w:rPr>
@@ -4235,7 +3909,7 @@
 </file>
 
 <file path=word/endnotes.xml><?xml version="1.0" encoding="utf-8"?>
-<w:endnotes xmlns:wpc="http://schemas.microsoft.com/office/word/2010/wordprocessingCanvas" xmlns:cx="http://schemas.microsoft.com/office/drawing/2014/chartex" xmlns:cx1="http://schemas.microsoft.com/office/drawing/2015/9/8/chartex" xmlns:cx2="http://schemas.microsoft.com/office/drawing/2015/10/21/chartex" xmlns:cx3="http://schemas.microsoft.com/office/drawing/2016/5/9/chartex" xmlns:cx4="http://schemas.microsoft.com/office/drawing/2016/5/10/chartex" xmlns:cx5="http://schemas.microsoft.com/office/drawing/2016/5/11/chartex" xmlns:cx6="http://schemas.microsoft.com/office/drawing/2016/5/12/chartex" xmlns:cx7="http://schemas.microsoft.com/office/drawing/2016/5/13/chartex" xmlns:cx8="http://schemas.microsoft.com/office/drawing/2016/5/14/chartex" xmlns:mc="http://schemas.openxmlformats.org/markup-compatibility/2006" xmlns:aink="http://schemas.microsoft.com/office/drawing/2016/ink" xmlns:am3d="http://schemas.microsoft.com/office/drawing/2017/model3d" xmlns:o="urn:schemas-microsoft-com:office:office" xmlns:oel="http://schemas.microsoft.com/office/2019/extlst" xmlns:r="http://schemas.openxmlformats.org/officeDocument/2006/relationships" xmlns:m="http://schemas.openxmlformats.org/officeDocument/2006/math" xmlns:v="urn:schemas-microsoft-com:vml" xmlns:wp14="http://schemas.microsoft.com/office/word/2010/wordprocessingDrawing" xmlns:wp="http://schemas.openxmlformats.org/drawingml/2006/wordprocessingDrawing" xmlns:w10="urn:schemas-microsoft-com:office:word" xmlns:w="http://schemas.openxmlformats.org/wordprocessingml/2006/main" xmlns:w14="http://schemas.microsoft.com/office/word/2010/wordml" xmlns:w15="http://schemas.microsoft.com/office/word/2012/wordml" xmlns:w16cex="http://schemas.microsoft.com/office/word/2018/wordml/cex" xmlns:w16cid="http://schemas.microsoft.com/office/word/2016/wordml/cid" xmlns:w16="http://schemas.microsoft.com/office/word/2018/wordml" xmlns:w16sdtdh="http://schemas.microsoft.com/office/word/2020/wordml/sdtdatahash" xmlns:w16se="http://schemas.microsoft.com/office/word/2015/wordml/symex" xmlns:wpg="http://schemas.microsoft.com/office/word/2010/wordprocessingGroup" xmlns:wpi="http://schemas.microsoft.com/office/word/2010/wordprocessingInk" xmlns:wne="http://schemas.microsoft.com/office/word/2006/wordml" xmlns:wps="http://schemas.microsoft.com/office/word/2010/wordprocessingShape" mc:Ignorable="w14 w15 w16se w16cid w16 w16cex w16sdtdh wp14">
+<w:endnotes xmlns:wpc="http://schemas.microsoft.com/office/word/2010/wordprocessingCanvas" xmlns:cx="http://schemas.microsoft.com/office/drawing/2014/chartex" xmlns:mc="http://schemas.openxmlformats.org/markup-compatibility/2006" xmlns:o="urn:schemas-microsoft-com:office:office" xmlns:r="http://schemas.openxmlformats.org/officeDocument/2006/relationships" xmlns:m="http://schemas.openxmlformats.org/officeDocument/2006/math" xmlns:v="urn:schemas-microsoft-com:vml" xmlns:wp14="http://schemas.microsoft.com/office/word/2010/wordprocessingDrawing" xmlns:wp="http://schemas.openxmlformats.org/drawingml/2006/wordprocessingDrawing" xmlns:w10="urn:schemas-microsoft-com:office:word" xmlns:w="http://schemas.openxmlformats.org/wordprocessingml/2006/main" xmlns:w14="http://schemas.microsoft.com/office/word/2010/wordml" xmlns:w15="http://schemas.microsoft.com/office/word/2012/wordml" xmlns:w16se="http://schemas.microsoft.com/office/word/2015/wordml/symex" xmlns:wpg="http://schemas.microsoft.com/office/word/2010/wordprocessingGroup" xmlns:wpi="http://schemas.microsoft.com/office/word/2010/wordprocessingInk" xmlns:wne="http://schemas.microsoft.com/office/word/2006/wordml" xmlns:wps="http://schemas.microsoft.com/office/word/2010/wordprocessingShape" mc:Ignorable="w14 w15 w16se wp14">
   <w:endnote w:type="separator" w:id="-1">
     <w:p>
       <w:pPr>
@@ -4260,7 +3934,7 @@
 </file>
 
 <file path=word/footnotes.xml><?xml version="1.0" encoding="utf-8"?>
-<w:footnotes xmlns:wpc="http://schemas.microsoft.com/office/word/2010/wordprocessingCanvas" xmlns:cx="http://schemas.microsoft.com/office/drawing/2014/chartex" xmlns:cx1="http://schemas.microsoft.com/office/drawing/2015/9/8/chartex" xmlns:cx2="http://schemas.microsoft.com/office/drawing/2015/10/21/chartex" xmlns:cx3="http://schemas.microsoft.com/office/drawing/2016/5/9/chartex" xmlns:cx4="http://schemas.microsoft.com/office/drawing/2016/5/10/chartex" xmlns:cx5="http://schemas.microsoft.com/office/drawing/2016/5/11/chartex" xmlns:cx6="http://schemas.microsoft.com/office/drawing/2016/5/12/chartex" xmlns:cx7="http://schemas.microsoft.com/office/drawing/2016/5/13/chartex" xmlns:cx8="http://schemas.microsoft.com/office/drawing/2016/5/14/chartex" xmlns:mc="http://schemas.openxmlformats.org/markup-compatibility/2006" xmlns:aink="http://schemas.microsoft.com/office/drawing/2016/ink" xmlns:am3d="http://schemas.microsoft.com/office/drawing/2017/model3d" xmlns:o="urn:schemas-microsoft-com:office:office" xmlns:oel="http://schemas.microsoft.com/office/2019/extlst" xmlns:r="http://schemas.openxmlformats.org/officeDocument/2006/relationships" xmlns:m="http://schemas.openxmlformats.org/officeDocument/2006/math" xmlns:v="urn:schemas-microsoft-com:vml" xmlns:wp14="http://schemas.microsoft.com/office/word/2010/wordprocessingDrawing" xmlns:wp="http://schemas.openxmlformats.org/drawingml/2006/wordprocessingDrawing" xmlns:w10="urn:schemas-microsoft-com:office:word" xmlns:w="http://schemas.openxmlformats.org/wordprocessingml/2006/main" xmlns:w14="http://schemas.microsoft.com/office/word/2010/wordml" xmlns:w15="http://schemas.microsoft.com/office/word/2012/wordml" xmlns:w16cex="http://schemas.microsoft.com/office/word/2018/wordml/cex" xmlns:w16cid="http://schemas.microsoft.com/office/word/2016/wordml/cid" xmlns:w16="http://schemas.microsoft.com/office/word/2018/wordml" xmlns:w16sdtdh="http://schemas.microsoft.com/office/word/2020/wordml/sdtdatahash" xmlns:w16se="http://schemas.microsoft.com/office/word/2015/wordml/symex" xmlns:wpg="http://schemas.microsoft.com/office/word/2010/wordprocessingGroup" xmlns:wpi="http://schemas.microsoft.com/office/word/2010/wordprocessingInk" xmlns:wne="http://schemas.microsoft.com/office/word/2006/wordml" xmlns:wps="http://schemas.microsoft.com/office/word/2010/wordprocessingShape" mc:Ignorable="w14 w15 w16se w16cid w16 w16cex w16sdtdh wp14">
+<w:footnotes xmlns:wpc="http://schemas.microsoft.com/office/word/2010/wordprocessingCanvas" xmlns:cx="http://schemas.microsoft.com/office/drawing/2014/chartex" xmlns:mc="http://schemas.openxmlformats.org/markup-compatibility/2006" xmlns:o="urn:schemas-microsoft-com:office:office" xmlns:r="http://schemas.openxmlformats.org/officeDocument/2006/relationships" xmlns:m="http://schemas.openxmlformats.org/officeDocument/2006/math" xmlns:v="urn:schemas-microsoft-com:vml" xmlns:wp14="http://schemas.microsoft.com/office/word/2010/wordprocessingDrawing" xmlns:wp="http://schemas.openxmlformats.org/drawingml/2006/wordprocessingDrawing" xmlns:w10="urn:schemas-microsoft-com:office:word" xmlns:w="http://schemas.openxmlformats.org/wordprocessingml/2006/main" xmlns:w14="http://schemas.microsoft.com/office/word/2010/wordml" xmlns:w15="http://schemas.microsoft.com/office/word/2012/wordml" xmlns:w16se="http://schemas.microsoft.com/office/word/2015/wordml/symex" xmlns:wpg="http://schemas.microsoft.com/office/word/2010/wordprocessingGroup" xmlns:wpi="http://schemas.microsoft.com/office/word/2010/wordprocessingInk" xmlns:wne="http://schemas.microsoft.com/office/word/2006/wordml" xmlns:wps="http://schemas.microsoft.com/office/word/2010/wordprocessingShape" mc:Ignorable="w14 w15 w16se wp14">
   <w:footnote w:type="separator" w:id="-1">
     <w:p>
       <w:pPr>
@@ -4285,7 +3959,7 @@
 </file>
 
 <file path=word/numbering.xml><?xml version="1.0" encoding="utf-8"?>
-<w:numbering xmlns:wpc="http://schemas.microsoft.com/office/word/2010/wordprocessingCanvas" xmlns:cx="http://schemas.microsoft.com/office/drawing/2014/chartex" xmlns:cx1="http://schemas.microsoft.com/office/drawing/2015/9/8/chartex" xmlns:cx2="http://schemas.microsoft.com/office/drawing/2015/10/21/chartex" xmlns:cx3="http://schemas.microsoft.com/office/drawing/2016/5/9/chartex" xmlns:cx4="http://schemas.microsoft.com/office/drawing/2016/5/10/chartex" xmlns:cx5="http://schemas.microsoft.com/office/drawing/2016/5/11/chartex" xmlns:cx6="http://schemas.microsoft.com/office/drawing/2016/5/12/chartex" xmlns:cx7="http://schemas.microsoft.com/office/drawing/2016/5/13/chartex" xmlns:cx8="http://schemas.microsoft.com/office/drawing/2016/5/14/chartex" xmlns:mc="http://schemas.openxmlformats.org/markup-compatibility/2006" xmlns:aink="http://schemas.microsoft.com/office/drawing/2016/ink" xmlns:am3d="http://schemas.microsoft.com/office/drawing/2017/model3d" xmlns:o="urn:schemas-microsoft-com:office:office" xmlns:oel="http://schemas.microsoft.com/office/2019/extlst" xmlns:r="http://schemas.openxmlformats.org/officeDocument/2006/relationships" xmlns:m="http://schemas.openxmlformats.org/officeDocument/2006/math" xmlns:v="urn:schemas-microsoft-com:vml" xmlns:wp14="http://schemas.microsoft.com/office/word/2010/wordprocessingDrawing" xmlns:wp="http://schemas.openxmlformats.org/drawingml/2006/wordprocessingDrawing" xmlns:w10="urn:schemas-microsoft-com:office:word" xmlns:w="http://schemas.openxmlformats.org/wordprocessingml/2006/main" xmlns:w14="http://schemas.microsoft.com/office/word/2010/wordml" xmlns:w15="http://schemas.microsoft.com/office/word/2012/wordml" xmlns:w16cex="http://schemas.microsoft.com/office/word/2018/wordml/cex" xmlns:w16cid="http://schemas.microsoft.com/office/word/2016/wordml/cid" xmlns:w16="http://schemas.microsoft.com/office/word/2018/wordml" xmlns:w16sdtdh="http://schemas.microsoft.com/office/word/2020/wordml/sdtdatahash" xmlns:w16se="http://schemas.microsoft.com/office/word/2015/wordml/symex" xmlns:wpg="http://schemas.microsoft.com/office/word/2010/wordprocessingGroup" xmlns:wpi="http://schemas.microsoft.com/office/word/2010/wordprocessingInk" xmlns:wne="http://schemas.microsoft.com/office/word/2006/wordml" xmlns:wps="http://schemas.microsoft.com/office/word/2010/wordprocessingShape" mc:Ignorable="w14 w15 w16se w16cid w16 w16cex w16sdtdh wp14">
+<w:numbering xmlns:wpc="http://schemas.microsoft.com/office/word/2010/wordprocessingCanvas" xmlns:cx="http://schemas.microsoft.com/office/drawing/2014/chartex" xmlns:mc="http://schemas.openxmlformats.org/markup-compatibility/2006" xmlns:o="urn:schemas-microsoft-com:office:office" xmlns:r="http://schemas.openxmlformats.org/officeDocument/2006/relationships" xmlns:m="http://schemas.openxmlformats.org/officeDocument/2006/math" xmlns:v="urn:schemas-microsoft-com:vml" xmlns:wp14="http://schemas.microsoft.com/office/word/2010/wordprocessingDrawing" xmlns:wp="http://schemas.openxmlformats.org/drawingml/2006/wordprocessingDrawing" xmlns:w10="urn:schemas-microsoft-com:office:word" xmlns:w="http://schemas.openxmlformats.org/wordprocessingml/2006/main" xmlns:w14="http://schemas.microsoft.com/office/word/2010/wordml" xmlns:w15="http://schemas.microsoft.com/office/word/2012/wordml" xmlns:w16se="http://schemas.microsoft.com/office/word/2015/wordml/symex" xmlns:wpg="http://schemas.microsoft.com/office/word/2010/wordprocessingGroup" xmlns:wpi="http://schemas.microsoft.com/office/word/2010/wordprocessingInk" xmlns:wne="http://schemas.microsoft.com/office/word/2006/wordml" xmlns:wps="http://schemas.microsoft.com/office/word/2010/wordprocessingShape" mc:Ignorable="w14 w15 w16se wp14">
   <w:abstractNum w:abstractNumId="0" w15:restartNumberingAfterBreak="0">
     <w:nsid w:val="2084192B"/>
     <w:multiLevelType w:val="hybridMultilevel"/>
@@ -4464,17 +4138,17 @@
       </w:pPr>
     </w:lvl>
   </w:abstractNum>
-  <w:num w:numId="1" w16cid:durableId="2012098057">
+  <w:num w:numId="1">
     <w:abstractNumId w:val="1"/>
   </w:num>
-  <w:num w:numId="2" w16cid:durableId="326788281">
+  <w:num w:numId="2">
     <w:abstractNumId w:val="0"/>
   </w:num>
 </w:numbering>
 </file>
 
 <file path=word/styles.xml><?xml version="1.0" encoding="utf-8"?>
-<w:styles xmlns:mc="http://schemas.openxmlformats.org/markup-compatibility/2006" xmlns:r="http://schemas.openxmlformats.org/officeDocument/2006/relationships" xmlns:w="http://schemas.openxmlformats.org/wordprocessingml/2006/main" xmlns:w14="http://schemas.microsoft.com/office/word/2010/wordml" xmlns:w15="http://schemas.microsoft.com/office/word/2012/wordml" xmlns:w16cex="http://schemas.microsoft.com/office/word/2018/wordml/cex" xmlns:w16cid="http://schemas.microsoft.com/office/word/2016/wordml/cid" xmlns:w16="http://schemas.microsoft.com/office/word/2018/wordml" xmlns:w16sdtdh="http://schemas.microsoft.com/office/word/2020/wordml/sdtdatahash" xmlns:w16se="http://schemas.microsoft.com/office/word/2015/wordml/symex" mc:Ignorable="w14 w15 w16se w16cid w16 w16cex w16sdtdh">
+<w:styles xmlns:mc="http://schemas.openxmlformats.org/markup-compatibility/2006" xmlns:r="http://schemas.openxmlformats.org/officeDocument/2006/relationships" xmlns:w="http://schemas.openxmlformats.org/wordprocessingml/2006/main" xmlns:w14="http://schemas.microsoft.com/office/word/2010/wordml" xmlns:w15="http://schemas.microsoft.com/office/word/2012/wordml" xmlns:w16se="http://schemas.microsoft.com/office/word/2015/wordml/symex" mc:Ignorable="w14 w15 w16se">
   <w:docDefaults>
     <w:rPrDefault>
       <w:rPr>
@@ -4490,7 +4164,7 @@
       </w:pPr>
     </w:pPrDefault>
   </w:docDefaults>
-  <w:latentStyles w:defLockedState="0" w:defUIPriority="99" w:defSemiHidden="0" w:defUnhideWhenUsed="0" w:defQFormat="0" w:count="376">
+  <w:latentStyles w:defLockedState="0" w:defUIPriority="99" w:defSemiHidden="0" w:defUnhideWhenUsed="0" w:defQFormat="0" w:count="371">
     <w:lsdException w:name="Normal" w:uiPriority="0" w:qFormat="1"/>
     <w:lsdException w:name="heading 1" w:uiPriority="9" w:qFormat="1"/>
     <w:lsdException w:name="heading 2" w:semiHidden="1" w:uiPriority="9" w:unhideWhenUsed="1" w:qFormat="1"/>
@@ -4862,11 +4536,6 @@
     <w:lsdException w:name="List Table 5 Dark Accent 6" w:uiPriority="50"/>
     <w:lsdException w:name="List Table 6 Colorful Accent 6" w:uiPriority="51"/>
     <w:lsdException w:name="List Table 7 Colorful Accent 6" w:uiPriority="52"/>
-    <w:lsdException w:name="Mention" w:semiHidden="1" w:unhideWhenUsed="1"/>
-    <w:lsdException w:name="Smart Hyperlink" w:semiHidden="1" w:unhideWhenUsed="1"/>
-    <w:lsdException w:name="Hashtag" w:semiHidden="1" w:unhideWhenUsed="1"/>
-    <w:lsdException w:name="Unresolved Mention" w:semiHidden="1" w:unhideWhenUsed="1"/>
-    <w:lsdException w:name="Smart Link" w:semiHidden="1" w:unhideWhenUsed="1"/>
   </w:latentStyles>
   <w:style w:type="paragraph" w:default="1" w:styleId="Normal">
     <w:name w:val="Normal"/>

</xml_diff>

<commit_message>
FC-DEUI Requisitos Funcionales 3
</commit_message>
<xml_diff>
--- a/Desarrollo/FC/Analisis/FC-DEUI.docx
+++ b/Desarrollo/FC/Analisis/FC-DEUI.docx
@@ -1,6 +1,6 @@
 
 <file path=word/document.xml><?xml version="1.0" encoding="utf-8"?>
-<w:document xmlns:wpc="http://schemas.microsoft.com/office/word/2010/wordprocessingCanvas" xmlns:cx="http://schemas.microsoft.com/office/drawing/2014/chartex" xmlns:mc="http://schemas.openxmlformats.org/markup-compatibility/2006" xmlns:o="urn:schemas-microsoft-com:office:office" xmlns:r="http://schemas.openxmlformats.org/officeDocument/2006/relationships" xmlns:m="http://schemas.openxmlformats.org/officeDocument/2006/math" xmlns:v="urn:schemas-microsoft-com:vml" xmlns:wp14="http://schemas.microsoft.com/office/word/2010/wordprocessingDrawing" xmlns:wp="http://schemas.openxmlformats.org/drawingml/2006/wordprocessingDrawing" xmlns:w10="urn:schemas-microsoft-com:office:word" xmlns:w="http://schemas.openxmlformats.org/wordprocessingml/2006/main" xmlns:w14="http://schemas.microsoft.com/office/word/2010/wordml" xmlns:w15="http://schemas.microsoft.com/office/word/2012/wordml" xmlns:w16se="http://schemas.microsoft.com/office/word/2015/wordml/symex" xmlns:wpg="http://schemas.microsoft.com/office/word/2010/wordprocessingGroup" xmlns:wpi="http://schemas.microsoft.com/office/word/2010/wordprocessingInk" xmlns:wne="http://schemas.microsoft.com/office/word/2006/wordml" xmlns:wps="http://schemas.microsoft.com/office/word/2010/wordprocessingShape" mc:Ignorable="w14 w15 w16se wp14">
+<w:document xmlns:wpc="http://schemas.microsoft.com/office/word/2010/wordprocessingCanvas" xmlns:cx="http://schemas.microsoft.com/office/drawing/2014/chartex" xmlns:cx1="http://schemas.microsoft.com/office/drawing/2015/9/8/chartex" xmlns:cx2="http://schemas.microsoft.com/office/drawing/2015/10/21/chartex" xmlns:cx3="http://schemas.microsoft.com/office/drawing/2016/5/9/chartex" xmlns:cx4="http://schemas.microsoft.com/office/drawing/2016/5/10/chartex" xmlns:cx5="http://schemas.microsoft.com/office/drawing/2016/5/11/chartex" xmlns:cx6="http://schemas.microsoft.com/office/drawing/2016/5/12/chartex" xmlns:cx7="http://schemas.microsoft.com/office/drawing/2016/5/13/chartex" xmlns:cx8="http://schemas.microsoft.com/office/drawing/2016/5/14/chartex" xmlns:mc="http://schemas.openxmlformats.org/markup-compatibility/2006" xmlns:aink="http://schemas.microsoft.com/office/drawing/2016/ink" xmlns:am3d="http://schemas.microsoft.com/office/drawing/2017/model3d" xmlns:o="urn:schemas-microsoft-com:office:office" xmlns:oel="http://schemas.microsoft.com/office/2019/extlst" xmlns:r="http://schemas.openxmlformats.org/officeDocument/2006/relationships" xmlns:m="http://schemas.openxmlformats.org/officeDocument/2006/math" xmlns:v="urn:schemas-microsoft-com:vml" xmlns:wp14="http://schemas.microsoft.com/office/word/2010/wordprocessingDrawing" xmlns:wp="http://schemas.openxmlformats.org/drawingml/2006/wordprocessingDrawing" xmlns:w10="urn:schemas-microsoft-com:office:word" xmlns:w="http://schemas.openxmlformats.org/wordprocessingml/2006/main" xmlns:w14="http://schemas.microsoft.com/office/word/2010/wordml" xmlns:w15="http://schemas.microsoft.com/office/word/2012/wordml" xmlns:w16cex="http://schemas.microsoft.com/office/word/2018/wordml/cex" xmlns:w16cid="http://schemas.microsoft.com/office/word/2016/wordml/cid" xmlns:w16="http://schemas.microsoft.com/office/word/2018/wordml" xmlns:w16sdtdh="http://schemas.microsoft.com/office/word/2020/wordml/sdtdatahash" xmlns:w16se="http://schemas.microsoft.com/office/word/2015/wordml/symex" xmlns:wpg="http://schemas.microsoft.com/office/word/2010/wordprocessingGroup" xmlns:wpi="http://schemas.microsoft.com/office/word/2010/wordprocessingInk" xmlns:wne="http://schemas.microsoft.com/office/word/2006/wordml" xmlns:wps="http://schemas.microsoft.com/office/word/2010/wordprocessingShape" mc:Ignorable="w14 w15 w16se w16cid w16 w16cex w16sdtdh wp14">
   <w:body>
     <w:p>
       <w:pPr>
@@ -2256,8 +2256,6 @@
               </w:rPr>
               <w:t>actividad</w:t>
             </w:r>
-            <w:bookmarkStart w:id="0" w:name="_GoBack"/>
-            <w:bookmarkEnd w:id="0"/>
             <w:r>
               <w:rPr>
                 <w:rFonts w:ascii="Arial" w:eastAsia="Times New Roman" w:hAnsi="Arial" w:cs="Arial"/>
@@ -2373,6 +2371,59 @@
             <w:r>
               <w:rPr>
                 <w:rFonts w:ascii="Arial" w:eastAsia="Times New Roman" w:hAnsi="Arial" w:cs="Arial"/>
+                <w:bCs/>
+                <w:color w:val="000000"/>
+                <w:lang w:eastAsia="es-PE"/>
+              </w:rPr>
+              <w:t>Visualizar la sección de ayuda</w:t>
+            </w:r>
+            <w:r>
+              <w:rPr>
+                <w:rFonts w:ascii="Arial" w:eastAsia="Times New Roman" w:hAnsi="Arial" w:cs="Arial"/>
+                <w:b/>
+                <w:color w:val="000000"/>
+                <w:lang w:eastAsia="es-PE"/>
+              </w:rPr>
+              <w:t xml:space="preserve"> </w:t>
+            </w:r>
+            <w:r>
+              <w:rPr>
+                <w:rFonts w:ascii="Arial" w:eastAsia="Times New Roman" w:hAnsi="Arial" w:cs="Arial"/>
+                <w:b/>
+                <w:color w:val="000000"/>
+                <w:lang w:eastAsia="es-PE"/>
+              </w:rPr>
+              <w:t>(VIEW 0</w:t>
+            </w:r>
+            <w:r>
+              <w:rPr>
+                <w:rFonts w:ascii="Arial" w:eastAsia="Times New Roman" w:hAnsi="Arial" w:cs="Arial"/>
+                <w:b/>
+                <w:color w:val="000000"/>
+                <w:lang w:eastAsia="es-PE"/>
+              </w:rPr>
+              <w:t>6</w:t>
+            </w:r>
+            <w:r>
+              <w:rPr>
+                <w:rFonts w:ascii="Arial" w:eastAsia="Times New Roman" w:hAnsi="Arial" w:cs="Arial"/>
+                <w:b/>
+                <w:color w:val="000000"/>
+                <w:lang w:eastAsia="es-PE"/>
+              </w:rPr>
+              <w:t>)</w:t>
+            </w:r>
+            <w:r>
+              <w:rPr>
+                <w:rFonts w:ascii="Arial" w:eastAsia="Times New Roman" w:hAnsi="Arial" w:cs="Arial"/>
+                <w:color w:val="000000"/>
+                <w:lang w:eastAsia="es-PE"/>
+              </w:rPr>
+              <w:t> </w:t>
+            </w:r>
+            <w:r>
+              <w:rPr>
+                <w:rFonts w:ascii="Arial" w:eastAsia="Times New Roman" w:hAnsi="Arial" w:cs="Arial"/>
                 <w:color w:val="000000"/>
                 <w:lang w:eastAsia="es-PE"/>
               </w:rPr>
@@ -2465,6 +2516,59 @@
                 <w:lang w:eastAsia="es-PE"/>
               </w:rPr>
             </w:pPr>
+            <w:r>
+              <w:rPr>
+                <w:rFonts w:ascii="Arial" w:eastAsia="Times New Roman" w:hAnsi="Arial" w:cs="Arial"/>
+                <w:bCs/>
+                <w:color w:val="000000"/>
+                <w:lang w:eastAsia="es-PE"/>
+              </w:rPr>
+              <w:t>Buscador en la sección de ayuda</w:t>
+            </w:r>
+            <w:r>
+              <w:rPr>
+                <w:rFonts w:ascii="Arial" w:eastAsia="Times New Roman" w:hAnsi="Arial" w:cs="Arial"/>
+                <w:b/>
+                <w:color w:val="000000"/>
+                <w:lang w:eastAsia="es-PE"/>
+              </w:rPr>
+              <w:t xml:space="preserve"> </w:t>
+            </w:r>
+            <w:r>
+              <w:rPr>
+                <w:rFonts w:ascii="Arial" w:eastAsia="Times New Roman" w:hAnsi="Arial" w:cs="Arial"/>
+                <w:b/>
+                <w:color w:val="000000"/>
+                <w:lang w:eastAsia="es-PE"/>
+              </w:rPr>
+              <w:t>(VIEW 0</w:t>
+            </w:r>
+            <w:r>
+              <w:rPr>
+                <w:rFonts w:ascii="Arial" w:eastAsia="Times New Roman" w:hAnsi="Arial" w:cs="Arial"/>
+                <w:b/>
+                <w:color w:val="000000"/>
+                <w:lang w:eastAsia="es-PE"/>
+              </w:rPr>
+              <w:t>7</w:t>
+            </w:r>
+            <w:r>
+              <w:rPr>
+                <w:rFonts w:ascii="Arial" w:eastAsia="Times New Roman" w:hAnsi="Arial" w:cs="Arial"/>
+                <w:b/>
+                <w:color w:val="000000"/>
+                <w:lang w:eastAsia="es-PE"/>
+              </w:rPr>
+              <w:t>)</w:t>
+            </w:r>
+            <w:r>
+              <w:rPr>
+                <w:rFonts w:ascii="Arial" w:eastAsia="Times New Roman" w:hAnsi="Arial" w:cs="Arial"/>
+                <w:color w:val="000000"/>
+                <w:lang w:eastAsia="es-PE"/>
+              </w:rPr>
+              <w:t> </w:t>
+            </w:r>
             <w:r>
               <w:rPr>
                 <w:rFonts w:ascii="Arial" w:eastAsia="Times New Roman" w:hAnsi="Arial" w:cs="Arial"/>
@@ -3909,7 +4013,7 @@
 </file>
 
 <file path=word/endnotes.xml><?xml version="1.0" encoding="utf-8"?>
-<w:endnotes xmlns:wpc="http://schemas.microsoft.com/office/word/2010/wordprocessingCanvas" xmlns:cx="http://schemas.microsoft.com/office/drawing/2014/chartex" xmlns:mc="http://schemas.openxmlformats.org/markup-compatibility/2006" xmlns:o="urn:schemas-microsoft-com:office:office" xmlns:r="http://schemas.openxmlformats.org/officeDocument/2006/relationships" xmlns:m="http://schemas.openxmlformats.org/officeDocument/2006/math" xmlns:v="urn:schemas-microsoft-com:vml" xmlns:wp14="http://schemas.microsoft.com/office/word/2010/wordprocessingDrawing" xmlns:wp="http://schemas.openxmlformats.org/drawingml/2006/wordprocessingDrawing" xmlns:w10="urn:schemas-microsoft-com:office:word" xmlns:w="http://schemas.openxmlformats.org/wordprocessingml/2006/main" xmlns:w14="http://schemas.microsoft.com/office/word/2010/wordml" xmlns:w15="http://schemas.microsoft.com/office/word/2012/wordml" xmlns:w16se="http://schemas.microsoft.com/office/word/2015/wordml/symex" xmlns:wpg="http://schemas.microsoft.com/office/word/2010/wordprocessingGroup" xmlns:wpi="http://schemas.microsoft.com/office/word/2010/wordprocessingInk" xmlns:wne="http://schemas.microsoft.com/office/word/2006/wordml" xmlns:wps="http://schemas.microsoft.com/office/word/2010/wordprocessingShape" mc:Ignorable="w14 w15 w16se wp14">
+<w:endnotes xmlns:wpc="http://schemas.microsoft.com/office/word/2010/wordprocessingCanvas" xmlns:cx="http://schemas.microsoft.com/office/drawing/2014/chartex" xmlns:cx1="http://schemas.microsoft.com/office/drawing/2015/9/8/chartex" xmlns:cx2="http://schemas.microsoft.com/office/drawing/2015/10/21/chartex" xmlns:cx3="http://schemas.microsoft.com/office/drawing/2016/5/9/chartex" xmlns:cx4="http://schemas.microsoft.com/office/drawing/2016/5/10/chartex" xmlns:cx5="http://schemas.microsoft.com/office/drawing/2016/5/11/chartex" xmlns:cx6="http://schemas.microsoft.com/office/drawing/2016/5/12/chartex" xmlns:cx7="http://schemas.microsoft.com/office/drawing/2016/5/13/chartex" xmlns:cx8="http://schemas.microsoft.com/office/drawing/2016/5/14/chartex" xmlns:mc="http://schemas.openxmlformats.org/markup-compatibility/2006" xmlns:aink="http://schemas.microsoft.com/office/drawing/2016/ink" xmlns:am3d="http://schemas.microsoft.com/office/drawing/2017/model3d" xmlns:o="urn:schemas-microsoft-com:office:office" xmlns:oel="http://schemas.microsoft.com/office/2019/extlst" xmlns:r="http://schemas.openxmlformats.org/officeDocument/2006/relationships" xmlns:m="http://schemas.openxmlformats.org/officeDocument/2006/math" xmlns:v="urn:schemas-microsoft-com:vml" xmlns:wp14="http://schemas.microsoft.com/office/word/2010/wordprocessingDrawing" xmlns:wp="http://schemas.openxmlformats.org/drawingml/2006/wordprocessingDrawing" xmlns:w10="urn:schemas-microsoft-com:office:word" xmlns:w="http://schemas.openxmlformats.org/wordprocessingml/2006/main" xmlns:w14="http://schemas.microsoft.com/office/word/2010/wordml" xmlns:w15="http://schemas.microsoft.com/office/word/2012/wordml" xmlns:w16cex="http://schemas.microsoft.com/office/word/2018/wordml/cex" xmlns:w16cid="http://schemas.microsoft.com/office/word/2016/wordml/cid" xmlns:w16="http://schemas.microsoft.com/office/word/2018/wordml" xmlns:w16sdtdh="http://schemas.microsoft.com/office/word/2020/wordml/sdtdatahash" xmlns:w16se="http://schemas.microsoft.com/office/word/2015/wordml/symex" xmlns:wpg="http://schemas.microsoft.com/office/word/2010/wordprocessingGroup" xmlns:wpi="http://schemas.microsoft.com/office/word/2010/wordprocessingInk" xmlns:wne="http://schemas.microsoft.com/office/word/2006/wordml" xmlns:wps="http://schemas.microsoft.com/office/word/2010/wordprocessingShape" mc:Ignorable="w14 w15 w16se w16cid w16 w16cex w16sdtdh wp14">
   <w:endnote w:type="separator" w:id="-1">
     <w:p>
       <w:pPr>
@@ -3934,7 +4038,7 @@
 </file>
 
 <file path=word/footnotes.xml><?xml version="1.0" encoding="utf-8"?>
-<w:footnotes xmlns:wpc="http://schemas.microsoft.com/office/word/2010/wordprocessingCanvas" xmlns:cx="http://schemas.microsoft.com/office/drawing/2014/chartex" xmlns:mc="http://schemas.openxmlformats.org/markup-compatibility/2006" xmlns:o="urn:schemas-microsoft-com:office:office" xmlns:r="http://schemas.openxmlformats.org/officeDocument/2006/relationships" xmlns:m="http://schemas.openxmlformats.org/officeDocument/2006/math" xmlns:v="urn:schemas-microsoft-com:vml" xmlns:wp14="http://schemas.microsoft.com/office/word/2010/wordprocessingDrawing" xmlns:wp="http://schemas.openxmlformats.org/drawingml/2006/wordprocessingDrawing" xmlns:w10="urn:schemas-microsoft-com:office:word" xmlns:w="http://schemas.openxmlformats.org/wordprocessingml/2006/main" xmlns:w14="http://schemas.microsoft.com/office/word/2010/wordml" xmlns:w15="http://schemas.microsoft.com/office/word/2012/wordml" xmlns:w16se="http://schemas.microsoft.com/office/word/2015/wordml/symex" xmlns:wpg="http://schemas.microsoft.com/office/word/2010/wordprocessingGroup" xmlns:wpi="http://schemas.microsoft.com/office/word/2010/wordprocessingInk" xmlns:wne="http://schemas.microsoft.com/office/word/2006/wordml" xmlns:wps="http://schemas.microsoft.com/office/word/2010/wordprocessingShape" mc:Ignorable="w14 w15 w16se wp14">
+<w:footnotes xmlns:wpc="http://schemas.microsoft.com/office/word/2010/wordprocessingCanvas" xmlns:cx="http://schemas.microsoft.com/office/drawing/2014/chartex" xmlns:cx1="http://schemas.microsoft.com/office/drawing/2015/9/8/chartex" xmlns:cx2="http://schemas.microsoft.com/office/drawing/2015/10/21/chartex" xmlns:cx3="http://schemas.microsoft.com/office/drawing/2016/5/9/chartex" xmlns:cx4="http://schemas.microsoft.com/office/drawing/2016/5/10/chartex" xmlns:cx5="http://schemas.microsoft.com/office/drawing/2016/5/11/chartex" xmlns:cx6="http://schemas.microsoft.com/office/drawing/2016/5/12/chartex" xmlns:cx7="http://schemas.microsoft.com/office/drawing/2016/5/13/chartex" xmlns:cx8="http://schemas.microsoft.com/office/drawing/2016/5/14/chartex" xmlns:mc="http://schemas.openxmlformats.org/markup-compatibility/2006" xmlns:aink="http://schemas.microsoft.com/office/drawing/2016/ink" xmlns:am3d="http://schemas.microsoft.com/office/drawing/2017/model3d" xmlns:o="urn:schemas-microsoft-com:office:office" xmlns:oel="http://schemas.microsoft.com/office/2019/extlst" xmlns:r="http://schemas.openxmlformats.org/officeDocument/2006/relationships" xmlns:m="http://schemas.openxmlformats.org/officeDocument/2006/math" xmlns:v="urn:schemas-microsoft-com:vml" xmlns:wp14="http://schemas.microsoft.com/office/word/2010/wordprocessingDrawing" xmlns:wp="http://schemas.openxmlformats.org/drawingml/2006/wordprocessingDrawing" xmlns:w10="urn:schemas-microsoft-com:office:word" xmlns:w="http://schemas.openxmlformats.org/wordprocessingml/2006/main" xmlns:w14="http://schemas.microsoft.com/office/word/2010/wordml" xmlns:w15="http://schemas.microsoft.com/office/word/2012/wordml" xmlns:w16cex="http://schemas.microsoft.com/office/word/2018/wordml/cex" xmlns:w16cid="http://schemas.microsoft.com/office/word/2016/wordml/cid" xmlns:w16="http://schemas.microsoft.com/office/word/2018/wordml" xmlns:w16sdtdh="http://schemas.microsoft.com/office/word/2020/wordml/sdtdatahash" xmlns:w16se="http://schemas.microsoft.com/office/word/2015/wordml/symex" xmlns:wpg="http://schemas.microsoft.com/office/word/2010/wordprocessingGroup" xmlns:wpi="http://schemas.microsoft.com/office/word/2010/wordprocessingInk" xmlns:wne="http://schemas.microsoft.com/office/word/2006/wordml" xmlns:wps="http://schemas.microsoft.com/office/word/2010/wordprocessingShape" mc:Ignorable="w14 w15 w16se w16cid w16 w16cex w16sdtdh wp14">
   <w:footnote w:type="separator" w:id="-1">
     <w:p>
       <w:pPr>
@@ -3959,7 +4063,7 @@
 </file>
 
 <file path=word/numbering.xml><?xml version="1.0" encoding="utf-8"?>
-<w:numbering xmlns:wpc="http://schemas.microsoft.com/office/word/2010/wordprocessingCanvas" xmlns:cx="http://schemas.microsoft.com/office/drawing/2014/chartex" xmlns:mc="http://schemas.openxmlformats.org/markup-compatibility/2006" xmlns:o="urn:schemas-microsoft-com:office:office" xmlns:r="http://schemas.openxmlformats.org/officeDocument/2006/relationships" xmlns:m="http://schemas.openxmlformats.org/officeDocument/2006/math" xmlns:v="urn:schemas-microsoft-com:vml" xmlns:wp14="http://schemas.microsoft.com/office/word/2010/wordprocessingDrawing" xmlns:wp="http://schemas.openxmlformats.org/drawingml/2006/wordprocessingDrawing" xmlns:w10="urn:schemas-microsoft-com:office:word" xmlns:w="http://schemas.openxmlformats.org/wordprocessingml/2006/main" xmlns:w14="http://schemas.microsoft.com/office/word/2010/wordml" xmlns:w15="http://schemas.microsoft.com/office/word/2012/wordml" xmlns:w16se="http://schemas.microsoft.com/office/word/2015/wordml/symex" xmlns:wpg="http://schemas.microsoft.com/office/word/2010/wordprocessingGroup" xmlns:wpi="http://schemas.microsoft.com/office/word/2010/wordprocessingInk" xmlns:wne="http://schemas.microsoft.com/office/word/2006/wordml" xmlns:wps="http://schemas.microsoft.com/office/word/2010/wordprocessingShape" mc:Ignorable="w14 w15 w16se wp14">
+<w:numbering xmlns:wpc="http://schemas.microsoft.com/office/word/2010/wordprocessingCanvas" xmlns:cx="http://schemas.microsoft.com/office/drawing/2014/chartex" xmlns:cx1="http://schemas.microsoft.com/office/drawing/2015/9/8/chartex" xmlns:cx2="http://schemas.microsoft.com/office/drawing/2015/10/21/chartex" xmlns:cx3="http://schemas.microsoft.com/office/drawing/2016/5/9/chartex" xmlns:cx4="http://schemas.microsoft.com/office/drawing/2016/5/10/chartex" xmlns:cx5="http://schemas.microsoft.com/office/drawing/2016/5/11/chartex" xmlns:cx6="http://schemas.microsoft.com/office/drawing/2016/5/12/chartex" xmlns:cx7="http://schemas.microsoft.com/office/drawing/2016/5/13/chartex" xmlns:cx8="http://schemas.microsoft.com/office/drawing/2016/5/14/chartex" xmlns:mc="http://schemas.openxmlformats.org/markup-compatibility/2006" xmlns:aink="http://schemas.microsoft.com/office/drawing/2016/ink" xmlns:am3d="http://schemas.microsoft.com/office/drawing/2017/model3d" xmlns:o="urn:schemas-microsoft-com:office:office" xmlns:oel="http://schemas.microsoft.com/office/2019/extlst" xmlns:r="http://schemas.openxmlformats.org/officeDocument/2006/relationships" xmlns:m="http://schemas.openxmlformats.org/officeDocument/2006/math" xmlns:v="urn:schemas-microsoft-com:vml" xmlns:wp14="http://schemas.microsoft.com/office/word/2010/wordprocessingDrawing" xmlns:wp="http://schemas.openxmlformats.org/drawingml/2006/wordprocessingDrawing" xmlns:w10="urn:schemas-microsoft-com:office:word" xmlns:w="http://schemas.openxmlformats.org/wordprocessingml/2006/main" xmlns:w14="http://schemas.microsoft.com/office/word/2010/wordml" xmlns:w15="http://schemas.microsoft.com/office/word/2012/wordml" xmlns:w16cex="http://schemas.microsoft.com/office/word/2018/wordml/cex" xmlns:w16cid="http://schemas.microsoft.com/office/word/2016/wordml/cid" xmlns:w16="http://schemas.microsoft.com/office/word/2018/wordml" xmlns:w16sdtdh="http://schemas.microsoft.com/office/word/2020/wordml/sdtdatahash" xmlns:w16se="http://schemas.microsoft.com/office/word/2015/wordml/symex" xmlns:wpg="http://schemas.microsoft.com/office/word/2010/wordprocessingGroup" xmlns:wpi="http://schemas.microsoft.com/office/word/2010/wordprocessingInk" xmlns:wne="http://schemas.microsoft.com/office/word/2006/wordml" xmlns:wps="http://schemas.microsoft.com/office/word/2010/wordprocessingShape" mc:Ignorable="w14 w15 w16se w16cid w16 w16cex w16sdtdh wp14">
   <w:abstractNum w:abstractNumId="0" w15:restartNumberingAfterBreak="0">
     <w:nsid w:val="2084192B"/>
     <w:multiLevelType w:val="hybridMultilevel"/>
@@ -4138,17 +4242,17 @@
       </w:pPr>
     </w:lvl>
   </w:abstractNum>
-  <w:num w:numId="1">
+  <w:num w:numId="1" w16cid:durableId="1950895464">
     <w:abstractNumId w:val="1"/>
   </w:num>
-  <w:num w:numId="2">
+  <w:num w:numId="2" w16cid:durableId="1457795566">
     <w:abstractNumId w:val="0"/>
   </w:num>
 </w:numbering>
 </file>
 
 <file path=word/styles.xml><?xml version="1.0" encoding="utf-8"?>
-<w:styles xmlns:mc="http://schemas.openxmlformats.org/markup-compatibility/2006" xmlns:r="http://schemas.openxmlformats.org/officeDocument/2006/relationships" xmlns:w="http://schemas.openxmlformats.org/wordprocessingml/2006/main" xmlns:w14="http://schemas.microsoft.com/office/word/2010/wordml" xmlns:w15="http://schemas.microsoft.com/office/word/2012/wordml" xmlns:w16se="http://schemas.microsoft.com/office/word/2015/wordml/symex" mc:Ignorable="w14 w15 w16se">
+<w:styles xmlns:mc="http://schemas.openxmlformats.org/markup-compatibility/2006" xmlns:r="http://schemas.openxmlformats.org/officeDocument/2006/relationships" xmlns:w="http://schemas.openxmlformats.org/wordprocessingml/2006/main" xmlns:w14="http://schemas.microsoft.com/office/word/2010/wordml" xmlns:w15="http://schemas.microsoft.com/office/word/2012/wordml" xmlns:w16cex="http://schemas.microsoft.com/office/word/2018/wordml/cex" xmlns:w16cid="http://schemas.microsoft.com/office/word/2016/wordml/cid" xmlns:w16="http://schemas.microsoft.com/office/word/2018/wordml" xmlns:w16sdtdh="http://schemas.microsoft.com/office/word/2020/wordml/sdtdatahash" xmlns:w16se="http://schemas.microsoft.com/office/word/2015/wordml/symex" mc:Ignorable="w14 w15 w16se w16cid w16 w16cex w16sdtdh">
   <w:docDefaults>
     <w:rPrDefault>
       <w:rPr>
@@ -4164,7 +4268,7 @@
       </w:pPr>
     </w:pPrDefault>
   </w:docDefaults>
-  <w:latentStyles w:defLockedState="0" w:defUIPriority="99" w:defSemiHidden="0" w:defUnhideWhenUsed="0" w:defQFormat="0" w:count="371">
+  <w:latentStyles w:defLockedState="0" w:defUIPriority="99" w:defSemiHidden="0" w:defUnhideWhenUsed="0" w:defQFormat="0" w:count="376">
     <w:lsdException w:name="Normal" w:uiPriority="0" w:qFormat="1"/>
     <w:lsdException w:name="heading 1" w:uiPriority="9" w:qFormat="1"/>
     <w:lsdException w:name="heading 2" w:semiHidden="1" w:uiPriority="9" w:unhideWhenUsed="1" w:qFormat="1"/>
@@ -4270,7 +4374,6 @@
     <w:lsdException w:name="HTML Sample" w:semiHidden="1" w:unhideWhenUsed="1"/>
     <w:lsdException w:name="HTML Typewriter" w:semiHidden="1" w:unhideWhenUsed="1"/>
     <w:lsdException w:name="HTML Variable" w:semiHidden="1" w:unhideWhenUsed="1"/>
-    <w:lsdException w:name="Normal Table" w:semiHidden="1" w:unhideWhenUsed="1"/>
     <w:lsdException w:name="annotation subject" w:semiHidden="1" w:unhideWhenUsed="1"/>
     <w:lsdException w:name="No List" w:semiHidden="1" w:unhideWhenUsed="1"/>
     <w:lsdException w:name="Outline List 1" w:semiHidden="1" w:unhideWhenUsed="1"/>
@@ -4313,11 +4416,8 @@
     <w:lsdException w:name="Table Contemporary" w:semiHidden="1" w:unhideWhenUsed="1"/>
     <w:lsdException w:name="Table Elegant" w:semiHidden="1" w:unhideWhenUsed="1"/>
     <w:lsdException w:name="Table Professional" w:semiHidden="1" w:unhideWhenUsed="1"/>
-    <w:lsdException w:name="Table Subtle 1" w:semiHidden="1" w:unhideWhenUsed="1"/>
     <w:lsdException w:name="Table Subtle 2" w:semiHidden="1" w:unhideWhenUsed="1"/>
     <w:lsdException w:name="Table Web 1" w:semiHidden="1" w:unhideWhenUsed="1"/>
-    <w:lsdException w:name="Table Web 2" w:semiHidden="1" w:unhideWhenUsed="1"/>
-    <w:lsdException w:name="Table Web 3" w:semiHidden="1" w:unhideWhenUsed="1"/>
     <w:lsdException w:name="Balloon Text" w:semiHidden="1" w:unhideWhenUsed="1"/>
     <w:lsdException w:name="Table Grid" w:uiPriority="39"/>
     <w:lsdException w:name="Table Theme" w:semiHidden="1" w:unhideWhenUsed="1"/>
@@ -4536,6 +4636,11 @@
     <w:lsdException w:name="List Table 5 Dark Accent 6" w:uiPriority="50"/>
     <w:lsdException w:name="List Table 6 Colorful Accent 6" w:uiPriority="51"/>
     <w:lsdException w:name="List Table 7 Colorful Accent 6" w:uiPriority="52"/>
+    <w:lsdException w:name="Mention" w:semiHidden="1" w:unhideWhenUsed="1"/>
+    <w:lsdException w:name="Smart Hyperlink" w:semiHidden="1" w:unhideWhenUsed="1"/>
+    <w:lsdException w:name="Hashtag" w:semiHidden="1" w:unhideWhenUsed="1"/>
+    <w:lsdException w:name="Unresolved Mention" w:semiHidden="1" w:unhideWhenUsed="1"/>
+    <w:lsdException w:name="Smart Link" w:semiHidden="1" w:unhideWhenUsed="1"/>
   </w:latentStyles>
   <w:style w:type="paragraph" w:default="1" w:styleId="Normal">
     <w:name w:val="Normal"/>

</xml_diff>

<commit_message>
FC-DEUI Vistas del sistema
</commit_message>
<xml_diff>
--- a/Desarrollo/FC/Analisis/FC-DEUI.docx
+++ b/Desarrollo/FC/Analisis/FC-DEUI.docx
@@ -1,6 +1,6 @@
 
 <file path=word/document.xml><?xml version="1.0" encoding="utf-8"?>
-<w:document xmlns:wpc="http://schemas.microsoft.com/office/word/2010/wordprocessingCanvas" xmlns:cx="http://schemas.microsoft.com/office/drawing/2014/chartex" xmlns:mc="http://schemas.openxmlformats.org/markup-compatibility/2006" xmlns:o="urn:schemas-microsoft-com:office:office" xmlns:r="http://schemas.openxmlformats.org/officeDocument/2006/relationships" xmlns:m="http://schemas.openxmlformats.org/officeDocument/2006/math" xmlns:v="urn:schemas-microsoft-com:vml" xmlns:wp14="http://schemas.microsoft.com/office/word/2010/wordprocessingDrawing" xmlns:wp="http://schemas.openxmlformats.org/drawingml/2006/wordprocessingDrawing" xmlns:w10="urn:schemas-microsoft-com:office:word" xmlns:w="http://schemas.openxmlformats.org/wordprocessingml/2006/main" xmlns:w14="http://schemas.microsoft.com/office/word/2010/wordml" xmlns:w15="http://schemas.microsoft.com/office/word/2012/wordml" xmlns:w16se="http://schemas.microsoft.com/office/word/2015/wordml/symex" xmlns:wpg="http://schemas.microsoft.com/office/word/2010/wordprocessingGroup" xmlns:wpi="http://schemas.microsoft.com/office/word/2010/wordprocessingInk" xmlns:wne="http://schemas.microsoft.com/office/word/2006/wordml" xmlns:wps="http://schemas.microsoft.com/office/word/2010/wordprocessingShape" mc:Ignorable="w14 w15 w16se wp14">
+<w:document xmlns:wpc="http://schemas.microsoft.com/office/word/2010/wordprocessingCanvas" xmlns:cx="http://schemas.microsoft.com/office/drawing/2014/chartex" xmlns:cx1="http://schemas.microsoft.com/office/drawing/2015/9/8/chartex" xmlns:cx2="http://schemas.microsoft.com/office/drawing/2015/10/21/chartex" xmlns:cx3="http://schemas.microsoft.com/office/drawing/2016/5/9/chartex" xmlns:cx4="http://schemas.microsoft.com/office/drawing/2016/5/10/chartex" xmlns:cx5="http://schemas.microsoft.com/office/drawing/2016/5/11/chartex" xmlns:cx6="http://schemas.microsoft.com/office/drawing/2016/5/12/chartex" xmlns:cx7="http://schemas.microsoft.com/office/drawing/2016/5/13/chartex" xmlns:cx8="http://schemas.microsoft.com/office/drawing/2016/5/14/chartex" xmlns:mc="http://schemas.openxmlformats.org/markup-compatibility/2006" xmlns:aink="http://schemas.microsoft.com/office/drawing/2016/ink" xmlns:am3d="http://schemas.microsoft.com/office/drawing/2017/model3d" xmlns:o="urn:schemas-microsoft-com:office:office" xmlns:oel="http://schemas.microsoft.com/office/2019/extlst" xmlns:r="http://schemas.openxmlformats.org/officeDocument/2006/relationships" xmlns:m="http://schemas.openxmlformats.org/officeDocument/2006/math" xmlns:v="urn:schemas-microsoft-com:vml" xmlns:wp14="http://schemas.microsoft.com/office/word/2010/wordprocessingDrawing" xmlns:wp="http://schemas.openxmlformats.org/drawingml/2006/wordprocessingDrawing" xmlns:w10="urn:schemas-microsoft-com:office:word" xmlns:w="http://schemas.openxmlformats.org/wordprocessingml/2006/main" xmlns:w14="http://schemas.microsoft.com/office/word/2010/wordml" xmlns:w15="http://schemas.microsoft.com/office/word/2012/wordml" xmlns:w16cex="http://schemas.microsoft.com/office/word/2018/wordml/cex" xmlns:w16cid="http://schemas.microsoft.com/office/word/2016/wordml/cid" xmlns:w16="http://schemas.microsoft.com/office/word/2018/wordml" xmlns:w16sdtdh="http://schemas.microsoft.com/office/word/2020/wordml/sdtdatahash" xmlns:w16se="http://schemas.microsoft.com/office/word/2015/wordml/symex" xmlns:wpg="http://schemas.microsoft.com/office/word/2010/wordprocessingGroup" xmlns:wpi="http://schemas.microsoft.com/office/word/2010/wordprocessingInk" xmlns:wne="http://schemas.microsoft.com/office/word/2006/wordml" xmlns:wps="http://schemas.microsoft.com/office/word/2010/wordprocessingShape" mc:Ignorable="w14 w15 w16se w16cid w16 w16cex w16sdtdh wp14">
   <w:body>
     <w:p>
       <w:pPr>
@@ -1529,7 +1529,27 @@
           <w:szCs w:val="26"/>
           <w:lang w:eastAsia="es-PE"/>
         </w:rPr>
-        <w:t xml:space="preserve">(para mayor información revisar el Documentación de Especificación de Requisitos) que atienden a las mismas, puesto que se está trabajando dentro de un marco de entorno ágil como es el caso de Scrum. </w:t>
+        <w:t xml:space="preserve">(para </w:t>
+      </w:r>
+      <w:proofErr w:type="gramStart"/>
+      <w:r>
+        <w:rPr>
+          <w:rFonts w:ascii="Arial" w:eastAsia="Times New Roman" w:hAnsi="Arial" w:cs="Arial"/>
+          <w:sz w:val="26"/>
+          <w:szCs w:val="26"/>
+          <w:lang w:eastAsia="es-PE"/>
+        </w:rPr>
+        <w:t>mayor información</w:t>
+      </w:r>
+      <w:proofErr w:type="gramEnd"/>
+      <w:r>
+        <w:rPr>
+          <w:rFonts w:ascii="Arial" w:eastAsia="Times New Roman" w:hAnsi="Arial" w:cs="Arial"/>
+          <w:sz w:val="26"/>
+          <w:szCs w:val="26"/>
+          <w:lang w:eastAsia="es-PE"/>
+        </w:rPr>
+        <w:t xml:space="preserve"> revisar el Documentación de Especificación de Requisitos) que atienden a las mismas, puesto que se está trabajando dentro de un marco de entorno ágil como es el caso de Scrum. </w:t>
       </w:r>
     </w:p>
     <w:p>
@@ -2652,8 +2672,8 @@
         <w:tblLook w:val="04A0" w:firstRow="1" w:lastRow="0" w:firstColumn="1" w:lastColumn="0" w:noHBand="0" w:noVBand="1"/>
       </w:tblPr>
       <w:tblGrid>
-        <w:gridCol w:w="2766"/>
-        <w:gridCol w:w="6446"/>
+        <w:gridCol w:w="2882"/>
+        <w:gridCol w:w="6330"/>
       </w:tblGrid>
       <w:tr>
         <w:trPr>
@@ -2878,61 +2898,19 @@
             </w:pPr>
             <w:r>
               <w:rPr>
-                <w:rFonts w:ascii="Arial" w:eastAsia="Times New Roman" w:hAnsi="Arial" w:cs="Arial"/>
+                <w:rFonts w:ascii="Arial" w:hAnsi="Arial" w:cs="Arial"/>
+                <w:color w:val="000000"/>
+              </w:rPr>
+              <w:t xml:space="preserve"> </w:t>
+            </w:r>
+            <w:r>
+              <w:rPr>
+                <w:rFonts w:ascii="Arial" w:hAnsi="Arial" w:cs="Arial"/>
                 <w:b/>
                 <w:bCs/>
                 <w:color w:val="000000"/>
-                <w:sz w:val="24"/>
-                <w:szCs w:val="24"/>
-                <w:lang w:eastAsia="es-PE"/>
-              </w:rPr>
-              <w:t>Vista de Login de Usuario</w:t>
-            </w:r>
-          </w:p>
-          <w:p>
-            <w:pPr>
-              <w:spacing w:before="240" w:after="0" w:line="240" w:lineRule="auto"/>
-              <w:ind w:left="100" w:right="100"/>
-              <w:jc w:val="center"/>
-              <w:rPr>
-                <w:rFonts w:ascii="Times New Roman" w:eastAsia="Times New Roman" w:hAnsi="Times New Roman" w:cs="Times New Roman"/>
-                <w:sz w:val="24"/>
-                <w:szCs w:val="24"/>
-                <w:lang w:eastAsia="es-PE"/>
-              </w:rPr>
-            </w:pPr>
-            <w:r>
-              <w:rPr>
-                <w:rFonts w:ascii="Arial" w:eastAsia="Times New Roman" w:hAnsi="Arial" w:cs="Arial"/>
-                <w:b/>
-                <w:bCs/>
-                <w:color w:val="000000"/>
-                <w:sz w:val="24"/>
-                <w:szCs w:val="24"/>
-                <w:lang w:eastAsia="es-PE"/>
               </w:rPr>
               <w:t>Vista de Registro de Usuario</w:t>
-            </w:r>
-          </w:p>
-          <w:p>
-            <w:pPr>
-              <w:spacing w:before="240" w:after="0" w:line="240" w:lineRule="auto"/>
-              <w:ind w:left="100" w:right="100"/>
-              <w:jc w:val="center"/>
-              <w:rPr>
-                <w:rFonts w:ascii="Times New Roman" w:eastAsia="Times New Roman" w:hAnsi="Times New Roman" w:cs="Times New Roman"/>
-                <w:sz w:val="24"/>
-                <w:szCs w:val="24"/>
-                <w:lang w:eastAsia="es-PE"/>
-              </w:rPr>
-            </w:pPr>
-            <w:r>
-              <w:rPr>
-                <w:rFonts w:ascii="Arial" w:eastAsia="Times New Roman" w:hAnsi="Arial" w:cs="Arial"/>
-                <w:color w:val="000000"/>
-                <w:lang w:eastAsia="es-PE"/>
-              </w:rPr>
-              <w:t> </w:t>
             </w:r>
           </w:p>
         </w:tc>
@@ -3015,11 +2993,19 @@
             </w:pPr>
             <w:r>
               <w:rPr>
-                <w:rFonts w:ascii="Arial" w:eastAsia="Times New Roman" w:hAnsi="Arial" w:cs="Arial"/>
-                <w:color w:val="000000"/>
-                <w:lang w:eastAsia="es-PE"/>
-              </w:rPr>
-              <w:t> </w:t>
+                <w:rFonts w:ascii="Arial" w:hAnsi="Arial" w:cs="Arial"/>
+                <w:color w:val="000000"/>
+              </w:rPr>
+              <w:t xml:space="preserve"> </w:t>
+            </w:r>
+            <w:r>
+              <w:rPr>
+                <w:rFonts w:ascii="Arial" w:hAnsi="Arial" w:cs="Arial"/>
+                <w:b/>
+                <w:bCs/>
+                <w:color w:val="000000"/>
+              </w:rPr>
+              <w:t>Vista de Login de Usuario</w:t>
             </w:r>
           </w:p>
         </w:tc>
@@ -3110,11 +3096,12 @@
             </w:pPr>
             <w:r>
               <w:rPr>
-                <w:rFonts w:ascii="Arial" w:eastAsia="Times New Roman" w:hAnsi="Arial" w:cs="Arial"/>
-                <w:color w:val="000000"/>
-                <w:lang w:eastAsia="es-PE"/>
-              </w:rPr>
-              <w:t> </w:t>
+                <w:rFonts w:ascii="Arial" w:hAnsi="Arial" w:cs="Arial"/>
+                <w:b/>
+                <w:bCs/>
+                <w:color w:val="000000"/>
+              </w:rPr>
+              <w:t>Vista de calendario</w:t>
             </w:r>
           </w:p>
         </w:tc>
@@ -3256,7 +3243,6 @@
                 <w:color w:val="000000"/>
                 <w:lang w:eastAsia="es-PE"/>
               </w:rPr>
-              <w:lastRenderedPageBreak/>
               <w:t xml:space="preserve"> VIEW_005</w:t>
             </w:r>
             <w:r>
@@ -3352,6 +3338,7 @@
                 <w:color w:val="000000"/>
                 <w:lang w:eastAsia="es-PE"/>
               </w:rPr>
+              <w:lastRenderedPageBreak/>
               <w:t xml:space="preserve"> VIEW_006</w:t>
             </w:r>
             <w:r>
@@ -3652,6 +3639,7 @@
         <w:tab/>
         <w:t xml:space="preserve"> </w:t>
       </w:r>
+      <w:proofErr w:type="gramStart"/>
       <w:r>
         <w:rPr>
           <w:rFonts w:ascii="Times New Roman" w:eastAsia="Times New Roman" w:hAnsi="Times New Roman" w:cs="Times New Roman"/>
@@ -3666,8 +3654,7 @@
         </w:rPr>
         <w:t>Click</w:t>
       </w:r>
-      <w:bookmarkStart w:id="0" w:name="_GoBack"/>
-      <w:bookmarkEnd w:id="0"/>
+      <w:proofErr w:type="gramEnd"/>
       <w:r>
         <w:rPr>
           <w:rFonts w:ascii="Times New Roman" w:eastAsia="Times New Roman" w:hAnsi="Times New Roman" w:cs="Times New Roman"/>
@@ -4048,139 +4035,7 @@
           <w:szCs w:val="24"/>
           <w:lang w:eastAsia="es-PE"/>
         </w:rPr>
-        <w:t>, es</w:t>
-      </w:r>
-      <w:r>
-        <w:rPr>
-          <w:rFonts w:ascii="Arial" w:eastAsia="Times New Roman" w:hAnsi="Arial" w:cs="Arial"/>
-          <w:bCs/>
-          <w:color w:val="434343"/>
-          <w:sz w:val="24"/>
-          <w:szCs w:val="24"/>
-          <w:lang w:eastAsia="es-PE"/>
-        </w:rPr>
-        <w:t xml:space="preserve"> </w:t>
-      </w:r>
-      <w:r>
-        <w:rPr>
-          <w:rFonts w:ascii="Arial" w:eastAsia="Times New Roman" w:hAnsi="Arial" w:cs="Arial"/>
-          <w:bCs/>
-          <w:color w:val="434343"/>
-          <w:sz w:val="24"/>
-          <w:szCs w:val="24"/>
-          <w:lang w:eastAsia="es-PE"/>
-        </w:rPr>
-        <w:t>necesario contar con una cuenta en nuestra</w:t>
-      </w:r>
-      <w:r>
-        <w:rPr>
-          <w:rFonts w:ascii="Arial" w:eastAsia="Times New Roman" w:hAnsi="Arial" w:cs="Arial"/>
-          <w:bCs/>
-          <w:color w:val="434343"/>
-          <w:sz w:val="24"/>
-          <w:szCs w:val="24"/>
-          <w:lang w:eastAsia="es-PE"/>
-        </w:rPr>
-        <w:t xml:space="preserve"> plataforma, es por ello, que </w:t>
-      </w:r>
-      <w:r>
-        <w:rPr>
-          <w:rFonts w:ascii="Arial" w:eastAsia="Times New Roman" w:hAnsi="Arial" w:cs="Arial"/>
-          <w:bCs/>
-          <w:color w:val="434343"/>
-          <w:sz w:val="24"/>
-          <w:szCs w:val="24"/>
-          <w:lang w:eastAsia="es-PE"/>
-        </w:rPr>
-        <w:t>se requi</w:t>
-      </w:r>
-      <w:r>
-        <w:rPr>
-          <w:rFonts w:ascii="Arial" w:eastAsia="Times New Roman" w:hAnsi="Arial" w:cs="Arial"/>
-          <w:bCs/>
-          <w:color w:val="434343"/>
-          <w:sz w:val="24"/>
-          <w:szCs w:val="24"/>
-          <w:lang w:eastAsia="es-PE"/>
-        </w:rPr>
-        <w:t>ere de un registro previamente. En</w:t>
-      </w:r>
-      <w:r>
-        <w:rPr>
-          <w:rFonts w:ascii="Arial" w:eastAsia="Times New Roman" w:hAnsi="Arial" w:cs="Arial"/>
-          <w:bCs/>
-          <w:color w:val="434343"/>
-          <w:sz w:val="24"/>
-          <w:szCs w:val="24"/>
-          <w:lang w:eastAsia="es-PE"/>
-        </w:rPr>
-        <w:t xml:space="preserve"> esta vista se muestra un breve formu</w:t>
-      </w:r>
-      <w:r>
-        <w:rPr>
-          <w:rFonts w:ascii="Arial" w:eastAsia="Times New Roman" w:hAnsi="Arial" w:cs="Arial"/>
-          <w:bCs/>
-          <w:color w:val="434343"/>
-          <w:sz w:val="24"/>
-          <w:szCs w:val="24"/>
-          <w:lang w:eastAsia="es-PE"/>
-        </w:rPr>
-        <w:t xml:space="preserve">lario, donde el usuario hace el </w:t>
-      </w:r>
-      <w:r>
-        <w:rPr>
-          <w:rFonts w:ascii="Arial" w:eastAsia="Times New Roman" w:hAnsi="Arial" w:cs="Arial"/>
-          <w:bCs/>
-          <w:color w:val="434343"/>
-          <w:sz w:val="24"/>
-          <w:szCs w:val="24"/>
-          <w:lang w:eastAsia="es-PE"/>
-        </w:rPr>
-        <w:t xml:space="preserve">llenado de los campos solicitados, la </w:t>
-      </w:r>
-      <w:r>
-        <w:rPr>
-          <w:rFonts w:ascii="Arial" w:eastAsia="Times New Roman" w:hAnsi="Arial" w:cs="Arial"/>
-          <w:bCs/>
-          <w:color w:val="434343"/>
-          <w:sz w:val="24"/>
-          <w:szCs w:val="24"/>
-          <w:lang w:eastAsia="es-PE"/>
-        </w:rPr>
-        <w:t xml:space="preserve">cual consta de un botón para el </w:t>
-      </w:r>
-      <w:r>
-        <w:rPr>
-          <w:rFonts w:ascii="Arial" w:eastAsia="Times New Roman" w:hAnsi="Arial" w:cs="Arial"/>
-          <w:bCs/>
-          <w:color w:val="434343"/>
-          <w:sz w:val="24"/>
-          <w:szCs w:val="24"/>
-          <w:lang w:eastAsia="es-PE"/>
-        </w:rPr>
-        <w:t>registro, así como íconos representativos. Es</w:t>
-      </w:r>
-      <w:r>
-        <w:rPr>
-          <w:rFonts w:ascii="Arial" w:eastAsia="Times New Roman" w:hAnsi="Arial" w:cs="Arial"/>
-          <w:bCs/>
-          <w:color w:val="434343"/>
-          <w:sz w:val="24"/>
-          <w:szCs w:val="24"/>
-          <w:lang w:eastAsia="es-PE"/>
-        </w:rPr>
-        <w:t xml:space="preserve">te Requerimiento </w:t>
-      </w:r>
-      <w:r>
-        <w:rPr>
-          <w:rFonts w:ascii="Arial" w:eastAsia="Times New Roman" w:hAnsi="Arial" w:cs="Arial"/>
-          <w:bCs/>
-          <w:color w:val="434343"/>
-          <w:sz w:val="24"/>
-          <w:szCs w:val="24"/>
-          <w:lang w:eastAsia="es-PE"/>
-        </w:rPr>
-        <w:t>Fun</w:t>
+        <w:t>, es necesario contar con una cuenta en nuestra plataforma, es por ello, que se requiere de un registro previamente. En esta vista se muestra un breve formulario, donde el usuario hace el llenado de los campos solicitados, la cual consta de un botón para el registro, así como íconos representativos. Este Requerimiento Fun</w:t>
       </w:r>
       <w:r>
         <w:rPr>
@@ -4459,7 +4314,7 @@
 </file>
 
 <file path=word/endnotes.xml><?xml version="1.0" encoding="utf-8"?>
-<w:endnotes xmlns:wpc="http://schemas.microsoft.com/office/word/2010/wordprocessingCanvas" xmlns:cx="http://schemas.microsoft.com/office/drawing/2014/chartex" xmlns:mc="http://schemas.openxmlformats.org/markup-compatibility/2006" xmlns:o="urn:schemas-microsoft-com:office:office" xmlns:r="http://schemas.openxmlformats.org/officeDocument/2006/relationships" xmlns:m="http://schemas.openxmlformats.org/officeDocument/2006/math" xmlns:v="urn:schemas-microsoft-com:vml" xmlns:wp14="http://schemas.microsoft.com/office/word/2010/wordprocessingDrawing" xmlns:wp="http://schemas.openxmlformats.org/drawingml/2006/wordprocessingDrawing" xmlns:w10="urn:schemas-microsoft-com:office:word" xmlns:w="http://schemas.openxmlformats.org/wordprocessingml/2006/main" xmlns:w14="http://schemas.microsoft.com/office/word/2010/wordml" xmlns:w15="http://schemas.microsoft.com/office/word/2012/wordml" xmlns:w16se="http://schemas.microsoft.com/office/word/2015/wordml/symex" xmlns:wpg="http://schemas.microsoft.com/office/word/2010/wordprocessingGroup" xmlns:wpi="http://schemas.microsoft.com/office/word/2010/wordprocessingInk" xmlns:wne="http://schemas.microsoft.com/office/word/2006/wordml" xmlns:wps="http://schemas.microsoft.com/office/word/2010/wordprocessingShape" mc:Ignorable="w14 w15 w16se wp14">
+<w:endnotes xmlns:wpc="http://schemas.microsoft.com/office/word/2010/wordprocessingCanvas" xmlns:cx="http://schemas.microsoft.com/office/drawing/2014/chartex" xmlns:cx1="http://schemas.microsoft.com/office/drawing/2015/9/8/chartex" xmlns:cx2="http://schemas.microsoft.com/office/drawing/2015/10/21/chartex" xmlns:cx3="http://schemas.microsoft.com/office/drawing/2016/5/9/chartex" xmlns:cx4="http://schemas.microsoft.com/office/drawing/2016/5/10/chartex" xmlns:cx5="http://schemas.microsoft.com/office/drawing/2016/5/11/chartex" xmlns:cx6="http://schemas.microsoft.com/office/drawing/2016/5/12/chartex" xmlns:cx7="http://schemas.microsoft.com/office/drawing/2016/5/13/chartex" xmlns:cx8="http://schemas.microsoft.com/office/drawing/2016/5/14/chartex" xmlns:mc="http://schemas.openxmlformats.org/markup-compatibility/2006" xmlns:aink="http://schemas.microsoft.com/office/drawing/2016/ink" xmlns:am3d="http://schemas.microsoft.com/office/drawing/2017/model3d" xmlns:o="urn:schemas-microsoft-com:office:office" xmlns:oel="http://schemas.microsoft.com/office/2019/extlst" xmlns:r="http://schemas.openxmlformats.org/officeDocument/2006/relationships" xmlns:m="http://schemas.openxmlformats.org/officeDocument/2006/math" xmlns:v="urn:schemas-microsoft-com:vml" xmlns:wp14="http://schemas.microsoft.com/office/word/2010/wordprocessingDrawing" xmlns:wp="http://schemas.openxmlformats.org/drawingml/2006/wordprocessingDrawing" xmlns:w10="urn:schemas-microsoft-com:office:word" xmlns:w="http://schemas.openxmlformats.org/wordprocessingml/2006/main" xmlns:w14="http://schemas.microsoft.com/office/word/2010/wordml" xmlns:w15="http://schemas.microsoft.com/office/word/2012/wordml" xmlns:w16cex="http://schemas.microsoft.com/office/word/2018/wordml/cex" xmlns:w16cid="http://schemas.microsoft.com/office/word/2016/wordml/cid" xmlns:w16="http://schemas.microsoft.com/office/word/2018/wordml" xmlns:w16sdtdh="http://schemas.microsoft.com/office/word/2020/wordml/sdtdatahash" xmlns:w16se="http://schemas.microsoft.com/office/word/2015/wordml/symex" xmlns:wpg="http://schemas.microsoft.com/office/word/2010/wordprocessingGroup" xmlns:wpi="http://schemas.microsoft.com/office/word/2010/wordprocessingInk" xmlns:wne="http://schemas.microsoft.com/office/word/2006/wordml" xmlns:wps="http://schemas.microsoft.com/office/word/2010/wordprocessingShape" mc:Ignorable="w14 w15 w16se w16cid w16 w16cex w16sdtdh wp14">
   <w:endnote w:type="separator" w:id="-1">
     <w:p>
       <w:pPr>
@@ -4484,7 +4339,7 @@
 </file>
 
 <file path=word/footnotes.xml><?xml version="1.0" encoding="utf-8"?>
-<w:footnotes xmlns:wpc="http://schemas.microsoft.com/office/word/2010/wordprocessingCanvas" xmlns:cx="http://schemas.microsoft.com/office/drawing/2014/chartex" xmlns:mc="http://schemas.openxmlformats.org/markup-compatibility/2006" xmlns:o="urn:schemas-microsoft-com:office:office" xmlns:r="http://schemas.openxmlformats.org/officeDocument/2006/relationships" xmlns:m="http://schemas.openxmlformats.org/officeDocument/2006/math" xmlns:v="urn:schemas-microsoft-com:vml" xmlns:wp14="http://schemas.microsoft.com/office/word/2010/wordprocessingDrawing" xmlns:wp="http://schemas.openxmlformats.org/drawingml/2006/wordprocessingDrawing" xmlns:w10="urn:schemas-microsoft-com:office:word" xmlns:w="http://schemas.openxmlformats.org/wordprocessingml/2006/main" xmlns:w14="http://schemas.microsoft.com/office/word/2010/wordml" xmlns:w15="http://schemas.microsoft.com/office/word/2012/wordml" xmlns:w16se="http://schemas.microsoft.com/office/word/2015/wordml/symex" xmlns:wpg="http://schemas.microsoft.com/office/word/2010/wordprocessingGroup" xmlns:wpi="http://schemas.microsoft.com/office/word/2010/wordprocessingInk" xmlns:wne="http://schemas.microsoft.com/office/word/2006/wordml" xmlns:wps="http://schemas.microsoft.com/office/word/2010/wordprocessingShape" mc:Ignorable="w14 w15 w16se wp14">
+<w:footnotes xmlns:wpc="http://schemas.microsoft.com/office/word/2010/wordprocessingCanvas" xmlns:cx="http://schemas.microsoft.com/office/drawing/2014/chartex" xmlns:cx1="http://schemas.microsoft.com/office/drawing/2015/9/8/chartex" xmlns:cx2="http://schemas.microsoft.com/office/drawing/2015/10/21/chartex" xmlns:cx3="http://schemas.microsoft.com/office/drawing/2016/5/9/chartex" xmlns:cx4="http://schemas.microsoft.com/office/drawing/2016/5/10/chartex" xmlns:cx5="http://schemas.microsoft.com/office/drawing/2016/5/11/chartex" xmlns:cx6="http://schemas.microsoft.com/office/drawing/2016/5/12/chartex" xmlns:cx7="http://schemas.microsoft.com/office/drawing/2016/5/13/chartex" xmlns:cx8="http://schemas.microsoft.com/office/drawing/2016/5/14/chartex" xmlns:mc="http://schemas.openxmlformats.org/markup-compatibility/2006" xmlns:aink="http://schemas.microsoft.com/office/drawing/2016/ink" xmlns:am3d="http://schemas.microsoft.com/office/drawing/2017/model3d" xmlns:o="urn:schemas-microsoft-com:office:office" xmlns:oel="http://schemas.microsoft.com/office/2019/extlst" xmlns:r="http://schemas.openxmlformats.org/officeDocument/2006/relationships" xmlns:m="http://schemas.openxmlformats.org/officeDocument/2006/math" xmlns:v="urn:schemas-microsoft-com:vml" xmlns:wp14="http://schemas.microsoft.com/office/word/2010/wordprocessingDrawing" xmlns:wp="http://schemas.openxmlformats.org/drawingml/2006/wordprocessingDrawing" xmlns:w10="urn:schemas-microsoft-com:office:word" xmlns:w="http://schemas.openxmlformats.org/wordprocessingml/2006/main" xmlns:w14="http://schemas.microsoft.com/office/word/2010/wordml" xmlns:w15="http://schemas.microsoft.com/office/word/2012/wordml" xmlns:w16cex="http://schemas.microsoft.com/office/word/2018/wordml/cex" xmlns:w16cid="http://schemas.microsoft.com/office/word/2016/wordml/cid" xmlns:w16="http://schemas.microsoft.com/office/word/2018/wordml" xmlns:w16sdtdh="http://schemas.microsoft.com/office/word/2020/wordml/sdtdatahash" xmlns:w16se="http://schemas.microsoft.com/office/word/2015/wordml/symex" xmlns:wpg="http://schemas.microsoft.com/office/word/2010/wordprocessingGroup" xmlns:wpi="http://schemas.microsoft.com/office/word/2010/wordprocessingInk" xmlns:wne="http://schemas.microsoft.com/office/word/2006/wordml" xmlns:wps="http://schemas.microsoft.com/office/word/2010/wordprocessingShape" mc:Ignorable="w14 w15 w16se w16cid w16 w16cex w16sdtdh wp14">
   <w:footnote w:type="separator" w:id="-1">
     <w:p>
       <w:pPr>
@@ -4509,7 +4364,7 @@
 </file>
 
 <file path=word/numbering.xml><?xml version="1.0" encoding="utf-8"?>
-<w:numbering xmlns:wpc="http://schemas.microsoft.com/office/word/2010/wordprocessingCanvas" xmlns:cx="http://schemas.microsoft.com/office/drawing/2014/chartex" xmlns:mc="http://schemas.openxmlformats.org/markup-compatibility/2006" xmlns:o="urn:schemas-microsoft-com:office:office" xmlns:r="http://schemas.openxmlformats.org/officeDocument/2006/relationships" xmlns:m="http://schemas.openxmlformats.org/officeDocument/2006/math" xmlns:v="urn:schemas-microsoft-com:vml" xmlns:wp14="http://schemas.microsoft.com/office/word/2010/wordprocessingDrawing" xmlns:wp="http://schemas.openxmlformats.org/drawingml/2006/wordprocessingDrawing" xmlns:w10="urn:schemas-microsoft-com:office:word" xmlns:w="http://schemas.openxmlformats.org/wordprocessingml/2006/main" xmlns:w14="http://schemas.microsoft.com/office/word/2010/wordml" xmlns:w15="http://schemas.microsoft.com/office/word/2012/wordml" xmlns:w16se="http://schemas.microsoft.com/office/word/2015/wordml/symex" xmlns:wpg="http://schemas.microsoft.com/office/word/2010/wordprocessingGroup" xmlns:wpi="http://schemas.microsoft.com/office/word/2010/wordprocessingInk" xmlns:wne="http://schemas.microsoft.com/office/word/2006/wordml" xmlns:wps="http://schemas.microsoft.com/office/word/2010/wordprocessingShape" mc:Ignorable="w14 w15 w16se wp14">
+<w:numbering xmlns:wpc="http://schemas.microsoft.com/office/word/2010/wordprocessingCanvas" xmlns:cx="http://schemas.microsoft.com/office/drawing/2014/chartex" xmlns:cx1="http://schemas.microsoft.com/office/drawing/2015/9/8/chartex" xmlns:cx2="http://schemas.microsoft.com/office/drawing/2015/10/21/chartex" xmlns:cx3="http://schemas.microsoft.com/office/drawing/2016/5/9/chartex" xmlns:cx4="http://schemas.microsoft.com/office/drawing/2016/5/10/chartex" xmlns:cx5="http://schemas.microsoft.com/office/drawing/2016/5/11/chartex" xmlns:cx6="http://schemas.microsoft.com/office/drawing/2016/5/12/chartex" xmlns:cx7="http://schemas.microsoft.com/office/drawing/2016/5/13/chartex" xmlns:cx8="http://schemas.microsoft.com/office/drawing/2016/5/14/chartex" xmlns:mc="http://schemas.openxmlformats.org/markup-compatibility/2006" xmlns:aink="http://schemas.microsoft.com/office/drawing/2016/ink" xmlns:am3d="http://schemas.microsoft.com/office/drawing/2017/model3d" xmlns:o="urn:schemas-microsoft-com:office:office" xmlns:oel="http://schemas.microsoft.com/office/2019/extlst" xmlns:r="http://schemas.openxmlformats.org/officeDocument/2006/relationships" xmlns:m="http://schemas.openxmlformats.org/officeDocument/2006/math" xmlns:v="urn:schemas-microsoft-com:vml" xmlns:wp14="http://schemas.microsoft.com/office/word/2010/wordprocessingDrawing" xmlns:wp="http://schemas.openxmlformats.org/drawingml/2006/wordprocessingDrawing" xmlns:w10="urn:schemas-microsoft-com:office:word" xmlns:w="http://schemas.openxmlformats.org/wordprocessingml/2006/main" xmlns:w14="http://schemas.microsoft.com/office/word/2010/wordml" xmlns:w15="http://schemas.microsoft.com/office/word/2012/wordml" xmlns:w16cex="http://schemas.microsoft.com/office/word/2018/wordml/cex" xmlns:w16cid="http://schemas.microsoft.com/office/word/2016/wordml/cid" xmlns:w16="http://schemas.microsoft.com/office/word/2018/wordml" xmlns:w16sdtdh="http://schemas.microsoft.com/office/word/2020/wordml/sdtdatahash" xmlns:w16se="http://schemas.microsoft.com/office/word/2015/wordml/symex" xmlns:wpg="http://schemas.microsoft.com/office/word/2010/wordprocessingGroup" xmlns:wpi="http://schemas.microsoft.com/office/word/2010/wordprocessingInk" xmlns:wne="http://schemas.microsoft.com/office/word/2006/wordml" xmlns:wps="http://schemas.microsoft.com/office/word/2010/wordprocessingShape" mc:Ignorable="w14 w15 w16se w16cid w16 w16cex w16sdtdh wp14">
   <w:abstractNum w:abstractNumId="0" w15:restartNumberingAfterBreak="0">
     <w:nsid w:val="2084192B"/>
     <w:multiLevelType w:val="hybridMultilevel"/>
@@ -4688,17 +4543,17 @@
       </w:pPr>
     </w:lvl>
   </w:abstractNum>
-  <w:num w:numId="1">
+  <w:num w:numId="1" w16cid:durableId="1501390428">
     <w:abstractNumId w:val="1"/>
   </w:num>
-  <w:num w:numId="2">
+  <w:num w:numId="2" w16cid:durableId="1358774225">
     <w:abstractNumId w:val="0"/>
   </w:num>
 </w:numbering>
 </file>
 
 <file path=word/styles.xml><?xml version="1.0" encoding="utf-8"?>
-<w:styles xmlns:mc="http://schemas.openxmlformats.org/markup-compatibility/2006" xmlns:r="http://schemas.openxmlformats.org/officeDocument/2006/relationships" xmlns:w="http://schemas.openxmlformats.org/wordprocessingml/2006/main" xmlns:w14="http://schemas.microsoft.com/office/word/2010/wordml" xmlns:w15="http://schemas.microsoft.com/office/word/2012/wordml" xmlns:w16se="http://schemas.microsoft.com/office/word/2015/wordml/symex" mc:Ignorable="w14 w15 w16se">
+<w:styles xmlns:mc="http://schemas.openxmlformats.org/markup-compatibility/2006" xmlns:r="http://schemas.openxmlformats.org/officeDocument/2006/relationships" xmlns:w="http://schemas.openxmlformats.org/wordprocessingml/2006/main" xmlns:w14="http://schemas.microsoft.com/office/word/2010/wordml" xmlns:w15="http://schemas.microsoft.com/office/word/2012/wordml" xmlns:w16cex="http://schemas.microsoft.com/office/word/2018/wordml/cex" xmlns:w16cid="http://schemas.microsoft.com/office/word/2016/wordml/cid" xmlns:w16="http://schemas.microsoft.com/office/word/2018/wordml" xmlns:w16sdtdh="http://schemas.microsoft.com/office/word/2020/wordml/sdtdatahash" xmlns:w16se="http://schemas.microsoft.com/office/word/2015/wordml/symex" mc:Ignorable="w14 w15 w16se w16cid w16 w16cex w16sdtdh">
   <w:docDefaults>
     <w:rPrDefault>
       <w:rPr>
@@ -4714,7 +4569,7 @@
       </w:pPr>
     </w:pPrDefault>
   </w:docDefaults>
-  <w:latentStyles w:defLockedState="0" w:defUIPriority="99" w:defSemiHidden="0" w:defUnhideWhenUsed="0" w:defQFormat="0" w:count="371">
+  <w:latentStyles w:defLockedState="0" w:defUIPriority="99" w:defSemiHidden="0" w:defUnhideWhenUsed="0" w:defQFormat="0" w:count="376">
     <w:lsdException w:name="Normal" w:uiPriority="0" w:qFormat="1"/>
     <w:lsdException w:name="heading 1" w:uiPriority="9" w:qFormat="1"/>
     <w:lsdException w:name="heading 2" w:semiHidden="1" w:uiPriority="9" w:unhideWhenUsed="1" w:qFormat="1"/>
@@ -4820,7 +4675,6 @@
     <w:lsdException w:name="HTML Sample" w:semiHidden="1" w:unhideWhenUsed="1"/>
     <w:lsdException w:name="HTML Typewriter" w:semiHidden="1" w:unhideWhenUsed="1"/>
     <w:lsdException w:name="HTML Variable" w:semiHidden="1" w:unhideWhenUsed="1"/>
-    <w:lsdException w:name="Normal Table" w:semiHidden="1" w:unhideWhenUsed="1"/>
     <w:lsdException w:name="annotation subject" w:semiHidden="1" w:unhideWhenUsed="1"/>
     <w:lsdException w:name="No List" w:semiHidden="1" w:unhideWhenUsed="1"/>
     <w:lsdException w:name="Outline List 1" w:semiHidden="1" w:unhideWhenUsed="1"/>
@@ -4863,11 +4717,8 @@
     <w:lsdException w:name="Table Contemporary" w:semiHidden="1" w:unhideWhenUsed="1"/>
     <w:lsdException w:name="Table Elegant" w:semiHidden="1" w:unhideWhenUsed="1"/>
     <w:lsdException w:name="Table Professional" w:semiHidden="1" w:unhideWhenUsed="1"/>
-    <w:lsdException w:name="Table Subtle 1" w:semiHidden="1" w:unhideWhenUsed="1"/>
     <w:lsdException w:name="Table Subtle 2" w:semiHidden="1" w:unhideWhenUsed="1"/>
     <w:lsdException w:name="Table Web 1" w:semiHidden="1" w:unhideWhenUsed="1"/>
-    <w:lsdException w:name="Table Web 2" w:semiHidden="1" w:unhideWhenUsed="1"/>
-    <w:lsdException w:name="Table Web 3" w:semiHidden="1" w:unhideWhenUsed="1"/>
     <w:lsdException w:name="Balloon Text" w:semiHidden="1" w:unhideWhenUsed="1"/>
     <w:lsdException w:name="Table Grid" w:uiPriority="39"/>
     <w:lsdException w:name="Table Theme" w:semiHidden="1" w:unhideWhenUsed="1"/>
@@ -5086,6 +4937,11 @@
     <w:lsdException w:name="List Table 5 Dark Accent 6" w:uiPriority="50"/>
     <w:lsdException w:name="List Table 6 Colorful Accent 6" w:uiPriority="51"/>
     <w:lsdException w:name="List Table 7 Colorful Accent 6" w:uiPriority="52"/>
+    <w:lsdException w:name="Mention" w:semiHidden="1" w:unhideWhenUsed="1"/>
+    <w:lsdException w:name="Smart Hyperlink" w:semiHidden="1" w:unhideWhenUsed="1"/>
+    <w:lsdException w:name="Hashtag" w:semiHidden="1" w:unhideWhenUsed="1"/>
+    <w:lsdException w:name="Unresolved Mention" w:semiHidden="1" w:unhideWhenUsed="1"/>
+    <w:lsdException w:name="Smart Link" w:semiHidden="1" w:unhideWhenUsed="1"/>
   </w:latentStyles>
   <w:style w:type="paragraph" w:default="1" w:styleId="Normal">
     <w:name w:val="Normal"/>

</xml_diff>

<commit_message>
FC-DEUI agregando vinculo de prototipo
</commit_message>
<xml_diff>
--- a/Desarrollo/FC/Analisis/FC-DEUI.docx
+++ b/Desarrollo/FC/Analisis/FC-DEUI.docx
@@ -328,7 +328,29 @@
           <w:szCs w:val="24"/>
           <w:lang w:eastAsia="es-PE"/>
         </w:rPr>
-        <w:t xml:space="preserve">Balandra Camacho, Ivan                                  </w:t>
+        <w:t xml:space="preserve">Balandra Camacho, </w:t>
+      </w:r>
+      <w:proofErr w:type="spellStart"/>
+      <w:r>
+        <w:rPr>
+          <w:rFonts w:ascii="Arial" w:eastAsia="Times New Roman" w:hAnsi="Arial" w:cs="Arial"/>
+          <w:color w:val="000000"/>
+          <w:sz w:val="24"/>
+          <w:szCs w:val="24"/>
+          <w:lang w:eastAsia="es-PE"/>
+        </w:rPr>
+        <w:t>Ivan</w:t>
+      </w:r>
+      <w:proofErr w:type="spellEnd"/>
+      <w:r>
+        <w:rPr>
+          <w:rFonts w:ascii="Arial" w:eastAsia="Times New Roman" w:hAnsi="Arial" w:cs="Arial"/>
+          <w:color w:val="000000"/>
+          <w:sz w:val="24"/>
+          <w:szCs w:val="24"/>
+          <w:lang w:eastAsia="es-PE"/>
+        </w:rPr>
+        <w:t xml:space="preserve">                                  </w:t>
       </w:r>
       <w:r>
         <w:rPr>
@@ -427,7 +449,51 @@
           <w:szCs w:val="24"/>
           <w:lang w:eastAsia="es-PE"/>
         </w:rPr>
-        <w:t xml:space="preserve">Ortiz Crisostomo, Edwin Jose            </w:t>
+        <w:t xml:space="preserve">Ortiz </w:t>
+      </w:r>
+      <w:proofErr w:type="spellStart"/>
+      <w:r>
+        <w:rPr>
+          <w:rFonts w:ascii="Arial" w:eastAsia="Times New Roman" w:hAnsi="Arial" w:cs="Arial"/>
+          <w:color w:val="000000"/>
+          <w:sz w:val="24"/>
+          <w:szCs w:val="24"/>
+          <w:lang w:eastAsia="es-PE"/>
+        </w:rPr>
+        <w:t>Crisostomo</w:t>
+      </w:r>
+      <w:proofErr w:type="spellEnd"/>
+      <w:r>
+        <w:rPr>
+          <w:rFonts w:ascii="Arial" w:eastAsia="Times New Roman" w:hAnsi="Arial" w:cs="Arial"/>
+          <w:color w:val="000000"/>
+          <w:sz w:val="24"/>
+          <w:szCs w:val="24"/>
+          <w:lang w:eastAsia="es-PE"/>
+        </w:rPr>
+        <w:t xml:space="preserve">, Edwin </w:t>
+      </w:r>
+      <w:proofErr w:type="spellStart"/>
+      <w:r>
+        <w:rPr>
+          <w:rFonts w:ascii="Arial" w:eastAsia="Times New Roman" w:hAnsi="Arial" w:cs="Arial"/>
+          <w:color w:val="000000"/>
+          <w:sz w:val="24"/>
+          <w:szCs w:val="24"/>
+          <w:lang w:eastAsia="es-PE"/>
+        </w:rPr>
+        <w:t>Jose</w:t>
+      </w:r>
+      <w:proofErr w:type="spellEnd"/>
+      <w:r>
+        <w:rPr>
+          <w:rFonts w:ascii="Arial" w:eastAsia="Times New Roman" w:hAnsi="Arial" w:cs="Arial"/>
+          <w:color w:val="000000"/>
+          <w:sz w:val="24"/>
+          <w:szCs w:val="24"/>
+          <w:lang w:eastAsia="es-PE"/>
+        </w:rPr>
+        <w:t xml:space="preserve">            </w:t>
       </w:r>
       <w:r>
         <w:rPr>
@@ -518,15 +584,49 @@
           <w:lang w:eastAsia="es-PE"/>
         </w:rPr>
       </w:pPr>
-      <w:r>
-        <w:rPr>
-          <w:rFonts w:ascii="Arial" w:eastAsia="Times New Roman" w:hAnsi="Arial" w:cs="Arial"/>
-          <w:color w:val="000000"/>
-          <w:sz w:val="24"/>
-          <w:szCs w:val="24"/>
-          <w:lang w:eastAsia="es-PE"/>
-        </w:rPr>
-        <w:t xml:space="preserve">Solis Flores, Aldair Jhostin                               </w:t>
+      <w:proofErr w:type="spellStart"/>
+      <w:r>
+        <w:rPr>
+          <w:rFonts w:ascii="Arial" w:eastAsia="Times New Roman" w:hAnsi="Arial" w:cs="Arial"/>
+          <w:color w:val="000000"/>
+          <w:sz w:val="24"/>
+          <w:szCs w:val="24"/>
+          <w:lang w:eastAsia="es-PE"/>
+        </w:rPr>
+        <w:t>Solis</w:t>
+      </w:r>
+      <w:proofErr w:type="spellEnd"/>
+      <w:r>
+        <w:rPr>
+          <w:rFonts w:ascii="Arial" w:eastAsia="Times New Roman" w:hAnsi="Arial" w:cs="Arial"/>
+          <w:color w:val="000000"/>
+          <w:sz w:val="24"/>
+          <w:szCs w:val="24"/>
+          <w:lang w:eastAsia="es-PE"/>
+        </w:rPr>
+        <w:t xml:space="preserve"> Flores, Aldair </w:t>
+      </w:r>
+      <w:proofErr w:type="spellStart"/>
+      <w:r>
+        <w:rPr>
+          <w:rFonts w:ascii="Arial" w:eastAsia="Times New Roman" w:hAnsi="Arial" w:cs="Arial"/>
+          <w:color w:val="000000"/>
+          <w:sz w:val="24"/>
+          <w:szCs w:val="24"/>
+          <w:lang w:eastAsia="es-PE"/>
+        </w:rPr>
+        <w:t>Jhostin</w:t>
+      </w:r>
+      <w:proofErr w:type="spellEnd"/>
+      <w:r>
+        <w:rPr>
+          <w:rFonts w:ascii="Arial" w:eastAsia="Times New Roman" w:hAnsi="Arial" w:cs="Arial"/>
+          <w:color w:val="000000"/>
+          <w:sz w:val="24"/>
+          <w:szCs w:val="24"/>
+          <w:lang w:eastAsia="es-PE"/>
+        </w:rPr>
+        <w:t xml:space="preserve">                               </w:t>
       </w:r>
       <w:r>
         <w:rPr>
@@ -729,6 +829,7 @@
                 <w:lang w:val="en-US"/>
               </w:rPr>
             </w:pPr>
+            <w:proofErr w:type="spellStart"/>
             <w:r>
               <w:rPr>
                 <w:rFonts w:ascii="Arial" w:eastAsia="Times New Roman" w:hAnsi="Arial" w:cs="Arial"/>
@@ -739,7 +840,20 @@
                 <w:szCs w:val="24"/>
                 <w:lang w:val="en-US"/>
               </w:rPr>
-              <w:t>Versión </w:t>
+              <w:t>Versión</w:t>
+            </w:r>
+            <w:proofErr w:type="spellEnd"/>
+            <w:r>
+              <w:rPr>
+                <w:rFonts w:ascii="Arial" w:eastAsia="Times New Roman" w:hAnsi="Arial" w:cs="Arial"/>
+                <w:b/>
+                <w:bCs/>
+                <w:color w:val="000000"/>
+                <w:sz w:val="24"/>
+                <w:szCs w:val="24"/>
+                <w:lang w:val="en-US"/>
+              </w:rPr>
+              <w:t> </w:t>
             </w:r>
           </w:p>
         </w:tc>
@@ -814,6 +928,7 @@
                 <w:lang w:val="en-US"/>
               </w:rPr>
             </w:pPr>
+            <w:proofErr w:type="spellStart"/>
             <w:r>
               <w:rPr>
                 <w:rFonts w:ascii="Arial" w:eastAsia="Times New Roman" w:hAnsi="Arial" w:cs="Arial"/>
@@ -824,7 +939,20 @@
                 <w:szCs w:val="24"/>
                 <w:lang w:val="en-US"/>
               </w:rPr>
-              <w:t>Descripción </w:t>
+              <w:t>Descripción</w:t>
+            </w:r>
+            <w:proofErr w:type="spellEnd"/>
+            <w:r>
+              <w:rPr>
+                <w:rFonts w:ascii="Arial" w:eastAsia="Times New Roman" w:hAnsi="Arial" w:cs="Arial"/>
+                <w:b/>
+                <w:bCs/>
+                <w:color w:val="000000"/>
+                <w:sz w:val="24"/>
+                <w:szCs w:val="24"/>
+                <w:lang w:val="en-US"/>
+              </w:rPr>
+              <w:t> </w:t>
             </w:r>
           </w:p>
         </w:tc>
@@ -856,6 +984,7 @@
                 <w:lang w:val="en-US"/>
               </w:rPr>
             </w:pPr>
+            <w:proofErr w:type="spellStart"/>
             <w:r>
               <w:rPr>
                 <w:rFonts w:ascii="Arial" w:eastAsia="Times New Roman" w:hAnsi="Arial" w:cs="Arial"/>
@@ -868,6 +997,7 @@
               </w:rPr>
               <w:t>Fecha</w:t>
             </w:r>
+            <w:proofErr w:type="spellEnd"/>
           </w:p>
         </w:tc>
       </w:tr>
@@ -1040,6 +1170,7 @@
               </w:rPr>
               <w:t xml:space="preserve"> </w:t>
             </w:r>
+            <w:proofErr w:type="spellStart"/>
             <w:r>
               <w:rPr>
                 <w:rFonts w:ascii="Arial" w:eastAsia="Times New Roman" w:hAnsi="Arial" w:cs="Arial"/>
@@ -1049,7 +1180,19 @@
                 <w:highlight w:val="yellow"/>
                 <w:lang w:eastAsia="es-PE"/>
               </w:rPr>
-              <w:t>Solis Flores, Aldair</w:t>
+              <w:t>Solis</w:t>
+            </w:r>
+            <w:proofErr w:type="spellEnd"/>
+            <w:r>
+              <w:rPr>
+                <w:rFonts w:ascii="Arial" w:eastAsia="Times New Roman" w:hAnsi="Arial" w:cs="Arial"/>
+                <w:color w:val="000000"/>
+                <w:sz w:val="24"/>
+                <w:szCs w:val="24"/>
+                <w:highlight w:val="yellow"/>
+                <w:lang w:eastAsia="es-PE"/>
+              </w:rPr>
+              <w:t xml:space="preserve"> Flores, Aldair</w:t>
             </w:r>
             <w:r>
               <w:rPr>
@@ -1164,6 +1307,7 @@
               </w:rPr>
               <w:t xml:space="preserve"> </w:t>
             </w:r>
+            <w:proofErr w:type="spellStart"/>
             <w:r>
               <w:rPr>
                 <w:rFonts w:ascii="Arial" w:eastAsia="Times New Roman" w:hAnsi="Arial" w:cs="Arial"/>
@@ -1176,6 +1320,7 @@
               </w:rPr>
               <w:t>FollowClass</w:t>
             </w:r>
+            <w:proofErr w:type="spellEnd"/>
           </w:p>
           <w:p>
             <w:pPr>
@@ -1351,7 +1496,6 @@
           <w:szCs w:val="40"/>
           <w:lang w:eastAsia="es-PE"/>
         </w:rPr>
-        <w:lastRenderedPageBreak/>
         <w:t>DOCUMENTACIÓN DE LA</w:t>
       </w:r>
     </w:p>
@@ -1424,19 +1568,59 @@
         <w:jc w:val="both"/>
         <w:rPr>
           <w:rFonts w:ascii="Arial" w:eastAsia="Times New Roman" w:hAnsi="Arial" w:cs="Arial"/>
-          <w:sz w:val="26"/>
-          <w:szCs w:val="26"/>
-          <w:lang w:eastAsia="es-PE"/>
-        </w:rPr>
-      </w:pPr>
-      <w:r>
-        <w:rPr>
-          <w:rFonts w:ascii="Arial" w:eastAsia="Times New Roman" w:hAnsi="Arial" w:cs="Arial"/>
-          <w:sz w:val="26"/>
-          <w:szCs w:val="26"/>
-          <w:lang w:eastAsia="es-PE"/>
-        </w:rPr>
-        <w:t>El presente documento tiene como objetivo concretar la elaboración de los modelos de las pantallas y su posterior implementación en la aplicación FollowClass, tareas propias del desarrollo Front-End dentro del proyecto.</w:t>
+          <w:sz w:val="24"/>
+          <w:szCs w:val="24"/>
+          <w:lang w:eastAsia="es-PE"/>
+        </w:rPr>
+      </w:pPr>
+      <w:r>
+        <w:rPr>
+          <w:rFonts w:ascii="Arial" w:eastAsia="Times New Roman" w:hAnsi="Arial" w:cs="Arial"/>
+          <w:sz w:val="24"/>
+          <w:szCs w:val="24"/>
+          <w:lang w:eastAsia="es-PE"/>
+        </w:rPr>
+        <w:t xml:space="preserve">El presente documento tiene como objetivo concretar la elaboración de los modelos de las pantallas y su posterior implementación en la aplicación </w:t>
+      </w:r>
+      <w:proofErr w:type="spellStart"/>
+      <w:r>
+        <w:rPr>
+          <w:rFonts w:ascii="Arial" w:eastAsia="Times New Roman" w:hAnsi="Arial" w:cs="Arial"/>
+          <w:sz w:val="24"/>
+          <w:szCs w:val="24"/>
+          <w:lang w:eastAsia="es-PE"/>
+        </w:rPr>
+        <w:t>FollowClass</w:t>
+      </w:r>
+      <w:proofErr w:type="spellEnd"/>
+      <w:r>
+        <w:rPr>
+          <w:rFonts w:ascii="Arial" w:eastAsia="Times New Roman" w:hAnsi="Arial" w:cs="Arial"/>
+          <w:sz w:val="24"/>
+          <w:szCs w:val="24"/>
+          <w:lang w:eastAsia="es-PE"/>
+        </w:rPr>
+        <w:t>, tareas propias del desarrollo Front-</w:t>
+      </w:r>
+      <w:proofErr w:type="spellStart"/>
+      <w:r>
+        <w:rPr>
+          <w:rFonts w:ascii="Arial" w:eastAsia="Times New Roman" w:hAnsi="Arial" w:cs="Arial"/>
+          <w:sz w:val="24"/>
+          <w:szCs w:val="24"/>
+          <w:lang w:eastAsia="es-PE"/>
+        </w:rPr>
+        <w:t>End</w:t>
+      </w:r>
+      <w:proofErr w:type="spellEnd"/>
+      <w:r>
+        <w:rPr>
+          <w:rFonts w:ascii="Arial" w:eastAsia="Times New Roman" w:hAnsi="Arial" w:cs="Arial"/>
+          <w:sz w:val="24"/>
+          <w:szCs w:val="24"/>
+          <w:lang w:eastAsia="es-PE"/>
+        </w:rPr>
+        <w:t xml:space="preserve"> dentro del proyecto.</w:t>
       </w:r>
     </w:p>
     <w:p>
@@ -1445,16 +1629,16 @@
         <w:jc w:val="both"/>
         <w:rPr>
           <w:rFonts w:ascii="Arial" w:eastAsia="Times New Roman" w:hAnsi="Arial" w:cs="Arial"/>
-          <w:sz w:val="26"/>
-          <w:szCs w:val="26"/>
-          <w:lang w:eastAsia="es-PE"/>
-        </w:rPr>
-      </w:pPr>
-      <w:r>
-        <w:rPr>
-          <w:rFonts w:ascii="Arial" w:eastAsia="Times New Roman" w:hAnsi="Arial" w:cs="Arial"/>
-          <w:sz w:val="26"/>
-          <w:szCs w:val="26"/>
+          <w:sz w:val="24"/>
+          <w:szCs w:val="24"/>
+          <w:lang w:eastAsia="es-PE"/>
+        </w:rPr>
+      </w:pPr>
+      <w:r>
+        <w:rPr>
+          <w:rFonts w:ascii="Arial" w:eastAsia="Times New Roman" w:hAnsi="Arial" w:cs="Arial"/>
+          <w:sz w:val="24"/>
+          <w:szCs w:val="24"/>
           <w:lang w:eastAsia="es-PE"/>
         </w:rPr>
         <w:t>Cabe resaltar que se han tomado cuenta tanto la lista de historia de Usuario (</w:t>
@@ -1462,8 +1646,8 @@
       <w:r>
         <w:rPr>
           <w:rFonts w:ascii="Arial" w:eastAsia="Times New Roman" w:hAnsi="Arial" w:cs="Arial"/>
-          <w:sz w:val="26"/>
-          <w:szCs w:val="26"/>
+          <w:sz w:val="24"/>
+          <w:szCs w:val="24"/>
           <w:lang w:eastAsia="es-PE"/>
         </w:rPr>
         <w:t>LHU</w:t>
@@ -1471,8 +1655,8 @@
       <w:r>
         <w:rPr>
           <w:rFonts w:ascii="Arial" w:eastAsia="Times New Roman" w:hAnsi="Arial" w:cs="Arial"/>
-          <w:sz w:val="26"/>
-          <w:szCs w:val="26"/>
+          <w:sz w:val="24"/>
+          <w:szCs w:val="24"/>
           <w:lang w:eastAsia="es-PE"/>
         </w:rPr>
         <w:t xml:space="preserve">) (para </w:t>
@@ -1480,8 +1664,8 @@
       <w:r>
         <w:rPr>
           <w:rFonts w:ascii="Arial" w:eastAsia="Times New Roman" w:hAnsi="Arial" w:cs="Arial"/>
-          <w:sz w:val="26"/>
-          <w:szCs w:val="26"/>
+          <w:sz w:val="24"/>
+          <w:szCs w:val="24"/>
           <w:lang w:eastAsia="es-PE"/>
         </w:rPr>
         <w:t>más información</w:t>
@@ -1489,8 +1673,8 @@
       <w:r>
         <w:rPr>
           <w:rFonts w:ascii="Arial" w:eastAsia="Times New Roman" w:hAnsi="Arial" w:cs="Arial"/>
-          <w:sz w:val="26"/>
-          <w:szCs w:val="26"/>
+          <w:sz w:val="24"/>
+          <w:szCs w:val="24"/>
           <w:lang w:eastAsia="es-PE"/>
         </w:rPr>
         <w:t xml:space="preserve"> </w:t>
@@ -1498,8 +1682,8 @@
       <w:r>
         <w:rPr>
           <w:rFonts w:ascii="Arial" w:eastAsia="Times New Roman" w:hAnsi="Arial" w:cs="Arial"/>
-          <w:sz w:val="26"/>
-          <w:szCs w:val="26"/>
+          <w:sz w:val="24"/>
+          <w:szCs w:val="24"/>
           <w:lang w:eastAsia="es-PE"/>
         </w:rPr>
         <w:t>sírvase a revisar</w:t>
@@ -1507,8 +1691,8 @@
       <w:r>
         <w:rPr>
           <w:rFonts w:ascii="Arial" w:eastAsia="Times New Roman" w:hAnsi="Arial" w:cs="Arial"/>
-          <w:sz w:val="26"/>
-          <w:szCs w:val="26"/>
+          <w:sz w:val="24"/>
+          <w:szCs w:val="24"/>
           <w:lang w:eastAsia="es-PE"/>
         </w:rPr>
         <w:t xml:space="preserve"> el Listado de Historias de Usuario) como también los Requerimientos Funcionales (RF) y No Funcionales (RNF)</w:t>
@@ -1516,8 +1700,8 @@
       <w:r>
         <w:rPr>
           <w:rFonts w:ascii="Arial" w:eastAsia="Times New Roman" w:hAnsi="Arial" w:cs="Arial"/>
-          <w:sz w:val="26"/>
-          <w:szCs w:val="26"/>
+          <w:sz w:val="24"/>
+          <w:szCs w:val="24"/>
           <w:lang w:eastAsia="es-PE"/>
         </w:rPr>
         <w:t xml:space="preserve"> </w:t>
@@ -1525,8 +1709,8 @@
       <w:r>
         <w:rPr>
           <w:rFonts w:ascii="Arial" w:eastAsia="Times New Roman" w:hAnsi="Arial" w:cs="Arial"/>
-          <w:sz w:val="26"/>
-          <w:szCs w:val="26"/>
+          <w:sz w:val="24"/>
+          <w:szCs w:val="24"/>
           <w:lang w:eastAsia="es-PE"/>
         </w:rPr>
         <w:t xml:space="preserve">(para </w:t>
@@ -1535,8 +1719,8 @@
       <w:r>
         <w:rPr>
           <w:rFonts w:ascii="Arial" w:eastAsia="Times New Roman" w:hAnsi="Arial" w:cs="Arial"/>
-          <w:sz w:val="26"/>
-          <w:szCs w:val="26"/>
+          <w:sz w:val="24"/>
+          <w:szCs w:val="24"/>
           <w:lang w:eastAsia="es-PE"/>
         </w:rPr>
         <w:t>mayor información</w:t>
@@ -1545,8 +1729,8 @@
       <w:r>
         <w:rPr>
           <w:rFonts w:ascii="Arial" w:eastAsia="Times New Roman" w:hAnsi="Arial" w:cs="Arial"/>
-          <w:sz w:val="26"/>
-          <w:szCs w:val="26"/>
+          <w:sz w:val="24"/>
+          <w:szCs w:val="24"/>
           <w:lang w:eastAsia="es-PE"/>
         </w:rPr>
         <w:t xml:space="preserve"> revisar el Documentación de Especificación de Requisitos) que atienden a las mismas, puesto que se está trabajando dentro de un marco de entorno ágil como es el caso de Scrum. </w:t>
@@ -1559,16 +1743,16 @@
         <w:rPr>
           <w:rFonts w:ascii="Arial" w:hAnsi="Arial" w:cs="Arial"/>
           <w:color w:val="000000"/>
-          <w:sz w:val="26"/>
-          <w:szCs w:val="26"/>
+          <w:sz w:val="24"/>
+          <w:szCs w:val="24"/>
         </w:rPr>
       </w:pPr>
       <w:r>
         <w:rPr>
           <w:rFonts w:ascii="Arial" w:hAnsi="Arial" w:cs="Arial"/>
           <w:color w:val="000000"/>
-          <w:sz w:val="26"/>
-          <w:szCs w:val="26"/>
+          <w:sz w:val="24"/>
+          <w:szCs w:val="24"/>
         </w:rPr>
         <w:t>En base al análisis correspondiente a los requerimientos funcionales (RF_</w:t>
       </w:r>
@@ -1576,8 +1760,8 @@
         <w:rPr>
           <w:rFonts w:ascii="Arial" w:hAnsi="Arial" w:cs="Arial"/>
           <w:color w:val="000000"/>
-          <w:sz w:val="26"/>
-          <w:szCs w:val="26"/>
+          <w:sz w:val="24"/>
+          <w:szCs w:val="24"/>
         </w:rPr>
         <w:t>001, RF</w:t>
       </w:r>
@@ -1585,8 +1769,8 @@
         <w:rPr>
           <w:rFonts w:ascii="Arial" w:hAnsi="Arial" w:cs="Arial"/>
           <w:color w:val="000000"/>
-          <w:sz w:val="26"/>
-          <w:szCs w:val="26"/>
+          <w:sz w:val="24"/>
+          <w:szCs w:val="24"/>
         </w:rPr>
         <w:t>_002, RF_003, RF_004, RF_005, RF_006, RF_007) llegamos a sintetizar la siguiente información:</w:t>
       </w:r>
@@ -1632,7 +1816,7 @@
               <w:bottom w:val="single" w:sz="8" w:space="0" w:color="000000"/>
               <w:right w:val="single" w:sz="8" w:space="0" w:color="000000"/>
             </w:tcBorders>
-            <w:shd w:val="clear" w:color="auto" w:fill="004173"/>
+            <w:shd w:val="clear" w:color="auto" w:fill="auto"/>
             <w:tcMar>
               <w:top w:w="100" w:type="dxa"/>
               <w:left w:w="100" w:type="dxa"/>
@@ -1658,7 +1842,6 @@
                 <w:rFonts w:ascii="Arial" w:eastAsia="Times New Roman" w:hAnsi="Arial" w:cs="Arial"/>
                 <w:b/>
                 <w:bCs/>
-                <w:color w:val="FFFFFF"/>
                 <w:lang w:eastAsia="es-PE"/>
               </w:rPr>
               <w:t>REQUERIMIENTOS FUNCIONALES</w:t>
@@ -1679,7 +1862,7 @@
               <w:bottom w:val="single" w:sz="8" w:space="0" w:color="000000"/>
               <w:right w:val="single" w:sz="8" w:space="0" w:color="000000"/>
             </w:tcBorders>
-            <w:shd w:val="clear" w:color="auto" w:fill="5C9EB9"/>
+            <w:shd w:val="clear" w:color="auto" w:fill="auto"/>
             <w:tcMar>
               <w:top w:w="100" w:type="dxa"/>
               <w:left w:w="100" w:type="dxa"/>
@@ -1721,7 +1904,7 @@
               <w:bottom w:val="single" w:sz="8" w:space="0" w:color="000000"/>
               <w:right w:val="single" w:sz="8" w:space="0" w:color="000000"/>
             </w:tcBorders>
-            <w:shd w:val="clear" w:color="auto" w:fill="5C9EB9"/>
+            <w:shd w:val="clear" w:color="auto" w:fill="auto"/>
             <w:tcMar>
               <w:top w:w="100" w:type="dxa"/>
               <w:left w:w="100" w:type="dxa"/>
@@ -1768,7 +1951,7 @@
               <w:bottom w:val="single" w:sz="8" w:space="0" w:color="000000"/>
               <w:right w:val="single" w:sz="8" w:space="0" w:color="000000"/>
             </w:tcBorders>
-            <w:shd w:val="clear" w:color="auto" w:fill="6BEBE7"/>
+            <w:shd w:val="clear" w:color="auto" w:fill="auto"/>
             <w:tcMar>
               <w:top w:w="100" w:type="dxa"/>
               <w:left w:w="100" w:type="dxa"/>
@@ -1818,7 +2001,7 @@
               <w:bottom w:val="single" w:sz="8" w:space="0" w:color="000000"/>
               <w:right w:val="single" w:sz="8" w:space="0" w:color="000000"/>
             </w:tcBorders>
-            <w:shd w:val="clear" w:color="auto" w:fill="FFE599"/>
+            <w:shd w:val="clear" w:color="auto" w:fill="auto"/>
             <w:tcMar>
               <w:top w:w="100" w:type="dxa"/>
               <w:left w:w="100" w:type="dxa"/>
@@ -1879,7 +2062,7 @@
               <w:bottom w:val="single" w:sz="8" w:space="0" w:color="000000"/>
               <w:right w:val="single" w:sz="8" w:space="0" w:color="000000"/>
             </w:tcBorders>
-            <w:shd w:val="clear" w:color="auto" w:fill="6BEBE7"/>
+            <w:shd w:val="clear" w:color="auto" w:fill="auto"/>
             <w:tcMar>
               <w:top w:w="100" w:type="dxa"/>
               <w:left w:w="100" w:type="dxa"/>
@@ -1921,7 +2104,7 @@
               <w:bottom w:val="single" w:sz="8" w:space="0" w:color="000000"/>
               <w:right w:val="single" w:sz="8" w:space="0" w:color="000000"/>
             </w:tcBorders>
-            <w:shd w:val="clear" w:color="auto" w:fill="FFE599"/>
+            <w:shd w:val="clear" w:color="auto" w:fill="auto"/>
             <w:tcMar>
               <w:top w:w="100" w:type="dxa"/>
               <w:left w:w="100" w:type="dxa"/>
@@ -1980,7 +2163,7 @@
               <w:bottom w:val="single" w:sz="8" w:space="0" w:color="000000"/>
               <w:right w:val="single" w:sz="8" w:space="0" w:color="000000"/>
             </w:tcBorders>
-            <w:shd w:val="clear" w:color="auto" w:fill="6BEBE7"/>
+            <w:shd w:val="clear" w:color="auto" w:fill="auto"/>
             <w:tcMar>
               <w:top w:w="100" w:type="dxa"/>
               <w:left w:w="100" w:type="dxa"/>
@@ -2030,7 +2213,7 @@
               <w:bottom w:val="single" w:sz="8" w:space="0" w:color="000000"/>
               <w:right w:val="single" w:sz="8" w:space="0" w:color="000000"/>
             </w:tcBorders>
-            <w:shd w:val="clear" w:color="auto" w:fill="FFE599"/>
+            <w:shd w:val="clear" w:color="auto" w:fill="auto"/>
             <w:tcMar>
               <w:top w:w="100" w:type="dxa"/>
               <w:left w:w="100" w:type="dxa"/>
@@ -2091,7 +2274,7 @@
               <w:bottom w:val="single" w:sz="8" w:space="0" w:color="000000"/>
               <w:right w:val="single" w:sz="8" w:space="0" w:color="000000"/>
             </w:tcBorders>
-            <w:shd w:val="clear" w:color="auto" w:fill="6BEBE7"/>
+            <w:shd w:val="clear" w:color="auto" w:fill="auto"/>
             <w:tcMar>
               <w:top w:w="100" w:type="dxa"/>
               <w:left w:w="100" w:type="dxa"/>
@@ -2120,7 +2303,6 @@
                 <w:color w:val="000000"/>
                 <w:lang w:eastAsia="es-PE"/>
               </w:rPr>
-              <w:lastRenderedPageBreak/>
               <w:t xml:space="preserve"> RF_004</w:t>
             </w:r>
             <w:r>
@@ -2142,7 +2324,7 @@
               <w:bottom w:val="single" w:sz="8" w:space="0" w:color="000000"/>
               <w:right w:val="single" w:sz="8" w:space="0" w:color="000000"/>
             </w:tcBorders>
-            <w:shd w:val="clear" w:color="auto" w:fill="FFE599"/>
+            <w:shd w:val="clear" w:color="auto" w:fill="auto"/>
             <w:tcMar>
               <w:top w:w="100" w:type="dxa"/>
               <w:left w:w="100" w:type="dxa"/>
@@ -2204,7 +2386,7 @@
               <w:bottom w:val="single" w:sz="8" w:space="0" w:color="000000"/>
               <w:right w:val="single" w:sz="8" w:space="0" w:color="000000"/>
             </w:tcBorders>
-            <w:shd w:val="clear" w:color="auto" w:fill="6BEBE7"/>
+            <w:shd w:val="clear" w:color="auto" w:fill="auto"/>
             <w:tcMar>
               <w:top w:w="100" w:type="dxa"/>
               <w:left w:w="100" w:type="dxa"/>
@@ -2254,7 +2436,7 @@
               <w:bottom w:val="single" w:sz="8" w:space="0" w:color="000000"/>
               <w:right w:val="single" w:sz="8" w:space="0" w:color="000000"/>
             </w:tcBorders>
-            <w:shd w:val="clear" w:color="auto" w:fill="FFE599"/>
+            <w:shd w:val="clear" w:color="auto" w:fill="auto"/>
             <w:tcMar>
               <w:top w:w="100" w:type="dxa"/>
               <w:left w:w="100" w:type="dxa"/>
@@ -2332,7 +2514,7 @@
               <w:bottom w:val="single" w:sz="8" w:space="0" w:color="000000"/>
               <w:right w:val="single" w:sz="8" w:space="0" w:color="000000"/>
             </w:tcBorders>
-            <w:shd w:val="clear" w:color="auto" w:fill="6BEBE7"/>
+            <w:shd w:val="clear" w:color="auto" w:fill="auto"/>
             <w:tcMar>
               <w:top w:w="100" w:type="dxa"/>
               <w:left w:w="100" w:type="dxa"/>
@@ -2382,7 +2564,7 @@
               <w:bottom w:val="single" w:sz="8" w:space="0" w:color="000000"/>
               <w:right w:val="single" w:sz="8" w:space="0" w:color="000000"/>
             </w:tcBorders>
-            <w:shd w:val="clear" w:color="auto" w:fill="FFE599"/>
+            <w:shd w:val="clear" w:color="auto" w:fill="auto"/>
             <w:tcMar>
               <w:top w:w="100" w:type="dxa"/>
               <w:left w:w="100" w:type="dxa"/>
@@ -2480,7 +2662,7 @@
               <w:bottom w:val="single" w:sz="8" w:space="0" w:color="000000"/>
               <w:right w:val="single" w:sz="8" w:space="0" w:color="000000"/>
             </w:tcBorders>
-            <w:shd w:val="clear" w:color="auto" w:fill="6BEBE7"/>
+            <w:shd w:val="clear" w:color="auto" w:fill="auto"/>
             <w:tcMar>
               <w:top w:w="100" w:type="dxa"/>
               <w:left w:w="100" w:type="dxa"/>
@@ -2530,7 +2712,7 @@
               <w:bottom w:val="single" w:sz="8" w:space="0" w:color="000000"/>
               <w:right w:val="single" w:sz="8" w:space="0" w:color="000000"/>
             </w:tcBorders>
-            <w:shd w:val="clear" w:color="auto" w:fill="FFE599"/>
+            <w:shd w:val="clear" w:color="auto" w:fill="auto"/>
             <w:tcMar>
               <w:top w:w="100" w:type="dxa"/>
               <w:left w:w="100" w:type="dxa"/>
@@ -2689,7 +2871,7 @@
               <w:bottom w:val="single" w:sz="8" w:space="0" w:color="000000"/>
               <w:right w:val="single" w:sz="8" w:space="0" w:color="000000"/>
             </w:tcBorders>
-            <w:shd w:val="clear" w:color="auto" w:fill="004173"/>
+            <w:shd w:val="clear" w:color="auto" w:fill="auto"/>
             <w:tcMar>
               <w:top w:w="100" w:type="dxa"/>
               <w:left w:w="100" w:type="dxa"/>
@@ -2736,7 +2918,7 @@
               <w:bottom w:val="single" w:sz="8" w:space="0" w:color="000000"/>
               <w:right w:val="single" w:sz="8" w:space="0" w:color="000000"/>
             </w:tcBorders>
-            <w:shd w:val="clear" w:color="auto" w:fill="5C9EB9"/>
+            <w:shd w:val="clear" w:color="auto" w:fill="auto"/>
             <w:tcMar>
               <w:top w:w="100" w:type="dxa"/>
               <w:left w:w="100" w:type="dxa"/>
@@ -2778,7 +2960,7 @@
               <w:bottom w:val="single" w:sz="8" w:space="0" w:color="000000"/>
               <w:right w:val="single" w:sz="8" w:space="0" w:color="000000"/>
             </w:tcBorders>
-            <w:shd w:val="clear" w:color="auto" w:fill="5C9EB9"/>
+            <w:shd w:val="clear" w:color="auto" w:fill="auto"/>
             <w:tcMar>
               <w:top w:w="100" w:type="dxa"/>
               <w:left w:w="100" w:type="dxa"/>
@@ -2825,7 +3007,7 @@
               <w:bottom w:val="single" w:sz="8" w:space="0" w:color="000000"/>
               <w:right w:val="single" w:sz="8" w:space="0" w:color="000000"/>
             </w:tcBorders>
-            <w:shd w:val="clear" w:color="auto" w:fill="6BEBE7"/>
+            <w:shd w:val="clear" w:color="auto" w:fill="auto"/>
             <w:tcMar>
               <w:top w:w="100" w:type="dxa"/>
               <w:left w:w="100" w:type="dxa"/>
@@ -2875,7 +3057,7 @@
               <w:bottom w:val="single" w:sz="8" w:space="0" w:color="000000"/>
               <w:right w:val="single" w:sz="8" w:space="0" w:color="000000"/>
             </w:tcBorders>
-            <w:shd w:val="clear" w:color="auto" w:fill="FFE599"/>
+            <w:shd w:val="clear" w:color="auto" w:fill="auto"/>
             <w:tcMar>
               <w:top w:w="100" w:type="dxa"/>
               <w:left w:w="100" w:type="dxa"/>
@@ -2928,7 +3110,7 @@
               <w:bottom w:val="single" w:sz="8" w:space="0" w:color="000000"/>
               <w:right w:val="single" w:sz="8" w:space="0" w:color="000000"/>
             </w:tcBorders>
-            <w:shd w:val="clear" w:color="auto" w:fill="6BEBE7"/>
+            <w:shd w:val="clear" w:color="auto" w:fill="auto"/>
             <w:tcMar>
               <w:top w:w="100" w:type="dxa"/>
               <w:left w:w="100" w:type="dxa"/>
@@ -2970,7 +3152,7 @@
               <w:bottom w:val="single" w:sz="8" w:space="0" w:color="000000"/>
               <w:right w:val="single" w:sz="8" w:space="0" w:color="000000"/>
             </w:tcBorders>
-            <w:shd w:val="clear" w:color="auto" w:fill="FFE599"/>
+            <w:shd w:val="clear" w:color="auto" w:fill="auto"/>
             <w:tcMar>
               <w:top w:w="100" w:type="dxa"/>
               <w:left w:w="100" w:type="dxa"/>
@@ -3005,7 +3187,27 @@
                 <w:bCs/>
                 <w:color w:val="000000"/>
               </w:rPr>
-              <w:t>Vista de Login de Usuario</w:t>
+              <w:t xml:space="preserve">Vista de </w:t>
+            </w:r>
+            <w:proofErr w:type="spellStart"/>
+            <w:r>
+              <w:rPr>
+                <w:rFonts w:ascii="Arial" w:hAnsi="Arial" w:cs="Arial"/>
+                <w:b/>
+                <w:bCs/>
+                <w:color w:val="000000"/>
+              </w:rPr>
+              <w:t>Login</w:t>
+            </w:r>
+            <w:proofErr w:type="spellEnd"/>
+            <w:r>
+              <w:rPr>
+                <w:rFonts w:ascii="Arial" w:hAnsi="Arial" w:cs="Arial"/>
+                <w:b/>
+                <w:bCs/>
+                <w:color w:val="000000"/>
+              </w:rPr>
+              <w:t xml:space="preserve"> de Usuario</w:t>
             </w:r>
           </w:p>
         </w:tc>
@@ -3023,7 +3225,7 @@
               <w:bottom w:val="single" w:sz="8" w:space="0" w:color="000000"/>
               <w:right w:val="single" w:sz="8" w:space="0" w:color="000000"/>
             </w:tcBorders>
-            <w:shd w:val="clear" w:color="auto" w:fill="6BEBE7"/>
+            <w:shd w:val="clear" w:color="auto" w:fill="auto"/>
             <w:tcMar>
               <w:top w:w="100" w:type="dxa"/>
               <w:left w:w="100" w:type="dxa"/>
@@ -3073,7 +3275,7 @@
               <w:bottom w:val="single" w:sz="8" w:space="0" w:color="000000"/>
               <w:right w:val="single" w:sz="8" w:space="0" w:color="000000"/>
             </w:tcBorders>
-            <w:shd w:val="clear" w:color="auto" w:fill="FFE599"/>
+            <w:shd w:val="clear" w:color="auto" w:fill="auto"/>
             <w:tcMar>
               <w:top w:w="100" w:type="dxa"/>
               <w:left w:w="100" w:type="dxa"/>
@@ -3119,7 +3321,7 @@
               <w:bottom w:val="single" w:sz="8" w:space="0" w:color="000000"/>
               <w:right w:val="single" w:sz="8" w:space="0" w:color="000000"/>
             </w:tcBorders>
-            <w:shd w:val="clear" w:color="auto" w:fill="6BEBE7"/>
+            <w:shd w:val="clear" w:color="auto" w:fill="auto"/>
             <w:tcMar>
               <w:top w:w="100" w:type="dxa"/>
               <w:left w:w="100" w:type="dxa"/>
@@ -3169,7 +3371,7 @@
               <w:bottom w:val="single" w:sz="8" w:space="0" w:color="000000"/>
               <w:right w:val="single" w:sz="8" w:space="0" w:color="000000"/>
             </w:tcBorders>
-            <w:shd w:val="clear" w:color="auto" w:fill="FFE599"/>
+            <w:shd w:val="clear" w:color="auto" w:fill="auto"/>
             <w:tcMar>
               <w:top w:w="100" w:type="dxa"/>
               <w:left w:w="100" w:type="dxa"/>
@@ -3214,7 +3416,7 @@
               <w:bottom w:val="single" w:sz="8" w:space="0" w:color="000000"/>
               <w:right w:val="single" w:sz="8" w:space="0" w:color="000000"/>
             </w:tcBorders>
-            <w:shd w:val="clear" w:color="auto" w:fill="6BEBE7"/>
+            <w:shd w:val="clear" w:color="auto" w:fill="auto"/>
             <w:tcMar>
               <w:top w:w="100" w:type="dxa"/>
               <w:left w:w="100" w:type="dxa"/>
@@ -3264,7 +3466,7 @@
               <w:bottom w:val="single" w:sz="8" w:space="0" w:color="000000"/>
               <w:right w:val="single" w:sz="8" w:space="0" w:color="000000"/>
             </w:tcBorders>
-            <w:shd w:val="clear" w:color="auto" w:fill="FFE599"/>
+            <w:shd w:val="clear" w:color="auto" w:fill="auto"/>
             <w:tcMar>
               <w:top w:w="100" w:type="dxa"/>
               <w:left w:w="100" w:type="dxa"/>
@@ -3309,7 +3511,7 @@
               <w:bottom w:val="single" w:sz="8" w:space="0" w:color="000000"/>
               <w:right w:val="single" w:sz="8" w:space="0" w:color="000000"/>
             </w:tcBorders>
-            <w:shd w:val="clear" w:color="auto" w:fill="6BEBE7"/>
+            <w:shd w:val="clear" w:color="auto" w:fill="auto"/>
             <w:tcMar>
               <w:top w:w="100" w:type="dxa"/>
               <w:left w:w="100" w:type="dxa"/>
@@ -3338,7 +3540,6 @@
                 <w:color w:val="000000"/>
                 <w:lang w:eastAsia="es-PE"/>
               </w:rPr>
-              <w:lastRenderedPageBreak/>
               <w:t xml:space="preserve"> VIEW_006</w:t>
             </w:r>
             <w:r>
@@ -3360,7 +3561,7 @@
               <w:bottom w:val="single" w:sz="8" w:space="0" w:color="000000"/>
               <w:right w:val="single" w:sz="8" w:space="0" w:color="000000"/>
             </w:tcBorders>
-            <w:shd w:val="clear" w:color="auto" w:fill="FFE599"/>
+            <w:shd w:val="clear" w:color="auto" w:fill="auto"/>
             <w:tcMar>
               <w:top w:w="100" w:type="dxa"/>
               <w:left w:w="100" w:type="dxa"/>
@@ -3405,7 +3606,7 @@
               <w:bottom w:val="single" w:sz="8" w:space="0" w:color="000000"/>
               <w:right w:val="single" w:sz="8" w:space="0" w:color="000000"/>
             </w:tcBorders>
-            <w:shd w:val="clear" w:color="auto" w:fill="6BEBE7"/>
+            <w:shd w:val="clear" w:color="auto" w:fill="auto"/>
             <w:tcMar>
               <w:top w:w="100" w:type="dxa"/>
               <w:left w:w="100" w:type="dxa"/>
@@ -3455,7 +3656,7 @@
               <w:bottom w:val="single" w:sz="8" w:space="0" w:color="000000"/>
               <w:right w:val="single" w:sz="8" w:space="0" w:color="000000"/>
             </w:tcBorders>
-            <w:shd w:val="clear" w:color="auto" w:fill="FFE599"/>
+            <w:shd w:val="clear" w:color="auto" w:fill="auto"/>
             <w:tcMar>
               <w:top w:w="100" w:type="dxa"/>
               <w:left w:w="100" w:type="dxa"/>
@@ -3550,6 +3751,7 @@
         </w:rPr>
         <w:t xml:space="preserve">Prototipado del Proyecto </w:t>
       </w:r>
+      <w:proofErr w:type="spellStart"/>
       <w:r>
         <w:rPr>
           <w:rFonts w:ascii="Arial" w:eastAsia="Times New Roman" w:hAnsi="Arial" w:cs="Arial"/>
@@ -3560,8 +3762,9 @@
           <w:szCs w:val="40"/>
           <w:lang w:eastAsia="es-PE"/>
         </w:rPr>
-        <w:t>Follow Class</w:t>
-      </w:r>
+        <w:t>Follow</w:t>
+      </w:r>
+      <w:proofErr w:type="spellEnd"/>
       <w:r>
         <w:rPr>
           <w:rFonts w:ascii="Arial" w:eastAsia="Times New Roman" w:hAnsi="Arial" w:cs="Arial"/>
@@ -3572,12 +3775,38 @@
           <w:szCs w:val="40"/>
           <w:lang w:eastAsia="es-PE"/>
         </w:rPr>
+        <w:t xml:space="preserve"> </w:t>
+      </w:r>
+      <w:proofErr w:type="spellStart"/>
+      <w:r>
+        <w:rPr>
+          <w:rFonts w:ascii="Arial" w:eastAsia="Times New Roman" w:hAnsi="Arial" w:cs="Arial"/>
+          <w:b/>
+          <w:bCs/>
+          <w:color w:val="00B0F0"/>
+          <w:sz w:val="40"/>
+          <w:szCs w:val="40"/>
+          <w:lang w:eastAsia="es-PE"/>
+        </w:rPr>
+        <w:t>Class</w:t>
+      </w:r>
+      <w:proofErr w:type="spellEnd"/>
+      <w:r>
+        <w:rPr>
+          <w:rFonts w:ascii="Arial" w:eastAsia="Times New Roman" w:hAnsi="Arial" w:cs="Arial"/>
+          <w:b/>
+          <w:bCs/>
+          <w:color w:val="00B0F0"/>
+          <w:sz w:val="40"/>
+          <w:szCs w:val="40"/>
+          <w:lang w:eastAsia="es-PE"/>
+        </w:rPr>
         <w:t> </w:t>
       </w:r>
     </w:p>
     <w:p>
       <w:pPr>
-        <w:spacing w:before="300" w:after="0" w:line="240" w:lineRule="auto"/>
+        <w:spacing w:before="300" w:after="0" w:line="276" w:lineRule="auto"/>
         <w:rPr>
           <w:rFonts w:ascii="Times New Roman" w:eastAsia="Times New Roman" w:hAnsi="Times New Roman" w:cs="Times New Roman"/>
           <w:sz w:val="24"/>
@@ -3593,12 +3822,34 @@
           <w:szCs w:val="24"/>
           <w:lang w:eastAsia="es-PE"/>
         </w:rPr>
-        <w:t>Para la elaboración del prototipo, se utilizó la Herramienta Figma. A continuación, adjuntamos el siguiente enlace: </w:t>
+        <w:t xml:space="preserve">Para la elaboración del prototipo, se utilizó la Herramienta </w:t>
+      </w:r>
+      <w:proofErr w:type="spellStart"/>
+      <w:r>
+        <w:rPr>
+          <w:rFonts w:ascii="Arial" w:eastAsia="Times New Roman" w:hAnsi="Arial" w:cs="Arial"/>
+          <w:color w:val="000000"/>
+          <w:sz w:val="24"/>
+          <w:szCs w:val="24"/>
+          <w:lang w:eastAsia="es-PE"/>
+        </w:rPr>
+        <w:t>Figma</w:t>
+      </w:r>
+      <w:proofErr w:type="spellEnd"/>
+      <w:r>
+        <w:rPr>
+          <w:rFonts w:ascii="Arial" w:eastAsia="Times New Roman" w:hAnsi="Arial" w:cs="Arial"/>
+          <w:color w:val="000000"/>
+          <w:sz w:val="24"/>
+          <w:szCs w:val="24"/>
+          <w:lang w:eastAsia="es-PE"/>
+        </w:rPr>
+        <w:t>. A continuación, adjuntamos el siguiente enlace: </w:t>
       </w:r>
     </w:p>
     <w:p>
       <w:pPr>
-        <w:spacing w:before="300" w:after="0" w:line="240" w:lineRule="auto"/>
+        <w:spacing w:before="300" w:after="0" w:line="276" w:lineRule="auto"/>
         <w:rPr>
           <w:rFonts w:ascii="Times New Roman" w:eastAsia="Times New Roman" w:hAnsi="Times New Roman" w:cs="Times New Roman"/>
           <w:sz w:val="24"/>
@@ -3639,6 +3890,7 @@
         <w:tab/>
         <w:t xml:space="preserve"> </w:t>
       </w:r>
+      <w:proofErr w:type="spellStart"/>
       <w:proofErr w:type="gramStart"/>
       <w:r>
         <w:rPr>
@@ -3654,6 +3906,7 @@
         </w:rPr>
         <w:t>Click</w:t>
       </w:r>
+      <w:proofErr w:type="spellEnd"/>
       <w:proofErr w:type="gramEnd"/>
       <w:r>
         <w:rPr>
@@ -3681,18 +3934,84 @@
         </w:rPr>
         <w:t>       </w:t>
       </w:r>
-      <w:r>
-        <w:rPr>
-          <w:rFonts w:ascii="Times New Roman" w:eastAsia="Times New Roman" w:hAnsi="Times New Roman" w:cs="Times New Roman"/>
-          <w:b/>
-          <w:bCs/>
-          <w:color w:val="0000FF"/>
-          <w:sz w:val="24"/>
-          <w:szCs w:val="24"/>
-          <w:lang w:eastAsia="es-PE"/>
-        </w:rPr>
-        <w:t>Interfaz de usuario - Follow Class</w:t>
-      </w:r>
+      <w:hyperlink r:id="rId7" w:history="1">
+        <w:r>
+          <w:rPr>
+            <w:rStyle w:val="Hipervnculo"/>
+            <w:rFonts w:ascii="Times New Roman" w:eastAsia="Times New Roman" w:hAnsi="Times New Roman" w:cs="Times New Roman"/>
+            <w:b/>
+            <w:bCs/>
+            <w:sz w:val="24"/>
+            <w:szCs w:val="24"/>
+            <w:lang w:eastAsia="es-PE"/>
+          </w:rPr>
+          <w:t>Interfaz de</w:t>
+        </w:r>
+        <w:r>
+          <w:rPr>
+            <w:rStyle w:val="Hipervnculo"/>
+            <w:rFonts w:ascii="Times New Roman" w:eastAsia="Times New Roman" w:hAnsi="Times New Roman" w:cs="Times New Roman"/>
+            <w:b/>
+            <w:bCs/>
+            <w:sz w:val="24"/>
+            <w:szCs w:val="24"/>
+            <w:lang w:eastAsia="es-PE"/>
+          </w:rPr>
+          <w:t xml:space="preserve"> </w:t>
+        </w:r>
+        <w:r>
+          <w:rPr>
+            <w:rStyle w:val="Hipervnculo"/>
+            <w:rFonts w:ascii="Times New Roman" w:eastAsia="Times New Roman" w:hAnsi="Times New Roman" w:cs="Times New Roman"/>
+            <w:b/>
+            <w:bCs/>
+            <w:sz w:val="24"/>
+            <w:szCs w:val="24"/>
+            <w:lang w:eastAsia="es-PE"/>
+          </w:rPr>
+          <w:t xml:space="preserve">usuario - </w:t>
+        </w:r>
+        <w:proofErr w:type="spellStart"/>
+        <w:r>
+          <w:rPr>
+            <w:rStyle w:val="Hipervnculo"/>
+            <w:rFonts w:ascii="Times New Roman" w:eastAsia="Times New Roman" w:hAnsi="Times New Roman" w:cs="Times New Roman"/>
+            <w:b/>
+            <w:bCs/>
+            <w:sz w:val="24"/>
+            <w:szCs w:val="24"/>
+            <w:lang w:eastAsia="es-PE"/>
+          </w:rPr>
+          <w:t>Follow</w:t>
+        </w:r>
+        <w:proofErr w:type="spellEnd"/>
+        <w:r>
+          <w:rPr>
+            <w:rStyle w:val="Hipervnculo"/>
+            <w:rFonts w:ascii="Times New Roman" w:eastAsia="Times New Roman" w:hAnsi="Times New Roman" w:cs="Times New Roman"/>
+            <w:b/>
+            <w:bCs/>
+            <w:sz w:val="24"/>
+            <w:szCs w:val="24"/>
+            <w:lang w:eastAsia="es-PE"/>
+          </w:rPr>
+          <w:t xml:space="preserve"> </w:t>
+        </w:r>
+        <w:proofErr w:type="spellStart"/>
+        <w:r>
+          <w:rPr>
+            <w:rStyle w:val="Hipervnculo"/>
+            <w:rFonts w:ascii="Times New Roman" w:eastAsia="Times New Roman" w:hAnsi="Times New Roman" w:cs="Times New Roman"/>
+            <w:b/>
+            <w:bCs/>
+            <w:sz w:val="24"/>
+            <w:szCs w:val="24"/>
+            <w:lang w:eastAsia="es-PE"/>
+          </w:rPr>
+          <w:t>Class</w:t>
+        </w:r>
+        <w:proofErr w:type="spellEnd"/>
+      </w:hyperlink>
     </w:p>
     <w:p>
       <w:pPr>
@@ -3708,7 +4027,6 @@
     <w:p>
       <w:pPr>
         <w:spacing w:after="0" w:line="240" w:lineRule="auto"/>
-        <w:ind w:firstLine="708"/>
         <w:rPr>
           <w:rFonts w:ascii="Arial" w:eastAsia="Times New Roman" w:hAnsi="Arial" w:cs="Arial"/>
           <w:b/>
@@ -3750,7 +4068,6 @@
     <w:p>
       <w:pPr>
         <w:spacing w:before="280" w:after="0" w:line="240" w:lineRule="auto"/>
-        <w:ind w:left="700"/>
         <w:rPr>
           <w:rFonts w:ascii="Times New Roman" w:eastAsia="Times New Roman" w:hAnsi="Times New Roman" w:cs="Times New Roman"/>
           <w:sz w:val="24"/>
@@ -3768,14 +4085,64 @@
           <w:szCs w:val="24"/>
           <w:lang w:eastAsia="es-PE"/>
         </w:rPr>
-        <w:t>2.1.1. Vista N° 01.1: Vista de Login de Usuario</w:t>
+        <w:t xml:space="preserve">2.1.1. Vista </w:t>
+      </w:r>
+      <w:proofErr w:type="spellStart"/>
+      <w:r>
+        <w:rPr>
+          <w:rFonts w:ascii="Arial" w:eastAsia="Times New Roman" w:hAnsi="Arial" w:cs="Arial"/>
+          <w:b/>
+          <w:bCs/>
+          <w:color w:val="434343"/>
+          <w:sz w:val="24"/>
+          <w:szCs w:val="24"/>
+          <w:lang w:eastAsia="es-PE"/>
+        </w:rPr>
+        <w:t>N°</w:t>
+      </w:r>
+      <w:proofErr w:type="spellEnd"/>
+      <w:r>
+        <w:rPr>
+          <w:rFonts w:ascii="Arial" w:eastAsia="Times New Roman" w:hAnsi="Arial" w:cs="Arial"/>
+          <w:b/>
+          <w:bCs/>
+          <w:color w:val="434343"/>
+          <w:sz w:val="24"/>
+          <w:szCs w:val="24"/>
+          <w:lang w:eastAsia="es-PE"/>
+        </w:rPr>
+        <w:t xml:space="preserve"> 01.1: Vista de </w:t>
+      </w:r>
+      <w:proofErr w:type="spellStart"/>
+      <w:r>
+        <w:rPr>
+          <w:rFonts w:ascii="Arial" w:eastAsia="Times New Roman" w:hAnsi="Arial" w:cs="Arial"/>
+          <w:b/>
+          <w:bCs/>
+          <w:color w:val="434343"/>
+          <w:sz w:val="24"/>
+          <w:szCs w:val="24"/>
+          <w:lang w:eastAsia="es-PE"/>
+        </w:rPr>
+        <w:t>Login</w:t>
+      </w:r>
+      <w:proofErr w:type="spellEnd"/>
+      <w:r>
+        <w:rPr>
+          <w:rFonts w:ascii="Arial" w:eastAsia="Times New Roman" w:hAnsi="Arial" w:cs="Arial"/>
+          <w:b/>
+          <w:bCs/>
+          <w:color w:val="434343"/>
+          <w:sz w:val="24"/>
+          <w:szCs w:val="24"/>
+          <w:lang w:eastAsia="es-PE"/>
+        </w:rPr>
+        <w:t xml:space="preserve"> de Usuario</w:t>
       </w:r>
     </w:p>
     <w:p>
       <w:pPr>
-        <w:spacing w:before="280" w:after="0" w:line="240" w:lineRule="auto"/>
-        <w:ind w:left="1418"/>
-        <w:jc w:val="both"/>
+        <w:spacing w:before="280" w:after="0" w:line="276" w:lineRule="auto"/>
         <w:rPr>
           <w:rFonts w:ascii="Arial" w:eastAsia="Times New Roman" w:hAnsi="Arial" w:cs="Arial"/>
           <w:color w:val="000000"/>
@@ -3824,19 +4191,6 @@
         </w:rPr>
         <w:t xml:space="preserve"> planteado. Los usuarios podrán acceder a nuestra aplicación a través de su correo y una contraseña previamente registradas. La principal tarea de esta vista es el acceso al sistema mediante la validación en un formulario a través del ingreso de un correo y una contraseña correspondiente. Además, se presenta la opción de registrarse en caso el usuario no haya realizado. </w:t>
       </w:r>
-    </w:p>
-    <w:p>
-      <w:pPr>
-        <w:spacing w:before="280" w:after="0" w:line="240" w:lineRule="auto"/>
-        <w:jc w:val="both"/>
-        <w:rPr>
-          <w:rFonts w:ascii="Arial" w:eastAsia="Times New Roman" w:hAnsi="Arial" w:cs="Arial"/>
-          <w:color w:val="000000"/>
-          <w:sz w:val="24"/>
-          <w:szCs w:val="24"/>
-          <w:lang w:eastAsia="es-PE"/>
-        </w:rPr>
-      </w:pPr>
     </w:p>
     <w:p>
       <w:pPr>
@@ -3853,70 +4207,20 @@
       </w:pPr>
       <w:r>
         <w:rPr>
-          <w:rFonts w:ascii="Arial" w:eastAsia="Times New Roman" w:hAnsi="Arial" w:cs="Arial"/>
-          <w:b/>
-          <w:bCs/>
-          <w:color w:val="0779E4"/>
-          <w:sz w:val="28"/>
-          <w:szCs w:val="28"/>
-          <w:lang w:val="es-MX"/>
-        </w:rPr>
-        <w:t xml:space="preserve">IMAGEN </w:t>
-      </w:r>
-      <w:r>
-        <w:rPr>
-          <w:rFonts w:ascii="Arial" w:eastAsia="Times New Roman" w:hAnsi="Arial" w:cs="Arial"/>
-          <w:b/>
-          <w:bCs/>
-          <w:color w:val="0779E4"/>
-          <w:sz w:val="28"/>
-          <w:szCs w:val="28"/>
-          <w:lang w:val="es-MX"/>
-        </w:rPr>
-        <w:t>1: VISTA N° 01</w:t>
-      </w:r>
-      <w:r>
-        <w:rPr>
-          <w:rFonts w:ascii="Arial" w:eastAsia="Times New Roman" w:hAnsi="Arial" w:cs="Arial"/>
-          <w:b/>
-          <w:bCs/>
-          <w:color w:val="0779E4"/>
-          <w:sz w:val="28"/>
-          <w:szCs w:val="28"/>
-          <w:lang w:val="es-MX"/>
-        </w:rPr>
-        <w:t xml:space="preserve"> - VISTA DE LOGIN DE USUARIO</w:t>
-      </w:r>
-    </w:p>
-    <w:p>
-      <w:pPr>
-        <w:spacing w:before="280" w:after="0" w:line="240" w:lineRule="auto"/>
-        <w:ind w:left="1418"/>
-        <w:jc w:val="both"/>
-        <w:rPr>
-          <w:rFonts w:ascii="Times New Roman" w:eastAsia="Times New Roman" w:hAnsi="Times New Roman" w:cs="Times New Roman"/>
-          <w:sz w:val="24"/>
-          <w:szCs w:val="24"/>
-          <w:lang w:eastAsia="es-PE"/>
-        </w:rPr>
-      </w:pPr>
-      <w:r>
-        <w:rPr>
           <w:noProof/>
           <w:lang w:val="en-US"/>
         </w:rPr>
-        <w:lastRenderedPageBreak/>
         <w:drawing>
-          <wp:anchor distT="0" distB="0" distL="114300" distR="114300" simplePos="0" relativeHeight="251658240" behindDoc="0" locked="0" layoutInCell="1" allowOverlap="1" wp14:anchorId="1B1CC3EC" wp14:editId="1645849C">
+          <wp:anchor distT="0" distB="0" distL="114300" distR="114300" simplePos="0" relativeHeight="251658240" behindDoc="0" locked="0" layoutInCell="1" allowOverlap="1" wp14:anchorId="1B1CC3EC" wp14:editId="766FEAD8">
             <wp:simplePos x="0" y="0"/>
-            <wp:positionH relativeFrom="column">
-              <wp:posOffset>150495</wp:posOffset>
+            <wp:positionH relativeFrom="margin">
+              <wp:align>center</wp:align>
             </wp:positionH>
             <wp:positionV relativeFrom="paragraph">
-              <wp:posOffset>0</wp:posOffset>
+              <wp:posOffset>250825</wp:posOffset>
             </wp:positionV>
-            <wp:extent cx="5029200" cy="3245485"/>
-            <wp:effectExtent l="0" t="0" r="0" b="0"/>
+            <wp:extent cx="4686300" cy="3023870"/>
+            <wp:effectExtent l="0" t="0" r="0" b="5080"/>
             <wp:wrapTopAndBottom/>
             <wp:docPr id="1" name="Imagen 1"/>
             <wp:cNvGraphicFramePr>
@@ -3930,7 +4234,7 @@
                     <pic:cNvPicPr/>
                   </pic:nvPicPr>
                   <pic:blipFill>
-                    <a:blip r:embed="rId7">
+                    <a:blip r:embed="rId8">
                       <a:extLst>
                         <a:ext uri="{28A0092B-C50C-407E-A947-70E740481C1C}">
                           <a14:useLocalDpi xmlns:a14="http://schemas.microsoft.com/office/drawing/2010/main" val="0"/>
@@ -3944,7 +4248,7 @@
                   <pic:spPr>
                     <a:xfrm>
                       <a:off x="0" y="0"/>
-                      <a:ext cx="5029200" cy="3245485"/>
+                      <a:ext cx="4686300" cy="3023870"/>
                     </a:xfrm>
                     <a:prstGeom prst="rect">
                       <a:avLst/>
@@ -3962,38 +4266,137 @@
           </wp:anchor>
         </w:drawing>
       </w:r>
+      <w:r>
+        <w:rPr>
+          <w:rFonts w:ascii="Arial" w:eastAsia="Times New Roman" w:hAnsi="Arial" w:cs="Arial"/>
+          <w:b/>
+          <w:bCs/>
+          <w:color w:val="0779E4"/>
+          <w:sz w:val="28"/>
+          <w:szCs w:val="28"/>
+          <w:lang w:val="es-MX"/>
+        </w:rPr>
+        <w:t xml:space="preserve">IMAGEN </w:t>
+      </w:r>
+      <w:r>
+        <w:rPr>
+          <w:rFonts w:ascii="Arial" w:eastAsia="Times New Roman" w:hAnsi="Arial" w:cs="Arial"/>
+          <w:b/>
+          <w:bCs/>
+          <w:color w:val="0779E4"/>
+          <w:sz w:val="28"/>
+          <w:szCs w:val="28"/>
+          <w:lang w:val="es-MX"/>
+        </w:rPr>
+        <w:t xml:space="preserve">1: VISTA </w:t>
+      </w:r>
+      <w:proofErr w:type="spellStart"/>
+      <w:r>
+        <w:rPr>
+          <w:rFonts w:ascii="Arial" w:eastAsia="Times New Roman" w:hAnsi="Arial" w:cs="Arial"/>
+          <w:b/>
+          <w:bCs/>
+          <w:color w:val="0779E4"/>
+          <w:sz w:val="28"/>
+          <w:szCs w:val="28"/>
+          <w:lang w:val="es-MX"/>
+        </w:rPr>
+        <w:t>N°</w:t>
+      </w:r>
+      <w:proofErr w:type="spellEnd"/>
+      <w:r>
+        <w:rPr>
+          <w:rFonts w:ascii="Arial" w:eastAsia="Times New Roman" w:hAnsi="Arial" w:cs="Arial"/>
+          <w:b/>
+          <w:bCs/>
+          <w:color w:val="0779E4"/>
+          <w:sz w:val="28"/>
+          <w:szCs w:val="28"/>
+          <w:lang w:val="es-MX"/>
+        </w:rPr>
+        <w:t xml:space="preserve"> 01</w:t>
+      </w:r>
+      <w:r>
+        <w:rPr>
+          <w:rFonts w:ascii="Arial" w:eastAsia="Times New Roman" w:hAnsi="Arial" w:cs="Arial"/>
+          <w:b/>
+          <w:bCs/>
+          <w:color w:val="0779E4"/>
+          <w:sz w:val="28"/>
+          <w:szCs w:val="28"/>
+          <w:lang w:val="es-MX"/>
+        </w:rPr>
+        <w:t xml:space="preserve"> - VISTA DE LOGIN DE USUARIO</w:t>
+      </w:r>
     </w:p>
     <w:p>
       <w:pPr>
         <w:spacing w:before="280" w:after="0" w:line="240" w:lineRule="auto"/>
-        <w:ind w:left="700"/>
-        <w:rPr>
-          <w:rFonts w:ascii="Arial" w:eastAsia="Times New Roman" w:hAnsi="Arial" w:cs="Arial"/>
-          <w:b/>
-          <w:bCs/>
-          <w:color w:val="434343"/>
-          <w:sz w:val="24"/>
-          <w:szCs w:val="24"/>
-          <w:lang w:eastAsia="es-PE"/>
-        </w:rPr>
-      </w:pPr>
-      <w:r>
-        <w:rPr>
-          <w:rFonts w:ascii="Arial" w:eastAsia="Times New Roman" w:hAnsi="Arial" w:cs="Arial"/>
-          <w:b/>
-          <w:bCs/>
-          <w:color w:val="434343"/>
-          <w:sz w:val="24"/>
-          <w:szCs w:val="24"/>
-          <w:lang w:eastAsia="es-PE"/>
-        </w:rPr>
-        <w:t>2.1.2. Vista N° 01.2: Vista de Registro de Usuario</w:t>
-      </w:r>
+        <w:ind w:left="1418"/>
+        <w:jc w:val="both"/>
+        <w:rPr>
+          <w:rFonts w:ascii="Times New Roman" w:eastAsia="Times New Roman" w:hAnsi="Times New Roman" w:cs="Times New Roman"/>
+          <w:sz w:val="24"/>
+          <w:szCs w:val="24"/>
+          <w:lang w:eastAsia="es-PE"/>
+        </w:rPr>
+      </w:pPr>
     </w:p>
     <w:p>
       <w:pPr>
         <w:spacing w:before="280" w:after="0" w:line="240" w:lineRule="auto"/>
-        <w:ind w:left="1418"/>
+        <w:rPr>
+          <w:rFonts w:ascii="Arial" w:eastAsia="Times New Roman" w:hAnsi="Arial" w:cs="Arial"/>
+          <w:b/>
+          <w:bCs/>
+          <w:color w:val="434343"/>
+          <w:sz w:val="24"/>
+          <w:szCs w:val="24"/>
+          <w:lang w:eastAsia="es-PE"/>
+        </w:rPr>
+      </w:pPr>
+      <w:r>
+        <w:rPr>
+          <w:rFonts w:ascii="Arial" w:eastAsia="Times New Roman" w:hAnsi="Arial" w:cs="Arial"/>
+          <w:b/>
+          <w:bCs/>
+          <w:color w:val="434343"/>
+          <w:sz w:val="24"/>
+          <w:szCs w:val="24"/>
+          <w:lang w:eastAsia="es-PE"/>
+        </w:rPr>
+        <w:t xml:space="preserve">2.1.2. Vista </w:t>
+      </w:r>
+      <w:proofErr w:type="spellStart"/>
+      <w:r>
+        <w:rPr>
+          <w:rFonts w:ascii="Arial" w:eastAsia="Times New Roman" w:hAnsi="Arial" w:cs="Arial"/>
+          <w:b/>
+          <w:bCs/>
+          <w:color w:val="434343"/>
+          <w:sz w:val="24"/>
+          <w:szCs w:val="24"/>
+          <w:lang w:eastAsia="es-PE"/>
+        </w:rPr>
+        <w:t>N°</w:t>
+      </w:r>
+      <w:proofErr w:type="spellEnd"/>
+      <w:r>
+        <w:rPr>
+          <w:rFonts w:ascii="Arial" w:eastAsia="Times New Roman" w:hAnsi="Arial" w:cs="Arial"/>
+          <w:b/>
+          <w:bCs/>
+          <w:color w:val="434343"/>
+          <w:sz w:val="24"/>
+          <w:szCs w:val="24"/>
+          <w:lang w:eastAsia="es-PE"/>
+        </w:rPr>
+        <w:t xml:space="preserve"> 01.2: Vista de Registro de Usuario</w:t>
+      </w:r>
+    </w:p>
+    <w:p>
+      <w:pPr>
+        <w:spacing w:before="280" w:after="0" w:line="276" w:lineRule="auto"/>
         <w:jc w:val="both"/>
         <w:rPr>
           <w:rFonts w:ascii="Arial" w:eastAsia="Times New Roman" w:hAnsi="Arial" w:cs="Arial"/>
@@ -4118,7 +4521,7 @@
                     <pic:cNvPicPr/>
                   </pic:nvPicPr>
                   <pic:blipFill>
-                    <a:blip r:embed="rId8" cstate="print">
+                    <a:blip r:embed="rId9" cstate="print">
                       <a:extLst>
                         <a:ext uri="{28A0092B-C50C-407E-A947-70E740481C1C}">
                           <a14:useLocalDpi xmlns:a14="http://schemas.microsoft.com/office/drawing/2010/main" val="0"/>
@@ -4160,29 +4563,10 @@
           <w:szCs w:val="28"/>
           <w:lang w:val="es-MX"/>
         </w:rPr>
-        <w:t>IMAGEN 4: VISTA N° 03 - VISTA DE LOGIN DE USUARIO</w:t>
-      </w:r>
-    </w:p>
-    <w:p>
-      <w:pPr>
-        <w:spacing w:line="276" w:lineRule="auto"/>
-        <w:ind w:firstLine="708"/>
-        <w:jc w:val="both"/>
-        <w:rPr>
-          <w:rFonts w:ascii="Arial" w:eastAsia="Times New Roman" w:hAnsi="Arial" w:cs="Arial"/>
-          <w:b/>
-          <w:bCs/>
-          <w:color w:val="0779E4"/>
-          <w:sz w:val="28"/>
-          <w:szCs w:val="28"/>
-        </w:rPr>
-      </w:pPr>
-    </w:p>
-    <w:p>
-      <w:pPr>
-        <w:spacing w:line="276" w:lineRule="auto"/>
-        <w:ind w:firstLine="708"/>
-        <w:jc w:val="both"/>
+        <w:t xml:space="preserve">IMAGEN 4: VISTA </w:t>
+      </w:r>
+      <w:proofErr w:type="spellStart"/>
+      <w:r>
         <w:rPr>
           <w:rFonts w:ascii="Arial" w:eastAsia="Times New Roman" w:hAnsi="Arial" w:cs="Arial"/>
           <w:b/>
@@ -4192,7 +4576,9 @@
           <w:szCs w:val="28"/>
           <w:lang w:val="es-MX"/>
         </w:rPr>
-      </w:pPr>
+        <w:t>N°</w:t>
+      </w:r>
+      <w:proofErr w:type="spellEnd"/>
       <w:r>
         <w:rPr>
           <w:rFonts w:ascii="Arial" w:eastAsia="Times New Roman" w:hAnsi="Arial" w:cs="Arial"/>
@@ -4203,9 +4589,29 @@
           <w:szCs w:val="28"/>
           <w:lang w:val="es-MX"/>
         </w:rPr>
-        <w:t>2.</w:t>
-      </w:r>
-      <w:r>
+        <w:t xml:space="preserve"> 03 - VISTA DE LOGIN DE USUARIO</w:t>
+      </w:r>
+    </w:p>
+    <w:p>
+      <w:pPr>
+        <w:spacing w:line="276" w:lineRule="auto"/>
+        <w:ind w:firstLine="708"/>
+        <w:jc w:val="both"/>
+        <w:rPr>
+          <w:rFonts w:ascii="Arial" w:eastAsia="Times New Roman" w:hAnsi="Arial" w:cs="Arial"/>
+          <w:b/>
+          <w:bCs/>
+          <w:color w:val="0779E4"/>
+          <w:sz w:val="28"/>
+          <w:szCs w:val="28"/>
+        </w:rPr>
+      </w:pPr>
+    </w:p>
+    <w:p>
+      <w:pPr>
+        <w:spacing w:line="276" w:lineRule="auto"/>
+        <w:ind w:firstLine="708"/>
+        <w:jc w:val="both"/>
         <w:rPr>
           <w:rFonts w:ascii="Arial" w:eastAsia="Times New Roman" w:hAnsi="Arial" w:cs="Arial"/>
           <w:b/>
@@ -4215,8 +4621,7 @@
           <w:szCs w:val="28"/>
           <w:lang w:val="es-MX"/>
         </w:rPr>
-        <w:t>2</w:t>
-      </w:r>
+      </w:pPr>
       <w:r>
         <w:rPr>
           <w:rFonts w:ascii="Arial" w:eastAsia="Times New Roman" w:hAnsi="Arial" w:cs="Arial"/>
@@ -4227,7 +4632,7 @@
           <w:szCs w:val="28"/>
           <w:lang w:val="es-MX"/>
         </w:rPr>
-        <w:t>. INTERFAZ: VIEW_0</w:t>
+        <w:t>2.</w:t>
       </w:r>
       <w:r>
         <w:rPr>
@@ -4241,6 +4646,30 @@
         </w:rPr>
         <w:t>2</w:t>
       </w:r>
+      <w:r>
+        <w:rPr>
+          <w:rFonts w:ascii="Arial" w:eastAsia="Times New Roman" w:hAnsi="Arial" w:cs="Arial"/>
+          <w:b/>
+          <w:bCs/>
+          <w:color w:val="0779E4"/>
+          <w:sz w:val="28"/>
+          <w:szCs w:val="28"/>
+          <w:lang w:val="es-MX"/>
+        </w:rPr>
+        <w:t>. INTERFAZ: VIEW_0</w:t>
+      </w:r>
+      <w:r>
+        <w:rPr>
+          <w:rFonts w:ascii="Arial" w:eastAsia="Times New Roman" w:hAnsi="Arial" w:cs="Arial"/>
+          <w:b/>
+          <w:bCs/>
+          <w:color w:val="0779E4"/>
+          <w:sz w:val="28"/>
+          <w:szCs w:val="28"/>
+          <w:lang w:val="es-MX"/>
+        </w:rPr>
+        <w:t>2</w:t>
+      </w:r>
     </w:p>
     <w:p>
       <w:pPr>
@@ -4263,7 +4692,33 @@
           <w:szCs w:val="24"/>
           <w:lang w:val="es-MX"/>
         </w:rPr>
-        <w:t>2.1.1. Vista N° 0</w:t>
+        <w:t xml:space="preserve">2.1.1. Vista </w:t>
+      </w:r>
+      <w:proofErr w:type="spellStart"/>
+      <w:r>
+        <w:rPr>
+          <w:rFonts w:ascii="Arial" w:eastAsia="Times New Roman" w:hAnsi="Arial" w:cs="Arial"/>
+          <w:b/>
+          <w:bCs/>
+          <w:color w:val="434343"/>
+          <w:sz w:val="24"/>
+          <w:szCs w:val="24"/>
+          <w:lang w:val="es-MX"/>
+        </w:rPr>
+        <w:t>N°</w:t>
+      </w:r>
+      <w:proofErr w:type="spellEnd"/>
+      <w:r>
+        <w:rPr>
+          <w:rFonts w:ascii="Arial" w:eastAsia="Times New Roman" w:hAnsi="Arial" w:cs="Arial"/>
+          <w:b/>
+          <w:bCs/>
+          <w:color w:val="434343"/>
+          <w:sz w:val="24"/>
+          <w:szCs w:val="24"/>
+          <w:lang w:val="es-MX"/>
+        </w:rPr>
+        <w:t xml:space="preserve"> 0</w:t>
       </w:r>
       <w:r>
         <w:rPr>
@@ -4675,6 +5130,7 @@
     <w:lsdException w:name="HTML Sample" w:semiHidden="1" w:unhideWhenUsed="1"/>
     <w:lsdException w:name="HTML Typewriter" w:semiHidden="1" w:unhideWhenUsed="1"/>
     <w:lsdException w:name="HTML Variable" w:semiHidden="1" w:unhideWhenUsed="1"/>
+    <w:lsdException w:name="Normal Table" w:semiHidden="1" w:unhideWhenUsed="1"/>
     <w:lsdException w:name="annotation subject" w:semiHidden="1" w:unhideWhenUsed="1"/>
     <w:lsdException w:name="No List" w:semiHidden="1" w:unhideWhenUsed="1"/>
     <w:lsdException w:name="Outline List 1" w:semiHidden="1" w:unhideWhenUsed="1"/>
@@ -4717,8 +5173,11 @@
     <w:lsdException w:name="Table Contemporary" w:semiHidden="1" w:unhideWhenUsed="1"/>
     <w:lsdException w:name="Table Elegant" w:semiHidden="1" w:unhideWhenUsed="1"/>
     <w:lsdException w:name="Table Professional" w:semiHidden="1" w:unhideWhenUsed="1"/>
+    <w:lsdException w:name="Table Subtle 1" w:semiHidden="1" w:unhideWhenUsed="1"/>
     <w:lsdException w:name="Table Subtle 2" w:semiHidden="1" w:unhideWhenUsed="1"/>
     <w:lsdException w:name="Table Web 1" w:semiHidden="1" w:unhideWhenUsed="1"/>
+    <w:lsdException w:name="Table Web 2" w:semiHidden="1" w:unhideWhenUsed="1"/>
+    <w:lsdException w:name="Table Web 3" w:semiHidden="1" w:unhideWhenUsed="1"/>
     <w:lsdException w:name="Balloon Text" w:semiHidden="1" w:unhideWhenUsed="1"/>
     <w:lsdException w:name="Table Grid" w:uiPriority="39"/>
     <w:lsdException w:name="Table Theme" w:semiHidden="1" w:unhideWhenUsed="1"/>
@@ -5051,6 +5510,41 @@
       <w:contextualSpacing/>
     </w:pPr>
   </w:style>
+  <w:style w:type="character" w:styleId="Hipervnculo">
+    <w:name w:val="Hyperlink"/>
+    <w:basedOn w:val="Fuentedeprrafopredeter"/>
+    <w:uiPriority w:val="99"/>
+    <w:unhideWhenUsed/>
+    <w:rsid w:val="003C1F7D"/>
+    <w:rPr>
+      <w:color w:val="0563C1" w:themeColor="hyperlink"/>
+      <w:u w:val="single"/>
+    </w:rPr>
+  </w:style>
+  <w:style w:type="character" w:styleId="Mencinsinresolver">
+    <w:name w:val="Unresolved Mention"/>
+    <w:basedOn w:val="Fuentedeprrafopredeter"/>
+    <w:uiPriority w:val="99"/>
+    <w:semiHidden/>
+    <w:unhideWhenUsed/>
+    <w:rsid w:val="003C1F7D"/>
+    <w:rPr>
+      <w:color w:val="605E5C"/>
+      <w:shd w:val="clear" w:color="auto" w:fill="E1DFDD"/>
+    </w:rPr>
+  </w:style>
+  <w:style w:type="character" w:styleId="Hipervnculovisitado">
+    <w:name w:val="FollowedHyperlink"/>
+    <w:basedOn w:val="Fuentedeprrafopredeter"/>
+    <w:uiPriority w:val="99"/>
+    <w:semiHidden/>
+    <w:unhideWhenUsed/>
+    <w:rsid w:val="003C1F7D"/>
+    <w:rPr>
+      <w:color w:val="954F72" w:themeColor="followedHyperlink"/>
+      <w:u w:val="single"/>
+    </w:rPr>
+  </w:style>
 </w:styles>
 </file>
 

</xml_diff>

<commit_message>
FC-DEUI Tabla de contenido agregada
</commit_message>
<xml_diff>
--- a/Desarrollo/FC/Analisis/FC-DEUI.docx
+++ b/Desarrollo/FC/Analisis/FC-DEUI.docx
@@ -6,22 +6,6 @@
       <w:pPr>
         <w:pStyle w:val="NormalWeb"/>
         <w:spacing w:before="240" w:beforeAutospacing="0" w:after="240" w:afterAutospacing="0"/>
-        <w:ind w:left="720" w:right="20" w:firstLine="720"/>
-      </w:pPr>
-      <w:r>
-        <w:rPr>
-          <w:rFonts w:ascii="Arial" w:hAnsi="Arial" w:cs="Arial"/>
-          <w:b/>
-          <w:bCs/>
-          <w:color w:val="000000"/>
-        </w:rPr>
-        <w:t>UNIVERSIDAD NACIONAL MAYOR DE SAN MARCOS</w:t>
-      </w:r>
-    </w:p>
-    <w:p>
-      <w:pPr>
-        <w:pStyle w:val="NormalWeb"/>
-        <w:spacing w:before="0" w:beforeAutospacing="0" w:after="200" w:afterAutospacing="0"/>
         <w:ind w:right="20"/>
         <w:jc w:val="center"/>
       </w:pPr>
@@ -32,6 +16,23 @@
           <w:bCs/>
           <w:color w:val="000000"/>
         </w:rPr>
+        <w:t>UNIVERSIDAD NACIONAL MAYOR DE SAN MARCOS</w:t>
+      </w:r>
+    </w:p>
+    <w:p>
+      <w:pPr>
+        <w:pStyle w:val="NormalWeb"/>
+        <w:spacing w:before="280" w:beforeAutospacing="0" w:after="200" w:afterAutospacing="0"/>
+        <w:ind w:left="700" w:right="20"/>
+        <w:jc w:val="center"/>
+      </w:pPr>
+      <w:r>
+        <w:rPr>
+          <w:rFonts w:ascii="Arial" w:hAnsi="Arial" w:cs="Arial"/>
+          <w:b/>
+          <w:bCs/>
+          <w:color w:val="000000"/>
+        </w:rPr>
         <w:t>FACULTAD DE INGENIERÍA DE SISTEMAS E INFORMÁTICA</w:t>
       </w:r>
     </w:p>
@@ -39,7 +40,7 @@
       <w:pPr>
         <w:pStyle w:val="NormalWeb"/>
         <w:spacing w:before="240" w:beforeAutospacing="0" w:after="240" w:afterAutospacing="0"/>
-        <w:ind w:right="20"/>
+        <w:ind w:left="700" w:right="20"/>
         <w:jc w:val="center"/>
       </w:pPr>
       <w:r>
@@ -53,699 +54,633 @@
         </w:rPr>
         <w:t>Escuela Profesional Académica de Ingeniería de Software</w:t>
       </w:r>
-    </w:p>
-    <w:p>
-      <w:pPr>
-        <w:spacing w:before="240" w:after="240" w:line="480" w:lineRule="auto"/>
-        <w:ind w:right="20"/>
-        <w:jc w:val="center"/>
-        <w:rPr>
-          <w:rFonts w:ascii="Times New Roman" w:eastAsia="Times New Roman" w:hAnsi="Times New Roman" w:cs="Times New Roman"/>
-          <w:sz w:val="24"/>
-          <w:szCs w:val="24"/>
-          <w:lang w:eastAsia="es-PE"/>
-        </w:rPr>
-      </w:pPr>
-      <w:r>
-        <w:rPr>
-          <w:rFonts w:ascii="Arial" w:eastAsia="Times New Roman" w:hAnsi="Arial" w:cs="Arial"/>
+      <w:r>
+        <w:rPr>
+          <w:rFonts w:ascii="Arial" w:hAnsi="Arial" w:cs="Arial"/>
           <w:i/>
           <w:iCs/>
           <w:color w:val="000000"/>
-          <w:sz w:val="24"/>
-          <w:szCs w:val="24"/>
-          <w:lang w:eastAsia="es-PE"/>
         </w:rPr>
         <w:t> </w:t>
       </w:r>
     </w:p>
     <w:p>
       <w:pPr>
-        <w:spacing w:before="240" w:after="240" w:line="240" w:lineRule="auto"/>
+        <w:pStyle w:val="NormalWeb"/>
+        <w:spacing w:before="240" w:beforeAutospacing="0" w:after="240" w:afterAutospacing="0"/>
+        <w:ind w:left="700"/>
         <w:jc w:val="center"/>
-        <w:rPr>
-          <w:rFonts w:ascii="Times New Roman" w:eastAsia="Times New Roman" w:hAnsi="Times New Roman" w:cs="Times New Roman"/>
-          <w:sz w:val="24"/>
-          <w:szCs w:val="24"/>
-          <w:lang w:eastAsia="es-PE"/>
-        </w:rPr>
-      </w:pPr>
-      <w:r>
-        <w:rPr>
-          <w:rFonts w:ascii="Arial" w:eastAsia="Times New Roman" w:hAnsi="Arial" w:cs="Arial"/>
-          <w:b/>
-          <w:bCs/>
-          <w:color w:val="004173"/>
+      </w:pPr>
+      <w:r>
+        <w:rPr>
+          <w:rFonts w:ascii="Arial" w:hAnsi="Arial" w:cs="Arial"/>
+          <w:b/>
+          <w:bCs/>
+          <w:color w:val="000000"/>
           <w:sz w:val="40"/>
           <w:szCs w:val="40"/>
-          <w:lang w:eastAsia="es-PE"/>
         </w:rPr>
         <w:t>SISTEMA DE PLANIFICACIÓN DE ESTUDIOS UNIVERSITARIOS - FOLLOW CLASS (FC)</w:t>
       </w:r>
     </w:p>
     <w:p>
       <w:pPr>
-        <w:spacing w:before="240" w:after="240" w:line="240" w:lineRule="auto"/>
+        <w:pStyle w:val="NormalWeb"/>
+        <w:spacing w:before="240" w:beforeAutospacing="0" w:after="240" w:afterAutospacing="0"/>
+        <w:ind w:left="700"/>
         <w:jc w:val="center"/>
-        <w:rPr>
-          <w:rFonts w:ascii="Times New Roman" w:eastAsia="Times New Roman" w:hAnsi="Times New Roman" w:cs="Times New Roman"/>
-          <w:sz w:val="24"/>
-          <w:szCs w:val="24"/>
-          <w:lang w:eastAsia="es-PE"/>
-        </w:rPr>
-      </w:pPr>
-      <w:r>
-        <w:rPr>
-          <w:rFonts w:ascii="Arial" w:eastAsia="Times New Roman" w:hAnsi="Arial" w:cs="Arial"/>
-          <w:b/>
-          <w:bCs/>
-          <w:color w:val="00B0F0"/>
+      </w:pPr>
+      <w:r>
+        <w:rPr>
+          <w:rFonts w:ascii="Arial" w:hAnsi="Arial" w:cs="Arial"/>
+          <w:b/>
+          <w:bCs/>
+          <w:color w:val="000000"/>
           <w:sz w:val="32"/>
           <w:szCs w:val="32"/>
-          <w:lang w:eastAsia="es-PE"/>
         </w:rPr>
         <w:t>PLAN DE PROYECTO - Documento de Especificación de UI </w:t>
       </w:r>
     </w:p>
     <w:p>
       <w:pPr>
-        <w:spacing w:before="240" w:after="240" w:line="240" w:lineRule="auto"/>
+        <w:pStyle w:val="NormalWeb"/>
+        <w:spacing w:before="240" w:beforeAutospacing="0" w:after="240" w:afterAutospacing="0"/>
+        <w:ind w:left="700"/>
         <w:jc w:val="center"/>
-        <w:rPr>
-          <w:rFonts w:ascii="Times New Roman" w:eastAsia="Times New Roman" w:hAnsi="Times New Roman" w:cs="Times New Roman"/>
-          <w:sz w:val="24"/>
-          <w:szCs w:val="24"/>
-          <w:lang w:eastAsia="es-PE"/>
-        </w:rPr>
-      </w:pPr>
-      <w:r>
-        <w:rPr>
-          <w:rFonts w:ascii="Arial" w:eastAsia="Times New Roman" w:hAnsi="Arial" w:cs="Arial"/>
-          <w:b/>
-          <w:bCs/>
-          <w:i/>
-          <w:iCs/>
-          <w:color w:val="000099"/>
-          <w:sz w:val="36"/>
-          <w:szCs w:val="36"/>
-          <w:lang w:eastAsia="es-PE"/>
-        </w:rPr>
-        <w:t> </w:t>
-      </w:r>
-    </w:p>
-    <w:p>
-      <w:pPr>
-        <w:spacing w:before="240" w:after="240" w:line="240" w:lineRule="auto"/>
-        <w:jc w:val="center"/>
-        <w:rPr>
-          <w:rFonts w:ascii="Times New Roman" w:eastAsia="Times New Roman" w:hAnsi="Times New Roman" w:cs="Times New Roman"/>
-          <w:sz w:val="24"/>
-          <w:szCs w:val="24"/>
-          <w:lang w:eastAsia="es-PE"/>
-        </w:rPr>
-      </w:pPr>
-      <w:r>
-        <w:rPr>
-          <w:rFonts w:ascii="Arial" w:eastAsia="Times New Roman" w:hAnsi="Arial" w:cs="Arial"/>
+      </w:pPr>
+      <w:r>
+        <w:rPr>
+          <w:rFonts w:ascii="Arial" w:hAnsi="Arial" w:cs="Arial"/>
           <w:b/>
           <w:bCs/>
           <w:color w:val="000000"/>
           <w:sz w:val="32"/>
           <w:szCs w:val="32"/>
-          <w:lang w:eastAsia="es-PE"/>
         </w:rPr>
         <w:t>GRUPO 6</w:t>
       </w:r>
     </w:p>
     <w:p>
       <w:pPr>
-        <w:spacing w:before="240" w:after="240" w:line="240" w:lineRule="auto"/>
-        <w:rPr>
-          <w:rFonts w:ascii="Times New Roman" w:eastAsia="Times New Roman" w:hAnsi="Times New Roman" w:cs="Times New Roman"/>
-          <w:sz w:val="24"/>
-          <w:szCs w:val="24"/>
-          <w:lang w:eastAsia="es-PE"/>
-        </w:rPr>
-      </w:pPr>
-      <w:r>
-        <w:rPr>
-          <w:rFonts w:ascii="Arial" w:eastAsia="Times New Roman" w:hAnsi="Arial" w:cs="Arial"/>
-          <w:b/>
-          <w:bCs/>
-          <w:color w:val="000000"/>
-          <w:sz w:val="24"/>
-          <w:szCs w:val="24"/>
-          <w:lang w:eastAsia="es-PE"/>
+        <w:pStyle w:val="NormalWeb"/>
+        <w:spacing w:before="240" w:beforeAutospacing="0" w:after="240" w:afterAutospacing="0"/>
+        <w:ind w:left="700"/>
+        <w:jc w:val="both"/>
+      </w:pPr>
+      <w:r>
+        <w:rPr>
+          <w:rFonts w:ascii="Arial" w:hAnsi="Arial" w:cs="Arial"/>
+          <w:b/>
+          <w:bCs/>
+          <w:color w:val="000000"/>
         </w:rPr>
         <w:t xml:space="preserve">DOCENTE: </w:t>
       </w:r>
       <w:r>
         <w:rPr>
-          <w:rFonts w:ascii="Arial" w:eastAsia="Times New Roman" w:hAnsi="Arial" w:cs="Arial"/>
-          <w:color w:val="000000"/>
-          <w:sz w:val="24"/>
-          <w:szCs w:val="24"/>
-          <w:lang w:eastAsia="es-PE"/>
+          <w:rFonts w:ascii="Arial" w:hAnsi="Arial" w:cs="Arial"/>
+          <w:color w:val="000000"/>
         </w:rPr>
         <w:t>Dra. Lenis Rossi Wong Portillo</w:t>
       </w:r>
     </w:p>
     <w:p>
       <w:pPr>
-        <w:spacing w:before="240" w:after="240" w:line="240" w:lineRule="auto"/>
-        <w:rPr>
-          <w:rFonts w:ascii="Times New Roman" w:eastAsia="Times New Roman" w:hAnsi="Times New Roman" w:cs="Times New Roman"/>
-          <w:sz w:val="24"/>
-          <w:szCs w:val="24"/>
-          <w:lang w:eastAsia="es-PE"/>
-        </w:rPr>
-      </w:pPr>
-      <w:r>
-        <w:rPr>
-          <w:rFonts w:ascii="Arial" w:eastAsia="Times New Roman" w:hAnsi="Arial" w:cs="Arial"/>
-          <w:b/>
-          <w:bCs/>
-          <w:color w:val="000000"/>
-          <w:sz w:val="24"/>
-          <w:szCs w:val="24"/>
-          <w:lang w:eastAsia="es-PE"/>
+        <w:pStyle w:val="NormalWeb"/>
+        <w:spacing w:before="240" w:beforeAutospacing="0" w:after="240" w:afterAutospacing="0"/>
+        <w:ind w:left="700"/>
+        <w:jc w:val="both"/>
+      </w:pPr>
+      <w:r>
+        <w:rPr>
+          <w:rFonts w:ascii="Arial" w:hAnsi="Arial" w:cs="Arial"/>
+          <w:b/>
+          <w:bCs/>
+          <w:color w:val="000000"/>
         </w:rPr>
         <w:t xml:space="preserve">CURSO: </w:t>
       </w:r>
       <w:r>
         <w:rPr>
-          <w:rFonts w:ascii="Arial" w:eastAsia="Times New Roman" w:hAnsi="Arial" w:cs="Arial"/>
-          <w:color w:val="000000"/>
-          <w:sz w:val="24"/>
-          <w:szCs w:val="24"/>
-          <w:lang w:eastAsia="es-PE"/>
+          <w:rFonts w:ascii="Arial" w:hAnsi="Arial" w:cs="Arial"/>
+          <w:color w:val="000000"/>
         </w:rPr>
         <w:t>Gestión de la Configuración del Software</w:t>
       </w:r>
     </w:p>
     <w:p>
       <w:pPr>
-        <w:spacing w:before="240" w:after="240" w:line="240" w:lineRule="auto"/>
-        <w:rPr>
-          <w:rFonts w:ascii="Times New Roman" w:eastAsia="Times New Roman" w:hAnsi="Times New Roman" w:cs="Times New Roman"/>
-          <w:sz w:val="24"/>
-          <w:szCs w:val="24"/>
-          <w:lang w:eastAsia="es-PE"/>
-        </w:rPr>
-      </w:pPr>
-      <w:r>
-        <w:rPr>
-          <w:rFonts w:ascii="Arial" w:eastAsia="Times New Roman" w:hAnsi="Arial" w:cs="Arial"/>
-          <w:b/>
-          <w:bCs/>
-          <w:color w:val="000000"/>
-          <w:sz w:val="24"/>
-          <w:szCs w:val="24"/>
-          <w:lang w:eastAsia="es-PE"/>
+        <w:pStyle w:val="NormalWeb"/>
+        <w:spacing w:before="240" w:beforeAutospacing="0" w:after="240" w:afterAutospacing="0"/>
+        <w:ind w:left="700"/>
+        <w:jc w:val="both"/>
+      </w:pPr>
+      <w:r>
+        <w:rPr>
+          <w:rFonts w:ascii="Arial" w:hAnsi="Arial" w:cs="Arial"/>
+          <w:b/>
+          <w:bCs/>
+          <w:color w:val="000000"/>
         </w:rPr>
         <w:t xml:space="preserve">COORDINADORA: </w:t>
       </w:r>
       <w:r>
         <w:rPr>
-          <w:rFonts w:ascii="Arial" w:eastAsia="Times New Roman" w:hAnsi="Arial" w:cs="Arial"/>
-          <w:color w:val="000000"/>
-          <w:sz w:val="24"/>
-          <w:szCs w:val="24"/>
-          <w:lang w:eastAsia="es-PE"/>
+          <w:rFonts w:ascii="Arial" w:hAnsi="Arial" w:cs="Arial"/>
+          <w:color w:val="000000"/>
         </w:rPr>
         <w:t>Romero Diaz, Bianca Elizabeth</w:t>
       </w:r>
       <w:r>
         <w:rPr>
-          <w:rFonts w:ascii="Arial" w:eastAsia="Times New Roman" w:hAnsi="Arial" w:cs="Arial"/>
-          <w:color w:val="000000"/>
-          <w:sz w:val="24"/>
-          <w:szCs w:val="24"/>
-          <w:lang w:eastAsia="es-PE"/>
+          <w:rStyle w:val="apple-tab-span"/>
+          <w:rFonts w:ascii="Arial" w:hAnsi="Arial" w:cs="Arial"/>
+          <w:color w:val="000000"/>
         </w:rPr>
         <w:tab/>
       </w:r>
     </w:p>
     <w:p>
       <w:pPr>
-        <w:spacing w:before="240" w:after="240" w:line="240" w:lineRule="auto"/>
-        <w:rPr>
-          <w:rFonts w:ascii="Times New Roman" w:eastAsia="Times New Roman" w:hAnsi="Times New Roman" w:cs="Times New Roman"/>
-          <w:sz w:val="24"/>
-          <w:szCs w:val="24"/>
-          <w:lang w:eastAsia="es-PE"/>
-        </w:rPr>
-      </w:pPr>
-      <w:r>
-        <w:rPr>
-          <w:rFonts w:ascii="Arial" w:eastAsia="Times New Roman" w:hAnsi="Arial" w:cs="Arial"/>
-          <w:b/>
-          <w:bCs/>
-          <w:color w:val="000000"/>
-          <w:sz w:val="24"/>
-          <w:szCs w:val="24"/>
-          <w:lang w:eastAsia="es-PE"/>
+        <w:pStyle w:val="NormalWeb"/>
+        <w:spacing w:before="240" w:beforeAutospacing="0" w:after="240" w:afterAutospacing="0"/>
+        <w:ind w:left="700"/>
+        <w:jc w:val="both"/>
+      </w:pPr>
+      <w:r>
+        <w:rPr>
+          <w:rFonts w:ascii="Arial" w:hAnsi="Arial" w:cs="Arial"/>
+          <w:b/>
+          <w:bCs/>
+          <w:color w:val="000000"/>
         </w:rPr>
         <w:t>INTEGRANTES:</w:t>
       </w:r>
     </w:p>
     <w:p>
       <w:pPr>
-        <w:spacing w:before="240" w:after="240" w:line="240" w:lineRule="auto"/>
+        <w:pStyle w:val="NormalWeb"/>
+        <w:spacing w:before="240" w:beforeAutospacing="0" w:after="240" w:afterAutospacing="0"/>
         <w:ind w:left="720"/>
-        <w:rPr>
-          <w:rFonts w:ascii="Times New Roman" w:eastAsia="Times New Roman" w:hAnsi="Times New Roman" w:cs="Times New Roman"/>
-          <w:sz w:val="24"/>
-          <w:szCs w:val="24"/>
-          <w:lang w:eastAsia="es-PE"/>
-        </w:rPr>
-      </w:pPr>
-      <w:r>
-        <w:rPr>
-          <w:rFonts w:ascii="Arial" w:eastAsia="Times New Roman" w:hAnsi="Arial" w:cs="Arial"/>
-          <w:color w:val="000000"/>
-          <w:sz w:val="24"/>
-          <w:szCs w:val="24"/>
-          <w:lang w:eastAsia="es-PE"/>
+        <w:jc w:val="both"/>
+      </w:pPr>
+      <w:r>
+        <w:rPr>
+          <w:rFonts w:ascii="Arial" w:hAnsi="Arial" w:cs="Arial"/>
+          <w:color w:val="000000"/>
         </w:rPr>
         <w:t xml:space="preserve">Balandra Camacho, </w:t>
       </w:r>
       <w:proofErr w:type="spellStart"/>
       <w:r>
         <w:rPr>
-          <w:rFonts w:ascii="Arial" w:eastAsia="Times New Roman" w:hAnsi="Arial" w:cs="Arial"/>
-          <w:color w:val="000000"/>
-          <w:sz w:val="24"/>
-          <w:szCs w:val="24"/>
-          <w:lang w:eastAsia="es-PE"/>
+          <w:rFonts w:ascii="Arial" w:hAnsi="Arial" w:cs="Arial"/>
+          <w:color w:val="000000"/>
         </w:rPr>
         <w:t>Ivan</w:t>
       </w:r>
       <w:proofErr w:type="spellEnd"/>
       <w:r>
         <w:rPr>
-          <w:rFonts w:ascii="Arial" w:eastAsia="Times New Roman" w:hAnsi="Arial" w:cs="Arial"/>
-          <w:color w:val="000000"/>
-          <w:sz w:val="24"/>
-          <w:szCs w:val="24"/>
-          <w:lang w:eastAsia="es-PE"/>
-        </w:rPr>
-        <w:t xml:space="preserve">                                  </w:t>
-      </w:r>
-      <w:r>
-        <w:rPr>
-          <w:rFonts w:ascii="Arial" w:eastAsia="Times New Roman" w:hAnsi="Arial" w:cs="Arial"/>
-          <w:color w:val="000000"/>
-          <w:sz w:val="24"/>
-          <w:szCs w:val="24"/>
-          <w:lang w:eastAsia="es-PE"/>
+          <w:rStyle w:val="apple-tab-span"/>
+          <w:rFonts w:ascii="Arial" w:hAnsi="Arial" w:cs="Arial"/>
+          <w:color w:val="000000"/>
         </w:rPr>
         <w:tab/>
+      </w:r>
+      <w:r>
+        <w:rPr>
+          <w:rStyle w:val="apple-tab-span"/>
+          <w:rFonts w:ascii="Arial" w:hAnsi="Arial" w:cs="Arial"/>
+          <w:color w:val="000000"/>
+        </w:rPr>
+        <w:tab/>
+      </w:r>
+      <w:r>
+        <w:rPr>
+          <w:rStyle w:val="apple-tab-span"/>
+          <w:rFonts w:ascii="Arial" w:hAnsi="Arial" w:cs="Arial"/>
+          <w:color w:val="000000"/>
+        </w:rPr>
+        <w:tab/>
+      </w:r>
+      <w:r>
+        <w:rPr>
+          <w:rStyle w:val="apple-tab-span"/>
+          <w:rFonts w:ascii="Arial" w:hAnsi="Arial" w:cs="Arial"/>
+          <w:color w:val="000000"/>
+        </w:rPr>
+        <w:tab/>
+      </w:r>
+      <w:r>
+        <w:rPr>
+          <w:rFonts w:ascii="Arial" w:hAnsi="Arial" w:cs="Arial"/>
+          <w:color w:val="000000"/>
+        </w:rPr>
         <w:t>20200248</w:t>
       </w:r>
     </w:p>
     <w:p>
       <w:pPr>
-        <w:spacing w:before="240" w:after="240" w:line="240" w:lineRule="auto"/>
+        <w:pStyle w:val="NormalWeb"/>
+        <w:spacing w:before="240" w:beforeAutospacing="0" w:after="240" w:afterAutospacing="0"/>
         <w:ind w:left="720"/>
-        <w:rPr>
-          <w:rFonts w:ascii="Times New Roman" w:eastAsia="Times New Roman" w:hAnsi="Times New Roman" w:cs="Times New Roman"/>
-          <w:sz w:val="24"/>
-          <w:szCs w:val="24"/>
-          <w:lang w:eastAsia="es-PE"/>
-        </w:rPr>
-      </w:pPr>
-      <w:r>
-        <w:rPr>
-          <w:rFonts w:ascii="Arial" w:eastAsia="Times New Roman" w:hAnsi="Arial" w:cs="Arial"/>
-          <w:color w:val="000000"/>
-          <w:sz w:val="24"/>
-          <w:szCs w:val="24"/>
-          <w:lang w:eastAsia="es-PE"/>
-        </w:rPr>
-        <w:t xml:space="preserve">Hernández Bianchi, Stefano Alessandro          </w:t>
-      </w:r>
-      <w:r>
-        <w:rPr>
-          <w:rFonts w:ascii="Arial" w:eastAsia="Times New Roman" w:hAnsi="Arial" w:cs="Arial"/>
-          <w:color w:val="000000"/>
-          <w:sz w:val="24"/>
-          <w:szCs w:val="24"/>
-          <w:lang w:eastAsia="es-PE"/>
+        <w:jc w:val="both"/>
+      </w:pPr>
+      <w:r>
+        <w:rPr>
+          <w:rFonts w:ascii="Arial" w:hAnsi="Arial" w:cs="Arial"/>
+          <w:color w:val="000000"/>
+        </w:rPr>
+        <w:t>Hernández Bianchi, Stefano Alessandro</w:t>
+      </w:r>
+      <w:r>
+        <w:rPr>
+          <w:rStyle w:val="apple-tab-span"/>
+          <w:rFonts w:ascii="Arial" w:hAnsi="Arial" w:cs="Arial"/>
+          <w:color w:val="000000"/>
         </w:rPr>
         <w:tab/>
+      </w:r>
+      <w:r>
+        <w:rPr>
+          <w:rFonts w:ascii="Arial" w:hAnsi="Arial" w:cs="Arial"/>
+          <w:color w:val="000000"/>
+        </w:rPr>
         <w:t>20200309</w:t>
       </w:r>
     </w:p>
     <w:p>
       <w:pPr>
-        <w:spacing w:before="240" w:after="240" w:line="240" w:lineRule="auto"/>
+        <w:pStyle w:val="NormalWeb"/>
+        <w:spacing w:before="240" w:beforeAutospacing="0" w:after="240" w:afterAutospacing="0"/>
         <w:ind w:left="720"/>
-        <w:rPr>
-          <w:rFonts w:ascii="Times New Roman" w:eastAsia="Times New Roman" w:hAnsi="Times New Roman" w:cs="Times New Roman"/>
-          <w:sz w:val="24"/>
-          <w:szCs w:val="24"/>
-          <w:lang w:eastAsia="es-PE"/>
-        </w:rPr>
-      </w:pPr>
-      <w:r>
-        <w:rPr>
-          <w:rFonts w:ascii="Arial" w:eastAsia="Times New Roman" w:hAnsi="Arial" w:cs="Arial"/>
-          <w:color w:val="000000"/>
-          <w:sz w:val="24"/>
-          <w:szCs w:val="24"/>
-          <w:lang w:eastAsia="es-PE"/>
+        <w:jc w:val="both"/>
+      </w:pPr>
+      <w:r>
+        <w:rPr>
+          <w:rFonts w:ascii="Arial" w:hAnsi="Arial" w:cs="Arial"/>
+          <w:color w:val="000000"/>
         </w:rPr>
         <w:t xml:space="preserve">Marcelo Salinas, </w:t>
       </w:r>
       <w:proofErr w:type="spellStart"/>
       <w:r>
         <w:rPr>
-          <w:rFonts w:ascii="Arial" w:eastAsia="Times New Roman" w:hAnsi="Arial" w:cs="Arial"/>
-          <w:color w:val="000000"/>
-          <w:sz w:val="24"/>
-          <w:szCs w:val="24"/>
-          <w:lang w:eastAsia="es-PE"/>
+          <w:rFonts w:ascii="Arial" w:hAnsi="Arial" w:cs="Arial"/>
+          <w:color w:val="000000"/>
         </w:rPr>
         <w:t>Moises</w:t>
       </w:r>
       <w:proofErr w:type="spellEnd"/>
       <w:r>
         <w:rPr>
-          <w:rFonts w:ascii="Arial" w:eastAsia="Times New Roman" w:hAnsi="Arial" w:cs="Arial"/>
-          <w:color w:val="000000"/>
-          <w:sz w:val="24"/>
-          <w:szCs w:val="24"/>
-          <w:lang w:eastAsia="es-PE"/>
-        </w:rPr>
-        <w:t xml:space="preserve"> Enrique                     </w:t>
-      </w:r>
-      <w:r>
-        <w:rPr>
-          <w:rFonts w:ascii="Arial" w:eastAsia="Times New Roman" w:hAnsi="Arial" w:cs="Arial"/>
-          <w:color w:val="000000"/>
-          <w:sz w:val="24"/>
-          <w:szCs w:val="24"/>
-          <w:lang w:eastAsia="es-PE"/>
+          <w:rFonts w:ascii="Arial" w:hAnsi="Arial" w:cs="Arial"/>
+          <w:color w:val="000000"/>
+        </w:rPr>
+        <w:t xml:space="preserve"> Enrique</w:t>
+      </w:r>
+      <w:r>
+        <w:rPr>
+          <w:rStyle w:val="apple-tab-span"/>
+          <w:rFonts w:ascii="Arial" w:hAnsi="Arial" w:cs="Arial"/>
+          <w:color w:val="000000"/>
         </w:rPr>
         <w:tab/>
+      </w:r>
+      <w:r>
+        <w:rPr>
+          <w:rStyle w:val="apple-tab-span"/>
+          <w:rFonts w:ascii="Arial" w:hAnsi="Arial" w:cs="Arial"/>
+          <w:color w:val="000000"/>
+        </w:rPr>
+        <w:tab/>
+      </w:r>
+      <w:r>
+        <w:rPr>
+          <w:rStyle w:val="apple-tab-span"/>
+          <w:rFonts w:ascii="Arial" w:hAnsi="Arial" w:cs="Arial"/>
+          <w:color w:val="000000"/>
+        </w:rPr>
+        <w:tab/>
+      </w:r>
+      <w:r>
+        <w:rPr>
+          <w:rFonts w:ascii="Arial" w:hAnsi="Arial" w:cs="Arial"/>
+          <w:color w:val="000000"/>
+        </w:rPr>
         <w:t>20200310 </w:t>
       </w:r>
     </w:p>
     <w:p>
       <w:pPr>
-        <w:spacing w:before="240" w:after="240" w:line="240" w:lineRule="auto"/>
+        <w:pStyle w:val="NormalWeb"/>
+        <w:spacing w:before="240" w:beforeAutospacing="0" w:after="240" w:afterAutospacing="0"/>
         <w:ind w:left="720"/>
-        <w:rPr>
-          <w:rFonts w:ascii="Times New Roman" w:eastAsia="Times New Roman" w:hAnsi="Times New Roman" w:cs="Times New Roman"/>
-          <w:sz w:val="24"/>
-          <w:szCs w:val="24"/>
-          <w:lang w:eastAsia="es-PE"/>
-        </w:rPr>
-      </w:pPr>
-      <w:r>
-        <w:rPr>
-          <w:rFonts w:ascii="Arial" w:eastAsia="Times New Roman" w:hAnsi="Arial" w:cs="Arial"/>
-          <w:color w:val="000000"/>
-          <w:sz w:val="24"/>
-          <w:szCs w:val="24"/>
-          <w:lang w:eastAsia="es-PE"/>
+        <w:jc w:val="both"/>
+      </w:pPr>
+      <w:r>
+        <w:rPr>
+          <w:rFonts w:ascii="Arial" w:hAnsi="Arial" w:cs="Arial"/>
+          <w:color w:val="000000"/>
         </w:rPr>
         <w:t xml:space="preserve">Ortiz </w:t>
       </w:r>
       <w:proofErr w:type="spellStart"/>
       <w:r>
         <w:rPr>
-          <w:rFonts w:ascii="Arial" w:eastAsia="Times New Roman" w:hAnsi="Arial" w:cs="Arial"/>
-          <w:color w:val="000000"/>
-          <w:sz w:val="24"/>
-          <w:szCs w:val="24"/>
-          <w:lang w:eastAsia="es-PE"/>
+          <w:rFonts w:ascii="Arial" w:hAnsi="Arial" w:cs="Arial"/>
+          <w:color w:val="000000"/>
         </w:rPr>
         <w:t>Crisostomo</w:t>
       </w:r>
       <w:proofErr w:type="spellEnd"/>
       <w:r>
         <w:rPr>
-          <w:rFonts w:ascii="Arial" w:eastAsia="Times New Roman" w:hAnsi="Arial" w:cs="Arial"/>
-          <w:color w:val="000000"/>
-          <w:sz w:val="24"/>
-          <w:szCs w:val="24"/>
-          <w:lang w:eastAsia="es-PE"/>
+          <w:rFonts w:ascii="Arial" w:hAnsi="Arial" w:cs="Arial"/>
+          <w:color w:val="000000"/>
         </w:rPr>
         <w:t xml:space="preserve">, Edwin </w:t>
       </w:r>
       <w:proofErr w:type="spellStart"/>
       <w:r>
         <w:rPr>
-          <w:rFonts w:ascii="Arial" w:eastAsia="Times New Roman" w:hAnsi="Arial" w:cs="Arial"/>
-          <w:color w:val="000000"/>
-          <w:sz w:val="24"/>
-          <w:szCs w:val="24"/>
-          <w:lang w:eastAsia="es-PE"/>
+          <w:rFonts w:ascii="Arial" w:hAnsi="Arial" w:cs="Arial"/>
+          <w:color w:val="000000"/>
         </w:rPr>
         <w:t>Jose</w:t>
       </w:r>
       <w:proofErr w:type="spellEnd"/>
       <w:r>
         <w:rPr>
-          <w:rFonts w:ascii="Arial" w:eastAsia="Times New Roman" w:hAnsi="Arial" w:cs="Arial"/>
-          <w:color w:val="000000"/>
-          <w:sz w:val="24"/>
-          <w:szCs w:val="24"/>
-          <w:lang w:eastAsia="es-PE"/>
-        </w:rPr>
-        <w:t xml:space="preserve">            </w:t>
-      </w:r>
-      <w:r>
-        <w:rPr>
-          <w:rFonts w:ascii="Arial" w:eastAsia="Times New Roman" w:hAnsi="Arial" w:cs="Arial"/>
-          <w:color w:val="000000"/>
-          <w:sz w:val="24"/>
-          <w:szCs w:val="24"/>
-          <w:lang w:eastAsia="es-PE"/>
+          <w:rStyle w:val="apple-tab-span"/>
+          <w:rFonts w:ascii="Arial" w:hAnsi="Arial" w:cs="Arial"/>
+          <w:color w:val="000000"/>
         </w:rPr>
         <w:tab/>
-        <w:t>            14200224</w:t>
-      </w:r>
-    </w:p>
-    <w:p>
-      <w:pPr>
-        <w:spacing w:before="240" w:after="240" w:line="240" w:lineRule="auto"/>
+      </w:r>
+      <w:r>
+        <w:rPr>
+          <w:rStyle w:val="apple-tab-span"/>
+          <w:rFonts w:ascii="Arial" w:hAnsi="Arial" w:cs="Arial"/>
+          <w:color w:val="000000"/>
+        </w:rPr>
+        <w:tab/>
+      </w:r>
+      <w:r>
+        <w:rPr>
+          <w:rStyle w:val="apple-tab-span"/>
+          <w:rFonts w:ascii="Arial" w:hAnsi="Arial" w:cs="Arial"/>
+          <w:color w:val="000000"/>
+        </w:rPr>
+        <w:tab/>
+      </w:r>
+      <w:r>
+        <w:rPr>
+          <w:rFonts w:ascii="Arial" w:hAnsi="Arial" w:cs="Arial"/>
+          <w:color w:val="000000"/>
+        </w:rPr>
+        <w:t>14200224</w:t>
+      </w:r>
+    </w:p>
+    <w:p>
+      <w:pPr>
+        <w:pStyle w:val="NormalWeb"/>
+        <w:spacing w:before="240" w:beforeAutospacing="0" w:after="240" w:afterAutospacing="0"/>
         <w:ind w:left="720"/>
-        <w:rPr>
-          <w:rFonts w:ascii="Times New Roman" w:eastAsia="Times New Roman" w:hAnsi="Times New Roman" w:cs="Times New Roman"/>
-          <w:sz w:val="24"/>
-          <w:szCs w:val="24"/>
-          <w:lang w:eastAsia="es-PE"/>
-        </w:rPr>
-      </w:pPr>
-      <w:r>
-        <w:rPr>
-          <w:rFonts w:ascii="Arial" w:eastAsia="Times New Roman" w:hAnsi="Arial" w:cs="Arial"/>
-          <w:color w:val="000000"/>
-          <w:sz w:val="24"/>
-          <w:szCs w:val="24"/>
-          <w:lang w:eastAsia="es-PE"/>
-        </w:rPr>
-        <w:t xml:space="preserve">Quispe Fajardo, Adrián Ismael                         </w:t>
-      </w:r>
-      <w:r>
-        <w:rPr>
-          <w:rFonts w:ascii="Arial" w:eastAsia="Times New Roman" w:hAnsi="Arial" w:cs="Arial"/>
-          <w:color w:val="000000"/>
-          <w:sz w:val="24"/>
-          <w:szCs w:val="24"/>
-          <w:lang w:eastAsia="es-PE"/>
+        <w:jc w:val="both"/>
+      </w:pPr>
+      <w:r>
+        <w:rPr>
+          <w:rFonts w:ascii="Arial" w:hAnsi="Arial" w:cs="Arial"/>
+          <w:color w:val="000000"/>
+        </w:rPr>
+        <w:t>Quispe Fajardo, Adrián Ismael</w:t>
+      </w:r>
+      <w:r>
+        <w:rPr>
+          <w:rStyle w:val="apple-tab-span"/>
+          <w:rFonts w:ascii="Arial" w:hAnsi="Arial" w:cs="Arial"/>
+          <w:color w:val="000000"/>
         </w:rPr>
         <w:tab/>
+      </w:r>
+      <w:r>
+        <w:rPr>
+          <w:rStyle w:val="apple-tab-span"/>
+          <w:rFonts w:ascii="Arial" w:hAnsi="Arial" w:cs="Arial"/>
+          <w:color w:val="000000"/>
+        </w:rPr>
+        <w:tab/>
+      </w:r>
+      <w:r>
+        <w:rPr>
+          <w:rStyle w:val="apple-tab-span"/>
+          <w:rFonts w:ascii="Arial" w:hAnsi="Arial" w:cs="Arial"/>
+          <w:color w:val="000000"/>
+        </w:rPr>
+        <w:tab/>
+      </w:r>
+      <w:r>
+        <w:rPr>
+          <w:rFonts w:ascii="Arial" w:hAnsi="Arial" w:cs="Arial"/>
+          <w:color w:val="000000"/>
+        </w:rPr>
         <w:t>20200281 </w:t>
       </w:r>
     </w:p>
     <w:p>
       <w:pPr>
-        <w:spacing w:before="240" w:after="240" w:line="240" w:lineRule="auto"/>
+        <w:pStyle w:val="NormalWeb"/>
+        <w:spacing w:before="240" w:beforeAutospacing="0" w:after="240" w:afterAutospacing="0"/>
         <w:ind w:left="720"/>
-        <w:rPr>
-          <w:rFonts w:ascii="Times New Roman" w:eastAsia="Times New Roman" w:hAnsi="Times New Roman" w:cs="Times New Roman"/>
-          <w:sz w:val="24"/>
-          <w:szCs w:val="24"/>
-          <w:lang w:eastAsia="es-PE"/>
-        </w:rPr>
-      </w:pPr>
-      <w:r>
-        <w:rPr>
-          <w:rFonts w:ascii="Arial" w:eastAsia="Times New Roman" w:hAnsi="Arial" w:cs="Arial"/>
-          <w:color w:val="000000"/>
-          <w:sz w:val="24"/>
-          <w:szCs w:val="24"/>
-          <w:lang w:eastAsia="es-PE"/>
-        </w:rPr>
-        <w:t xml:space="preserve">Romero Diaz, Bianca Elizabeth                        </w:t>
-      </w:r>
-      <w:r>
-        <w:rPr>
-          <w:rFonts w:ascii="Arial" w:eastAsia="Times New Roman" w:hAnsi="Arial" w:cs="Arial"/>
-          <w:color w:val="000000"/>
-          <w:sz w:val="24"/>
-          <w:szCs w:val="24"/>
-          <w:lang w:eastAsia="es-PE"/>
+        <w:jc w:val="both"/>
+      </w:pPr>
+      <w:r>
+        <w:rPr>
+          <w:rFonts w:ascii="Arial" w:hAnsi="Arial" w:cs="Arial"/>
+          <w:color w:val="000000"/>
+        </w:rPr>
+        <w:t>Romero Diaz, Bianca Elizabeth</w:t>
+      </w:r>
+      <w:r>
+        <w:rPr>
+          <w:rStyle w:val="apple-tab-span"/>
+          <w:rFonts w:ascii="Arial" w:hAnsi="Arial" w:cs="Arial"/>
+          <w:color w:val="000000"/>
         </w:rPr>
         <w:tab/>
+      </w:r>
+      <w:r>
+        <w:rPr>
+          <w:rStyle w:val="apple-tab-span"/>
+          <w:rFonts w:ascii="Arial" w:hAnsi="Arial" w:cs="Arial"/>
+          <w:color w:val="000000"/>
+        </w:rPr>
+        <w:tab/>
+      </w:r>
+      <w:r>
+        <w:rPr>
+          <w:rStyle w:val="apple-tab-span"/>
+          <w:rFonts w:ascii="Arial" w:hAnsi="Arial" w:cs="Arial"/>
+          <w:color w:val="000000"/>
+        </w:rPr>
+        <w:tab/>
+      </w:r>
+      <w:r>
+        <w:rPr>
+          <w:rFonts w:ascii="Arial" w:hAnsi="Arial" w:cs="Arial"/>
+          <w:color w:val="000000"/>
+        </w:rPr>
         <w:t>20200312</w:t>
       </w:r>
     </w:p>
     <w:p>
       <w:pPr>
-        <w:spacing w:before="240" w:after="240" w:line="240" w:lineRule="auto"/>
+        <w:pStyle w:val="NormalWeb"/>
+        <w:spacing w:before="240" w:beforeAutospacing="0" w:after="240" w:afterAutospacing="0"/>
         <w:ind w:left="720"/>
-        <w:rPr>
-          <w:rFonts w:ascii="Times New Roman" w:eastAsia="Times New Roman" w:hAnsi="Times New Roman" w:cs="Times New Roman"/>
-          <w:sz w:val="24"/>
-          <w:szCs w:val="24"/>
-          <w:lang w:eastAsia="es-PE"/>
-        </w:rPr>
+        <w:jc w:val="both"/>
       </w:pPr>
       <w:proofErr w:type="spellStart"/>
       <w:r>
         <w:rPr>
-          <w:rFonts w:ascii="Arial" w:eastAsia="Times New Roman" w:hAnsi="Arial" w:cs="Arial"/>
-          <w:color w:val="000000"/>
-          <w:sz w:val="24"/>
-          <w:szCs w:val="24"/>
-          <w:lang w:eastAsia="es-PE"/>
+          <w:rFonts w:ascii="Arial" w:hAnsi="Arial" w:cs="Arial"/>
+          <w:color w:val="000000"/>
         </w:rPr>
         <w:t>Solis</w:t>
       </w:r>
       <w:proofErr w:type="spellEnd"/>
       <w:r>
         <w:rPr>
-          <w:rFonts w:ascii="Arial" w:eastAsia="Times New Roman" w:hAnsi="Arial" w:cs="Arial"/>
-          <w:color w:val="000000"/>
-          <w:sz w:val="24"/>
-          <w:szCs w:val="24"/>
-          <w:lang w:eastAsia="es-PE"/>
+          <w:rFonts w:ascii="Arial" w:hAnsi="Arial" w:cs="Arial"/>
+          <w:color w:val="000000"/>
         </w:rPr>
         <w:t xml:space="preserve"> Flores, Aldair </w:t>
       </w:r>
       <w:proofErr w:type="spellStart"/>
       <w:r>
         <w:rPr>
-          <w:rFonts w:ascii="Arial" w:eastAsia="Times New Roman" w:hAnsi="Arial" w:cs="Arial"/>
-          <w:color w:val="000000"/>
-          <w:sz w:val="24"/>
-          <w:szCs w:val="24"/>
-          <w:lang w:eastAsia="es-PE"/>
+          <w:rFonts w:ascii="Arial" w:hAnsi="Arial" w:cs="Arial"/>
+          <w:color w:val="000000"/>
         </w:rPr>
         <w:t>Jhostin</w:t>
       </w:r>
       <w:proofErr w:type="spellEnd"/>
       <w:r>
         <w:rPr>
-          <w:rFonts w:ascii="Arial" w:eastAsia="Times New Roman" w:hAnsi="Arial" w:cs="Arial"/>
-          <w:color w:val="000000"/>
-          <w:sz w:val="24"/>
-          <w:szCs w:val="24"/>
-          <w:lang w:eastAsia="es-PE"/>
-        </w:rPr>
-        <w:t xml:space="preserve">                               </w:t>
-      </w:r>
-      <w:r>
-        <w:rPr>
-          <w:rFonts w:ascii="Arial" w:eastAsia="Times New Roman" w:hAnsi="Arial" w:cs="Arial"/>
-          <w:color w:val="000000"/>
-          <w:sz w:val="24"/>
-          <w:szCs w:val="24"/>
-          <w:lang w:eastAsia="es-PE"/>
+          <w:rStyle w:val="apple-tab-span"/>
+          <w:rFonts w:ascii="Arial" w:hAnsi="Arial" w:cs="Arial"/>
+          <w:color w:val="000000"/>
         </w:rPr>
         <w:tab/>
+      </w:r>
+      <w:r>
+        <w:rPr>
+          <w:rStyle w:val="apple-tab-span"/>
+          <w:rFonts w:ascii="Arial" w:hAnsi="Arial" w:cs="Arial"/>
+          <w:color w:val="000000"/>
+        </w:rPr>
+        <w:tab/>
+      </w:r>
+      <w:r>
+        <w:rPr>
+          <w:rStyle w:val="apple-tab-span"/>
+          <w:rFonts w:ascii="Arial" w:hAnsi="Arial" w:cs="Arial"/>
+          <w:color w:val="000000"/>
+        </w:rPr>
+        <w:tab/>
+      </w:r>
+      <w:r>
+        <w:rPr>
+          <w:rFonts w:ascii="Arial" w:hAnsi="Arial" w:cs="Arial"/>
+          <w:color w:val="000000"/>
+        </w:rPr>
         <w:t>20200293</w:t>
       </w:r>
     </w:p>
     <w:p>
       <w:pPr>
-        <w:spacing w:before="240" w:after="240" w:line="240" w:lineRule="auto"/>
+        <w:pStyle w:val="NormalWeb"/>
+        <w:spacing w:before="240" w:beforeAutospacing="0" w:after="240" w:afterAutospacing="0"/>
         <w:ind w:left="720"/>
-        <w:rPr>
-          <w:rFonts w:ascii="Times New Roman" w:eastAsia="Times New Roman" w:hAnsi="Times New Roman" w:cs="Times New Roman"/>
-          <w:sz w:val="24"/>
-          <w:szCs w:val="24"/>
-          <w:lang w:eastAsia="es-PE"/>
-        </w:rPr>
-      </w:pPr>
-      <w:r>
-        <w:rPr>
-          <w:rFonts w:ascii="Arial" w:eastAsia="Times New Roman" w:hAnsi="Arial" w:cs="Arial"/>
-          <w:color w:val="000000"/>
-          <w:sz w:val="24"/>
-          <w:szCs w:val="24"/>
-          <w:lang w:eastAsia="es-PE"/>
+        <w:jc w:val="both"/>
+        <w:rPr>
+          <w:rStyle w:val="apple-tab-span"/>
+          <w:rFonts w:ascii="Arial" w:hAnsi="Arial" w:cs="Arial"/>
+          <w:color w:val="000000"/>
+        </w:rPr>
+      </w:pPr>
+      <w:r>
+        <w:rPr>
+          <w:rFonts w:ascii="Arial" w:hAnsi="Arial" w:cs="Arial"/>
+          <w:color w:val="000000"/>
         </w:rPr>
         <w:t> </w:t>
       </w:r>
-    </w:p>
-    <w:p>
-      <w:pPr>
-        <w:spacing w:before="240" w:after="240" w:line="240" w:lineRule="auto"/>
-        <w:ind w:left="720"/>
-        <w:rPr>
-          <w:rFonts w:ascii="Times New Roman" w:eastAsia="Times New Roman" w:hAnsi="Times New Roman" w:cs="Times New Roman"/>
-          <w:sz w:val="24"/>
-          <w:szCs w:val="24"/>
-          <w:lang w:eastAsia="es-PE"/>
-        </w:rPr>
-      </w:pPr>
-      <w:r>
-        <w:rPr>
-          <w:rFonts w:ascii="Arial" w:eastAsia="Times New Roman" w:hAnsi="Arial" w:cs="Arial"/>
-          <w:color w:val="000000"/>
-          <w:sz w:val="24"/>
-          <w:szCs w:val="24"/>
-          <w:lang w:eastAsia="es-PE"/>
-        </w:rPr>
-        <w:t> </w:t>
-      </w:r>
-      <w:r>
-        <w:rPr>
-          <w:rFonts w:ascii="Arial" w:eastAsia="Times New Roman" w:hAnsi="Arial" w:cs="Arial"/>
-          <w:color w:val="000000"/>
-          <w:sz w:val="24"/>
-          <w:szCs w:val="24"/>
-          <w:lang w:eastAsia="es-PE"/>
+      <w:r>
+        <w:rPr>
+          <w:rStyle w:val="apple-tab-span"/>
+          <w:rFonts w:ascii="Arial" w:hAnsi="Arial" w:cs="Arial"/>
+          <w:color w:val="000000"/>
         </w:rPr>
         <w:tab/>
       </w:r>
       <w:r>
         <w:rPr>
-          <w:rFonts w:ascii="Arial" w:eastAsia="Times New Roman" w:hAnsi="Arial" w:cs="Arial"/>
-          <w:color w:val="000000"/>
-          <w:sz w:val="24"/>
-          <w:szCs w:val="24"/>
-          <w:lang w:eastAsia="es-PE"/>
+          <w:rStyle w:val="apple-tab-span"/>
+          <w:rFonts w:ascii="Arial" w:hAnsi="Arial" w:cs="Arial"/>
+          <w:color w:val="000000"/>
         </w:rPr>
         <w:tab/>
       </w:r>
       <w:r>
         <w:rPr>
-          <w:rFonts w:ascii="Arial" w:eastAsia="Times New Roman" w:hAnsi="Arial" w:cs="Arial"/>
-          <w:color w:val="000000"/>
-          <w:sz w:val="24"/>
-          <w:szCs w:val="24"/>
-          <w:lang w:eastAsia="es-PE"/>
+          <w:rStyle w:val="apple-tab-span"/>
+          <w:rFonts w:ascii="Arial" w:hAnsi="Arial" w:cs="Arial"/>
+          <w:color w:val="000000"/>
         </w:rPr>
         <w:tab/>
       </w:r>
       <w:r>
         <w:rPr>
-          <w:rFonts w:ascii="Arial" w:eastAsia="Times New Roman" w:hAnsi="Arial" w:cs="Arial"/>
-          <w:color w:val="000000"/>
-          <w:sz w:val="24"/>
-          <w:szCs w:val="24"/>
-          <w:lang w:eastAsia="es-PE"/>
+          <w:rStyle w:val="apple-tab-span"/>
+          <w:rFonts w:ascii="Arial" w:hAnsi="Arial" w:cs="Arial"/>
+          <w:color w:val="000000"/>
         </w:rPr>
         <w:tab/>
       </w:r>
-      <w:r>
+    </w:p>
+    <w:p>
+      <w:pPr>
+        <w:pStyle w:val="NormalWeb"/>
+        <w:spacing w:before="240" w:beforeAutospacing="0" w:after="240" w:afterAutospacing="0"/>
+        <w:ind w:left="2844" w:firstLine="696"/>
+        <w:jc w:val="both"/>
+        <w:rPr>
+          <w:rFonts w:ascii="Arial" w:hAnsi="Arial" w:cs="Arial"/>
+          <w:b/>
+          <w:bCs/>
+          <w:color w:val="000000"/>
+          <w:sz w:val="38"/>
+          <w:szCs w:val="38"/>
+        </w:rPr>
+      </w:pPr>
+      <w:r>
+        <w:rPr>
+          <w:rFonts w:ascii="Arial" w:hAnsi="Arial" w:cs="Arial"/>
+          <w:b/>
+          <w:bCs/>
+          <w:color w:val="000000"/>
+          <w:sz w:val="38"/>
+          <w:szCs w:val="38"/>
+        </w:rPr>
+        <w:t>2022-I</w:t>
+      </w:r>
+    </w:p>
+    <w:p>
+      <w:pPr>
         <w:rPr>
           <w:rFonts w:ascii="Arial" w:eastAsia="Times New Roman" w:hAnsi="Arial" w:cs="Arial"/>
           <w:b/>
@@ -755,50 +690,43 @@
           <w:szCs w:val="38"/>
           <w:lang w:eastAsia="es-PE"/>
         </w:rPr>
-        <w:t>2022-I</w:t>
-      </w:r>
-    </w:p>
-    <w:p/>
-    <w:p>
-      <w:pPr>
-        <w:ind w:firstLine="708"/>
+      </w:pPr>
+      <w:r>
+        <w:rPr>
+          <w:rFonts w:ascii="Arial" w:hAnsi="Arial" w:cs="Arial"/>
+          <w:b/>
+          <w:bCs/>
+          <w:color w:val="000000"/>
+          <w:sz w:val="38"/>
+          <w:szCs w:val="38"/>
+        </w:rPr>
+        <w:br w:type="page"/>
+      </w:r>
+    </w:p>
+    <w:p>
+      <w:pPr>
+        <w:pStyle w:val="NormalWeb"/>
+        <w:spacing w:before="240" w:beforeAutospacing="0" w:after="240" w:afterAutospacing="0"/>
+        <w:ind w:left="720"/>
+        <w:jc w:val="both"/>
+      </w:pPr>
+    </w:p>
+    <w:p>
+      <w:pPr>
+        <w:pStyle w:val="NormalWeb"/>
+        <w:spacing w:before="240" w:beforeAutospacing="0" w:after="240" w:afterAutospacing="0"/>
+        <w:ind w:left="700"/>
         <w:jc w:val="center"/>
-        <w:rPr>
-          <w:rFonts w:ascii="Arial" w:eastAsia="Times New Roman" w:hAnsi="Arial" w:cs="Arial"/>
-          <w:b/>
-          <w:bCs/>
-          <w:color w:val="004173"/>
+      </w:pPr>
+      <w:r>
+        <w:rPr>
+          <w:rFonts w:ascii="Arial" w:hAnsi="Arial" w:cs="Arial"/>
+          <w:b/>
+          <w:bCs/>
+          <w:color w:val="000000"/>
           <w:sz w:val="40"/>
           <w:szCs w:val="40"/>
-          <w:lang w:eastAsia="es-PE"/>
-        </w:rPr>
-      </w:pPr>
-    </w:p>
-    <w:p>
-      <w:pPr>
-        <w:ind w:firstLine="708"/>
-        <w:jc w:val="center"/>
-        <w:rPr>
-          <w:rFonts w:ascii="Arial" w:eastAsia="Times New Roman" w:hAnsi="Arial" w:cs="Arial"/>
-          <w:b/>
-          <w:bCs/>
-          <w:color w:val="004173"/>
-          <w:sz w:val="40"/>
-          <w:szCs w:val="40"/>
-          <w:lang w:eastAsia="es-PE"/>
-        </w:rPr>
-      </w:pPr>
-      <w:r>
-        <w:rPr>
-          <w:rFonts w:ascii="Arial" w:eastAsia="Times New Roman" w:hAnsi="Arial" w:cs="Arial"/>
-          <w:b/>
-          <w:bCs/>
-          <w:color w:val="004173"/>
-          <w:sz w:val="40"/>
-          <w:szCs w:val="40"/>
-          <w:lang w:eastAsia="es-PE"/>
-        </w:rPr>
-        <w:lastRenderedPageBreak/>
+        </w:rPr>
         <w:t>HISTORIAL DE CAMBIOS</w:t>
       </w:r>
     </w:p>
@@ -814,14 +742,14 @@
         <w:tblLook w:val="04A0" w:firstRow="1" w:lastRow="0" w:firstColumn="1" w:lastColumn="0" w:noHBand="0" w:noVBand="1"/>
       </w:tblPr>
       <w:tblGrid>
-        <w:gridCol w:w="1147"/>
-        <w:gridCol w:w="3300"/>
-        <w:gridCol w:w="3187"/>
-        <w:gridCol w:w="1135"/>
+        <w:gridCol w:w="1219"/>
+        <w:gridCol w:w="1917"/>
+        <w:gridCol w:w="3902"/>
+        <w:gridCol w:w="1731"/>
       </w:tblGrid>
       <w:tr>
         <w:trPr>
-          <w:trHeight w:val="1008"/>
+          <w:trHeight w:val="1005"/>
         </w:trPr>
         <w:tc>
           <w:tcPr>
@@ -842,40 +770,19 @@
           </w:tcPr>
           <w:p>
             <w:pPr>
-              <w:spacing w:after="0" w:line="240" w:lineRule="auto"/>
+              <w:pStyle w:val="NormalWeb"/>
+              <w:spacing w:before="240" w:beforeAutospacing="0" w:after="0" w:afterAutospacing="0"/>
+              <w:ind w:left="142"/>
               <w:jc w:val="center"/>
-              <w:rPr>
-                <w:rFonts w:ascii="Times New Roman" w:eastAsia="Times New Roman" w:hAnsi="Times New Roman" w:cs="Times New Roman"/>
-                <w:sz w:val="24"/>
-                <w:szCs w:val="24"/>
-                <w:lang w:val="en-US"/>
-              </w:rPr>
             </w:pPr>
-            <w:proofErr w:type="spellStart"/>
-            <w:r>
-              <w:rPr>
-                <w:rFonts w:ascii="Arial" w:eastAsia="Times New Roman" w:hAnsi="Arial" w:cs="Arial"/>
+            <w:r>
+              <w:rPr>
+                <w:rFonts w:ascii="Arial" w:hAnsi="Arial" w:cs="Arial"/>
                 <w:b/>
                 <w:bCs/>
                 <w:color w:val="000000"/>
-                <w:sz w:val="24"/>
-                <w:szCs w:val="24"/>
-                <w:lang w:val="en-US"/>
-              </w:rPr>
-              <w:t>Versión</w:t>
-            </w:r>
-            <w:proofErr w:type="spellEnd"/>
-            <w:r>
-              <w:rPr>
-                <w:rFonts w:ascii="Arial" w:eastAsia="Times New Roman" w:hAnsi="Arial" w:cs="Arial"/>
-                <w:b/>
-                <w:bCs/>
-                <w:color w:val="000000"/>
-                <w:sz w:val="24"/>
-                <w:szCs w:val="24"/>
-                <w:lang w:val="en-US"/>
-              </w:rPr>
-              <w:t> </w:t>
+              </w:rPr>
+              <w:t>Versión </w:t>
             </w:r>
           </w:p>
         </w:tc>
@@ -898,24 +805,17 @@
           </w:tcPr>
           <w:p>
             <w:pPr>
-              <w:spacing w:after="0" w:line="240" w:lineRule="auto"/>
+              <w:pStyle w:val="NormalWeb"/>
+              <w:spacing w:before="240" w:beforeAutospacing="0" w:after="0" w:afterAutospacing="0"/>
+              <w:ind w:left="700"/>
               <w:jc w:val="center"/>
-              <w:rPr>
-                <w:rFonts w:ascii="Times New Roman" w:eastAsia="Times New Roman" w:hAnsi="Times New Roman" w:cs="Times New Roman"/>
-                <w:sz w:val="24"/>
-                <w:szCs w:val="24"/>
-                <w:lang w:val="en-US"/>
-              </w:rPr>
             </w:pPr>
             <w:r>
               <w:rPr>
-                <w:rFonts w:ascii="Arial" w:eastAsia="Times New Roman" w:hAnsi="Arial" w:cs="Arial"/>
+                <w:rFonts w:ascii="Arial" w:hAnsi="Arial" w:cs="Arial"/>
                 <w:b/>
                 <w:bCs/>
                 <w:color w:val="000000"/>
-                <w:sz w:val="24"/>
-                <w:szCs w:val="24"/>
-                <w:lang w:val="en-US"/>
               </w:rPr>
               <w:t>Autor(es) </w:t>
             </w:r>
@@ -940,41 +840,19 @@
           </w:tcPr>
           <w:p>
             <w:pPr>
-              <w:spacing w:after="0" w:line="240" w:lineRule="auto"/>
-              <w:ind w:right="887"/>
+              <w:pStyle w:val="NormalWeb"/>
+              <w:spacing w:before="280" w:beforeAutospacing="0" w:after="0" w:afterAutospacing="0"/>
+              <w:ind w:left="700" w:right="880"/>
               <w:jc w:val="right"/>
-              <w:rPr>
-                <w:rFonts w:ascii="Times New Roman" w:eastAsia="Times New Roman" w:hAnsi="Times New Roman" w:cs="Times New Roman"/>
-                <w:sz w:val="24"/>
-                <w:szCs w:val="24"/>
-                <w:lang w:val="en-US"/>
-              </w:rPr>
             </w:pPr>
-            <w:proofErr w:type="spellStart"/>
-            <w:r>
-              <w:rPr>
-                <w:rFonts w:ascii="Arial" w:eastAsia="Times New Roman" w:hAnsi="Arial" w:cs="Arial"/>
+            <w:r>
+              <w:rPr>
+                <w:rFonts w:ascii="Arial" w:hAnsi="Arial" w:cs="Arial"/>
                 <w:b/>
                 <w:bCs/>
                 <w:color w:val="000000"/>
-                <w:sz w:val="24"/>
-                <w:szCs w:val="24"/>
-                <w:lang w:val="en-US"/>
-              </w:rPr>
-              <w:t>Descripción</w:t>
-            </w:r>
-            <w:proofErr w:type="spellEnd"/>
-            <w:r>
-              <w:rPr>
-                <w:rFonts w:ascii="Arial" w:eastAsia="Times New Roman" w:hAnsi="Arial" w:cs="Arial"/>
-                <w:b/>
-                <w:bCs/>
-                <w:color w:val="000000"/>
-                <w:sz w:val="24"/>
-                <w:szCs w:val="24"/>
-                <w:lang w:val="en-US"/>
-              </w:rPr>
-              <w:t> </w:t>
+              </w:rPr>
+              <w:t>Descripción </w:t>
             </w:r>
           </w:p>
         </w:tc>
@@ -997,35 +875,26 @@
           </w:tcPr>
           <w:p>
             <w:pPr>
-              <w:spacing w:after="0" w:line="240" w:lineRule="auto"/>
+              <w:pStyle w:val="NormalWeb"/>
+              <w:spacing w:before="240" w:beforeAutospacing="0" w:after="0" w:afterAutospacing="0"/>
+              <w:ind w:left="700"/>
               <w:jc w:val="center"/>
-              <w:rPr>
-                <w:rFonts w:ascii="Times New Roman" w:eastAsia="Times New Roman" w:hAnsi="Times New Roman" w:cs="Times New Roman"/>
-                <w:sz w:val="24"/>
-                <w:szCs w:val="24"/>
-                <w:lang w:val="en-US"/>
-              </w:rPr>
             </w:pPr>
-            <w:proofErr w:type="spellStart"/>
-            <w:r>
-              <w:rPr>
-                <w:rFonts w:ascii="Arial" w:eastAsia="Times New Roman" w:hAnsi="Arial" w:cs="Arial"/>
+            <w:r>
+              <w:rPr>
+                <w:rFonts w:ascii="Arial" w:hAnsi="Arial" w:cs="Arial"/>
                 <w:b/>
                 <w:bCs/>
                 <w:color w:val="000000"/>
-                <w:sz w:val="24"/>
-                <w:szCs w:val="24"/>
-                <w:lang w:val="en-US"/>
               </w:rPr>
               <w:t>Fecha</w:t>
             </w:r>
-            <w:proofErr w:type="spellEnd"/>
           </w:p>
         </w:tc>
       </w:tr>
       <w:tr>
         <w:trPr>
-          <w:trHeight w:val="2069"/>
+          <w:trHeight w:val="2070"/>
         </w:trPr>
         <w:tc>
           <w:tcPr>
@@ -1046,26 +915,19 @@
           </w:tcPr>
           <w:p>
             <w:pPr>
-              <w:spacing w:after="0" w:line="240" w:lineRule="auto"/>
+              <w:pStyle w:val="NormalWeb"/>
+              <w:spacing w:before="240" w:beforeAutospacing="0" w:after="0" w:afterAutospacing="0"/>
+              <w:ind w:left="700"/>
               <w:jc w:val="center"/>
-              <w:rPr>
-                <w:rFonts w:ascii="Times New Roman" w:eastAsia="Times New Roman" w:hAnsi="Times New Roman" w:cs="Times New Roman"/>
-                <w:sz w:val="24"/>
-                <w:szCs w:val="24"/>
-                <w:lang w:val="en-US"/>
-              </w:rPr>
             </w:pPr>
             <w:r>
               <w:rPr>
-                <w:rFonts w:ascii="Arial" w:eastAsia="Times New Roman" w:hAnsi="Arial" w:cs="Arial"/>
+                <w:rFonts w:ascii="Arial" w:hAnsi="Arial" w:cs="Arial"/>
                 <w:b/>
                 <w:bCs/>
                 <w:i/>
                 <w:iCs/>
                 <w:color w:val="000000"/>
-                <w:sz w:val="24"/>
-                <w:szCs w:val="24"/>
-                <w:lang w:val="en-US"/>
               </w:rPr>
               <w:t>1.0</w:t>
             </w:r>
@@ -1090,154 +952,66 @@
           </w:tcPr>
           <w:p>
             <w:pPr>
-              <w:spacing w:after="0" w:line="240" w:lineRule="auto"/>
+              <w:pStyle w:val="NormalWeb"/>
+              <w:spacing w:before="240" w:beforeAutospacing="0" w:after="0" w:afterAutospacing="0"/>
+              <w:ind w:left="700"/>
               <w:jc w:val="center"/>
-              <w:rPr>
-                <w:rFonts w:ascii="Times New Roman" w:eastAsia="Times New Roman" w:hAnsi="Times New Roman" w:cs="Times New Roman"/>
-                <w:sz w:val="24"/>
-                <w:szCs w:val="24"/>
-                <w:lang w:val="es-MX"/>
-              </w:rPr>
             </w:pPr>
             <w:r>
               <w:rPr>
-                <w:rFonts w:ascii="Arial" w:eastAsia="Times New Roman" w:hAnsi="Arial" w:cs="Arial"/>
+                <w:rFonts w:ascii="Arial" w:hAnsi="Arial" w:cs="Arial"/>
                 <w:b/>
                 <w:bCs/>
                 <w:color w:val="000000"/>
-                <w:sz w:val="24"/>
-                <w:szCs w:val="24"/>
-                <w:lang w:val="es-MX"/>
-              </w:rPr>
-              <w:t xml:space="preserve">EQUIPO </w:t>
-            </w:r>
-            <w:r>
-              <w:rPr>
-                <w:rFonts w:ascii="Arial" w:eastAsia="Times New Roman" w:hAnsi="Arial" w:cs="Arial"/>
-                <w:b/>
-                <w:bCs/>
-                <w:color w:val="000000"/>
-                <w:sz w:val="24"/>
-                <w:szCs w:val="24"/>
-                <w:lang w:val="es-MX"/>
-              </w:rPr>
-              <w:t>6</w:t>
-            </w:r>
-            <w:r>
-              <w:rPr>
-                <w:rFonts w:ascii="Arial" w:eastAsia="Times New Roman" w:hAnsi="Arial" w:cs="Arial"/>
-                <w:b/>
-                <w:bCs/>
-                <w:color w:val="000000"/>
-                <w:sz w:val="24"/>
-                <w:szCs w:val="24"/>
-                <w:lang w:val="es-MX"/>
-              </w:rPr>
-              <w:t> </w:t>
+              </w:rPr>
+              <w:t>EQUIPO 6 </w:t>
             </w:r>
           </w:p>
           <w:p>
             <w:pPr>
-              <w:spacing w:before="196" w:after="0" w:line="240" w:lineRule="auto"/>
-              <w:ind w:left="186" w:right="169"/>
+              <w:pStyle w:val="NormalWeb"/>
+              <w:spacing w:before="200" w:beforeAutospacing="0" w:after="0" w:afterAutospacing="0"/>
+              <w:ind w:left="180" w:right="160"/>
               <w:jc w:val="center"/>
-              <w:rPr>
-                <w:rFonts w:ascii="Times New Roman" w:eastAsia="Times New Roman" w:hAnsi="Times New Roman" w:cs="Times New Roman"/>
-                <w:sz w:val="24"/>
-                <w:szCs w:val="24"/>
-                <w:lang w:val="es-MX"/>
-              </w:rPr>
             </w:pPr>
             <w:r>
               <w:rPr>
-                <w:rFonts w:ascii="Arial" w:eastAsia="Times New Roman" w:hAnsi="Arial" w:cs="Arial"/>
-                <w:color w:val="000000"/>
-                <w:sz w:val="24"/>
-                <w:szCs w:val="24"/>
-                <w:highlight w:val="yellow"/>
-                <w:lang w:eastAsia="es-PE"/>
+                <w:rFonts w:ascii="Arial" w:hAnsi="Arial" w:cs="Arial"/>
+                <w:color w:val="000000"/>
               </w:rPr>
               <w:t xml:space="preserve">Marcelo Salinas, </w:t>
             </w:r>
             <w:proofErr w:type="spellStart"/>
             <w:r>
               <w:rPr>
-                <w:rFonts w:ascii="Arial" w:eastAsia="Times New Roman" w:hAnsi="Arial" w:cs="Arial"/>
-                <w:color w:val="000000"/>
-                <w:sz w:val="24"/>
-                <w:szCs w:val="24"/>
-                <w:highlight w:val="yellow"/>
-                <w:lang w:eastAsia="es-PE"/>
+                <w:rFonts w:ascii="Arial" w:hAnsi="Arial" w:cs="Arial"/>
+                <w:color w:val="000000"/>
               </w:rPr>
               <w:t>Moises</w:t>
             </w:r>
             <w:proofErr w:type="spellEnd"/>
             <w:r>
               <w:rPr>
-                <w:rFonts w:ascii="Arial" w:eastAsia="Times New Roman" w:hAnsi="Arial" w:cs="Arial"/>
-                <w:color w:val="000000"/>
-                <w:sz w:val="24"/>
-                <w:szCs w:val="24"/>
-                <w:highlight w:val="yellow"/>
-                <w:lang w:val="es-MX"/>
-              </w:rPr>
-              <w:t xml:space="preserve"> </w:t>
-            </w:r>
-            <w:r>
-              <w:rPr>
-                <w:rFonts w:ascii="Arial" w:eastAsia="Times New Roman" w:hAnsi="Arial" w:cs="Arial"/>
-                <w:color w:val="000000"/>
-                <w:sz w:val="24"/>
-                <w:szCs w:val="24"/>
-                <w:highlight w:val="yellow"/>
-                <w:lang w:eastAsia="es-PE"/>
-              </w:rPr>
-              <w:t>Quispe Fajardo, Adrián</w:t>
-            </w:r>
-            <w:r>
-              <w:rPr>
-                <w:rFonts w:ascii="Arial" w:eastAsia="Times New Roman" w:hAnsi="Arial" w:cs="Arial"/>
-                <w:color w:val="000000"/>
-                <w:sz w:val="24"/>
-                <w:szCs w:val="24"/>
-                <w:highlight w:val="yellow"/>
-                <w:lang w:val="es-MX"/>
-              </w:rPr>
-              <w:t xml:space="preserve"> </w:t>
+                <w:rFonts w:ascii="Arial" w:hAnsi="Arial" w:cs="Arial"/>
+                <w:color w:val="000000"/>
+              </w:rPr>
+              <w:t xml:space="preserve"> Quispe Fajardo, Adrián </w:t>
             </w:r>
             <w:proofErr w:type="spellStart"/>
             <w:r>
               <w:rPr>
-                <w:rFonts w:ascii="Arial" w:eastAsia="Times New Roman" w:hAnsi="Arial" w:cs="Arial"/>
-                <w:color w:val="000000"/>
-                <w:sz w:val="24"/>
-                <w:szCs w:val="24"/>
-                <w:highlight w:val="yellow"/>
-                <w:lang w:eastAsia="es-PE"/>
+                <w:rFonts w:ascii="Arial" w:hAnsi="Arial" w:cs="Arial"/>
+                <w:color w:val="000000"/>
               </w:rPr>
               <w:t>Solis</w:t>
             </w:r>
             <w:proofErr w:type="spellEnd"/>
             <w:r>
               <w:rPr>
-                <w:rFonts w:ascii="Arial" w:eastAsia="Times New Roman" w:hAnsi="Arial" w:cs="Arial"/>
-                <w:color w:val="000000"/>
-                <w:sz w:val="24"/>
-                <w:szCs w:val="24"/>
-                <w:highlight w:val="yellow"/>
-                <w:lang w:eastAsia="es-PE"/>
+                <w:rFonts w:ascii="Arial" w:hAnsi="Arial" w:cs="Arial"/>
+                <w:color w:val="000000"/>
               </w:rPr>
               <w:t xml:space="preserve"> Flores, Aldair</w:t>
-            </w:r>
-            <w:r>
-              <w:rPr>
-                <w:rFonts w:ascii="Arial" w:eastAsia="Times New Roman" w:hAnsi="Arial" w:cs="Arial"/>
-                <w:color w:val="000000"/>
-                <w:sz w:val="24"/>
-                <w:szCs w:val="24"/>
-                <w:lang w:eastAsia="es-PE"/>
-              </w:rPr>
-              <w:t xml:space="preserve"> </w:t>
             </w:r>
           </w:p>
         </w:tc>
@@ -1260,98 +1034,38 @@
           </w:tcPr>
           <w:p>
             <w:pPr>
-              <w:spacing w:after="0" w:line="240" w:lineRule="auto"/>
-              <w:ind w:left="115"/>
-              <w:rPr>
-                <w:rFonts w:ascii="Times New Roman" w:eastAsia="Times New Roman" w:hAnsi="Times New Roman" w:cs="Times New Roman"/>
-                <w:sz w:val="24"/>
-                <w:szCs w:val="24"/>
-                <w:highlight w:val="yellow"/>
-                <w:lang w:val="es-MX"/>
-              </w:rPr>
+              <w:pStyle w:val="NormalWeb"/>
+              <w:spacing w:before="280" w:beforeAutospacing="0" w:after="0" w:afterAutospacing="0"/>
+              <w:ind w:left="120"/>
+              <w:jc w:val="both"/>
             </w:pPr>
             <w:r>
               <w:rPr>
-                <w:rFonts w:ascii="Arial" w:eastAsia="Times New Roman" w:hAnsi="Arial" w:cs="Arial"/>
-                <w:color w:val="000000"/>
-                <w:sz w:val="24"/>
-                <w:szCs w:val="24"/>
-                <w:highlight w:val="yellow"/>
-                <w:shd w:val="clear" w:color="auto" w:fill="FAFDCB"/>
-                <w:lang w:val="es-MX"/>
-              </w:rPr>
-              <w:t>- Descripción general</w:t>
-            </w:r>
-            <w:r>
-              <w:rPr>
-                <w:rFonts w:ascii="Arial" w:eastAsia="Times New Roman" w:hAnsi="Arial" w:cs="Arial"/>
-                <w:color w:val="000000"/>
-                <w:sz w:val="24"/>
-                <w:szCs w:val="24"/>
-                <w:highlight w:val="yellow"/>
-                <w:lang w:val="es-MX"/>
-              </w:rPr>
-              <w:t> </w:t>
+                <w:rFonts w:ascii="Arial" w:hAnsi="Arial" w:cs="Arial"/>
+                <w:color w:val="000000"/>
+              </w:rPr>
+              <w:t>- Descripción general </w:t>
             </w:r>
           </w:p>
           <w:p>
             <w:pPr>
-              <w:spacing w:after="0" w:line="240" w:lineRule="auto"/>
-              <w:ind w:left="115" w:right="311"/>
+              <w:pStyle w:val="NormalWeb"/>
+              <w:spacing w:before="280" w:beforeAutospacing="0" w:after="0" w:afterAutospacing="0"/>
+              <w:ind w:left="120" w:right="320"/>
               <w:jc w:val="center"/>
-              <w:rPr>
-                <w:rFonts w:ascii="Times New Roman" w:eastAsia="Times New Roman" w:hAnsi="Times New Roman" w:cs="Times New Roman"/>
-                <w:sz w:val="24"/>
-                <w:szCs w:val="24"/>
-                <w:highlight w:val="yellow"/>
-                <w:lang w:val="es-MX"/>
-              </w:rPr>
             </w:pPr>
             <w:r>
               <w:rPr>
-                <w:rFonts w:ascii="Arial" w:eastAsia="Times New Roman" w:hAnsi="Arial" w:cs="Arial"/>
-                <w:color w:val="000000"/>
-                <w:sz w:val="24"/>
-                <w:szCs w:val="24"/>
-                <w:highlight w:val="yellow"/>
-                <w:shd w:val="clear" w:color="auto" w:fill="FAFDCB"/>
-                <w:lang w:val="es-MX"/>
-              </w:rPr>
-              <w:t xml:space="preserve">- Prototipado del </w:t>
-            </w:r>
-            <w:r>
-              <w:rPr>
-                <w:rFonts w:ascii="Arial" w:eastAsia="Times New Roman" w:hAnsi="Arial" w:cs="Arial"/>
-                <w:color w:val="000000"/>
-                <w:sz w:val="24"/>
-                <w:szCs w:val="24"/>
-                <w:highlight w:val="yellow"/>
-                <w:lang w:val="es-MX"/>
-              </w:rPr>
-              <w:t>Proyecto</w:t>
-            </w:r>
-            <w:r>
-              <w:rPr>
-                <w:rFonts w:ascii="Arial" w:eastAsia="Times New Roman" w:hAnsi="Arial" w:cs="Arial"/>
-                <w:color w:val="000000"/>
-                <w:sz w:val="24"/>
-                <w:szCs w:val="24"/>
-                <w:highlight w:val="yellow"/>
-                <w:shd w:val="clear" w:color="auto" w:fill="FAFDCB"/>
-                <w:lang w:val="es-MX"/>
-              </w:rPr>
-              <w:t xml:space="preserve"> </w:t>
+                <w:rFonts w:ascii="Arial" w:hAnsi="Arial" w:cs="Arial"/>
+                <w:color w:val="000000"/>
+              </w:rPr>
+              <w:t xml:space="preserve">- Prototipado del Proyecto </w:t>
             </w:r>
             <w:proofErr w:type="spellStart"/>
             <w:r>
               <w:rPr>
-                <w:rFonts w:ascii="Arial" w:eastAsia="Times New Roman" w:hAnsi="Arial" w:cs="Arial"/>
-                <w:color w:val="000000"/>
-                <w:sz w:val="24"/>
-                <w:szCs w:val="24"/>
-                <w:highlight w:val="yellow"/>
-                <w:shd w:val="clear" w:color="auto" w:fill="FAFDCB"/>
-                <w:lang w:val="es-MX"/>
+                <w:rFonts w:ascii="Arial" w:hAnsi="Arial" w:cs="Arial"/>
+                <w:color w:val="000000"/>
               </w:rPr>
               <w:t>FollowClass</w:t>
             </w:r>
@@ -1359,28 +1073,18 @@
           </w:p>
           <w:p>
             <w:pPr>
-              <w:spacing w:before="13" w:after="0" w:line="240" w:lineRule="auto"/>
-              <w:jc w:val="center"/>
-              <w:rPr>
-                <w:rFonts w:ascii="Times New Roman" w:eastAsia="Times New Roman" w:hAnsi="Times New Roman" w:cs="Times New Roman"/>
-                <w:sz w:val="24"/>
-                <w:szCs w:val="24"/>
-                <w:lang w:val="es-MX"/>
-              </w:rPr>
+              <w:pStyle w:val="NormalWeb"/>
+              <w:spacing w:before="20" w:beforeAutospacing="0" w:after="0" w:afterAutospacing="0"/>
+              <w:ind w:left="700"/>
             </w:pPr>
             <w:r>
               <w:rPr>
-                <w:rFonts w:ascii="Arial" w:eastAsia="Times New Roman" w:hAnsi="Arial" w:cs="Arial"/>
+                <w:rFonts w:ascii="Arial" w:hAnsi="Arial" w:cs="Arial"/>
                 <w:i/>
                 <w:iCs/>
                 <w:color w:val="000000"/>
-                <w:sz w:val="24"/>
-                <w:szCs w:val="24"/>
-                <w:highlight w:val="yellow"/>
-                <w:shd w:val="clear" w:color="auto" w:fill="FAFDCB"/>
-                <w:lang w:val="es-MX"/>
-              </w:rPr>
-              <w:t>(VIEW_01 y VIEW_02)</w:t>
+              </w:rPr>
+              <w:t>(VIEW_01 y VIEW_02,VIEW_03,VIEW_04)</w:t>
             </w:r>
           </w:p>
         </w:tc>
@@ -1403,207 +1107,450 @@
           </w:tcPr>
           <w:p>
             <w:pPr>
-              <w:spacing w:after="0" w:line="240" w:lineRule="auto"/>
+              <w:pStyle w:val="NormalWeb"/>
+              <w:spacing w:before="240" w:beforeAutospacing="0" w:after="0" w:afterAutospacing="0"/>
+              <w:ind w:left="700"/>
               <w:jc w:val="center"/>
-              <w:rPr>
-                <w:rFonts w:ascii="Times New Roman" w:eastAsia="Times New Roman" w:hAnsi="Times New Roman" w:cs="Times New Roman"/>
-                <w:sz w:val="24"/>
-                <w:szCs w:val="24"/>
-                <w:lang w:val="en-US"/>
-              </w:rPr>
             </w:pPr>
             <w:r>
               <w:rPr>
-                <w:rFonts w:ascii="Arial" w:eastAsia="Times New Roman" w:hAnsi="Arial" w:cs="Arial"/>
-                <w:color w:val="000000"/>
-                <w:sz w:val="24"/>
-                <w:szCs w:val="24"/>
-                <w:lang w:val="en-US"/>
-              </w:rPr>
-              <w:t>0</w:t>
-            </w:r>
-            <w:r>
-              <w:rPr>
-                <w:rFonts w:ascii="Arial" w:eastAsia="Times New Roman" w:hAnsi="Arial" w:cs="Arial"/>
-                <w:color w:val="000000"/>
-                <w:sz w:val="24"/>
-                <w:szCs w:val="24"/>
-                <w:lang w:val="en-US"/>
-              </w:rPr>
-              <w:t>2</w:t>
-            </w:r>
-            <w:r>
-              <w:rPr>
-                <w:rFonts w:ascii="Arial" w:eastAsia="Times New Roman" w:hAnsi="Arial" w:cs="Arial"/>
-                <w:color w:val="000000"/>
-                <w:sz w:val="24"/>
-                <w:szCs w:val="24"/>
-                <w:lang w:val="en-US"/>
-              </w:rPr>
-              <w:t>.</w:t>
-            </w:r>
-            <w:r>
-              <w:rPr>
-                <w:rFonts w:ascii="Arial" w:eastAsia="Times New Roman" w:hAnsi="Arial" w:cs="Arial"/>
-                <w:color w:val="000000"/>
-                <w:sz w:val="24"/>
-                <w:szCs w:val="24"/>
-                <w:lang w:val="en-US"/>
-              </w:rPr>
-              <w:t>06</w:t>
-            </w:r>
-            <w:r>
-              <w:rPr>
-                <w:rFonts w:ascii="Arial" w:eastAsia="Times New Roman" w:hAnsi="Arial" w:cs="Arial"/>
-                <w:color w:val="000000"/>
-                <w:sz w:val="24"/>
-                <w:szCs w:val="24"/>
-                <w:lang w:val="en-US"/>
-              </w:rPr>
-              <w:t>.2</w:t>
-            </w:r>
-            <w:r>
-              <w:rPr>
-                <w:rFonts w:ascii="Arial" w:eastAsia="Times New Roman" w:hAnsi="Arial" w:cs="Arial"/>
-                <w:color w:val="000000"/>
-                <w:sz w:val="24"/>
-                <w:szCs w:val="24"/>
-                <w:lang w:val="en-US"/>
-              </w:rPr>
-              <w:t>2</w:t>
+                <w:rFonts w:ascii="Arial" w:hAnsi="Arial" w:cs="Arial"/>
+                <w:color w:val="000000"/>
+              </w:rPr>
+              <w:t>02.06.22</w:t>
             </w:r>
           </w:p>
         </w:tc>
       </w:tr>
     </w:tbl>
+    <w:p>
+      <w:pPr>
+        <w:pStyle w:val="NormalWeb"/>
+        <w:spacing w:before="240" w:beforeAutospacing="0" w:after="240" w:afterAutospacing="0"/>
+        <w:ind w:left="720"/>
+        <w:jc w:val="both"/>
+        <w:rPr>
+          <w:rFonts w:ascii="Arial" w:hAnsi="Arial" w:cs="Arial"/>
+          <w:b/>
+          <w:bCs/>
+          <w:color w:val="000000"/>
+          <w:sz w:val="38"/>
+          <w:szCs w:val="38"/>
+        </w:rPr>
+      </w:pPr>
+    </w:p>
+    <w:p>
+      <w:pPr>
+        <w:rPr>
+          <w:rFonts w:ascii="Arial" w:eastAsia="Times New Roman" w:hAnsi="Arial" w:cs="Arial"/>
+          <w:b/>
+          <w:bCs/>
+          <w:color w:val="000000"/>
+          <w:sz w:val="38"/>
+          <w:szCs w:val="38"/>
+          <w:lang w:eastAsia="es-PE"/>
+        </w:rPr>
+      </w:pPr>
+      <w:r>
+        <w:rPr>
+          <w:rFonts w:ascii="Arial" w:hAnsi="Arial" w:cs="Arial"/>
+          <w:b/>
+          <w:bCs/>
+          <w:color w:val="000000"/>
+          <w:sz w:val="38"/>
+          <w:szCs w:val="38"/>
+        </w:rPr>
+        <w:br w:type="page"/>
+      </w:r>
+    </w:p>
+    <w:p>
+      <w:pPr>
+        <w:pStyle w:val="NormalWeb"/>
+        <w:spacing w:before="240" w:beforeAutospacing="0" w:after="240" w:afterAutospacing="0"/>
+        <w:ind w:left="720"/>
+        <w:jc w:val="both"/>
+      </w:pPr>
+      <w:r>
+        <w:rPr>
+          <w:rFonts w:ascii="Arial" w:hAnsi="Arial" w:cs="Arial"/>
+          <w:b/>
+          <w:bCs/>
+          <w:color w:val="000000"/>
+          <w:sz w:val="38"/>
+          <w:szCs w:val="38"/>
+        </w:rPr>
+        <w:lastRenderedPageBreak/>
+        <w:t>Índice</w:t>
+      </w:r>
+    </w:p>
+    <w:sdt>
+      <w:sdtPr>
+        <w:rPr>
+          <w:lang w:val="es-ES"/>
+        </w:rPr>
+        <w:id w:val="1526290032"/>
+        <w:docPartObj>
+          <w:docPartGallery w:val="Table of Contents"/>
+          <w:docPartUnique/>
+        </w:docPartObj>
+      </w:sdtPr>
+      <w:sdtEndPr>
+        <w:rPr>
+          <w:rFonts w:asciiTheme="minorHAnsi" w:eastAsiaTheme="minorHAnsi" w:hAnsiTheme="minorHAnsi" w:cstheme="minorBidi"/>
+          <w:b/>
+          <w:bCs/>
+          <w:color w:val="auto"/>
+          <w:sz w:val="22"/>
+          <w:szCs w:val="22"/>
+          <w:lang w:eastAsia="en-US"/>
+        </w:rPr>
+      </w:sdtEndPr>
+      <w:sdtContent>
+        <w:p>
+          <w:pPr>
+            <w:pStyle w:val="TtuloTDC"/>
+          </w:pPr>
+          <w:r>
+            <w:rPr>
+              <w:lang w:val="es-ES"/>
+            </w:rPr>
+            <w:t>Contenido</w:t>
+          </w:r>
+        </w:p>
+        <w:p>
+          <w:pPr>
+            <w:pStyle w:val="TDC1"/>
+            <w:tabs>
+              <w:tab w:val="left" w:pos="440"/>
+              <w:tab w:val="right" w:leader="dot" w:pos="8779"/>
+            </w:tabs>
+            <w:rPr>
+              <w:noProof/>
+            </w:rPr>
+          </w:pPr>
+          <w:r>
+            <w:fldChar w:fldCharType="begin"/>
+          </w:r>
+          <w:r>
+            <w:instrText xml:space="preserve"> TOC \o "1-3" \h \z \u </w:instrText>
+          </w:r>
+          <w:r>
+            <w:fldChar w:fldCharType="separate"/>
+          </w:r>
+          <w:hyperlink w:anchor="_Toc105095431" w:history="1">
+            <w:r>
+              <w:rPr>
+                <w:rStyle w:val="Hipervnculo"/>
+                <w:rFonts w:ascii="Arial" w:hAnsi="Arial" w:cs="Arial"/>
+                <w:noProof/>
+              </w:rPr>
+              <w:t>1.</w:t>
+            </w:r>
+            <w:r>
+              <w:rPr>
+                <w:noProof/>
+              </w:rPr>
+              <w:tab/>
+            </w:r>
+            <w:r>
+              <w:rPr>
+                <w:rStyle w:val="Hipervnculo"/>
+                <w:rFonts w:ascii="Arial" w:hAnsi="Arial" w:cs="Arial"/>
+                <w:noProof/>
+              </w:rPr>
+              <w:t>Descripción general</w:t>
+            </w:r>
+            <w:r>
+              <w:rPr>
+                <w:noProof/>
+                <w:webHidden/>
+              </w:rPr>
+              <w:tab/>
+            </w:r>
+            <w:r>
+              <w:rPr>
+                <w:noProof/>
+                <w:webHidden/>
+              </w:rPr>
+              <w:fldChar w:fldCharType="begin"/>
+            </w:r>
+            <w:r>
+              <w:rPr>
+                <w:noProof/>
+                <w:webHidden/>
+              </w:rPr>
+              <w:instrText xml:space="preserve"> PAGEREF _Toc105095431 \h </w:instrText>
+            </w:r>
+            <w:r>
+              <w:rPr>
+                <w:noProof/>
+                <w:webHidden/>
+              </w:rPr>
+            </w:r>
+            <w:r>
+              <w:rPr>
+                <w:noProof/>
+                <w:webHidden/>
+              </w:rPr>
+              <w:fldChar w:fldCharType="separate"/>
+            </w:r>
+            <w:r>
+              <w:rPr>
+                <w:noProof/>
+                <w:webHidden/>
+              </w:rPr>
+              <w:t>3</w:t>
+            </w:r>
+            <w:r>
+              <w:rPr>
+                <w:noProof/>
+                <w:webHidden/>
+              </w:rPr>
+              <w:fldChar w:fldCharType="end"/>
+            </w:r>
+          </w:hyperlink>
+        </w:p>
+        <w:p>
+          <w:r>
+            <w:rPr>
+              <w:b/>
+              <w:bCs/>
+              <w:lang w:val="es-ES"/>
+            </w:rPr>
+            <w:fldChar w:fldCharType="end"/>
+          </w:r>
+        </w:p>
+      </w:sdtContent>
+    </w:sdt>
     <w:p/>
     <w:p>
       <w:pPr>
-        <w:ind w:firstLine="708"/>
-      </w:pPr>
-    </w:p>
-    <w:p>
-      <w:pPr>
-        <w:rPr>
-          <w:rFonts w:ascii="Arial" w:eastAsia="Times New Roman" w:hAnsi="Arial" w:cs="Arial"/>
-          <w:b/>
-          <w:bCs/>
-          <w:color w:val="004173"/>
+        <w:rPr>
+          <w:rFonts w:ascii="Arial" w:eastAsia="Times New Roman" w:hAnsi="Arial" w:cs="Arial"/>
+          <w:color w:val="000000"/>
+          <w:sz w:val="52"/>
+          <w:szCs w:val="52"/>
+          <w:lang w:eastAsia="es-PE"/>
+        </w:rPr>
+      </w:pPr>
+      <w:r>
+        <w:rPr>
+          <w:rFonts w:ascii="Arial" w:hAnsi="Arial" w:cs="Arial"/>
+          <w:color w:val="000000"/>
+          <w:sz w:val="52"/>
+          <w:szCs w:val="52"/>
+        </w:rPr>
+        <w:br w:type="page"/>
+      </w:r>
+    </w:p>
+    <w:p>
+      <w:pPr>
+        <w:pStyle w:val="NormalWeb"/>
+        <w:spacing w:before="240" w:beforeAutospacing="0" w:after="240" w:afterAutospacing="0"/>
+        <w:ind w:left="700"/>
+        <w:jc w:val="center"/>
+      </w:pPr>
+      <w:r>
+        <w:rPr>
+          <w:rFonts w:ascii="Arial" w:hAnsi="Arial" w:cs="Arial"/>
+          <w:color w:val="000000"/>
+          <w:sz w:val="52"/>
+          <w:szCs w:val="52"/>
+        </w:rPr>
+        <w:lastRenderedPageBreak/>
+        <w:t>DOCUMENTACIÓN DE LA</w:t>
+      </w:r>
+    </w:p>
+    <w:p>
+      <w:pPr>
+        <w:pStyle w:val="NormalWeb"/>
+        <w:spacing w:before="240" w:beforeAutospacing="0" w:after="240" w:afterAutospacing="0"/>
+        <w:ind w:left="700"/>
+        <w:jc w:val="center"/>
+      </w:pPr>
+      <w:r>
+        <w:rPr>
+          <w:rFonts w:ascii="Arial" w:hAnsi="Arial" w:cs="Arial"/>
+          <w:color w:val="000000"/>
+          <w:sz w:val="52"/>
+          <w:szCs w:val="52"/>
+        </w:rPr>
+        <w:t>ESPECIFICACIÓN DE UI</w:t>
+      </w:r>
+    </w:p>
+    <w:p>
+      <w:pPr>
+        <w:pStyle w:val="Ttulo1"/>
+        <w:spacing w:before="400" w:beforeAutospacing="0" w:after="120" w:afterAutospacing="0"/>
+        <w:jc w:val="both"/>
+      </w:pPr>
+      <w:bookmarkStart w:id="0" w:name="_Toc105095431"/>
+      <w:r>
+        <w:rPr>
+          <w:rFonts w:ascii="Arial" w:hAnsi="Arial" w:cs="Arial"/>
+          <w:b w:val="0"/>
+          <w:bCs w:val="0"/>
+          <w:color w:val="000000"/>
           <w:sz w:val="40"/>
           <w:szCs w:val="40"/>
-          <w:lang w:eastAsia="es-PE"/>
-        </w:rPr>
-      </w:pPr>
-      <w:r>
-        <w:rPr>
-          <w:rFonts w:ascii="Arial" w:eastAsia="Times New Roman" w:hAnsi="Arial" w:cs="Arial"/>
-          <w:b/>
-          <w:bCs/>
-          <w:color w:val="004173"/>
+        </w:rPr>
+        <w:t>1.</w:t>
+      </w:r>
+      <w:r>
+        <w:rPr>
+          <w:rStyle w:val="apple-tab-span"/>
+          <w:rFonts w:ascii="Arial" w:hAnsi="Arial" w:cs="Arial"/>
+          <w:b w:val="0"/>
+          <w:bCs w:val="0"/>
+          <w:color w:val="000000"/>
           <w:sz w:val="40"/>
           <w:szCs w:val="40"/>
-          <w:lang w:eastAsia="es-PE"/>
-        </w:rPr>
-        <w:br w:type="page"/>
-      </w:r>
-    </w:p>
-    <w:p>
-      <w:pPr>
-        <w:ind w:firstLine="708"/>
-        <w:jc w:val="center"/>
-        <w:rPr>
-          <w:rFonts w:ascii="Arial" w:eastAsia="Times New Roman" w:hAnsi="Arial" w:cs="Arial"/>
-          <w:b/>
-          <w:bCs/>
-          <w:color w:val="004173"/>
+        </w:rPr>
+        <w:tab/>
+      </w:r>
+      <w:r>
+        <w:rPr>
+          <w:rFonts w:ascii="Arial" w:hAnsi="Arial" w:cs="Arial"/>
+          <w:b w:val="0"/>
+          <w:bCs w:val="0"/>
+          <w:color w:val="000000"/>
           <w:sz w:val="40"/>
           <w:szCs w:val="40"/>
-          <w:lang w:eastAsia="es-PE"/>
-        </w:rPr>
-      </w:pPr>
-      <w:r>
-        <w:rPr>
-          <w:rFonts w:ascii="Arial" w:eastAsia="Times New Roman" w:hAnsi="Arial" w:cs="Arial"/>
-          <w:b/>
-          <w:bCs/>
-          <w:color w:val="004173"/>
-          <w:sz w:val="40"/>
-          <w:szCs w:val="40"/>
-          <w:lang w:eastAsia="es-PE"/>
-        </w:rPr>
-        <w:lastRenderedPageBreak/>
-        <w:t>DOCUMENTACIÓN DE LA</w:t>
-      </w:r>
-    </w:p>
-    <w:p>
-      <w:pPr>
-        <w:ind w:firstLine="708"/>
-        <w:jc w:val="center"/>
-        <w:rPr>
-          <w:rFonts w:ascii="Arial" w:eastAsia="Times New Roman" w:hAnsi="Arial" w:cs="Arial"/>
-          <w:b/>
-          <w:bCs/>
-          <w:color w:val="004173"/>
-          <w:sz w:val="40"/>
-          <w:szCs w:val="40"/>
-          <w:lang w:eastAsia="es-PE"/>
-        </w:rPr>
-      </w:pPr>
-      <w:r>
-        <w:rPr>
-          <w:rFonts w:ascii="Arial" w:eastAsia="Times New Roman" w:hAnsi="Arial" w:cs="Arial"/>
-          <w:b/>
-          <w:bCs/>
-          <w:color w:val="004173"/>
-          <w:sz w:val="40"/>
-          <w:szCs w:val="40"/>
-          <w:lang w:eastAsia="es-PE"/>
-        </w:rPr>
-        <w:t>ESPECIFICACIÓN DE UI</w:t>
-      </w:r>
-    </w:p>
-    <w:p>
-      <w:pPr>
-        <w:ind w:left="-426" w:firstLine="142"/>
-      </w:pPr>
-    </w:p>
-    <w:p>
-      <w:pPr>
-        <w:pStyle w:val="Prrafodelista"/>
-        <w:numPr>
-          <w:ilvl w:val="0"/>
-          <w:numId w:val="2"/>
-        </w:numPr>
-        <w:ind w:left="-426" w:firstLine="142"/>
-        <w:rPr>
-          <w:rFonts w:ascii="Arial" w:eastAsia="Times New Roman" w:hAnsi="Arial" w:cs="Arial"/>
-          <w:b/>
-          <w:bCs/>
-          <w:color w:val="00B0F0"/>
-          <w:sz w:val="40"/>
-          <w:szCs w:val="40"/>
-          <w:lang w:eastAsia="es-PE"/>
-        </w:rPr>
-      </w:pPr>
-      <w:r>
-        <w:rPr>
-          <w:rFonts w:ascii="Arial" w:eastAsia="Times New Roman" w:hAnsi="Arial" w:cs="Arial"/>
-          <w:b/>
-          <w:bCs/>
-          <w:color w:val="00B0F0"/>
-          <w:sz w:val="40"/>
-          <w:szCs w:val="40"/>
-          <w:lang w:eastAsia="es-PE"/>
         </w:rPr>
         <w:t>Descripción general</w:t>
       </w:r>
-    </w:p>
-    <w:p>
-      <w:pPr>
-        <w:spacing w:line="276" w:lineRule="auto"/>
+      <w:bookmarkEnd w:id="0"/>
+    </w:p>
+    <w:p>
+      <w:pPr>
+        <w:pStyle w:val="NormalWeb"/>
+        <w:spacing w:before="240" w:beforeAutospacing="0" w:after="240" w:afterAutospacing="0"/>
+        <w:ind w:left="700"/>
         <w:jc w:val="both"/>
-        <w:rPr>
-          <w:rFonts w:ascii="Arial" w:eastAsia="Times New Roman" w:hAnsi="Arial" w:cs="Arial"/>
+      </w:pPr>
+      <w:r>
+        <w:rPr>
+          <w:rFonts w:ascii="Arial" w:hAnsi="Arial" w:cs="Arial"/>
+          <w:color w:val="000000"/>
+        </w:rPr>
+        <w:t xml:space="preserve">El presente documento tiene como objetivo concretar la elaboración de los modelos visuales de las vistas y su posterior implementación en la aplicación </w:t>
+      </w:r>
+      <w:proofErr w:type="spellStart"/>
+      <w:r>
+        <w:rPr>
+          <w:rFonts w:ascii="Arial" w:hAnsi="Arial" w:cs="Arial"/>
+          <w:color w:val="000000"/>
+        </w:rPr>
+        <w:t>Follow</w:t>
+      </w:r>
+      <w:proofErr w:type="spellEnd"/>
+      <w:r>
+        <w:rPr>
+          <w:rFonts w:ascii="Arial" w:hAnsi="Arial" w:cs="Arial"/>
+          <w:color w:val="000000"/>
+        </w:rPr>
+        <w:t xml:space="preserve"> </w:t>
+      </w:r>
+      <w:proofErr w:type="spellStart"/>
+      <w:r>
+        <w:rPr>
+          <w:rFonts w:ascii="Arial" w:hAnsi="Arial" w:cs="Arial"/>
+          <w:color w:val="000000"/>
+        </w:rPr>
+        <w:t>Class</w:t>
+      </w:r>
+      <w:proofErr w:type="spellEnd"/>
+      <w:r>
+        <w:rPr>
+          <w:rFonts w:ascii="Arial" w:hAnsi="Arial" w:cs="Arial"/>
+          <w:color w:val="000000"/>
+        </w:rPr>
+        <w:t>, tareas propias del desarrollo Front-</w:t>
+      </w:r>
+      <w:proofErr w:type="spellStart"/>
+      <w:r>
+        <w:rPr>
+          <w:rFonts w:ascii="Arial" w:hAnsi="Arial" w:cs="Arial"/>
+          <w:color w:val="000000"/>
+        </w:rPr>
+        <w:t>End</w:t>
+      </w:r>
+      <w:proofErr w:type="spellEnd"/>
+      <w:r>
+        <w:rPr>
+          <w:rFonts w:ascii="Arial" w:hAnsi="Arial" w:cs="Arial"/>
+          <w:color w:val="000000"/>
+        </w:rPr>
+        <w:t xml:space="preserve"> dentro del proyecto.</w:t>
+      </w:r>
+    </w:p>
+    <w:p>
+      <w:pPr>
+        <w:pStyle w:val="NormalWeb"/>
+        <w:spacing w:before="240" w:beforeAutospacing="0" w:after="240" w:afterAutospacing="0"/>
+        <w:ind w:left="708" w:hanging="8"/>
+        <w:jc w:val="both"/>
+      </w:pPr>
+      <w:r>
+        <w:rPr>
+          <w:rFonts w:ascii="Arial" w:hAnsi="Arial" w:cs="Arial"/>
+          <w:color w:val="000000"/>
+        </w:rPr>
+        <w:t xml:space="preserve">Cabe resaltar que se han tomado cuenta tanto la lista de historia de Usuario (LHU) (para más información puede revisar el Listado de Historias de Usuario) como también los Requerimientos Funcionales (RF) y No Funcionales (RNF) (para </w:t>
+      </w:r>
+      <w:r>
+        <w:rPr>
+          <w:rFonts w:ascii="Arial" w:hAnsi="Arial" w:cs="Arial"/>
+          <w:color w:val="000000"/>
+        </w:rPr>
+        <w:t>más información</w:t>
+      </w:r>
+      <w:r>
+        <w:rPr>
+          <w:rFonts w:ascii="Arial" w:hAnsi="Arial" w:cs="Arial"/>
+          <w:color w:val="000000"/>
+        </w:rPr>
+        <w:t xml:space="preserve"> puede revisar el Documentación de Especificación de Requisitos) que logran atender a las mismas, puesto que se está trabajando dentro de un marco de entorno ágil como es el caso de la metodología Scrum. </w:t>
+      </w:r>
+    </w:p>
+    <w:p>
+      <w:pPr>
+        <w:pStyle w:val="NormalWeb"/>
+        <w:spacing w:before="240" w:beforeAutospacing="0" w:after="240" w:afterAutospacing="0"/>
+        <w:ind w:left="700"/>
+        <w:jc w:val="both"/>
+        <w:rPr>
+          <w:rFonts w:ascii="Arial" w:hAnsi="Arial" w:cs="Arial"/>
+          <w:color w:val="000000"/>
+        </w:rPr>
+      </w:pPr>
+      <w:r>
+        <w:rPr>
+          <w:rFonts w:ascii="Arial" w:hAnsi="Arial" w:cs="Arial"/>
+          <w:color w:val="000000"/>
+        </w:rPr>
+        <w:t>En base al análisis correspondiente a los requerimientos funcionales (RF_001,</w:t>
+      </w:r>
+      <w:r>
+        <w:rPr>
+          <w:rFonts w:ascii="Arial" w:hAnsi="Arial" w:cs="Arial"/>
+          <w:color w:val="000000"/>
+        </w:rPr>
+        <w:t xml:space="preserve"> </w:t>
+      </w:r>
+      <w:r>
+        <w:rPr>
+          <w:rFonts w:ascii="Arial" w:hAnsi="Arial" w:cs="Arial"/>
+          <w:color w:val="000000"/>
+        </w:rPr>
+        <w:t>RF_002, RF_003, RF_004, RF_005, RF_006, RF_007) llegamos a sintetizar la siguiente información:</w:t>
+      </w:r>
+    </w:p>
+    <w:p>
+      <w:pPr>
+        <w:rPr>
+          <w:rFonts w:ascii="Arial" w:eastAsia="Times New Roman" w:hAnsi="Arial" w:cs="Arial"/>
+          <w:color w:val="000000"/>
           <w:sz w:val="24"/>
           <w:szCs w:val="24"/>
           <w:lang w:eastAsia="es-PE"/>
@@ -1611,205 +1558,19 @@
       </w:pPr>
       <w:r>
         <w:rPr>
-          <w:rFonts w:ascii="Arial" w:eastAsia="Times New Roman" w:hAnsi="Arial" w:cs="Arial"/>
-          <w:sz w:val="24"/>
-          <w:szCs w:val="24"/>
-          <w:lang w:eastAsia="es-PE"/>
-        </w:rPr>
-        <w:t xml:space="preserve">El presente documento tiene como objetivo concretar la elaboración de los modelos de las pantallas y su posterior implementación en la aplicación </w:t>
-      </w:r>
-      <w:proofErr w:type="spellStart"/>
-      <w:r>
-        <w:rPr>
-          <w:rFonts w:ascii="Arial" w:eastAsia="Times New Roman" w:hAnsi="Arial" w:cs="Arial"/>
-          <w:sz w:val="24"/>
-          <w:szCs w:val="24"/>
-          <w:lang w:eastAsia="es-PE"/>
-        </w:rPr>
-        <w:t>FollowClass</w:t>
-      </w:r>
-      <w:proofErr w:type="spellEnd"/>
-      <w:r>
-        <w:rPr>
-          <w:rFonts w:ascii="Arial" w:eastAsia="Times New Roman" w:hAnsi="Arial" w:cs="Arial"/>
-          <w:sz w:val="24"/>
-          <w:szCs w:val="24"/>
-          <w:lang w:eastAsia="es-PE"/>
-        </w:rPr>
-        <w:t>, tareas propias del desarrollo Front-</w:t>
-      </w:r>
-      <w:proofErr w:type="spellStart"/>
-      <w:r>
-        <w:rPr>
-          <w:rFonts w:ascii="Arial" w:eastAsia="Times New Roman" w:hAnsi="Arial" w:cs="Arial"/>
-          <w:sz w:val="24"/>
-          <w:szCs w:val="24"/>
-          <w:lang w:eastAsia="es-PE"/>
-        </w:rPr>
-        <w:t>End</w:t>
-      </w:r>
-      <w:proofErr w:type="spellEnd"/>
-      <w:r>
-        <w:rPr>
-          <w:rFonts w:ascii="Arial" w:eastAsia="Times New Roman" w:hAnsi="Arial" w:cs="Arial"/>
-          <w:sz w:val="24"/>
-          <w:szCs w:val="24"/>
-          <w:lang w:eastAsia="es-PE"/>
-        </w:rPr>
-        <w:t xml:space="preserve"> dentro del proyecto.</w:t>
-      </w:r>
-    </w:p>
-    <w:p>
-      <w:pPr>
-        <w:spacing w:line="276" w:lineRule="auto"/>
+          <w:rFonts w:ascii="Arial" w:hAnsi="Arial" w:cs="Arial"/>
+          <w:color w:val="000000"/>
+        </w:rPr>
+        <w:br w:type="page"/>
+      </w:r>
+    </w:p>
+    <w:p>
+      <w:pPr>
+        <w:pStyle w:val="NormalWeb"/>
+        <w:spacing w:before="240" w:beforeAutospacing="0" w:after="240" w:afterAutospacing="0"/>
+        <w:ind w:left="700"/>
         <w:jc w:val="both"/>
-        <w:rPr>
-          <w:rFonts w:ascii="Arial" w:eastAsia="Times New Roman" w:hAnsi="Arial" w:cs="Arial"/>
-          <w:sz w:val="24"/>
-          <w:szCs w:val="24"/>
-          <w:lang w:eastAsia="es-PE"/>
-        </w:rPr>
-      </w:pPr>
-      <w:r>
-        <w:rPr>
-          <w:rFonts w:ascii="Arial" w:eastAsia="Times New Roman" w:hAnsi="Arial" w:cs="Arial"/>
-          <w:sz w:val="24"/>
-          <w:szCs w:val="24"/>
-          <w:lang w:eastAsia="es-PE"/>
-        </w:rPr>
-        <w:t>Cabe resaltar que se han tomado cuenta tanto la lista de historia de Usuario (</w:t>
-      </w:r>
-      <w:r>
-        <w:rPr>
-          <w:rFonts w:ascii="Arial" w:eastAsia="Times New Roman" w:hAnsi="Arial" w:cs="Arial"/>
-          <w:sz w:val="24"/>
-          <w:szCs w:val="24"/>
-          <w:lang w:eastAsia="es-PE"/>
-        </w:rPr>
-        <w:t>LHU</w:t>
-      </w:r>
-      <w:r>
-        <w:rPr>
-          <w:rFonts w:ascii="Arial" w:eastAsia="Times New Roman" w:hAnsi="Arial" w:cs="Arial"/>
-          <w:sz w:val="24"/>
-          <w:szCs w:val="24"/>
-          <w:lang w:eastAsia="es-PE"/>
-        </w:rPr>
-        <w:t xml:space="preserve">) (para </w:t>
-      </w:r>
-      <w:r>
-        <w:rPr>
-          <w:rFonts w:ascii="Arial" w:eastAsia="Times New Roman" w:hAnsi="Arial" w:cs="Arial"/>
-          <w:sz w:val="24"/>
-          <w:szCs w:val="24"/>
-          <w:lang w:eastAsia="es-PE"/>
-        </w:rPr>
-        <w:t>más información</w:t>
-      </w:r>
-      <w:r>
-        <w:rPr>
-          <w:rFonts w:ascii="Arial" w:eastAsia="Times New Roman" w:hAnsi="Arial" w:cs="Arial"/>
-          <w:sz w:val="24"/>
-          <w:szCs w:val="24"/>
-          <w:lang w:eastAsia="es-PE"/>
-        </w:rPr>
-        <w:t xml:space="preserve"> </w:t>
-      </w:r>
-      <w:r>
-        <w:rPr>
-          <w:rFonts w:ascii="Arial" w:eastAsia="Times New Roman" w:hAnsi="Arial" w:cs="Arial"/>
-          <w:sz w:val="24"/>
-          <w:szCs w:val="24"/>
-          <w:lang w:eastAsia="es-PE"/>
-        </w:rPr>
-        <w:t>sírvase a revisar</w:t>
-      </w:r>
-      <w:r>
-        <w:rPr>
-          <w:rFonts w:ascii="Arial" w:eastAsia="Times New Roman" w:hAnsi="Arial" w:cs="Arial"/>
-          <w:sz w:val="24"/>
-          <w:szCs w:val="24"/>
-          <w:lang w:eastAsia="es-PE"/>
-        </w:rPr>
-        <w:t xml:space="preserve"> el Listado de Historias de Usuario) como también los Requerimientos Funcionales (RF) y No Funcionales (RNF)</w:t>
-      </w:r>
-      <w:r>
-        <w:rPr>
-          <w:rFonts w:ascii="Arial" w:eastAsia="Times New Roman" w:hAnsi="Arial" w:cs="Arial"/>
-          <w:sz w:val="24"/>
-          <w:szCs w:val="24"/>
-          <w:lang w:eastAsia="es-PE"/>
-        </w:rPr>
-        <w:t xml:space="preserve"> </w:t>
-      </w:r>
-      <w:r>
-        <w:rPr>
-          <w:rFonts w:ascii="Arial" w:eastAsia="Times New Roman" w:hAnsi="Arial" w:cs="Arial"/>
-          <w:sz w:val="24"/>
-          <w:szCs w:val="24"/>
-          <w:lang w:eastAsia="es-PE"/>
-        </w:rPr>
-        <w:t xml:space="preserve">(para </w:t>
-      </w:r>
-      <w:proofErr w:type="gramStart"/>
-      <w:r>
-        <w:rPr>
-          <w:rFonts w:ascii="Arial" w:eastAsia="Times New Roman" w:hAnsi="Arial" w:cs="Arial"/>
-          <w:sz w:val="24"/>
-          <w:szCs w:val="24"/>
-          <w:lang w:eastAsia="es-PE"/>
-        </w:rPr>
-        <w:t>mayor información</w:t>
-      </w:r>
-      <w:proofErr w:type="gramEnd"/>
-      <w:r>
-        <w:rPr>
-          <w:rFonts w:ascii="Arial" w:eastAsia="Times New Roman" w:hAnsi="Arial" w:cs="Arial"/>
-          <w:sz w:val="24"/>
-          <w:szCs w:val="24"/>
-          <w:lang w:eastAsia="es-PE"/>
-        </w:rPr>
-        <w:t xml:space="preserve"> revisar el Documentación de Especificación de Requisitos) que atienden a las mismas, puesto que se está trabajando dentro de un marco de entorno ágil como es el caso de Scrum. </w:t>
-      </w:r>
-    </w:p>
-    <w:p>
-      <w:pPr>
-        <w:spacing w:line="276" w:lineRule="auto"/>
-        <w:jc w:val="both"/>
-        <w:rPr>
-          <w:rFonts w:ascii="Arial" w:hAnsi="Arial" w:cs="Arial"/>
-          <w:color w:val="000000"/>
-          <w:sz w:val="24"/>
-          <w:szCs w:val="24"/>
-        </w:rPr>
-      </w:pPr>
-      <w:r>
-        <w:rPr>
-          <w:rFonts w:ascii="Arial" w:hAnsi="Arial" w:cs="Arial"/>
-          <w:color w:val="000000"/>
-          <w:sz w:val="24"/>
-          <w:szCs w:val="24"/>
-        </w:rPr>
-        <w:t>En base al análisis correspondiente a los requerimientos funcionales (RF_</w:t>
-      </w:r>
-      <w:r>
-        <w:rPr>
-          <w:rFonts w:ascii="Arial" w:hAnsi="Arial" w:cs="Arial"/>
-          <w:color w:val="000000"/>
-          <w:sz w:val="24"/>
-          <w:szCs w:val="24"/>
-        </w:rPr>
-        <w:t>001, RF</w:t>
-      </w:r>
-      <w:r>
-        <w:rPr>
-          <w:rFonts w:ascii="Arial" w:hAnsi="Arial" w:cs="Arial"/>
-          <w:color w:val="000000"/>
-          <w:sz w:val="24"/>
-          <w:szCs w:val="24"/>
-        </w:rPr>
-        <w:t>_002, RF_003, RF_004, RF_005, RF_006, RF_007) llegamos a sintetizar la siguiente información:</w:t>
-      </w:r>
+      </w:pPr>
     </w:p>
     <w:p>
       <w:pPr>
@@ -2451,7 +2212,6 @@
                 <w:color w:val="000000"/>
                 <w:lang w:eastAsia="es-PE"/>
               </w:rPr>
-              <w:lastRenderedPageBreak/>
               <w:t xml:space="preserve"> RF_005</w:t>
             </w:r>
             <w:r>
@@ -2984,6 +2744,7 @@
                 <w:color w:val="000000"/>
                 <w:lang w:eastAsia="es-PE"/>
               </w:rPr>
+              <w:lastRenderedPageBreak/>
               <w:t xml:space="preserve"> ID</w:t>
             </w:r>
           </w:p>
@@ -3714,7 +3475,6 @@
                 <w:color w:val="000000"/>
                 <w:lang w:eastAsia="es-PE"/>
               </w:rPr>
-              <w:lastRenderedPageBreak/>
               <w:t>VIEW_007</w:t>
             </w:r>
             <w:r>
@@ -3971,7 +3731,6 @@
         <w:t xml:space="preserve"> </w:t>
       </w:r>
       <w:proofErr w:type="spellStart"/>
-      <w:proofErr w:type="gramStart"/>
       <w:r>
         <w:rPr>
           <w:rFonts w:ascii="Times New Roman" w:eastAsia="Times New Roman" w:hAnsi="Times New Roman" w:cs="Times New Roman"/>
@@ -3987,7 +3746,6 @@
         <w:t>Click</w:t>
       </w:r>
       <w:proofErr w:type="spellEnd"/>
-      <w:proofErr w:type="gramEnd"/>
       <w:r>
         <w:rPr>
           <w:rFonts w:ascii="Times New Roman" w:eastAsia="Times New Roman" w:hAnsi="Times New Roman" w:cs="Times New Roman"/>
@@ -4014,7 +3772,7 @@
         </w:rPr>
         <w:t>       </w:t>
       </w:r>
-      <w:hyperlink r:id="rId7" w:history="1">
+      <w:hyperlink r:id="rId8" w:history="1">
         <w:r>
           <w:rPr>
             <w:rStyle w:val="Hipervnculo"/>
@@ -4215,6 +3973,7 @@
           <w:szCs w:val="24"/>
           <w:lang w:eastAsia="es-PE"/>
         </w:rPr>
+        <w:lastRenderedPageBreak/>
         <w:t xml:space="preserve">La presente interfaz cumple con el </w:t>
       </w:r>
       <w:r>
@@ -4290,7 +4049,7 @@
                     <pic:cNvPicPr/>
                   </pic:nvPicPr>
                   <pic:blipFill>
-                    <a:blip r:embed="rId8">
+                    <a:blip r:embed="rId9">
                       <a:extLst>
                         <a:ext uri="{28A0092B-C50C-407E-A947-70E740481C1C}">
                           <a14:useLocalDpi xmlns:a14="http://schemas.microsoft.com/office/drawing/2010/main" val="0"/>
@@ -4421,7 +4180,6 @@
           <w:szCs w:val="24"/>
           <w:lang w:eastAsia="es-PE"/>
         </w:rPr>
-        <w:lastRenderedPageBreak/>
         <w:t xml:space="preserve">2.1.2. Vista </w:t>
       </w:r>
       <w:proofErr w:type="spellStart"/>
@@ -4554,6 +4312,7 @@
           <w:noProof/>
           <w:lang w:val="en-US"/>
         </w:rPr>
+        <w:lastRenderedPageBreak/>
         <w:drawing>
           <wp:anchor distT="0" distB="0" distL="114300" distR="114300" simplePos="0" relativeHeight="251659264" behindDoc="0" locked="0" layoutInCell="1" allowOverlap="1" wp14:anchorId="53F684A8" wp14:editId="2A49674F">
             <wp:simplePos x="0" y="0"/>
@@ -4578,7 +4337,7 @@
                     <pic:cNvPicPr/>
                   </pic:nvPicPr>
                   <pic:blipFill>
-                    <a:blip r:embed="rId9" cstate="print">
+                    <a:blip r:embed="rId10" cstate="print">
                       <a:extLst>
                         <a:ext uri="{28A0092B-C50C-407E-A947-70E740481C1C}">
                           <a14:useLocalDpi xmlns:a14="http://schemas.microsoft.com/office/drawing/2010/main" val="0"/>
@@ -4896,31 +4655,7 @@
           <w:szCs w:val="24"/>
           <w:lang w:val="es-MX"/>
         </w:rPr>
-        <w:t xml:space="preserve"> se ha creado una interfaz </w:t>
-      </w:r>
-      <w:proofErr w:type="gramStart"/>
-      <w:r>
-        <w:rPr>
-          <w:rFonts w:ascii="Arial" w:eastAsia="Times New Roman" w:hAnsi="Arial" w:cs="Arial"/>
-          <w:bCs/>
-          <w:color w:val="434343"/>
-          <w:sz w:val="24"/>
-          <w:szCs w:val="24"/>
-          <w:lang w:val="es-MX"/>
-        </w:rPr>
-        <w:t>de acuerdo al</w:t>
-      </w:r>
-      <w:proofErr w:type="gramEnd"/>
-      <w:r>
-        <w:rPr>
-          <w:rFonts w:ascii="Arial" w:eastAsia="Times New Roman" w:hAnsi="Arial" w:cs="Arial"/>
-          <w:bCs/>
-          <w:color w:val="434343"/>
-          <w:sz w:val="24"/>
-          <w:szCs w:val="24"/>
-          <w:lang w:val="es-MX"/>
-        </w:rPr>
-        <w:t xml:space="preserve"> RF_004 previamente planteado, donde podremos observar dos botones que nos ayudaran a seleccionar lo que se va a Agregar al calendario, ya sea un curso (primer botón) o cualquier otra actividad (Segundo botón).</w:t>
+        <w:t xml:space="preserve"> se ha creado una interfaz de acuerdo al RF_004 previamente planteado, donde podremos observar dos botones que nos ayudaran a seleccionar lo que se va a Agregar al calendario, ya sea un curso (primer botón) o cualquier otra actividad (Segundo botón).</w:t>
       </w:r>
     </w:p>
     <w:p>
@@ -5308,6 +5043,7 @@
     <w:lsdException w:name="HTML Sample" w:semiHidden="1" w:unhideWhenUsed="1"/>
     <w:lsdException w:name="HTML Typewriter" w:semiHidden="1" w:unhideWhenUsed="1"/>
     <w:lsdException w:name="HTML Variable" w:semiHidden="1" w:unhideWhenUsed="1"/>
+    <w:lsdException w:name="Normal Table" w:semiHidden="1" w:unhideWhenUsed="1"/>
     <w:lsdException w:name="annotation subject" w:semiHidden="1" w:unhideWhenUsed="1"/>
     <w:lsdException w:name="No List" w:semiHidden="1" w:unhideWhenUsed="1"/>
     <w:lsdException w:name="Outline List 1" w:semiHidden="1" w:unhideWhenUsed="1"/>
@@ -5350,8 +5086,11 @@
     <w:lsdException w:name="Table Contemporary" w:semiHidden="1" w:unhideWhenUsed="1"/>
     <w:lsdException w:name="Table Elegant" w:semiHidden="1" w:unhideWhenUsed="1"/>
     <w:lsdException w:name="Table Professional" w:semiHidden="1" w:unhideWhenUsed="1"/>
+    <w:lsdException w:name="Table Subtle 1" w:semiHidden="1" w:unhideWhenUsed="1"/>
     <w:lsdException w:name="Table Subtle 2" w:semiHidden="1" w:unhideWhenUsed="1"/>
     <w:lsdException w:name="Table Web 1" w:semiHidden="1" w:unhideWhenUsed="1"/>
+    <w:lsdException w:name="Table Web 2" w:semiHidden="1" w:unhideWhenUsed="1"/>
+    <w:lsdException w:name="Table Web 3" w:semiHidden="1" w:unhideWhenUsed="1"/>
     <w:lsdException w:name="Balloon Text" w:semiHidden="1" w:unhideWhenUsed="1"/>
     <w:lsdException w:name="Table Grid" w:uiPriority="39"/>
     <w:lsdException w:name="Table Theme" w:semiHidden="1" w:unhideWhenUsed="1"/>
@@ -5581,6 +5320,27 @@
     <w:qFormat/>
     <w:rsid w:val="002A22CF"/>
   </w:style>
+  <w:style w:type="paragraph" w:styleId="Ttulo1">
+    <w:name w:val="heading 1"/>
+    <w:basedOn w:val="Normal"/>
+    <w:link w:val="Ttulo1Car"/>
+    <w:uiPriority w:val="9"/>
+    <w:qFormat/>
+    <w:rsid w:val="00616E23"/>
+    <w:pPr>
+      <w:spacing w:before="100" w:beforeAutospacing="1" w:after="100" w:afterAutospacing="1" w:line="240" w:lineRule="auto"/>
+      <w:outlineLvl w:val="0"/>
+    </w:pPr>
+    <w:rPr>
+      <w:rFonts w:ascii="Times New Roman" w:eastAsia="Times New Roman" w:hAnsi="Times New Roman" w:cs="Times New Roman"/>
+      <w:b/>
+      <w:bCs/>
+      <w:kern w:val="36"/>
+      <w:sz w:val="48"/>
+      <w:szCs w:val="48"/>
+      <w:lang w:eastAsia="es-PE"/>
+    </w:rPr>
+  </w:style>
   <w:style w:type="character" w:default="1" w:styleId="Fuentedeprrafopredeter">
     <w:name w:val="Default Paragraph Font"/>
     <w:uiPriority w:val="1"/>
@@ -5718,6 +5478,58 @@
       <w:color w:val="954F72" w:themeColor="followedHyperlink"/>
       <w:u w:val="single"/>
     </w:rPr>
+  </w:style>
+  <w:style w:type="character" w:customStyle="1" w:styleId="Ttulo1Car">
+    <w:name w:val="Título 1 Car"/>
+    <w:basedOn w:val="Fuentedeprrafopredeter"/>
+    <w:link w:val="Ttulo1"/>
+    <w:uiPriority w:val="9"/>
+    <w:rsid w:val="00616E23"/>
+    <w:rPr>
+      <w:rFonts w:ascii="Times New Roman" w:eastAsia="Times New Roman" w:hAnsi="Times New Roman" w:cs="Times New Roman"/>
+      <w:b/>
+      <w:bCs/>
+      <w:kern w:val="36"/>
+      <w:sz w:val="48"/>
+      <w:szCs w:val="48"/>
+      <w:lang w:eastAsia="es-PE"/>
+    </w:rPr>
+  </w:style>
+  <w:style w:type="paragraph" w:styleId="TtuloTDC">
+    <w:name w:val="TOC Heading"/>
+    <w:basedOn w:val="Ttulo1"/>
+    <w:next w:val="Normal"/>
+    <w:uiPriority w:val="39"/>
+    <w:unhideWhenUsed/>
+    <w:qFormat/>
+    <w:rsid w:val="00616E23"/>
+    <w:pPr>
+      <w:keepNext/>
+      <w:keepLines/>
+      <w:spacing w:before="240" w:beforeAutospacing="0" w:after="0" w:afterAutospacing="0" w:line="259" w:lineRule="auto"/>
+      <w:outlineLvl w:val="9"/>
+    </w:pPr>
+    <w:rPr>
+      <w:rFonts w:asciiTheme="majorHAnsi" w:eastAsiaTheme="majorEastAsia" w:hAnsiTheme="majorHAnsi" w:cstheme="majorBidi"/>
+      <w:b w:val="0"/>
+      <w:bCs w:val="0"/>
+      <w:color w:val="2F5496" w:themeColor="accent1" w:themeShade="BF"/>
+      <w:kern w:val="0"/>
+      <w:sz w:val="32"/>
+      <w:szCs w:val="32"/>
+    </w:rPr>
+  </w:style>
+  <w:style w:type="paragraph" w:styleId="TDC1">
+    <w:name w:val="toc 1"/>
+    <w:basedOn w:val="Normal"/>
+    <w:next w:val="Normal"/>
+    <w:autoRedefine/>
+    <w:uiPriority w:val="39"/>
+    <w:unhideWhenUsed/>
+    <w:rsid w:val="00616E23"/>
+    <w:pPr>
+      <w:spacing w:after="100"/>
+    </w:pPr>
   </w:style>
 </w:styles>
 </file>
@@ -6015,4 +5827,16 @@
     </a:ext>
   </a:extLst>
 </a:theme>
+</file>
+
+<file path=customXml/item1.xml><?xml version="1.0" encoding="utf-8"?>
+<b:Sources xmlns:b="http://schemas.openxmlformats.org/officeDocument/2006/bibliography" xmlns="http://schemas.openxmlformats.org/officeDocument/2006/bibliography" SelectedStyle="\APASixthEditionOfficeOnline.xsl" StyleName="APA" Version="6"/>
+</file>
+
+<file path=customXml/itemProps1.xml><?xml version="1.0" encoding="utf-8"?>
+<ds:datastoreItem xmlns:ds="http://schemas.openxmlformats.org/officeDocument/2006/customXml" ds:itemID="{FBE52900-E907-4E9D-8625-D4D51545E72C}">
+  <ds:schemaRefs>
+    <ds:schemaRef ds:uri="http://schemas.openxmlformats.org/officeDocument/2006/bibliography"/>
+  </ds:schemaRefs>
+</ds:datastoreItem>
 </file>
</xml_diff>

<commit_message>
FC-DEUI actualizacion tabla de contenido
</commit_message>
<xml_diff>
--- a/Desarrollo/FC/Analisis/FC-DEUI.docx
+++ b/Desarrollo/FC/Analisis/FC-DEUI.docx
@@ -1,6 +1,6 @@
 
 <file path=word/document.xml><?xml version="1.0" encoding="utf-8"?>
-<w:document xmlns:wpc="http://schemas.microsoft.com/office/word/2010/wordprocessingCanvas" xmlns:cx="http://schemas.microsoft.com/office/drawing/2014/chartex" xmlns:cx1="http://schemas.microsoft.com/office/drawing/2015/9/8/chartex" xmlns:cx2="http://schemas.microsoft.com/office/drawing/2015/10/21/chartex" xmlns:cx3="http://schemas.microsoft.com/office/drawing/2016/5/9/chartex" xmlns:cx4="http://schemas.microsoft.com/office/drawing/2016/5/10/chartex" xmlns:cx5="http://schemas.microsoft.com/office/drawing/2016/5/11/chartex" xmlns:cx6="http://schemas.microsoft.com/office/drawing/2016/5/12/chartex" xmlns:cx7="http://schemas.microsoft.com/office/drawing/2016/5/13/chartex" xmlns:cx8="http://schemas.microsoft.com/office/drawing/2016/5/14/chartex" xmlns:mc="http://schemas.openxmlformats.org/markup-compatibility/2006" xmlns:aink="http://schemas.microsoft.com/office/drawing/2016/ink" xmlns:am3d="http://schemas.microsoft.com/office/drawing/2017/model3d" xmlns:o="urn:schemas-microsoft-com:office:office" xmlns:oel="http://schemas.microsoft.com/office/2019/extlst" xmlns:r="http://schemas.openxmlformats.org/officeDocument/2006/relationships" xmlns:m="http://schemas.openxmlformats.org/officeDocument/2006/math" xmlns:v="urn:schemas-microsoft-com:vml" xmlns:wp14="http://schemas.microsoft.com/office/word/2010/wordprocessingDrawing" xmlns:wp="http://schemas.openxmlformats.org/drawingml/2006/wordprocessingDrawing" xmlns:w10="urn:schemas-microsoft-com:office:word" xmlns:w="http://schemas.openxmlformats.org/wordprocessingml/2006/main" xmlns:w14="http://schemas.microsoft.com/office/word/2010/wordml" xmlns:w15="http://schemas.microsoft.com/office/word/2012/wordml" xmlns:w16cex="http://schemas.microsoft.com/office/word/2018/wordml/cex" xmlns:w16cid="http://schemas.microsoft.com/office/word/2016/wordml/cid" xmlns:w16="http://schemas.microsoft.com/office/word/2018/wordml" xmlns:w16sdtdh="http://schemas.microsoft.com/office/word/2020/wordml/sdtdatahash" xmlns:w16se="http://schemas.microsoft.com/office/word/2015/wordml/symex" xmlns:wpg="http://schemas.microsoft.com/office/word/2010/wordprocessingGroup" xmlns:wpi="http://schemas.microsoft.com/office/word/2010/wordprocessingInk" xmlns:wne="http://schemas.microsoft.com/office/word/2006/wordml" xmlns:wps="http://schemas.microsoft.com/office/word/2010/wordprocessingShape" mc:Ignorable="w14 w15 w16se w16cid w16 w16cex w16sdtdh wp14">
+<w:document xmlns:wpc="http://schemas.microsoft.com/office/word/2010/wordprocessingCanvas" xmlns:cx="http://schemas.microsoft.com/office/drawing/2014/chartex" xmlns:mc="http://schemas.openxmlformats.org/markup-compatibility/2006" xmlns:o="urn:schemas-microsoft-com:office:office" xmlns:r="http://schemas.openxmlformats.org/officeDocument/2006/relationships" xmlns:m="http://schemas.openxmlformats.org/officeDocument/2006/math" xmlns:v="urn:schemas-microsoft-com:vml" xmlns:wp14="http://schemas.microsoft.com/office/word/2010/wordprocessingDrawing" xmlns:wp="http://schemas.openxmlformats.org/drawingml/2006/wordprocessingDrawing" xmlns:w10="urn:schemas-microsoft-com:office:word" xmlns:w="http://schemas.openxmlformats.org/wordprocessingml/2006/main" xmlns:w14="http://schemas.microsoft.com/office/word/2010/wordml" xmlns:w15="http://schemas.microsoft.com/office/word/2012/wordml" xmlns:w16se="http://schemas.microsoft.com/office/word/2015/wordml/symex" xmlns:wpg="http://schemas.microsoft.com/office/word/2010/wordprocessingGroup" xmlns:wpi="http://schemas.microsoft.com/office/word/2010/wordprocessingInk" xmlns:wne="http://schemas.microsoft.com/office/word/2006/wordml" xmlns:wps="http://schemas.microsoft.com/office/word/2010/wordprocessingShape" mc:Ignorable="w14 w15 w16se wp14">
   <w:body>
     <w:p>
       <w:pPr>
@@ -230,17 +230,8 @@
           <w:rFonts w:ascii="Arial" w:hAnsi="Arial" w:cs="Arial"/>
           <w:color w:val="000000"/>
         </w:rPr>
-        <w:t xml:space="preserve">Balandra Camacho, </w:t>
-      </w:r>
-      <w:proofErr w:type="spellStart"/>
-      <w:r>
-        <w:rPr>
-          <w:rFonts w:ascii="Arial" w:hAnsi="Arial" w:cs="Arial"/>
-          <w:color w:val="000000"/>
-        </w:rPr>
-        <w:t>Ivan</w:t>
-      </w:r>
-      <w:proofErr w:type="spellEnd"/>
+        <w:t>Balandra Camacho, Ivan</w:t>
+      </w:r>
       <w:r>
         <w:rPr>
           <w:rStyle w:val="apple-tab-span"/>
@@ -323,23 +314,7 @@
           <w:rFonts w:ascii="Arial" w:hAnsi="Arial" w:cs="Arial"/>
           <w:color w:val="000000"/>
         </w:rPr>
-        <w:t xml:space="preserve">Marcelo Salinas, </w:t>
-      </w:r>
-      <w:proofErr w:type="spellStart"/>
-      <w:r>
-        <w:rPr>
-          <w:rFonts w:ascii="Arial" w:hAnsi="Arial" w:cs="Arial"/>
-          <w:color w:val="000000"/>
-        </w:rPr>
-        <w:t>Moises</w:t>
-      </w:r>
-      <w:proofErr w:type="spellEnd"/>
-      <w:r>
-        <w:rPr>
-          <w:rFonts w:ascii="Arial" w:hAnsi="Arial" w:cs="Arial"/>
-          <w:color w:val="000000"/>
-        </w:rPr>
-        <w:t xml:space="preserve"> Enrique</w:t>
+        <w:t>Marcelo Salinas, Moises Enrique</w:t>
       </w:r>
       <w:r>
         <w:rPr>
@@ -385,33 +360,8 @@
           <w:rFonts w:ascii="Arial" w:hAnsi="Arial" w:cs="Arial"/>
           <w:color w:val="000000"/>
         </w:rPr>
-        <w:t xml:space="preserve">Ortiz </w:t>
-      </w:r>
-      <w:proofErr w:type="spellStart"/>
-      <w:r>
-        <w:rPr>
-          <w:rFonts w:ascii="Arial" w:hAnsi="Arial" w:cs="Arial"/>
-          <w:color w:val="000000"/>
-        </w:rPr>
-        <w:t>Crisostomo</w:t>
-      </w:r>
-      <w:proofErr w:type="spellEnd"/>
-      <w:r>
-        <w:rPr>
-          <w:rFonts w:ascii="Arial" w:hAnsi="Arial" w:cs="Arial"/>
-          <w:color w:val="000000"/>
-        </w:rPr>
-        <w:t xml:space="preserve">, Edwin </w:t>
-      </w:r>
-      <w:proofErr w:type="spellStart"/>
-      <w:r>
-        <w:rPr>
-          <w:rFonts w:ascii="Arial" w:hAnsi="Arial" w:cs="Arial"/>
-          <w:color w:val="000000"/>
-        </w:rPr>
-        <w:t>Jose</w:t>
-      </w:r>
-      <w:proofErr w:type="spellEnd"/>
+        <w:t>Ortiz Crisostomo, Edwin Jose</w:t>
+      </w:r>
       <w:r>
         <w:rPr>
           <w:rStyle w:val="apple-tab-span"/>
@@ -543,31 +493,13 @@
         <w:ind w:left="720"/>
         <w:jc w:val="both"/>
       </w:pPr>
-      <w:proofErr w:type="spellStart"/>
-      <w:r>
-        <w:rPr>
-          <w:rFonts w:ascii="Arial" w:hAnsi="Arial" w:cs="Arial"/>
-          <w:color w:val="000000"/>
-        </w:rPr>
-        <w:t>Solis</w:t>
-      </w:r>
-      <w:proofErr w:type="spellEnd"/>
-      <w:r>
-        <w:rPr>
-          <w:rFonts w:ascii="Arial" w:hAnsi="Arial" w:cs="Arial"/>
-          <w:color w:val="000000"/>
-        </w:rPr>
-        <w:t xml:space="preserve"> Flores, Aldair </w:t>
-      </w:r>
-      <w:proofErr w:type="spellStart"/>
-      <w:r>
-        <w:rPr>
-          <w:rFonts w:ascii="Arial" w:hAnsi="Arial" w:cs="Arial"/>
-          <w:color w:val="000000"/>
-        </w:rPr>
-        <w:t>Jhostin</w:t>
-      </w:r>
-      <w:proofErr w:type="spellEnd"/>
+      <w:r>
+        <w:rPr>
+          <w:rFonts w:ascii="Arial" w:hAnsi="Arial" w:cs="Arial"/>
+          <w:color w:val="000000"/>
+        </w:rPr>
+        <w:t>Solis Flores, Aldair Jhostin</w:t>
+      </w:r>
       <w:r>
         <w:rPr>
           <w:rStyle w:val="apple-tab-span"/>
@@ -678,6 +610,8 @@
         </w:rPr>
         <w:t>2022-I</w:t>
       </w:r>
+      <w:bookmarkStart w:id="0" w:name="_GoBack"/>
+      <w:bookmarkEnd w:id="0"/>
     </w:p>
     <w:p>
       <w:pPr>
@@ -979,39 +913,7 @@
                 <w:rFonts w:ascii="Arial" w:hAnsi="Arial" w:cs="Arial"/>
                 <w:color w:val="000000"/>
               </w:rPr>
-              <w:t xml:space="preserve">Marcelo Salinas, </w:t>
-            </w:r>
-            <w:proofErr w:type="spellStart"/>
-            <w:r>
-              <w:rPr>
-                <w:rFonts w:ascii="Arial" w:hAnsi="Arial" w:cs="Arial"/>
-                <w:color w:val="000000"/>
-              </w:rPr>
-              <w:t>Moises</w:t>
-            </w:r>
-            <w:proofErr w:type="spellEnd"/>
-            <w:r>
-              <w:rPr>
-                <w:rFonts w:ascii="Arial" w:hAnsi="Arial" w:cs="Arial"/>
-                <w:color w:val="000000"/>
-              </w:rPr>
-              <w:t xml:space="preserve"> Quispe Fajardo, Adrián </w:t>
-            </w:r>
-            <w:proofErr w:type="spellStart"/>
-            <w:r>
-              <w:rPr>
-                <w:rFonts w:ascii="Arial" w:hAnsi="Arial" w:cs="Arial"/>
-                <w:color w:val="000000"/>
-              </w:rPr>
-              <w:t>Solis</w:t>
-            </w:r>
-            <w:proofErr w:type="spellEnd"/>
-            <w:r>
-              <w:rPr>
-                <w:rFonts w:ascii="Arial" w:hAnsi="Arial" w:cs="Arial"/>
-                <w:color w:val="000000"/>
-              </w:rPr>
-              <w:t xml:space="preserve"> Flores, Aldair</w:t>
+              <w:t>Marcelo Salinas, Moises Quispe Fajardo, Adrián Solis Flores, Aldair</w:t>
             </w:r>
           </w:p>
         </w:tc>
@@ -1059,23 +961,17 @@
                 <w:rFonts w:ascii="Arial" w:hAnsi="Arial" w:cs="Arial"/>
                 <w:color w:val="000000"/>
               </w:rPr>
-              <w:t xml:space="preserve">- Prototipado del Proyecto </w:t>
-            </w:r>
-            <w:proofErr w:type="spellStart"/>
-            <w:r>
-              <w:rPr>
-                <w:rFonts w:ascii="Arial" w:hAnsi="Arial" w:cs="Arial"/>
-                <w:color w:val="000000"/>
-              </w:rPr>
-              <w:t>FollowClass</w:t>
-            </w:r>
-            <w:proofErr w:type="spellEnd"/>
+              <w:t>- Prototipado del Proyecto FollowClass</w:t>
+            </w:r>
           </w:p>
           <w:p>
             <w:pPr>
               <w:pStyle w:val="NormalWeb"/>
               <w:spacing w:before="20" w:beforeAutospacing="0" w:after="0" w:afterAutospacing="0"/>
               <w:ind w:left="700"/>
+              <w:rPr>
+                <w:lang w:val="en-US"/>
+              </w:rPr>
             </w:pPr>
             <w:r>
               <w:rPr>
@@ -1083,6 +979,7 @@
                 <w:i/>
                 <w:iCs/>
                 <w:color w:val="000000"/>
+                <w:lang w:val="en-US"/>
               </w:rPr>
               <w:t>(VIEW_01 y VIEW_02,VIEW_03,VIEW_04)</w:t>
             </w:r>
@@ -1186,7 +1083,11 @@
     <w:sdt>
       <w:sdtPr>
         <w:rPr>
-          <w:lang w:val="es-ES"/>
+          <w:rFonts w:asciiTheme="minorHAnsi" w:eastAsiaTheme="minorHAnsi" w:hAnsiTheme="minorHAnsi" w:cstheme="minorBidi"/>
+          <w:color w:val="auto"/>
+          <w:sz w:val="22"/>
+          <w:szCs w:val="22"/>
+          <w:lang w:val="es-ES" w:eastAsia="en-US"/>
         </w:rPr>
         <w:id w:val="1526290032"/>
         <w:docPartObj>
@@ -1196,13 +1097,8 @@
       </w:sdtPr>
       <w:sdtEndPr>
         <w:rPr>
-          <w:rFonts w:asciiTheme="minorHAnsi" w:eastAsiaTheme="minorHAnsi" w:hAnsiTheme="minorHAnsi" w:cstheme="minorBidi"/>
           <w:b/>
           <w:bCs/>
-          <w:color w:val="auto"/>
-          <w:sz w:val="22"/>
-          <w:szCs w:val="22"/>
-          <w:lang w:eastAsia="en-US"/>
         </w:rPr>
       </w:sdtEndPr>
       <w:sdtContent>
@@ -1225,7 +1121,9 @@
               <w:tab w:val="right" w:leader="dot" w:pos="8779"/>
             </w:tabs>
             <w:rPr>
+              <w:rFonts w:eastAsiaTheme="minorEastAsia"/>
               <w:noProof/>
+              <w:lang w:val="en-US"/>
             </w:rPr>
           </w:pPr>
           <w:r>
@@ -1237,7 +1135,7 @@
           <w:r>
             <w:fldChar w:fldCharType="separate"/>
           </w:r>
-          <w:hyperlink w:anchor="_Toc105095431" w:history="1">
+          <w:hyperlink w:anchor="_Toc105096354" w:history="1">
             <w:r>
               <w:rPr>
                 <w:rStyle w:val="Hipervnculo"/>
@@ -1248,7 +1146,9 @@
             </w:r>
             <w:r>
               <w:rPr>
-                <w:noProof/>
+                <w:rFonts w:eastAsiaTheme="minorEastAsia"/>
+                <w:noProof/>
+                <w:lang w:val="en-US"/>
               </w:rPr>
               <w:tab/>
             </w:r>
@@ -1279,7 +1179,7 @@
                 <w:noProof/>
                 <w:webHidden/>
               </w:rPr>
-              <w:instrText xml:space="preserve"> PAGEREF _Toc105095431 \h </w:instrText>
+              <w:instrText xml:space="preserve"> PAGEREF _Toc105096354 \h </w:instrText>
             </w:r>
             <w:r>
               <w:rPr>
@@ -1299,7 +1199,901 @@
                 <w:noProof/>
                 <w:webHidden/>
               </w:rPr>
-              <w:t>3</w:t>
+              <w:t>4</w:t>
+            </w:r>
+            <w:r>
+              <w:rPr>
+                <w:noProof/>
+                <w:webHidden/>
+              </w:rPr>
+              <w:fldChar w:fldCharType="end"/>
+            </w:r>
+          </w:hyperlink>
+        </w:p>
+        <w:p>
+          <w:pPr>
+            <w:pStyle w:val="TDC1"/>
+            <w:tabs>
+              <w:tab w:val="left" w:pos="660"/>
+              <w:tab w:val="right" w:leader="dot" w:pos="8779"/>
+            </w:tabs>
+            <w:rPr>
+              <w:rFonts w:eastAsiaTheme="minorEastAsia"/>
+              <w:noProof/>
+              <w:lang w:val="en-US"/>
+            </w:rPr>
+          </w:pPr>
+          <w:hyperlink w:anchor="_Toc105096355" w:history="1">
+            <w:r>
+              <w:rPr>
+                <w:rStyle w:val="Hipervnculo"/>
+                <w:rFonts w:ascii="Arial" w:hAnsi="Arial" w:cs="Arial"/>
+                <w:noProof/>
+              </w:rPr>
+              <w:t xml:space="preserve">2. </w:t>
+            </w:r>
+            <w:r>
+              <w:rPr>
+                <w:rFonts w:eastAsiaTheme="minorEastAsia"/>
+                <w:noProof/>
+                <w:lang w:val="en-US"/>
+              </w:rPr>
+              <w:tab/>
+            </w:r>
+            <w:r>
+              <w:rPr>
+                <w:rStyle w:val="Hipervnculo"/>
+                <w:rFonts w:ascii="Arial" w:hAnsi="Arial" w:cs="Arial"/>
+                <w:noProof/>
+              </w:rPr>
+              <w:t>Prototipado del Proyecto Follow Class</w:t>
+            </w:r>
+            <w:r>
+              <w:rPr>
+                <w:noProof/>
+                <w:webHidden/>
+              </w:rPr>
+              <w:tab/>
+            </w:r>
+            <w:r>
+              <w:rPr>
+                <w:noProof/>
+                <w:webHidden/>
+              </w:rPr>
+              <w:fldChar w:fldCharType="begin"/>
+            </w:r>
+            <w:r>
+              <w:rPr>
+                <w:noProof/>
+                <w:webHidden/>
+              </w:rPr>
+              <w:instrText xml:space="preserve"> PAGEREF _Toc105096355 \h </w:instrText>
+            </w:r>
+            <w:r>
+              <w:rPr>
+                <w:noProof/>
+                <w:webHidden/>
+              </w:rPr>
+            </w:r>
+            <w:r>
+              <w:rPr>
+                <w:noProof/>
+                <w:webHidden/>
+              </w:rPr>
+              <w:fldChar w:fldCharType="separate"/>
+            </w:r>
+            <w:r>
+              <w:rPr>
+                <w:noProof/>
+                <w:webHidden/>
+              </w:rPr>
+              <w:t>6</w:t>
+            </w:r>
+            <w:r>
+              <w:rPr>
+                <w:noProof/>
+                <w:webHidden/>
+              </w:rPr>
+              <w:fldChar w:fldCharType="end"/>
+            </w:r>
+          </w:hyperlink>
+        </w:p>
+        <w:p>
+          <w:pPr>
+            <w:pStyle w:val="TDC2"/>
+            <w:tabs>
+              <w:tab w:val="right" w:leader="dot" w:pos="8779"/>
+            </w:tabs>
+            <w:rPr>
+              <w:noProof/>
+            </w:rPr>
+          </w:pPr>
+          <w:hyperlink w:anchor="_Toc105096356" w:history="1">
+            <w:r>
+              <w:rPr>
+                <w:rStyle w:val="Hipervnculo"/>
+                <w:rFonts w:ascii="Arial" w:eastAsia="Times New Roman" w:hAnsi="Arial" w:cs="Arial"/>
+                <w:b/>
+                <w:bCs/>
+                <w:noProof/>
+                <w:lang w:val="es-MX"/>
+              </w:rPr>
+              <w:t>2</w:t>
+            </w:r>
+            <w:r>
+              <w:rPr>
+                <w:rStyle w:val="Hipervnculo"/>
+                <w:rFonts w:ascii="Arial" w:hAnsi="Arial" w:cs="Arial"/>
+                <w:b/>
+                <w:bCs/>
+                <w:noProof/>
+              </w:rPr>
+              <w:t>2.1. INTERFAZ: VIEW_01</w:t>
+            </w:r>
+            <w:r>
+              <w:rPr>
+                <w:noProof/>
+                <w:webHidden/>
+              </w:rPr>
+              <w:tab/>
+            </w:r>
+            <w:r>
+              <w:rPr>
+                <w:noProof/>
+                <w:webHidden/>
+              </w:rPr>
+              <w:fldChar w:fldCharType="begin"/>
+            </w:r>
+            <w:r>
+              <w:rPr>
+                <w:noProof/>
+                <w:webHidden/>
+              </w:rPr>
+              <w:instrText xml:space="preserve"> PAGEREF _Toc105096356 \h </w:instrText>
+            </w:r>
+            <w:r>
+              <w:rPr>
+                <w:noProof/>
+                <w:webHidden/>
+              </w:rPr>
+            </w:r>
+            <w:r>
+              <w:rPr>
+                <w:noProof/>
+                <w:webHidden/>
+              </w:rPr>
+              <w:fldChar w:fldCharType="separate"/>
+            </w:r>
+            <w:r>
+              <w:rPr>
+                <w:noProof/>
+                <w:webHidden/>
+              </w:rPr>
+              <w:t>7</w:t>
+            </w:r>
+            <w:r>
+              <w:rPr>
+                <w:noProof/>
+                <w:webHidden/>
+              </w:rPr>
+              <w:fldChar w:fldCharType="end"/>
+            </w:r>
+          </w:hyperlink>
+        </w:p>
+        <w:p>
+          <w:pPr>
+            <w:pStyle w:val="TDC3"/>
+            <w:tabs>
+              <w:tab w:val="left" w:pos="1320"/>
+              <w:tab w:val="right" w:leader="dot" w:pos="8779"/>
+            </w:tabs>
+            <w:rPr>
+              <w:noProof/>
+            </w:rPr>
+          </w:pPr>
+          <w:hyperlink w:anchor="_Toc105096357" w:history="1">
+            <w:r>
+              <w:rPr>
+                <w:rStyle w:val="Hipervnculo"/>
+                <w:rFonts w:ascii="Arial" w:hAnsi="Arial" w:cs="Arial"/>
+                <w:b/>
+                <w:bCs/>
+                <w:noProof/>
+              </w:rPr>
+              <w:t>2.1.1.</w:t>
+            </w:r>
+            <w:r>
+              <w:rPr>
+                <w:noProof/>
+              </w:rPr>
+              <w:tab/>
+            </w:r>
+            <w:r>
+              <w:rPr>
+                <w:rStyle w:val="Hipervnculo"/>
+                <w:rFonts w:ascii="Arial" w:hAnsi="Arial" w:cs="Arial"/>
+                <w:b/>
+                <w:bCs/>
+                <w:noProof/>
+              </w:rPr>
+              <w:t xml:space="preserve"> Vista N° 01: Vista de Registro de Usuario</w:t>
+            </w:r>
+            <w:r>
+              <w:rPr>
+                <w:noProof/>
+                <w:webHidden/>
+              </w:rPr>
+              <w:tab/>
+            </w:r>
+            <w:r>
+              <w:rPr>
+                <w:noProof/>
+                <w:webHidden/>
+              </w:rPr>
+              <w:fldChar w:fldCharType="begin"/>
+            </w:r>
+            <w:r>
+              <w:rPr>
+                <w:noProof/>
+                <w:webHidden/>
+              </w:rPr>
+              <w:instrText xml:space="preserve"> PAGEREF _Toc105096357 \h </w:instrText>
+            </w:r>
+            <w:r>
+              <w:rPr>
+                <w:noProof/>
+                <w:webHidden/>
+              </w:rPr>
+            </w:r>
+            <w:r>
+              <w:rPr>
+                <w:noProof/>
+                <w:webHidden/>
+              </w:rPr>
+              <w:fldChar w:fldCharType="separate"/>
+            </w:r>
+            <w:r>
+              <w:rPr>
+                <w:noProof/>
+                <w:webHidden/>
+              </w:rPr>
+              <w:t>7</w:t>
+            </w:r>
+            <w:r>
+              <w:rPr>
+                <w:noProof/>
+                <w:webHidden/>
+              </w:rPr>
+              <w:fldChar w:fldCharType="end"/>
+            </w:r>
+          </w:hyperlink>
+        </w:p>
+        <w:p>
+          <w:pPr>
+            <w:pStyle w:val="TDC2"/>
+            <w:tabs>
+              <w:tab w:val="right" w:leader="dot" w:pos="8779"/>
+            </w:tabs>
+            <w:rPr>
+              <w:noProof/>
+            </w:rPr>
+          </w:pPr>
+          <w:hyperlink w:anchor="_Toc105096358" w:history="1">
+            <w:r>
+              <w:rPr>
+                <w:rStyle w:val="Hipervnculo"/>
+                <w:rFonts w:ascii="Arial" w:hAnsi="Arial" w:cs="Arial"/>
+                <w:b/>
+                <w:bCs/>
+                <w:noProof/>
+              </w:rPr>
+              <w:t>2.2. INTERFAZ: VIEW_02</w:t>
+            </w:r>
+            <w:r>
+              <w:rPr>
+                <w:noProof/>
+                <w:webHidden/>
+              </w:rPr>
+              <w:tab/>
+            </w:r>
+            <w:r>
+              <w:rPr>
+                <w:noProof/>
+                <w:webHidden/>
+              </w:rPr>
+              <w:fldChar w:fldCharType="begin"/>
+            </w:r>
+            <w:r>
+              <w:rPr>
+                <w:noProof/>
+                <w:webHidden/>
+              </w:rPr>
+              <w:instrText xml:space="preserve"> PAGEREF _Toc105096358 \h </w:instrText>
+            </w:r>
+            <w:r>
+              <w:rPr>
+                <w:noProof/>
+                <w:webHidden/>
+              </w:rPr>
+            </w:r>
+            <w:r>
+              <w:rPr>
+                <w:noProof/>
+                <w:webHidden/>
+              </w:rPr>
+              <w:fldChar w:fldCharType="separate"/>
+            </w:r>
+            <w:r>
+              <w:rPr>
+                <w:noProof/>
+                <w:webHidden/>
+              </w:rPr>
+              <w:t>7</w:t>
+            </w:r>
+            <w:r>
+              <w:rPr>
+                <w:noProof/>
+                <w:webHidden/>
+              </w:rPr>
+              <w:fldChar w:fldCharType="end"/>
+            </w:r>
+          </w:hyperlink>
+        </w:p>
+        <w:p>
+          <w:pPr>
+            <w:pStyle w:val="TDC3"/>
+            <w:tabs>
+              <w:tab w:val="left" w:pos="1320"/>
+              <w:tab w:val="right" w:leader="dot" w:pos="8779"/>
+            </w:tabs>
+            <w:rPr>
+              <w:noProof/>
+            </w:rPr>
+          </w:pPr>
+          <w:hyperlink w:anchor="_Toc105096359" w:history="1">
+            <w:r>
+              <w:rPr>
+                <w:rStyle w:val="Hipervnculo"/>
+                <w:rFonts w:ascii="Arial" w:hAnsi="Arial" w:cs="Arial"/>
+                <w:b/>
+                <w:bCs/>
+                <w:noProof/>
+              </w:rPr>
+              <w:t>2.2.1.</w:t>
+            </w:r>
+            <w:r>
+              <w:rPr>
+                <w:noProof/>
+              </w:rPr>
+              <w:tab/>
+            </w:r>
+            <w:r>
+              <w:rPr>
+                <w:rStyle w:val="Hipervnculo"/>
+                <w:rFonts w:ascii="Arial" w:hAnsi="Arial" w:cs="Arial"/>
+                <w:b/>
+                <w:bCs/>
+                <w:noProof/>
+              </w:rPr>
+              <w:t xml:space="preserve"> Vista N° 02: Vista de Login de Usuario</w:t>
+            </w:r>
+            <w:r>
+              <w:rPr>
+                <w:noProof/>
+                <w:webHidden/>
+              </w:rPr>
+              <w:tab/>
+            </w:r>
+            <w:r>
+              <w:rPr>
+                <w:noProof/>
+                <w:webHidden/>
+              </w:rPr>
+              <w:fldChar w:fldCharType="begin"/>
+            </w:r>
+            <w:r>
+              <w:rPr>
+                <w:noProof/>
+                <w:webHidden/>
+              </w:rPr>
+              <w:instrText xml:space="preserve"> PAGEREF _Toc105096359 \h </w:instrText>
+            </w:r>
+            <w:r>
+              <w:rPr>
+                <w:noProof/>
+                <w:webHidden/>
+              </w:rPr>
+            </w:r>
+            <w:r>
+              <w:rPr>
+                <w:noProof/>
+                <w:webHidden/>
+              </w:rPr>
+              <w:fldChar w:fldCharType="separate"/>
+            </w:r>
+            <w:r>
+              <w:rPr>
+                <w:noProof/>
+                <w:webHidden/>
+              </w:rPr>
+              <w:t>7</w:t>
+            </w:r>
+            <w:r>
+              <w:rPr>
+                <w:noProof/>
+                <w:webHidden/>
+              </w:rPr>
+              <w:fldChar w:fldCharType="end"/>
+            </w:r>
+          </w:hyperlink>
+        </w:p>
+        <w:p>
+          <w:pPr>
+            <w:pStyle w:val="TDC3"/>
+            <w:tabs>
+              <w:tab w:val="left" w:pos="1320"/>
+              <w:tab w:val="right" w:leader="dot" w:pos="8779"/>
+            </w:tabs>
+            <w:rPr>
+              <w:noProof/>
+            </w:rPr>
+          </w:pPr>
+          <w:hyperlink w:anchor="_Toc105096360" w:history="1">
+            <w:r>
+              <w:rPr>
+                <w:rStyle w:val="Hipervnculo"/>
+                <w:rFonts w:ascii="Arial" w:hAnsi="Arial" w:cs="Arial"/>
+                <w:b/>
+                <w:bCs/>
+                <w:noProof/>
+              </w:rPr>
+              <w:t>2.2.2.</w:t>
+            </w:r>
+            <w:r>
+              <w:rPr>
+                <w:noProof/>
+              </w:rPr>
+              <w:tab/>
+            </w:r>
+            <w:r>
+              <w:rPr>
+                <w:rStyle w:val="Hipervnculo"/>
+                <w:rFonts w:ascii="Arial" w:hAnsi="Arial" w:cs="Arial"/>
+                <w:b/>
+                <w:bCs/>
+                <w:noProof/>
+              </w:rPr>
+              <w:t>IMAGEN 2: VISTA N° 02 - VISTA DE LOGIN DE USUARIO</w:t>
+            </w:r>
+            <w:r>
+              <w:rPr>
+                <w:noProof/>
+                <w:webHidden/>
+              </w:rPr>
+              <w:tab/>
+            </w:r>
+            <w:r>
+              <w:rPr>
+                <w:noProof/>
+                <w:webHidden/>
+              </w:rPr>
+              <w:fldChar w:fldCharType="begin"/>
+            </w:r>
+            <w:r>
+              <w:rPr>
+                <w:noProof/>
+                <w:webHidden/>
+              </w:rPr>
+              <w:instrText xml:space="preserve"> PAGEREF _Toc105096360 \h </w:instrText>
+            </w:r>
+            <w:r>
+              <w:rPr>
+                <w:noProof/>
+                <w:webHidden/>
+              </w:rPr>
+            </w:r>
+            <w:r>
+              <w:rPr>
+                <w:noProof/>
+                <w:webHidden/>
+              </w:rPr>
+              <w:fldChar w:fldCharType="separate"/>
+            </w:r>
+            <w:r>
+              <w:rPr>
+                <w:noProof/>
+                <w:webHidden/>
+              </w:rPr>
+              <w:t>8</w:t>
+            </w:r>
+            <w:r>
+              <w:rPr>
+                <w:noProof/>
+                <w:webHidden/>
+              </w:rPr>
+              <w:fldChar w:fldCharType="end"/>
+            </w:r>
+          </w:hyperlink>
+        </w:p>
+        <w:p>
+          <w:pPr>
+            <w:pStyle w:val="TDC2"/>
+            <w:tabs>
+              <w:tab w:val="right" w:leader="dot" w:pos="8779"/>
+            </w:tabs>
+            <w:rPr>
+              <w:noProof/>
+            </w:rPr>
+          </w:pPr>
+          <w:hyperlink w:anchor="_Toc105096361" w:history="1">
+            <w:r>
+              <w:rPr>
+                <w:rStyle w:val="Hipervnculo"/>
+                <w:rFonts w:ascii="Arial" w:hAnsi="Arial" w:cs="Arial"/>
+                <w:b/>
+                <w:bCs/>
+                <w:noProof/>
+              </w:rPr>
+              <w:t>2.3. INTERFAZ: VIEW_03</w:t>
+            </w:r>
+            <w:r>
+              <w:rPr>
+                <w:noProof/>
+                <w:webHidden/>
+              </w:rPr>
+              <w:tab/>
+            </w:r>
+            <w:r>
+              <w:rPr>
+                <w:noProof/>
+                <w:webHidden/>
+              </w:rPr>
+              <w:fldChar w:fldCharType="begin"/>
+            </w:r>
+            <w:r>
+              <w:rPr>
+                <w:noProof/>
+                <w:webHidden/>
+              </w:rPr>
+              <w:instrText xml:space="preserve"> PAGEREF _Toc105096361 \h </w:instrText>
+            </w:r>
+            <w:r>
+              <w:rPr>
+                <w:noProof/>
+                <w:webHidden/>
+              </w:rPr>
+            </w:r>
+            <w:r>
+              <w:rPr>
+                <w:noProof/>
+                <w:webHidden/>
+              </w:rPr>
+              <w:fldChar w:fldCharType="separate"/>
+            </w:r>
+            <w:r>
+              <w:rPr>
+                <w:noProof/>
+                <w:webHidden/>
+              </w:rPr>
+              <w:t>8</w:t>
+            </w:r>
+            <w:r>
+              <w:rPr>
+                <w:noProof/>
+                <w:webHidden/>
+              </w:rPr>
+              <w:fldChar w:fldCharType="end"/>
+            </w:r>
+          </w:hyperlink>
+        </w:p>
+        <w:p>
+          <w:pPr>
+            <w:pStyle w:val="TDC3"/>
+            <w:tabs>
+              <w:tab w:val="left" w:pos="1320"/>
+              <w:tab w:val="right" w:leader="dot" w:pos="8779"/>
+            </w:tabs>
+            <w:rPr>
+              <w:noProof/>
+            </w:rPr>
+          </w:pPr>
+          <w:hyperlink w:anchor="_Toc105096362" w:history="1">
+            <w:r>
+              <w:rPr>
+                <w:rStyle w:val="Hipervnculo"/>
+                <w:rFonts w:ascii="Arial" w:hAnsi="Arial" w:cs="Arial"/>
+                <w:b/>
+                <w:bCs/>
+                <w:noProof/>
+              </w:rPr>
+              <w:t>2.3.1.</w:t>
+            </w:r>
+            <w:r>
+              <w:rPr>
+                <w:noProof/>
+              </w:rPr>
+              <w:tab/>
+            </w:r>
+            <w:r>
+              <w:rPr>
+                <w:rStyle w:val="Hipervnculo"/>
+                <w:rFonts w:ascii="Arial" w:hAnsi="Arial" w:cs="Arial"/>
+                <w:b/>
+                <w:bCs/>
+                <w:noProof/>
+              </w:rPr>
+              <w:t xml:space="preserve"> Vista N° 03: Vista de Calendario</w:t>
+            </w:r>
+            <w:r>
+              <w:rPr>
+                <w:noProof/>
+                <w:webHidden/>
+              </w:rPr>
+              <w:tab/>
+            </w:r>
+            <w:r>
+              <w:rPr>
+                <w:noProof/>
+                <w:webHidden/>
+              </w:rPr>
+              <w:fldChar w:fldCharType="begin"/>
+            </w:r>
+            <w:r>
+              <w:rPr>
+                <w:noProof/>
+                <w:webHidden/>
+              </w:rPr>
+              <w:instrText xml:space="preserve"> PAGEREF _Toc105096362 \h </w:instrText>
+            </w:r>
+            <w:r>
+              <w:rPr>
+                <w:noProof/>
+                <w:webHidden/>
+              </w:rPr>
+            </w:r>
+            <w:r>
+              <w:rPr>
+                <w:noProof/>
+                <w:webHidden/>
+              </w:rPr>
+              <w:fldChar w:fldCharType="separate"/>
+            </w:r>
+            <w:r>
+              <w:rPr>
+                <w:noProof/>
+                <w:webHidden/>
+              </w:rPr>
+              <w:t>8</w:t>
+            </w:r>
+            <w:r>
+              <w:rPr>
+                <w:noProof/>
+                <w:webHidden/>
+              </w:rPr>
+              <w:fldChar w:fldCharType="end"/>
+            </w:r>
+          </w:hyperlink>
+        </w:p>
+        <w:p>
+          <w:pPr>
+            <w:pStyle w:val="TDC3"/>
+            <w:tabs>
+              <w:tab w:val="left" w:pos="1320"/>
+              <w:tab w:val="right" w:leader="dot" w:pos="8779"/>
+            </w:tabs>
+            <w:rPr>
+              <w:noProof/>
+            </w:rPr>
+          </w:pPr>
+          <w:hyperlink w:anchor="_Toc105096363" w:history="1">
+            <w:r>
+              <w:rPr>
+                <w:rStyle w:val="Hipervnculo"/>
+                <w:rFonts w:ascii="Arial" w:hAnsi="Arial" w:cs="Arial"/>
+                <w:b/>
+                <w:bCs/>
+                <w:noProof/>
+              </w:rPr>
+              <w:t>2.3.2.</w:t>
+            </w:r>
+            <w:r>
+              <w:rPr>
+                <w:noProof/>
+              </w:rPr>
+              <w:tab/>
+            </w:r>
+            <w:r>
+              <w:rPr>
+                <w:rStyle w:val="Hipervnculo"/>
+                <w:rFonts w:ascii="Arial" w:hAnsi="Arial" w:cs="Arial"/>
+                <w:b/>
+                <w:bCs/>
+                <w:noProof/>
+              </w:rPr>
+              <w:t xml:space="preserve"> IMAGEN 3: VISTA N° 03 - VISTA DE CALENDARIO</w:t>
+            </w:r>
+            <w:r>
+              <w:rPr>
+                <w:noProof/>
+                <w:webHidden/>
+              </w:rPr>
+              <w:tab/>
+            </w:r>
+            <w:r>
+              <w:rPr>
+                <w:noProof/>
+                <w:webHidden/>
+              </w:rPr>
+              <w:fldChar w:fldCharType="begin"/>
+            </w:r>
+            <w:r>
+              <w:rPr>
+                <w:noProof/>
+                <w:webHidden/>
+              </w:rPr>
+              <w:instrText xml:space="preserve"> PAGEREF _Toc105096363 \h </w:instrText>
+            </w:r>
+            <w:r>
+              <w:rPr>
+                <w:noProof/>
+                <w:webHidden/>
+              </w:rPr>
+            </w:r>
+            <w:r>
+              <w:rPr>
+                <w:noProof/>
+                <w:webHidden/>
+              </w:rPr>
+              <w:fldChar w:fldCharType="separate"/>
+            </w:r>
+            <w:r>
+              <w:rPr>
+                <w:noProof/>
+                <w:webHidden/>
+              </w:rPr>
+              <w:t>9</w:t>
+            </w:r>
+            <w:r>
+              <w:rPr>
+                <w:noProof/>
+                <w:webHidden/>
+              </w:rPr>
+              <w:fldChar w:fldCharType="end"/>
+            </w:r>
+          </w:hyperlink>
+        </w:p>
+        <w:p>
+          <w:pPr>
+            <w:pStyle w:val="TDC2"/>
+            <w:tabs>
+              <w:tab w:val="right" w:leader="dot" w:pos="8779"/>
+            </w:tabs>
+            <w:rPr>
+              <w:noProof/>
+            </w:rPr>
+          </w:pPr>
+          <w:hyperlink w:anchor="_Toc105096364" w:history="1">
+            <w:r>
+              <w:rPr>
+                <w:rStyle w:val="Hipervnculo"/>
+                <w:rFonts w:ascii="Arial" w:hAnsi="Arial" w:cs="Arial"/>
+                <w:b/>
+                <w:bCs/>
+                <w:noProof/>
+              </w:rPr>
+              <w:t>2.4. INTERFAZ: VIEW_04</w:t>
+            </w:r>
+            <w:r>
+              <w:rPr>
+                <w:noProof/>
+                <w:webHidden/>
+              </w:rPr>
+              <w:tab/>
+            </w:r>
+            <w:r>
+              <w:rPr>
+                <w:noProof/>
+                <w:webHidden/>
+              </w:rPr>
+              <w:fldChar w:fldCharType="begin"/>
+            </w:r>
+            <w:r>
+              <w:rPr>
+                <w:noProof/>
+                <w:webHidden/>
+              </w:rPr>
+              <w:instrText xml:space="preserve"> PAGEREF _Toc105096364 \h </w:instrText>
+            </w:r>
+            <w:r>
+              <w:rPr>
+                <w:noProof/>
+                <w:webHidden/>
+              </w:rPr>
+            </w:r>
+            <w:r>
+              <w:rPr>
+                <w:noProof/>
+                <w:webHidden/>
+              </w:rPr>
+              <w:fldChar w:fldCharType="separate"/>
+            </w:r>
+            <w:r>
+              <w:rPr>
+                <w:noProof/>
+                <w:webHidden/>
+              </w:rPr>
+              <w:t>9</w:t>
+            </w:r>
+            <w:r>
+              <w:rPr>
+                <w:noProof/>
+                <w:webHidden/>
+              </w:rPr>
+              <w:fldChar w:fldCharType="end"/>
+            </w:r>
+          </w:hyperlink>
+        </w:p>
+        <w:p>
+          <w:pPr>
+            <w:pStyle w:val="TDC3"/>
+            <w:tabs>
+              <w:tab w:val="right" w:leader="dot" w:pos="8779"/>
+            </w:tabs>
+            <w:rPr>
+              <w:noProof/>
+            </w:rPr>
+          </w:pPr>
+          <w:hyperlink w:anchor="_Toc105096365" w:history="1">
+            <w:r>
+              <w:rPr>
+                <w:rStyle w:val="Hipervnculo"/>
+                <w:rFonts w:ascii="Arial" w:hAnsi="Arial" w:cs="Arial"/>
+                <w:b/>
+                <w:bCs/>
+                <w:noProof/>
+              </w:rPr>
+              <w:t>2.4.1. Vista N° 04: Vista Menú Agregar</w:t>
+            </w:r>
+            <w:r>
+              <w:rPr>
+                <w:noProof/>
+                <w:webHidden/>
+              </w:rPr>
+              <w:tab/>
+            </w:r>
+            <w:r>
+              <w:rPr>
+                <w:noProof/>
+                <w:webHidden/>
+              </w:rPr>
+              <w:fldChar w:fldCharType="begin"/>
+            </w:r>
+            <w:r>
+              <w:rPr>
+                <w:noProof/>
+                <w:webHidden/>
+              </w:rPr>
+              <w:instrText xml:space="preserve"> PAGEREF _Toc105096365 \h </w:instrText>
+            </w:r>
+            <w:r>
+              <w:rPr>
+                <w:noProof/>
+                <w:webHidden/>
+              </w:rPr>
+            </w:r>
+            <w:r>
+              <w:rPr>
+                <w:noProof/>
+                <w:webHidden/>
+              </w:rPr>
+              <w:fldChar w:fldCharType="separate"/>
+            </w:r>
+            <w:r>
+              <w:rPr>
+                <w:noProof/>
+                <w:webHidden/>
+              </w:rPr>
+              <w:t>9</w:t>
             </w:r>
             <w:r>
               <w:rPr>
@@ -1384,7 +2178,7 @@
         <w:spacing w:before="400" w:beforeAutospacing="0" w:after="120" w:afterAutospacing="0"/>
         <w:jc w:val="both"/>
       </w:pPr>
-      <w:bookmarkStart w:id="0" w:name="_Toc105095431"/>
+      <w:bookmarkStart w:id="1" w:name="_Toc105096354"/>
       <w:r>
         <w:rPr>
           <w:rFonts w:ascii="Arial" w:hAnsi="Arial" w:cs="Arial"/>
@@ -1419,7 +2213,7 @@
         </w:rPr>
         <w:t>Descripción general</w:t>
       </w:r>
-      <w:bookmarkEnd w:id="0"/>
+      <w:bookmarkEnd w:id="1"/>
     </w:p>
     <w:p>
       <w:pPr>
@@ -1433,55 +2227,7 @@
           <w:rFonts w:ascii="Arial" w:hAnsi="Arial" w:cs="Arial"/>
           <w:color w:val="000000"/>
         </w:rPr>
-        <w:t xml:space="preserve">El presente documento tiene como objetivo concretar la elaboración de los modelos visuales de las vistas y su posterior implementación en la aplicación </w:t>
-      </w:r>
-      <w:proofErr w:type="spellStart"/>
-      <w:r>
-        <w:rPr>
-          <w:rFonts w:ascii="Arial" w:hAnsi="Arial" w:cs="Arial"/>
-          <w:color w:val="000000"/>
-        </w:rPr>
-        <w:t>Follow</w:t>
-      </w:r>
-      <w:proofErr w:type="spellEnd"/>
-      <w:r>
-        <w:rPr>
-          <w:rFonts w:ascii="Arial" w:hAnsi="Arial" w:cs="Arial"/>
-          <w:color w:val="000000"/>
-        </w:rPr>
-        <w:t xml:space="preserve"> </w:t>
-      </w:r>
-      <w:proofErr w:type="spellStart"/>
-      <w:r>
-        <w:rPr>
-          <w:rFonts w:ascii="Arial" w:hAnsi="Arial" w:cs="Arial"/>
-          <w:color w:val="000000"/>
-        </w:rPr>
-        <w:t>Class</w:t>
-      </w:r>
-      <w:proofErr w:type="spellEnd"/>
-      <w:r>
-        <w:rPr>
-          <w:rFonts w:ascii="Arial" w:hAnsi="Arial" w:cs="Arial"/>
-          <w:color w:val="000000"/>
-        </w:rPr>
-        <w:t>, tareas propias del desarrollo Front-</w:t>
-      </w:r>
-      <w:proofErr w:type="spellStart"/>
-      <w:r>
-        <w:rPr>
-          <w:rFonts w:ascii="Arial" w:hAnsi="Arial" w:cs="Arial"/>
-          <w:color w:val="000000"/>
-        </w:rPr>
-        <w:t>End</w:t>
-      </w:r>
-      <w:proofErr w:type="spellEnd"/>
-      <w:r>
-        <w:rPr>
-          <w:rFonts w:ascii="Arial" w:hAnsi="Arial" w:cs="Arial"/>
-          <w:color w:val="000000"/>
-        </w:rPr>
-        <w:t xml:space="preserve"> dentro del proyecto.</w:t>
+        <w:t>El presente documento tiene como objetivo concretar la elaboración de los modelos visuales de las vistas y su posterior implementación en la aplicación Follow Class, tareas propias del desarrollo Front-End dentro del proyecto.</w:t>
       </w:r>
     </w:p>
     <w:p>
@@ -1567,10 +2313,26 @@
     <w:p>
       <w:pPr>
         <w:pStyle w:val="NormalWeb"/>
+        <w:tabs>
+          <w:tab w:val="left" w:pos="2925"/>
+        </w:tabs>
         <w:spacing w:before="240" w:beforeAutospacing="0" w:after="240" w:afterAutospacing="0"/>
         <w:ind w:left="700"/>
         <w:jc w:val="both"/>
       </w:pPr>
+      <w:r>
+        <w:rPr>
+          <w:rFonts w:ascii="Arial" w:hAnsi="Arial" w:cs="Arial"/>
+          <w:color w:val="000000"/>
+          <w:sz w:val="32"/>
+          <w:szCs w:val="32"/>
+        </w:rPr>
+        <w:lastRenderedPageBreak/>
+        <w:t>1.1. Tabla de requerimientos funcionales</w:t>
+      </w:r>
+      <w:r>
+        <w:tab/>
+      </w:r>
     </w:p>
     <w:p>
       <w:pPr>
@@ -2611,6 +3373,40 @@
       <w:pPr>
         <w:spacing w:after="0" w:line="240" w:lineRule="auto"/>
         <w:rPr>
+          <w:rFonts w:ascii="Arial" w:eastAsia="Times New Roman" w:hAnsi="Arial" w:cs="Arial"/>
+          <w:color w:val="000000"/>
+          <w:sz w:val="26"/>
+          <w:szCs w:val="26"/>
+          <w:lang w:eastAsia="es-PE"/>
+        </w:rPr>
+      </w:pPr>
+      <w:r>
+        <w:rPr>
+          <w:rFonts w:ascii="Arial" w:eastAsia="Times New Roman" w:hAnsi="Arial" w:cs="Arial"/>
+          <w:color w:val="000000"/>
+          <w:sz w:val="26"/>
+          <w:szCs w:val="26"/>
+          <w:lang w:eastAsia="es-PE"/>
+        </w:rPr>
+        <w:t>De manera mucho más sintetizada, obtenemos las siguientes vistas del sistema:</w:t>
+      </w:r>
+    </w:p>
+    <w:p>
+      <w:pPr>
+        <w:spacing w:after="0" w:line="240" w:lineRule="auto"/>
+        <w:rPr>
+          <w:rFonts w:ascii="Arial" w:eastAsia="Times New Roman" w:hAnsi="Arial" w:cs="Arial"/>
+          <w:color w:val="000000"/>
+          <w:sz w:val="26"/>
+          <w:szCs w:val="26"/>
+          <w:lang w:eastAsia="es-PE"/>
+        </w:rPr>
+      </w:pPr>
+    </w:p>
+    <w:p>
+      <w:pPr>
+        <w:spacing w:after="0" w:line="240" w:lineRule="auto"/>
+        <w:rPr>
           <w:rFonts w:ascii="Times New Roman" w:eastAsia="Times New Roman" w:hAnsi="Times New Roman" w:cs="Times New Roman"/>
           <w:sz w:val="26"/>
           <w:szCs w:val="26"/>
@@ -2619,13 +3415,12 @@
       </w:pPr>
       <w:r>
         <w:rPr>
-          <w:rFonts w:ascii="Arial" w:eastAsia="Times New Roman" w:hAnsi="Arial" w:cs="Arial"/>
-          <w:color w:val="000000"/>
-          <w:sz w:val="26"/>
-          <w:szCs w:val="26"/>
-          <w:lang w:eastAsia="es-PE"/>
-        </w:rPr>
-        <w:t>De manera mucho más sintetizada, obtenemos las siguientes vistas del sistema:</w:t>
+          <w:rFonts w:ascii="Arial" w:hAnsi="Arial" w:cs="Arial"/>
+          <w:color w:val="000000"/>
+          <w:sz w:val="32"/>
+          <w:szCs w:val="32"/>
+        </w:rPr>
+        <w:t>1.2. Tabla de vistas del sistema Follow Class</w:t>
       </w:r>
     </w:p>
     <w:p>
@@ -2651,8 +3446,8 @@
         <w:tblLook w:val="04A0" w:firstRow="1" w:lastRow="0" w:firstColumn="1" w:lastColumn="0" w:noHBand="0" w:noVBand="1"/>
       </w:tblPr>
       <w:tblGrid>
-        <w:gridCol w:w="2882"/>
-        <w:gridCol w:w="6330"/>
+        <w:gridCol w:w="2698"/>
+        <w:gridCol w:w="6514"/>
       </w:tblGrid>
       <w:tr>
         <w:trPr>
@@ -2697,6 +3492,7 @@
                 <w:color w:val="FFFFFF"/>
                 <w:lang w:eastAsia="es-PE"/>
               </w:rPr>
+              <w:lastRenderedPageBreak/>
               <w:t>VISTAS DEL SISTEMA FOLLOW CLASS</w:t>
             </w:r>
           </w:p>
@@ -2744,7 +3540,6 @@
                 <w:color w:val="000000"/>
                 <w:lang w:eastAsia="es-PE"/>
               </w:rPr>
-              <w:lastRenderedPageBreak/>
               <w:t xml:space="preserve"> ID</w:t>
             </w:r>
           </w:p>
@@ -2985,27 +3780,7 @@
                 <w:bCs/>
                 <w:color w:val="000000"/>
               </w:rPr>
-              <w:t xml:space="preserve">Vista de </w:t>
-            </w:r>
-            <w:proofErr w:type="spellStart"/>
-            <w:r>
-              <w:rPr>
-                <w:rFonts w:ascii="Arial" w:hAnsi="Arial" w:cs="Arial"/>
-                <w:b/>
-                <w:bCs/>
-                <w:color w:val="000000"/>
-              </w:rPr>
-              <w:t>Login</w:t>
-            </w:r>
-            <w:proofErr w:type="spellEnd"/>
-            <w:r>
-              <w:rPr>
-                <w:rFonts w:ascii="Arial" w:hAnsi="Arial" w:cs="Arial"/>
-                <w:b/>
-                <w:bCs/>
-                <w:color w:val="000000"/>
-              </w:rPr>
-              <w:t xml:space="preserve"> de Usuario</w:t>
+              <w:t>Vista de Login de Usuario</w:t>
             </w:r>
           </w:p>
         </w:tc>
@@ -3185,6 +3960,81 @@
               <w:jc w:val="center"/>
               <w:rPr>
                 <w:rFonts w:ascii="Times New Roman" w:eastAsia="Times New Roman" w:hAnsi="Times New Roman" w:cs="Times New Roman"/>
+                <w:sz w:val="24"/>
+                <w:szCs w:val="24"/>
+                <w:lang w:val="es-MX"/>
+              </w:rPr>
+            </w:pPr>
+            <w:r>
+              <w:rPr>
+                <w:rFonts w:ascii="Arial" w:eastAsia="Times New Roman" w:hAnsi="Arial" w:cs="Arial"/>
+                <w:b/>
+                <w:bCs/>
+                <w:color w:val="000000"/>
+                <w:sz w:val="24"/>
+                <w:szCs w:val="24"/>
+                <w:lang w:val="es-MX"/>
+              </w:rPr>
+              <w:t>Vista Menú Agregar </w:t>
+            </w:r>
+          </w:p>
+          <w:p>
+            <w:pPr>
+              <w:spacing w:before="240" w:after="0" w:line="240" w:lineRule="auto"/>
+              <w:ind w:left="100" w:right="100"/>
+              <w:jc w:val="center"/>
+              <w:rPr>
+                <w:rFonts w:ascii="Times New Roman" w:eastAsia="Times New Roman" w:hAnsi="Times New Roman" w:cs="Times New Roman"/>
+                <w:sz w:val="24"/>
+                <w:szCs w:val="24"/>
+                <w:lang w:val="es-MX"/>
+              </w:rPr>
+            </w:pPr>
+            <w:r>
+              <w:rPr>
+                <w:rFonts w:ascii="Arial" w:eastAsia="Times New Roman" w:hAnsi="Arial" w:cs="Arial"/>
+                <w:b/>
+                <w:bCs/>
+                <w:color w:val="000000"/>
+                <w:sz w:val="24"/>
+                <w:szCs w:val="24"/>
+                <w:lang w:val="es-MX"/>
+              </w:rPr>
+              <w:t>Vista Menú Agregar Curso</w:t>
+            </w:r>
+          </w:p>
+          <w:p>
+            <w:pPr>
+              <w:spacing w:before="240" w:after="0" w:line="240" w:lineRule="auto"/>
+              <w:ind w:left="100" w:right="100"/>
+              <w:jc w:val="center"/>
+              <w:rPr>
+                <w:rFonts w:ascii="Times New Roman" w:eastAsia="Times New Roman" w:hAnsi="Times New Roman" w:cs="Times New Roman"/>
+                <w:sz w:val="24"/>
+                <w:szCs w:val="24"/>
+                <w:lang w:val="en-US"/>
+              </w:rPr>
+            </w:pPr>
+            <w:r>
+              <w:rPr>
+                <w:rFonts w:ascii="Arial" w:eastAsia="Times New Roman" w:hAnsi="Arial" w:cs="Arial"/>
+                <w:b/>
+                <w:bCs/>
+                <w:color w:val="000000"/>
+                <w:sz w:val="24"/>
+                <w:szCs w:val="24"/>
+                <w:lang w:val="en-US"/>
+              </w:rPr>
+              <w:t>Vista Menú Agregar Actividad</w:t>
+            </w:r>
+          </w:p>
+          <w:p>
+            <w:pPr>
+              <w:spacing w:before="240" w:after="0" w:line="240" w:lineRule="auto"/>
+              <w:ind w:left="100" w:right="100"/>
+              <w:jc w:val="center"/>
+              <w:rPr>
+                <w:rFonts w:ascii="Times New Roman" w:eastAsia="Times New Roman" w:hAnsi="Times New Roman" w:cs="Times New Roman"/>
                 <w:b/>
                 <w:bCs/>
                 <w:sz w:val="24"/>
@@ -3192,26 +4042,6 @@
                 <w:lang w:eastAsia="es-PE"/>
               </w:rPr>
             </w:pPr>
-            <w:r>
-              <w:rPr>
-                <w:rFonts w:ascii="Arial" w:eastAsia="Times New Roman" w:hAnsi="Arial" w:cs="Arial"/>
-                <w:b/>
-                <w:bCs/>
-                <w:color w:val="000000"/>
-                <w:lang w:eastAsia="es-PE"/>
-              </w:rPr>
-              <w:t>Vista Agregar</w:t>
-            </w:r>
-            <w:r>
-              <w:rPr>
-                <w:rFonts w:ascii="Arial" w:eastAsia="Times New Roman" w:hAnsi="Arial" w:cs="Arial"/>
-                <w:b/>
-                <w:bCs/>
-                <w:color w:val="000000"/>
-                <w:lang w:eastAsia="es-PE"/>
-              </w:rPr>
-              <w:t> </w:t>
-            </w:r>
           </w:p>
         </w:tc>
       </w:tr>
@@ -3303,23 +4133,12 @@
             </w:pPr>
             <w:r>
               <w:rPr>
-                <w:rFonts w:ascii="Arial" w:eastAsia="Times New Roman" w:hAnsi="Arial" w:cs="Arial"/>
+                <w:rFonts w:ascii="Arial" w:hAnsi="Arial" w:cs="Arial"/>
                 <w:b/>
                 <w:bCs/>
                 <w:color w:val="000000"/>
-                <w:lang w:eastAsia="es-PE"/>
-              </w:rPr>
-              <w:t> </w:t>
-            </w:r>
-            <w:r>
-              <w:rPr>
-                <w:rFonts w:ascii="Arial" w:eastAsia="Times New Roman" w:hAnsi="Arial" w:cs="Arial"/>
-                <w:b/>
-                <w:bCs/>
-                <w:color w:val="000000"/>
-                <w:lang w:eastAsia="es-PE"/>
-              </w:rPr>
-              <w:t>Vista Agregar Curso</w:t>
+              </w:rPr>
+              <w:t>Vista Menú Editar </w:t>
             </w:r>
           </w:p>
         </w:tc>
@@ -3412,23 +4231,12 @@
             </w:pPr>
             <w:r>
               <w:rPr>
-                <w:rFonts w:ascii="Arial" w:eastAsia="Times New Roman" w:hAnsi="Arial" w:cs="Arial"/>
+                <w:rFonts w:ascii="Arial" w:hAnsi="Arial" w:cs="Arial"/>
                 <w:b/>
                 <w:bCs/>
                 <w:color w:val="000000"/>
-                <w:lang w:eastAsia="es-PE"/>
-              </w:rPr>
-              <w:t> </w:t>
-            </w:r>
-            <w:r>
-              <w:rPr>
-                <w:rFonts w:ascii="Arial" w:eastAsia="Times New Roman" w:hAnsi="Arial" w:cs="Arial"/>
-                <w:b/>
-                <w:bCs/>
-                <w:color w:val="000000"/>
-                <w:lang w:eastAsia="es-PE"/>
-              </w:rPr>
-              <w:t>Vista Agregar Actividad</w:t>
+              </w:rPr>
+              <w:t xml:space="preserve"> Vista Menú ayuda</w:t>
             </w:r>
           </w:p>
         </w:tc>
@@ -3519,11 +4327,12 @@
             </w:pPr>
             <w:r>
               <w:rPr>
-                <w:rFonts w:ascii="Arial" w:eastAsia="Times New Roman" w:hAnsi="Arial" w:cs="Arial"/>
-                <w:color w:val="000000"/>
-                <w:lang w:eastAsia="es-PE"/>
-              </w:rPr>
-              <w:t> </w:t>
+                <w:rFonts w:ascii="Arial" w:hAnsi="Arial" w:cs="Arial"/>
+                <w:b/>
+                <w:bCs/>
+                <w:color w:val="000000"/>
+              </w:rPr>
+              <w:t xml:space="preserve"> Vista Buscador ayuda</w:t>
             </w:r>
           </w:p>
         </w:tc>
@@ -3543,194 +4352,126 @@
     </w:p>
     <w:p>
       <w:pPr>
-        <w:pStyle w:val="Prrafodelista"/>
-        <w:ind w:left="-284"/>
-        <w:rPr>
-          <w:rFonts w:ascii="Arial" w:eastAsia="Times New Roman" w:hAnsi="Arial" w:cs="Arial"/>
-          <w:b/>
-          <w:bCs/>
-          <w:color w:val="00B0F0"/>
+        <w:pStyle w:val="Ttulo1"/>
+        <w:spacing w:before="240" w:beforeAutospacing="0" w:after="240" w:afterAutospacing="0"/>
+        <w:ind w:left="-280"/>
+        <w:jc w:val="both"/>
+      </w:pPr>
+      <w:bookmarkStart w:id="2" w:name="_Toc105096355"/>
+      <w:r>
+        <w:rPr>
+          <w:rFonts w:ascii="Arial" w:hAnsi="Arial" w:cs="Arial"/>
+          <w:b w:val="0"/>
+          <w:bCs w:val="0"/>
+          <w:color w:val="000000"/>
           <w:sz w:val="40"/>
           <w:szCs w:val="40"/>
-          <w:lang w:eastAsia="es-PE"/>
-        </w:rPr>
-      </w:pPr>
-      <w:r>
-        <w:rPr>
-          <w:rFonts w:ascii="Arial" w:eastAsia="Times New Roman" w:hAnsi="Arial" w:cs="Arial"/>
-          <w:b/>
-          <w:bCs/>
-          <w:color w:val="00B0F0"/>
+        </w:rPr>
+        <w:t xml:space="preserve">2. </w:t>
+      </w:r>
+      <w:r>
+        <w:rPr>
+          <w:rStyle w:val="apple-tab-span"/>
+          <w:rFonts w:ascii="Arial" w:hAnsi="Arial" w:cs="Arial"/>
+          <w:b w:val="0"/>
+          <w:bCs w:val="0"/>
+          <w:color w:val="000000"/>
           <w:sz w:val="40"/>
           <w:szCs w:val="40"/>
-          <w:lang w:eastAsia="es-PE"/>
-        </w:rPr>
-        <w:t>2.</w:t>
-      </w:r>
-      <w:r>
-        <w:rPr>
-          <w:rFonts w:ascii="Arial" w:eastAsia="Times New Roman" w:hAnsi="Arial" w:cs="Arial"/>
-          <w:b/>
-          <w:bCs/>
-          <w:color w:val="00B0F0"/>
+        </w:rPr>
+        <w:tab/>
+      </w:r>
+      <w:r>
+        <w:rPr>
+          <w:rFonts w:ascii="Arial" w:hAnsi="Arial" w:cs="Arial"/>
+          <w:b w:val="0"/>
+          <w:bCs w:val="0"/>
+          <w:color w:val="000000"/>
           <w:sz w:val="40"/>
           <w:szCs w:val="40"/>
-          <w:lang w:eastAsia="es-PE"/>
-        </w:rPr>
-        <w:t xml:space="preserve"> </w:t>
-      </w:r>
-      <w:r>
-        <w:rPr>
-          <w:rFonts w:ascii="Arial" w:eastAsia="Times New Roman" w:hAnsi="Arial" w:cs="Arial"/>
-          <w:b/>
-          <w:bCs/>
-          <w:color w:val="00B0F0"/>
+        </w:rPr>
+        <w:t>Prototipado del Proyecto Follow Class</w:t>
+      </w:r>
+      <w:bookmarkEnd w:id="2"/>
+      <w:r>
+        <w:rPr>
+          <w:rFonts w:ascii="Arial" w:hAnsi="Arial" w:cs="Arial"/>
+          <w:b w:val="0"/>
+          <w:bCs w:val="0"/>
+          <w:color w:val="000000"/>
           <w:sz w:val="40"/>
           <w:szCs w:val="40"/>
-          <w:lang w:eastAsia="es-PE"/>
-        </w:rPr>
-        <w:t xml:space="preserve">Prototipado del Proyecto </w:t>
-      </w:r>
-      <w:proofErr w:type="spellStart"/>
-      <w:r>
-        <w:rPr>
-          <w:rFonts w:ascii="Arial" w:eastAsia="Times New Roman" w:hAnsi="Arial" w:cs="Arial"/>
-          <w:b/>
-          <w:bCs/>
-          <w:color w:val="00B0F0"/>
-          <w:sz w:val="40"/>
-          <w:szCs w:val="40"/>
-          <w:lang w:eastAsia="es-PE"/>
-        </w:rPr>
-        <w:t>Follow</w:t>
-      </w:r>
-      <w:proofErr w:type="spellEnd"/>
-      <w:r>
-        <w:rPr>
-          <w:rFonts w:ascii="Arial" w:eastAsia="Times New Roman" w:hAnsi="Arial" w:cs="Arial"/>
-          <w:b/>
-          <w:bCs/>
-          <w:color w:val="00B0F0"/>
-          <w:sz w:val="40"/>
-          <w:szCs w:val="40"/>
-          <w:lang w:eastAsia="es-PE"/>
-        </w:rPr>
-        <w:t xml:space="preserve"> </w:t>
-      </w:r>
-      <w:proofErr w:type="spellStart"/>
-      <w:r>
-        <w:rPr>
-          <w:rFonts w:ascii="Arial" w:eastAsia="Times New Roman" w:hAnsi="Arial" w:cs="Arial"/>
-          <w:b/>
-          <w:bCs/>
-          <w:color w:val="00B0F0"/>
-          <w:sz w:val="40"/>
-          <w:szCs w:val="40"/>
-          <w:lang w:eastAsia="es-PE"/>
-        </w:rPr>
-        <w:t>Class</w:t>
-      </w:r>
-      <w:proofErr w:type="spellEnd"/>
-      <w:r>
-        <w:rPr>
-          <w:rFonts w:ascii="Arial" w:eastAsia="Times New Roman" w:hAnsi="Arial" w:cs="Arial"/>
-          <w:b/>
-          <w:bCs/>
-          <w:color w:val="00B0F0"/>
-          <w:sz w:val="40"/>
-          <w:szCs w:val="40"/>
-          <w:lang w:eastAsia="es-PE"/>
         </w:rPr>
         <w:t> </w:t>
       </w:r>
     </w:p>
     <w:p>
       <w:pPr>
-        <w:spacing w:before="300" w:after="0" w:line="276" w:lineRule="auto"/>
+        <w:spacing w:before="300" w:after="0" w:line="240" w:lineRule="auto"/>
+        <w:ind w:left="700"/>
+        <w:jc w:val="both"/>
         <w:rPr>
           <w:rFonts w:ascii="Times New Roman" w:eastAsia="Times New Roman" w:hAnsi="Times New Roman" w:cs="Times New Roman"/>
           <w:sz w:val="24"/>
           <w:szCs w:val="24"/>
-          <w:lang w:eastAsia="es-PE"/>
+          <w:lang w:val="es-MX"/>
         </w:rPr>
       </w:pPr>
       <w:r>
         <w:rPr>
           <w:rFonts w:ascii="Arial" w:eastAsia="Times New Roman" w:hAnsi="Arial" w:cs="Arial"/>
           <w:color w:val="000000"/>
+          <w:sz w:val="24"/>
+          <w:szCs w:val="24"/>
+          <w:lang w:val="es-MX"/>
+        </w:rPr>
+        <w:t>Con el fin de un óptimo desarrollo de los prototipos se utilizó la herramienta Figma de la cual adjuntamos el siguiente enlace: </w:t>
+      </w:r>
+    </w:p>
+    <w:p>
+      <w:pPr>
+        <w:spacing w:before="300" w:after="0" w:line="276" w:lineRule="auto"/>
+        <w:rPr>
+          <w:rFonts w:ascii="Times New Roman" w:eastAsia="Times New Roman" w:hAnsi="Times New Roman" w:cs="Times New Roman"/>
+          <w:b/>
           <w:sz w:val="24"/>
           <w:szCs w:val="24"/>
           <w:lang w:eastAsia="es-PE"/>
         </w:rPr>
-        <w:t xml:space="preserve">Para la elaboración del prototipo, se utilizó la Herramienta </w:t>
-      </w:r>
-      <w:proofErr w:type="spellStart"/>
-      <w:r>
-        <w:rPr>
-          <w:rFonts w:ascii="Arial" w:eastAsia="Times New Roman" w:hAnsi="Arial" w:cs="Arial"/>
+      </w:pPr>
+      <w:r>
+        <w:rPr>
+          <w:rFonts w:ascii="Times New Roman" w:eastAsia="Times New Roman" w:hAnsi="Times New Roman" w:cs="Times New Roman"/>
           <w:color w:val="000000"/>
           <w:sz w:val="24"/>
           <w:szCs w:val="24"/>
           <w:lang w:eastAsia="es-PE"/>
         </w:rPr>
-        <w:t>Figma</w:t>
-      </w:r>
-      <w:proofErr w:type="spellEnd"/>
-      <w:r>
-        <w:rPr>
-          <w:rFonts w:ascii="Arial" w:eastAsia="Times New Roman" w:hAnsi="Arial" w:cs="Arial"/>
+        <w:t> </w:t>
+      </w:r>
+      <w:r>
+        <w:rPr>
+          <w:rFonts w:ascii="Times New Roman" w:eastAsia="Times New Roman" w:hAnsi="Times New Roman" w:cs="Times New Roman"/>
           <w:color w:val="000000"/>
           <w:sz w:val="24"/>
           <w:szCs w:val="24"/>
           <w:lang w:eastAsia="es-PE"/>
         </w:rPr>
-        <w:t>. A continuación, adjuntamos el siguiente enlace: </w:t>
-      </w:r>
-    </w:p>
-    <w:p>
-      <w:pPr>
-        <w:spacing w:before="300" w:after="0" w:line="276" w:lineRule="auto"/>
+        <w:tab/>
+      </w:r>
+      <w:r>
         <w:rPr>
           <w:rFonts w:ascii="Times New Roman" w:eastAsia="Times New Roman" w:hAnsi="Times New Roman" w:cs="Times New Roman"/>
+          <w:b/>
+          <w:bCs/>
+          <w:color w:val="000000"/>
           <w:sz w:val="24"/>
           <w:szCs w:val="24"/>
           <w:lang w:eastAsia="es-PE"/>
         </w:rPr>
-      </w:pPr>
-      <w:r>
-        <w:rPr>
-          <w:rFonts w:ascii="Times New Roman" w:eastAsia="Times New Roman" w:hAnsi="Times New Roman" w:cs="Times New Roman"/>
-          <w:color w:val="000000"/>
-          <w:sz w:val="24"/>
-          <w:szCs w:val="24"/>
-          <w:lang w:eastAsia="es-PE"/>
-        </w:rPr>
-        <w:t> </w:t>
-      </w:r>
-      <w:r>
-        <w:rPr>
-          <w:rFonts w:ascii="Times New Roman" w:eastAsia="Times New Roman" w:hAnsi="Times New Roman" w:cs="Times New Roman"/>
-          <w:color w:val="000000"/>
-          <w:sz w:val="24"/>
-          <w:szCs w:val="24"/>
-          <w:lang w:eastAsia="es-PE"/>
-        </w:rPr>
-        <w:tab/>
-      </w:r>
-      <w:r>
-        <w:rPr>
-          <w:rFonts w:ascii="Times New Roman" w:eastAsia="Times New Roman" w:hAnsi="Times New Roman" w:cs="Times New Roman"/>
-          <w:b/>
-          <w:bCs/>
-          <w:color w:val="000000"/>
-          <w:sz w:val="24"/>
-          <w:szCs w:val="24"/>
-          <w:lang w:eastAsia="es-PE"/>
-        </w:rPr>
         <w:tab/>
         <w:t xml:space="preserve"> </w:t>
       </w:r>
-      <w:proofErr w:type="spellStart"/>
       <w:r>
         <w:rPr>
           <w:rFonts w:ascii="Times New Roman" w:eastAsia="Times New Roman" w:hAnsi="Times New Roman" w:cs="Times New Roman"/>
@@ -3743,22 +4484,7 @@
           <w:szCs w:val="24"/>
           <w:lang w:eastAsia="es-PE"/>
         </w:rPr>
-        <w:t>Click</w:t>
-      </w:r>
-      <w:proofErr w:type="spellEnd"/>
-      <w:r>
-        <w:rPr>
-          <w:rFonts w:ascii="Times New Roman" w:eastAsia="Times New Roman" w:hAnsi="Times New Roman" w:cs="Times New Roman"/>
-          <w:b/>
-          <w:bCs/>
-          <w:i/>
-          <w:iCs/>
-          <w:color w:val="000000"/>
-          <w:sz w:val="24"/>
-          <w:szCs w:val="24"/>
-          <w:lang w:eastAsia="es-PE"/>
-        </w:rPr>
-        <w:t xml:space="preserve"> aquí: </w:t>
+        <w:t xml:space="preserve">Click aquí: </w:t>
       </w:r>
       <w:r>
         <w:rPr>
@@ -3779,52 +4505,13 @@
             <w:rFonts w:ascii="Times New Roman" w:eastAsia="Times New Roman" w:hAnsi="Times New Roman" w:cs="Times New Roman"/>
             <w:b/>
             <w:bCs/>
+            <w:color w:val="auto"/>
             <w:sz w:val="24"/>
             <w:szCs w:val="24"/>
             <w:lang w:eastAsia="es-PE"/>
           </w:rPr>
-          <w:t xml:space="preserve">Interfaz de usuario - </w:t>
+          <w:t>Interfaz de usuario - Follow Class</w:t>
         </w:r>
-        <w:proofErr w:type="spellStart"/>
-        <w:r>
-          <w:rPr>
-            <w:rStyle w:val="Hipervnculo"/>
-            <w:rFonts w:ascii="Times New Roman" w:eastAsia="Times New Roman" w:hAnsi="Times New Roman" w:cs="Times New Roman"/>
-            <w:b/>
-            <w:bCs/>
-            <w:sz w:val="24"/>
-            <w:szCs w:val="24"/>
-            <w:lang w:eastAsia="es-PE"/>
-          </w:rPr>
-          <w:t>Follow</w:t>
-        </w:r>
-        <w:proofErr w:type="spellEnd"/>
-        <w:r>
-          <w:rPr>
-            <w:rStyle w:val="Hipervnculo"/>
-            <w:rFonts w:ascii="Times New Roman" w:eastAsia="Times New Roman" w:hAnsi="Times New Roman" w:cs="Times New Roman"/>
-            <w:b/>
-            <w:bCs/>
-            <w:sz w:val="24"/>
-            <w:szCs w:val="24"/>
-            <w:lang w:eastAsia="es-PE"/>
-          </w:rPr>
-          <w:t xml:space="preserve"> </w:t>
-        </w:r>
-        <w:proofErr w:type="spellStart"/>
-        <w:r>
-          <w:rPr>
-            <w:rStyle w:val="Hipervnculo"/>
-            <w:rFonts w:ascii="Times New Roman" w:eastAsia="Times New Roman" w:hAnsi="Times New Roman" w:cs="Times New Roman"/>
-            <w:b/>
-            <w:bCs/>
-            <w:sz w:val="24"/>
-            <w:szCs w:val="24"/>
-            <w:lang w:eastAsia="es-PE"/>
-          </w:rPr>
-          <w:t>Class</w:t>
-        </w:r>
-        <w:proofErr w:type="spellEnd"/>
       </w:hyperlink>
     </w:p>
     <w:p>
@@ -3840,7 +4527,12 @@
     </w:p>
     <w:p>
       <w:pPr>
-        <w:spacing w:after="0" w:line="240" w:lineRule="auto"/>
+        <w:pStyle w:val="Ttulo2"/>
+        <w:spacing w:before="240" w:after="120"/>
+        <w:jc w:val="both"/>
+      </w:pPr>
+      <w:bookmarkStart w:id="3" w:name="_Toc105096356"/>
+      <w:r>
         <w:rPr>
           <w:rFonts w:ascii="Arial" w:eastAsia="Times New Roman" w:hAnsi="Arial" w:cs="Arial"/>
           <w:b/>
@@ -3850,194 +4542,150 @@
           <w:szCs w:val="28"/>
           <w:lang w:val="es-MX"/>
         </w:rPr>
-      </w:pPr>
-      <w:r>
-        <w:rPr>
-          <w:rFonts w:ascii="Arial" w:eastAsia="Times New Roman" w:hAnsi="Arial" w:cs="Arial"/>
+        <w:t>2</w:t>
+      </w:r>
+      <w:r>
+        <w:rPr>
+          <w:rFonts w:ascii="Arial" w:hAnsi="Arial" w:cs="Arial"/>
           <w:b/>
           <w:bCs/>
-          <w:color w:val="0779E4"/>
+          <w:color w:val="000000"/>
+          <w:sz w:val="32"/>
+          <w:szCs w:val="32"/>
+        </w:rPr>
+        <w:t>2.1. INTERFAZ: VIEW_01</w:t>
+      </w:r>
+      <w:bookmarkEnd w:id="3"/>
+      <w:r>
+        <w:rPr>
+          <w:rFonts w:ascii="Arial" w:hAnsi="Arial" w:cs="Arial"/>
+          <w:b/>
+          <w:bCs/>
+          <w:color w:val="000000"/>
+          <w:sz w:val="32"/>
+          <w:szCs w:val="32"/>
+        </w:rPr>
+        <w:t> </w:t>
+      </w:r>
+    </w:p>
+    <w:p>
+      <w:pPr>
+        <w:pStyle w:val="Ttulo3"/>
+        <w:spacing w:before="320" w:after="80"/>
+        <w:jc w:val="both"/>
+      </w:pPr>
+      <w:bookmarkStart w:id="4" w:name="_Toc105096357"/>
+      <w:r>
+        <w:rPr>
+          <w:rFonts w:ascii="Arial" w:hAnsi="Arial" w:cs="Arial"/>
+          <w:b/>
+          <w:bCs/>
+          <w:color w:val="000000"/>
           <w:sz w:val="28"/>
           <w:szCs w:val="28"/>
-          <w:lang w:val="es-MX"/>
-        </w:rPr>
-        <w:t>2.1. INTERFAZ: VIEW_01</w:t>
-      </w:r>
-    </w:p>
-    <w:p>
-      <w:pPr>
-        <w:spacing w:after="0" w:line="240" w:lineRule="auto"/>
-        <w:ind w:firstLine="708"/>
-        <w:rPr>
-          <w:rFonts w:ascii="Times New Roman" w:eastAsia="Times New Roman" w:hAnsi="Times New Roman" w:cs="Times New Roman"/>
-          <w:sz w:val="24"/>
-          <w:szCs w:val="24"/>
-          <w:lang w:val="es-MX"/>
-        </w:rPr>
-      </w:pPr>
-      <w:r>
-        <w:t xml:space="preserve"> </w:t>
-      </w:r>
-    </w:p>
-    <w:p>
-      <w:pPr>
-        <w:spacing w:before="280" w:after="0" w:line="240" w:lineRule="auto"/>
-        <w:rPr>
-          <w:rFonts w:ascii="Times New Roman" w:eastAsia="Times New Roman" w:hAnsi="Times New Roman" w:cs="Times New Roman"/>
-          <w:sz w:val="24"/>
-          <w:szCs w:val="24"/>
-          <w:lang w:eastAsia="es-PE"/>
-        </w:rPr>
-      </w:pPr>
-      <w:r>
-        <w:rPr>
-          <w:rFonts w:ascii="Arial" w:eastAsia="Times New Roman" w:hAnsi="Arial" w:cs="Arial"/>
+        </w:rPr>
+        <w:t>2.1.1.</w:t>
+      </w:r>
+      <w:r>
+        <w:rPr>
+          <w:rStyle w:val="apple-tab-span"/>
+          <w:rFonts w:ascii="Arial" w:hAnsi="Arial" w:cs="Arial"/>
           <w:b/>
           <w:bCs/>
-          <w:color w:val="434343"/>
-          <w:sz w:val="24"/>
-          <w:szCs w:val="24"/>
-          <w:lang w:eastAsia="es-PE"/>
-        </w:rPr>
-        <w:t xml:space="preserve">2.1.1. Vista </w:t>
-      </w:r>
-      <w:proofErr w:type="spellStart"/>
-      <w:r>
-        <w:rPr>
-          <w:rFonts w:ascii="Arial" w:eastAsia="Times New Roman" w:hAnsi="Arial" w:cs="Arial"/>
+          <w:color w:val="000000"/>
+          <w:sz w:val="28"/>
+          <w:szCs w:val="28"/>
+        </w:rPr>
+        <w:tab/>
+      </w:r>
+      <w:r>
+        <w:rPr>
+          <w:rStyle w:val="apple-tab-span"/>
+          <w:rFonts w:ascii="Arial" w:hAnsi="Arial" w:cs="Arial"/>
           <w:b/>
           <w:bCs/>
-          <w:color w:val="434343"/>
-          <w:sz w:val="24"/>
-          <w:szCs w:val="24"/>
-          <w:lang w:eastAsia="es-PE"/>
-        </w:rPr>
-        <w:t>N°</w:t>
-      </w:r>
-      <w:proofErr w:type="spellEnd"/>
-      <w:r>
-        <w:rPr>
-          <w:rFonts w:ascii="Arial" w:eastAsia="Times New Roman" w:hAnsi="Arial" w:cs="Arial"/>
+          <w:color w:val="000000"/>
+          <w:sz w:val="28"/>
+          <w:szCs w:val="28"/>
+        </w:rPr>
+        <w:tab/>
+      </w:r>
+      <w:r>
+        <w:rPr>
+          <w:rFonts w:ascii="Arial" w:hAnsi="Arial" w:cs="Arial"/>
           <w:b/>
           <w:bCs/>
-          <w:color w:val="434343"/>
-          <w:sz w:val="24"/>
-          <w:szCs w:val="24"/>
-          <w:lang w:eastAsia="es-PE"/>
-        </w:rPr>
-        <w:t xml:space="preserve"> 01.1: Vista de </w:t>
-      </w:r>
-      <w:proofErr w:type="spellStart"/>
-      <w:r>
-        <w:rPr>
-          <w:rFonts w:ascii="Arial" w:eastAsia="Times New Roman" w:hAnsi="Arial" w:cs="Arial"/>
-          <w:b/>
-          <w:bCs/>
-          <w:color w:val="434343"/>
-          <w:sz w:val="24"/>
-          <w:szCs w:val="24"/>
-          <w:lang w:eastAsia="es-PE"/>
-        </w:rPr>
-        <w:t>Login</w:t>
-      </w:r>
-      <w:proofErr w:type="spellEnd"/>
-      <w:r>
-        <w:rPr>
-          <w:rFonts w:ascii="Arial" w:eastAsia="Times New Roman" w:hAnsi="Arial" w:cs="Arial"/>
-          <w:b/>
-          <w:bCs/>
-          <w:color w:val="434343"/>
-          <w:sz w:val="24"/>
-          <w:szCs w:val="24"/>
-          <w:lang w:eastAsia="es-PE"/>
-        </w:rPr>
-        <w:t xml:space="preserve"> de Usuario</w:t>
-      </w:r>
-    </w:p>
-    <w:p>
-      <w:pPr>
-        <w:spacing w:before="280" w:after="0" w:line="276" w:lineRule="auto"/>
-        <w:rPr>
-          <w:rFonts w:ascii="Arial" w:eastAsia="Times New Roman" w:hAnsi="Arial" w:cs="Arial"/>
-          <w:color w:val="000000"/>
-          <w:sz w:val="24"/>
-          <w:szCs w:val="24"/>
-          <w:lang w:eastAsia="es-PE"/>
-        </w:rPr>
-      </w:pPr>
-      <w:r>
-        <w:rPr>
-          <w:rFonts w:ascii="Arial" w:eastAsia="Times New Roman" w:hAnsi="Arial" w:cs="Arial"/>
-          <w:color w:val="000000"/>
-          <w:sz w:val="24"/>
-          <w:szCs w:val="24"/>
-          <w:lang w:eastAsia="es-PE"/>
-        </w:rPr>
-        <w:lastRenderedPageBreak/>
-        <w:t xml:space="preserve">La presente interfaz cumple con el </w:t>
-      </w:r>
-      <w:r>
-        <w:rPr>
-          <w:rFonts w:ascii="Arial" w:eastAsia="Times New Roman" w:hAnsi="Arial" w:cs="Arial"/>
-          <w:color w:val="000000"/>
-          <w:sz w:val="24"/>
-          <w:szCs w:val="24"/>
-          <w:lang w:eastAsia="es-PE"/>
-        </w:rPr>
-        <w:t xml:space="preserve">RF_002 </w:t>
-      </w:r>
-      <w:r>
-        <w:rPr>
-          <w:rFonts w:ascii="Arial" w:eastAsia="Times New Roman" w:hAnsi="Arial" w:cs="Arial"/>
-          <w:color w:val="000000"/>
-          <w:sz w:val="24"/>
-          <w:szCs w:val="24"/>
-          <w:lang w:eastAsia="es-PE"/>
-        </w:rPr>
-        <w:t>previamente</w:t>
-      </w:r>
-      <w:r>
-        <w:rPr>
-          <w:rFonts w:ascii="Arial" w:eastAsia="Times New Roman" w:hAnsi="Arial" w:cs="Arial"/>
-          <w:color w:val="000000"/>
-          <w:sz w:val="24"/>
-          <w:szCs w:val="24"/>
-          <w:lang w:eastAsia="es-PE"/>
-        </w:rPr>
-        <w:t xml:space="preserve"> planteado. Los usuarios podrán acceder a nuestra aplicación a través de su correo y una contraseña previamente registradas. La principal tarea de esta vista es el acceso al sistema mediante la validación en un formulario a través del ingreso de un correo y una contraseña correspondiente. Además, se presenta la opción de registrarse en caso el usuario no haya realizado. </w:t>
-      </w:r>
-    </w:p>
-    <w:p>
-      <w:pPr>
-        <w:spacing w:before="280" w:after="0" w:line="240" w:lineRule="auto"/>
-        <w:ind w:firstLine="700"/>
+          <w:color w:val="000000"/>
+          <w:sz w:val="28"/>
+          <w:szCs w:val="28"/>
+        </w:rPr>
+        <w:t>Vista N° 01: Vista de Registro de Usuario</w:t>
+      </w:r>
+      <w:bookmarkEnd w:id="4"/>
+    </w:p>
+    <w:p>
+      <w:pPr>
+        <w:pStyle w:val="NormalWeb"/>
+        <w:spacing w:before="280" w:beforeAutospacing="0" w:after="0" w:afterAutospacing="0"/>
+        <w:ind w:left="1420" w:firstLine="20"/>
         <w:jc w:val="both"/>
-        <w:rPr>
-          <w:rFonts w:ascii="Arial" w:eastAsia="Times New Roman" w:hAnsi="Arial" w:cs="Arial"/>
-          <w:color w:val="000000"/>
-          <w:sz w:val="24"/>
-          <w:szCs w:val="24"/>
-          <w:lang w:eastAsia="es-PE"/>
-        </w:rPr>
-      </w:pPr>
+      </w:pPr>
+      <w:r>
+        <w:rPr>
+          <w:rFonts w:ascii="Arial" w:hAnsi="Arial" w:cs="Arial"/>
+          <w:color w:val="000000"/>
+        </w:rPr>
+        <w:t>Para que el usuario pueda hacer uso del planificador de comidas, es necesario contar con una cuenta en nuestra plataforma, es por ello, que se requiere de un registro previamente.</w:t>
+      </w:r>
+    </w:p>
+    <w:p>
+      <w:pPr>
+        <w:pStyle w:val="NormalWeb"/>
+        <w:spacing w:before="280" w:beforeAutospacing="0" w:after="0" w:afterAutospacing="0"/>
+        <w:ind w:left="1420" w:firstLine="20"/>
+        <w:jc w:val="both"/>
+      </w:pPr>
+      <w:r>
+        <w:rPr>
+          <w:rFonts w:ascii="Arial" w:hAnsi="Arial" w:cs="Arial"/>
+          <w:color w:val="000000"/>
+        </w:rPr>
+        <w:t>En esta vista se muestra un breve formulario, donde el usuario hace el llenado de los campos solicitados, la cual consta de un botón para el registro, así como íconos representativos. Este Requerimiento Funcional desarrollado es el RF_001.</w:t>
+      </w:r>
+    </w:p>
+    <w:p>
+      <w:pPr>
+        <w:pStyle w:val="NormalWeb"/>
+        <w:spacing w:before="280" w:beforeAutospacing="0" w:after="0" w:afterAutospacing="0"/>
+        <w:ind w:left="1420" w:firstLine="20"/>
+        <w:jc w:val="both"/>
+      </w:pPr>
+      <w:r>
+        <w:rPr>
+          <w:rFonts w:ascii="Arial" w:hAnsi="Arial" w:cs="Arial"/>
+          <w:color w:val="000000"/>
+        </w:rPr>
+        <w:t>IMAGEN 1: VISTA N° 01 - VISTA DE REGISTRO DE USUARIO</w:t>
+      </w:r>
+    </w:p>
+    <w:p>
+      <w:pPr>
+        <w:spacing w:after="240"/>
+      </w:pPr>
+      <w:r>
+        <w:br/>
+      </w:r>
       <w:r>
         <w:rPr>
           <w:noProof/>
+          <w:bdr w:val="none" w:sz="0" w:space="0" w:color="auto" w:frame="1"/>
           <w:lang w:val="en-US"/>
         </w:rPr>
         <w:drawing>
-          <wp:anchor distT="0" distB="0" distL="114300" distR="114300" simplePos="0" relativeHeight="251658240" behindDoc="0" locked="0" layoutInCell="1" allowOverlap="1" wp14:anchorId="1B1CC3EC" wp14:editId="766FEAD8">
-            <wp:simplePos x="0" y="0"/>
-            <wp:positionH relativeFrom="margin">
-              <wp:align>center</wp:align>
-            </wp:positionH>
-            <wp:positionV relativeFrom="paragraph">
-              <wp:posOffset>250825</wp:posOffset>
-            </wp:positionV>
-            <wp:extent cx="4686300" cy="3023870"/>
-            <wp:effectExtent l="0" t="0" r="0" b="5080"/>
-            <wp:wrapTopAndBottom/>
-            <wp:docPr id="1" name="Imagen 1"/>
+          <wp:inline distT="0" distB="0" distL="0" distR="0" wp14:anchorId="157FF935" wp14:editId="2B5CA279">
+            <wp:extent cx="5086350" cy="3067050"/>
+            <wp:effectExtent l="0" t="0" r="0" b="0"/>
+            <wp:docPr id="5" name="Imagen 5" descr="https://lh6.googleusercontent.com/zfBUkRfDo4_xHhjmOvBgbs9bm4EzfwgU8kVfS6cyQUnDw4Gg3ehWgcmSALxSmhHH343N5Rev0yeWeu8aGie_HjqSrryCx-28BLNUFbQBDfJnDfAdZ23-hlYoRJr5RgPuWAL6zB5Rzlkc8iooQA"/>
             <wp:cNvGraphicFramePr>
               <a:graphicFrameLocks xmlns:a="http://schemas.openxmlformats.org/drawingml/2006/main" noChangeAspect="1"/>
             </wp:cNvGraphicFramePr>
@@ -4045,8 +4693,10 @@
               <a:graphicData uri="http://schemas.openxmlformats.org/drawingml/2006/picture">
                 <pic:pic xmlns:pic="http://schemas.openxmlformats.org/drawingml/2006/picture">
                   <pic:nvPicPr>
-                    <pic:cNvPr id="1" name=""/>
-                    <pic:cNvPicPr/>
+                    <pic:cNvPr id="0" name="Picture 1" descr="https://lh6.googleusercontent.com/zfBUkRfDo4_xHhjmOvBgbs9bm4EzfwgU8kVfS6cyQUnDw4Gg3ehWgcmSALxSmhHH343N5Rev0yeWeu8aGie_HjqSrryCx-28BLNUFbQBDfJnDfAdZ23-hlYoRJr5RgPuWAL6zB5Rzlkc8iooQA"/>
+                    <pic:cNvPicPr>
+                      <a:picLocks noChangeAspect="1" noChangeArrowheads="1"/>
+                    </pic:cNvPicPr>
                   </pic:nvPicPr>
                   <pic:blipFill>
                     <a:blip r:embed="rId9">
@@ -4056,276 +4706,199 @@
                         </a:ext>
                       </a:extLst>
                     </a:blip>
+                    <a:srcRect/>
                     <a:stretch>
                       <a:fillRect/>
                     </a:stretch>
                   </pic:blipFill>
-                  <pic:spPr>
+                  <pic:spPr bwMode="auto">
                     <a:xfrm>
                       <a:off x="0" y="0"/>
-                      <a:ext cx="4686300" cy="3023870"/>
+                      <a:ext cx="5086350" cy="3067050"/>
                     </a:xfrm>
                     <a:prstGeom prst="rect">
                       <a:avLst/>
                     </a:prstGeom>
+                    <a:noFill/>
+                    <a:ln>
+                      <a:noFill/>
+                    </a:ln>
                   </pic:spPr>
                 </pic:pic>
               </a:graphicData>
             </a:graphic>
-            <wp14:sizeRelH relativeFrom="page">
-              <wp14:pctWidth>0</wp14:pctWidth>
-            </wp14:sizeRelH>
-            <wp14:sizeRelV relativeFrom="page">
-              <wp14:pctHeight>0</wp14:pctHeight>
-            </wp14:sizeRelV>
-          </wp:anchor>
+          </wp:inline>
         </w:drawing>
       </w:r>
       <w:r>
-        <w:rPr>
-          <w:rFonts w:ascii="Arial" w:eastAsia="Times New Roman" w:hAnsi="Arial" w:cs="Arial"/>
+        <w:br/>
+      </w:r>
+      <w:r>
+        <w:br/>
+      </w:r>
+      <w:r>
+        <w:br/>
+      </w:r>
+      <w:r>
+        <w:br/>
+      </w:r>
+    </w:p>
+    <w:p>
+      <w:pPr>
+        <w:pStyle w:val="Ttulo2"/>
+        <w:spacing w:before="240" w:after="120"/>
+        <w:jc w:val="both"/>
+      </w:pPr>
+      <w:bookmarkStart w:id="5" w:name="_Toc105096358"/>
+      <w:r>
+        <w:rPr>
+          <w:rFonts w:ascii="Arial" w:hAnsi="Arial" w:cs="Arial"/>
           <w:b/>
           <w:bCs/>
-          <w:color w:val="0779E4"/>
+          <w:color w:val="000000"/>
+          <w:sz w:val="32"/>
+          <w:szCs w:val="32"/>
+        </w:rPr>
+        <w:t>2.2. INTERFAZ: VIEW_02</w:t>
+      </w:r>
+      <w:bookmarkEnd w:id="5"/>
+    </w:p>
+    <w:p>
+      <w:pPr>
+        <w:pStyle w:val="Ttulo3"/>
+        <w:spacing w:before="320" w:after="80"/>
+        <w:jc w:val="both"/>
+      </w:pPr>
+      <w:bookmarkStart w:id="6" w:name="_Toc105096359"/>
+      <w:r>
+        <w:rPr>
+          <w:rFonts w:ascii="Arial" w:hAnsi="Arial" w:cs="Arial"/>
+          <w:b/>
+          <w:bCs/>
+          <w:color w:val="000000"/>
           <w:sz w:val="28"/>
           <w:szCs w:val="28"/>
-          <w:lang w:val="es-MX"/>
-        </w:rPr>
-        <w:t xml:space="preserve">IMAGEN </w:t>
-      </w:r>
-      <w:r>
-        <w:rPr>
-          <w:rFonts w:ascii="Arial" w:eastAsia="Times New Roman" w:hAnsi="Arial" w:cs="Arial"/>
+        </w:rPr>
+        <w:t>2.2.1.</w:t>
+      </w:r>
+      <w:r>
+        <w:rPr>
+          <w:rStyle w:val="apple-tab-span"/>
+          <w:rFonts w:ascii="Arial" w:hAnsi="Arial" w:cs="Arial"/>
           <w:b/>
           <w:bCs/>
-          <w:color w:val="0779E4"/>
+          <w:color w:val="000000"/>
           <w:sz w:val="28"/>
           <w:szCs w:val="28"/>
-          <w:lang w:val="es-MX"/>
-        </w:rPr>
-        <w:t xml:space="preserve">1: VISTA </w:t>
-      </w:r>
-      <w:proofErr w:type="spellStart"/>
-      <w:r>
-        <w:rPr>
-          <w:rFonts w:ascii="Arial" w:eastAsia="Times New Roman" w:hAnsi="Arial" w:cs="Arial"/>
+        </w:rPr>
+        <w:tab/>
+      </w:r>
+      <w:r>
+        <w:rPr>
+          <w:rStyle w:val="apple-tab-span"/>
+          <w:rFonts w:ascii="Arial" w:hAnsi="Arial" w:cs="Arial"/>
           <w:b/>
           <w:bCs/>
-          <w:color w:val="0779E4"/>
+          <w:color w:val="000000"/>
           <w:sz w:val="28"/>
           <w:szCs w:val="28"/>
-          <w:lang w:val="es-MX"/>
-        </w:rPr>
-        <w:t>N°</w:t>
-      </w:r>
-      <w:proofErr w:type="spellEnd"/>
-      <w:r>
-        <w:rPr>
-          <w:rFonts w:ascii="Arial" w:eastAsia="Times New Roman" w:hAnsi="Arial" w:cs="Arial"/>
+        </w:rPr>
+        <w:tab/>
+      </w:r>
+      <w:r>
+        <w:rPr>
+          <w:rFonts w:ascii="Arial" w:hAnsi="Arial" w:cs="Arial"/>
           <w:b/>
           <w:bCs/>
-          <w:color w:val="0779E4"/>
+          <w:color w:val="000000"/>
           <w:sz w:val="28"/>
           <w:szCs w:val="28"/>
-          <w:lang w:val="es-MX"/>
-        </w:rPr>
-        <w:t xml:space="preserve"> 01</w:t>
-      </w:r>
-      <w:r>
-        <w:rPr>
-          <w:rFonts w:ascii="Arial" w:eastAsia="Times New Roman" w:hAnsi="Arial" w:cs="Arial"/>
+        </w:rPr>
+        <w:t>Vista N° 02: Vista de Login de Usuario</w:t>
+      </w:r>
+      <w:bookmarkEnd w:id="6"/>
+    </w:p>
+    <w:p>
+      <w:pPr>
+        <w:pStyle w:val="NormalWeb"/>
+        <w:spacing w:before="280" w:beforeAutospacing="0" w:after="0" w:afterAutospacing="0"/>
+        <w:ind w:left="1417"/>
+        <w:jc w:val="both"/>
+      </w:pPr>
+      <w:r>
+        <w:rPr>
+          <w:rFonts w:ascii="Arial" w:hAnsi="Arial" w:cs="Arial"/>
+          <w:color w:val="000000"/>
+        </w:rPr>
+        <w:t xml:space="preserve">La presente interfaz cumple con el requisito funcional N° 2 previamente planteado. Los usuarios podrán acceder a nuestra aplicación a través de su correo y una contraseña previamente registradas. La principal tarea de esta vista es el acceso al sistema mediante la validación en un formulario a través del ingreso de un </w:t>
+      </w:r>
+      <w:r>
+        <w:rPr>
+          <w:rFonts w:ascii="Arial" w:hAnsi="Arial" w:cs="Arial"/>
+          <w:color w:val="000000"/>
+        </w:rPr>
+        <w:lastRenderedPageBreak/>
+        <w:t>correo y una contraseña correspondiente. Además, se presenta la opción de registrarse en caso el usuario no haya realizado.</w:t>
+      </w:r>
+    </w:p>
+    <w:p>
+      <w:pPr>
+        <w:pStyle w:val="Ttulo3"/>
+        <w:spacing w:before="320" w:after="80"/>
+        <w:jc w:val="both"/>
+      </w:pPr>
+      <w:bookmarkStart w:id="7" w:name="_Toc105096360"/>
+      <w:r>
+        <w:rPr>
+          <w:rFonts w:ascii="Arial" w:hAnsi="Arial" w:cs="Arial"/>
           <w:b/>
           <w:bCs/>
-          <w:color w:val="0779E4"/>
+          <w:color w:val="000000"/>
           <w:sz w:val="28"/>
           <w:szCs w:val="28"/>
-          <w:lang w:val="es-MX"/>
-        </w:rPr>
-        <w:t xml:space="preserve"> - VISTA DE LOGIN DE USUARIO</w:t>
-      </w:r>
-    </w:p>
-    <w:p>
-      <w:pPr>
-        <w:spacing w:before="280" w:after="0" w:line="240" w:lineRule="auto"/>
-        <w:ind w:left="1418"/>
-        <w:jc w:val="both"/>
-        <w:rPr>
-          <w:rFonts w:ascii="Times New Roman" w:eastAsia="Times New Roman" w:hAnsi="Times New Roman" w:cs="Times New Roman"/>
-          <w:sz w:val="24"/>
-          <w:szCs w:val="24"/>
-          <w:lang w:eastAsia="es-PE"/>
-        </w:rPr>
-      </w:pPr>
-    </w:p>
-    <w:p>
-      <w:pPr>
-        <w:spacing w:before="280" w:after="0" w:line="240" w:lineRule="auto"/>
-        <w:rPr>
-          <w:rFonts w:ascii="Arial" w:eastAsia="Times New Roman" w:hAnsi="Arial" w:cs="Arial"/>
+        </w:rPr>
+        <w:t>2.2.2.</w:t>
+      </w:r>
+      <w:r>
+        <w:rPr>
+          <w:rStyle w:val="apple-tab-span"/>
+          <w:rFonts w:ascii="Arial" w:hAnsi="Arial" w:cs="Arial"/>
           <w:b/>
           <w:bCs/>
-          <w:color w:val="434343"/>
-          <w:sz w:val="24"/>
-          <w:szCs w:val="24"/>
-          <w:lang w:eastAsia="es-PE"/>
-        </w:rPr>
-      </w:pPr>
-      <w:r>
-        <w:rPr>
-          <w:rFonts w:ascii="Arial" w:eastAsia="Times New Roman" w:hAnsi="Arial" w:cs="Arial"/>
+          <w:color w:val="000000"/>
+          <w:sz w:val="28"/>
+          <w:szCs w:val="28"/>
+        </w:rPr>
+        <w:tab/>
+      </w:r>
+      <w:r>
+        <w:rPr>
+          <w:rFonts w:ascii="Arial" w:hAnsi="Arial" w:cs="Arial"/>
           <w:b/>
           <w:bCs/>
-          <w:color w:val="434343"/>
-          <w:sz w:val="24"/>
-          <w:szCs w:val="24"/>
-          <w:lang w:eastAsia="es-PE"/>
-        </w:rPr>
-        <w:t xml:space="preserve">2.1.2. Vista </w:t>
-      </w:r>
-      <w:proofErr w:type="spellStart"/>
-      <w:r>
-        <w:rPr>
-          <w:rFonts w:ascii="Arial" w:eastAsia="Times New Roman" w:hAnsi="Arial" w:cs="Arial"/>
-          <w:b/>
-          <w:bCs/>
-          <w:color w:val="434343"/>
-          <w:sz w:val="24"/>
-          <w:szCs w:val="24"/>
-          <w:lang w:eastAsia="es-PE"/>
-        </w:rPr>
-        <w:t>N°</w:t>
-      </w:r>
-      <w:proofErr w:type="spellEnd"/>
-      <w:r>
-        <w:rPr>
-          <w:rFonts w:ascii="Arial" w:eastAsia="Times New Roman" w:hAnsi="Arial" w:cs="Arial"/>
-          <w:b/>
-          <w:bCs/>
-          <w:color w:val="434343"/>
-          <w:sz w:val="24"/>
-          <w:szCs w:val="24"/>
-          <w:lang w:eastAsia="es-PE"/>
-        </w:rPr>
-        <w:t xml:space="preserve"> 01.2: Vista de Registro de Usuario</w:t>
-      </w:r>
-    </w:p>
-    <w:p>
-      <w:pPr>
-        <w:spacing w:before="280" w:after="0" w:line="276" w:lineRule="auto"/>
-        <w:jc w:val="both"/>
-        <w:rPr>
-          <w:rFonts w:ascii="Arial" w:eastAsia="Times New Roman" w:hAnsi="Arial" w:cs="Arial"/>
-          <w:bCs/>
-          <w:color w:val="434343"/>
-          <w:sz w:val="24"/>
-          <w:szCs w:val="24"/>
-          <w:lang w:eastAsia="es-PE"/>
-        </w:rPr>
-      </w:pPr>
-      <w:r>
-        <w:rPr>
-          <w:rFonts w:ascii="Arial" w:eastAsia="Times New Roman" w:hAnsi="Arial" w:cs="Arial"/>
-          <w:bCs/>
-          <w:color w:val="434343"/>
-          <w:sz w:val="24"/>
-          <w:szCs w:val="24"/>
-          <w:lang w:eastAsia="es-PE"/>
-        </w:rPr>
-        <w:t>Para que el usuario pue</w:t>
-      </w:r>
-      <w:r>
-        <w:rPr>
-          <w:rFonts w:ascii="Arial" w:eastAsia="Times New Roman" w:hAnsi="Arial" w:cs="Arial"/>
-          <w:bCs/>
-          <w:color w:val="434343"/>
-          <w:sz w:val="24"/>
-          <w:szCs w:val="24"/>
-          <w:lang w:eastAsia="es-PE"/>
-        </w:rPr>
-        <w:t>da hacer uso del sistema de planificación de estudios universitarios</w:t>
-      </w:r>
-      <w:r>
-        <w:rPr>
-          <w:rFonts w:ascii="Arial" w:eastAsia="Times New Roman" w:hAnsi="Arial" w:cs="Arial"/>
-          <w:bCs/>
-          <w:color w:val="434343"/>
-          <w:sz w:val="24"/>
-          <w:szCs w:val="24"/>
-          <w:lang w:eastAsia="es-PE"/>
-        </w:rPr>
-        <w:t>, es necesario contar con una cuenta en nuestra plataforma, es por ello, que se requiere de un registro previamente. En esta vista se muestra un breve formulario, donde el usuario hace el llenado de los campos solicitados, la cual consta de un botón para el registro, así como íconos representativos. Este Requerimiento Fun</w:t>
-      </w:r>
-      <w:r>
-        <w:rPr>
-          <w:rFonts w:ascii="Arial" w:eastAsia="Times New Roman" w:hAnsi="Arial" w:cs="Arial"/>
-          <w:bCs/>
-          <w:color w:val="434343"/>
-          <w:sz w:val="24"/>
-          <w:szCs w:val="24"/>
-          <w:lang w:eastAsia="es-PE"/>
-        </w:rPr>
-        <w:t>cional desarrollado es el RF_001</w:t>
-      </w:r>
-      <w:r>
-        <w:rPr>
-          <w:rFonts w:ascii="Arial" w:eastAsia="Times New Roman" w:hAnsi="Arial" w:cs="Arial"/>
-          <w:bCs/>
-          <w:color w:val="434343"/>
-          <w:sz w:val="24"/>
-          <w:szCs w:val="24"/>
-          <w:lang w:eastAsia="es-PE"/>
-        </w:rPr>
-        <w:t>.</w:t>
-      </w:r>
-    </w:p>
-    <w:p>
-      <w:pPr>
-        <w:spacing w:before="280" w:after="0" w:line="240" w:lineRule="auto"/>
-        <w:jc w:val="both"/>
-        <w:rPr>
-          <w:rFonts w:ascii="Arial" w:eastAsia="Times New Roman" w:hAnsi="Arial" w:cs="Arial"/>
-          <w:bCs/>
-          <w:color w:val="434343"/>
-          <w:sz w:val="24"/>
-          <w:szCs w:val="24"/>
-          <w:lang w:eastAsia="es-PE"/>
-        </w:rPr>
-      </w:pPr>
-    </w:p>
-    <w:p>
-      <w:pPr>
-        <w:spacing w:line="276" w:lineRule="auto"/>
-        <w:ind w:firstLine="708"/>
-        <w:jc w:val="both"/>
-        <w:rPr>
-          <w:rFonts w:ascii="Arial" w:eastAsia="Times New Roman" w:hAnsi="Arial" w:cs="Arial"/>
-          <w:b/>
-          <w:bCs/>
-          <w:color w:val="0779E4"/>
+          <w:color w:val="000000"/>
           <w:sz w:val="28"/>
           <w:szCs w:val="28"/>
-          <w:lang w:val="es-MX"/>
-        </w:rPr>
-      </w:pPr>
+        </w:rPr>
+        <w:t>IMAGEN 2: VISTA N° 02 - VISTA DE LOGIN DE USUARIO</w:t>
+      </w:r>
+      <w:bookmarkEnd w:id="7"/>
+    </w:p>
+    <w:p>
+      <w:r>
+        <w:br/>
+      </w:r>
       <w:r>
         <w:rPr>
           <w:noProof/>
+          <w:bdr w:val="none" w:sz="0" w:space="0" w:color="auto" w:frame="1"/>
           <w:lang w:val="en-US"/>
         </w:rPr>
-        <w:lastRenderedPageBreak/>
         <w:drawing>
-          <wp:anchor distT="0" distB="0" distL="114300" distR="114300" simplePos="0" relativeHeight="251659264" behindDoc="0" locked="0" layoutInCell="1" allowOverlap="1" wp14:anchorId="53F684A8" wp14:editId="2A49674F">
-            <wp:simplePos x="0" y="0"/>
-            <wp:positionH relativeFrom="column">
-              <wp:posOffset>317500</wp:posOffset>
-            </wp:positionH>
-            <wp:positionV relativeFrom="paragraph">
-              <wp:posOffset>336550</wp:posOffset>
-            </wp:positionV>
-            <wp:extent cx="4958715" cy="2834005"/>
-            <wp:effectExtent l="0" t="0" r="0" b="4445"/>
-            <wp:wrapTopAndBottom/>
-            <wp:docPr id="2" name="Imagen 2"/>
+          <wp:inline distT="0" distB="0" distL="0" distR="0" wp14:anchorId="6988263E" wp14:editId="1445E435">
+            <wp:extent cx="5734050" cy="3571875"/>
+            <wp:effectExtent l="0" t="0" r="0" b="9525"/>
+            <wp:docPr id="4" name="Imagen 4" descr="https://lh3.googleusercontent.com/lpJJv9X8p9p9i93cvTf4N2Wt2LDOQDZMuzpaTyIeCkQ01_dUZ4Ng58zY4Doh93Cu-hHMjymum7_dx6URvxAzlcNfZNgIa58ecydg3TTBPctvxOF1EkxuUi1NlCYEFAPec-qDVZJQvQhWftah6A"/>
             <wp:cNvGraphicFramePr>
               <a:graphicFrameLocks xmlns:a="http://schemas.openxmlformats.org/drawingml/2006/main" noChangeAspect="1"/>
             </wp:cNvGraphicFramePr>
@@ -4333,341 +4906,336 @@
               <a:graphicData uri="http://schemas.openxmlformats.org/drawingml/2006/picture">
                 <pic:pic xmlns:pic="http://schemas.openxmlformats.org/drawingml/2006/picture">
                   <pic:nvPicPr>
-                    <pic:cNvPr id="1" name=""/>
-                    <pic:cNvPicPr/>
+                    <pic:cNvPr id="0" name="Picture 2" descr="https://lh3.googleusercontent.com/lpJJv9X8p9p9i93cvTf4N2Wt2LDOQDZMuzpaTyIeCkQ01_dUZ4Ng58zY4Doh93Cu-hHMjymum7_dx6URvxAzlcNfZNgIa58ecydg3TTBPctvxOF1EkxuUi1NlCYEFAPec-qDVZJQvQhWftah6A"/>
+                    <pic:cNvPicPr>
+                      <a:picLocks noChangeAspect="1" noChangeArrowheads="1"/>
+                    </pic:cNvPicPr>
                   </pic:nvPicPr>
                   <pic:blipFill>
-                    <a:blip r:embed="rId10" cstate="print">
+                    <a:blip r:embed="rId10">
                       <a:extLst>
                         <a:ext uri="{28A0092B-C50C-407E-A947-70E740481C1C}">
                           <a14:useLocalDpi xmlns:a14="http://schemas.microsoft.com/office/drawing/2010/main" val="0"/>
                         </a:ext>
                       </a:extLst>
                     </a:blip>
+                    <a:srcRect/>
                     <a:stretch>
                       <a:fillRect/>
                     </a:stretch>
                   </pic:blipFill>
-                  <pic:spPr>
+                  <pic:spPr bwMode="auto">
                     <a:xfrm>
                       <a:off x="0" y="0"/>
-                      <a:ext cx="4958715" cy="2834005"/>
+                      <a:ext cx="5734050" cy="3571875"/>
                     </a:xfrm>
                     <a:prstGeom prst="rect">
                       <a:avLst/>
                     </a:prstGeom>
+                    <a:noFill/>
+                    <a:ln>
+                      <a:noFill/>
+                    </a:ln>
                   </pic:spPr>
                 </pic:pic>
               </a:graphicData>
             </a:graphic>
-            <wp14:sizeRelH relativeFrom="page">
-              <wp14:pctWidth>0</wp14:pctWidth>
-            </wp14:sizeRelH>
-            <wp14:sizeRelV relativeFrom="page">
-              <wp14:pctHeight>0</wp14:pctHeight>
-            </wp14:sizeRelV>
-          </wp:anchor>
+          </wp:inline>
         </w:drawing>
       </w:r>
-      <w:r>
-        <w:rPr>
-          <w:rFonts w:ascii="Arial" w:eastAsia="Times New Roman" w:hAnsi="Arial" w:cs="Arial"/>
+    </w:p>
+    <w:p>
+      <w:pPr>
+        <w:pStyle w:val="Ttulo2"/>
+        <w:spacing w:before="240" w:after="240"/>
+        <w:jc w:val="both"/>
+      </w:pPr>
+      <w:bookmarkStart w:id="8" w:name="_Toc105096361"/>
+      <w:r>
+        <w:rPr>
+          <w:rFonts w:ascii="Arial" w:hAnsi="Arial" w:cs="Arial"/>
           <w:b/>
           <w:bCs/>
-          <w:color w:val="0779E4"/>
+          <w:color w:val="000000"/>
+          <w:sz w:val="32"/>
+          <w:szCs w:val="32"/>
+        </w:rPr>
+        <w:t>2.3. INTERFAZ: VIEW_03</w:t>
+      </w:r>
+      <w:bookmarkEnd w:id="8"/>
+    </w:p>
+    <w:p>
+      <w:pPr>
+        <w:pStyle w:val="Ttulo3"/>
+        <w:spacing w:before="240" w:after="240"/>
+        <w:jc w:val="both"/>
+      </w:pPr>
+      <w:bookmarkStart w:id="9" w:name="_Toc105096362"/>
+      <w:r>
+        <w:rPr>
+          <w:rFonts w:ascii="Arial" w:hAnsi="Arial" w:cs="Arial"/>
+          <w:b/>
+          <w:bCs/>
+          <w:color w:val="000000"/>
           <w:sz w:val="28"/>
           <w:szCs w:val="28"/>
-          <w:lang w:val="es-MX"/>
-        </w:rPr>
-        <w:t xml:space="preserve">IMAGEN 4: VISTA </w:t>
-      </w:r>
-      <w:proofErr w:type="spellStart"/>
-      <w:r>
-        <w:rPr>
-          <w:rFonts w:ascii="Arial" w:eastAsia="Times New Roman" w:hAnsi="Arial" w:cs="Arial"/>
+        </w:rPr>
+        <w:t>2.3.1.</w:t>
+      </w:r>
+      <w:r>
+        <w:rPr>
+          <w:rStyle w:val="apple-tab-span"/>
+          <w:rFonts w:ascii="Arial" w:hAnsi="Arial" w:cs="Arial"/>
           <w:b/>
           <w:bCs/>
-          <w:color w:val="0779E4"/>
+          <w:color w:val="000000"/>
           <w:sz w:val="28"/>
           <w:szCs w:val="28"/>
-          <w:lang w:val="es-MX"/>
-        </w:rPr>
-        <w:t>N°</w:t>
-      </w:r>
-      <w:proofErr w:type="spellEnd"/>
-      <w:r>
-        <w:rPr>
-          <w:rFonts w:ascii="Arial" w:eastAsia="Times New Roman" w:hAnsi="Arial" w:cs="Arial"/>
+        </w:rPr>
+        <w:tab/>
+      </w:r>
+      <w:r>
+        <w:rPr>
+          <w:rStyle w:val="apple-tab-span"/>
+          <w:rFonts w:ascii="Arial" w:hAnsi="Arial" w:cs="Arial"/>
           <w:b/>
           <w:bCs/>
-          <w:color w:val="0779E4"/>
+          <w:color w:val="000000"/>
           <w:sz w:val="28"/>
           <w:szCs w:val="28"/>
-          <w:lang w:val="es-MX"/>
-        </w:rPr>
-        <w:t xml:space="preserve"> 03 - VISTA DE LOGIN DE USUARIO</w:t>
-      </w:r>
-    </w:p>
-    <w:p>
-      <w:pPr>
-        <w:spacing w:line="276" w:lineRule="auto"/>
-        <w:ind w:firstLine="708"/>
-        <w:jc w:val="both"/>
-        <w:rPr>
-          <w:rFonts w:ascii="Arial" w:eastAsia="Times New Roman" w:hAnsi="Arial" w:cs="Arial"/>
+        </w:rPr>
+        <w:tab/>
+      </w:r>
+      <w:r>
+        <w:rPr>
+          <w:rFonts w:ascii="Arial" w:hAnsi="Arial" w:cs="Arial"/>
           <w:b/>
           <w:bCs/>
-          <w:color w:val="0779E4"/>
+          <w:color w:val="000000"/>
           <w:sz w:val="28"/>
           <w:szCs w:val="28"/>
         </w:rPr>
-      </w:pPr>
-    </w:p>
-    <w:p>
-      <w:pPr>
-        <w:spacing w:line="276" w:lineRule="auto"/>
-        <w:ind w:firstLine="708"/>
+        <w:t>Vista N° 03: Vista de Calendario</w:t>
+      </w:r>
+      <w:bookmarkEnd w:id="9"/>
+    </w:p>
+    <w:p>
+      <w:pPr>
+        <w:pStyle w:val="NormalWeb"/>
+        <w:spacing w:before="240" w:beforeAutospacing="0" w:after="240" w:afterAutospacing="0"/>
+        <w:ind w:left="1417"/>
         <w:jc w:val="both"/>
-        <w:rPr>
-          <w:rFonts w:ascii="Arial" w:eastAsia="Times New Roman" w:hAnsi="Arial" w:cs="Arial"/>
+      </w:pPr>
+      <w:r>
+        <w:rPr>
+          <w:rFonts w:ascii="Arial" w:hAnsi="Arial" w:cs="Arial"/>
+          <w:color w:val="000000"/>
+        </w:rPr>
+        <w:t>La siguiente interfaz cumple con el requisito funcional N° 3 previamente planteado. Los usuarios podrán observar su calendario de actividades en el centro de esta vista como los datos de su cuenta en la parte izquierda. La principal tarea de esta vista es mostrar las diferentes actividades presentes en tu calendario y un perfil de usuario con demás funcionalidades. Además, se presenta la opción de Agregar para colocar dentro del calendario un nuevo evento en caso el usuario lo desee.</w:t>
+      </w:r>
+    </w:p>
+    <w:p>
+      <w:pPr>
+        <w:pStyle w:val="Ttulo3"/>
+        <w:spacing w:before="320" w:after="80"/>
+        <w:jc w:val="both"/>
+      </w:pPr>
+      <w:bookmarkStart w:id="10" w:name="_Toc105096363"/>
+      <w:r>
+        <w:rPr>
+          <w:rFonts w:ascii="Arial" w:hAnsi="Arial" w:cs="Arial"/>
           <w:b/>
           <w:bCs/>
-          <w:color w:val="0779E4"/>
+          <w:color w:val="000000"/>
           <w:sz w:val="28"/>
           <w:szCs w:val="28"/>
-          <w:lang w:val="es-MX"/>
-        </w:rPr>
-      </w:pPr>
-      <w:r>
-        <w:rPr>
-          <w:rFonts w:ascii="Arial" w:eastAsia="Times New Roman" w:hAnsi="Arial" w:cs="Arial"/>
+        </w:rPr>
+        <w:lastRenderedPageBreak/>
+        <w:t>2.3.2.</w:t>
+      </w:r>
+      <w:r>
+        <w:rPr>
+          <w:rStyle w:val="apple-tab-span"/>
+          <w:rFonts w:ascii="Arial" w:hAnsi="Arial" w:cs="Arial"/>
           <w:b/>
           <w:bCs/>
-          <w:color w:val="0779E4"/>
+          <w:color w:val="000000"/>
           <w:sz w:val="28"/>
           <w:szCs w:val="28"/>
-          <w:lang w:val="es-MX"/>
-        </w:rPr>
-        <w:t>2.</w:t>
-      </w:r>
-      <w:r>
-        <w:rPr>
-          <w:rFonts w:ascii="Arial" w:eastAsia="Times New Roman" w:hAnsi="Arial" w:cs="Arial"/>
+        </w:rPr>
+        <w:tab/>
+      </w:r>
+      <w:r>
+        <w:rPr>
+          <w:rStyle w:val="apple-tab-span"/>
+          <w:rFonts w:ascii="Arial" w:hAnsi="Arial" w:cs="Arial"/>
           <w:b/>
           <w:bCs/>
-          <w:color w:val="0779E4"/>
+          <w:color w:val="000000"/>
           <w:sz w:val="28"/>
           <w:szCs w:val="28"/>
-          <w:lang w:val="es-MX"/>
-        </w:rPr>
-        <w:t>2</w:t>
-      </w:r>
-      <w:r>
-        <w:rPr>
-          <w:rFonts w:ascii="Arial" w:eastAsia="Times New Roman" w:hAnsi="Arial" w:cs="Arial"/>
+        </w:rPr>
+        <w:tab/>
+      </w:r>
+      <w:r>
+        <w:rPr>
+          <w:rFonts w:ascii="Arial" w:hAnsi="Arial" w:cs="Arial"/>
           <w:b/>
           <w:bCs/>
-          <w:color w:val="0779E4"/>
+          <w:color w:val="000000"/>
           <w:sz w:val="28"/>
           <w:szCs w:val="28"/>
-          <w:lang w:val="es-MX"/>
-        </w:rPr>
-        <w:t>. INTERFAZ: VIEW_0</w:t>
-      </w:r>
-      <w:r>
-        <w:rPr>
-          <w:rFonts w:ascii="Arial" w:eastAsia="Times New Roman" w:hAnsi="Arial" w:cs="Arial"/>
+        </w:rPr>
+        <w:t>IMAGEN 3: VISTA N° 03 - VISTA DE CALENDARIO</w:t>
+      </w:r>
+      <w:bookmarkEnd w:id="10"/>
+    </w:p>
+    <w:p>
+      <w:pPr>
+        <w:pStyle w:val="NormalWeb"/>
+        <w:spacing w:before="280" w:beforeAutospacing="0" w:after="0" w:afterAutospacing="0"/>
+        <w:ind w:firstLine="720"/>
+        <w:jc w:val="both"/>
+      </w:pPr>
+      <w:r>
+        <w:rPr>
+          <w:rStyle w:val="apple-tab-span"/>
+          <w:rFonts w:ascii="Arial" w:hAnsi="Arial" w:cs="Arial"/>
+          <w:color w:val="000000"/>
+        </w:rPr>
+        <w:tab/>
+      </w:r>
+      <w:r>
+        <w:rPr>
+          <w:rFonts w:ascii="Arial" w:hAnsi="Arial" w:cs="Arial"/>
+          <w:noProof/>
+          <w:color w:val="000000"/>
+          <w:bdr w:val="none" w:sz="0" w:space="0" w:color="auto" w:frame="1"/>
+          <w:lang w:val="en-US" w:eastAsia="en-US"/>
+        </w:rPr>
+        <w:drawing>
+          <wp:inline distT="0" distB="0" distL="0" distR="0" wp14:anchorId="272FF703" wp14:editId="5CB04C2E">
+            <wp:extent cx="5734050" cy="2819400"/>
+            <wp:effectExtent l="0" t="0" r="0" b="0"/>
+            <wp:docPr id="3" name="Imagen 3" descr="https://lh6.googleusercontent.com/ZLxY-6jmXUoWhpC2191AHFlz00JJojjJ-dIiWvtRD1CM6Hguqsf1GIlkkYM2k97nO3eXAxmspyfd44JbFhVOyZowl4Eei7AaNzsaTTEnIbZE4vM5XCEZXFuV5S4YN-8xb_rdEput8221GZTDuw"/>
+            <wp:cNvGraphicFramePr>
+              <a:graphicFrameLocks xmlns:a="http://schemas.openxmlformats.org/drawingml/2006/main" noChangeAspect="1"/>
+            </wp:cNvGraphicFramePr>
+            <a:graphic xmlns:a="http://schemas.openxmlformats.org/drawingml/2006/main">
+              <a:graphicData uri="http://schemas.openxmlformats.org/drawingml/2006/picture">
+                <pic:pic xmlns:pic="http://schemas.openxmlformats.org/drawingml/2006/picture">
+                  <pic:nvPicPr>
+                    <pic:cNvPr id="0" name="Picture 3" descr="https://lh6.googleusercontent.com/ZLxY-6jmXUoWhpC2191AHFlz00JJojjJ-dIiWvtRD1CM6Hguqsf1GIlkkYM2k97nO3eXAxmspyfd44JbFhVOyZowl4Eei7AaNzsaTTEnIbZE4vM5XCEZXFuV5S4YN-8xb_rdEput8221GZTDuw"/>
+                    <pic:cNvPicPr>
+                      <a:picLocks noChangeAspect="1" noChangeArrowheads="1"/>
+                    </pic:cNvPicPr>
+                  </pic:nvPicPr>
+                  <pic:blipFill>
+                    <a:blip r:embed="rId11">
+                      <a:extLst>
+                        <a:ext uri="{28A0092B-C50C-407E-A947-70E740481C1C}">
+                          <a14:useLocalDpi xmlns:a14="http://schemas.microsoft.com/office/drawing/2010/main" val="0"/>
+                        </a:ext>
+                      </a:extLst>
+                    </a:blip>
+                    <a:srcRect/>
+                    <a:stretch>
+                      <a:fillRect/>
+                    </a:stretch>
+                  </pic:blipFill>
+                  <pic:spPr bwMode="auto">
+                    <a:xfrm>
+                      <a:off x="0" y="0"/>
+                      <a:ext cx="5734050" cy="2819400"/>
+                    </a:xfrm>
+                    <a:prstGeom prst="rect">
+                      <a:avLst/>
+                    </a:prstGeom>
+                    <a:noFill/>
+                    <a:ln>
+                      <a:noFill/>
+                    </a:ln>
+                  </pic:spPr>
+                </pic:pic>
+              </a:graphicData>
+            </a:graphic>
+          </wp:inline>
+        </w:drawing>
+      </w:r>
+    </w:p>
+    <w:p>
+      <w:pPr>
+        <w:pStyle w:val="Ttulo2"/>
+        <w:spacing w:before="240" w:after="240"/>
+        <w:jc w:val="both"/>
+      </w:pPr>
+      <w:bookmarkStart w:id="11" w:name="_Toc105096364"/>
+      <w:r>
+        <w:rPr>
+          <w:rFonts w:ascii="Arial" w:hAnsi="Arial" w:cs="Arial"/>
           <w:b/>
           <w:bCs/>
-          <w:color w:val="0779E4"/>
+          <w:color w:val="000000"/>
+          <w:sz w:val="32"/>
+          <w:szCs w:val="32"/>
+        </w:rPr>
+        <w:t>2.4. INTERFAZ: VIEW_04</w:t>
+      </w:r>
+      <w:bookmarkEnd w:id="11"/>
+    </w:p>
+    <w:p>
+      <w:pPr>
+        <w:pStyle w:val="Ttulo3"/>
+        <w:spacing w:before="240" w:after="240"/>
+        <w:ind w:firstLine="720"/>
+        <w:jc w:val="both"/>
+      </w:pPr>
+      <w:bookmarkStart w:id="12" w:name="_Toc105096365"/>
+      <w:r>
+        <w:rPr>
+          <w:rFonts w:ascii="Arial" w:hAnsi="Arial" w:cs="Arial"/>
+          <w:b/>
+          <w:bCs/>
+          <w:color w:val="000000"/>
           <w:sz w:val="28"/>
           <w:szCs w:val="28"/>
-          <w:lang w:val="es-MX"/>
-        </w:rPr>
-        <w:t>2</w:t>
-      </w:r>
-    </w:p>
-    <w:p>
-      <w:pPr>
-        <w:spacing w:before="285" w:after="0" w:line="240" w:lineRule="auto"/>
-        <w:ind w:left="1416"/>
-        <w:rPr>
-          <w:rFonts w:ascii="Arial" w:eastAsia="Times New Roman" w:hAnsi="Arial" w:cs="Arial"/>
+        </w:rPr>
+        <w:t xml:space="preserve">2.4.1. Vista N° 04: Vista </w:t>
+      </w:r>
+      <w:r>
+        <w:rPr>
+          <w:rFonts w:ascii="Arial" w:hAnsi="Arial" w:cs="Arial"/>
           <w:b/>
           <w:bCs/>
-          <w:color w:val="434343"/>
-          <w:sz w:val="24"/>
-          <w:szCs w:val="24"/>
-          <w:lang w:val="es-MX"/>
-        </w:rPr>
-      </w:pPr>
-      <w:r>
-        <w:rPr>
-          <w:rFonts w:ascii="Arial" w:eastAsia="Times New Roman" w:hAnsi="Arial" w:cs="Arial"/>
-          <w:b/>
-          <w:bCs/>
-          <w:color w:val="434343"/>
-          <w:sz w:val="24"/>
-          <w:szCs w:val="24"/>
-          <w:lang w:val="es-MX"/>
-        </w:rPr>
-        <w:t xml:space="preserve">2.1.1. Vista </w:t>
-      </w:r>
-      <w:proofErr w:type="spellStart"/>
-      <w:r>
-        <w:rPr>
-          <w:rFonts w:ascii="Arial" w:eastAsia="Times New Roman" w:hAnsi="Arial" w:cs="Arial"/>
-          <w:b/>
-          <w:bCs/>
-          <w:color w:val="434343"/>
-          <w:sz w:val="24"/>
-          <w:szCs w:val="24"/>
-          <w:lang w:val="es-MX"/>
-        </w:rPr>
-        <w:t>N°</w:t>
-      </w:r>
-      <w:proofErr w:type="spellEnd"/>
-      <w:r>
-        <w:rPr>
-          <w:rFonts w:ascii="Arial" w:eastAsia="Times New Roman" w:hAnsi="Arial" w:cs="Arial"/>
-          <w:b/>
-          <w:bCs/>
-          <w:color w:val="434343"/>
-          <w:sz w:val="24"/>
-          <w:szCs w:val="24"/>
-          <w:lang w:val="es-MX"/>
-        </w:rPr>
-        <w:t xml:space="preserve"> 0</w:t>
-      </w:r>
-      <w:r>
-        <w:rPr>
-          <w:rFonts w:ascii="Arial" w:eastAsia="Times New Roman" w:hAnsi="Arial" w:cs="Arial"/>
-          <w:b/>
-          <w:bCs/>
-          <w:color w:val="434343"/>
-          <w:sz w:val="24"/>
-          <w:szCs w:val="24"/>
-          <w:lang w:val="es-MX"/>
-        </w:rPr>
-        <w:t>2</w:t>
-      </w:r>
-      <w:r>
-        <w:rPr>
-          <w:rFonts w:ascii="Arial" w:eastAsia="Times New Roman" w:hAnsi="Arial" w:cs="Arial"/>
-          <w:b/>
-          <w:bCs/>
-          <w:color w:val="434343"/>
-          <w:sz w:val="24"/>
-          <w:szCs w:val="24"/>
-          <w:lang w:val="es-MX"/>
-        </w:rPr>
-        <w:t>.1</w:t>
-      </w:r>
-      <w:r>
-        <w:rPr>
-          <w:rFonts w:ascii="Arial" w:eastAsia="Times New Roman" w:hAnsi="Arial" w:cs="Arial"/>
-          <w:b/>
-          <w:bCs/>
-          <w:color w:val="434343"/>
-          <w:sz w:val="24"/>
-          <w:szCs w:val="24"/>
-          <w:lang w:val="es-MX"/>
-        </w:rPr>
-        <w:t xml:space="preserve">: </w:t>
-      </w:r>
-      <w:r>
-        <w:rPr>
-          <w:rFonts w:ascii="Arial" w:eastAsia="Times New Roman" w:hAnsi="Arial" w:cs="Arial"/>
-          <w:b/>
-          <w:bCs/>
-          <w:color w:val="434343"/>
-          <w:sz w:val="24"/>
-          <w:szCs w:val="24"/>
-          <w:lang w:val="es-MX"/>
-        </w:rPr>
-        <w:t>Vista de Agregar</w:t>
-      </w:r>
-    </w:p>
-    <w:p>
-      <w:pPr>
-        <w:spacing w:before="285" w:after="0" w:line="240" w:lineRule="auto"/>
-        <w:rPr>
-          <w:rFonts w:ascii="Times New Roman" w:eastAsia="Times New Roman" w:hAnsi="Times New Roman" w:cs="Times New Roman"/>
-          <w:sz w:val="24"/>
-          <w:szCs w:val="24"/>
-          <w:lang w:val="es-MX"/>
-        </w:rPr>
-      </w:pPr>
-      <w:r>
-        <w:rPr>
-          <w:rFonts w:ascii="Arial" w:eastAsia="Times New Roman" w:hAnsi="Arial" w:cs="Arial"/>
-          <w:bCs/>
-          <w:color w:val="434343"/>
-          <w:sz w:val="24"/>
-          <w:szCs w:val="24"/>
-          <w:lang w:val="es-MX"/>
-        </w:rPr>
-        <w:t xml:space="preserve">Para la funcionalidad principal de la aplicación </w:t>
-      </w:r>
-      <w:proofErr w:type="spellStart"/>
-      <w:r>
-        <w:rPr>
-          <w:rFonts w:ascii="Arial" w:eastAsia="Times New Roman" w:hAnsi="Arial" w:cs="Arial"/>
-          <w:bCs/>
-          <w:color w:val="434343"/>
-          <w:sz w:val="24"/>
-          <w:szCs w:val="24"/>
-          <w:lang w:val="es-MX"/>
-        </w:rPr>
-        <w:t>Follow</w:t>
-      </w:r>
-      <w:proofErr w:type="spellEnd"/>
-      <w:r>
-        <w:rPr>
-          <w:rFonts w:ascii="Arial" w:eastAsia="Times New Roman" w:hAnsi="Arial" w:cs="Arial"/>
-          <w:bCs/>
-          <w:color w:val="434343"/>
-          <w:sz w:val="24"/>
-          <w:szCs w:val="24"/>
-          <w:lang w:val="es-MX"/>
-        </w:rPr>
-        <w:t xml:space="preserve"> </w:t>
-      </w:r>
-      <w:proofErr w:type="spellStart"/>
-      <w:r>
-        <w:rPr>
-          <w:rFonts w:ascii="Arial" w:eastAsia="Times New Roman" w:hAnsi="Arial" w:cs="Arial"/>
-          <w:bCs/>
-          <w:color w:val="434343"/>
-          <w:sz w:val="24"/>
-          <w:szCs w:val="24"/>
-          <w:lang w:val="es-MX"/>
-        </w:rPr>
-        <w:t>Class</w:t>
-      </w:r>
-      <w:proofErr w:type="spellEnd"/>
-      <w:r>
-        <w:rPr>
-          <w:rFonts w:ascii="Arial" w:eastAsia="Times New Roman" w:hAnsi="Arial" w:cs="Arial"/>
-          <w:bCs/>
-          <w:color w:val="434343"/>
-          <w:sz w:val="24"/>
-          <w:szCs w:val="24"/>
-          <w:lang w:val="es-MX"/>
-        </w:rPr>
-        <w:t xml:space="preserve"> se ha creado una interfaz de acuerdo al RF_004 previamente planteado, donde podremos observar dos botones que nos ayudaran a seleccionar lo que se va a Agregar al calendario, ya sea un curso (primer botón) o cualquier otra actividad (Segundo botón).</w:t>
-      </w:r>
-    </w:p>
-    <w:p>
-      <w:pPr>
-        <w:spacing w:line="276" w:lineRule="auto"/>
-        <w:ind w:left="362" w:firstLine="708"/>
+          <w:color w:val="000000"/>
+        </w:rPr>
+        <w:t>Menú Agregar</w:t>
+      </w:r>
+      <w:bookmarkEnd w:id="12"/>
+    </w:p>
+    <w:p>
+      <w:pPr>
+        <w:pStyle w:val="NormalWeb"/>
+        <w:spacing w:before="240" w:beforeAutospacing="0" w:after="240" w:afterAutospacing="0"/>
+        <w:ind w:left="1417"/>
         <w:jc w:val="both"/>
+      </w:pPr>
+      <w:r>
+        <w:rPr>
+          <w:rFonts w:ascii="Arial" w:hAnsi="Arial" w:cs="Arial"/>
+          <w:color w:val="000000"/>
+        </w:rPr>
+        <w:t>La siguiente interfaz cumple con la primera parte del requisito funcional N° 4 previamente planteado. Los usuarios podrán observar dos botones simétricamente distribuidos que nos darán a escoger el tipo de evento a agregar (pudiendo ser una clase o alguna otra actividad). La principal tarea de esta vista es dividir correctamente los eventos para posteriormente ser agregados al calendario. </w:t>
+      </w:r>
+    </w:p>
+    <w:p>
+      <w:pPr>
+        <w:spacing w:after="0" w:line="240" w:lineRule="auto"/>
         <w:rPr>
           <w:rFonts w:ascii="Arial" w:eastAsia="Times New Roman" w:hAnsi="Arial" w:cs="Arial"/>
           <w:sz w:val="28"/>
           <w:szCs w:val="28"/>
-          <w:lang w:val="es-MX" w:eastAsia="es-PE"/>
+          <w:lang w:eastAsia="es-PE"/>
         </w:rPr>
       </w:pPr>
     </w:p>
@@ -4682,7 +5250,7 @@
 </file>
 
 <file path=word/endnotes.xml><?xml version="1.0" encoding="utf-8"?>
-<w:endnotes xmlns:wpc="http://schemas.microsoft.com/office/word/2010/wordprocessingCanvas" xmlns:cx="http://schemas.microsoft.com/office/drawing/2014/chartex" xmlns:cx1="http://schemas.microsoft.com/office/drawing/2015/9/8/chartex" xmlns:cx2="http://schemas.microsoft.com/office/drawing/2015/10/21/chartex" xmlns:cx3="http://schemas.microsoft.com/office/drawing/2016/5/9/chartex" xmlns:cx4="http://schemas.microsoft.com/office/drawing/2016/5/10/chartex" xmlns:cx5="http://schemas.microsoft.com/office/drawing/2016/5/11/chartex" xmlns:cx6="http://schemas.microsoft.com/office/drawing/2016/5/12/chartex" xmlns:cx7="http://schemas.microsoft.com/office/drawing/2016/5/13/chartex" xmlns:cx8="http://schemas.microsoft.com/office/drawing/2016/5/14/chartex" xmlns:mc="http://schemas.openxmlformats.org/markup-compatibility/2006" xmlns:aink="http://schemas.microsoft.com/office/drawing/2016/ink" xmlns:am3d="http://schemas.microsoft.com/office/drawing/2017/model3d" xmlns:o="urn:schemas-microsoft-com:office:office" xmlns:oel="http://schemas.microsoft.com/office/2019/extlst" xmlns:r="http://schemas.openxmlformats.org/officeDocument/2006/relationships" xmlns:m="http://schemas.openxmlformats.org/officeDocument/2006/math" xmlns:v="urn:schemas-microsoft-com:vml" xmlns:wp14="http://schemas.microsoft.com/office/word/2010/wordprocessingDrawing" xmlns:wp="http://schemas.openxmlformats.org/drawingml/2006/wordprocessingDrawing" xmlns:w10="urn:schemas-microsoft-com:office:word" xmlns:w="http://schemas.openxmlformats.org/wordprocessingml/2006/main" xmlns:w14="http://schemas.microsoft.com/office/word/2010/wordml" xmlns:w15="http://schemas.microsoft.com/office/word/2012/wordml" xmlns:w16cex="http://schemas.microsoft.com/office/word/2018/wordml/cex" xmlns:w16cid="http://schemas.microsoft.com/office/word/2016/wordml/cid" xmlns:w16="http://schemas.microsoft.com/office/word/2018/wordml" xmlns:w16sdtdh="http://schemas.microsoft.com/office/word/2020/wordml/sdtdatahash" xmlns:w16se="http://schemas.microsoft.com/office/word/2015/wordml/symex" xmlns:wpg="http://schemas.microsoft.com/office/word/2010/wordprocessingGroup" xmlns:wpi="http://schemas.microsoft.com/office/word/2010/wordprocessingInk" xmlns:wne="http://schemas.microsoft.com/office/word/2006/wordml" xmlns:wps="http://schemas.microsoft.com/office/word/2010/wordprocessingShape" mc:Ignorable="w14 w15 w16se w16cid w16 w16cex w16sdtdh wp14">
+<w:endnotes xmlns:wpc="http://schemas.microsoft.com/office/word/2010/wordprocessingCanvas" xmlns:cx="http://schemas.microsoft.com/office/drawing/2014/chartex" xmlns:mc="http://schemas.openxmlformats.org/markup-compatibility/2006" xmlns:o="urn:schemas-microsoft-com:office:office" xmlns:r="http://schemas.openxmlformats.org/officeDocument/2006/relationships" xmlns:m="http://schemas.openxmlformats.org/officeDocument/2006/math" xmlns:v="urn:schemas-microsoft-com:vml" xmlns:wp14="http://schemas.microsoft.com/office/word/2010/wordprocessingDrawing" xmlns:wp="http://schemas.openxmlformats.org/drawingml/2006/wordprocessingDrawing" xmlns:w10="urn:schemas-microsoft-com:office:word" xmlns:w="http://schemas.openxmlformats.org/wordprocessingml/2006/main" xmlns:w14="http://schemas.microsoft.com/office/word/2010/wordml" xmlns:w15="http://schemas.microsoft.com/office/word/2012/wordml" xmlns:w16se="http://schemas.microsoft.com/office/word/2015/wordml/symex" xmlns:wpg="http://schemas.microsoft.com/office/word/2010/wordprocessingGroup" xmlns:wpi="http://schemas.microsoft.com/office/word/2010/wordprocessingInk" xmlns:wne="http://schemas.microsoft.com/office/word/2006/wordml" xmlns:wps="http://schemas.microsoft.com/office/word/2010/wordprocessingShape" mc:Ignorable="w14 w15 w16se wp14">
   <w:endnote w:type="separator" w:id="-1">
     <w:p>
       <w:pPr>
@@ -4707,7 +5275,7 @@
 </file>
 
 <file path=word/footnotes.xml><?xml version="1.0" encoding="utf-8"?>
-<w:footnotes xmlns:wpc="http://schemas.microsoft.com/office/word/2010/wordprocessingCanvas" xmlns:cx="http://schemas.microsoft.com/office/drawing/2014/chartex" xmlns:cx1="http://schemas.microsoft.com/office/drawing/2015/9/8/chartex" xmlns:cx2="http://schemas.microsoft.com/office/drawing/2015/10/21/chartex" xmlns:cx3="http://schemas.microsoft.com/office/drawing/2016/5/9/chartex" xmlns:cx4="http://schemas.microsoft.com/office/drawing/2016/5/10/chartex" xmlns:cx5="http://schemas.microsoft.com/office/drawing/2016/5/11/chartex" xmlns:cx6="http://schemas.microsoft.com/office/drawing/2016/5/12/chartex" xmlns:cx7="http://schemas.microsoft.com/office/drawing/2016/5/13/chartex" xmlns:cx8="http://schemas.microsoft.com/office/drawing/2016/5/14/chartex" xmlns:mc="http://schemas.openxmlformats.org/markup-compatibility/2006" xmlns:aink="http://schemas.microsoft.com/office/drawing/2016/ink" xmlns:am3d="http://schemas.microsoft.com/office/drawing/2017/model3d" xmlns:o="urn:schemas-microsoft-com:office:office" xmlns:oel="http://schemas.microsoft.com/office/2019/extlst" xmlns:r="http://schemas.openxmlformats.org/officeDocument/2006/relationships" xmlns:m="http://schemas.openxmlformats.org/officeDocument/2006/math" xmlns:v="urn:schemas-microsoft-com:vml" xmlns:wp14="http://schemas.microsoft.com/office/word/2010/wordprocessingDrawing" xmlns:wp="http://schemas.openxmlformats.org/drawingml/2006/wordprocessingDrawing" xmlns:w10="urn:schemas-microsoft-com:office:word" xmlns:w="http://schemas.openxmlformats.org/wordprocessingml/2006/main" xmlns:w14="http://schemas.microsoft.com/office/word/2010/wordml" xmlns:w15="http://schemas.microsoft.com/office/word/2012/wordml" xmlns:w16cex="http://schemas.microsoft.com/office/word/2018/wordml/cex" xmlns:w16cid="http://schemas.microsoft.com/office/word/2016/wordml/cid" xmlns:w16="http://schemas.microsoft.com/office/word/2018/wordml" xmlns:w16sdtdh="http://schemas.microsoft.com/office/word/2020/wordml/sdtdatahash" xmlns:w16se="http://schemas.microsoft.com/office/word/2015/wordml/symex" xmlns:wpg="http://schemas.microsoft.com/office/word/2010/wordprocessingGroup" xmlns:wpi="http://schemas.microsoft.com/office/word/2010/wordprocessingInk" xmlns:wne="http://schemas.microsoft.com/office/word/2006/wordml" xmlns:wps="http://schemas.microsoft.com/office/word/2010/wordprocessingShape" mc:Ignorable="w14 w15 w16se w16cid w16 w16cex w16sdtdh wp14">
+<w:footnotes xmlns:wpc="http://schemas.microsoft.com/office/word/2010/wordprocessingCanvas" xmlns:cx="http://schemas.microsoft.com/office/drawing/2014/chartex" xmlns:mc="http://schemas.openxmlformats.org/markup-compatibility/2006" xmlns:o="urn:schemas-microsoft-com:office:office" xmlns:r="http://schemas.openxmlformats.org/officeDocument/2006/relationships" xmlns:m="http://schemas.openxmlformats.org/officeDocument/2006/math" xmlns:v="urn:schemas-microsoft-com:vml" xmlns:wp14="http://schemas.microsoft.com/office/word/2010/wordprocessingDrawing" xmlns:wp="http://schemas.openxmlformats.org/drawingml/2006/wordprocessingDrawing" xmlns:w10="urn:schemas-microsoft-com:office:word" xmlns:w="http://schemas.openxmlformats.org/wordprocessingml/2006/main" xmlns:w14="http://schemas.microsoft.com/office/word/2010/wordml" xmlns:w15="http://schemas.microsoft.com/office/word/2012/wordml" xmlns:w16se="http://schemas.microsoft.com/office/word/2015/wordml/symex" xmlns:wpg="http://schemas.microsoft.com/office/word/2010/wordprocessingGroup" xmlns:wpi="http://schemas.microsoft.com/office/word/2010/wordprocessingInk" xmlns:wne="http://schemas.microsoft.com/office/word/2006/wordml" xmlns:wps="http://schemas.microsoft.com/office/word/2010/wordprocessingShape" mc:Ignorable="w14 w15 w16se wp14">
   <w:footnote w:type="separator" w:id="-1">
     <w:p>
       <w:pPr>
@@ -4732,7 +5300,7 @@
 </file>
 
 <file path=word/numbering.xml><?xml version="1.0" encoding="utf-8"?>
-<w:numbering xmlns:wpc="http://schemas.microsoft.com/office/word/2010/wordprocessingCanvas" xmlns:cx="http://schemas.microsoft.com/office/drawing/2014/chartex" xmlns:cx1="http://schemas.microsoft.com/office/drawing/2015/9/8/chartex" xmlns:cx2="http://schemas.microsoft.com/office/drawing/2015/10/21/chartex" xmlns:cx3="http://schemas.microsoft.com/office/drawing/2016/5/9/chartex" xmlns:cx4="http://schemas.microsoft.com/office/drawing/2016/5/10/chartex" xmlns:cx5="http://schemas.microsoft.com/office/drawing/2016/5/11/chartex" xmlns:cx6="http://schemas.microsoft.com/office/drawing/2016/5/12/chartex" xmlns:cx7="http://schemas.microsoft.com/office/drawing/2016/5/13/chartex" xmlns:cx8="http://schemas.microsoft.com/office/drawing/2016/5/14/chartex" xmlns:mc="http://schemas.openxmlformats.org/markup-compatibility/2006" xmlns:aink="http://schemas.microsoft.com/office/drawing/2016/ink" xmlns:am3d="http://schemas.microsoft.com/office/drawing/2017/model3d" xmlns:o="urn:schemas-microsoft-com:office:office" xmlns:oel="http://schemas.microsoft.com/office/2019/extlst" xmlns:r="http://schemas.openxmlformats.org/officeDocument/2006/relationships" xmlns:m="http://schemas.openxmlformats.org/officeDocument/2006/math" xmlns:v="urn:schemas-microsoft-com:vml" xmlns:wp14="http://schemas.microsoft.com/office/word/2010/wordprocessingDrawing" xmlns:wp="http://schemas.openxmlformats.org/drawingml/2006/wordprocessingDrawing" xmlns:w10="urn:schemas-microsoft-com:office:word" xmlns:w="http://schemas.openxmlformats.org/wordprocessingml/2006/main" xmlns:w14="http://schemas.microsoft.com/office/word/2010/wordml" xmlns:w15="http://schemas.microsoft.com/office/word/2012/wordml" xmlns:w16cex="http://schemas.microsoft.com/office/word/2018/wordml/cex" xmlns:w16cid="http://schemas.microsoft.com/office/word/2016/wordml/cid" xmlns:w16="http://schemas.microsoft.com/office/word/2018/wordml" xmlns:w16sdtdh="http://schemas.microsoft.com/office/word/2020/wordml/sdtdatahash" xmlns:w16se="http://schemas.microsoft.com/office/word/2015/wordml/symex" xmlns:wpg="http://schemas.microsoft.com/office/word/2010/wordprocessingGroup" xmlns:wpi="http://schemas.microsoft.com/office/word/2010/wordprocessingInk" xmlns:wne="http://schemas.microsoft.com/office/word/2006/wordml" xmlns:wps="http://schemas.microsoft.com/office/word/2010/wordprocessingShape" mc:Ignorable="w14 w15 w16se w16cid w16 w16cex w16sdtdh wp14">
+<w:numbering xmlns:wpc="http://schemas.microsoft.com/office/word/2010/wordprocessingCanvas" xmlns:cx="http://schemas.microsoft.com/office/drawing/2014/chartex" xmlns:mc="http://schemas.openxmlformats.org/markup-compatibility/2006" xmlns:o="urn:schemas-microsoft-com:office:office" xmlns:r="http://schemas.openxmlformats.org/officeDocument/2006/relationships" xmlns:m="http://schemas.openxmlformats.org/officeDocument/2006/math" xmlns:v="urn:schemas-microsoft-com:vml" xmlns:wp14="http://schemas.microsoft.com/office/word/2010/wordprocessingDrawing" xmlns:wp="http://schemas.openxmlformats.org/drawingml/2006/wordprocessingDrawing" xmlns:w10="urn:schemas-microsoft-com:office:word" xmlns:w="http://schemas.openxmlformats.org/wordprocessingml/2006/main" xmlns:w14="http://schemas.microsoft.com/office/word/2010/wordml" xmlns:w15="http://schemas.microsoft.com/office/word/2012/wordml" xmlns:w16se="http://schemas.microsoft.com/office/word/2015/wordml/symex" xmlns:wpg="http://schemas.microsoft.com/office/word/2010/wordprocessingGroup" xmlns:wpi="http://schemas.microsoft.com/office/word/2010/wordprocessingInk" xmlns:wne="http://schemas.microsoft.com/office/word/2006/wordml" xmlns:wps="http://schemas.microsoft.com/office/word/2010/wordprocessingShape" mc:Ignorable="w14 w15 w16se wp14">
   <w:abstractNum w:abstractNumId="0" w15:restartNumberingAfterBreak="0">
     <w:nsid w:val="2084192B"/>
     <w:multiLevelType w:val="hybridMultilevel"/>
@@ -4911,17 +5479,17 @@
       </w:pPr>
     </w:lvl>
   </w:abstractNum>
-  <w:num w:numId="1" w16cid:durableId="2090690564">
+  <w:num w:numId="1">
     <w:abstractNumId w:val="1"/>
   </w:num>
-  <w:num w:numId="2" w16cid:durableId="664287731">
+  <w:num w:numId="2">
     <w:abstractNumId w:val="0"/>
   </w:num>
 </w:numbering>
 </file>
 
 <file path=word/styles.xml><?xml version="1.0" encoding="utf-8"?>
-<w:styles xmlns:mc="http://schemas.openxmlformats.org/markup-compatibility/2006" xmlns:r="http://schemas.openxmlformats.org/officeDocument/2006/relationships" xmlns:w="http://schemas.openxmlformats.org/wordprocessingml/2006/main" xmlns:w14="http://schemas.microsoft.com/office/word/2010/wordml" xmlns:w15="http://schemas.microsoft.com/office/word/2012/wordml" xmlns:w16cex="http://schemas.microsoft.com/office/word/2018/wordml/cex" xmlns:w16cid="http://schemas.microsoft.com/office/word/2016/wordml/cid" xmlns:w16="http://schemas.microsoft.com/office/word/2018/wordml" xmlns:w16sdtdh="http://schemas.microsoft.com/office/word/2020/wordml/sdtdatahash" xmlns:w16se="http://schemas.microsoft.com/office/word/2015/wordml/symex" mc:Ignorable="w14 w15 w16se w16cid w16 w16cex w16sdtdh">
+<w:styles xmlns:mc="http://schemas.openxmlformats.org/markup-compatibility/2006" xmlns:r="http://schemas.openxmlformats.org/officeDocument/2006/relationships" xmlns:w="http://schemas.openxmlformats.org/wordprocessingml/2006/main" xmlns:w14="http://schemas.microsoft.com/office/word/2010/wordml" xmlns:w15="http://schemas.microsoft.com/office/word/2012/wordml" xmlns:w16se="http://schemas.microsoft.com/office/word/2015/wordml/symex" mc:Ignorable="w14 w15 w16se">
   <w:docDefaults>
     <w:rPrDefault>
       <w:rPr>
@@ -4937,7 +5505,7 @@
       </w:pPr>
     </w:pPrDefault>
   </w:docDefaults>
-  <w:latentStyles w:defLockedState="0" w:defUIPriority="99" w:defSemiHidden="0" w:defUnhideWhenUsed="0" w:defQFormat="0" w:count="376">
+  <w:latentStyles w:defLockedState="0" w:defUIPriority="99" w:defSemiHidden="0" w:defUnhideWhenUsed="0" w:defQFormat="0" w:count="371">
     <w:lsdException w:name="Normal" w:uiPriority="0" w:qFormat="1"/>
     <w:lsdException w:name="heading 1" w:uiPriority="9" w:qFormat="1"/>
     <w:lsdException w:name="heading 2" w:semiHidden="1" w:uiPriority="9" w:unhideWhenUsed="1" w:qFormat="1"/>
@@ -5309,11 +5877,6 @@
     <w:lsdException w:name="List Table 5 Dark Accent 6" w:uiPriority="50"/>
     <w:lsdException w:name="List Table 6 Colorful Accent 6" w:uiPriority="51"/>
     <w:lsdException w:name="List Table 7 Colorful Accent 6" w:uiPriority="52"/>
-    <w:lsdException w:name="Mention" w:semiHidden="1" w:unhideWhenUsed="1"/>
-    <w:lsdException w:name="Smart Hyperlink" w:semiHidden="1" w:unhideWhenUsed="1"/>
-    <w:lsdException w:name="Hashtag" w:semiHidden="1" w:unhideWhenUsed="1"/>
-    <w:lsdException w:name="Unresolved Mention" w:semiHidden="1" w:unhideWhenUsed="1"/>
-    <w:lsdException w:name="Smart Link" w:semiHidden="1" w:unhideWhenUsed="1"/>
   </w:latentStyles>
   <w:style w:type="paragraph" w:default="1" w:styleId="Normal">
     <w:name w:val="Normal"/>
@@ -5339,6 +5902,52 @@
       <w:sz w:val="48"/>
       <w:szCs w:val="48"/>
       <w:lang w:eastAsia="es-PE"/>
+    </w:rPr>
+  </w:style>
+  <w:style w:type="paragraph" w:styleId="Ttulo2">
+    <w:name w:val="heading 2"/>
+    <w:basedOn w:val="Normal"/>
+    <w:next w:val="Normal"/>
+    <w:link w:val="Ttulo2Car"/>
+    <w:uiPriority w:val="9"/>
+    <w:semiHidden/>
+    <w:unhideWhenUsed/>
+    <w:qFormat/>
+    <w:rsid w:val="005719E7"/>
+    <w:pPr>
+      <w:keepNext/>
+      <w:keepLines/>
+      <w:spacing w:before="40" w:after="0"/>
+      <w:outlineLvl w:val="1"/>
+    </w:pPr>
+    <w:rPr>
+      <w:rFonts w:asciiTheme="majorHAnsi" w:eastAsiaTheme="majorEastAsia" w:hAnsiTheme="majorHAnsi" w:cstheme="majorBidi"/>
+      <w:color w:val="2F5496" w:themeColor="accent1" w:themeShade="BF"/>
+      <w:sz w:val="26"/>
+      <w:szCs w:val="26"/>
+    </w:rPr>
+  </w:style>
+  <w:style w:type="paragraph" w:styleId="Ttulo3">
+    <w:name w:val="heading 3"/>
+    <w:basedOn w:val="Normal"/>
+    <w:next w:val="Normal"/>
+    <w:link w:val="Ttulo3Car"/>
+    <w:uiPriority w:val="9"/>
+    <w:semiHidden/>
+    <w:unhideWhenUsed/>
+    <w:qFormat/>
+    <w:rsid w:val="005719E7"/>
+    <w:pPr>
+      <w:keepNext/>
+      <w:keepLines/>
+      <w:spacing w:before="40" w:after="0"/>
+      <w:outlineLvl w:val="2"/>
+    </w:pPr>
+    <w:rPr>
+      <w:rFonts w:asciiTheme="majorHAnsi" w:eastAsiaTheme="majorEastAsia" w:hAnsiTheme="majorHAnsi" w:cstheme="majorBidi"/>
+      <w:color w:val="1F3763" w:themeColor="accent1" w:themeShade="7F"/>
+      <w:sz w:val="24"/>
+      <w:szCs w:val="24"/>
     </w:rPr>
   </w:style>
   <w:style w:type="character" w:default="1" w:styleId="Fuentedeprrafopredeter">
@@ -5529,6 +6138,60 @@
     <w:rsid w:val="00616E23"/>
     <w:pPr>
       <w:spacing w:after="100"/>
+    </w:pPr>
+  </w:style>
+  <w:style w:type="character" w:customStyle="1" w:styleId="Ttulo2Car">
+    <w:name w:val="Título 2 Car"/>
+    <w:basedOn w:val="Fuentedeprrafopredeter"/>
+    <w:link w:val="Ttulo2"/>
+    <w:uiPriority w:val="9"/>
+    <w:semiHidden/>
+    <w:rsid w:val="005719E7"/>
+    <w:rPr>
+      <w:rFonts w:asciiTheme="majorHAnsi" w:eastAsiaTheme="majorEastAsia" w:hAnsiTheme="majorHAnsi" w:cstheme="majorBidi"/>
+      <w:color w:val="2F5496" w:themeColor="accent1" w:themeShade="BF"/>
+      <w:sz w:val="26"/>
+      <w:szCs w:val="26"/>
+    </w:rPr>
+  </w:style>
+  <w:style w:type="character" w:customStyle="1" w:styleId="Ttulo3Car">
+    <w:name w:val="Título 3 Car"/>
+    <w:basedOn w:val="Fuentedeprrafopredeter"/>
+    <w:link w:val="Ttulo3"/>
+    <w:uiPriority w:val="9"/>
+    <w:semiHidden/>
+    <w:rsid w:val="005719E7"/>
+    <w:rPr>
+      <w:rFonts w:asciiTheme="majorHAnsi" w:eastAsiaTheme="majorEastAsia" w:hAnsiTheme="majorHAnsi" w:cstheme="majorBidi"/>
+      <w:color w:val="1F3763" w:themeColor="accent1" w:themeShade="7F"/>
+      <w:sz w:val="24"/>
+      <w:szCs w:val="24"/>
+    </w:rPr>
+  </w:style>
+  <w:style w:type="paragraph" w:styleId="TDC2">
+    <w:name w:val="toc 2"/>
+    <w:basedOn w:val="Normal"/>
+    <w:next w:val="Normal"/>
+    <w:autoRedefine/>
+    <w:uiPriority w:val="39"/>
+    <w:unhideWhenUsed/>
+    <w:rsid w:val="00B45CE9"/>
+    <w:pPr>
+      <w:spacing w:after="100"/>
+      <w:ind w:left="220"/>
+    </w:pPr>
+  </w:style>
+  <w:style w:type="paragraph" w:styleId="TDC3">
+    <w:name w:val="toc 3"/>
+    <w:basedOn w:val="Normal"/>
+    <w:next w:val="Normal"/>
+    <w:autoRedefine/>
+    <w:uiPriority w:val="39"/>
+    <w:unhideWhenUsed/>
+    <w:rsid w:val="00B45CE9"/>
+    <w:pPr>
+      <w:spacing w:after="100"/>
+      <w:ind w:left="440"/>
     </w:pPr>
   </w:style>
 </w:styles>
@@ -5834,7 +6497,7 @@
 </file>
 
 <file path=customXml/itemProps1.xml><?xml version="1.0" encoding="utf-8"?>
-<ds:datastoreItem xmlns:ds="http://schemas.openxmlformats.org/officeDocument/2006/customXml" ds:itemID="{FBE52900-E907-4E9D-8625-D4D51545E72C}">
+<ds:datastoreItem xmlns:ds="http://schemas.openxmlformats.org/officeDocument/2006/customXml" ds:itemID="{99885E3C-18A7-4B95-91DE-A6600F08EC1F}">
   <ds:schemaRefs>
     <ds:schemaRef ds:uri="http://schemas.openxmlformats.org/officeDocument/2006/bibliography"/>
   </ds:schemaRefs>

</xml_diff>

<commit_message>
FC-DEUI tabla de contenido finalizada
</commit_message>
<xml_diff>
--- a/Desarrollo/FC/Analisis/FC-DEUI.docx
+++ b/Desarrollo/FC/Analisis/FC-DEUI.docx
@@ -1,6 +1,6 @@
 
 <file path=word/document.xml><?xml version="1.0" encoding="utf-8"?>
-<w:document xmlns:wpc="http://schemas.microsoft.com/office/word/2010/wordprocessingCanvas" xmlns:cx="http://schemas.microsoft.com/office/drawing/2014/chartex" xmlns:mc="http://schemas.openxmlformats.org/markup-compatibility/2006" xmlns:o="urn:schemas-microsoft-com:office:office" xmlns:r="http://schemas.openxmlformats.org/officeDocument/2006/relationships" xmlns:m="http://schemas.openxmlformats.org/officeDocument/2006/math" xmlns:v="urn:schemas-microsoft-com:vml" xmlns:wp14="http://schemas.microsoft.com/office/word/2010/wordprocessingDrawing" xmlns:wp="http://schemas.openxmlformats.org/drawingml/2006/wordprocessingDrawing" xmlns:w10="urn:schemas-microsoft-com:office:word" xmlns:w="http://schemas.openxmlformats.org/wordprocessingml/2006/main" xmlns:w14="http://schemas.microsoft.com/office/word/2010/wordml" xmlns:w15="http://schemas.microsoft.com/office/word/2012/wordml" xmlns:w16se="http://schemas.microsoft.com/office/word/2015/wordml/symex" xmlns:wpg="http://schemas.microsoft.com/office/word/2010/wordprocessingGroup" xmlns:wpi="http://schemas.microsoft.com/office/word/2010/wordprocessingInk" xmlns:wne="http://schemas.microsoft.com/office/word/2006/wordml" xmlns:wps="http://schemas.microsoft.com/office/word/2010/wordprocessingShape" mc:Ignorable="w14 w15 w16se wp14">
+<w:document xmlns:wpc="http://schemas.microsoft.com/office/word/2010/wordprocessingCanvas" xmlns:cx="http://schemas.microsoft.com/office/drawing/2014/chartex" xmlns:cx1="http://schemas.microsoft.com/office/drawing/2015/9/8/chartex" xmlns:cx2="http://schemas.microsoft.com/office/drawing/2015/10/21/chartex" xmlns:cx3="http://schemas.microsoft.com/office/drawing/2016/5/9/chartex" xmlns:cx4="http://schemas.microsoft.com/office/drawing/2016/5/10/chartex" xmlns:cx5="http://schemas.microsoft.com/office/drawing/2016/5/11/chartex" xmlns:cx6="http://schemas.microsoft.com/office/drawing/2016/5/12/chartex" xmlns:cx7="http://schemas.microsoft.com/office/drawing/2016/5/13/chartex" xmlns:cx8="http://schemas.microsoft.com/office/drawing/2016/5/14/chartex" xmlns:mc="http://schemas.openxmlformats.org/markup-compatibility/2006" xmlns:aink="http://schemas.microsoft.com/office/drawing/2016/ink" xmlns:am3d="http://schemas.microsoft.com/office/drawing/2017/model3d" xmlns:o="urn:schemas-microsoft-com:office:office" xmlns:oel="http://schemas.microsoft.com/office/2019/extlst" xmlns:r="http://schemas.openxmlformats.org/officeDocument/2006/relationships" xmlns:m="http://schemas.openxmlformats.org/officeDocument/2006/math" xmlns:v="urn:schemas-microsoft-com:vml" xmlns:wp14="http://schemas.microsoft.com/office/word/2010/wordprocessingDrawing" xmlns:wp="http://schemas.openxmlformats.org/drawingml/2006/wordprocessingDrawing" xmlns:w10="urn:schemas-microsoft-com:office:word" xmlns:w="http://schemas.openxmlformats.org/wordprocessingml/2006/main" xmlns:w14="http://schemas.microsoft.com/office/word/2010/wordml" xmlns:w15="http://schemas.microsoft.com/office/word/2012/wordml" xmlns:w16cex="http://schemas.microsoft.com/office/word/2018/wordml/cex" xmlns:w16cid="http://schemas.microsoft.com/office/word/2016/wordml/cid" xmlns:w16="http://schemas.microsoft.com/office/word/2018/wordml" xmlns:w16sdtdh="http://schemas.microsoft.com/office/word/2020/wordml/sdtdatahash" xmlns:w16se="http://schemas.microsoft.com/office/word/2015/wordml/symex" xmlns:wpg="http://schemas.microsoft.com/office/word/2010/wordprocessingGroup" xmlns:wpi="http://schemas.microsoft.com/office/word/2010/wordprocessingInk" xmlns:wne="http://schemas.microsoft.com/office/word/2006/wordml" xmlns:wps="http://schemas.microsoft.com/office/word/2010/wordprocessingShape" mc:Ignorable="w14 w15 w16se w16cid w16 w16cex w16sdtdh wp14">
   <w:body>
     <w:p>
       <w:pPr>
@@ -230,8 +230,17 @@
           <w:rFonts w:ascii="Arial" w:hAnsi="Arial" w:cs="Arial"/>
           <w:color w:val="000000"/>
         </w:rPr>
-        <w:t>Balandra Camacho, Ivan</w:t>
-      </w:r>
+        <w:t xml:space="preserve">Balandra Camacho, </w:t>
+      </w:r>
+      <w:proofErr w:type="spellStart"/>
+      <w:r>
+        <w:rPr>
+          <w:rFonts w:ascii="Arial" w:hAnsi="Arial" w:cs="Arial"/>
+          <w:color w:val="000000"/>
+        </w:rPr>
+        <w:t>Ivan</w:t>
+      </w:r>
+      <w:proofErr w:type="spellEnd"/>
       <w:r>
         <w:rPr>
           <w:rStyle w:val="apple-tab-span"/>
@@ -360,8 +369,33 @@
           <w:rFonts w:ascii="Arial" w:hAnsi="Arial" w:cs="Arial"/>
           <w:color w:val="000000"/>
         </w:rPr>
-        <w:t>Ortiz Crisostomo, Edwin Jose</w:t>
-      </w:r>
+        <w:t xml:space="preserve">Ortiz </w:t>
+      </w:r>
+      <w:proofErr w:type="spellStart"/>
+      <w:r>
+        <w:rPr>
+          <w:rFonts w:ascii="Arial" w:hAnsi="Arial" w:cs="Arial"/>
+          <w:color w:val="000000"/>
+        </w:rPr>
+        <w:t>Crisostomo</w:t>
+      </w:r>
+      <w:proofErr w:type="spellEnd"/>
+      <w:r>
+        <w:rPr>
+          <w:rFonts w:ascii="Arial" w:hAnsi="Arial" w:cs="Arial"/>
+          <w:color w:val="000000"/>
+        </w:rPr>
+        <w:t xml:space="preserve">, Edwin </w:t>
+      </w:r>
+      <w:proofErr w:type="spellStart"/>
+      <w:r>
+        <w:rPr>
+          <w:rFonts w:ascii="Arial" w:hAnsi="Arial" w:cs="Arial"/>
+          <w:color w:val="000000"/>
+        </w:rPr>
+        <w:t>Jose</w:t>
+      </w:r>
+      <w:proofErr w:type="spellEnd"/>
       <w:r>
         <w:rPr>
           <w:rStyle w:val="apple-tab-span"/>
@@ -498,8 +532,17 @@
           <w:rFonts w:ascii="Arial" w:hAnsi="Arial" w:cs="Arial"/>
           <w:color w:val="000000"/>
         </w:rPr>
-        <w:t>Solis Flores, Aldair Jhostin</w:t>
-      </w:r>
+        <w:t xml:space="preserve">Solis Flores, Aldair </w:t>
+      </w:r>
+      <w:proofErr w:type="spellStart"/>
+      <w:r>
+        <w:rPr>
+          <w:rFonts w:ascii="Arial" w:hAnsi="Arial" w:cs="Arial"/>
+          <w:color w:val="000000"/>
+        </w:rPr>
+        <w:t>Jhostin</w:t>
+      </w:r>
+      <w:proofErr w:type="spellEnd"/>
       <w:r>
         <w:rPr>
           <w:rStyle w:val="apple-tab-span"/>
@@ -610,8 +653,6 @@
         </w:rPr>
         <w:t>2022-I</w:t>
       </w:r>
-      <w:bookmarkStart w:id="0" w:name="_GoBack"/>
-      <w:bookmarkEnd w:id="0"/>
     </w:p>
     <w:p>
       <w:pPr>
@@ -667,6 +708,7 @@
     <w:tbl>
       <w:tblPr>
         <w:tblW w:w="0" w:type="auto"/>
+        <w:tblLayout w:type="fixed"/>
         <w:tblCellMar>
           <w:top w:w="15" w:type="dxa"/>
           <w:left w:w="15" w:type="dxa"/>
@@ -676,10 +718,10 @@
         <w:tblLook w:val="04A0" w:firstRow="1" w:lastRow="0" w:firstColumn="1" w:lastColumn="0" w:noHBand="0" w:noVBand="1"/>
       </w:tblPr>
       <w:tblGrid>
-        <w:gridCol w:w="1219"/>
-        <w:gridCol w:w="1917"/>
-        <w:gridCol w:w="3902"/>
-        <w:gridCol w:w="1731"/>
+        <w:gridCol w:w="1266"/>
+        <w:gridCol w:w="1606"/>
+        <w:gridCol w:w="3922"/>
+        <w:gridCol w:w="1975"/>
       </w:tblGrid>
       <w:tr>
         <w:trPr>
@@ -687,7 +729,7 @@
         </w:trPr>
         <w:tc>
           <w:tcPr>
-            <w:tcW w:w="0" w:type="auto"/>
+            <w:tcW w:w="1266" w:type="dxa"/>
             <w:tcBorders>
               <w:top w:val="single" w:sz="8" w:space="0" w:color="000000"/>
               <w:left w:val="single" w:sz="8" w:space="0" w:color="000000"/>
@@ -706,7 +748,6 @@
             <w:pPr>
               <w:pStyle w:val="NormalWeb"/>
               <w:spacing w:before="240" w:beforeAutospacing="0" w:after="0" w:afterAutospacing="0"/>
-              <w:ind w:left="142"/>
               <w:jc w:val="center"/>
             </w:pPr>
             <w:r>
@@ -716,13 +757,13 @@
                 <w:bCs/>
                 <w:color w:val="000000"/>
               </w:rPr>
-              <w:t>Versión </w:t>
+              <w:t>Versión</w:t>
             </w:r>
           </w:p>
         </w:tc>
         <w:tc>
           <w:tcPr>
-            <w:tcW w:w="0" w:type="auto"/>
+            <w:tcW w:w="1606" w:type="dxa"/>
             <w:tcBorders>
               <w:top w:val="single" w:sz="8" w:space="0" w:color="000000"/>
               <w:left w:val="single" w:sz="8" w:space="0" w:color="000000"/>
@@ -741,7 +782,6 @@
             <w:pPr>
               <w:pStyle w:val="NormalWeb"/>
               <w:spacing w:before="240" w:beforeAutospacing="0" w:after="0" w:afterAutospacing="0"/>
-              <w:ind w:left="700"/>
               <w:jc w:val="center"/>
             </w:pPr>
             <w:r>
@@ -751,13 +791,13 @@
                 <w:bCs/>
                 <w:color w:val="000000"/>
               </w:rPr>
-              <w:t>Autor(es) </w:t>
+              <w:t>Autor(es)</w:t>
             </w:r>
           </w:p>
         </w:tc>
         <w:tc>
           <w:tcPr>
-            <w:tcW w:w="0" w:type="auto"/>
+            <w:tcW w:w="3922" w:type="dxa"/>
             <w:tcBorders>
               <w:top w:val="single" w:sz="8" w:space="0" w:color="000000"/>
               <w:left w:val="single" w:sz="8" w:space="0" w:color="000000"/>
@@ -792,7 +832,7 @@
         </w:tc>
         <w:tc>
           <w:tcPr>
-            <w:tcW w:w="0" w:type="auto"/>
+            <w:tcW w:w="1975" w:type="dxa"/>
             <w:tcBorders>
               <w:top w:val="single" w:sz="8" w:space="0" w:color="000000"/>
               <w:left w:val="single" w:sz="8" w:space="0" w:color="000000"/>
@@ -805,13 +845,13 @@
               <w:bottom w:w="100" w:type="dxa"/>
               <w:right w:w="100" w:type="dxa"/>
             </w:tcMar>
+            <w:vAlign w:val="center"/>
             <w:hideMark/>
           </w:tcPr>
           <w:p>
             <w:pPr>
               <w:pStyle w:val="NormalWeb"/>
               <w:spacing w:before="240" w:beforeAutospacing="0" w:after="0" w:afterAutospacing="0"/>
-              <w:ind w:left="700"/>
               <w:jc w:val="center"/>
             </w:pPr>
             <w:r>
@@ -832,7 +872,7 @@
         </w:trPr>
         <w:tc>
           <w:tcPr>
-            <w:tcW w:w="0" w:type="auto"/>
+            <w:tcW w:w="1266" w:type="dxa"/>
             <w:tcBorders>
               <w:top w:val="single" w:sz="8" w:space="0" w:color="000000"/>
               <w:left w:val="single" w:sz="8" w:space="0" w:color="000000"/>
@@ -845,13 +885,13 @@
               <w:bottom w:w="100" w:type="dxa"/>
               <w:right w:w="100" w:type="dxa"/>
             </w:tcMar>
+            <w:vAlign w:val="center"/>
             <w:hideMark/>
           </w:tcPr>
           <w:p>
             <w:pPr>
               <w:pStyle w:val="NormalWeb"/>
               <w:spacing w:before="240" w:beforeAutospacing="0" w:after="0" w:afterAutospacing="0"/>
-              <w:ind w:left="700"/>
               <w:jc w:val="center"/>
             </w:pPr>
             <w:r>
@@ -869,7 +909,7 @@
         </w:tc>
         <w:tc>
           <w:tcPr>
-            <w:tcW w:w="0" w:type="auto"/>
+            <w:tcW w:w="1606" w:type="dxa"/>
             <w:tcBorders>
               <w:top w:val="single" w:sz="8" w:space="0" w:color="000000"/>
               <w:left w:val="single" w:sz="8" w:space="0" w:color="000000"/>
@@ -882,13 +922,13 @@
               <w:bottom w:w="100" w:type="dxa"/>
               <w:right w:w="100" w:type="dxa"/>
             </w:tcMar>
+            <w:vAlign w:val="center"/>
             <w:hideMark/>
           </w:tcPr>
           <w:p>
             <w:pPr>
               <w:pStyle w:val="NormalWeb"/>
               <w:spacing w:before="240" w:beforeAutospacing="0" w:after="0" w:afterAutospacing="0"/>
-              <w:ind w:left="700"/>
               <w:jc w:val="center"/>
             </w:pPr>
             <w:r>
@@ -898,7 +938,45 @@
                 <w:bCs/>
                 <w:color w:val="000000"/>
               </w:rPr>
-              <w:t>EQUIPO 6 </w:t>
+              <w:t>EQUIPO 6</w:t>
+            </w:r>
+          </w:p>
+          <w:p>
+            <w:pPr>
+              <w:pStyle w:val="NormalWeb"/>
+              <w:spacing w:before="200" w:beforeAutospacing="0" w:after="0" w:afterAutospacing="0"/>
+              <w:ind w:left="180" w:right="160"/>
+              <w:jc w:val="center"/>
+              <w:rPr>
+                <w:rFonts w:ascii="Arial" w:hAnsi="Arial" w:cs="Arial"/>
+                <w:color w:val="000000"/>
+              </w:rPr>
+            </w:pPr>
+            <w:r>
+              <w:rPr>
+                <w:rFonts w:ascii="Arial" w:hAnsi="Arial" w:cs="Arial"/>
+                <w:color w:val="000000"/>
+              </w:rPr>
+              <w:t>Marcelo Salinas, Moises</w:t>
+            </w:r>
+          </w:p>
+          <w:p>
+            <w:pPr>
+              <w:pStyle w:val="NormalWeb"/>
+              <w:spacing w:before="200" w:beforeAutospacing="0" w:after="0" w:afterAutospacing="0"/>
+              <w:ind w:left="180" w:right="160"/>
+              <w:jc w:val="center"/>
+              <w:rPr>
+                <w:rFonts w:ascii="Arial" w:hAnsi="Arial" w:cs="Arial"/>
+                <w:color w:val="000000"/>
+              </w:rPr>
+            </w:pPr>
+            <w:r>
+              <w:rPr>
+                <w:rFonts w:ascii="Arial" w:hAnsi="Arial" w:cs="Arial"/>
+                <w:color w:val="000000"/>
+              </w:rPr>
+              <w:t>Quispe Fajardo, Adrián</w:t>
             </w:r>
           </w:p>
           <w:p>
@@ -913,13 +991,13 @@
                 <w:rFonts w:ascii="Arial" w:hAnsi="Arial" w:cs="Arial"/>
                 <w:color w:val="000000"/>
               </w:rPr>
-              <w:t>Marcelo Salinas, Moises Quispe Fajardo, Adrián Solis Flores, Aldair</w:t>
+              <w:t>Solis Flores, Aldair</w:t>
             </w:r>
           </w:p>
         </w:tc>
         <w:tc>
           <w:tcPr>
-            <w:tcW w:w="0" w:type="auto"/>
+            <w:tcW w:w="3922" w:type="dxa"/>
             <w:tcBorders>
               <w:top w:val="single" w:sz="8" w:space="0" w:color="000000"/>
               <w:left w:val="single" w:sz="8" w:space="0" w:color="000000"/>
@@ -954,25 +1032,33 @@
               <w:pStyle w:val="NormalWeb"/>
               <w:spacing w:before="280" w:beforeAutospacing="0" w:after="0" w:afterAutospacing="0"/>
               <w:ind w:left="120" w:right="320"/>
-              <w:jc w:val="center"/>
             </w:pPr>
             <w:r>
               <w:rPr>
                 <w:rFonts w:ascii="Arial" w:hAnsi="Arial" w:cs="Arial"/>
                 <w:color w:val="000000"/>
               </w:rPr>
-              <w:t>- Prototipado del Proyecto FollowClass</w:t>
-            </w:r>
-          </w:p>
-          <w:p>
-            <w:pPr>
-              <w:pStyle w:val="NormalWeb"/>
-              <w:spacing w:before="20" w:beforeAutospacing="0" w:after="0" w:afterAutospacing="0"/>
-              <w:ind w:left="700"/>
-              <w:rPr>
-                <w:lang w:val="en-US"/>
-              </w:rPr>
-            </w:pPr>
+              <w:t>- Prototipado del Proyecto</w:t>
+            </w:r>
+            <w:r>
+              <w:rPr>
+                <w:rFonts w:ascii="Arial" w:hAnsi="Arial" w:cs="Arial"/>
+                <w:color w:val="000000"/>
+              </w:rPr>
+              <w:t xml:space="preserve">     </w:t>
+            </w:r>
+            <w:proofErr w:type="spellStart"/>
+            <w:r>
+              <w:rPr>
+                <w:rFonts w:ascii="Arial" w:hAnsi="Arial" w:cs="Arial"/>
+                <w:color w:val="000000"/>
+              </w:rPr>
+              <w:t>FollowClass</w:t>
+            </w:r>
+            <w:proofErr w:type="spellEnd"/>
+            <w:r>
+              <w:t xml:space="preserve"> </w:t>
+            </w:r>
             <w:r>
               <w:rPr>
                 <w:rFonts w:ascii="Arial" w:hAnsi="Arial" w:cs="Arial"/>
@@ -981,13 +1067,55 @@
                 <w:color w:val="000000"/>
                 <w:lang w:val="en-US"/>
               </w:rPr>
-              <w:t>(VIEW_01 y VIEW_02,VIEW_03,VIEW_04)</w:t>
+              <w:t>(VIEW_01 y</w:t>
+            </w:r>
+            <w:r>
+              <w:rPr>
+                <w:rFonts w:ascii="Arial" w:hAnsi="Arial" w:cs="Arial"/>
+                <w:i/>
+                <w:iCs/>
+                <w:color w:val="000000"/>
+                <w:lang w:val="en-US"/>
+              </w:rPr>
+              <w:t xml:space="preserve">     </w:t>
+            </w:r>
+            <w:r>
+              <w:rPr>
+                <w:rFonts w:ascii="Arial" w:hAnsi="Arial" w:cs="Arial"/>
+                <w:i/>
+                <w:iCs/>
+                <w:color w:val="000000"/>
+                <w:lang w:val="en-US"/>
+              </w:rPr>
+              <w:t>VIEW_</w:t>
+            </w:r>
+            <w:proofErr w:type="gramStart"/>
+            <w:r>
+              <w:rPr>
+                <w:rFonts w:ascii="Arial" w:hAnsi="Arial" w:cs="Arial"/>
+                <w:i/>
+                <w:iCs/>
+                <w:color w:val="000000"/>
+                <w:lang w:val="en-US"/>
+              </w:rPr>
+              <w:t>02,VIEW</w:t>
+            </w:r>
+            <w:proofErr w:type="gramEnd"/>
+            <w:r>
+              <w:rPr>
+                <w:rFonts w:ascii="Arial" w:hAnsi="Arial" w:cs="Arial"/>
+                <w:i/>
+                <w:iCs/>
+                <w:color w:val="000000"/>
+                <w:lang w:val="en-US"/>
+              </w:rPr>
+              <w:t>_03,VIEW_04)</w:t>
             </w:r>
           </w:p>
         </w:tc>
         <w:tc>
           <w:tcPr>
-            <w:tcW w:w="0" w:type="auto"/>
+            <w:tcW w:w="1975" w:type="dxa"/>
             <w:tcBorders>
               <w:top w:val="single" w:sz="8" w:space="0" w:color="000000"/>
               <w:left w:val="single" w:sz="8" w:space="0" w:color="000000"/>
@@ -1000,13 +1128,13 @@
               <w:bottom w:w="100" w:type="dxa"/>
               <w:right w:w="100" w:type="dxa"/>
             </w:tcMar>
+            <w:vAlign w:val="center"/>
             <w:hideMark/>
           </w:tcPr>
           <w:p>
             <w:pPr>
               <w:pStyle w:val="NormalWeb"/>
               <w:spacing w:before="240" w:beforeAutospacing="0" w:after="0" w:afterAutospacing="0"/>
-              <w:ind w:left="700"/>
               <w:jc w:val="center"/>
             </w:pPr>
             <w:r>
@@ -1076,7 +1204,6 @@
           <w:sz w:val="38"/>
           <w:szCs w:val="38"/>
         </w:rPr>
-        <w:lastRenderedPageBreak/>
         <w:t>Índice</w:t>
       </w:r>
     </w:p>
@@ -1123,7 +1250,7 @@
             <w:rPr>
               <w:rFonts w:eastAsiaTheme="minorEastAsia"/>
               <w:noProof/>
-              <w:lang w:val="en-US"/>
+              <w:lang w:eastAsia="es-PE"/>
             </w:rPr>
           </w:pPr>
           <w:r>
@@ -1135,7 +1262,7 @@
           <w:r>
             <w:fldChar w:fldCharType="separate"/>
           </w:r>
-          <w:hyperlink w:anchor="_Toc105096354" w:history="1">
+          <w:hyperlink w:anchor="_Toc105097576" w:history="1">
             <w:r>
               <w:rPr>
                 <w:rStyle w:val="Hipervnculo"/>
@@ -1148,7 +1275,7 @@
               <w:rPr>
                 <w:rFonts w:eastAsiaTheme="minorEastAsia"/>
                 <w:noProof/>
-                <w:lang w:val="en-US"/>
+                <w:lang w:eastAsia="es-PE"/>
               </w:rPr>
               <w:tab/>
             </w:r>
@@ -1179,7 +1306,7 @@
                 <w:noProof/>
                 <w:webHidden/>
               </w:rPr>
-              <w:instrText xml:space="preserve"> PAGEREF _Toc105096354 \h </w:instrText>
+              <w:instrText xml:space="preserve"> PAGEREF _Toc105097576 \h </w:instrText>
             </w:r>
             <w:r>
               <w:rPr>
@@ -1220,10 +1347,10 @@
             <w:rPr>
               <w:rFonts w:eastAsiaTheme="minorEastAsia"/>
               <w:noProof/>
-              <w:lang w:val="en-US"/>
+              <w:lang w:eastAsia="es-PE"/>
             </w:rPr>
           </w:pPr>
-          <w:hyperlink w:anchor="_Toc105096355" w:history="1">
+          <w:hyperlink w:anchor="_Toc105097577" w:history="1">
             <w:r>
               <w:rPr>
                 <w:rStyle w:val="Hipervnculo"/>
@@ -1236,7 +1363,7 @@
               <w:rPr>
                 <w:rFonts w:eastAsiaTheme="minorEastAsia"/>
                 <w:noProof/>
-                <w:lang w:val="en-US"/>
+                <w:lang w:eastAsia="es-PE"/>
               </w:rPr>
               <w:tab/>
             </w:r>
@@ -1267,7 +1394,7 @@
                 <w:noProof/>
                 <w:webHidden/>
               </w:rPr>
-              <w:instrText xml:space="preserve"> PAGEREF _Toc105096355 \h </w:instrText>
+              <w:instrText xml:space="preserve"> PAGEREF _Toc105097577 \h </w:instrText>
             </w:r>
             <w:r>
               <w:rPr>
@@ -1287,7 +1414,7 @@
                 <w:noProof/>
                 <w:webHidden/>
               </w:rPr>
-              <w:t>6</w:t>
+              <w:t>7</w:t>
             </w:r>
             <w:r>
               <w:rPr>
@@ -1305,21 +1432,12 @@
               <w:tab w:val="right" w:leader="dot" w:pos="8779"/>
             </w:tabs>
             <w:rPr>
+              <w:rFonts w:eastAsiaTheme="minorEastAsia"/>
               <w:noProof/>
+              <w:lang w:eastAsia="es-PE"/>
             </w:rPr>
           </w:pPr>
-          <w:hyperlink w:anchor="_Toc105096356" w:history="1">
-            <w:r>
-              <w:rPr>
-                <w:rStyle w:val="Hipervnculo"/>
-                <w:rFonts w:ascii="Arial" w:eastAsia="Times New Roman" w:hAnsi="Arial" w:cs="Arial"/>
-                <w:b/>
-                <w:bCs/>
-                <w:noProof/>
-                <w:lang w:val="es-MX"/>
-              </w:rPr>
-              <w:t>2</w:t>
-            </w:r>
+          <w:hyperlink w:anchor="_Toc105097578" w:history="1">
             <w:r>
               <w:rPr>
                 <w:rStyle w:val="Hipervnculo"/>
@@ -1349,7 +1467,7 @@
                 <w:noProof/>
                 <w:webHidden/>
               </w:rPr>
-              <w:instrText xml:space="preserve"> PAGEREF _Toc105096356 \h </w:instrText>
+              <w:instrText xml:space="preserve"> PAGEREF _Toc105097578 \h </w:instrText>
             </w:r>
             <w:r>
               <w:rPr>
@@ -1388,10 +1506,12 @@
               <w:tab w:val="right" w:leader="dot" w:pos="8779"/>
             </w:tabs>
             <w:rPr>
+              <w:rFonts w:eastAsiaTheme="minorEastAsia"/>
               <w:noProof/>
+              <w:lang w:eastAsia="es-PE"/>
             </w:rPr>
           </w:pPr>
-          <w:hyperlink w:anchor="_Toc105096357" w:history="1">
+          <w:hyperlink w:anchor="_Toc105097579" w:history="1">
             <w:r>
               <w:rPr>
                 <w:rStyle w:val="Hipervnculo"/>
@@ -1404,7 +1524,9 @@
             </w:r>
             <w:r>
               <w:rPr>
-                <w:noProof/>
+                <w:rFonts w:eastAsiaTheme="minorEastAsia"/>
+                <w:noProof/>
+                <w:lang w:eastAsia="es-PE"/>
               </w:rPr>
               <w:tab/>
             </w:r>
@@ -1437,7 +1559,7 @@
                 <w:noProof/>
                 <w:webHidden/>
               </w:rPr>
-              <w:instrText xml:space="preserve"> PAGEREF _Toc105096357 \h </w:instrText>
+              <w:instrText xml:space="preserve"> PAGEREF _Toc105097579 \h </w:instrText>
             </w:r>
             <w:r>
               <w:rPr>
@@ -1475,10 +1597,12 @@
               <w:tab w:val="right" w:leader="dot" w:pos="8779"/>
             </w:tabs>
             <w:rPr>
+              <w:rFonts w:eastAsiaTheme="minorEastAsia"/>
               <w:noProof/>
+              <w:lang w:eastAsia="es-PE"/>
             </w:rPr>
           </w:pPr>
-          <w:hyperlink w:anchor="_Toc105096358" w:history="1">
+          <w:hyperlink w:anchor="_Toc105097580" w:history="1">
             <w:r>
               <w:rPr>
                 <w:rStyle w:val="Hipervnculo"/>
@@ -1508,7 +1632,7 @@
                 <w:noProof/>
                 <w:webHidden/>
               </w:rPr>
-              <w:instrText xml:space="preserve"> PAGEREF _Toc105096358 \h </w:instrText>
+              <w:instrText xml:space="preserve"> PAGEREF _Toc105097580 \h </w:instrText>
             </w:r>
             <w:r>
               <w:rPr>
@@ -1528,7 +1652,7 @@
                 <w:noProof/>
                 <w:webHidden/>
               </w:rPr>
-              <w:t>7</w:t>
+              <w:t>8</w:t>
             </w:r>
             <w:r>
               <w:rPr>
@@ -1547,10 +1671,12 @@
               <w:tab w:val="right" w:leader="dot" w:pos="8779"/>
             </w:tabs>
             <w:rPr>
+              <w:rFonts w:eastAsiaTheme="minorEastAsia"/>
               <w:noProof/>
+              <w:lang w:eastAsia="es-PE"/>
             </w:rPr>
           </w:pPr>
-          <w:hyperlink w:anchor="_Toc105096359" w:history="1">
+          <w:hyperlink w:anchor="_Toc105097581" w:history="1">
             <w:r>
               <w:rPr>
                 <w:rStyle w:val="Hipervnculo"/>
@@ -1563,7 +1689,9 @@
             </w:r>
             <w:r>
               <w:rPr>
-                <w:noProof/>
+                <w:rFonts w:eastAsiaTheme="minorEastAsia"/>
+                <w:noProof/>
+                <w:lang w:eastAsia="es-PE"/>
               </w:rPr>
               <w:tab/>
             </w:r>
@@ -1596,7 +1724,7 @@
                 <w:noProof/>
                 <w:webHidden/>
               </w:rPr>
-              <w:instrText xml:space="preserve"> PAGEREF _Toc105096359 \h </w:instrText>
+              <w:instrText xml:space="preserve"> PAGEREF _Toc105097581 \h </w:instrText>
             </w:r>
             <w:r>
               <w:rPr>
@@ -1616,7 +1744,80 @@
                 <w:noProof/>
                 <w:webHidden/>
               </w:rPr>
-              <w:t>7</w:t>
+              <w:t>8</w:t>
+            </w:r>
+            <w:r>
+              <w:rPr>
+                <w:noProof/>
+                <w:webHidden/>
+              </w:rPr>
+              <w:fldChar w:fldCharType="end"/>
+            </w:r>
+          </w:hyperlink>
+        </w:p>
+        <w:p>
+          <w:pPr>
+            <w:pStyle w:val="TDC2"/>
+            <w:tabs>
+              <w:tab w:val="right" w:leader="dot" w:pos="8779"/>
+            </w:tabs>
+            <w:rPr>
+              <w:rFonts w:eastAsiaTheme="minorEastAsia"/>
+              <w:noProof/>
+              <w:lang w:eastAsia="es-PE"/>
+            </w:rPr>
+          </w:pPr>
+          <w:hyperlink w:anchor="_Toc105097582" w:history="1">
+            <w:r>
+              <w:rPr>
+                <w:rStyle w:val="Hipervnculo"/>
+                <w:rFonts w:ascii="Arial" w:hAnsi="Arial" w:cs="Arial"/>
+                <w:b/>
+                <w:bCs/>
+                <w:noProof/>
+              </w:rPr>
+              <w:t>2.3. INTERFAZ: VIEW_03</w:t>
+            </w:r>
+            <w:r>
+              <w:rPr>
+                <w:noProof/>
+                <w:webHidden/>
+              </w:rPr>
+              <w:tab/>
+            </w:r>
+            <w:r>
+              <w:rPr>
+                <w:noProof/>
+                <w:webHidden/>
+              </w:rPr>
+              <w:fldChar w:fldCharType="begin"/>
+            </w:r>
+            <w:r>
+              <w:rPr>
+                <w:noProof/>
+                <w:webHidden/>
+              </w:rPr>
+              <w:instrText xml:space="preserve"> PAGEREF _Toc105097582 \h </w:instrText>
+            </w:r>
+            <w:r>
+              <w:rPr>
+                <w:noProof/>
+                <w:webHidden/>
+              </w:rPr>
+            </w:r>
+            <w:r>
+              <w:rPr>
+                <w:noProof/>
+                <w:webHidden/>
+              </w:rPr>
+              <w:fldChar w:fldCharType="separate"/>
+            </w:r>
+            <w:r>
+              <w:rPr>
+                <w:noProof/>
+                <w:webHidden/>
+              </w:rPr>
+              <w:t>8</w:t>
             </w:r>
             <w:r>
               <w:rPr>
@@ -1635,10 +1836,12 @@
               <w:tab w:val="right" w:leader="dot" w:pos="8779"/>
             </w:tabs>
             <w:rPr>
+              <w:rFonts w:eastAsiaTheme="minorEastAsia"/>
               <w:noProof/>
+              <w:lang w:eastAsia="es-PE"/>
             </w:rPr>
           </w:pPr>
-          <w:hyperlink w:anchor="_Toc105096360" w:history="1">
+          <w:hyperlink w:anchor="_Toc105097583" w:history="1">
             <w:r>
               <w:rPr>
                 <w:rStyle w:val="Hipervnculo"/>
@@ -1647,11 +1850,13 @@
                 <w:bCs/>
                 <w:noProof/>
               </w:rPr>
-              <w:t>2.2.2.</w:t>
-            </w:r>
-            <w:r>
-              <w:rPr>
-                <w:noProof/>
+              <w:t>2.3.1.</w:t>
+            </w:r>
+            <w:r>
+              <w:rPr>
+                <w:rFonts w:eastAsiaTheme="minorEastAsia"/>
+                <w:noProof/>
+                <w:lang w:eastAsia="es-PE"/>
               </w:rPr>
               <w:tab/>
             </w:r>
@@ -1663,7 +1868,7 @@
                 <w:bCs/>
                 <w:noProof/>
               </w:rPr>
-              <w:t>IMAGEN 2: VISTA N° 02 - VISTA DE LOGIN DE USUARIO</w:t>
+              <w:t xml:space="preserve"> Vista N° 03: Vista de Calendario</w:t>
             </w:r>
             <w:r>
               <w:rPr>
@@ -1684,7 +1889,7 @@
                 <w:noProof/>
                 <w:webHidden/>
               </w:rPr>
-              <w:instrText xml:space="preserve"> PAGEREF _Toc105096360 \h </w:instrText>
+              <w:instrText xml:space="preserve"> PAGEREF _Toc105097583 \h </w:instrText>
             </w:r>
             <w:r>
               <w:rPr>
@@ -1722,10 +1927,12 @@
               <w:tab w:val="right" w:leader="dot" w:pos="8779"/>
             </w:tabs>
             <w:rPr>
+              <w:rFonts w:eastAsiaTheme="minorEastAsia"/>
               <w:noProof/>
+              <w:lang w:eastAsia="es-PE"/>
             </w:rPr>
           </w:pPr>
-          <w:hyperlink w:anchor="_Toc105096361" w:history="1">
+          <w:hyperlink w:anchor="_Toc105097584" w:history="1">
             <w:r>
               <w:rPr>
                 <w:rStyle w:val="Hipervnculo"/>
@@ -1734,7 +1941,7 @@
                 <w:bCs/>
                 <w:noProof/>
               </w:rPr>
-              <w:t>2.3. INTERFAZ: VIEW_03</w:t>
+              <w:t>2.4. INTERFAZ: VIEW_04</w:t>
             </w:r>
             <w:r>
               <w:rPr>
@@ -1755,254 +1962,7 @@
                 <w:noProof/>
                 <w:webHidden/>
               </w:rPr>
-              <w:instrText xml:space="preserve"> PAGEREF _Toc105096361 \h </w:instrText>
-            </w:r>
-            <w:r>
-              <w:rPr>
-                <w:noProof/>
-                <w:webHidden/>
-              </w:rPr>
-            </w:r>
-            <w:r>
-              <w:rPr>
-                <w:noProof/>
-                <w:webHidden/>
-              </w:rPr>
-              <w:fldChar w:fldCharType="separate"/>
-            </w:r>
-            <w:r>
-              <w:rPr>
-                <w:noProof/>
-                <w:webHidden/>
-              </w:rPr>
-              <w:t>8</w:t>
-            </w:r>
-            <w:r>
-              <w:rPr>
-                <w:noProof/>
-                <w:webHidden/>
-              </w:rPr>
-              <w:fldChar w:fldCharType="end"/>
-            </w:r>
-          </w:hyperlink>
-        </w:p>
-        <w:p>
-          <w:pPr>
-            <w:pStyle w:val="TDC3"/>
-            <w:tabs>
-              <w:tab w:val="left" w:pos="1320"/>
-              <w:tab w:val="right" w:leader="dot" w:pos="8779"/>
-            </w:tabs>
-            <w:rPr>
-              <w:noProof/>
-            </w:rPr>
-          </w:pPr>
-          <w:hyperlink w:anchor="_Toc105096362" w:history="1">
-            <w:r>
-              <w:rPr>
-                <w:rStyle w:val="Hipervnculo"/>
-                <w:rFonts w:ascii="Arial" w:hAnsi="Arial" w:cs="Arial"/>
-                <w:b/>
-                <w:bCs/>
-                <w:noProof/>
-              </w:rPr>
-              <w:t>2.3.1.</w:t>
-            </w:r>
-            <w:r>
-              <w:rPr>
-                <w:noProof/>
-              </w:rPr>
-              <w:tab/>
-            </w:r>
-            <w:r>
-              <w:rPr>
-                <w:rStyle w:val="Hipervnculo"/>
-                <w:rFonts w:ascii="Arial" w:hAnsi="Arial" w:cs="Arial"/>
-                <w:b/>
-                <w:bCs/>
-                <w:noProof/>
-              </w:rPr>
-              <w:t xml:space="preserve"> Vista N° 03: Vista de Calendario</w:t>
-            </w:r>
-            <w:r>
-              <w:rPr>
-                <w:noProof/>
-                <w:webHidden/>
-              </w:rPr>
-              <w:tab/>
-            </w:r>
-            <w:r>
-              <w:rPr>
-                <w:noProof/>
-                <w:webHidden/>
-              </w:rPr>
-              <w:fldChar w:fldCharType="begin"/>
-            </w:r>
-            <w:r>
-              <w:rPr>
-                <w:noProof/>
-                <w:webHidden/>
-              </w:rPr>
-              <w:instrText xml:space="preserve"> PAGEREF _Toc105096362 \h </w:instrText>
-            </w:r>
-            <w:r>
-              <w:rPr>
-                <w:noProof/>
-                <w:webHidden/>
-              </w:rPr>
-            </w:r>
-            <w:r>
-              <w:rPr>
-                <w:noProof/>
-                <w:webHidden/>
-              </w:rPr>
-              <w:fldChar w:fldCharType="separate"/>
-            </w:r>
-            <w:r>
-              <w:rPr>
-                <w:noProof/>
-                <w:webHidden/>
-              </w:rPr>
-              <w:t>8</w:t>
-            </w:r>
-            <w:r>
-              <w:rPr>
-                <w:noProof/>
-                <w:webHidden/>
-              </w:rPr>
-              <w:fldChar w:fldCharType="end"/>
-            </w:r>
-          </w:hyperlink>
-        </w:p>
-        <w:p>
-          <w:pPr>
-            <w:pStyle w:val="TDC3"/>
-            <w:tabs>
-              <w:tab w:val="left" w:pos="1320"/>
-              <w:tab w:val="right" w:leader="dot" w:pos="8779"/>
-            </w:tabs>
-            <w:rPr>
-              <w:noProof/>
-            </w:rPr>
-          </w:pPr>
-          <w:hyperlink w:anchor="_Toc105096363" w:history="1">
-            <w:r>
-              <w:rPr>
-                <w:rStyle w:val="Hipervnculo"/>
-                <w:rFonts w:ascii="Arial" w:hAnsi="Arial" w:cs="Arial"/>
-                <w:b/>
-                <w:bCs/>
-                <w:noProof/>
-              </w:rPr>
-              <w:t>2.3.2.</w:t>
-            </w:r>
-            <w:r>
-              <w:rPr>
-                <w:noProof/>
-              </w:rPr>
-              <w:tab/>
-            </w:r>
-            <w:r>
-              <w:rPr>
-                <w:rStyle w:val="Hipervnculo"/>
-                <w:rFonts w:ascii="Arial" w:hAnsi="Arial" w:cs="Arial"/>
-                <w:b/>
-                <w:bCs/>
-                <w:noProof/>
-              </w:rPr>
-              <w:t xml:space="preserve"> IMAGEN 3: VISTA N° 03 - VISTA DE CALENDARIO</w:t>
-            </w:r>
-            <w:r>
-              <w:rPr>
-                <w:noProof/>
-                <w:webHidden/>
-              </w:rPr>
-              <w:tab/>
-            </w:r>
-            <w:r>
-              <w:rPr>
-                <w:noProof/>
-                <w:webHidden/>
-              </w:rPr>
-              <w:fldChar w:fldCharType="begin"/>
-            </w:r>
-            <w:r>
-              <w:rPr>
-                <w:noProof/>
-                <w:webHidden/>
-              </w:rPr>
-              <w:instrText xml:space="preserve"> PAGEREF _Toc105096363 \h </w:instrText>
-            </w:r>
-            <w:r>
-              <w:rPr>
-                <w:noProof/>
-                <w:webHidden/>
-              </w:rPr>
-            </w:r>
-            <w:r>
-              <w:rPr>
-                <w:noProof/>
-                <w:webHidden/>
-              </w:rPr>
-              <w:fldChar w:fldCharType="separate"/>
-            </w:r>
-            <w:r>
-              <w:rPr>
-                <w:noProof/>
-                <w:webHidden/>
-              </w:rPr>
-              <w:t>9</w:t>
-            </w:r>
-            <w:r>
-              <w:rPr>
-                <w:noProof/>
-                <w:webHidden/>
-              </w:rPr>
-              <w:fldChar w:fldCharType="end"/>
-            </w:r>
-          </w:hyperlink>
-        </w:p>
-        <w:p>
-          <w:pPr>
-            <w:pStyle w:val="TDC2"/>
-            <w:tabs>
-              <w:tab w:val="right" w:leader="dot" w:pos="8779"/>
-            </w:tabs>
-            <w:rPr>
-              <w:noProof/>
-            </w:rPr>
-          </w:pPr>
-          <w:hyperlink w:anchor="_Toc105096364" w:history="1">
-            <w:r>
-              <w:rPr>
-                <w:rStyle w:val="Hipervnculo"/>
-                <w:rFonts w:ascii="Arial" w:hAnsi="Arial" w:cs="Arial"/>
-                <w:b/>
-                <w:bCs/>
-                <w:noProof/>
-              </w:rPr>
-              <w:t>2.4. INTERFAZ: VIEW_04</w:t>
-            </w:r>
-            <w:r>
-              <w:rPr>
-                <w:noProof/>
-                <w:webHidden/>
-              </w:rPr>
-              <w:tab/>
-            </w:r>
-            <w:r>
-              <w:rPr>
-                <w:noProof/>
-                <w:webHidden/>
-              </w:rPr>
-              <w:fldChar w:fldCharType="begin"/>
-            </w:r>
-            <w:r>
-              <w:rPr>
-                <w:noProof/>
-                <w:webHidden/>
-              </w:rPr>
-              <w:instrText xml:space="preserve"> PAGEREF _Toc105096364 \h </w:instrText>
+              <w:instrText xml:space="preserve"> PAGEREF _Toc105097584 \h </w:instrText>
             </w:r>
             <w:r>
               <w:rPr>
@@ -2040,10 +2000,12 @@
               <w:tab w:val="right" w:leader="dot" w:pos="8779"/>
             </w:tabs>
             <w:rPr>
+              <w:rFonts w:eastAsiaTheme="minorEastAsia"/>
               <w:noProof/>
+              <w:lang w:eastAsia="es-PE"/>
             </w:rPr>
           </w:pPr>
-          <w:hyperlink w:anchor="_Toc105096365" w:history="1">
+          <w:hyperlink w:anchor="_Toc105097585" w:history="1">
             <w:r>
               <w:rPr>
                 <w:rStyle w:val="Hipervnculo"/>
@@ -2073,7 +2035,7 @@
                 <w:noProof/>
                 <w:webHidden/>
               </w:rPr>
-              <w:instrText xml:space="preserve"> PAGEREF _Toc105096365 \h </w:instrText>
+              <w:instrText xml:space="preserve"> PAGEREF _Toc105097585 \h </w:instrText>
             </w:r>
             <w:r>
               <w:rPr>
@@ -2094,6 +2056,152 @@
                 <w:webHidden/>
               </w:rPr>
               <w:t>9</w:t>
+            </w:r>
+            <w:r>
+              <w:rPr>
+                <w:noProof/>
+                <w:webHidden/>
+              </w:rPr>
+              <w:fldChar w:fldCharType="end"/>
+            </w:r>
+          </w:hyperlink>
+        </w:p>
+        <w:p>
+          <w:pPr>
+            <w:pStyle w:val="TDC3"/>
+            <w:tabs>
+              <w:tab w:val="right" w:leader="dot" w:pos="8779"/>
+            </w:tabs>
+            <w:rPr>
+              <w:rFonts w:eastAsiaTheme="minorEastAsia"/>
+              <w:noProof/>
+              <w:lang w:eastAsia="es-PE"/>
+            </w:rPr>
+          </w:pPr>
+          <w:hyperlink w:anchor="_Toc105097586" w:history="1">
+            <w:r>
+              <w:rPr>
+                <w:rStyle w:val="Hipervnculo"/>
+                <w:rFonts w:ascii="Arial" w:hAnsi="Arial" w:cs="Arial"/>
+                <w:b/>
+                <w:bCs/>
+                <w:noProof/>
+              </w:rPr>
+              <w:t>2.4.2. Vista N° 05: Vista Menú Agregar Curso</w:t>
+            </w:r>
+            <w:r>
+              <w:rPr>
+                <w:noProof/>
+                <w:webHidden/>
+              </w:rPr>
+              <w:tab/>
+            </w:r>
+            <w:r>
+              <w:rPr>
+                <w:noProof/>
+                <w:webHidden/>
+              </w:rPr>
+              <w:fldChar w:fldCharType="begin"/>
+            </w:r>
+            <w:r>
+              <w:rPr>
+                <w:noProof/>
+                <w:webHidden/>
+              </w:rPr>
+              <w:instrText xml:space="preserve"> PAGEREF _Toc105097586 \h </w:instrText>
+            </w:r>
+            <w:r>
+              <w:rPr>
+                <w:noProof/>
+                <w:webHidden/>
+              </w:rPr>
+            </w:r>
+            <w:r>
+              <w:rPr>
+                <w:noProof/>
+                <w:webHidden/>
+              </w:rPr>
+              <w:fldChar w:fldCharType="separate"/>
+            </w:r>
+            <w:r>
+              <w:rPr>
+                <w:noProof/>
+                <w:webHidden/>
+              </w:rPr>
+              <w:t>10</w:t>
+            </w:r>
+            <w:r>
+              <w:rPr>
+                <w:noProof/>
+                <w:webHidden/>
+              </w:rPr>
+              <w:fldChar w:fldCharType="end"/>
+            </w:r>
+          </w:hyperlink>
+        </w:p>
+        <w:p>
+          <w:pPr>
+            <w:pStyle w:val="TDC3"/>
+            <w:tabs>
+              <w:tab w:val="right" w:leader="dot" w:pos="8779"/>
+            </w:tabs>
+            <w:rPr>
+              <w:rFonts w:eastAsiaTheme="minorEastAsia"/>
+              <w:noProof/>
+              <w:lang w:eastAsia="es-PE"/>
+            </w:rPr>
+          </w:pPr>
+          <w:hyperlink w:anchor="_Toc105097587" w:history="1">
+            <w:r>
+              <w:rPr>
+                <w:rStyle w:val="Hipervnculo"/>
+                <w:rFonts w:ascii="Arial" w:hAnsi="Arial" w:cs="Arial"/>
+                <w:b/>
+                <w:bCs/>
+                <w:noProof/>
+              </w:rPr>
+              <w:t>2.4.3. Vista N° 06: Vista Menú Agregar Actividad</w:t>
+            </w:r>
+            <w:r>
+              <w:rPr>
+                <w:noProof/>
+                <w:webHidden/>
+              </w:rPr>
+              <w:tab/>
+            </w:r>
+            <w:r>
+              <w:rPr>
+                <w:noProof/>
+                <w:webHidden/>
+              </w:rPr>
+              <w:fldChar w:fldCharType="begin"/>
+            </w:r>
+            <w:r>
+              <w:rPr>
+                <w:noProof/>
+                <w:webHidden/>
+              </w:rPr>
+              <w:instrText xml:space="preserve"> PAGEREF _Toc105097587 \h </w:instrText>
+            </w:r>
+            <w:r>
+              <w:rPr>
+                <w:noProof/>
+                <w:webHidden/>
+              </w:rPr>
+            </w:r>
+            <w:r>
+              <w:rPr>
+                <w:noProof/>
+                <w:webHidden/>
+              </w:rPr>
+              <w:fldChar w:fldCharType="separate"/>
+            </w:r>
+            <w:r>
+              <w:rPr>
+                <w:noProof/>
+                <w:webHidden/>
+              </w:rPr>
+              <w:t>10</w:t>
             </w:r>
             <w:r>
               <w:rPr>
@@ -2151,7 +2259,6 @@
           <w:sz w:val="52"/>
           <w:szCs w:val="52"/>
         </w:rPr>
-        <w:lastRenderedPageBreak/>
         <w:t>DOCUMENTACIÓN DE LA</w:t>
       </w:r>
     </w:p>
@@ -2178,7 +2285,7 @@
         <w:spacing w:before="400" w:beforeAutospacing="0" w:after="120" w:afterAutospacing="0"/>
         <w:jc w:val="both"/>
       </w:pPr>
-      <w:bookmarkStart w:id="1" w:name="_Toc105096354"/>
+      <w:bookmarkStart w:id="0" w:name="_Toc105097576"/>
       <w:r>
         <w:rPr>
           <w:rFonts w:ascii="Arial" w:hAnsi="Arial" w:cs="Arial"/>
@@ -2213,7 +2320,7 @@
         </w:rPr>
         <w:t>Descripción general</w:t>
       </w:r>
-      <w:bookmarkEnd w:id="1"/>
+      <w:bookmarkEnd w:id="0"/>
     </w:p>
     <w:p>
       <w:pPr>
@@ -2227,7 +2334,55 @@
           <w:rFonts w:ascii="Arial" w:hAnsi="Arial" w:cs="Arial"/>
           <w:color w:val="000000"/>
         </w:rPr>
-        <w:t>El presente documento tiene como objetivo concretar la elaboración de los modelos visuales de las vistas y su posterior implementación en la aplicación Follow Class, tareas propias del desarrollo Front-End dentro del proyecto.</w:t>
+        <w:t xml:space="preserve">El presente documento tiene como objetivo concretar la elaboración de los modelos visuales de las vistas y su posterior implementación en la aplicación </w:t>
+      </w:r>
+      <w:proofErr w:type="spellStart"/>
+      <w:r>
+        <w:rPr>
+          <w:rFonts w:ascii="Arial" w:hAnsi="Arial" w:cs="Arial"/>
+          <w:color w:val="000000"/>
+        </w:rPr>
+        <w:t>Follow</w:t>
+      </w:r>
+      <w:proofErr w:type="spellEnd"/>
+      <w:r>
+        <w:rPr>
+          <w:rFonts w:ascii="Arial" w:hAnsi="Arial" w:cs="Arial"/>
+          <w:color w:val="000000"/>
+        </w:rPr>
+        <w:t xml:space="preserve"> </w:t>
+      </w:r>
+      <w:proofErr w:type="spellStart"/>
+      <w:r>
+        <w:rPr>
+          <w:rFonts w:ascii="Arial" w:hAnsi="Arial" w:cs="Arial"/>
+          <w:color w:val="000000"/>
+        </w:rPr>
+        <w:t>Class</w:t>
+      </w:r>
+      <w:proofErr w:type="spellEnd"/>
+      <w:r>
+        <w:rPr>
+          <w:rFonts w:ascii="Arial" w:hAnsi="Arial" w:cs="Arial"/>
+          <w:color w:val="000000"/>
+        </w:rPr>
+        <w:t>, tareas propias del desarrollo Front-</w:t>
+      </w:r>
+      <w:proofErr w:type="spellStart"/>
+      <w:r>
+        <w:rPr>
+          <w:rFonts w:ascii="Arial" w:hAnsi="Arial" w:cs="Arial"/>
+          <w:color w:val="000000"/>
+        </w:rPr>
+        <w:t>End</w:t>
+      </w:r>
+      <w:proofErr w:type="spellEnd"/>
+      <w:r>
+        <w:rPr>
+          <w:rFonts w:ascii="Arial" w:hAnsi="Arial" w:cs="Arial"/>
+          <w:color w:val="000000"/>
+        </w:rPr>
+        <w:t xml:space="preserve"> dentro del proyecto.</w:t>
       </w:r>
     </w:p>
     <w:p>
@@ -2327,7 +2482,6 @@
           <w:sz w:val="32"/>
           <w:szCs w:val="32"/>
         </w:rPr>
-        <w:lastRenderedPageBreak/>
         <w:t>1.1. Tabla de requerimientos funcionales</w:t>
       </w:r>
       <w:r>
@@ -3380,6 +3534,102 @@
           <w:lang w:eastAsia="es-PE"/>
         </w:rPr>
       </w:pPr>
+    </w:p>
+    <w:p>
+      <w:pPr>
+        <w:spacing w:after="0" w:line="240" w:lineRule="auto"/>
+        <w:rPr>
+          <w:rFonts w:ascii="Arial" w:eastAsia="Times New Roman" w:hAnsi="Arial" w:cs="Arial"/>
+          <w:color w:val="000000"/>
+          <w:sz w:val="26"/>
+          <w:szCs w:val="26"/>
+          <w:lang w:eastAsia="es-PE"/>
+        </w:rPr>
+      </w:pPr>
+    </w:p>
+    <w:p>
+      <w:pPr>
+        <w:spacing w:after="0" w:line="240" w:lineRule="auto"/>
+        <w:rPr>
+          <w:rFonts w:ascii="Arial" w:eastAsia="Times New Roman" w:hAnsi="Arial" w:cs="Arial"/>
+          <w:color w:val="000000"/>
+          <w:sz w:val="26"/>
+          <w:szCs w:val="26"/>
+          <w:lang w:eastAsia="es-PE"/>
+        </w:rPr>
+      </w:pPr>
+    </w:p>
+    <w:p>
+      <w:pPr>
+        <w:spacing w:after="0" w:line="240" w:lineRule="auto"/>
+        <w:rPr>
+          <w:rFonts w:ascii="Arial" w:eastAsia="Times New Roman" w:hAnsi="Arial" w:cs="Arial"/>
+          <w:color w:val="000000"/>
+          <w:sz w:val="26"/>
+          <w:szCs w:val="26"/>
+          <w:lang w:eastAsia="es-PE"/>
+        </w:rPr>
+      </w:pPr>
+    </w:p>
+    <w:p>
+      <w:pPr>
+        <w:spacing w:after="0" w:line="240" w:lineRule="auto"/>
+        <w:rPr>
+          <w:rFonts w:ascii="Arial" w:eastAsia="Times New Roman" w:hAnsi="Arial" w:cs="Arial"/>
+          <w:color w:val="000000"/>
+          <w:sz w:val="26"/>
+          <w:szCs w:val="26"/>
+          <w:lang w:eastAsia="es-PE"/>
+        </w:rPr>
+      </w:pPr>
+    </w:p>
+    <w:p>
+      <w:pPr>
+        <w:spacing w:after="0" w:line="240" w:lineRule="auto"/>
+        <w:rPr>
+          <w:rFonts w:ascii="Arial" w:eastAsia="Times New Roman" w:hAnsi="Arial" w:cs="Arial"/>
+          <w:color w:val="000000"/>
+          <w:sz w:val="26"/>
+          <w:szCs w:val="26"/>
+          <w:lang w:eastAsia="es-PE"/>
+        </w:rPr>
+      </w:pPr>
+    </w:p>
+    <w:p>
+      <w:pPr>
+        <w:spacing w:after="0" w:line="240" w:lineRule="auto"/>
+        <w:rPr>
+          <w:rFonts w:ascii="Arial" w:eastAsia="Times New Roman" w:hAnsi="Arial" w:cs="Arial"/>
+          <w:color w:val="000000"/>
+          <w:sz w:val="26"/>
+          <w:szCs w:val="26"/>
+          <w:lang w:eastAsia="es-PE"/>
+        </w:rPr>
+      </w:pPr>
+    </w:p>
+    <w:p>
+      <w:pPr>
+        <w:spacing w:after="0" w:line="240" w:lineRule="auto"/>
+        <w:rPr>
+          <w:rFonts w:ascii="Arial" w:eastAsia="Times New Roman" w:hAnsi="Arial" w:cs="Arial"/>
+          <w:color w:val="000000"/>
+          <w:sz w:val="26"/>
+          <w:szCs w:val="26"/>
+          <w:lang w:eastAsia="es-PE"/>
+        </w:rPr>
+      </w:pPr>
+    </w:p>
+    <w:p>
+      <w:pPr>
+        <w:spacing w:after="0" w:line="240" w:lineRule="auto"/>
+        <w:rPr>
+          <w:rFonts w:ascii="Arial" w:eastAsia="Times New Roman" w:hAnsi="Arial" w:cs="Arial"/>
+          <w:color w:val="000000"/>
+          <w:sz w:val="26"/>
+          <w:szCs w:val="26"/>
+          <w:lang w:eastAsia="es-PE"/>
+        </w:rPr>
+      </w:pPr>
       <w:r>
         <w:rPr>
           <w:rFonts w:ascii="Arial" w:eastAsia="Times New Roman" w:hAnsi="Arial" w:cs="Arial"/>
@@ -3420,8 +3670,39 @@
           <w:sz w:val="32"/>
           <w:szCs w:val="32"/>
         </w:rPr>
-        <w:t>1.2. Tabla de vistas del sistema Follow Class</w:t>
-      </w:r>
+        <w:t xml:space="preserve">1.2. Tabla de vistas del sistema </w:t>
+      </w:r>
+      <w:proofErr w:type="spellStart"/>
+      <w:r>
+        <w:rPr>
+          <w:rFonts w:ascii="Arial" w:hAnsi="Arial" w:cs="Arial"/>
+          <w:color w:val="000000"/>
+          <w:sz w:val="32"/>
+          <w:szCs w:val="32"/>
+        </w:rPr>
+        <w:t>Follow</w:t>
+      </w:r>
+      <w:proofErr w:type="spellEnd"/>
+      <w:r>
+        <w:rPr>
+          <w:rFonts w:ascii="Arial" w:hAnsi="Arial" w:cs="Arial"/>
+          <w:color w:val="000000"/>
+          <w:sz w:val="32"/>
+          <w:szCs w:val="32"/>
+        </w:rPr>
+        <w:t xml:space="preserve"> </w:t>
+      </w:r>
+      <w:proofErr w:type="spellStart"/>
+      <w:r>
+        <w:rPr>
+          <w:rFonts w:ascii="Arial" w:hAnsi="Arial" w:cs="Arial"/>
+          <w:color w:val="000000"/>
+          <w:sz w:val="32"/>
+          <w:szCs w:val="32"/>
+        </w:rPr>
+        <w:t>Class</w:t>
+      </w:r>
+      <w:proofErr w:type="spellEnd"/>
     </w:p>
     <w:p>
       <w:pPr>
@@ -3492,7 +3773,6 @@
                 <w:color w:val="FFFFFF"/>
                 <w:lang w:eastAsia="es-PE"/>
               </w:rPr>
-              <w:lastRenderedPageBreak/>
               <w:t>VISTAS DEL SISTEMA FOLLOW CLASS</w:t>
             </w:r>
           </w:p>
@@ -3780,7 +4060,27 @@
                 <w:bCs/>
                 <w:color w:val="000000"/>
               </w:rPr>
-              <w:t>Vista de Login de Usuario</w:t>
+              <w:t xml:space="preserve">Vista de </w:t>
+            </w:r>
+            <w:proofErr w:type="spellStart"/>
+            <w:r>
+              <w:rPr>
+                <w:rFonts w:ascii="Arial" w:hAnsi="Arial" w:cs="Arial"/>
+                <w:b/>
+                <w:bCs/>
+                <w:color w:val="000000"/>
+              </w:rPr>
+              <w:t>Login</w:t>
+            </w:r>
+            <w:proofErr w:type="spellEnd"/>
+            <w:r>
+              <w:rPr>
+                <w:rFonts w:ascii="Arial" w:hAnsi="Arial" w:cs="Arial"/>
+                <w:b/>
+                <w:bCs/>
+                <w:color w:val="000000"/>
+              </w:rPr>
+              <w:t xml:space="preserve"> de Usuario</w:t>
             </w:r>
           </w:p>
         </w:tc>
@@ -4025,8 +4325,74 @@
                 <w:szCs w:val="24"/>
                 <w:lang w:val="en-US"/>
               </w:rPr>
-              <w:t>Vista Menú Agregar Actividad</w:t>
-            </w:r>
+              <w:t xml:space="preserve">Vista </w:t>
+            </w:r>
+            <w:proofErr w:type="spellStart"/>
+            <w:r>
+              <w:rPr>
+                <w:rFonts w:ascii="Arial" w:eastAsia="Times New Roman" w:hAnsi="Arial" w:cs="Arial"/>
+                <w:b/>
+                <w:bCs/>
+                <w:color w:val="000000"/>
+                <w:sz w:val="24"/>
+                <w:szCs w:val="24"/>
+                <w:lang w:val="en-US"/>
+              </w:rPr>
+              <w:t>Menú</w:t>
+            </w:r>
+            <w:proofErr w:type="spellEnd"/>
+            <w:r>
+              <w:rPr>
+                <w:rFonts w:ascii="Arial" w:eastAsia="Times New Roman" w:hAnsi="Arial" w:cs="Arial"/>
+                <w:b/>
+                <w:bCs/>
+                <w:color w:val="000000"/>
+                <w:sz w:val="24"/>
+                <w:szCs w:val="24"/>
+                <w:lang w:val="en-US"/>
+              </w:rPr>
+              <w:t xml:space="preserve"> </w:t>
+            </w:r>
+            <w:proofErr w:type="spellStart"/>
+            <w:r>
+              <w:rPr>
+                <w:rFonts w:ascii="Arial" w:eastAsia="Times New Roman" w:hAnsi="Arial" w:cs="Arial"/>
+                <w:b/>
+                <w:bCs/>
+                <w:color w:val="000000"/>
+                <w:sz w:val="24"/>
+                <w:szCs w:val="24"/>
+                <w:lang w:val="en-US"/>
+              </w:rPr>
+              <w:t>Agregar</w:t>
+            </w:r>
+            <w:proofErr w:type="spellEnd"/>
+            <w:r>
+              <w:rPr>
+                <w:rFonts w:ascii="Arial" w:eastAsia="Times New Roman" w:hAnsi="Arial" w:cs="Arial"/>
+                <w:b/>
+                <w:bCs/>
+                <w:color w:val="000000"/>
+                <w:sz w:val="24"/>
+                <w:szCs w:val="24"/>
+                <w:lang w:val="en-US"/>
+              </w:rPr>
+              <w:t xml:space="preserve"> </w:t>
+            </w:r>
+            <w:proofErr w:type="spellStart"/>
+            <w:r>
+              <w:rPr>
+                <w:rFonts w:ascii="Arial" w:eastAsia="Times New Roman" w:hAnsi="Arial" w:cs="Arial"/>
+                <w:b/>
+                <w:bCs/>
+                <w:color w:val="000000"/>
+                <w:sz w:val="24"/>
+                <w:szCs w:val="24"/>
+                <w:lang w:val="en-US"/>
+              </w:rPr>
+              <w:t>Actividad</w:t>
+            </w:r>
+            <w:proofErr w:type="spellEnd"/>
           </w:p>
           <w:p>
             <w:pPr>
@@ -4352,12 +4718,24 @@
     </w:p>
     <w:p>
       <w:pPr>
+        <w:spacing w:line="276" w:lineRule="auto"/>
+        <w:jc w:val="both"/>
+        <w:rPr>
+          <w:rFonts w:ascii="Arial" w:eastAsia="Times New Roman" w:hAnsi="Arial" w:cs="Arial"/>
+          <w:sz w:val="28"/>
+          <w:szCs w:val="28"/>
+          <w:lang w:eastAsia="es-PE"/>
+        </w:rPr>
+      </w:pPr>
+    </w:p>
+    <w:p>
+      <w:pPr>
         <w:pStyle w:val="Ttulo1"/>
         <w:spacing w:before="240" w:beforeAutospacing="0" w:after="240" w:afterAutospacing="0"/>
         <w:ind w:left="-280"/>
         <w:jc w:val="both"/>
       </w:pPr>
-      <w:bookmarkStart w:id="2" w:name="_Toc105096355"/>
+      <w:bookmarkStart w:id="1" w:name="_Toc105097577"/>
       <w:r>
         <w:rPr>
           <w:rFonts w:ascii="Arial" w:hAnsi="Arial" w:cs="Arial"/>
@@ -4390,9 +4768,9 @@
           <w:sz w:val="40"/>
           <w:szCs w:val="40"/>
         </w:rPr>
-        <w:t>Prototipado del Proyecto Follow Class</w:t>
-      </w:r>
-      <w:bookmarkEnd w:id="2"/>
+        <w:t xml:space="preserve">Prototipado del Proyecto </w:t>
+      </w:r>
+      <w:proofErr w:type="spellStart"/>
       <w:r>
         <w:rPr>
           <w:rFonts w:ascii="Arial" w:hAnsi="Arial" w:cs="Arial"/>
@@ -4402,127 +4780,199 @@
           <w:sz w:val="40"/>
           <w:szCs w:val="40"/>
         </w:rPr>
+        <w:t>Follow</w:t>
+      </w:r>
+      <w:proofErr w:type="spellEnd"/>
+      <w:r>
+        <w:rPr>
+          <w:rFonts w:ascii="Arial" w:hAnsi="Arial" w:cs="Arial"/>
+          <w:b w:val="0"/>
+          <w:bCs w:val="0"/>
+          <w:color w:val="000000"/>
+          <w:sz w:val="40"/>
+          <w:szCs w:val="40"/>
+        </w:rPr>
+        <w:t xml:space="preserve"> </w:t>
+      </w:r>
+      <w:proofErr w:type="spellStart"/>
+      <w:r>
+        <w:rPr>
+          <w:rFonts w:ascii="Arial" w:hAnsi="Arial" w:cs="Arial"/>
+          <w:b w:val="0"/>
+          <w:bCs w:val="0"/>
+          <w:color w:val="000000"/>
+          <w:sz w:val="40"/>
+          <w:szCs w:val="40"/>
+        </w:rPr>
+        <w:t>Class</w:t>
+      </w:r>
+      <w:bookmarkEnd w:id="1"/>
+      <w:proofErr w:type="spellEnd"/>
+      <w:r>
+        <w:rPr>
+          <w:rFonts w:ascii="Arial" w:hAnsi="Arial" w:cs="Arial"/>
+          <w:b w:val="0"/>
+          <w:bCs w:val="0"/>
+          <w:color w:val="000000"/>
+          <w:sz w:val="40"/>
+          <w:szCs w:val="40"/>
+        </w:rPr>
         <w:t> </w:t>
       </w:r>
     </w:p>
     <w:p>
       <w:pPr>
-        <w:spacing w:before="300" w:after="0" w:line="240" w:lineRule="auto"/>
+        <w:pStyle w:val="NormalWeb"/>
+        <w:spacing w:before="300" w:beforeAutospacing="0" w:after="0" w:afterAutospacing="0"/>
         <w:ind w:left="700"/>
         <w:jc w:val="both"/>
-        <w:rPr>
-          <w:rFonts w:ascii="Times New Roman" w:eastAsia="Times New Roman" w:hAnsi="Times New Roman" w:cs="Times New Roman"/>
-          <w:sz w:val="24"/>
-          <w:szCs w:val="24"/>
-          <w:lang w:val="es-MX"/>
-        </w:rPr>
-      </w:pPr>
-      <w:r>
-        <w:rPr>
-          <w:rFonts w:ascii="Arial" w:eastAsia="Times New Roman" w:hAnsi="Arial" w:cs="Arial"/>
-          <w:color w:val="000000"/>
-          <w:sz w:val="24"/>
-          <w:szCs w:val="24"/>
-          <w:lang w:val="es-MX"/>
-        </w:rPr>
-        <w:t>Con el fin de un óptimo desarrollo de los prototipos se utilizó la herramienta Figma de la cual adjuntamos el siguiente enlace: </w:t>
-      </w:r>
-    </w:p>
-    <w:p>
-      <w:pPr>
-        <w:spacing w:before="300" w:after="0" w:line="276" w:lineRule="auto"/>
-        <w:rPr>
-          <w:rFonts w:ascii="Times New Roman" w:eastAsia="Times New Roman" w:hAnsi="Times New Roman" w:cs="Times New Roman"/>
-          <w:b/>
-          <w:sz w:val="24"/>
-          <w:szCs w:val="24"/>
-          <w:lang w:eastAsia="es-PE"/>
-        </w:rPr>
-      </w:pPr>
-      <w:r>
-        <w:rPr>
-          <w:rFonts w:ascii="Times New Roman" w:eastAsia="Times New Roman" w:hAnsi="Times New Roman" w:cs="Times New Roman"/>
-          <w:color w:val="000000"/>
-          <w:sz w:val="24"/>
-          <w:szCs w:val="24"/>
-          <w:lang w:eastAsia="es-PE"/>
+      </w:pPr>
+      <w:r>
+        <w:rPr>
+          <w:rFonts w:ascii="Arial" w:hAnsi="Arial" w:cs="Arial"/>
+          <w:color w:val="000000"/>
+        </w:rPr>
+        <w:t xml:space="preserve">Con el fin de un óptimo desarrollo de los prototipos se utilizó la herramienta </w:t>
+      </w:r>
+      <w:proofErr w:type="spellStart"/>
+      <w:r>
+        <w:rPr>
+          <w:rFonts w:ascii="Arial" w:hAnsi="Arial" w:cs="Arial"/>
+          <w:color w:val="000000"/>
+        </w:rPr>
+        <w:t>Figma</w:t>
+      </w:r>
+      <w:proofErr w:type="spellEnd"/>
+      <w:r>
+        <w:rPr>
+          <w:rFonts w:ascii="Arial" w:hAnsi="Arial" w:cs="Arial"/>
+          <w:color w:val="000000"/>
+        </w:rPr>
+        <w:t xml:space="preserve"> de la cual adjuntamos el siguiente enlace: </w:t>
+      </w:r>
+    </w:p>
+    <w:p>
+      <w:pPr>
+        <w:pStyle w:val="NormalWeb"/>
+        <w:spacing w:before="300" w:beforeAutospacing="0" w:after="0" w:afterAutospacing="0"/>
+        <w:ind w:left="700"/>
+        <w:jc w:val="both"/>
+      </w:pPr>
+      <w:r>
+        <w:rPr>
+          <w:color w:val="000000"/>
         </w:rPr>
         <w:t> </w:t>
       </w:r>
       <w:r>
         <w:rPr>
-          <w:rFonts w:ascii="Times New Roman" w:eastAsia="Times New Roman" w:hAnsi="Times New Roman" w:cs="Times New Roman"/>
-          <w:color w:val="000000"/>
-          <w:sz w:val="24"/>
-          <w:szCs w:val="24"/>
-          <w:lang w:eastAsia="es-PE"/>
+          <w:rStyle w:val="apple-tab-span"/>
+          <w:color w:val="000000"/>
         </w:rPr>
         <w:tab/>
       </w:r>
       <w:r>
         <w:rPr>
-          <w:rFonts w:ascii="Times New Roman" w:eastAsia="Times New Roman" w:hAnsi="Times New Roman" w:cs="Times New Roman"/>
-          <w:b/>
-          <w:bCs/>
-          <w:color w:val="000000"/>
-          <w:sz w:val="24"/>
-          <w:szCs w:val="24"/>
-          <w:lang w:eastAsia="es-PE"/>
+          <w:rStyle w:val="apple-tab-span"/>
+          <w:b/>
+          <w:bCs/>
+          <w:color w:val="000000"/>
         </w:rPr>
         <w:tab/>
-        <w:t xml:space="preserve"> </w:t>
-      </w:r>
-      <w:r>
-        <w:rPr>
-          <w:rFonts w:ascii="Times New Roman" w:eastAsia="Times New Roman" w:hAnsi="Times New Roman" w:cs="Times New Roman"/>
+      </w:r>
+      <w:r>
+        <w:rPr>
+          <w:b/>
+          <w:bCs/>
+          <w:color w:val="000000"/>
+        </w:rPr>
+        <w:t xml:space="preserve">               </w:t>
+      </w:r>
+      <w:r>
+        <w:rPr>
           <w:b/>
           <w:bCs/>
           <w:i/>
           <w:iCs/>
           <w:color w:val="000000"/>
-          <w:sz w:val="24"/>
-          <w:szCs w:val="24"/>
-          <w:lang w:eastAsia="es-PE"/>
-        </w:rPr>
-        <w:t xml:space="preserve">Click aquí: </w:t>
-      </w:r>
-      <w:r>
-        <w:rPr>
-          <w:rFonts w:ascii="Times New Roman" w:eastAsia="Times New Roman" w:hAnsi="Times New Roman" w:cs="Times New Roman"/>
-          <w:b/>
-          <w:bCs/>
-          <w:color w:val="000000"/>
-          <w:sz w:val="24"/>
-          <w:szCs w:val="24"/>
-          <w:lang w:eastAsia="es-PE"/>
-        </w:rPr>
-        <w:t>       </w:t>
+        </w:rPr>
+        <w:t> </w:t>
       </w:r>
       <w:hyperlink r:id="rId8" w:history="1">
         <w:r>
           <w:rPr>
             <w:rStyle w:val="Hipervnculo"/>
-            <w:rFonts w:ascii="Times New Roman" w:eastAsia="Times New Roman" w:hAnsi="Times New Roman" w:cs="Times New Roman"/>
             <w:b/>
             <w:bCs/>
-            <w:color w:val="auto"/>
-            <w:sz w:val="24"/>
-            <w:szCs w:val="24"/>
-            <w:lang w:eastAsia="es-PE"/>
+            <w:color w:val="000000"/>
           </w:rPr>
-          <w:t>Interfaz de usuario - Follow Class</w:t>
+          <w:t>Interfaz de usu</w:t>
         </w:r>
+        <w:r>
+          <w:rPr>
+            <w:rStyle w:val="Hipervnculo"/>
+            <w:b/>
+            <w:bCs/>
+            <w:color w:val="000000"/>
+          </w:rPr>
+          <w:t>a</w:t>
+        </w:r>
+        <w:r>
+          <w:rPr>
+            <w:rStyle w:val="Hipervnculo"/>
+            <w:b/>
+            <w:bCs/>
+            <w:color w:val="000000"/>
+          </w:rPr>
+          <w:t xml:space="preserve">rio - </w:t>
+        </w:r>
+        <w:proofErr w:type="spellStart"/>
+        <w:r>
+          <w:rPr>
+            <w:rStyle w:val="Hipervnculo"/>
+            <w:b/>
+            <w:bCs/>
+            <w:color w:val="000000"/>
+          </w:rPr>
+          <w:t>Follow</w:t>
+        </w:r>
+        <w:proofErr w:type="spellEnd"/>
+        <w:r>
+          <w:rPr>
+            <w:rStyle w:val="Hipervnculo"/>
+            <w:b/>
+            <w:bCs/>
+            <w:color w:val="000000"/>
+          </w:rPr>
+          <w:t xml:space="preserve"> </w:t>
+        </w:r>
+        <w:proofErr w:type="spellStart"/>
+        <w:r>
+          <w:rPr>
+            <w:rStyle w:val="Hipervnculo"/>
+            <w:b/>
+            <w:bCs/>
+            <w:color w:val="000000"/>
+          </w:rPr>
+          <w:t>Class</w:t>
+        </w:r>
+        <w:proofErr w:type="spellEnd"/>
       </w:hyperlink>
     </w:p>
     <w:p>
       <w:pPr>
-        <w:spacing w:before="304" w:after="0" w:line="240" w:lineRule="auto"/>
-        <w:ind w:right="-1"/>
-        <w:rPr>
-          <w:rFonts w:ascii="Times New Roman" w:eastAsia="Times New Roman" w:hAnsi="Times New Roman" w:cs="Times New Roman"/>
-          <w:sz w:val="24"/>
-          <w:szCs w:val="24"/>
-        </w:rPr>
+        <w:pStyle w:val="NormalWeb"/>
+        <w:spacing w:before="300" w:beforeAutospacing="0" w:after="0" w:afterAutospacing="0"/>
+        <w:ind w:left="700"/>
+        <w:jc w:val="both"/>
+      </w:pPr>
+    </w:p>
+    <w:p>
+      <w:pPr>
+        <w:pStyle w:val="NormalWeb"/>
+        <w:spacing w:before="300" w:beforeAutospacing="0" w:after="0" w:afterAutospacing="0"/>
+        <w:ind w:left="700"/>
+        <w:jc w:val="both"/>
       </w:pPr>
     </w:p>
     <w:p>
@@ -4531,19 +4981,7 @@
         <w:spacing w:before="240" w:after="120"/>
         <w:jc w:val="both"/>
       </w:pPr>
-      <w:bookmarkStart w:id="3" w:name="_Toc105096356"/>
-      <w:r>
-        <w:rPr>
-          <w:rFonts w:ascii="Arial" w:eastAsia="Times New Roman" w:hAnsi="Arial" w:cs="Arial"/>
-          <w:b/>
-          <w:bCs/>
-          <w:color w:val="0779E4"/>
-          <w:sz w:val="28"/>
-          <w:szCs w:val="28"/>
-          <w:lang w:val="es-MX"/>
-        </w:rPr>
-        <w:t>2</w:t>
-      </w:r>
+      <w:bookmarkStart w:id="2" w:name="_Toc105097578"/>
       <w:r>
         <w:rPr>
           <w:rFonts w:ascii="Arial" w:hAnsi="Arial" w:cs="Arial"/>
@@ -4555,7 +4993,7 @@
         </w:rPr>
         <w:t>2.1. INTERFAZ: VIEW_01</w:t>
       </w:r>
-      <w:bookmarkEnd w:id="3"/>
+      <w:bookmarkEnd w:id="2"/>
       <w:r>
         <w:rPr>
           <w:rFonts w:ascii="Arial" w:hAnsi="Arial" w:cs="Arial"/>
@@ -4574,7 +5012,7 @@
         <w:spacing w:before="320" w:after="80"/>
         <w:jc w:val="both"/>
       </w:pPr>
-      <w:bookmarkStart w:id="4" w:name="_Toc105096357"/>
+      <w:bookmarkStart w:id="3" w:name="_Toc105097579"/>
       <w:r>
         <w:rPr>
           <w:rFonts w:ascii="Arial" w:hAnsi="Arial" w:cs="Arial"/>
@@ -4619,9 +5057,33 @@
           <w:sz w:val="28"/>
           <w:szCs w:val="28"/>
         </w:rPr>
-        <w:t>Vista N° 01: Vista de Registro de Usuario</w:t>
-      </w:r>
-      <w:bookmarkEnd w:id="4"/>
+        <w:t xml:space="preserve">Vista </w:t>
+      </w:r>
+      <w:proofErr w:type="spellStart"/>
+      <w:r>
+        <w:rPr>
+          <w:rFonts w:ascii="Arial" w:hAnsi="Arial" w:cs="Arial"/>
+          <w:b/>
+          <w:bCs/>
+          <w:color w:val="000000"/>
+          <w:sz w:val="28"/>
+          <w:szCs w:val="28"/>
+        </w:rPr>
+        <w:t>N°</w:t>
+      </w:r>
+      <w:proofErr w:type="spellEnd"/>
+      <w:r>
+        <w:rPr>
+          <w:rFonts w:ascii="Arial" w:hAnsi="Arial" w:cs="Arial"/>
+          <w:b/>
+          <w:bCs/>
+          <w:color w:val="000000"/>
+          <w:sz w:val="28"/>
+          <w:szCs w:val="28"/>
+        </w:rPr>
+        <w:t xml:space="preserve"> 01: Vista de Registro de Usuario</w:t>
+      </w:r>
+      <w:bookmarkEnd w:id="3"/>
     </w:p>
     <w:p>
       <w:pPr>
@@ -4665,16 +5127,29 @@
           <w:rFonts w:ascii="Arial" w:hAnsi="Arial" w:cs="Arial"/>
           <w:color w:val="000000"/>
         </w:rPr>
-        <w:t>IMAGEN 1: VISTA N° 01 - VISTA DE REGISTRO DE USUARIO</w:t>
+        <w:t xml:space="preserve">IMAGEN 1: VISTA </w:t>
+      </w:r>
+      <w:proofErr w:type="spellStart"/>
+      <w:r>
+        <w:rPr>
+          <w:rFonts w:ascii="Arial" w:hAnsi="Arial" w:cs="Arial"/>
+          <w:color w:val="000000"/>
+        </w:rPr>
+        <w:t>N°</w:t>
+      </w:r>
+      <w:proofErr w:type="spellEnd"/>
+      <w:r>
+        <w:rPr>
+          <w:rFonts w:ascii="Arial" w:hAnsi="Arial" w:cs="Arial"/>
+          <w:color w:val="000000"/>
+        </w:rPr>
+        <w:t xml:space="preserve"> 01 - VISTA DE REGISTRO DE USUARIO</w:t>
       </w:r>
     </w:p>
     <w:p>
       <w:pPr>
         <w:spacing w:after="240"/>
       </w:pPr>
-      <w:r>
-        <w:br/>
-      </w:r>
       <w:r>
         <w:rPr>
           <w:noProof/>
@@ -4682,9 +5157,17 @@
           <w:lang w:val="en-US"/>
         </w:rPr>
         <w:drawing>
-          <wp:inline distT="0" distB="0" distL="0" distR="0" wp14:anchorId="157FF935" wp14:editId="2B5CA279">
+          <wp:anchor distT="0" distB="0" distL="114300" distR="114300" simplePos="0" relativeHeight="251658240" behindDoc="0" locked="0" layoutInCell="1" allowOverlap="1" wp14:anchorId="157FF935" wp14:editId="679227AE">
+            <wp:simplePos x="0" y="0"/>
+            <wp:positionH relativeFrom="column">
+              <wp:posOffset>436245</wp:posOffset>
+            </wp:positionH>
+            <wp:positionV relativeFrom="paragraph">
+              <wp:posOffset>243205</wp:posOffset>
+            </wp:positionV>
             <wp:extent cx="5086350" cy="3067050"/>
             <wp:effectExtent l="0" t="0" r="0" b="0"/>
+            <wp:wrapSquare wrapText="bothSides"/>
             <wp:docPr id="5" name="Imagen 5" descr="https://lh6.googleusercontent.com/zfBUkRfDo4_xHhjmOvBgbs9bm4EzfwgU8kVfS6cyQUnDw4Gg3ehWgcmSALxSmhHH343N5Rev0yeWeu8aGie_HjqSrryCx-28BLNUFbQBDfJnDfAdZ23-hlYoRJr5RgPuWAL6zB5Rzlkc8iooQA"/>
             <wp:cNvGraphicFramePr>
               <a:graphicFrameLocks xmlns:a="http://schemas.openxmlformats.org/drawingml/2006/main" noChangeAspect="1"/>
@@ -4727,7 +5210,13 @@
                 </pic:pic>
               </a:graphicData>
             </a:graphic>
-          </wp:inline>
+            <wp14:sizeRelH relativeFrom="page">
+              <wp14:pctWidth>0</wp14:pctWidth>
+            </wp14:sizeRelH>
+            <wp14:sizeRelV relativeFrom="page">
+              <wp14:pctHeight>0</wp14:pctHeight>
+            </wp14:sizeRelV>
+          </wp:anchor>
         </w:drawing>
       </w:r>
       <w:r>
@@ -4742,6 +5231,49 @@
       <w:r>
         <w:br/>
       </w:r>
+      <w:r>
+        <w:br/>
+      </w:r>
+    </w:p>
+    <w:p>
+      <w:pPr>
+        <w:spacing w:after="240"/>
+      </w:pPr>
+    </w:p>
+    <w:p>
+      <w:pPr>
+        <w:spacing w:after="240"/>
+      </w:pPr>
+    </w:p>
+    <w:p>
+      <w:pPr>
+        <w:spacing w:after="240"/>
+      </w:pPr>
+    </w:p>
+    <w:p>
+      <w:pPr>
+        <w:spacing w:after="240"/>
+      </w:pPr>
+    </w:p>
+    <w:p>
+      <w:pPr>
+        <w:spacing w:after="240"/>
+      </w:pPr>
+    </w:p>
+    <w:p>
+      <w:pPr>
+        <w:spacing w:after="240"/>
+      </w:pPr>
+    </w:p>
+    <w:p>
+      <w:pPr>
+        <w:spacing w:after="240"/>
+      </w:pPr>
+    </w:p>
+    <w:p>
+      <w:pPr>
+        <w:spacing w:after="240"/>
+      </w:pPr>
     </w:p>
     <w:p>
       <w:pPr>
@@ -4749,7 +5281,7 @@
         <w:spacing w:before="240" w:after="120"/>
         <w:jc w:val="both"/>
       </w:pPr>
-      <w:bookmarkStart w:id="5" w:name="_Toc105096358"/>
+      <w:bookmarkStart w:id="4" w:name="_Toc105097580"/>
       <w:r>
         <w:rPr>
           <w:rFonts w:ascii="Arial" w:hAnsi="Arial" w:cs="Arial"/>
@@ -4761,7 +5293,7 @@
         </w:rPr>
         <w:t>2.2. INTERFAZ: VIEW_02</w:t>
       </w:r>
-      <w:bookmarkEnd w:id="5"/>
+      <w:bookmarkEnd w:id="4"/>
     </w:p>
     <w:p>
       <w:pPr>
@@ -4769,7 +5301,7 @@
         <w:spacing w:before="320" w:after="80"/>
         <w:jc w:val="both"/>
       </w:pPr>
-      <w:bookmarkStart w:id="6" w:name="_Toc105096359"/>
+      <w:bookmarkStart w:id="5" w:name="_Toc105097581"/>
       <w:r>
         <w:rPr>
           <w:rFonts w:ascii="Arial" w:hAnsi="Arial" w:cs="Arial"/>
@@ -4814,9 +5346,57 @@
           <w:sz w:val="28"/>
           <w:szCs w:val="28"/>
         </w:rPr>
-        <w:t>Vista N° 02: Vista de Login de Usuario</w:t>
-      </w:r>
-      <w:bookmarkEnd w:id="6"/>
+        <w:t xml:space="preserve">Vista </w:t>
+      </w:r>
+      <w:proofErr w:type="spellStart"/>
+      <w:r>
+        <w:rPr>
+          <w:rFonts w:ascii="Arial" w:hAnsi="Arial" w:cs="Arial"/>
+          <w:b/>
+          <w:bCs/>
+          <w:color w:val="000000"/>
+          <w:sz w:val="28"/>
+          <w:szCs w:val="28"/>
+        </w:rPr>
+        <w:t>N°</w:t>
+      </w:r>
+      <w:proofErr w:type="spellEnd"/>
+      <w:r>
+        <w:rPr>
+          <w:rFonts w:ascii="Arial" w:hAnsi="Arial" w:cs="Arial"/>
+          <w:b/>
+          <w:bCs/>
+          <w:color w:val="000000"/>
+          <w:sz w:val="28"/>
+          <w:szCs w:val="28"/>
+        </w:rPr>
+        <w:t xml:space="preserve"> 02: Vista de </w:t>
+      </w:r>
+      <w:proofErr w:type="spellStart"/>
+      <w:r>
+        <w:rPr>
+          <w:rFonts w:ascii="Arial" w:hAnsi="Arial" w:cs="Arial"/>
+          <w:b/>
+          <w:bCs/>
+          <w:color w:val="000000"/>
+          <w:sz w:val="28"/>
+          <w:szCs w:val="28"/>
+        </w:rPr>
+        <w:t>Login</w:t>
+      </w:r>
+      <w:proofErr w:type="spellEnd"/>
+      <w:r>
+        <w:rPr>
+          <w:rFonts w:ascii="Arial" w:hAnsi="Arial" w:cs="Arial"/>
+          <w:b/>
+          <w:bCs/>
+          <w:color w:val="000000"/>
+          <w:sz w:val="28"/>
+          <w:szCs w:val="28"/>
+        </w:rPr>
+        <w:t xml:space="preserve"> de Usuario</w:t>
+      </w:r>
+      <w:bookmarkEnd w:id="5"/>
     </w:p>
     <w:p>
       <w:pPr>
@@ -4824,30 +5404,42 @@
         <w:spacing w:before="280" w:beforeAutospacing="0" w:after="0" w:afterAutospacing="0"/>
         <w:ind w:left="1417"/>
         <w:jc w:val="both"/>
-      </w:pPr>
-      <w:r>
-        <w:rPr>
-          <w:rFonts w:ascii="Arial" w:hAnsi="Arial" w:cs="Arial"/>
-          <w:color w:val="000000"/>
-        </w:rPr>
-        <w:t xml:space="preserve">La presente interfaz cumple con el requisito funcional N° 2 previamente planteado. Los usuarios podrán acceder a nuestra aplicación a través de su correo y una contraseña previamente registradas. La principal tarea de esta vista es el acceso al sistema mediante la validación en un formulario a través del ingreso de un </w:t>
-      </w:r>
-      <w:r>
-        <w:rPr>
-          <w:rFonts w:ascii="Arial" w:hAnsi="Arial" w:cs="Arial"/>
-          <w:color w:val="000000"/>
-        </w:rPr>
-        <w:lastRenderedPageBreak/>
-        <w:t>correo y una contraseña correspondiente. Además, se presenta la opción de registrarse en caso el usuario no haya realizado.</w:t>
-      </w:r>
-    </w:p>
-    <w:p>
-      <w:pPr>
-        <w:pStyle w:val="Ttulo3"/>
-        <w:spacing w:before="320" w:after="80"/>
+        <w:rPr>
+          <w:rFonts w:ascii="Arial" w:hAnsi="Arial" w:cs="Arial"/>
+          <w:color w:val="000000"/>
+        </w:rPr>
+      </w:pPr>
+      <w:r>
+        <w:rPr>
+          <w:rFonts w:ascii="Arial" w:hAnsi="Arial" w:cs="Arial"/>
+          <w:color w:val="000000"/>
+        </w:rPr>
+        <w:t xml:space="preserve">La presente interfaz cumple con el requisito funcional </w:t>
+      </w:r>
+      <w:proofErr w:type="spellStart"/>
+      <w:r>
+        <w:rPr>
+          <w:rFonts w:ascii="Arial" w:hAnsi="Arial" w:cs="Arial"/>
+          <w:color w:val="000000"/>
+        </w:rPr>
+        <w:t>N°</w:t>
+      </w:r>
+      <w:proofErr w:type="spellEnd"/>
+      <w:r>
+        <w:rPr>
+          <w:rFonts w:ascii="Arial" w:hAnsi="Arial" w:cs="Arial"/>
+          <w:color w:val="000000"/>
+        </w:rPr>
+        <w:t xml:space="preserve"> 2 previamente planteado. Los usuarios podrán acceder a nuestra aplicación a través de su correo y una contraseña previamente registradas. La principal tarea de esta vista es el acceso al sistema mediante la validación en un formulario a través del ingreso de un correo y una contraseña correspondiente. Además, se presenta la opción de registrarse en caso el usuario no haya realizado.</w:t>
+      </w:r>
+    </w:p>
+    <w:p>
+      <w:pPr>
+        <w:pStyle w:val="NormalWeb"/>
+        <w:spacing w:before="280" w:beforeAutospacing="0" w:after="0" w:afterAutospacing="0"/>
+        <w:ind w:firstLine="708"/>
         <w:jc w:val="both"/>
       </w:pPr>
-      <w:bookmarkStart w:id="7" w:name="_Toc105096360"/>
       <w:r>
         <w:rPr>
           <w:rFonts w:ascii="Arial" w:hAnsi="Arial" w:cs="Arial"/>
@@ -4857,11 +5449,11 @@
           <w:sz w:val="28"/>
           <w:szCs w:val="28"/>
         </w:rPr>
-        <w:t>2.2.2.</w:t>
-      </w:r>
-      <w:r>
-        <w:rPr>
-          <w:rStyle w:val="apple-tab-span"/>
+        <w:t xml:space="preserve">IMAGEN 2: VISTA </w:t>
+      </w:r>
+      <w:proofErr w:type="spellStart"/>
+      <w:r>
+        <w:rPr>
           <w:rFonts w:ascii="Arial" w:hAnsi="Arial" w:cs="Arial"/>
           <w:b/>
           <w:bCs/>
@@ -4869,8 +5461,9 @@
           <w:sz w:val="28"/>
           <w:szCs w:val="28"/>
         </w:rPr>
-        <w:tab/>
-      </w:r>
+        <w:t>N°</w:t>
+      </w:r>
+      <w:proofErr w:type="spellEnd"/>
       <w:r>
         <w:rPr>
           <w:rFonts w:ascii="Arial" w:hAnsi="Arial" w:cs="Arial"/>
@@ -4880,9 +5473,8 @@
           <w:sz w:val="28"/>
           <w:szCs w:val="28"/>
         </w:rPr>
-        <w:t>IMAGEN 2: VISTA N° 02 - VISTA DE LOGIN DE USUARIO</w:t>
-      </w:r>
-      <w:bookmarkEnd w:id="7"/>
+        <w:t xml:space="preserve"> 02 - VISTA DE LOGIN DE USUARIO</w:t>
+      </w:r>
     </w:p>
     <w:p>
       <w:r>
@@ -4950,7 +5542,7 @@
         <w:spacing w:before="240" w:after="240"/>
         <w:jc w:val="both"/>
       </w:pPr>
-      <w:bookmarkStart w:id="8" w:name="_Toc105096361"/>
+      <w:bookmarkStart w:id="6" w:name="_Toc105097582"/>
       <w:r>
         <w:rPr>
           <w:rFonts w:ascii="Arial" w:hAnsi="Arial" w:cs="Arial"/>
@@ -4962,7 +5554,7 @@
         </w:rPr>
         <w:t>2.3. INTERFAZ: VIEW_03</w:t>
       </w:r>
-      <w:bookmarkEnd w:id="8"/>
+      <w:bookmarkEnd w:id="6"/>
     </w:p>
     <w:p>
       <w:pPr>
@@ -4970,7 +5562,7 @@
         <w:spacing w:before="240" w:after="240"/>
         <w:jc w:val="both"/>
       </w:pPr>
-      <w:bookmarkStart w:id="9" w:name="_Toc105096362"/>
+      <w:bookmarkStart w:id="7" w:name="_Toc105097583"/>
       <w:r>
         <w:rPr>
           <w:rFonts w:ascii="Arial" w:hAnsi="Arial" w:cs="Arial"/>
@@ -5015,9 +5607,33 @@
           <w:sz w:val="28"/>
           <w:szCs w:val="28"/>
         </w:rPr>
-        <w:t>Vista N° 03: Vista de Calendario</w:t>
-      </w:r>
-      <w:bookmarkEnd w:id="9"/>
+        <w:t xml:space="preserve">Vista </w:t>
+      </w:r>
+      <w:proofErr w:type="spellStart"/>
+      <w:r>
+        <w:rPr>
+          <w:rFonts w:ascii="Arial" w:hAnsi="Arial" w:cs="Arial"/>
+          <w:b/>
+          <w:bCs/>
+          <w:color w:val="000000"/>
+          <w:sz w:val="28"/>
+          <w:szCs w:val="28"/>
+        </w:rPr>
+        <w:t>N°</w:t>
+      </w:r>
+      <w:proofErr w:type="spellEnd"/>
+      <w:r>
+        <w:rPr>
+          <w:rFonts w:ascii="Arial" w:hAnsi="Arial" w:cs="Arial"/>
+          <w:b/>
+          <w:bCs/>
+          <w:color w:val="000000"/>
+          <w:sz w:val="28"/>
+          <w:szCs w:val="28"/>
+        </w:rPr>
+        <w:t xml:space="preserve"> 03: Vista de Calendario</w:t>
+      </w:r>
+      <w:bookmarkEnd w:id="7"/>
     </w:p>
     <w:p>
       <w:pPr>
@@ -5025,86 +5641,42 @@
         <w:spacing w:before="240" w:beforeAutospacing="0" w:after="240" w:afterAutospacing="0"/>
         <w:ind w:left="1417"/>
         <w:jc w:val="both"/>
-      </w:pPr>
-      <w:r>
-        <w:rPr>
-          <w:rFonts w:ascii="Arial" w:hAnsi="Arial" w:cs="Arial"/>
-          <w:color w:val="000000"/>
-        </w:rPr>
-        <w:t>La siguiente interfaz cumple con el requisito funcional N° 3 previamente planteado. Los usuarios podrán observar su calendario de actividades en el centro de esta vista como los datos de su cuenta en la parte izquierda. La principal tarea de esta vista es mostrar las diferentes actividades presentes en tu calendario y un perfil de usuario con demás funcionalidades. Además, se presenta la opción de Agregar para colocar dentro del calendario un nuevo evento en caso el usuario lo desee.</w:t>
-      </w:r>
-    </w:p>
-    <w:p>
-      <w:pPr>
-        <w:pStyle w:val="Ttulo3"/>
-        <w:spacing w:before="320" w:after="80"/>
+        <w:rPr>
+          <w:rFonts w:ascii="Arial" w:hAnsi="Arial" w:cs="Arial"/>
+          <w:color w:val="000000"/>
+        </w:rPr>
+      </w:pPr>
+      <w:r>
+        <w:rPr>
+          <w:rFonts w:ascii="Arial" w:hAnsi="Arial" w:cs="Arial"/>
+          <w:color w:val="000000"/>
+        </w:rPr>
+        <w:t xml:space="preserve">La siguiente interfaz cumple con el requisito funcional </w:t>
+      </w:r>
+      <w:proofErr w:type="spellStart"/>
+      <w:r>
+        <w:rPr>
+          <w:rFonts w:ascii="Arial" w:hAnsi="Arial" w:cs="Arial"/>
+          <w:color w:val="000000"/>
+        </w:rPr>
+        <w:t>N°</w:t>
+      </w:r>
+      <w:proofErr w:type="spellEnd"/>
+      <w:r>
+        <w:rPr>
+          <w:rFonts w:ascii="Arial" w:hAnsi="Arial" w:cs="Arial"/>
+          <w:color w:val="000000"/>
+        </w:rPr>
+        <w:t xml:space="preserve"> 3 previamente planteado. Los usuarios podrán observar su calendario de actividades en el centro de esta vista como los datos de su cuenta en la parte izquierda. La principal tarea de esta vista es mostrar las diferentes actividades presentes en tu calendario y un perfil de usuario con demás funcionalidades. Además, se presenta la opción de Agregar para colocar dentro del calendario un nuevo evento en caso el usuario lo desee.</w:t>
+      </w:r>
+    </w:p>
+    <w:p>
+      <w:pPr>
+        <w:pStyle w:val="NormalWeb"/>
+        <w:spacing w:before="240" w:beforeAutospacing="0" w:after="240" w:afterAutospacing="0"/>
+        <w:ind w:left="1417"/>
         <w:jc w:val="both"/>
       </w:pPr>
-      <w:bookmarkStart w:id="10" w:name="_Toc105096363"/>
-      <w:r>
-        <w:rPr>
-          <w:rFonts w:ascii="Arial" w:hAnsi="Arial" w:cs="Arial"/>
-          <w:b/>
-          <w:bCs/>
-          <w:color w:val="000000"/>
-          <w:sz w:val="28"/>
-          <w:szCs w:val="28"/>
-        </w:rPr>
-        <w:lastRenderedPageBreak/>
-        <w:t>2.3.2.</w:t>
-      </w:r>
-      <w:r>
-        <w:rPr>
-          <w:rStyle w:val="apple-tab-span"/>
-          <w:rFonts w:ascii="Arial" w:hAnsi="Arial" w:cs="Arial"/>
-          <w:b/>
-          <w:bCs/>
-          <w:color w:val="000000"/>
-          <w:sz w:val="28"/>
-          <w:szCs w:val="28"/>
-        </w:rPr>
-        <w:tab/>
-      </w:r>
-      <w:r>
-        <w:rPr>
-          <w:rStyle w:val="apple-tab-span"/>
-          <w:rFonts w:ascii="Arial" w:hAnsi="Arial" w:cs="Arial"/>
-          <w:b/>
-          <w:bCs/>
-          <w:color w:val="000000"/>
-          <w:sz w:val="28"/>
-          <w:szCs w:val="28"/>
-        </w:rPr>
-        <w:tab/>
-      </w:r>
-      <w:r>
-        <w:rPr>
-          <w:rFonts w:ascii="Arial" w:hAnsi="Arial" w:cs="Arial"/>
-          <w:b/>
-          <w:bCs/>
-          <w:color w:val="000000"/>
-          <w:sz w:val="28"/>
-          <w:szCs w:val="28"/>
-        </w:rPr>
-        <w:t>IMAGEN 3: VISTA N° 03 - VISTA DE CALENDARIO</w:t>
-      </w:r>
-      <w:bookmarkEnd w:id="10"/>
-    </w:p>
-    <w:p>
-      <w:pPr>
-        <w:pStyle w:val="NormalWeb"/>
-        <w:spacing w:before="280" w:beforeAutospacing="0" w:after="0" w:afterAutospacing="0"/>
-        <w:ind w:firstLine="720"/>
-        <w:jc w:val="both"/>
-      </w:pPr>
-      <w:r>
-        <w:rPr>
-          <w:rStyle w:val="apple-tab-span"/>
-          <w:rFonts w:ascii="Arial" w:hAnsi="Arial" w:cs="Arial"/>
-          <w:color w:val="000000"/>
-        </w:rPr>
-        <w:tab/>
-      </w:r>
       <w:r>
         <w:rPr>
           <w:rFonts w:ascii="Arial" w:hAnsi="Arial" w:cs="Arial"/>
@@ -5114,9 +5686,17 @@
           <w:lang w:val="en-US" w:eastAsia="en-US"/>
         </w:rPr>
         <w:drawing>
-          <wp:inline distT="0" distB="0" distL="0" distR="0" wp14:anchorId="272FF703" wp14:editId="5CB04C2E">
+          <wp:anchor distT="0" distB="0" distL="114300" distR="114300" simplePos="0" relativeHeight="251659264" behindDoc="0" locked="0" layoutInCell="1" allowOverlap="1" wp14:anchorId="272FF703" wp14:editId="11E9C736">
+            <wp:simplePos x="0" y="0"/>
+            <wp:positionH relativeFrom="margin">
+              <wp:align>left</wp:align>
+            </wp:positionH>
+            <wp:positionV relativeFrom="paragraph">
+              <wp:posOffset>296545</wp:posOffset>
+            </wp:positionV>
             <wp:extent cx="5734050" cy="2819400"/>
             <wp:effectExtent l="0" t="0" r="0" b="0"/>
+            <wp:wrapSquare wrapText="bothSides"/>
             <wp:docPr id="3" name="Imagen 3" descr="https://lh6.googleusercontent.com/ZLxY-6jmXUoWhpC2191AHFlz00JJojjJ-dIiWvtRD1CM6Hguqsf1GIlkkYM2k97nO3eXAxmspyfd44JbFhVOyZowl4Eei7AaNzsaTTEnIbZE4vM5XCEZXFuV5S4YN-8xb_rdEput8221GZTDuw"/>
             <wp:cNvGraphicFramePr>
               <a:graphicFrameLocks xmlns:a="http://schemas.openxmlformats.org/drawingml/2006/main" noChangeAspect="1"/>
@@ -5159,8 +5739,65 @@
                 </pic:pic>
               </a:graphicData>
             </a:graphic>
-          </wp:inline>
+            <wp14:sizeRelH relativeFrom="page">
+              <wp14:pctWidth>0</wp14:pctWidth>
+            </wp14:sizeRelH>
+            <wp14:sizeRelV relativeFrom="page">
+              <wp14:pctHeight>0</wp14:pctHeight>
+            </wp14:sizeRelV>
+          </wp:anchor>
         </w:drawing>
+      </w:r>
+      <w:r>
+        <w:rPr>
+          <w:rFonts w:ascii="Arial" w:hAnsi="Arial" w:cs="Arial"/>
+          <w:b/>
+          <w:bCs/>
+          <w:color w:val="000000"/>
+          <w:sz w:val="28"/>
+          <w:szCs w:val="28"/>
+        </w:rPr>
+        <w:t xml:space="preserve">IMAGEN 3: VISTA </w:t>
+      </w:r>
+      <w:proofErr w:type="spellStart"/>
+      <w:r>
+        <w:rPr>
+          <w:rFonts w:ascii="Arial" w:hAnsi="Arial" w:cs="Arial"/>
+          <w:b/>
+          <w:bCs/>
+          <w:color w:val="000000"/>
+          <w:sz w:val="28"/>
+          <w:szCs w:val="28"/>
+        </w:rPr>
+        <w:t>N°</w:t>
+      </w:r>
+      <w:proofErr w:type="spellEnd"/>
+      <w:r>
+        <w:rPr>
+          <w:rFonts w:ascii="Arial" w:hAnsi="Arial" w:cs="Arial"/>
+          <w:b/>
+          <w:bCs/>
+          <w:color w:val="000000"/>
+          <w:sz w:val="28"/>
+          <w:szCs w:val="28"/>
+        </w:rPr>
+        <w:t xml:space="preserve"> 03 - VISTA DE CALENDARIO</w:t>
+      </w:r>
+    </w:p>
+    <w:p>
+      <w:pPr>
+        <w:pStyle w:val="NormalWeb"/>
+        <w:spacing w:before="280" w:beforeAutospacing="0" w:after="0" w:afterAutospacing="0"/>
+        <w:ind w:firstLine="720"/>
+        <w:jc w:val="both"/>
+      </w:pPr>
+      <w:r>
+        <w:rPr>
+          <w:rStyle w:val="apple-tab-span"/>
+          <w:rFonts w:ascii="Arial" w:hAnsi="Arial" w:cs="Arial"/>
+          <w:color w:val="000000"/>
+        </w:rPr>
+        <w:tab/>
       </w:r>
     </w:p>
     <w:p>
@@ -5169,7 +5806,7 @@
         <w:spacing w:before="240" w:after="240"/>
         <w:jc w:val="both"/>
       </w:pPr>
-      <w:bookmarkStart w:id="11" w:name="_Toc105096364"/>
+      <w:bookmarkStart w:id="8" w:name="_Toc105097584"/>
       <w:r>
         <w:rPr>
           <w:rFonts w:ascii="Arial" w:hAnsi="Arial" w:cs="Arial"/>
@@ -5181,7 +5818,7 @@
         </w:rPr>
         <w:t>2.4. INTERFAZ: VIEW_04</w:t>
       </w:r>
-      <w:bookmarkEnd w:id="11"/>
+      <w:bookmarkEnd w:id="8"/>
     </w:p>
     <w:p>
       <w:pPr>
@@ -5190,7 +5827,7 @@
         <w:ind w:firstLine="720"/>
         <w:jc w:val="both"/>
       </w:pPr>
-      <w:bookmarkStart w:id="12" w:name="_Toc105096365"/>
+      <w:bookmarkStart w:id="9" w:name="_Toc105097585"/>
       <w:r>
         <w:rPr>
           <w:rFonts w:ascii="Arial" w:hAnsi="Arial" w:cs="Arial"/>
@@ -5200,7 +5837,31 @@
           <w:sz w:val="28"/>
           <w:szCs w:val="28"/>
         </w:rPr>
-        <w:t xml:space="preserve">2.4.1. Vista N° 04: Vista </w:t>
+        <w:t xml:space="preserve">2.4.1. Vista </w:t>
+      </w:r>
+      <w:proofErr w:type="spellStart"/>
+      <w:r>
+        <w:rPr>
+          <w:rFonts w:ascii="Arial" w:hAnsi="Arial" w:cs="Arial"/>
+          <w:b/>
+          <w:bCs/>
+          <w:color w:val="000000"/>
+          <w:sz w:val="28"/>
+          <w:szCs w:val="28"/>
+        </w:rPr>
+        <w:t>N°</w:t>
+      </w:r>
+      <w:proofErr w:type="spellEnd"/>
+      <w:r>
+        <w:rPr>
+          <w:rFonts w:ascii="Arial" w:hAnsi="Arial" w:cs="Arial"/>
+          <w:b/>
+          <w:bCs/>
+          <w:color w:val="000000"/>
+          <w:sz w:val="28"/>
+          <w:szCs w:val="28"/>
+        </w:rPr>
+        <w:t xml:space="preserve"> 04: Vista </w:t>
       </w:r>
       <w:r>
         <w:rPr>
@@ -5211,7 +5872,7 @@
         </w:rPr>
         <w:t>Menú Agregar</w:t>
       </w:r>
-      <w:bookmarkEnd w:id="12"/>
+      <w:bookmarkEnd w:id="9"/>
     </w:p>
     <w:p>
       <w:pPr>
@@ -5219,14 +5880,709 @@
         <w:spacing w:before="240" w:beforeAutospacing="0" w:after="240" w:afterAutospacing="0"/>
         <w:ind w:left="1417"/>
         <w:jc w:val="both"/>
-      </w:pPr>
-      <w:r>
-        <w:rPr>
-          <w:rFonts w:ascii="Arial" w:hAnsi="Arial" w:cs="Arial"/>
-          <w:color w:val="000000"/>
-        </w:rPr>
-        <w:t>La siguiente interfaz cumple con la primera parte del requisito funcional N° 4 previamente planteado. Los usuarios podrán observar dos botones simétricamente distribuidos que nos darán a escoger el tipo de evento a agregar (pudiendo ser una clase o alguna otra actividad). La principal tarea de esta vista es dividir correctamente los eventos para posteriormente ser agregados al calendario. </w:t>
-      </w:r>
+        <w:rPr>
+          <w:rFonts w:ascii="Arial" w:hAnsi="Arial" w:cs="Arial"/>
+          <w:color w:val="000000"/>
+        </w:rPr>
+      </w:pPr>
+      <w:r>
+        <w:rPr>
+          <w:rFonts w:ascii="Arial" w:hAnsi="Arial" w:cs="Arial"/>
+          <w:color w:val="000000"/>
+        </w:rPr>
+        <w:t xml:space="preserve">La siguiente interfaz cumple con la primera parte del requisito funcional </w:t>
+      </w:r>
+      <w:proofErr w:type="spellStart"/>
+      <w:r>
+        <w:rPr>
+          <w:rFonts w:ascii="Arial" w:hAnsi="Arial" w:cs="Arial"/>
+          <w:color w:val="000000"/>
+        </w:rPr>
+        <w:t>N°</w:t>
+      </w:r>
+      <w:proofErr w:type="spellEnd"/>
+      <w:r>
+        <w:rPr>
+          <w:rFonts w:ascii="Arial" w:hAnsi="Arial" w:cs="Arial"/>
+          <w:color w:val="000000"/>
+        </w:rPr>
+        <w:t xml:space="preserve"> 4 previamente planteado. Los usuarios podrán observar dos botones simétricamente distribuidos que nos darán a escoger el tipo de evento a agregar (pudiendo ser una clase o alguna otra actividad). La principal tarea de esta vista es dividir </w:t>
+      </w:r>
+      <w:proofErr w:type="gramStart"/>
+      <w:r>
+        <w:rPr>
+          <w:rFonts w:ascii="Arial" w:hAnsi="Arial" w:cs="Arial"/>
+          <w:color w:val="000000"/>
+        </w:rPr>
+        <w:t>correctamente</w:t>
+      </w:r>
+      <w:proofErr w:type="gramEnd"/>
+      <w:r>
+        <w:rPr>
+          <w:rFonts w:ascii="Arial" w:hAnsi="Arial" w:cs="Arial"/>
+          <w:color w:val="000000"/>
+        </w:rPr>
+        <w:t xml:space="preserve"> los eventos para posteriormente ser agregados al calendario. </w:t>
+      </w:r>
+    </w:p>
+    <w:p>
+      <w:pPr>
+        <w:pStyle w:val="NormalWeb"/>
+        <w:spacing w:before="240" w:beforeAutospacing="0" w:after="240" w:afterAutospacing="0"/>
+        <w:ind w:firstLine="700"/>
+        <w:jc w:val="both"/>
+      </w:pPr>
+      <w:r>
+        <w:rPr>
+          <w:rFonts w:ascii="Arial" w:hAnsi="Arial" w:cs="Arial"/>
+          <w:noProof/>
+          <w:color w:val="000000"/>
+          <w:sz w:val="28"/>
+          <w:szCs w:val="28"/>
+          <w:bdr w:val="none" w:sz="0" w:space="0" w:color="auto" w:frame="1"/>
+        </w:rPr>
+        <w:drawing>
+          <wp:anchor distT="0" distB="0" distL="114300" distR="114300" simplePos="0" relativeHeight="251660288" behindDoc="0" locked="0" layoutInCell="1" allowOverlap="1" wp14:anchorId="5B195A9A" wp14:editId="5B547E0D">
+            <wp:simplePos x="0" y="0"/>
+            <wp:positionH relativeFrom="column">
+              <wp:posOffset>382905</wp:posOffset>
+            </wp:positionH>
+            <wp:positionV relativeFrom="paragraph">
+              <wp:posOffset>329565</wp:posOffset>
+            </wp:positionV>
+            <wp:extent cx="4884420" cy="3100705"/>
+            <wp:effectExtent l="0" t="0" r="0" b="4445"/>
+            <wp:wrapSquare wrapText="bothSides"/>
+            <wp:docPr id="6" name="Imagen 6" descr="Interfaz de usuario gráfica&#10;&#10;Descripción generada automáticamente"/>
+            <wp:cNvGraphicFramePr>
+              <a:graphicFrameLocks xmlns:a="http://schemas.openxmlformats.org/drawingml/2006/main" noChangeAspect="1"/>
+            </wp:cNvGraphicFramePr>
+            <a:graphic xmlns:a="http://schemas.openxmlformats.org/drawingml/2006/main">
+              <a:graphicData uri="http://schemas.openxmlformats.org/drawingml/2006/picture">
+                <pic:pic xmlns:pic="http://schemas.openxmlformats.org/drawingml/2006/picture">
+                  <pic:nvPicPr>
+                    <pic:cNvPr id="6" name="Imagen 6" descr="Interfaz de usuario gráfica&#10;&#10;Descripción generada automáticamente"/>
+                    <pic:cNvPicPr>
+                      <a:picLocks noChangeAspect="1" noChangeArrowheads="1"/>
+                    </pic:cNvPicPr>
+                  </pic:nvPicPr>
+                  <pic:blipFill>
+                    <a:blip r:embed="rId12">
+                      <a:extLst>
+                        <a:ext uri="{28A0092B-C50C-407E-A947-70E740481C1C}">
+                          <a14:useLocalDpi xmlns:a14="http://schemas.microsoft.com/office/drawing/2010/main" val="0"/>
+                        </a:ext>
+                      </a:extLst>
+                    </a:blip>
+                    <a:srcRect/>
+                    <a:stretch>
+                      <a:fillRect/>
+                    </a:stretch>
+                  </pic:blipFill>
+                  <pic:spPr bwMode="auto">
+                    <a:xfrm>
+                      <a:off x="0" y="0"/>
+                      <a:ext cx="4884420" cy="3100705"/>
+                    </a:xfrm>
+                    <a:prstGeom prst="rect">
+                      <a:avLst/>
+                    </a:prstGeom>
+                    <a:noFill/>
+                    <a:ln>
+                      <a:noFill/>
+                    </a:ln>
+                  </pic:spPr>
+                </pic:pic>
+              </a:graphicData>
+            </a:graphic>
+            <wp14:sizeRelH relativeFrom="page">
+              <wp14:pctWidth>0</wp14:pctWidth>
+            </wp14:sizeRelH>
+            <wp14:sizeRelV relativeFrom="page">
+              <wp14:pctHeight>0</wp14:pctHeight>
+            </wp14:sizeRelV>
+          </wp:anchor>
+        </w:drawing>
+      </w:r>
+      <w:r>
+        <w:rPr>
+          <w:rFonts w:ascii="Arial" w:hAnsi="Arial" w:cs="Arial"/>
+          <w:b/>
+          <w:bCs/>
+          <w:color w:val="000000"/>
+          <w:sz w:val="28"/>
+          <w:szCs w:val="28"/>
+        </w:rPr>
+        <w:t xml:space="preserve">  </w:t>
+      </w:r>
+      <w:r>
+        <w:rPr>
+          <w:rFonts w:ascii="Arial" w:hAnsi="Arial" w:cs="Arial"/>
+          <w:b/>
+          <w:bCs/>
+          <w:color w:val="000000"/>
+          <w:sz w:val="28"/>
+          <w:szCs w:val="28"/>
+        </w:rPr>
+        <w:t xml:space="preserve">IMAGEN 4: VISTA </w:t>
+      </w:r>
+      <w:proofErr w:type="spellStart"/>
+      <w:r>
+        <w:rPr>
+          <w:rFonts w:ascii="Arial" w:hAnsi="Arial" w:cs="Arial"/>
+          <w:b/>
+          <w:bCs/>
+          <w:color w:val="000000"/>
+          <w:sz w:val="28"/>
+          <w:szCs w:val="28"/>
+        </w:rPr>
+        <w:t>N°</w:t>
+      </w:r>
+      <w:proofErr w:type="spellEnd"/>
+      <w:r>
+        <w:rPr>
+          <w:rFonts w:ascii="Arial" w:hAnsi="Arial" w:cs="Arial"/>
+          <w:b/>
+          <w:bCs/>
+          <w:color w:val="000000"/>
+          <w:sz w:val="28"/>
+          <w:szCs w:val="28"/>
+        </w:rPr>
+        <w:t xml:space="preserve"> 04.1 - VISTA DE MENÚ AGREGAR</w:t>
+      </w:r>
+    </w:p>
+    <w:p>
+      <w:pPr>
+        <w:pStyle w:val="NormalWeb"/>
+        <w:spacing w:before="280" w:beforeAutospacing="0" w:after="0" w:afterAutospacing="0"/>
+        <w:ind w:left="700"/>
+        <w:jc w:val="both"/>
+      </w:pPr>
+    </w:p>
+    <w:p>
+      <w:pPr>
+        <w:pStyle w:val="Ttulo3"/>
+        <w:spacing w:before="240" w:after="240"/>
+        <w:ind w:firstLine="720"/>
+        <w:jc w:val="both"/>
+      </w:pPr>
+      <w:bookmarkStart w:id="10" w:name="_Toc105097586"/>
+      <w:r>
+        <w:rPr>
+          <w:rFonts w:ascii="Arial" w:hAnsi="Arial" w:cs="Arial"/>
+          <w:b/>
+          <w:bCs/>
+          <w:color w:val="000000"/>
+          <w:sz w:val="28"/>
+          <w:szCs w:val="28"/>
+        </w:rPr>
+        <w:t>2.4.</w:t>
+      </w:r>
+      <w:r>
+        <w:rPr>
+          <w:rFonts w:ascii="Arial" w:hAnsi="Arial" w:cs="Arial"/>
+          <w:b/>
+          <w:bCs/>
+          <w:color w:val="000000"/>
+          <w:sz w:val="28"/>
+          <w:szCs w:val="28"/>
+        </w:rPr>
+        <w:t>2</w:t>
+      </w:r>
+      <w:r>
+        <w:rPr>
+          <w:rFonts w:ascii="Arial" w:hAnsi="Arial" w:cs="Arial"/>
+          <w:b/>
+          <w:bCs/>
+          <w:color w:val="000000"/>
+          <w:sz w:val="28"/>
+          <w:szCs w:val="28"/>
+        </w:rPr>
+        <w:t xml:space="preserve">. Vista </w:t>
+      </w:r>
+      <w:proofErr w:type="spellStart"/>
+      <w:r>
+        <w:rPr>
+          <w:rFonts w:ascii="Arial" w:hAnsi="Arial" w:cs="Arial"/>
+          <w:b/>
+          <w:bCs/>
+          <w:color w:val="000000"/>
+          <w:sz w:val="28"/>
+          <w:szCs w:val="28"/>
+        </w:rPr>
+        <w:t>N°</w:t>
+      </w:r>
+      <w:proofErr w:type="spellEnd"/>
+      <w:r>
+        <w:rPr>
+          <w:rFonts w:ascii="Arial" w:hAnsi="Arial" w:cs="Arial"/>
+          <w:b/>
+          <w:bCs/>
+          <w:color w:val="000000"/>
+          <w:sz w:val="28"/>
+          <w:szCs w:val="28"/>
+        </w:rPr>
+        <w:t xml:space="preserve"> 05: Vista </w:t>
+      </w:r>
+      <w:r>
+        <w:rPr>
+          <w:rFonts w:ascii="Arial" w:hAnsi="Arial" w:cs="Arial"/>
+          <w:b/>
+          <w:bCs/>
+          <w:color w:val="000000"/>
+        </w:rPr>
+        <w:t>Menú Agregar Curso</w:t>
+      </w:r>
+      <w:bookmarkEnd w:id="10"/>
+    </w:p>
+    <w:p>
+      <w:pPr>
+        <w:pStyle w:val="NormalWeb"/>
+        <w:spacing w:before="240" w:beforeAutospacing="0" w:after="240" w:afterAutospacing="0"/>
+        <w:ind w:left="1417"/>
+        <w:jc w:val="both"/>
+      </w:pPr>
+      <w:r>
+        <w:rPr>
+          <w:rFonts w:ascii="Arial" w:hAnsi="Arial" w:cs="Arial"/>
+          <w:color w:val="000000"/>
+        </w:rPr>
+        <w:t xml:space="preserve">La siguiente interfaz cumple con la continuación del requisito funcional </w:t>
+      </w:r>
+      <w:proofErr w:type="spellStart"/>
+      <w:r>
+        <w:rPr>
+          <w:rFonts w:ascii="Arial" w:hAnsi="Arial" w:cs="Arial"/>
+          <w:color w:val="000000"/>
+        </w:rPr>
+        <w:t>N°</w:t>
+      </w:r>
+      <w:proofErr w:type="spellEnd"/>
+      <w:r>
+        <w:rPr>
+          <w:rFonts w:ascii="Arial" w:hAnsi="Arial" w:cs="Arial"/>
+          <w:color w:val="000000"/>
+        </w:rPr>
+        <w:t xml:space="preserve"> 4 previamente planteado. Los usuarios podrán agregar un curso a su lista de cursos, indicando datos como el ciclo, curso y grupo del curso. Donde, haciendo uso de la base de datos, la aplicación automáticamente agregará el nombre del profesor y horario del curso. También se puede poner un color al curso.</w:t>
+      </w:r>
+    </w:p>
+    <w:p>
+      <w:pPr>
+        <w:pStyle w:val="NormalWeb"/>
+        <w:spacing w:before="240" w:beforeAutospacing="0" w:after="240" w:afterAutospacing="0"/>
+        <w:ind w:firstLine="700"/>
+        <w:jc w:val="both"/>
+        <w:rPr>
+          <w:rFonts w:ascii="Arial" w:hAnsi="Arial" w:cs="Arial"/>
+          <w:b/>
+          <w:bCs/>
+          <w:color w:val="000000"/>
+          <w:sz w:val="28"/>
+          <w:szCs w:val="28"/>
+        </w:rPr>
+      </w:pPr>
+      <w:r>
+        <w:rPr>
+          <w:rFonts w:ascii="Arial" w:hAnsi="Arial" w:cs="Arial"/>
+          <w:noProof/>
+          <w:color w:val="000000"/>
+          <w:sz w:val="28"/>
+          <w:szCs w:val="28"/>
+          <w:bdr w:val="none" w:sz="0" w:space="0" w:color="auto" w:frame="1"/>
+        </w:rPr>
+        <w:drawing>
+          <wp:anchor distT="0" distB="0" distL="114300" distR="114300" simplePos="0" relativeHeight="251661312" behindDoc="0" locked="0" layoutInCell="1" allowOverlap="1" wp14:anchorId="452EA90A" wp14:editId="027E9B9E">
+            <wp:simplePos x="0" y="0"/>
+            <wp:positionH relativeFrom="column">
+              <wp:posOffset>283845</wp:posOffset>
+            </wp:positionH>
+            <wp:positionV relativeFrom="paragraph">
+              <wp:posOffset>381000</wp:posOffset>
+            </wp:positionV>
+            <wp:extent cx="5581015" cy="3369310"/>
+            <wp:effectExtent l="0" t="0" r="635" b="2540"/>
+            <wp:wrapSquare wrapText="bothSides"/>
+            <wp:docPr id="2" name="Imagen 2" descr="Interfaz de usuario gráfica&#10;&#10;Descripción generada automáticamente"/>
+            <wp:cNvGraphicFramePr>
+              <a:graphicFrameLocks xmlns:a="http://schemas.openxmlformats.org/drawingml/2006/main" noChangeAspect="1"/>
+            </wp:cNvGraphicFramePr>
+            <a:graphic xmlns:a="http://schemas.openxmlformats.org/drawingml/2006/main">
+              <a:graphicData uri="http://schemas.openxmlformats.org/drawingml/2006/picture">
+                <pic:pic xmlns:pic="http://schemas.openxmlformats.org/drawingml/2006/picture">
+                  <pic:nvPicPr>
+                    <pic:cNvPr id="2" name="Imagen 2" descr="Interfaz de usuario gráfica&#10;&#10;Descripción generada automáticamente"/>
+                    <pic:cNvPicPr>
+                      <a:picLocks noChangeAspect="1" noChangeArrowheads="1"/>
+                    </pic:cNvPicPr>
+                  </pic:nvPicPr>
+                  <pic:blipFill>
+                    <a:blip r:embed="rId13">
+                      <a:extLst>
+                        <a:ext uri="{28A0092B-C50C-407E-A947-70E740481C1C}">
+                          <a14:useLocalDpi xmlns:a14="http://schemas.microsoft.com/office/drawing/2010/main" val="0"/>
+                        </a:ext>
+                      </a:extLst>
+                    </a:blip>
+                    <a:srcRect/>
+                    <a:stretch>
+                      <a:fillRect/>
+                    </a:stretch>
+                  </pic:blipFill>
+                  <pic:spPr bwMode="auto">
+                    <a:xfrm>
+                      <a:off x="0" y="0"/>
+                      <a:ext cx="5581015" cy="3369310"/>
+                    </a:xfrm>
+                    <a:prstGeom prst="rect">
+                      <a:avLst/>
+                    </a:prstGeom>
+                    <a:noFill/>
+                    <a:ln>
+                      <a:noFill/>
+                    </a:ln>
+                  </pic:spPr>
+                </pic:pic>
+              </a:graphicData>
+            </a:graphic>
+            <wp14:sizeRelH relativeFrom="page">
+              <wp14:pctWidth>0</wp14:pctWidth>
+            </wp14:sizeRelH>
+            <wp14:sizeRelV relativeFrom="page">
+              <wp14:pctHeight>0</wp14:pctHeight>
+            </wp14:sizeRelV>
+          </wp:anchor>
+        </w:drawing>
+      </w:r>
+      <w:r>
+        <w:rPr>
+          <w:rFonts w:ascii="Arial" w:hAnsi="Arial" w:cs="Arial"/>
+          <w:b/>
+          <w:bCs/>
+          <w:color w:val="000000"/>
+          <w:sz w:val="28"/>
+          <w:szCs w:val="28"/>
+        </w:rPr>
+        <w:t xml:space="preserve">IMAGEN 5: VISTA </w:t>
+      </w:r>
+      <w:proofErr w:type="spellStart"/>
+      <w:r>
+        <w:rPr>
+          <w:rFonts w:ascii="Arial" w:hAnsi="Arial" w:cs="Arial"/>
+          <w:b/>
+          <w:bCs/>
+          <w:color w:val="000000"/>
+          <w:sz w:val="28"/>
+          <w:szCs w:val="28"/>
+        </w:rPr>
+        <w:t>N°</w:t>
+      </w:r>
+      <w:proofErr w:type="spellEnd"/>
+      <w:r>
+        <w:rPr>
+          <w:rFonts w:ascii="Arial" w:hAnsi="Arial" w:cs="Arial"/>
+          <w:b/>
+          <w:bCs/>
+          <w:color w:val="000000"/>
+          <w:sz w:val="28"/>
+          <w:szCs w:val="28"/>
+        </w:rPr>
+        <w:t xml:space="preserve"> 04.2 - VISTA MENÚ AGREGAR CURSO</w:t>
+      </w:r>
+    </w:p>
+    <w:p>
+      <w:pPr>
+        <w:pStyle w:val="NormalWeb"/>
+        <w:spacing w:before="280" w:beforeAutospacing="0" w:after="0" w:afterAutospacing="0"/>
+        <w:ind w:left="700"/>
+        <w:jc w:val="both"/>
+      </w:pPr>
+    </w:p>
+    <w:p>
+      <w:pPr>
+        <w:pStyle w:val="NormalWeb"/>
+        <w:spacing w:before="280" w:beforeAutospacing="0" w:after="0" w:afterAutospacing="0"/>
+        <w:ind w:left="700"/>
+        <w:jc w:val="both"/>
+      </w:pPr>
+    </w:p>
+    <w:p>
+      <w:pPr>
+        <w:pStyle w:val="Ttulo3"/>
+        <w:spacing w:before="240" w:after="240"/>
+        <w:ind w:firstLine="720"/>
+        <w:jc w:val="both"/>
+      </w:pPr>
+      <w:bookmarkStart w:id="11" w:name="_Toc105097587"/>
+      <w:r>
+        <w:rPr>
+          <w:rFonts w:ascii="Arial" w:hAnsi="Arial" w:cs="Arial"/>
+          <w:b/>
+          <w:bCs/>
+          <w:color w:val="000000"/>
+          <w:sz w:val="28"/>
+          <w:szCs w:val="28"/>
+        </w:rPr>
+        <w:t>2.4.</w:t>
+      </w:r>
+      <w:r>
+        <w:rPr>
+          <w:rFonts w:ascii="Arial" w:hAnsi="Arial" w:cs="Arial"/>
+          <w:b/>
+          <w:bCs/>
+          <w:color w:val="000000"/>
+          <w:sz w:val="28"/>
+          <w:szCs w:val="28"/>
+        </w:rPr>
+        <w:t>3</w:t>
+      </w:r>
+      <w:r>
+        <w:rPr>
+          <w:rFonts w:ascii="Arial" w:hAnsi="Arial" w:cs="Arial"/>
+          <w:b/>
+          <w:bCs/>
+          <w:color w:val="000000"/>
+          <w:sz w:val="28"/>
+          <w:szCs w:val="28"/>
+        </w:rPr>
+        <w:t xml:space="preserve">. Vista </w:t>
+      </w:r>
+      <w:proofErr w:type="spellStart"/>
+      <w:r>
+        <w:rPr>
+          <w:rFonts w:ascii="Arial" w:hAnsi="Arial" w:cs="Arial"/>
+          <w:b/>
+          <w:bCs/>
+          <w:color w:val="000000"/>
+          <w:sz w:val="28"/>
+          <w:szCs w:val="28"/>
+        </w:rPr>
+        <w:t>N°</w:t>
+      </w:r>
+      <w:proofErr w:type="spellEnd"/>
+      <w:r>
+        <w:rPr>
+          <w:rFonts w:ascii="Arial" w:hAnsi="Arial" w:cs="Arial"/>
+          <w:b/>
+          <w:bCs/>
+          <w:color w:val="000000"/>
+          <w:sz w:val="28"/>
+          <w:szCs w:val="28"/>
+        </w:rPr>
+        <w:t xml:space="preserve"> 06: Vista </w:t>
+      </w:r>
+      <w:r>
+        <w:rPr>
+          <w:rFonts w:ascii="Arial" w:hAnsi="Arial" w:cs="Arial"/>
+          <w:b/>
+          <w:bCs/>
+          <w:color w:val="000000"/>
+        </w:rPr>
+        <w:t>Menú Agregar Actividad</w:t>
+      </w:r>
+      <w:bookmarkEnd w:id="11"/>
+    </w:p>
+    <w:p>
+      <w:pPr>
+        <w:pStyle w:val="NormalWeb"/>
+        <w:spacing w:before="240" w:beforeAutospacing="0" w:after="240" w:afterAutospacing="0"/>
+        <w:ind w:left="1417"/>
+        <w:jc w:val="both"/>
+        <w:rPr>
+          <w:rFonts w:ascii="Arial" w:hAnsi="Arial" w:cs="Arial"/>
+          <w:color w:val="000000"/>
+        </w:rPr>
+      </w:pPr>
+      <w:r>
+        <w:rPr>
+          <w:rFonts w:ascii="Arial" w:hAnsi="Arial" w:cs="Arial"/>
+          <w:color w:val="000000"/>
+        </w:rPr>
+        <w:t xml:space="preserve">La siguiente interfaz cumple con parte final del requisito funcional </w:t>
+      </w:r>
+      <w:proofErr w:type="spellStart"/>
+      <w:r>
+        <w:rPr>
+          <w:rFonts w:ascii="Arial" w:hAnsi="Arial" w:cs="Arial"/>
+          <w:color w:val="000000"/>
+        </w:rPr>
+        <w:t>N°</w:t>
+      </w:r>
+      <w:proofErr w:type="spellEnd"/>
+      <w:r>
+        <w:rPr>
+          <w:rFonts w:ascii="Arial" w:hAnsi="Arial" w:cs="Arial"/>
+          <w:color w:val="000000"/>
+        </w:rPr>
+        <w:t xml:space="preserve"> 4 previamente planteado. En esta ventana, los usuarios podrán agregar una actividad indicando el título, fecha. duración, prioridad, color, dar una etiqueta, y dar una descripción opcional. Teniendo la opción de descartar la actividad que estaban agregando.</w:t>
+      </w:r>
+    </w:p>
+    <w:p>
+      <w:pPr>
+        <w:pStyle w:val="NormalWeb"/>
+        <w:spacing w:before="240" w:beforeAutospacing="0" w:after="240" w:afterAutospacing="0"/>
+        <w:ind w:left="1417"/>
+        <w:jc w:val="both"/>
+        <w:rPr>
+          <w:rFonts w:ascii="Arial" w:hAnsi="Arial" w:cs="Arial"/>
+          <w:color w:val="000000"/>
+        </w:rPr>
+      </w:pPr>
+    </w:p>
+    <w:p>
+      <w:pPr>
+        <w:pStyle w:val="NormalWeb"/>
+        <w:spacing w:before="240" w:beforeAutospacing="0" w:after="240" w:afterAutospacing="0"/>
+        <w:ind w:left="1417"/>
+        <w:jc w:val="both"/>
+        <w:rPr>
+          <w:rFonts w:ascii="Arial" w:hAnsi="Arial" w:cs="Arial"/>
+          <w:color w:val="000000"/>
+        </w:rPr>
+      </w:pPr>
+    </w:p>
+    <w:p>
+      <w:pPr>
+        <w:pStyle w:val="NormalWeb"/>
+        <w:spacing w:before="240" w:beforeAutospacing="0" w:after="240" w:afterAutospacing="0"/>
+        <w:ind w:left="1417"/>
+        <w:jc w:val="both"/>
+        <w:rPr>
+          <w:rFonts w:ascii="Arial" w:hAnsi="Arial" w:cs="Arial"/>
+          <w:color w:val="000000"/>
+        </w:rPr>
+      </w:pPr>
+    </w:p>
+    <w:p>
+      <w:pPr>
+        <w:pStyle w:val="NormalWeb"/>
+        <w:spacing w:before="240" w:beforeAutospacing="0" w:after="240" w:afterAutospacing="0"/>
+        <w:jc w:val="both"/>
+        <w:rPr>
+          <w:rFonts w:ascii="Arial" w:hAnsi="Arial" w:cs="Arial"/>
+          <w:b/>
+          <w:bCs/>
+          <w:color w:val="000000"/>
+          <w:sz w:val="28"/>
+          <w:szCs w:val="28"/>
+        </w:rPr>
+      </w:pPr>
+      <w:r>
+        <w:rPr>
+          <w:rFonts w:ascii="Arial" w:hAnsi="Arial" w:cs="Arial"/>
+          <w:b/>
+          <w:bCs/>
+          <w:color w:val="000000"/>
+          <w:sz w:val="28"/>
+          <w:szCs w:val="28"/>
+        </w:rPr>
+        <w:t xml:space="preserve">IMAGEN 6: VISTA </w:t>
+      </w:r>
+      <w:proofErr w:type="spellStart"/>
+      <w:r>
+        <w:rPr>
+          <w:rFonts w:ascii="Arial" w:hAnsi="Arial" w:cs="Arial"/>
+          <w:b/>
+          <w:bCs/>
+          <w:color w:val="000000"/>
+          <w:sz w:val="28"/>
+          <w:szCs w:val="28"/>
+        </w:rPr>
+        <w:t>N°</w:t>
+      </w:r>
+      <w:proofErr w:type="spellEnd"/>
+      <w:r>
+        <w:rPr>
+          <w:rFonts w:ascii="Arial" w:hAnsi="Arial" w:cs="Arial"/>
+          <w:b/>
+          <w:bCs/>
+          <w:color w:val="000000"/>
+          <w:sz w:val="28"/>
+          <w:szCs w:val="28"/>
+        </w:rPr>
+        <w:t xml:space="preserve"> 04.3 - VISTA MENÚ AGREGAR ACTIVIDAD</w:t>
+      </w:r>
+    </w:p>
+    <w:p>
+      <w:r>
+        <w:rPr>
+          <w:rFonts w:ascii="Arial" w:hAnsi="Arial" w:cs="Arial"/>
+          <w:noProof/>
+          <w:color w:val="000000"/>
+          <w:sz w:val="28"/>
+          <w:szCs w:val="28"/>
+          <w:bdr w:val="none" w:sz="0" w:space="0" w:color="auto" w:frame="1"/>
+        </w:rPr>
+        <w:drawing>
+          <wp:anchor distT="0" distB="0" distL="114300" distR="114300" simplePos="0" relativeHeight="251662336" behindDoc="0" locked="0" layoutInCell="1" allowOverlap="1" wp14:anchorId="2A17D09B" wp14:editId="402A102F">
+            <wp:simplePos x="0" y="0"/>
+            <wp:positionH relativeFrom="margin">
+              <wp:align>left</wp:align>
+            </wp:positionH>
+            <wp:positionV relativeFrom="paragraph">
+              <wp:posOffset>271780</wp:posOffset>
+            </wp:positionV>
+            <wp:extent cx="5581015" cy="6019165"/>
+            <wp:effectExtent l="0" t="0" r="635" b="635"/>
+            <wp:wrapSquare wrapText="bothSides"/>
+            <wp:docPr id="1" name="Imagen 1" descr="Interfaz de usuario gráfica, Aplicación&#10;&#10;Descripción generada automáticamente"/>
+            <wp:cNvGraphicFramePr>
+              <a:graphicFrameLocks xmlns:a="http://schemas.openxmlformats.org/drawingml/2006/main" noChangeAspect="1"/>
+            </wp:cNvGraphicFramePr>
+            <a:graphic xmlns:a="http://schemas.openxmlformats.org/drawingml/2006/main">
+              <a:graphicData uri="http://schemas.openxmlformats.org/drawingml/2006/picture">
+                <pic:pic xmlns:pic="http://schemas.openxmlformats.org/drawingml/2006/picture">
+                  <pic:nvPicPr>
+                    <pic:cNvPr id="1" name="Imagen 1" descr="Interfaz de usuario gráfica, Aplicación&#10;&#10;Descripción generada automáticamente"/>
+                    <pic:cNvPicPr>
+                      <a:picLocks noChangeAspect="1" noChangeArrowheads="1"/>
+                    </pic:cNvPicPr>
+                  </pic:nvPicPr>
+                  <pic:blipFill>
+                    <a:blip r:embed="rId14">
+                      <a:extLst>
+                        <a:ext uri="{28A0092B-C50C-407E-A947-70E740481C1C}">
+                          <a14:useLocalDpi xmlns:a14="http://schemas.microsoft.com/office/drawing/2010/main" val="0"/>
+                        </a:ext>
+                      </a:extLst>
+                    </a:blip>
+                    <a:srcRect/>
+                    <a:stretch>
+                      <a:fillRect/>
+                    </a:stretch>
+                  </pic:blipFill>
+                  <pic:spPr bwMode="auto">
+                    <a:xfrm>
+                      <a:off x="0" y="0"/>
+                      <a:ext cx="5581015" cy="6019165"/>
+                    </a:xfrm>
+                    <a:prstGeom prst="rect">
+                      <a:avLst/>
+                    </a:prstGeom>
+                    <a:noFill/>
+                    <a:ln>
+                      <a:noFill/>
+                    </a:ln>
+                  </pic:spPr>
+                </pic:pic>
+              </a:graphicData>
+            </a:graphic>
+            <wp14:sizeRelH relativeFrom="page">
+              <wp14:pctWidth>0</wp14:pctWidth>
+            </wp14:sizeRelH>
+            <wp14:sizeRelV relativeFrom="page">
+              <wp14:pctHeight>0</wp14:pctHeight>
+            </wp14:sizeRelV>
+          </wp:anchor>
+        </w:drawing>
+      </w:r>
+    </w:p>
+    <w:p>
+      <w:pPr>
+        <w:pStyle w:val="NormalWeb"/>
+        <w:spacing w:before="280" w:beforeAutospacing="0" w:after="0" w:afterAutospacing="0"/>
+        <w:ind w:left="700"/>
+        <w:jc w:val="both"/>
+      </w:pPr>
     </w:p>
     <w:p>
       <w:pPr>
@@ -5250,7 +6606,7 @@
 </file>
 
 <file path=word/endnotes.xml><?xml version="1.0" encoding="utf-8"?>
-<w:endnotes xmlns:wpc="http://schemas.microsoft.com/office/word/2010/wordprocessingCanvas" xmlns:cx="http://schemas.microsoft.com/office/drawing/2014/chartex" xmlns:mc="http://schemas.openxmlformats.org/markup-compatibility/2006" xmlns:o="urn:schemas-microsoft-com:office:office" xmlns:r="http://schemas.openxmlformats.org/officeDocument/2006/relationships" xmlns:m="http://schemas.openxmlformats.org/officeDocument/2006/math" xmlns:v="urn:schemas-microsoft-com:vml" xmlns:wp14="http://schemas.microsoft.com/office/word/2010/wordprocessingDrawing" xmlns:wp="http://schemas.openxmlformats.org/drawingml/2006/wordprocessingDrawing" xmlns:w10="urn:schemas-microsoft-com:office:word" xmlns:w="http://schemas.openxmlformats.org/wordprocessingml/2006/main" xmlns:w14="http://schemas.microsoft.com/office/word/2010/wordml" xmlns:w15="http://schemas.microsoft.com/office/word/2012/wordml" xmlns:w16se="http://schemas.microsoft.com/office/word/2015/wordml/symex" xmlns:wpg="http://schemas.microsoft.com/office/word/2010/wordprocessingGroup" xmlns:wpi="http://schemas.microsoft.com/office/word/2010/wordprocessingInk" xmlns:wne="http://schemas.microsoft.com/office/word/2006/wordml" xmlns:wps="http://schemas.microsoft.com/office/word/2010/wordprocessingShape" mc:Ignorable="w14 w15 w16se wp14">
+<w:endnotes xmlns:wpc="http://schemas.microsoft.com/office/word/2010/wordprocessingCanvas" xmlns:cx="http://schemas.microsoft.com/office/drawing/2014/chartex" xmlns:cx1="http://schemas.microsoft.com/office/drawing/2015/9/8/chartex" xmlns:cx2="http://schemas.microsoft.com/office/drawing/2015/10/21/chartex" xmlns:cx3="http://schemas.microsoft.com/office/drawing/2016/5/9/chartex" xmlns:cx4="http://schemas.microsoft.com/office/drawing/2016/5/10/chartex" xmlns:cx5="http://schemas.microsoft.com/office/drawing/2016/5/11/chartex" xmlns:cx6="http://schemas.microsoft.com/office/drawing/2016/5/12/chartex" xmlns:cx7="http://schemas.microsoft.com/office/drawing/2016/5/13/chartex" xmlns:cx8="http://schemas.microsoft.com/office/drawing/2016/5/14/chartex" xmlns:mc="http://schemas.openxmlformats.org/markup-compatibility/2006" xmlns:aink="http://schemas.microsoft.com/office/drawing/2016/ink" xmlns:am3d="http://schemas.microsoft.com/office/drawing/2017/model3d" xmlns:o="urn:schemas-microsoft-com:office:office" xmlns:oel="http://schemas.microsoft.com/office/2019/extlst" xmlns:r="http://schemas.openxmlformats.org/officeDocument/2006/relationships" xmlns:m="http://schemas.openxmlformats.org/officeDocument/2006/math" xmlns:v="urn:schemas-microsoft-com:vml" xmlns:wp14="http://schemas.microsoft.com/office/word/2010/wordprocessingDrawing" xmlns:wp="http://schemas.openxmlformats.org/drawingml/2006/wordprocessingDrawing" xmlns:w10="urn:schemas-microsoft-com:office:word" xmlns:w="http://schemas.openxmlformats.org/wordprocessingml/2006/main" xmlns:w14="http://schemas.microsoft.com/office/word/2010/wordml" xmlns:w15="http://schemas.microsoft.com/office/word/2012/wordml" xmlns:w16cex="http://schemas.microsoft.com/office/word/2018/wordml/cex" xmlns:w16cid="http://schemas.microsoft.com/office/word/2016/wordml/cid" xmlns:w16="http://schemas.microsoft.com/office/word/2018/wordml" xmlns:w16sdtdh="http://schemas.microsoft.com/office/word/2020/wordml/sdtdatahash" xmlns:w16se="http://schemas.microsoft.com/office/word/2015/wordml/symex" xmlns:wpg="http://schemas.microsoft.com/office/word/2010/wordprocessingGroup" xmlns:wpi="http://schemas.microsoft.com/office/word/2010/wordprocessingInk" xmlns:wne="http://schemas.microsoft.com/office/word/2006/wordml" xmlns:wps="http://schemas.microsoft.com/office/word/2010/wordprocessingShape" mc:Ignorable="w14 w15 w16se w16cid w16 w16cex w16sdtdh wp14">
   <w:endnote w:type="separator" w:id="-1">
     <w:p>
       <w:pPr>
@@ -5275,7 +6631,7 @@
 </file>
 
 <file path=word/footnotes.xml><?xml version="1.0" encoding="utf-8"?>
-<w:footnotes xmlns:wpc="http://schemas.microsoft.com/office/word/2010/wordprocessingCanvas" xmlns:cx="http://schemas.microsoft.com/office/drawing/2014/chartex" xmlns:mc="http://schemas.openxmlformats.org/markup-compatibility/2006" xmlns:o="urn:schemas-microsoft-com:office:office" xmlns:r="http://schemas.openxmlformats.org/officeDocument/2006/relationships" xmlns:m="http://schemas.openxmlformats.org/officeDocument/2006/math" xmlns:v="urn:schemas-microsoft-com:vml" xmlns:wp14="http://schemas.microsoft.com/office/word/2010/wordprocessingDrawing" xmlns:wp="http://schemas.openxmlformats.org/drawingml/2006/wordprocessingDrawing" xmlns:w10="urn:schemas-microsoft-com:office:word" xmlns:w="http://schemas.openxmlformats.org/wordprocessingml/2006/main" xmlns:w14="http://schemas.microsoft.com/office/word/2010/wordml" xmlns:w15="http://schemas.microsoft.com/office/word/2012/wordml" xmlns:w16se="http://schemas.microsoft.com/office/word/2015/wordml/symex" xmlns:wpg="http://schemas.microsoft.com/office/word/2010/wordprocessingGroup" xmlns:wpi="http://schemas.microsoft.com/office/word/2010/wordprocessingInk" xmlns:wne="http://schemas.microsoft.com/office/word/2006/wordml" xmlns:wps="http://schemas.microsoft.com/office/word/2010/wordprocessingShape" mc:Ignorable="w14 w15 w16se wp14">
+<w:footnotes xmlns:wpc="http://schemas.microsoft.com/office/word/2010/wordprocessingCanvas" xmlns:cx="http://schemas.microsoft.com/office/drawing/2014/chartex" xmlns:cx1="http://schemas.microsoft.com/office/drawing/2015/9/8/chartex" xmlns:cx2="http://schemas.microsoft.com/office/drawing/2015/10/21/chartex" xmlns:cx3="http://schemas.microsoft.com/office/drawing/2016/5/9/chartex" xmlns:cx4="http://schemas.microsoft.com/office/drawing/2016/5/10/chartex" xmlns:cx5="http://schemas.microsoft.com/office/drawing/2016/5/11/chartex" xmlns:cx6="http://schemas.microsoft.com/office/drawing/2016/5/12/chartex" xmlns:cx7="http://schemas.microsoft.com/office/drawing/2016/5/13/chartex" xmlns:cx8="http://schemas.microsoft.com/office/drawing/2016/5/14/chartex" xmlns:mc="http://schemas.openxmlformats.org/markup-compatibility/2006" xmlns:aink="http://schemas.microsoft.com/office/drawing/2016/ink" xmlns:am3d="http://schemas.microsoft.com/office/drawing/2017/model3d" xmlns:o="urn:schemas-microsoft-com:office:office" xmlns:oel="http://schemas.microsoft.com/office/2019/extlst" xmlns:r="http://schemas.openxmlformats.org/officeDocument/2006/relationships" xmlns:m="http://schemas.openxmlformats.org/officeDocument/2006/math" xmlns:v="urn:schemas-microsoft-com:vml" xmlns:wp14="http://schemas.microsoft.com/office/word/2010/wordprocessingDrawing" xmlns:wp="http://schemas.openxmlformats.org/drawingml/2006/wordprocessingDrawing" xmlns:w10="urn:schemas-microsoft-com:office:word" xmlns:w="http://schemas.openxmlformats.org/wordprocessingml/2006/main" xmlns:w14="http://schemas.microsoft.com/office/word/2010/wordml" xmlns:w15="http://schemas.microsoft.com/office/word/2012/wordml" xmlns:w16cex="http://schemas.microsoft.com/office/word/2018/wordml/cex" xmlns:w16cid="http://schemas.microsoft.com/office/word/2016/wordml/cid" xmlns:w16="http://schemas.microsoft.com/office/word/2018/wordml" xmlns:w16sdtdh="http://schemas.microsoft.com/office/word/2020/wordml/sdtdatahash" xmlns:w16se="http://schemas.microsoft.com/office/word/2015/wordml/symex" xmlns:wpg="http://schemas.microsoft.com/office/word/2010/wordprocessingGroup" xmlns:wpi="http://schemas.microsoft.com/office/word/2010/wordprocessingInk" xmlns:wne="http://schemas.microsoft.com/office/word/2006/wordml" xmlns:wps="http://schemas.microsoft.com/office/word/2010/wordprocessingShape" mc:Ignorable="w14 w15 w16se w16cid w16 w16cex w16sdtdh wp14">
   <w:footnote w:type="separator" w:id="-1">
     <w:p>
       <w:pPr>
@@ -5300,7 +6656,7 @@
 </file>
 
 <file path=word/numbering.xml><?xml version="1.0" encoding="utf-8"?>
-<w:numbering xmlns:wpc="http://schemas.microsoft.com/office/word/2010/wordprocessingCanvas" xmlns:cx="http://schemas.microsoft.com/office/drawing/2014/chartex" xmlns:mc="http://schemas.openxmlformats.org/markup-compatibility/2006" xmlns:o="urn:schemas-microsoft-com:office:office" xmlns:r="http://schemas.openxmlformats.org/officeDocument/2006/relationships" xmlns:m="http://schemas.openxmlformats.org/officeDocument/2006/math" xmlns:v="urn:schemas-microsoft-com:vml" xmlns:wp14="http://schemas.microsoft.com/office/word/2010/wordprocessingDrawing" xmlns:wp="http://schemas.openxmlformats.org/drawingml/2006/wordprocessingDrawing" xmlns:w10="urn:schemas-microsoft-com:office:word" xmlns:w="http://schemas.openxmlformats.org/wordprocessingml/2006/main" xmlns:w14="http://schemas.microsoft.com/office/word/2010/wordml" xmlns:w15="http://schemas.microsoft.com/office/word/2012/wordml" xmlns:w16se="http://schemas.microsoft.com/office/word/2015/wordml/symex" xmlns:wpg="http://schemas.microsoft.com/office/word/2010/wordprocessingGroup" xmlns:wpi="http://schemas.microsoft.com/office/word/2010/wordprocessingInk" xmlns:wne="http://schemas.microsoft.com/office/word/2006/wordml" xmlns:wps="http://schemas.microsoft.com/office/word/2010/wordprocessingShape" mc:Ignorable="w14 w15 w16se wp14">
+<w:numbering xmlns:wpc="http://schemas.microsoft.com/office/word/2010/wordprocessingCanvas" xmlns:cx="http://schemas.microsoft.com/office/drawing/2014/chartex" xmlns:cx1="http://schemas.microsoft.com/office/drawing/2015/9/8/chartex" xmlns:cx2="http://schemas.microsoft.com/office/drawing/2015/10/21/chartex" xmlns:cx3="http://schemas.microsoft.com/office/drawing/2016/5/9/chartex" xmlns:cx4="http://schemas.microsoft.com/office/drawing/2016/5/10/chartex" xmlns:cx5="http://schemas.microsoft.com/office/drawing/2016/5/11/chartex" xmlns:cx6="http://schemas.microsoft.com/office/drawing/2016/5/12/chartex" xmlns:cx7="http://schemas.microsoft.com/office/drawing/2016/5/13/chartex" xmlns:cx8="http://schemas.microsoft.com/office/drawing/2016/5/14/chartex" xmlns:mc="http://schemas.openxmlformats.org/markup-compatibility/2006" xmlns:aink="http://schemas.microsoft.com/office/drawing/2016/ink" xmlns:am3d="http://schemas.microsoft.com/office/drawing/2017/model3d" xmlns:o="urn:schemas-microsoft-com:office:office" xmlns:oel="http://schemas.microsoft.com/office/2019/extlst" xmlns:r="http://schemas.openxmlformats.org/officeDocument/2006/relationships" xmlns:m="http://schemas.openxmlformats.org/officeDocument/2006/math" xmlns:v="urn:schemas-microsoft-com:vml" xmlns:wp14="http://schemas.microsoft.com/office/word/2010/wordprocessingDrawing" xmlns:wp="http://schemas.openxmlformats.org/drawingml/2006/wordprocessingDrawing" xmlns:w10="urn:schemas-microsoft-com:office:word" xmlns:w="http://schemas.openxmlformats.org/wordprocessingml/2006/main" xmlns:w14="http://schemas.microsoft.com/office/word/2010/wordml" xmlns:w15="http://schemas.microsoft.com/office/word/2012/wordml" xmlns:w16cex="http://schemas.microsoft.com/office/word/2018/wordml/cex" xmlns:w16cid="http://schemas.microsoft.com/office/word/2016/wordml/cid" xmlns:w16="http://schemas.microsoft.com/office/word/2018/wordml" xmlns:w16sdtdh="http://schemas.microsoft.com/office/word/2020/wordml/sdtdatahash" xmlns:w16se="http://schemas.microsoft.com/office/word/2015/wordml/symex" xmlns:wpg="http://schemas.microsoft.com/office/word/2010/wordprocessingGroup" xmlns:wpi="http://schemas.microsoft.com/office/word/2010/wordprocessingInk" xmlns:wne="http://schemas.microsoft.com/office/word/2006/wordml" xmlns:wps="http://schemas.microsoft.com/office/word/2010/wordprocessingShape" mc:Ignorable="w14 w15 w16se w16cid w16 w16cex w16sdtdh wp14">
   <w:abstractNum w:abstractNumId="0" w15:restartNumberingAfterBreak="0">
     <w:nsid w:val="2084192B"/>
     <w:multiLevelType w:val="hybridMultilevel"/>
@@ -5479,17 +6835,17 @@
       </w:pPr>
     </w:lvl>
   </w:abstractNum>
-  <w:num w:numId="1">
+  <w:num w:numId="1" w16cid:durableId="899251451">
     <w:abstractNumId w:val="1"/>
   </w:num>
-  <w:num w:numId="2">
+  <w:num w:numId="2" w16cid:durableId="1305432316">
     <w:abstractNumId w:val="0"/>
   </w:num>
 </w:numbering>
 </file>
 
 <file path=word/styles.xml><?xml version="1.0" encoding="utf-8"?>
-<w:styles xmlns:mc="http://schemas.openxmlformats.org/markup-compatibility/2006" xmlns:r="http://schemas.openxmlformats.org/officeDocument/2006/relationships" xmlns:w="http://schemas.openxmlformats.org/wordprocessingml/2006/main" xmlns:w14="http://schemas.microsoft.com/office/word/2010/wordml" xmlns:w15="http://schemas.microsoft.com/office/word/2012/wordml" xmlns:w16se="http://schemas.microsoft.com/office/word/2015/wordml/symex" mc:Ignorable="w14 w15 w16se">
+<w:styles xmlns:mc="http://schemas.openxmlformats.org/markup-compatibility/2006" xmlns:r="http://schemas.openxmlformats.org/officeDocument/2006/relationships" xmlns:w="http://schemas.openxmlformats.org/wordprocessingml/2006/main" xmlns:w14="http://schemas.microsoft.com/office/word/2010/wordml" xmlns:w15="http://schemas.microsoft.com/office/word/2012/wordml" xmlns:w16cex="http://schemas.microsoft.com/office/word/2018/wordml/cex" xmlns:w16cid="http://schemas.microsoft.com/office/word/2016/wordml/cid" xmlns:w16="http://schemas.microsoft.com/office/word/2018/wordml" xmlns:w16sdtdh="http://schemas.microsoft.com/office/word/2020/wordml/sdtdatahash" xmlns:w16se="http://schemas.microsoft.com/office/word/2015/wordml/symex" mc:Ignorable="w14 w15 w16se w16cid w16 w16cex w16sdtdh">
   <w:docDefaults>
     <w:rPrDefault>
       <w:rPr>
@@ -5505,7 +6861,7 @@
       </w:pPr>
     </w:pPrDefault>
   </w:docDefaults>
-  <w:latentStyles w:defLockedState="0" w:defUIPriority="99" w:defSemiHidden="0" w:defUnhideWhenUsed="0" w:defQFormat="0" w:count="371">
+  <w:latentStyles w:defLockedState="0" w:defUIPriority="99" w:defSemiHidden="0" w:defUnhideWhenUsed="0" w:defQFormat="0" w:count="376">
     <w:lsdException w:name="Normal" w:uiPriority="0" w:qFormat="1"/>
     <w:lsdException w:name="heading 1" w:uiPriority="9" w:qFormat="1"/>
     <w:lsdException w:name="heading 2" w:semiHidden="1" w:uiPriority="9" w:unhideWhenUsed="1" w:qFormat="1"/>
@@ -5611,7 +6967,6 @@
     <w:lsdException w:name="HTML Sample" w:semiHidden="1" w:unhideWhenUsed="1"/>
     <w:lsdException w:name="HTML Typewriter" w:semiHidden="1" w:unhideWhenUsed="1"/>
     <w:lsdException w:name="HTML Variable" w:semiHidden="1" w:unhideWhenUsed="1"/>
-    <w:lsdException w:name="Normal Table" w:semiHidden="1" w:unhideWhenUsed="1"/>
     <w:lsdException w:name="annotation subject" w:semiHidden="1" w:unhideWhenUsed="1"/>
     <w:lsdException w:name="No List" w:semiHidden="1" w:unhideWhenUsed="1"/>
     <w:lsdException w:name="Outline List 1" w:semiHidden="1" w:unhideWhenUsed="1"/>
@@ -5654,11 +7009,8 @@
     <w:lsdException w:name="Table Contemporary" w:semiHidden="1" w:unhideWhenUsed="1"/>
     <w:lsdException w:name="Table Elegant" w:semiHidden="1" w:unhideWhenUsed="1"/>
     <w:lsdException w:name="Table Professional" w:semiHidden="1" w:unhideWhenUsed="1"/>
-    <w:lsdException w:name="Table Subtle 1" w:semiHidden="1" w:unhideWhenUsed="1"/>
     <w:lsdException w:name="Table Subtle 2" w:semiHidden="1" w:unhideWhenUsed="1"/>
     <w:lsdException w:name="Table Web 1" w:semiHidden="1" w:unhideWhenUsed="1"/>
-    <w:lsdException w:name="Table Web 2" w:semiHidden="1" w:unhideWhenUsed="1"/>
-    <w:lsdException w:name="Table Web 3" w:semiHidden="1" w:unhideWhenUsed="1"/>
     <w:lsdException w:name="Balloon Text" w:semiHidden="1" w:unhideWhenUsed="1"/>
     <w:lsdException w:name="Table Grid" w:uiPriority="39"/>
     <w:lsdException w:name="Table Theme" w:semiHidden="1" w:unhideWhenUsed="1"/>
@@ -5877,6 +7229,11 @@
     <w:lsdException w:name="List Table 5 Dark Accent 6" w:uiPriority="50"/>
     <w:lsdException w:name="List Table 6 Colorful Accent 6" w:uiPriority="51"/>
     <w:lsdException w:name="List Table 7 Colorful Accent 6" w:uiPriority="52"/>
+    <w:lsdException w:name="Mention" w:semiHidden="1" w:unhideWhenUsed="1"/>
+    <w:lsdException w:name="Smart Hyperlink" w:semiHidden="1" w:unhideWhenUsed="1"/>
+    <w:lsdException w:name="Hashtag" w:semiHidden="1" w:unhideWhenUsed="1"/>
+    <w:lsdException w:name="Unresolved Mention" w:semiHidden="1" w:unhideWhenUsed="1"/>
+    <w:lsdException w:name="Smart Link" w:semiHidden="1" w:unhideWhenUsed="1"/>
   </w:latentStyles>
   <w:style w:type="paragraph" w:default="1" w:styleId="Normal">
     <w:name w:val="Normal"/>

</xml_diff>